<commit_message>
fix lỗi chính tả
</commit_message>
<xml_diff>
--- a/2_QAs/verFinal/17_2_ApplicationDevelopment_QAs_verFinal.docx
+++ b/2_QAs/verFinal/17_2_ApplicationDevelopment_QAs_verFinal.docx
@@ -3490,7 +3490,7 @@
                 <w:szCs w:val="26"/>
                 <w:lang w:val="en-US"/>
               </w:rPr>
-              <w:t>t</w:t>
+              <w:t>T</w:t>
             </w:r>
             <w:r>
               <w:rPr>
@@ -6247,16 +6247,16 @@
         </w:rPr>
         <w:lastRenderedPageBreak/>
         <w:drawing>
-          <wp:anchor distT="0" distB="0" distL="114300" distR="114300" simplePos="0" relativeHeight="251658240" behindDoc="1" locked="0" layoutInCell="1" allowOverlap="1" wp14:anchorId="4F08DCB6" wp14:editId="0F4BFB34">
+          <wp:anchor distT="0" distB="0" distL="114300" distR="114300" simplePos="0" relativeHeight="251658240" behindDoc="1" locked="0" layoutInCell="1" allowOverlap="1" wp14:anchorId="4F08DCB6" wp14:editId="429D928E">
             <wp:simplePos x="0" y="0"/>
             <wp:positionH relativeFrom="column">
-              <wp:posOffset>3810</wp:posOffset>
+              <wp:posOffset>-652780</wp:posOffset>
             </wp:positionH>
             <wp:positionV relativeFrom="paragraph">
-              <wp:posOffset>418465</wp:posOffset>
+              <wp:posOffset>374015</wp:posOffset>
             </wp:positionV>
-            <wp:extent cx="6978650" cy="4965700"/>
-            <wp:effectExtent l="38100" t="0" r="12700" b="0"/>
+            <wp:extent cx="7634605" cy="5007610"/>
+            <wp:effectExtent l="0" t="0" r="4445" b="0"/>
             <wp:wrapSquare wrapText="bothSides"/>
             <wp:docPr id="760195054" name="Diagram 1"/>
             <wp:cNvGraphicFramePr/>
@@ -6883,18 +6883,8 @@
           <w:bCs/>
           <w:sz w:val="26"/>
           <w:szCs w:val="26"/>
-          <w:lang w:val="en-US"/>
-        </w:rPr>
-        <w:t>t</w:t>
-      </w:r>
-      <w:r>
-        <w:rPr>
-          <w:rFonts w:ascii="Times New Roman" w:hAnsi="Times New Roman" w:cs="Times New Roman"/>
-          <w:bCs/>
-          <w:sz w:val="26"/>
-          <w:szCs w:val="26"/>
-        </w:rPr>
-        <w:t>ra cứu hóa đơn và lập thống kê doanh thu.</w:t>
+        </w:rPr>
+        <w:t>lập thống kê doanh thu.</w:t>
       </w:r>
     </w:p>
     <w:p>
@@ -7058,6 +7048,7 @@
         <w:docPartUnique/>
       </w:docPartObj>
     </w:sdtPr>
+    <w:sdtEndPr/>
     <w:sdtContent>
       <w:p>
         <w:pPr>
@@ -7217,6 +7208,7 @@
         <w:docPartUnique/>
       </w:docPartObj>
     </w:sdtPr>
+    <w:sdtEndPr/>
     <w:sdtContent>
       <w:p>
         <w:pPr>
@@ -11695,7 +11687,7 @@
       <dgm:spPr/>
     </dgm:pt>
     <dgm:pt modelId="{D5186EA8-2A5A-45EE-A8A4-8A215706F848}" type="pres">
-      <dgm:prSet presAssocID="{8F5CC0D3-89BF-42A6-9ACC-C2FC926FEEEF}" presName="rootText" presStyleLbl="node3" presStyleIdx="0" presStyleCnt="18" custLinFactNeighborX="-34340" custLinFactNeighborY="4514">
+      <dgm:prSet presAssocID="{8F5CC0D3-89BF-42A6-9ACC-C2FC926FEEEF}" presName="rootText" presStyleLbl="node3" presStyleIdx="0" presStyleCnt="18" custLinFactNeighborX="-5686" custLinFactNeighborY="6200">
         <dgm:presLayoutVars>
           <dgm:chPref val="3"/>
         </dgm:presLayoutVars>
@@ -11731,7 +11723,7 @@
       <dgm:spPr/>
     </dgm:pt>
     <dgm:pt modelId="{77397489-270C-4BB9-891B-56EA3D16AB52}" type="pres">
-      <dgm:prSet presAssocID="{E5C93A3B-BD0C-4469-B5FF-9128D879E1C2}" presName="rootText" presStyleLbl="node3" presStyleIdx="1" presStyleCnt="18" custLinFactNeighborX="-32864" custLinFactNeighborY="-31996">
+      <dgm:prSet presAssocID="{E5C93A3B-BD0C-4469-B5FF-9128D879E1C2}" presName="rootText" presStyleLbl="node3" presStyleIdx="1" presStyleCnt="18" custLinFactNeighborX="-4876" custLinFactNeighborY="-792">
         <dgm:presLayoutVars>
           <dgm:chPref val="3"/>
         </dgm:presLayoutVars>
@@ -11767,7 +11759,7 @@
       <dgm:spPr/>
     </dgm:pt>
     <dgm:pt modelId="{D8167597-CBCB-4972-9D7A-CD5B0F18B626}" type="pres">
-      <dgm:prSet presAssocID="{2CD04B43-8B4A-4341-9C43-C9814B741C3F}" presName="rootText" presStyleLbl="node3" presStyleIdx="2" presStyleCnt="18" custLinFactNeighborX="-33527" custLinFactNeighborY="-55471">
+      <dgm:prSet presAssocID="{2CD04B43-8B4A-4341-9C43-C9814B741C3F}" presName="rootText" presStyleLbl="node3" presStyleIdx="2" presStyleCnt="18" custLinFactNeighborX="-4066" custLinFactNeighborY="-21244">
         <dgm:presLayoutVars>
           <dgm:chPref val="3"/>
         </dgm:presLayoutVars>
@@ -11807,7 +11799,7 @@
       <dgm:spPr/>
     </dgm:pt>
     <dgm:pt modelId="{F2454630-FC0F-4D5C-ABBA-C9ABC55316B3}" type="pres">
-      <dgm:prSet presAssocID="{062FACA7-154B-492B-ABFE-285CB0AF1B15}" presName="rootText" presStyleLbl="node2" presStyleIdx="1" presStyleCnt="6" custLinFactNeighborX="-9714" custLinFactNeighborY="32157">
+      <dgm:prSet presAssocID="{062FACA7-154B-492B-ABFE-285CB0AF1B15}" presName="rootText" presStyleLbl="node2" presStyleIdx="1" presStyleCnt="6" custLinFactNeighborX="4870" custLinFactNeighborY="32157">
         <dgm:presLayoutVars>
           <dgm:chPref val="3"/>
         </dgm:presLayoutVars>
@@ -11839,7 +11831,7 @@
       <dgm:spPr/>
     </dgm:pt>
     <dgm:pt modelId="{8DD34944-5540-401F-8DA3-0BC3C7ED9E29}" type="pres">
-      <dgm:prSet presAssocID="{153CDD1A-8235-410D-874A-F532A19970E6}" presName="rootText" presStyleLbl="node3" presStyleIdx="3" presStyleCnt="18" custLinFactNeighborX="-17551" custLinFactNeighborY="7978">
+      <dgm:prSet presAssocID="{153CDD1A-8235-410D-874A-F532A19970E6}" presName="rootText" presStyleLbl="node3" presStyleIdx="3" presStyleCnt="18" custLinFactNeighborX="-4587" custLinFactNeighborY="4737">
         <dgm:presLayoutVars>
           <dgm:chPref val="3"/>
         </dgm:presLayoutVars>
@@ -11875,7 +11867,7 @@
       <dgm:spPr/>
     </dgm:pt>
     <dgm:pt modelId="{501767B8-CF5A-4303-9BB3-3E1F8E0CA89D}" type="pres">
-      <dgm:prSet presAssocID="{7482043B-0425-4190-8B6A-F2630CFDBE07}" presName="rootText" presStyleLbl="node3" presStyleIdx="4" presStyleCnt="18" custLinFactNeighborX="-17551" custLinFactNeighborY="-19147">
+      <dgm:prSet presAssocID="{7482043B-0425-4190-8B6A-F2630CFDBE07}" presName="rootText" presStyleLbl="node3" presStyleIdx="4" presStyleCnt="18" custLinFactNeighborX="-2967" custLinFactNeighborY="-19147">
         <dgm:presLayoutVars>
           <dgm:chPref val="3"/>
         </dgm:presLayoutVars>
@@ -11911,7 +11903,7 @@
       <dgm:spPr/>
     </dgm:pt>
     <dgm:pt modelId="{D1A4ED5F-6C1E-4697-A608-6369EDEB7CCC}" type="pres">
-      <dgm:prSet presAssocID="{D443B3F8-7C7A-45EF-9B41-0E8F4F87515A}" presName="rootText" presStyleLbl="node3" presStyleIdx="5" presStyleCnt="18" custLinFactNeighborX="-17551" custLinFactNeighborY="-49461">
+      <dgm:prSet presAssocID="{D443B3F8-7C7A-45EF-9B41-0E8F4F87515A}" presName="rootText" presStyleLbl="node3" presStyleIdx="5" presStyleCnt="18" custScaleX="89742" custLinFactNeighborX="274" custLinFactNeighborY="-46220">
         <dgm:presLayoutVars>
           <dgm:chPref val="3"/>
         </dgm:presLayoutVars>
@@ -11951,7 +11943,7 @@
       <dgm:spPr/>
     </dgm:pt>
     <dgm:pt modelId="{1FA25DF1-C892-46C7-81DF-16443DDEB3C9}" type="pres">
-      <dgm:prSet presAssocID="{7F60AD8B-1957-4E0A-8003-AE1344948608}" presName="rootText" presStyleLbl="node2" presStyleIdx="2" presStyleCnt="6" custLinFactNeighborX="-14741" custLinFactNeighborY="32533">
+      <dgm:prSet presAssocID="{7F60AD8B-1957-4E0A-8003-AE1344948608}" presName="rootText" presStyleLbl="node2" presStyleIdx="2" presStyleCnt="6" custLinFactNeighborX="654" custLinFactNeighborY="30912">
         <dgm:presLayoutVars>
           <dgm:chPref val="3"/>
         </dgm:presLayoutVars>
@@ -11983,7 +11975,7 @@
       <dgm:spPr/>
     </dgm:pt>
     <dgm:pt modelId="{8D5AE2F4-B0BB-45E2-AC6F-A2BE30D41A21}" type="pres">
-      <dgm:prSet presAssocID="{A4818848-6BB9-4569-BB00-9603B4BE4FE5}" presName="rootText" presStyleLbl="node3" presStyleIdx="6" presStyleCnt="18" custLinFactNeighborX="-15472" custLinFactNeighborY="14392">
+      <dgm:prSet presAssocID="{A4818848-6BB9-4569-BB00-9603B4BE4FE5}" presName="rootText" presStyleLbl="node3" presStyleIdx="6" presStyleCnt="18" custLinFactNeighborX="733" custLinFactNeighborY="7910">
         <dgm:presLayoutVars>
           <dgm:chPref val="3"/>
         </dgm:presLayoutVars>
@@ -12019,7 +12011,7 @@
       <dgm:spPr/>
     </dgm:pt>
     <dgm:pt modelId="{8FADBEE9-A6FD-4305-A890-D346B4751364}" type="pres">
-      <dgm:prSet presAssocID="{47E36546-66D8-49A8-A045-532ADD8F9331}" presName="rootText" presStyleLbl="node3" presStyleIdx="7" presStyleCnt="18" custLinFactNeighborX="-14005" custLinFactNeighborY="-22408">
+      <dgm:prSet presAssocID="{47E36546-66D8-49A8-A045-532ADD8F9331}" presName="rootText" presStyleLbl="node3" presStyleIdx="7" presStyleCnt="18" custLinFactNeighborX="-231" custLinFactNeighborY="-22408">
         <dgm:presLayoutVars>
           <dgm:chPref val="3"/>
         </dgm:presLayoutVars>
@@ -12055,7 +12047,7 @@
       <dgm:spPr/>
     </dgm:pt>
     <dgm:pt modelId="{2D0927C1-C2B8-4654-806E-ED0D04F1813B}" type="pres">
-      <dgm:prSet presAssocID="{EEB1D350-71A2-4935-9641-219741AC072B}" presName="rootText" presStyleLbl="node3" presStyleIdx="8" presStyleCnt="18" custLinFactNeighborX="-15173" custLinFactNeighborY="-40880">
+      <dgm:prSet presAssocID="{EEB1D350-71A2-4935-9641-219741AC072B}" presName="rootText" presStyleLbl="node3" presStyleIdx="8" presStyleCnt="18" custLinFactNeighborX="221" custLinFactNeighborY="-39260">
         <dgm:presLayoutVars>
           <dgm:chPref val="3"/>
         </dgm:presLayoutVars>
@@ -12816,8 +12808,8 @@
       </dsp:nvSpPr>
       <dsp:spPr>
         <a:xfrm>
-          <a:off x="5885811" y="1532725"/>
-          <a:ext cx="91440" cy="327205"/>
+          <a:off x="6489063" y="1464374"/>
+          <a:ext cx="93126" cy="357961"/>
         </a:xfrm>
         <a:custGeom>
           <a:avLst/>
@@ -12828,13 +12820,13 @@
           <a:pathLst>
             <a:path>
               <a:moveTo>
-                <a:pt x="45720" y="0"/>
+                <a:pt x="0" y="0"/>
               </a:moveTo>
               <a:lnTo>
-                <a:pt x="45720" y="327205"/>
+                <a:pt x="0" y="357961"/>
               </a:lnTo>
               <a:lnTo>
-                <a:pt x="130845" y="327205"/>
+                <a:pt x="93126" y="357961"/>
               </a:lnTo>
             </a:path>
           </a:pathLst>
@@ -12875,8 +12867,8 @@
       </dsp:nvSpPr>
       <dsp:spPr>
         <a:xfrm>
-          <a:off x="3369927" y="687116"/>
-          <a:ext cx="2943674" cy="368020"/>
+          <a:off x="3686682" y="539282"/>
+          <a:ext cx="3220363" cy="402612"/>
         </a:xfrm>
         <a:custGeom>
           <a:avLst/>
@@ -12890,13 +12882,13 @@
                 <a:pt x="0" y="0"/>
               </a:moveTo>
               <a:lnTo>
-                <a:pt x="0" y="267726"/>
+                <a:pt x="0" y="292891"/>
               </a:lnTo>
               <a:lnTo>
-                <a:pt x="2943674" y="267726"/>
+                <a:pt x="3220363" y="292891"/>
               </a:lnTo>
               <a:lnTo>
-                <a:pt x="2943674" y="368020"/>
+                <a:pt x="3220363" y="402612"/>
               </a:lnTo>
             </a:path>
           </a:pathLst>
@@ -12937,8 +12929,8 @@
       </dsp:nvSpPr>
       <dsp:spPr>
         <a:xfrm>
-          <a:off x="4723318" y="1531116"/>
-          <a:ext cx="124220" cy="2577722"/>
+          <a:off x="5167284" y="1462613"/>
+          <a:ext cx="135896" cy="2820014"/>
         </a:xfrm>
         <a:custGeom>
           <a:avLst/>
@@ -12952,10 +12944,10 @@
                 <a:pt x="0" y="0"/>
               </a:moveTo>
               <a:lnTo>
-                <a:pt x="0" y="2577722"/>
+                <a:pt x="0" y="2820014"/>
               </a:lnTo>
               <a:lnTo>
-                <a:pt x="124220" y="2577722"/>
+                <a:pt x="135896" y="2820014"/>
               </a:lnTo>
             </a:path>
           </a:pathLst>
@@ -12996,8 +12988,8 @@
       </dsp:nvSpPr>
       <dsp:spPr>
         <a:xfrm>
-          <a:off x="4723318" y="1531116"/>
-          <a:ext cx="115280" cy="2002633"/>
+          <a:off x="5167284" y="1462613"/>
+          <a:ext cx="126116" cy="2190870"/>
         </a:xfrm>
         <a:custGeom>
           <a:avLst/>
@@ -13011,10 +13003,10 @@
                 <a:pt x="0" y="0"/>
               </a:moveTo>
               <a:lnTo>
-                <a:pt x="0" y="2002633"/>
+                <a:pt x="0" y="2190870"/>
               </a:lnTo>
               <a:lnTo>
-                <a:pt x="115280" y="2002633"/>
+                <a:pt x="126116" y="2190870"/>
               </a:lnTo>
             </a:path>
           </a:pathLst>
@@ -13055,8 +13047,8 @@
       </dsp:nvSpPr>
       <dsp:spPr>
         <a:xfrm>
-          <a:off x="4723318" y="1531116"/>
-          <a:ext cx="102624" cy="1448664"/>
+          <a:off x="5167284" y="1462613"/>
+          <a:ext cx="112270" cy="1584831"/>
         </a:xfrm>
         <a:custGeom>
           <a:avLst/>
@@ -13070,10 +13062,10 @@
                 <a:pt x="0" y="0"/>
               </a:moveTo>
               <a:lnTo>
-                <a:pt x="0" y="1448664"/>
+                <a:pt x="0" y="1584831"/>
               </a:lnTo>
               <a:lnTo>
-                <a:pt x="102624" y="1448664"/>
+                <a:pt x="112270" y="1584831"/>
               </a:lnTo>
             </a:path>
           </a:pathLst>
@@ -13114,8 +13106,8 @@
       </dsp:nvSpPr>
       <dsp:spPr>
         <a:xfrm>
-          <a:off x="4723318" y="1531116"/>
-          <a:ext cx="110504" cy="896572"/>
+          <a:off x="5167284" y="1462613"/>
+          <a:ext cx="120891" cy="980845"/>
         </a:xfrm>
         <a:custGeom>
           <a:avLst/>
@@ -13129,10 +13121,10 @@
                 <a:pt x="0" y="0"/>
               </a:moveTo>
               <a:lnTo>
-                <a:pt x="0" y="896572"/>
+                <a:pt x="0" y="980845"/>
               </a:lnTo>
               <a:lnTo>
-                <a:pt x="110504" y="896572"/>
+                <a:pt x="120891" y="980845"/>
               </a:lnTo>
             </a:path>
           </a:pathLst>
@@ -13173,8 +13165,8 @@
       </dsp:nvSpPr>
       <dsp:spPr>
         <a:xfrm>
-          <a:off x="4723318" y="1531116"/>
-          <a:ext cx="106970" cy="314425"/>
+          <a:off x="5167284" y="1462613"/>
+          <a:ext cx="117024" cy="343979"/>
         </a:xfrm>
         <a:custGeom>
           <a:avLst/>
@@ -13188,10 +13180,10 @@
                 <a:pt x="0" y="0"/>
               </a:moveTo>
               <a:lnTo>
-                <a:pt x="0" y="314425"/>
+                <a:pt x="0" y="343979"/>
               </a:lnTo>
               <a:lnTo>
-                <a:pt x="106970" y="314425"/>
+                <a:pt x="117024" y="343979"/>
               </a:lnTo>
             </a:path>
           </a:pathLst>
@@ -13232,8 +13224,8 @@
       </dsp:nvSpPr>
       <dsp:spPr>
         <a:xfrm>
-          <a:off x="3369927" y="687116"/>
-          <a:ext cx="1735461" cy="366410"/>
+          <a:off x="3686682" y="539282"/>
+          <a:ext cx="1898585" cy="400851"/>
         </a:xfrm>
         <a:custGeom>
           <a:avLst/>
@@ -13247,13 +13239,13 @@
                 <a:pt x="0" y="0"/>
               </a:moveTo>
               <a:lnTo>
-                <a:pt x="0" y="266117"/>
+                <a:pt x="0" y="291130"/>
               </a:lnTo>
               <a:lnTo>
-                <a:pt x="1735461" y="266117"/>
+                <a:pt x="1898585" y="291130"/>
               </a:lnTo>
               <a:lnTo>
-                <a:pt x="1735461" y="366410"/>
+                <a:pt x="1898585" y="400851"/>
               </a:lnTo>
             </a:path>
           </a:pathLst>
@@ -13294,8 +13286,8 @@
       </dsp:nvSpPr>
       <dsp:spPr>
         <a:xfrm>
-          <a:off x="3570562" y="1520666"/>
-          <a:ext cx="97017" cy="1426237"/>
+          <a:off x="3906176" y="1451181"/>
+          <a:ext cx="106136" cy="1560295"/>
         </a:xfrm>
         <a:custGeom>
           <a:avLst/>
@@ -13309,10 +13301,10 @@
                 <a:pt x="0" y="0"/>
               </a:moveTo>
               <a:lnTo>
-                <a:pt x="0" y="1426237"/>
+                <a:pt x="0" y="1560295"/>
               </a:lnTo>
               <a:lnTo>
-                <a:pt x="97017" y="1426237"/>
+                <a:pt x="106136" y="1560295"/>
               </a:lnTo>
             </a:path>
           </a:pathLst>
@@ -13353,8 +13345,8 @@
       </dsp:nvSpPr>
       <dsp:spPr>
         <a:xfrm>
-          <a:off x="3570562" y="1520666"/>
-          <a:ext cx="119043" cy="855662"/>
+          <a:off x="3906176" y="1451181"/>
+          <a:ext cx="130233" cy="936089"/>
         </a:xfrm>
         <a:custGeom>
           <a:avLst/>
@@ -13368,10 +13360,10 @@
                 <a:pt x="0" y="0"/>
               </a:moveTo>
               <a:lnTo>
-                <a:pt x="0" y="855662"/>
+                <a:pt x="0" y="936089"/>
               </a:lnTo>
               <a:lnTo>
-                <a:pt x="119043" y="855662"/>
+                <a:pt x="130233" y="936089"/>
               </a:lnTo>
             </a:path>
           </a:pathLst>
@@ -13412,8 +13404,8 @@
       </dsp:nvSpPr>
       <dsp:spPr>
         <a:xfrm>
-          <a:off x="3570562" y="1520666"/>
-          <a:ext cx="109090" cy="300379"/>
+          <a:off x="3906176" y="1451181"/>
+          <a:ext cx="119344" cy="328613"/>
         </a:xfrm>
         <a:custGeom>
           <a:avLst/>
@@ -13427,10 +13419,10 @@
                 <a:pt x="0" y="0"/>
               </a:moveTo>
               <a:lnTo>
-                <a:pt x="0" y="300379"/>
+                <a:pt x="0" y="328613"/>
               </a:lnTo>
               <a:lnTo>
-                <a:pt x="109090" y="300379"/>
+                <a:pt x="119344" y="328613"/>
               </a:lnTo>
             </a:path>
           </a:pathLst>
@@ -13471,8 +13463,8 @@
       </dsp:nvSpPr>
       <dsp:spPr>
         <a:xfrm>
-          <a:off x="3369927" y="687116"/>
-          <a:ext cx="582705" cy="355961"/>
+          <a:off x="3686682" y="539282"/>
+          <a:ext cx="637476" cy="389419"/>
         </a:xfrm>
         <a:custGeom>
           <a:avLst/>
@@ -13486,13 +13478,13 @@
                 <a:pt x="0" y="0"/>
               </a:moveTo>
               <a:lnTo>
-                <a:pt x="0" y="255667"/>
+                <a:pt x="0" y="279698"/>
               </a:lnTo>
               <a:lnTo>
-                <a:pt x="582705" y="255667"/>
+                <a:pt x="637476" y="279698"/>
               </a:lnTo>
               <a:lnTo>
-                <a:pt x="582705" y="355961"/>
+                <a:pt x="637476" y="389419"/>
               </a:lnTo>
             </a:path>
           </a:pathLst>
@@ -13533,8 +13525,8 @@
       </dsp:nvSpPr>
       <dsp:spPr>
         <a:xfrm>
-          <a:off x="2269172" y="1520666"/>
-          <a:ext cx="139150" cy="1445120"/>
+          <a:off x="2643333" y="1442712"/>
+          <a:ext cx="152219" cy="1597887"/>
         </a:xfrm>
         <a:custGeom>
           <a:avLst/>
@@ -13548,10 +13540,10 @@
                 <a:pt x="0" y="0"/>
               </a:moveTo>
               <a:lnTo>
-                <a:pt x="0" y="1445120"/>
+                <a:pt x="0" y="1597887"/>
               </a:lnTo>
               <a:lnTo>
-                <a:pt x="139150" y="1445120"/>
+                <a:pt x="152219" y="1597887"/>
               </a:lnTo>
             </a:path>
           </a:pathLst>
@@ -13592,8 +13584,8 @@
       </dsp:nvSpPr>
       <dsp:spPr>
         <a:xfrm>
-          <a:off x="2269172" y="1520666"/>
-          <a:ext cx="150306" cy="855165"/>
+          <a:off x="2643333" y="1442712"/>
+          <a:ext cx="147495" cy="944015"/>
         </a:xfrm>
         <a:custGeom>
           <a:avLst/>
@@ -13607,10 +13599,10 @@
                 <a:pt x="0" y="0"/>
               </a:moveTo>
               <a:lnTo>
-                <a:pt x="0" y="855165"/>
+                <a:pt x="0" y="944015"/>
               </a:lnTo>
               <a:lnTo>
-                <a:pt x="150306" y="855165"/>
+                <a:pt x="147495" y="944015"/>
               </a:lnTo>
             </a:path>
           </a:pathLst>
@@ -13651,8 +13643,8 @@
       </dsp:nvSpPr>
       <dsp:spPr>
         <a:xfrm>
-          <a:off x="2269172" y="1520666"/>
-          <a:ext cx="136294" cy="352742"/>
+          <a:off x="2643333" y="1442712"/>
+          <a:ext cx="157569" cy="360500"/>
         </a:xfrm>
         <a:custGeom>
           <a:avLst/>
@@ -13666,10 +13658,10 @@
                 <a:pt x="0" y="0"/>
               </a:moveTo>
               <a:lnTo>
-                <a:pt x="0" y="352742"/>
+                <a:pt x="0" y="360500"/>
               </a:lnTo>
               <a:lnTo>
-                <a:pt x="136294" y="352742"/>
+                <a:pt x="157569" y="360500"/>
               </a:lnTo>
             </a:path>
           </a:pathLst>
@@ -13710,8 +13702,8 @@
       </dsp:nvSpPr>
       <dsp:spPr>
         <a:xfrm>
-          <a:off x="2651243" y="687116"/>
-          <a:ext cx="718684" cy="355961"/>
+          <a:off x="3061316" y="539282"/>
+          <a:ext cx="625365" cy="380950"/>
         </a:xfrm>
         <a:custGeom>
           <a:avLst/>
@@ -13722,16 +13714,16 @@
           <a:pathLst>
             <a:path>
               <a:moveTo>
-                <a:pt x="718684" y="0"/>
+                <a:pt x="625365" y="0"/>
               </a:moveTo>
               <a:lnTo>
-                <a:pt x="718684" y="255667"/>
+                <a:pt x="625365" y="271229"/>
               </a:lnTo>
               <a:lnTo>
-                <a:pt x="0" y="255667"/>
+                <a:pt x="0" y="271229"/>
               </a:lnTo>
               <a:lnTo>
-                <a:pt x="0" y="355961"/>
+                <a:pt x="0" y="380950"/>
               </a:lnTo>
             </a:path>
           </a:pathLst>
@@ -13772,8 +13764,8 @@
       </dsp:nvSpPr>
       <dsp:spPr>
         <a:xfrm>
-          <a:off x="1115704" y="1518870"/>
-          <a:ext cx="91440" cy="1405934"/>
+          <a:off x="1422988" y="1449217"/>
+          <a:ext cx="108717" cy="1555018"/>
         </a:xfrm>
         <a:custGeom>
           <a:avLst/>
@@ -13784,13 +13776,13 @@
           <a:pathLst>
             <a:path>
               <a:moveTo>
-                <a:pt x="45720" y="0"/>
+                <a:pt x="0" y="0"/>
               </a:moveTo>
               <a:lnTo>
-                <a:pt x="45720" y="1405934"/>
+                <a:pt x="0" y="1555018"/>
               </a:lnTo>
               <a:lnTo>
-                <a:pt x="114139" y="1405934"/>
+                <a:pt x="108717" y="1555018"/>
               </a:lnTo>
             </a:path>
           </a:pathLst>
@@ -13831,8 +13823,8 @@
       </dsp:nvSpPr>
       <dsp:spPr>
         <a:xfrm>
-          <a:off x="1115704" y="1518870"/>
-          <a:ext cx="91440" cy="872535"/>
+          <a:off x="1377268" y="1449217"/>
+          <a:ext cx="91440" cy="954548"/>
         </a:xfrm>
         <a:custGeom>
           <a:avLst/>
@@ -13846,10 +13838,10 @@
                 <a:pt x="45720" y="0"/>
               </a:moveTo>
               <a:lnTo>
-                <a:pt x="45720" y="872535"/>
+                <a:pt x="45720" y="954548"/>
               </a:lnTo>
               <a:lnTo>
-                <a:pt x="114139" y="872535"/>
+                <a:pt x="120570" y="954548"/>
               </a:lnTo>
             </a:path>
           </a:pathLst>
@@ -13890,8 +13882,8 @@
       </dsp:nvSpPr>
       <dsp:spPr>
         <a:xfrm>
-          <a:off x="1115704" y="1518870"/>
-          <a:ext cx="91440" cy="323905"/>
+          <a:off x="1377268" y="1449217"/>
+          <a:ext cx="91440" cy="337417"/>
         </a:xfrm>
         <a:custGeom>
           <a:avLst/>
@@ -13905,10 +13897,10 @@
                 <a:pt x="45720" y="0"/>
               </a:moveTo>
               <a:lnTo>
-                <a:pt x="45720" y="323905"/>
+                <a:pt x="45720" y="337417"/>
               </a:lnTo>
               <a:lnTo>
-                <a:pt x="114139" y="323905"/>
+                <a:pt x="103642" y="337417"/>
               </a:lnTo>
             </a:path>
           </a:pathLst>
@@ -13949,8 +13941,8 @@
       </dsp:nvSpPr>
       <dsp:spPr>
         <a:xfrm>
-          <a:off x="1543495" y="687116"/>
-          <a:ext cx="1826432" cy="354165"/>
+          <a:off x="1840972" y="539282"/>
+          <a:ext cx="1845710" cy="387454"/>
         </a:xfrm>
         <a:custGeom>
           <a:avLst/>
@@ -13961,16 +13953,16 @@
           <a:pathLst>
             <a:path>
               <a:moveTo>
-                <a:pt x="1826432" y="0"/>
+                <a:pt x="1845710" y="0"/>
               </a:moveTo>
               <a:lnTo>
-                <a:pt x="1826432" y="253871"/>
+                <a:pt x="1845710" y="277734"/>
               </a:lnTo>
               <a:lnTo>
-                <a:pt x="0" y="253871"/>
+                <a:pt x="0" y="277734"/>
               </a:lnTo>
               <a:lnTo>
-                <a:pt x="0" y="354165"/>
+                <a:pt x="0" y="387454"/>
               </a:lnTo>
             </a:path>
           </a:pathLst>
@@ -14011,8 +14003,8 @@
       </dsp:nvSpPr>
       <dsp:spPr>
         <a:xfrm>
-          <a:off x="0" y="1518870"/>
-          <a:ext cx="95517" cy="1377231"/>
+          <a:off x="104495" y="1449217"/>
+          <a:ext cx="117459" cy="1685512"/>
         </a:xfrm>
         <a:custGeom>
           <a:avLst/>
@@ -14023,10 +14015,13 @@
           <a:pathLst>
             <a:path>
               <a:moveTo>
-                <a:pt x="95517" y="0"/>
+                <a:pt x="0" y="0"/>
               </a:moveTo>
               <a:lnTo>
-                <a:pt x="0" y="1377231"/>
+                <a:pt x="0" y="1685512"/>
+              </a:lnTo>
+              <a:lnTo>
+                <a:pt x="117459" y="1685512"/>
               </a:lnTo>
             </a:path>
           </a:pathLst>
@@ -14067,8 +14062,8 @@
       </dsp:nvSpPr>
       <dsp:spPr>
         <a:xfrm>
-          <a:off x="0" y="1518870"/>
-          <a:ext cx="95517" cy="811169"/>
+          <a:off x="104495" y="1449217"/>
+          <a:ext cx="108995" cy="1050449"/>
         </a:xfrm>
         <a:custGeom>
           <a:avLst/>
@@ -14079,10 +14074,13 @@
           <a:pathLst>
             <a:path>
               <a:moveTo>
-                <a:pt x="95517" y="0"/>
+                <a:pt x="0" y="0"/>
               </a:moveTo>
               <a:lnTo>
-                <a:pt x="0" y="811169"/>
+                <a:pt x="0" y="1050449"/>
+              </a:lnTo>
+              <a:lnTo>
+                <a:pt x="108995" y="1050449"/>
               </a:lnTo>
             </a:path>
           </a:pathLst>
@@ -14123,8 +14121,8 @@
       </dsp:nvSpPr>
       <dsp:spPr>
         <a:xfrm>
-          <a:off x="0" y="1518870"/>
-          <a:ext cx="95517" cy="307361"/>
+          <a:off x="104495" y="1449217"/>
+          <a:ext cx="100531" cy="345061"/>
         </a:xfrm>
         <a:custGeom>
           <a:avLst/>
@@ -14135,10 +14133,13 @@
           <a:pathLst>
             <a:path>
               <a:moveTo>
-                <a:pt x="95517" y="0"/>
+                <a:pt x="0" y="0"/>
               </a:moveTo>
               <a:lnTo>
-                <a:pt x="0" y="307361"/>
+                <a:pt x="0" y="345061"/>
+              </a:lnTo>
+              <a:lnTo>
+                <a:pt x="100531" y="345061"/>
               </a:lnTo>
             </a:path>
           </a:pathLst>
@@ -14179,8 +14180,8 @@
       </dsp:nvSpPr>
       <dsp:spPr>
         <a:xfrm>
-          <a:off x="477588" y="687116"/>
-          <a:ext cx="2892339" cy="354165"/>
+          <a:off x="522479" y="539282"/>
+          <a:ext cx="3164203" cy="387454"/>
         </a:xfrm>
         <a:custGeom>
           <a:avLst/>
@@ -14191,16 +14192,16 @@
           <a:pathLst>
             <a:path>
               <a:moveTo>
-                <a:pt x="2892339" y="0"/>
+                <a:pt x="3164203" y="0"/>
               </a:moveTo>
               <a:lnTo>
-                <a:pt x="2892339" y="253871"/>
+                <a:pt x="3164203" y="277734"/>
               </a:lnTo>
               <a:lnTo>
-                <a:pt x="0" y="253871"/>
+                <a:pt x="0" y="277734"/>
               </a:lnTo>
               <a:lnTo>
-                <a:pt x="0" y="354165"/>
+                <a:pt x="0" y="387454"/>
               </a:lnTo>
             </a:path>
           </a:pathLst>
@@ -14241,8 +14242,8 @@
       </dsp:nvSpPr>
       <dsp:spPr>
         <a:xfrm>
-          <a:off x="1955382" y="209528"/>
-          <a:ext cx="2829091" cy="477588"/>
+          <a:off x="2139177" y="16803"/>
+          <a:ext cx="3095010" cy="522479"/>
         </a:xfrm>
         <a:prstGeom prst="rect">
           <a:avLst/>
@@ -14319,8 +14320,8 @@
         </a:p>
       </dsp:txBody>
       <dsp:txXfrm>
-        <a:off x="1955382" y="209528"/>
-        <a:ext cx="2829091" cy="477588"/>
+        <a:off x="2139177" y="16803"/>
+        <a:ext cx="3095010" cy="522479"/>
       </dsp:txXfrm>
     </dsp:sp>
     <dsp:sp modelId="{36799BA8-8CEE-4CD4-8416-DE33995F3542}">
@@ -14330,8 +14331,8 @@
       </dsp:nvSpPr>
       <dsp:spPr>
         <a:xfrm>
-          <a:off x="0" y="1041282"/>
-          <a:ext cx="955177" cy="477588"/>
+          <a:off x="0" y="926737"/>
+          <a:ext cx="1044958" cy="522479"/>
         </a:xfrm>
         <a:prstGeom prst="rect">
           <a:avLst/>
@@ -14408,8 +14409,8 @@
         </a:p>
       </dsp:txBody>
       <dsp:txXfrm>
-        <a:off x="0" y="1041282"/>
-        <a:ext cx="955177" cy="477588"/>
+        <a:off x="0" y="926737"/>
+        <a:ext cx="1044958" cy="522479"/>
       </dsp:txXfrm>
     </dsp:sp>
     <dsp:sp modelId="{D5186EA8-2A5A-45EE-A8A4-8A215706F848}">
@@ -14419,8 +14420,8 @@
       </dsp:nvSpPr>
       <dsp:spPr>
         <a:xfrm>
-          <a:off x="0" y="1587438"/>
-          <a:ext cx="955177" cy="477588"/>
+          <a:off x="205026" y="1533038"/>
+          <a:ext cx="1044958" cy="522479"/>
         </a:xfrm>
         <a:prstGeom prst="rect">
           <a:avLst/>
@@ -14497,8 +14498,8 @@
         </a:p>
       </dsp:txBody>
       <dsp:txXfrm>
-        <a:off x="0" y="1587438"/>
-        <a:ext cx="955177" cy="477588"/>
+        <a:off x="205026" y="1533038"/>
+        <a:ext cx="1044958" cy="522479"/>
       </dsp:txXfrm>
     </dsp:sp>
     <dsp:sp modelId="{77397489-270C-4BB9-891B-56EA3D16AB52}">
@@ -14508,8 +14509,8 @@
       </dsp:nvSpPr>
       <dsp:spPr>
         <a:xfrm>
-          <a:off x="0" y="2091246"/>
-          <a:ext cx="955177" cy="477588"/>
+          <a:off x="213491" y="2238427"/>
+          <a:ext cx="1044958" cy="522479"/>
         </a:xfrm>
         <a:prstGeom prst="rect">
           <a:avLst/>
@@ -14586,8 +14587,8 @@
         </a:p>
       </dsp:txBody>
       <dsp:txXfrm>
-        <a:off x="0" y="2091246"/>
-        <a:ext cx="955177" cy="477588"/>
+        <a:off x="213491" y="2238427"/>
+        <a:ext cx="1044958" cy="522479"/>
       </dsp:txXfrm>
     </dsp:sp>
     <dsp:sp modelId="{D8167597-CBCB-4972-9D7A-CD5B0F18B626}">
@@ -14597,8 +14598,8 @@
       </dsp:nvSpPr>
       <dsp:spPr>
         <a:xfrm>
-          <a:off x="0" y="2657308"/>
-          <a:ext cx="955177" cy="477588"/>
+          <a:off x="221955" y="2873490"/>
+          <a:ext cx="1044958" cy="522479"/>
         </a:xfrm>
         <a:prstGeom prst="rect">
           <a:avLst/>
@@ -14675,8 +14676,8 @@
         </a:p>
       </dsp:txBody>
       <dsp:txXfrm>
-        <a:off x="0" y="2657308"/>
-        <a:ext cx="955177" cy="477588"/>
+        <a:off x="221955" y="2873490"/>
+        <a:ext cx="1044958" cy="522479"/>
       </dsp:txXfrm>
     </dsp:sp>
     <dsp:sp modelId="{F2454630-FC0F-4D5C-ABBA-C9ABC55316B3}">
@@ -14686,8 +14687,8 @@
       </dsp:nvSpPr>
       <dsp:spPr>
         <a:xfrm>
-          <a:off x="1065906" y="1041282"/>
-          <a:ext cx="955177" cy="477588"/>
+          <a:off x="1318492" y="926737"/>
+          <a:ext cx="1044958" cy="522479"/>
         </a:xfrm>
         <a:prstGeom prst="rect">
           <a:avLst/>
@@ -14757,8 +14758,8 @@
         </a:p>
       </dsp:txBody>
       <dsp:txXfrm>
-        <a:off x="1065906" y="1041282"/>
-        <a:ext cx="955177" cy="477588"/>
+        <a:off x="1318492" y="926737"/>
+        <a:ext cx="1044958" cy="522479"/>
       </dsp:txXfrm>
     </dsp:sp>
     <dsp:sp modelId="{8DD34944-5540-401F-8DA3-0BC3C7ED9E29}">
@@ -14768,8 +14769,8 @@
       </dsp:nvSpPr>
       <dsp:spPr>
         <a:xfrm>
-          <a:off x="1229843" y="1603981"/>
-          <a:ext cx="955177" cy="477588"/>
+          <a:off x="1480910" y="1525394"/>
+          <a:ext cx="1044958" cy="522479"/>
         </a:xfrm>
         <a:prstGeom prst="rect">
           <a:avLst/>
@@ -14839,8 +14840,8 @@
         </a:p>
       </dsp:txBody>
       <dsp:txXfrm>
-        <a:off x="1229843" y="1603981"/>
-        <a:ext cx="955177" cy="477588"/>
+        <a:off x="1480910" y="1525394"/>
+        <a:ext cx="1044958" cy="522479"/>
       </dsp:txXfrm>
     </dsp:sp>
     <dsp:sp modelId="{501767B8-CF5A-4303-9BB3-3E1F8E0CA89D}">
@@ -14850,8 +14851,8 @@
       </dsp:nvSpPr>
       <dsp:spPr>
         <a:xfrm>
-          <a:off x="1229843" y="2152611"/>
-          <a:ext cx="955177" cy="477588"/>
+          <a:off x="1497839" y="2142526"/>
+          <a:ext cx="1044958" cy="522479"/>
         </a:xfrm>
         <a:prstGeom prst="rect">
           <a:avLst/>
@@ -14921,8 +14922,8 @@
         </a:p>
       </dsp:txBody>
       <dsp:txXfrm>
-        <a:off x="1229843" y="2152611"/>
-        <a:ext cx="955177" cy="477588"/>
+        <a:off x="1497839" y="2142526"/>
+        <a:ext cx="1044958" cy="522479"/>
       </dsp:txXfrm>
     </dsp:sp>
     <dsp:sp modelId="{D1A4ED5F-6C1E-4697-A608-6369EDEB7CCC}">
@@ -14932,8 +14933,8 @@
       </dsp:nvSpPr>
       <dsp:spPr>
         <a:xfrm>
-          <a:off x="1229843" y="2686011"/>
-          <a:ext cx="955177" cy="477588"/>
+          <a:off x="1531706" y="2742996"/>
+          <a:ext cx="937766" cy="522479"/>
         </a:xfrm>
         <a:prstGeom prst="rect">
           <a:avLst/>
@@ -15003,8 +15004,8 @@
         </a:p>
       </dsp:txBody>
       <dsp:txXfrm>
-        <a:off x="1229843" y="2686011"/>
-        <a:ext cx="955177" cy="477588"/>
+        <a:off x="1531706" y="2742996"/>
+        <a:ext cx="937766" cy="522479"/>
       </dsp:txXfrm>
     </dsp:sp>
     <dsp:sp modelId="{1FA25DF1-C892-46C7-81DF-16443DDEB3C9}">
@@ -15014,8 +15015,8 @@
       </dsp:nvSpPr>
       <dsp:spPr>
         <a:xfrm>
-          <a:off x="2173654" y="1043078"/>
-          <a:ext cx="955177" cy="477588"/>
+          <a:off x="2538837" y="920232"/>
+          <a:ext cx="1044958" cy="522479"/>
         </a:xfrm>
         <a:prstGeom prst="rect">
           <a:avLst/>
@@ -15093,8 +15094,8 @@
         </a:p>
       </dsp:txBody>
       <dsp:txXfrm>
-        <a:off x="2173654" y="1043078"/>
-        <a:ext cx="955177" cy="477588"/>
+        <a:off x="2538837" y="920232"/>
+        <a:ext cx="1044958" cy="522479"/>
       </dsp:txXfrm>
     </dsp:sp>
     <dsp:sp modelId="{8D5AE2F4-B0BB-45E2-AC6F-A2BE30D41A21}">
@@ -15104,8 +15105,8 @@
       </dsp:nvSpPr>
       <dsp:spPr>
         <a:xfrm>
-          <a:off x="2405466" y="1634614"/>
-          <a:ext cx="955177" cy="477588"/>
+          <a:off x="2800902" y="1541972"/>
+          <a:ext cx="1044958" cy="522479"/>
         </a:xfrm>
         <a:prstGeom prst="rect">
           <a:avLst/>
@@ -15179,8 +15180,8 @@
         </a:p>
       </dsp:txBody>
       <dsp:txXfrm>
-        <a:off x="2405466" y="1634614"/>
-        <a:ext cx="955177" cy="477588"/>
+        <a:off x="2800902" y="1541972"/>
+        <a:ext cx="1044958" cy="522479"/>
       </dsp:txXfrm>
     </dsp:sp>
     <dsp:sp modelId="{8FADBEE9-A6FD-4305-A890-D346B4751364}">
@@ -15190,8 +15191,8 @@
       </dsp:nvSpPr>
       <dsp:spPr>
         <a:xfrm>
-          <a:off x="2419478" y="2137037"/>
-          <a:ext cx="955177" cy="477588"/>
+          <a:off x="2790829" y="2125488"/>
+          <a:ext cx="1044958" cy="522479"/>
         </a:xfrm>
         <a:prstGeom prst="rect">
           <a:avLst/>
@@ -15265,8 +15266,8 @@
         </a:p>
       </dsp:txBody>
       <dsp:txXfrm>
-        <a:off x="2419478" y="2137037"/>
-        <a:ext cx="955177" cy="477588"/>
+        <a:off x="2790829" y="2125488"/>
+        <a:ext cx="1044958" cy="522479"/>
       </dsp:txXfrm>
     </dsp:sp>
     <dsp:sp modelId="{2D0927C1-C2B8-4654-806E-ED0D04F1813B}">
@@ -15276,8 +15277,8 @@
       </dsp:nvSpPr>
       <dsp:spPr>
         <a:xfrm>
-          <a:off x="2408322" y="2726993"/>
-          <a:ext cx="955177" cy="477588"/>
+          <a:off x="2795552" y="2779360"/>
+          <a:ext cx="1044958" cy="522479"/>
         </a:xfrm>
         <a:prstGeom prst="rect">
           <a:avLst/>
@@ -15354,8 +15355,8 @@
         </a:p>
       </dsp:txBody>
       <dsp:txXfrm>
-        <a:off x="2408322" y="2726993"/>
-        <a:ext cx="955177" cy="477588"/>
+        <a:off x="2795552" y="2779360"/>
+        <a:ext cx="1044958" cy="522479"/>
       </dsp:txXfrm>
     </dsp:sp>
     <dsp:sp modelId="{DB28635D-A2F0-40A4-91F0-F0FCBC53160C}">
@@ -15365,8 +15366,8 @@
       </dsp:nvSpPr>
       <dsp:spPr>
         <a:xfrm>
-          <a:off x="3475045" y="1043078"/>
-          <a:ext cx="955177" cy="477588"/>
+          <a:off x="3801680" y="928702"/>
+          <a:ext cx="1044958" cy="522479"/>
         </a:xfrm>
         <a:prstGeom prst="rect">
           <a:avLst/>
@@ -15440,8 +15441,8 @@
         </a:p>
       </dsp:txBody>
       <dsp:txXfrm>
-        <a:off x="3475045" y="1043078"/>
-        <a:ext cx="955177" cy="477588"/>
+        <a:off x="3801680" y="928702"/>
+        <a:ext cx="1044958" cy="522479"/>
       </dsp:txXfrm>
     </dsp:sp>
     <dsp:sp modelId="{10B91571-5CE5-42A3-A5B0-E6F16856F0CF}">
@@ -15451,8 +15452,8 @@
       </dsp:nvSpPr>
       <dsp:spPr>
         <a:xfrm>
-          <a:off x="3679653" y="1582251"/>
-          <a:ext cx="955177" cy="477588"/>
+          <a:off x="4025520" y="1518555"/>
+          <a:ext cx="1044958" cy="522479"/>
         </a:xfrm>
         <a:prstGeom prst="rect">
           <a:avLst/>
@@ -15526,8 +15527,8 @@
         </a:p>
       </dsp:txBody>
       <dsp:txXfrm>
-        <a:off x="3679653" y="1582251"/>
-        <a:ext cx="955177" cy="477588"/>
+        <a:off x="4025520" y="1518555"/>
+        <a:ext cx="1044958" cy="522479"/>
       </dsp:txXfrm>
     </dsp:sp>
     <dsp:sp modelId="{78E5D5B8-78D8-4A7C-880F-2129CD4097E9}">
@@ -15537,8 +15538,8 @@
       </dsp:nvSpPr>
       <dsp:spPr>
         <a:xfrm>
-          <a:off x="3689606" y="2137534"/>
-          <a:ext cx="955177" cy="477588"/>
+          <a:off x="4036409" y="2126031"/>
+          <a:ext cx="1044958" cy="522479"/>
         </a:xfrm>
         <a:prstGeom prst="rect">
           <a:avLst/>
@@ -15612,8 +15613,8 @@
         </a:p>
       </dsp:txBody>
       <dsp:txXfrm>
-        <a:off x="3689606" y="2137534"/>
-        <a:ext cx="955177" cy="477588"/>
+        <a:off x="4036409" y="2126031"/>
+        <a:ext cx="1044958" cy="522479"/>
       </dsp:txXfrm>
     </dsp:sp>
     <dsp:sp modelId="{4666A5C6-BA5E-4C44-A413-DC679EF65C24}">
@@ -15623,8 +15624,8 @@
       </dsp:nvSpPr>
       <dsp:spPr>
         <a:xfrm>
-          <a:off x="3667580" y="2708109"/>
-          <a:ext cx="955177" cy="477588"/>
+          <a:off x="4012312" y="2750237"/>
+          <a:ext cx="1044958" cy="522479"/>
         </a:xfrm>
         <a:prstGeom prst="rect">
           <a:avLst/>
@@ -15701,8 +15702,8 @@
         </a:p>
       </dsp:txBody>
       <dsp:txXfrm>
-        <a:off x="3667580" y="2708109"/>
-        <a:ext cx="955177" cy="477588"/>
+        <a:off x="4012312" y="2750237"/>
+        <a:ext cx="1044958" cy="522479"/>
       </dsp:txXfrm>
     </dsp:sp>
     <dsp:sp modelId="{57632859-120D-404D-B83F-7396FE292C73}">
@@ -15712,8 +15713,8 @@
       </dsp:nvSpPr>
       <dsp:spPr>
         <a:xfrm>
-          <a:off x="4627800" y="1053527"/>
-          <a:ext cx="955177" cy="477588"/>
+          <a:off x="5062788" y="940134"/>
+          <a:ext cx="1044958" cy="522479"/>
         </a:xfrm>
         <a:prstGeom prst="rect">
           <a:avLst/>
@@ -15790,8 +15791,8 @@
         </a:p>
       </dsp:txBody>
       <dsp:txXfrm>
-        <a:off x="4627800" y="1053527"/>
-        <a:ext cx="955177" cy="477588"/>
+        <a:off x="5062788" y="940134"/>
+        <a:ext cx="1044958" cy="522479"/>
       </dsp:txXfrm>
     </dsp:sp>
     <dsp:sp modelId="{F864DEC5-E3B5-4F0F-9E10-4F159F21FE43}">
@@ -15801,8 +15802,8 @@
       </dsp:nvSpPr>
       <dsp:spPr>
         <a:xfrm>
-          <a:off x="4830288" y="1606747"/>
-          <a:ext cx="955177" cy="477588"/>
+          <a:off x="5284309" y="1545353"/>
+          <a:ext cx="1044958" cy="522479"/>
         </a:xfrm>
         <a:prstGeom prst="rect">
           <a:avLst/>
@@ -15872,8 +15873,8 @@
         </a:p>
       </dsp:txBody>
       <dsp:txXfrm>
-        <a:off x="4830288" y="1606747"/>
-        <a:ext cx="955177" cy="477588"/>
+        <a:off x="5284309" y="1545353"/>
+        <a:ext cx="1044958" cy="522479"/>
       </dsp:txXfrm>
     </dsp:sp>
     <dsp:sp modelId="{F0A517AB-DDA7-4B8C-8330-27F8C10F5634}">
@@ -15883,8 +15884,8 @@
       </dsp:nvSpPr>
       <dsp:spPr>
         <a:xfrm>
-          <a:off x="4833822" y="2188894"/>
-          <a:ext cx="955177" cy="477588"/>
+          <a:off x="5288175" y="2182218"/>
+          <a:ext cx="1044958" cy="522479"/>
         </a:xfrm>
         <a:prstGeom prst="rect">
           <a:avLst/>
@@ -15954,8 +15955,8 @@
         </a:p>
       </dsp:txBody>
       <dsp:txXfrm>
-        <a:off x="4833822" y="2188894"/>
-        <a:ext cx="955177" cy="477588"/>
+        <a:off x="5288175" y="2182218"/>
+        <a:ext cx="1044958" cy="522479"/>
       </dsp:txXfrm>
     </dsp:sp>
     <dsp:sp modelId="{5258DC8D-8EE0-4CC4-A92C-300A7ED1F995}">
@@ -15965,8 +15966,8 @@
       </dsp:nvSpPr>
       <dsp:spPr>
         <a:xfrm>
-          <a:off x="4825942" y="2740986"/>
-          <a:ext cx="955177" cy="477588"/>
+          <a:off x="5279554" y="2786205"/>
+          <a:ext cx="1044958" cy="522479"/>
         </a:xfrm>
         <a:prstGeom prst="rect">
           <a:avLst/>
@@ -16036,8 +16037,8 @@
         </a:p>
       </dsp:txBody>
       <dsp:txXfrm>
-        <a:off x="4825942" y="2740986"/>
-        <a:ext cx="955177" cy="477588"/>
+        <a:off x="5279554" y="2786205"/>
+        <a:ext cx="1044958" cy="522479"/>
       </dsp:txXfrm>
     </dsp:sp>
     <dsp:sp modelId="{93EB46DE-E1FC-4DBC-A924-8BC4E073F16A}">
@@ -16047,8 +16048,8 @@
       </dsp:nvSpPr>
       <dsp:spPr>
         <a:xfrm>
-          <a:off x="4838598" y="3294955"/>
-          <a:ext cx="955177" cy="477588"/>
+          <a:off x="5293400" y="3392244"/>
+          <a:ext cx="1044958" cy="522479"/>
         </a:xfrm>
         <a:prstGeom prst="rect">
           <a:avLst/>
@@ -16118,8 +16119,8 @@
         </a:p>
       </dsp:txBody>
       <dsp:txXfrm>
-        <a:off x="4838598" y="3294955"/>
-        <a:ext cx="955177" cy="477588"/>
+        <a:off x="5293400" y="3392244"/>
+        <a:ext cx="1044958" cy="522479"/>
       </dsp:txXfrm>
     </dsp:sp>
     <dsp:sp modelId="{B17C1864-87C1-4D35-93F8-7AC0ACE7A6CC}">
@@ -16129,8 +16130,8 @@
       </dsp:nvSpPr>
       <dsp:spPr>
         <a:xfrm>
-          <a:off x="4847539" y="3870044"/>
-          <a:ext cx="955177" cy="477588"/>
+          <a:off x="5303181" y="4021387"/>
+          <a:ext cx="1044958" cy="522479"/>
         </a:xfrm>
         <a:prstGeom prst="rect">
           <a:avLst/>
@@ -16200,8 +16201,8 @@
         </a:p>
       </dsp:txBody>
       <dsp:txXfrm>
-        <a:off x="4847539" y="3870044"/>
-        <a:ext cx="955177" cy="477588"/>
+        <a:off x="5303181" y="4021387"/>
+        <a:ext cx="1044958" cy="522479"/>
       </dsp:txXfrm>
     </dsp:sp>
     <dsp:sp modelId="{B2C695C9-A0F2-4547-9087-9E80A375FDA3}">
@@ -16211,8 +16212,8 @@
       </dsp:nvSpPr>
       <dsp:spPr>
         <a:xfrm>
-          <a:off x="5836013" y="1055137"/>
-          <a:ext cx="955177" cy="477588"/>
+          <a:off x="6384567" y="941894"/>
+          <a:ext cx="1044958" cy="522479"/>
         </a:xfrm>
         <a:prstGeom prst="rect">
           <a:avLst/>
@@ -16282,8 +16283,8 @@
         </a:p>
       </dsp:txBody>
       <dsp:txXfrm>
-        <a:off x="5836013" y="1055137"/>
-        <a:ext cx="955177" cy="477588"/>
+        <a:off x="6384567" y="941894"/>
+        <a:ext cx="1044958" cy="522479"/>
       </dsp:txXfrm>
     </dsp:sp>
     <dsp:sp modelId="{77CEE38A-AE25-4D87-A70E-6A681CF5F9C5}">
@@ -16293,8 +16294,8 @@
       </dsp:nvSpPr>
       <dsp:spPr>
         <a:xfrm>
-          <a:off x="6016656" y="1621136"/>
-          <a:ext cx="955177" cy="477588"/>
+          <a:off x="6582189" y="1561095"/>
+          <a:ext cx="1044958" cy="522479"/>
         </a:xfrm>
         <a:prstGeom prst="rect">
           <a:avLst/>
@@ -16368,8 +16369,8 @@
         </a:p>
       </dsp:txBody>
       <dsp:txXfrm>
-        <a:off x="6016656" y="1621136"/>
-        <a:ext cx="955177" cy="477588"/>
+        <a:off x="6582189" y="1561095"/>
+        <a:ext cx="1044958" cy="522479"/>
       </dsp:txXfrm>
     </dsp:sp>
   </dsp:spTree>

</xml_diff>

<commit_message>
fix dac ta usecase
</commit_message>
<xml_diff>
--- a/2_QAs/verFinal/17_2_ApplicationDevelopment_QAs_verFinal.docx
+++ b/2_QAs/verFinal/17_2_ApplicationDevelopment_QAs_verFinal.docx
@@ -1,6 +1,6 @@
 
 <file path=word/document.xml><?xml version="1.0" encoding="utf-8"?>
-<w:document xmlns:wpc="http://schemas.microsoft.com/office/word/2010/wordprocessingCanvas" xmlns:cx="http://schemas.microsoft.com/office/drawing/2014/chartex" xmlns:cx1="http://schemas.microsoft.com/office/drawing/2015/9/8/chartex" xmlns:cx2="http://schemas.microsoft.com/office/drawing/2015/10/21/chartex" xmlns:cx3="http://schemas.microsoft.com/office/drawing/2016/5/9/chartex" xmlns:cx4="http://schemas.microsoft.com/office/drawing/2016/5/10/chartex" xmlns:cx5="http://schemas.microsoft.com/office/drawing/2016/5/11/chartex" xmlns:cx6="http://schemas.microsoft.com/office/drawing/2016/5/12/chartex" xmlns:cx7="http://schemas.microsoft.com/office/drawing/2016/5/13/chartex" xmlns:cx8="http://schemas.microsoft.com/office/drawing/2016/5/14/chartex" xmlns:mc="http://schemas.openxmlformats.org/markup-compatibility/2006" xmlns:aink="http://schemas.microsoft.com/office/drawing/2016/ink" xmlns:am3d="http://schemas.microsoft.com/office/drawing/2017/model3d" xmlns:o="urn:schemas-microsoft-com:office:office" xmlns:oel="http://schemas.microsoft.com/office/2019/extlst" xmlns:r="http://schemas.openxmlformats.org/officeDocument/2006/relationships" xmlns:m="http://schemas.openxmlformats.org/officeDocument/2006/math" xmlns:v="urn:schemas-microsoft-com:vml" xmlns:wp14="http://schemas.microsoft.com/office/word/2010/wordprocessingDrawing" xmlns:wp="http://schemas.openxmlformats.org/drawingml/2006/wordprocessingDrawing" xmlns:w10="urn:schemas-microsoft-com:office:word" xmlns:w="http://schemas.openxmlformats.org/wordprocessingml/2006/main" xmlns:w14="http://schemas.microsoft.com/office/word/2010/wordml" xmlns:w15="http://schemas.microsoft.com/office/word/2012/wordml" xmlns:w16cex="http://schemas.microsoft.com/office/word/2018/wordml/cex" xmlns:w16cid="http://schemas.microsoft.com/office/word/2016/wordml/cid" xmlns:w16="http://schemas.microsoft.com/office/word/2018/wordml" xmlns:w16sdtdh="http://schemas.microsoft.com/office/word/2020/wordml/sdtdatahash" xmlns:w16se="http://schemas.microsoft.com/office/word/2015/wordml/symex" xmlns:wpg="http://schemas.microsoft.com/office/word/2010/wordprocessingGroup" xmlns:wpi="http://schemas.microsoft.com/office/word/2010/wordprocessingInk" xmlns:wne="http://schemas.microsoft.com/office/word/2006/wordml" xmlns:wps="http://schemas.microsoft.com/office/word/2010/wordprocessingShape" mc:Ignorable="w14 w15 w16se w16cid w16 w16cex w16sdtdh wp14">
+<w:document xmlns:wpc="http://schemas.microsoft.com/office/word/2010/wordprocessingCanvas" xmlns:mc="http://schemas.openxmlformats.org/markup-compatibility/2006" xmlns:o="urn:schemas-microsoft-com:office:office" xmlns:r="http://schemas.openxmlformats.org/officeDocument/2006/relationships" xmlns:m="http://schemas.openxmlformats.org/officeDocument/2006/math" xmlns:v="urn:schemas-microsoft-com:vml" xmlns:wp14="http://schemas.microsoft.com/office/word/2010/wordprocessingDrawing" xmlns:wp="http://schemas.openxmlformats.org/drawingml/2006/wordprocessingDrawing" xmlns:w10="urn:schemas-microsoft-com:office:word" xmlns:w="http://schemas.openxmlformats.org/wordprocessingml/2006/main" xmlns:w14="http://schemas.microsoft.com/office/word/2010/wordml" xmlns:w15="http://schemas.microsoft.com/office/word/2012/wordml" xmlns:wpg="http://schemas.microsoft.com/office/word/2010/wordprocessingGroup" xmlns:wpi="http://schemas.microsoft.com/office/word/2010/wordprocessingInk" xmlns:wne="http://schemas.microsoft.com/office/word/2006/wordml" xmlns:wps="http://schemas.microsoft.com/office/word/2010/wordprocessingShape" mc:Ignorable="w14 w15 wp14">
   <w:body>
     <w:p>
       <w:pPr>
@@ -6725,7 +6725,7 @@
           <w:lang w:val="en-US"/>
         </w:rPr>
         <w:drawing>
-          <wp:anchor distT="0" distB="0" distL="114300" distR="114300" simplePos="0" relativeHeight="251658240" behindDoc="1" locked="0" layoutInCell="1" allowOverlap="1" wp14:anchorId="4F08DCB6" wp14:editId="47C7BC09">
+          <wp:anchor distT="0" distB="0" distL="114300" distR="114300" simplePos="0" relativeHeight="251658240" behindDoc="1" locked="0" layoutInCell="1" allowOverlap="1" wp14:anchorId="4F08DCB6" wp14:editId="4839A8D5">
             <wp:simplePos x="0" y="0"/>
             <wp:positionH relativeFrom="column">
               <wp:posOffset>-652780</wp:posOffset>
@@ -6734,7 +6734,7 @@
               <wp:posOffset>374015</wp:posOffset>
             </wp:positionV>
             <wp:extent cx="7634605" cy="5007610"/>
-            <wp:effectExtent l="19050" t="0" r="23495" b="0"/>
+            <wp:effectExtent l="57150" t="0" r="80645" b="0"/>
             <wp:wrapSquare wrapText="bothSides"/>
             <wp:docPr id="760195054" name="Diagram 1"/>
             <wp:cNvGraphicFramePr/>
@@ -6761,6 +6761,8 @@
         </w:rPr>
         <w:t>Sơ đồ phân cấp chức năng của ứng dụng</w:t>
       </w:r>
+      <w:bookmarkStart w:id="1" w:name="_GoBack"/>
+      <w:bookmarkEnd w:id="1"/>
     </w:p>
     <w:p>
       <w:pPr>
@@ -7001,17 +7003,7 @@
           <w:szCs w:val="26"/>
           <w:lang w:val="en-US"/>
         </w:rPr>
-        <w:t>xem thông tin,</w:t>
-      </w:r>
-      <w:r>
-        <w:rPr>
-          <w:rFonts w:ascii="Times New Roman" w:hAnsi="Times New Roman" w:cs="Times New Roman"/>
-          <w:bCs/>
-          <w:sz w:val="26"/>
-          <w:szCs w:val="26"/>
-          <w:lang w:val="en-US"/>
-        </w:rPr>
-        <w:t xml:space="preserve"> </w:t>
+        <w:t xml:space="preserve">xem thông tin, </w:t>
       </w:r>
       <w:r>
         <w:rPr>
@@ -7756,7 +7748,7 @@
 </file>
 
 <file path=word/endnotes.xml><?xml version="1.0" encoding="utf-8"?>
-<w:endnotes xmlns:wpc="http://schemas.microsoft.com/office/word/2010/wordprocessingCanvas" xmlns:cx="http://schemas.microsoft.com/office/drawing/2014/chartex" xmlns:cx1="http://schemas.microsoft.com/office/drawing/2015/9/8/chartex" xmlns:cx2="http://schemas.microsoft.com/office/drawing/2015/10/21/chartex" xmlns:cx3="http://schemas.microsoft.com/office/drawing/2016/5/9/chartex" xmlns:cx4="http://schemas.microsoft.com/office/drawing/2016/5/10/chartex" xmlns:cx5="http://schemas.microsoft.com/office/drawing/2016/5/11/chartex" xmlns:cx6="http://schemas.microsoft.com/office/drawing/2016/5/12/chartex" xmlns:cx7="http://schemas.microsoft.com/office/drawing/2016/5/13/chartex" xmlns:cx8="http://schemas.microsoft.com/office/drawing/2016/5/14/chartex" xmlns:mc="http://schemas.openxmlformats.org/markup-compatibility/2006" xmlns:aink="http://schemas.microsoft.com/office/drawing/2016/ink" xmlns:am3d="http://schemas.microsoft.com/office/drawing/2017/model3d" xmlns:o="urn:schemas-microsoft-com:office:office" xmlns:oel="http://schemas.microsoft.com/office/2019/extlst" xmlns:r="http://schemas.openxmlformats.org/officeDocument/2006/relationships" xmlns:m="http://schemas.openxmlformats.org/officeDocument/2006/math" xmlns:v="urn:schemas-microsoft-com:vml" xmlns:wp14="http://schemas.microsoft.com/office/word/2010/wordprocessingDrawing" xmlns:wp="http://schemas.openxmlformats.org/drawingml/2006/wordprocessingDrawing" xmlns:w10="urn:schemas-microsoft-com:office:word" xmlns:w="http://schemas.openxmlformats.org/wordprocessingml/2006/main" xmlns:w14="http://schemas.microsoft.com/office/word/2010/wordml" xmlns:w15="http://schemas.microsoft.com/office/word/2012/wordml" xmlns:w16cex="http://schemas.microsoft.com/office/word/2018/wordml/cex" xmlns:w16cid="http://schemas.microsoft.com/office/word/2016/wordml/cid" xmlns:w16="http://schemas.microsoft.com/office/word/2018/wordml" xmlns:w16sdtdh="http://schemas.microsoft.com/office/word/2020/wordml/sdtdatahash" xmlns:w16se="http://schemas.microsoft.com/office/word/2015/wordml/symex" xmlns:wpg="http://schemas.microsoft.com/office/word/2010/wordprocessingGroup" xmlns:wpi="http://schemas.microsoft.com/office/word/2010/wordprocessingInk" xmlns:wne="http://schemas.microsoft.com/office/word/2006/wordml" xmlns:wps="http://schemas.microsoft.com/office/word/2010/wordprocessingShape" mc:Ignorable="w14 w15 w16se w16cid w16 w16cex w16sdtdh wp14">
+<w:endnotes xmlns:wpc="http://schemas.microsoft.com/office/word/2010/wordprocessingCanvas" xmlns:mc="http://schemas.openxmlformats.org/markup-compatibility/2006" xmlns:o="urn:schemas-microsoft-com:office:office" xmlns:r="http://schemas.openxmlformats.org/officeDocument/2006/relationships" xmlns:m="http://schemas.openxmlformats.org/officeDocument/2006/math" xmlns:v="urn:schemas-microsoft-com:vml" xmlns:wp14="http://schemas.microsoft.com/office/word/2010/wordprocessingDrawing" xmlns:wp="http://schemas.openxmlformats.org/drawingml/2006/wordprocessingDrawing" xmlns:w10="urn:schemas-microsoft-com:office:word" xmlns:w="http://schemas.openxmlformats.org/wordprocessingml/2006/main" xmlns:w14="http://schemas.microsoft.com/office/word/2010/wordml" xmlns:w15="http://schemas.microsoft.com/office/word/2012/wordml" xmlns:wpg="http://schemas.microsoft.com/office/word/2010/wordprocessingGroup" xmlns:wpi="http://schemas.microsoft.com/office/word/2010/wordprocessingInk" xmlns:wne="http://schemas.microsoft.com/office/word/2006/wordml" xmlns:wps="http://schemas.microsoft.com/office/word/2010/wordprocessingShape" mc:Ignorable="w14 w15 wp14">
   <w:endnote w:type="separator" w:id="-1">
     <w:p>
       <w:pPr>
@@ -7781,7 +7773,7 @@
 </file>
 
 <file path=word/footer1.xml><?xml version="1.0" encoding="utf-8"?>
-<w:ftr xmlns:wpc="http://schemas.microsoft.com/office/word/2010/wordprocessingCanvas" xmlns:cx="http://schemas.microsoft.com/office/drawing/2014/chartex" xmlns:cx1="http://schemas.microsoft.com/office/drawing/2015/9/8/chartex" xmlns:cx2="http://schemas.microsoft.com/office/drawing/2015/10/21/chartex" xmlns:cx3="http://schemas.microsoft.com/office/drawing/2016/5/9/chartex" xmlns:cx4="http://schemas.microsoft.com/office/drawing/2016/5/10/chartex" xmlns:cx5="http://schemas.microsoft.com/office/drawing/2016/5/11/chartex" xmlns:cx6="http://schemas.microsoft.com/office/drawing/2016/5/12/chartex" xmlns:cx7="http://schemas.microsoft.com/office/drawing/2016/5/13/chartex" xmlns:cx8="http://schemas.microsoft.com/office/drawing/2016/5/14/chartex" xmlns:mc="http://schemas.openxmlformats.org/markup-compatibility/2006" xmlns:aink="http://schemas.microsoft.com/office/drawing/2016/ink" xmlns:am3d="http://schemas.microsoft.com/office/drawing/2017/model3d" xmlns:o="urn:schemas-microsoft-com:office:office" xmlns:oel="http://schemas.microsoft.com/office/2019/extlst" xmlns:r="http://schemas.openxmlformats.org/officeDocument/2006/relationships" xmlns:m="http://schemas.openxmlformats.org/officeDocument/2006/math" xmlns:v="urn:schemas-microsoft-com:vml" xmlns:wp14="http://schemas.microsoft.com/office/word/2010/wordprocessingDrawing" xmlns:wp="http://schemas.openxmlformats.org/drawingml/2006/wordprocessingDrawing" xmlns:w10="urn:schemas-microsoft-com:office:word" xmlns:w="http://schemas.openxmlformats.org/wordprocessingml/2006/main" xmlns:w14="http://schemas.microsoft.com/office/word/2010/wordml" xmlns:w15="http://schemas.microsoft.com/office/word/2012/wordml" xmlns:w16cex="http://schemas.microsoft.com/office/word/2018/wordml/cex" xmlns:w16cid="http://schemas.microsoft.com/office/word/2016/wordml/cid" xmlns:w16="http://schemas.microsoft.com/office/word/2018/wordml" xmlns:w16sdtdh="http://schemas.microsoft.com/office/word/2020/wordml/sdtdatahash" xmlns:w16se="http://schemas.microsoft.com/office/word/2015/wordml/symex" xmlns:wpg="http://schemas.microsoft.com/office/word/2010/wordprocessingGroup" xmlns:wpi="http://schemas.microsoft.com/office/word/2010/wordprocessingInk" xmlns:wne="http://schemas.microsoft.com/office/word/2006/wordml" xmlns:wps="http://schemas.microsoft.com/office/word/2010/wordprocessingShape" mc:Ignorable="w14 w15 w16se w16cid w16 w16cex w16sdtdh wp14">
+<w:ftr xmlns:wpc="http://schemas.microsoft.com/office/word/2010/wordprocessingCanvas" xmlns:mc="http://schemas.openxmlformats.org/markup-compatibility/2006" xmlns:o="urn:schemas-microsoft-com:office:office" xmlns:r="http://schemas.openxmlformats.org/officeDocument/2006/relationships" xmlns:m="http://schemas.openxmlformats.org/officeDocument/2006/math" xmlns:v="urn:schemas-microsoft-com:vml" xmlns:wp14="http://schemas.microsoft.com/office/word/2010/wordprocessingDrawing" xmlns:wp="http://schemas.openxmlformats.org/drawingml/2006/wordprocessingDrawing" xmlns:w10="urn:schemas-microsoft-com:office:word" xmlns:w="http://schemas.openxmlformats.org/wordprocessingml/2006/main" xmlns:w14="http://schemas.microsoft.com/office/word/2010/wordml" xmlns:w15="http://schemas.microsoft.com/office/word/2012/wordml" xmlns:wpg="http://schemas.microsoft.com/office/word/2010/wordprocessingGroup" xmlns:wpi="http://schemas.microsoft.com/office/word/2010/wordprocessingInk" xmlns:wne="http://schemas.microsoft.com/office/word/2006/wordml" xmlns:wps="http://schemas.microsoft.com/office/word/2010/wordprocessingShape" mc:Ignorable="w14 w15 wp14">
   <w:p>
     <w:pPr>
       <w:pStyle w:val="Footer"/>
@@ -7791,7 +7783,7 @@
 </file>
 
 <file path=word/footer2.xml><?xml version="1.0" encoding="utf-8"?>
-<w:ftr xmlns:wpc="http://schemas.microsoft.com/office/word/2010/wordprocessingCanvas" xmlns:cx="http://schemas.microsoft.com/office/drawing/2014/chartex" xmlns:cx1="http://schemas.microsoft.com/office/drawing/2015/9/8/chartex" xmlns:cx2="http://schemas.microsoft.com/office/drawing/2015/10/21/chartex" xmlns:cx3="http://schemas.microsoft.com/office/drawing/2016/5/9/chartex" xmlns:cx4="http://schemas.microsoft.com/office/drawing/2016/5/10/chartex" xmlns:cx5="http://schemas.microsoft.com/office/drawing/2016/5/11/chartex" xmlns:cx6="http://schemas.microsoft.com/office/drawing/2016/5/12/chartex" xmlns:cx7="http://schemas.microsoft.com/office/drawing/2016/5/13/chartex" xmlns:cx8="http://schemas.microsoft.com/office/drawing/2016/5/14/chartex" xmlns:mc="http://schemas.openxmlformats.org/markup-compatibility/2006" xmlns:aink="http://schemas.microsoft.com/office/drawing/2016/ink" xmlns:am3d="http://schemas.microsoft.com/office/drawing/2017/model3d" xmlns:o="urn:schemas-microsoft-com:office:office" xmlns:oel="http://schemas.microsoft.com/office/2019/extlst" xmlns:r="http://schemas.openxmlformats.org/officeDocument/2006/relationships" xmlns:m="http://schemas.openxmlformats.org/officeDocument/2006/math" xmlns:v="urn:schemas-microsoft-com:vml" xmlns:wp14="http://schemas.microsoft.com/office/word/2010/wordprocessingDrawing" xmlns:wp="http://schemas.openxmlformats.org/drawingml/2006/wordprocessingDrawing" xmlns:w10="urn:schemas-microsoft-com:office:word" xmlns:w="http://schemas.openxmlformats.org/wordprocessingml/2006/main" xmlns:w14="http://schemas.microsoft.com/office/word/2010/wordml" xmlns:w15="http://schemas.microsoft.com/office/word/2012/wordml" xmlns:w16cex="http://schemas.microsoft.com/office/word/2018/wordml/cex" xmlns:w16cid="http://schemas.microsoft.com/office/word/2016/wordml/cid" xmlns:w16="http://schemas.microsoft.com/office/word/2018/wordml" xmlns:w16sdtdh="http://schemas.microsoft.com/office/word/2020/wordml/sdtdatahash" xmlns:w16se="http://schemas.microsoft.com/office/word/2015/wordml/symex" xmlns:wpg="http://schemas.microsoft.com/office/word/2010/wordprocessingGroup" xmlns:wpi="http://schemas.microsoft.com/office/word/2010/wordprocessingInk" xmlns:wne="http://schemas.microsoft.com/office/word/2006/wordml" xmlns:wps="http://schemas.microsoft.com/office/word/2010/wordprocessingShape" mc:Ignorable="w14 w15 w16se w16cid w16 w16cex w16sdtdh wp14">
+<w:ftr xmlns:wpc="http://schemas.microsoft.com/office/word/2010/wordprocessingCanvas" xmlns:mc="http://schemas.openxmlformats.org/markup-compatibility/2006" xmlns:o="urn:schemas-microsoft-com:office:office" xmlns:r="http://schemas.openxmlformats.org/officeDocument/2006/relationships" xmlns:m="http://schemas.openxmlformats.org/officeDocument/2006/math" xmlns:v="urn:schemas-microsoft-com:vml" xmlns:wp14="http://schemas.microsoft.com/office/word/2010/wordprocessingDrawing" xmlns:wp="http://schemas.openxmlformats.org/drawingml/2006/wordprocessingDrawing" xmlns:w10="urn:schemas-microsoft-com:office:word" xmlns:w="http://schemas.openxmlformats.org/wordprocessingml/2006/main" xmlns:w14="http://schemas.microsoft.com/office/word/2010/wordml" xmlns:w15="http://schemas.microsoft.com/office/word/2012/wordml" xmlns:wpg="http://schemas.microsoft.com/office/word/2010/wordprocessingGroup" xmlns:wpi="http://schemas.microsoft.com/office/word/2010/wordprocessingInk" xmlns:wne="http://schemas.microsoft.com/office/word/2006/wordml" xmlns:wps="http://schemas.microsoft.com/office/word/2010/wordprocessingShape" mc:Ignorable="w14 w15 wp14">
   <w:sdt>
     <w:sdtPr>
       <w:id w:val="1892402474"/>
@@ -7800,6 +7792,7 @@
         <w:docPartUnique/>
       </w:docPartObj>
     </w:sdtPr>
+    <w:sdtEndPr/>
     <w:sdtContent>
       <w:p>
         <w:pPr>
@@ -7864,7 +7857,7 @@
                 </wp:anchor>
               </w:drawing>
             </mc:Choice>
-            <mc:Fallback>
+            <mc:Fallback xmlns:w16se="http://schemas.microsoft.com/office/word/2015/wordml/symex" xmlns:w16sdtdh="http://schemas.microsoft.com/office/word/2020/wordml/sdtdatahash" xmlns:w16="http://schemas.microsoft.com/office/word/2018/wordml" xmlns:w16cid="http://schemas.microsoft.com/office/word/2016/wordml/cid" xmlns:w16cex="http://schemas.microsoft.com/office/word/2018/wordml/cex" xmlns:oel="http://schemas.microsoft.com/office/2019/extlst" xmlns:am3d="http://schemas.microsoft.com/office/drawing/2017/model3d" xmlns:aink="http://schemas.microsoft.com/office/drawing/2016/ink" xmlns:cx8="http://schemas.microsoft.com/office/drawing/2016/5/14/chartex" xmlns:cx7="http://schemas.microsoft.com/office/drawing/2016/5/13/chartex" xmlns:cx6="http://schemas.microsoft.com/office/drawing/2016/5/12/chartex" xmlns:cx5="http://schemas.microsoft.com/office/drawing/2016/5/11/chartex" xmlns:cx4="http://schemas.microsoft.com/office/drawing/2016/5/10/chartex" xmlns:cx3="http://schemas.microsoft.com/office/drawing/2016/5/9/chartex" xmlns:cx2="http://schemas.microsoft.com/office/drawing/2015/10/21/chartex" xmlns:cx1="http://schemas.microsoft.com/office/drawing/2015/9/8/chartex" xmlns:cx="http://schemas.microsoft.com/office/drawing/2014/chartex">
               <w:pict>
                 <v:line id="shape_0" from="0.85pt,0.5pt" to="525.2pt,0.5pt" ID="Straight Connector 1" stroked="t" o:allowincell="f" style="position:absolute" wp14:anchorId="3EA180FB">
                   <v:stroke color="black" weight="6480" joinstyle="miter" endcap="flat"/>
@@ -7927,7 +7920,7 @@
             <w:sz w:val="26"/>
             <w:szCs w:val="26"/>
           </w:rPr>
-          <w:t>7</w:t>
+          <w:t>6</w:t>
         </w:r>
         <w:r>
           <w:rPr>
@@ -7950,7 +7943,7 @@
 </file>
 
 <file path=word/footer3.xml><?xml version="1.0" encoding="utf-8"?>
-<w:ftr xmlns:wpc="http://schemas.microsoft.com/office/word/2010/wordprocessingCanvas" xmlns:cx="http://schemas.microsoft.com/office/drawing/2014/chartex" xmlns:cx1="http://schemas.microsoft.com/office/drawing/2015/9/8/chartex" xmlns:cx2="http://schemas.microsoft.com/office/drawing/2015/10/21/chartex" xmlns:cx3="http://schemas.microsoft.com/office/drawing/2016/5/9/chartex" xmlns:cx4="http://schemas.microsoft.com/office/drawing/2016/5/10/chartex" xmlns:cx5="http://schemas.microsoft.com/office/drawing/2016/5/11/chartex" xmlns:cx6="http://schemas.microsoft.com/office/drawing/2016/5/12/chartex" xmlns:cx7="http://schemas.microsoft.com/office/drawing/2016/5/13/chartex" xmlns:cx8="http://schemas.microsoft.com/office/drawing/2016/5/14/chartex" xmlns:mc="http://schemas.openxmlformats.org/markup-compatibility/2006" xmlns:aink="http://schemas.microsoft.com/office/drawing/2016/ink" xmlns:am3d="http://schemas.microsoft.com/office/drawing/2017/model3d" xmlns:o="urn:schemas-microsoft-com:office:office" xmlns:oel="http://schemas.microsoft.com/office/2019/extlst" xmlns:r="http://schemas.openxmlformats.org/officeDocument/2006/relationships" xmlns:m="http://schemas.openxmlformats.org/officeDocument/2006/math" xmlns:v="urn:schemas-microsoft-com:vml" xmlns:wp14="http://schemas.microsoft.com/office/word/2010/wordprocessingDrawing" xmlns:wp="http://schemas.openxmlformats.org/drawingml/2006/wordprocessingDrawing" xmlns:w10="urn:schemas-microsoft-com:office:word" xmlns:w="http://schemas.openxmlformats.org/wordprocessingml/2006/main" xmlns:w14="http://schemas.microsoft.com/office/word/2010/wordml" xmlns:w15="http://schemas.microsoft.com/office/word/2012/wordml" xmlns:w16cex="http://schemas.microsoft.com/office/word/2018/wordml/cex" xmlns:w16cid="http://schemas.microsoft.com/office/word/2016/wordml/cid" xmlns:w16="http://schemas.microsoft.com/office/word/2018/wordml" xmlns:w16sdtdh="http://schemas.microsoft.com/office/word/2020/wordml/sdtdatahash" xmlns:w16se="http://schemas.microsoft.com/office/word/2015/wordml/symex" xmlns:wpg="http://schemas.microsoft.com/office/word/2010/wordprocessingGroup" xmlns:wpi="http://schemas.microsoft.com/office/word/2010/wordprocessingInk" xmlns:wne="http://schemas.microsoft.com/office/word/2006/wordml" xmlns:wps="http://schemas.microsoft.com/office/word/2010/wordprocessingShape" mc:Ignorable="w14 w15 w16se w16cid w16 w16cex w16sdtdh wp14">
+<w:ftr xmlns:wpc="http://schemas.microsoft.com/office/word/2010/wordprocessingCanvas" xmlns:mc="http://schemas.openxmlformats.org/markup-compatibility/2006" xmlns:o="urn:schemas-microsoft-com:office:office" xmlns:r="http://schemas.openxmlformats.org/officeDocument/2006/relationships" xmlns:m="http://schemas.openxmlformats.org/officeDocument/2006/math" xmlns:v="urn:schemas-microsoft-com:vml" xmlns:wp14="http://schemas.microsoft.com/office/word/2010/wordprocessingDrawing" xmlns:wp="http://schemas.openxmlformats.org/drawingml/2006/wordprocessingDrawing" xmlns:w10="urn:schemas-microsoft-com:office:word" xmlns:w="http://schemas.openxmlformats.org/wordprocessingml/2006/main" xmlns:w14="http://schemas.microsoft.com/office/word/2010/wordml" xmlns:w15="http://schemas.microsoft.com/office/word/2012/wordml" xmlns:wpg="http://schemas.microsoft.com/office/word/2010/wordprocessingGroup" xmlns:wpi="http://schemas.microsoft.com/office/word/2010/wordprocessingInk" xmlns:wne="http://schemas.microsoft.com/office/word/2006/wordml" xmlns:wps="http://schemas.microsoft.com/office/word/2010/wordprocessingShape" mc:Ignorable="w14 w15 wp14">
   <w:sdt>
     <w:sdtPr>
       <w:id w:val="294275151"/>
@@ -7959,6 +7952,7 @@
         <w:docPartUnique/>
       </w:docPartObj>
     </w:sdtPr>
+    <w:sdtEndPr/>
     <w:sdtContent>
       <w:p>
         <w:pPr>
@@ -8023,7 +8017,7 @@
                 </wp:anchor>
               </w:drawing>
             </mc:Choice>
-            <mc:Fallback>
+            <mc:Fallback xmlns:w16se="http://schemas.microsoft.com/office/word/2015/wordml/symex" xmlns:w16sdtdh="http://schemas.microsoft.com/office/word/2020/wordml/sdtdatahash" xmlns:w16="http://schemas.microsoft.com/office/word/2018/wordml" xmlns:w16cid="http://schemas.microsoft.com/office/word/2016/wordml/cid" xmlns:w16cex="http://schemas.microsoft.com/office/word/2018/wordml/cex" xmlns:oel="http://schemas.microsoft.com/office/2019/extlst" xmlns:am3d="http://schemas.microsoft.com/office/drawing/2017/model3d" xmlns:aink="http://schemas.microsoft.com/office/drawing/2016/ink" xmlns:cx8="http://schemas.microsoft.com/office/drawing/2016/5/14/chartex" xmlns:cx7="http://schemas.microsoft.com/office/drawing/2016/5/13/chartex" xmlns:cx6="http://schemas.microsoft.com/office/drawing/2016/5/12/chartex" xmlns:cx5="http://schemas.microsoft.com/office/drawing/2016/5/11/chartex" xmlns:cx4="http://schemas.microsoft.com/office/drawing/2016/5/10/chartex" xmlns:cx3="http://schemas.microsoft.com/office/drawing/2016/5/9/chartex" xmlns:cx2="http://schemas.microsoft.com/office/drawing/2015/10/21/chartex" xmlns:cx1="http://schemas.microsoft.com/office/drawing/2015/9/8/chartex" xmlns:cx="http://schemas.microsoft.com/office/drawing/2014/chartex">
               <w:pict>
                 <v:line id="shape_0" from="0.85pt,0.5pt" to="525.2pt,0.5pt" ID="Straight Connector 1" stroked="t" o:allowincell="f" style="position:absolute" wp14:anchorId="3EA180FB">
                   <v:stroke color="black" weight="6480" joinstyle="miter" endcap="flat"/>
@@ -8109,7 +8103,7 @@
 </file>
 
 <file path=word/footnotes.xml><?xml version="1.0" encoding="utf-8"?>
-<w:footnotes xmlns:wpc="http://schemas.microsoft.com/office/word/2010/wordprocessingCanvas" xmlns:cx="http://schemas.microsoft.com/office/drawing/2014/chartex" xmlns:cx1="http://schemas.microsoft.com/office/drawing/2015/9/8/chartex" xmlns:cx2="http://schemas.microsoft.com/office/drawing/2015/10/21/chartex" xmlns:cx3="http://schemas.microsoft.com/office/drawing/2016/5/9/chartex" xmlns:cx4="http://schemas.microsoft.com/office/drawing/2016/5/10/chartex" xmlns:cx5="http://schemas.microsoft.com/office/drawing/2016/5/11/chartex" xmlns:cx6="http://schemas.microsoft.com/office/drawing/2016/5/12/chartex" xmlns:cx7="http://schemas.microsoft.com/office/drawing/2016/5/13/chartex" xmlns:cx8="http://schemas.microsoft.com/office/drawing/2016/5/14/chartex" xmlns:mc="http://schemas.openxmlformats.org/markup-compatibility/2006" xmlns:aink="http://schemas.microsoft.com/office/drawing/2016/ink" xmlns:am3d="http://schemas.microsoft.com/office/drawing/2017/model3d" xmlns:o="urn:schemas-microsoft-com:office:office" xmlns:oel="http://schemas.microsoft.com/office/2019/extlst" xmlns:r="http://schemas.openxmlformats.org/officeDocument/2006/relationships" xmlns:m="http://schemas.openxmlformats.org/officeDocument/2006/math" xmlns:v="urn:schemas-microsoft-com:vml" xmlns:wp14="http://schemas.microsoft.com/office/word/2010/wordprocessingDrawing" xmlns:wp="http://schemas.openxmlformats.org/drawingml/2006/wordprocessingDrawing" xmlns:w10="urn:schemas-microsoft-com:office:word" xmlns:w="http://schemas.openxmlformats.org/wordprocessingml/2006/main" xmlns:w14="http://schemas.microsoft.com/office/word/2010/wordml" xmlns:w15="http://schemas.microsoft.com/office/word/2012/wordml" xmlns:w16cex="http://schemas.microsoft.com/office/word/2018/wordml/cex" xmlns:w16cid="http://schemas.microsoft.com/office/word/2016/wordml/cid" xmlns:w16="http://schemas.microsoft.com/office/word/2018/wordml" xmlns:w16sdtdh="http://schemas.microsoft.com/office/word/2020/wordml/sdtdatahash" xmlns:w16se="http://schemas.microsoft.com/office/word/2015/wordml/symex" xmlns:wpg="http://schemas.microsoft.com/office/word/2010/wordprocessingGroup" xmlns:wpi="http://schemas.microsoft.com/office/word/2010/wordprocessingInk" xmlns:wne="http://schemas.microsoft.com/office/word/2006/wordml" xmlns:wps="http://schemas.microsoft.com/office/word/2010/wordprocessingShape" mc:Ignorable="w14 w15 w16se w16cid w16 w16cex w16sdtdh wp14">
+<w:footnotes xmlns:wpc="http://schemas.microsoft.com/office/word/2010/wordprocessingCanvas" xmlns:mc="http://schemas.openxmlformats.org/markup-compatibility/2006" xmlns:o="urn:schemas-microsoft-com:office:office" xmlns:r="http://schemas.openxmlformats.org/officeDocument/2006/relationships" xmlns:m="http://schemas.openxmlformats.org/officeDocument/2006/math" xmlns:v="urn:schemas-microsoft-com:vml" xmlns:wp14="http://schemas.microsoft.com/office/word/2010/wordprocessingDrawing" xmlns:wp="http://schemas.openxmlformats.org/drawingml/2006/wordprocessingDrawing" xmlns:w10="urn:schemas-microsoft-com:office:word" xmlns:w="http://schemas.openxmlformats.org/wordprocessingml/2006/main" xmlns:w14="http://schemas.microsoft.com/office/word/2010/wordml" xmlns:w15="http://schemas.microsoft.com/office/word/2012/wordml" xmlns:wpg="http://schemas.microsoft.com/office/word/2010/wordprocessingGroup" xmlns:wpi="http://schemas.microsoft.com/office/word/2010/wordprocessingInk" xmlns:wne="http://schemas.microsoft.com/office/word/2006/wordml" xmlns:wps="http://schemas.microsoft.com/office/word/2010/wordprocessingShape" mc:Ignorable="w14 w15 wp14">
   <w:footnote w:type="separator" w:id="-1">
     <w:p>
       <w:pPr>
@@ -8134,7 +8128,7 @@
 </file>
 
 <file path=word/header1.xml><?xml version="1.0" encoding="utf-8"?>
-<w:hdr xmlns:wpc="http://schemas.microsoft.com/office/word/2010/wordprocessingCanvas" xmlns:cx="http://schemas.microsoft.com/office/drawing/2014/chartex" xmlns:cx1="http://schemas.microsoft.com/office/drawing/2015/9/8/chartex" xmlns:cx2="http://schemas.microsoft.com/office/drawing/2015/10/21/chartex" xmlns:cx3="http://schemas.microsoft.com/office/drawing/2016/5/9/chartex" xmlns:cx4="http://schemas.microsoft.com/office/drawing/2016/5/10/chartex" xmlns:cx5="http://schemas.microsoft.com/office/drawing/2016/5/11/chartex" xmlns:cx6="http://schemas.microsoft.com/office/drawing/2016/5/12/chartex" xmlns:cx7="http://schemas.microsoft.com/office/drawing/2016/5/13/chartex" xmlns:cx8="http://schemas.microsoft.com/office/drawing/2016/5/14/chartex" xmlns:mc="http://schemas.openxmlformats.org/markup-compatibility/2006" xmlns:aink="http://schemas.microsoft.com/office/drawing/2016/ink" xmlns:am3d="http://schemas.microsoft.com/office/drawing/2017/model3d" xmlns:o="urn:schemas-microsoft-com:office:office" xmlns:oel="http://schemas.microsoft.com/office/2019/extlst" xmlns:r="http://schemas.openxmlformats.org/officeDocument/2006/relationships" xmlns:m="http://schemas.openxmlformats.org/officeDocument/2006/math" xmlns:v="urn:schemas-microsoft-com:vml" xmlns:wp14="http://schemas.microsoft.com/office/word/2010/wordprocessingDrawing" xmlns:wp="http://schemas.openxmlformats.org/drawingml/2006/wordprocessingDrawing" xmlns:w10="urn:schemas-microsoft-com:office:word" xmlns:w="http://schemas.openxmlformats.org/wordprocessingml/2006/main" xmlns:w14="http://schemas.microsoft.com/office/word/2010/wordml" xmlns:w15="http://schemas.microsoft.com/office/word/2012/wordml" xmlns:w16cex="http://schemas.microsoft.com/office/word/2018/wordml/cex" xmlns:w16cid="http://schemas.microsoft.com/office/word/2016/wordml/cid" xmlns:w16="http://schemas.microsoft.com/office/word/2018/wordml" xmlns:w16sdtdh="http://schemas.microsoft.com/office/word/2020/wordml/sdtdatahash" xmlns:w16se="http://schemas.microsoft.com/office/word/2015/wordml/symex" xmlns:wpg="http://schemas.microsoft.com/office/word/2010/wordprocessingGroup" xmlns:wpi="http://schemas.microsoft.com/office/word/2010/wordprocessingInk" xmlns:wne="http://schemas.microsoft.com/office/word/2006/wordml" xmlns:wps="http://schemas.microsoft.com/office/word/2010/wordprocessingShape" mc:Ignorable="w14 w15 w16se w16cid w16 w16cex w16sdtdh wp14">
+<w:hdr xmlns:wpc="http://schemas.microsoft.com/office/word/2010/wordprocessingCanvas" xmlns:mc="http://schemas.openxmlformats.org/markup-compatibility/2006" xmlns:o="urn:schemas-microsoft-com:office:office" xmlns:r="http://schemas.openxmlformats.org/officeDocument/2006/relationships" xmlns:m="http://schemas.openxmlformats.org/officeDocument/2006/math" xmlns:v="urn:schemas-microsoft-com:vml" xmlns:wp14="http://schemas.microsoft.com/office/word/2010/wordprocessingDrawing" xmlns:wp="http://schemas.openxmlformats.org/drawingml/2006/wordprocessingDrawing" xmlns:w10="urn:schemas-microsoft-com:office:word" xmlns:w="http://schemas.openxmlformats.org/wordprocessingml/2006/main" xmlns:w14="http://schemas.microsoft.com/office/word/2010/wordml" xmlns:w15="http://schemas.microsoft.com/office/word/2012/wordml" xmlns:wpg="http://schemas.microsoft.com/office/word/2010/wordprocessingGroup" xmlns:wpi="http://schemas.microsoft.com/office/word/2010/wordprocessingInk" xmlns:wne="http://schemas.microsoft.com/office/word/2006/wordml" xmlns:wps="http://schemas.microsoft.com/office/word/2010/wordprocessingShape" mc:Ignorable="w14 w15 wp14">
   <w:p>
     <w:pPr>
       <w:pStyle w:val="Header"/>
@@ -8144,7 +8138,7 @@
 </file>
 
 <file path=word/header2.xml><?xml version="1.0" encoding="utf-8"?>
-<w:hdr xmlns:wpc="http://schemas.microsoft.com/office/word/2010/wordprocessingCanvas" xmlns:cx="http://schemas.microsoft.com/office/drawing/2014/chartex" xmlns:cx1="http://schemas.microsoft.com/office/drawing/2015/9/8/chartex" xmlns:cx2="http://schemas.microsoft.com/office/drawing/2015/10/21/chartex" xmlns:cx3="http://schemas.microsoft.com/office/drawing/2016/5/9/chartex" xmlns:cx4="http://schemas.microsoft.com/office/drawing/2016/5/10/chartex" xmlns:cx5="http://schemas.microsoft.com/office/drawing/2016/5/11/chartex" xmlns:cx6="http://schemas.microsoft.com/office/drawing/2016/5/12/chartex" xmlns:cx7="http://schemas.microsoft.com/office/drawing/2016/5/13/chartex" xmlns:cx8="http://schemas.microsoft.com/office/drawing/2016/5/14/chartex" xmlns:mc="http://schemas.openxmlformats.org/markup-compatibility/2006" xmlns:aink="http://schemas.microsoft.com/office/drawing/2016/ink" xmlns:am3d="http://schemas.microsoft.com/office/drawing/2017/model3d" xmlns:o="urn:schemas-microsoft-com:office:office" xmlns:oel="http://schemas.microsoft.com/office/2019/extlst" xmlns:r="http://schemas.openxmlformats.org/officeDocument/2006/relationships" xmlns:m="http://schemas.openxmlformats.org/officeDocument/2006/math" xmlns:v="urn:schemas-microsoft-com:vml" xmlns:wp14="http://schemas.microsoft.com/office/word/2010/wordprocessingDrawing" xmlns:wp="http://schemas.openxmlformats.org/drawingml/2006/wordprocessingDrawing" xmlns:w10="urn:schemas-microsoft-com:office:word" xmlns:w="http://schemas.openxmlformats.org/wordprocessingml/2006/main" xmlns:w14="http://schemas.microsoft.com/office/word/2010/wordml" xmlns:w15="http://schemas.microsoft.com/office/word/2012/wordml" xmlns:w16cex="http://schemas.microsoft.com/office/word/2018/wordml/cex" xmlns:w16cid="http://schemas.microsoft.com/office/word/2016/wordml/cid" xmlns:w16="http://schemas.microsoft.com/office/word/2018/wordml" xmlns:w16sdtdh="http://schemas.microsoft.com/office/word/2020/wordml/sdtdatahash" xmlns:w16se="http://schemas.microsoft.com/office/word/2015/wordml/symex" xmlns:wpg="http://schemas.microsoft.com/office/word/2010/wordprocessingGroup" xmlns:wpi="http://schemas.microsoft.com/office/word/2010/wordprocessingInk" xmlns:wne="http://schemas.microsoft.com/office/word/2006/wordml" xmlns:wps="http://schemas.microsoft.com/office/word/2010/wordprocessingShape" mc:Ignorable="w14 w15 w16se w16cid w16 w16cex w16sdtdh wp14">
+<w:hdr xmlns:wpc="http://schemas.microsoft.com/office/word/2010/wordprocessingCanvas" xmlns:mc="http://schemas.openxmlformats.org/markup-compatibility/2006" xmlns:o="urn:schemas-microsoft-com:office:office" xmlns:r="http://schemas.openxmlformats.org/officeDocument/2006/relationships" xmlns:m="http://schemas.openxmlformats.org/officeDocument/2006/math" xmlns:v="urn:schemas-microsoft-com:vml" xmlns:wp14="http://schemas.microsoft.com/office/word/2010/wordprocessingDrawing" xmlns:wp="http://schemas.openxmlformats.org/drawingml/2006/wordprocessingDrawing" xmlns:w10="urn:schemas-microsoft-com:office:word" xmlns:w="http://schemas.openxmlformats.org/wordprocessingml/2006/main" xmlns:w14="http://schemas.microsoft.com/office/word/2010/wordml" xmlns:w15="http://schemas.microsoft.com/office/word/2012/wordml" xmlns:wpg="http://schemas.microsoft.com/office/word/2010/wordprocessingGroup" xmlns:wpi="http://schemas.microsoft.com/office/word/2010/wordprocessingInk" xmlns:wne="http://schemas.microsoft.com/office/word/2006/wordml" xmlns:wps="http://schemas.microsoft.com/office/word/2010/wordprocessingShape" mc:Ignorable="w14 w15 wp14">
   <w:p>
     <w:pPr>
       <w:pStyle w:val="Header"/>
@@ -8154,7 +8148,7 @@
 </file>
 
 <file path=word/header3.xml><?xml version="1.0" encoding="utf-8"?>
-<w:hdr xmlns:wpc="http://schemas.microsoft.com/office/word/2010/wordprocessingCanvas" xmlns:cx="http://schemas.microsoft.com/office/drawing/2014/chartex" xmlns:cx1="http://schemas.microsoft.com/office/drawing/2015/9/8/chartex" xmlns:cx2="http://schemas.microsoft.com/office/drawing/2015/10/21/chartex" xmlns:cx3="http://schemas.microsoft.com/office/drawing/2016/5/9/chartex" xmlns:cx4="http://schemas.microsoft.com/office/drawing/2016/5/10/chartex" xmlns:cx5="http://schemas.microsoft.com/office/drawing/2016/5/11/chartex" xmlns:cx6="http://schemas.microsoft.com/office/drawing/2016/5/12/chartex" xmlns:cx7="http://schemas.microsoft.com/office/drawing/2016/5/13/chartex" xmlns:cx8="http://schemas.microsoft.com/office/drawing/2016/5/14/chartex" xmlns:mc="http://schemas.openxmlformats.org/markup-compatibility/2006" xmlns:aink="http://schemas.microsoft.com/office/drawing/2016/ink" xmlns:am3d="http://schemas.microsoft.com/office/drawing/2017/model3d" xmlns:o="urn:schemas-microsoft-com:office:office" xmlns:oel="http://schemas.microsoft.com/office/2019/extlst" xmlns:r="http://schemas.openxmlformats.org/officeDocument/2006/relationships" xmlns:m="http://schemas.openxmlformats.org/officeDocument/2006/math" xmlns:v="urn:schemas-microsoft-com:vml" xmlns:wp14="http://schemas.microsoft.com/office/word/2010/wordprocessingDrawing" xmlns:wp="http://schemas.openxmlformats.org/drawingml/2006/wordprocessingDrawing" xmlns:w10="urn:schemas-microsoft-com:office:word" xmlns:w="http://schemas.openxmlformats.org/wordprocessingml/2006/main" xmlns:w14="http://schemas.microsoft.com/office/word/2010/wordml" xmlns:w15="http://schemas.microsoft.com/office/word/2012/wordml" xmlns:w16cex="http://schemas.microsoft.com/office/word/2018/wordml/cex" xmlns:w16cid="http://schemas.microsoft.com/office/word/2016/wordml/cid" xmlns:w16="http://schemas.microsoft.com/office/word/2018/wordml" xmlns:w16sdtdh="http://schemas.microsoft.com/office/word/2020/wordml/sdtdatahash" xmlns:w16se="http://schemas.microsoft.com/office/word/2015/wordml/symex" xmlns:wpg="http://schemas.microsoft.com/office/word/2010/wordprocessingGroup" xmlns:wpi="http://schemas.microsoft.com/office/word/2010/wordprocessingInk" xmlns:wne="http://schemas.microsoft.com/office/word/2006/wordml" xmlns:wps="http://schemas.microsoft.com/office/word/2010/wordprocessingShape" mc:Ignorable="w14 w15 w16se w16cid w16 w16cex w16sdtdh wp14">
+<w:hdr xmlns:wpc="http://schemas.microsoft.com/office/word/2010/wordprocessingCanvas" xmlns:mc="http://schemas.openxmlformats.org/markup-compatibility/2006" xmlns:o="urn:schemas-microsoft-com:office:office" xmlns:r="http://schemas.openxmlformats.org/officeDocument/2006/relationships" xmlns:m="http://schemas.openxmlformats.org/officeDocument/2006/math" xmlns:v="urn:schemas-microsoft-com:vml" xmlns:wp14="http://schemas.microsoft.com/office/word/2010/wordprocessingDrawing" xmlns:wp="http://schemas.openxmlformats.org/drawingml/2006/wordprocessingDrawing" xmlns:w10="urn:schemas-microsoft-com:office:word" xmlns:w="http://schemas.openxmlformats.org/wordprocessingml/2006/main" xmlns:w14="http://schemas.microsoft.com/office/word/2010/wordml" xmlns:w15="http://schemas.microsoft.com/office/word/2012/wordml" xmlns:wpg="http://schemas.microsoft.com/office/word/2010/wordprocessingGroup" xmlns:wpi="http://schemas.microsoft.com/office/word/2010/wordprocessingInk" xmlns:wne="http://schemas.microsoft.com/office/word/2006/wordml" xmlns:wps="http://schemas.microsoft.com/office/word/2010/wordprocessingShape" mc:Ignorable="w14 w15 wp14">
   <w:p>
     <w:pPr>
       <w:pStyle w:val="Header"/>
@@ -8164,8 +8158,8 @@
 </file>
 
 <file path=word/numbering.xml><?xml version="1.0" encoding="utf-8"?>
-<w:numbering xmlns:wpc="http://schemas.microsoft.com/office/word/2010/wordprocessingCanvas" xmlns:cx="http://schemas.microsoft.com/office/drawing/2014/chartex" xmlns:cx1="http://schemas.microsoft.com/office/drawing/2015/9/8/chartex" xmlns:cx2="http://schemas.microsoft.com/office/drawing/2015/10/21/chartex" xmlns:cx3="http://schemas.microsoft.com/office/drawing/2016/5/9/chartex" xmlns:cx4="http://schemas.microsoft.com/office/drawing/2016/5/10/chartex" xmlns:cx5="http://schemas.microsoft.com/office/drawing/2016/5/11/chartex" xmlns:cx6="http://schemas.microsoft.com/office/drawing/2016/5/12/chartex" xmlns:cx7="http://schemas.microsoft.com/office/drawing/2016/5/13/chartex" xmlns:cx8="http://schemas.microsoft.com/office/drawing/2016/5/14/chartex" xmlns:mc="http://schemas.openxmlformats.org/markup-compatibility/2006" xmlns:aink="http://schemas.microsoft.com/office/drawing/2016/ink" xmlns:am3d="http://schemas.microsoft.com/office/drawing/2017/model3d" xmlns:o="urn:schemas-microsoft-com:office:office" xmlns:oel="http://schemas.microsoft.com/office/2019/extlst" xmlns:r="http://schemas.openxmlformats.org/officeDocument/2006/relationships" xmlns:m="http://schemas.openxmlformats.org/officeDocument/2006/math" xmlns:v="urn:schemas-microsoft-com:vml" xmlns:wp14="http://schemas.microsoft.com/office/word/2010/wordprocessingDrawing" xmlns:wp="http://schemas.openxmlformats.org/drawingml/2006/wordprocessingDrawing" xmlns:w10="urn:schemas-microsoft-com:office:word" xmlns:w="http://schemas.openxmlformats.org/wordprocessingml/2006/main" xmlns:w14="http://schemas.microsoft.com/office/word/2010/wordml" xmlns:w15="http://schemas.microsoft.com/office/word/2012/wordml" xmlns:w16cex="http://schemas.microsoft.com/office/word/2018/wordml/cex" xmlns:w16cid="http://schemas.microsoft.com/office/word/2016/wordml/cid" xmlns:w16="http://schemas.microsoft.com/office/word/2018/wordml" xmlns:w16sdtdh="http://schemas.microsoft.com/office/word/2020/wordml/sdtdatahash" xmlns:w16se="http://schemas.microsoft.com/office/word/2015/wordml/symex" xmlns:wpg="http://schemas.microsoft.com/office/word/2010/wordprocessingGroup" xmlns:wpi="http://schemas.microsoft.com/office/word/2010/wordprocessingInk" xmlns:wne="http://schemas.microsoft.com/office/word/2006/wordml" xmlns:wps="http://schemas.microsoft.com/office/word/2010/wordprocessingShape" mc:Ignorable="w14 w15 w16se w16cid w16 w16cex w16sdtdh wp14">
-  <w:abstractNum w:abstractNumId="0" w15:restartNumberingAfterBreak="0">
+<w:numbering xmlns:wpc="http://schemas.microsoft.com/office/word/2010/wordprocessingCanvas" xmlns:mc="http://schemas.openxmlformats.org/markup-compatibility/2006" xmlns:o="urn:schemas-microsoft-com:office:office" xmlns:r="http://schemas.openxmlformats.org/officeDocument/2006/relationships" xmlns:m="http://schemas.openxmlformats.org/officeDocument/2006/math" xmlns:v="urn:schemas-microsoft-com:vml" xmlns:wp14="http://schemas.microsoft.com/office/word/2010/wordprocessingDrawing" xmlns:wp="http://schemas.openxmlformats.org/drawingml/2006/wordprocessingDrawing" xmlns:w10="urn:schemas-microsoft-com:office:word" xmlns:w="http://schemas.openxmlformats.org/wordprocessingml/2006/main" xmlns:w14="http://schemas.microsoft.com/office/word/2010/wordml" xmlns:w15="http://schemas.microsoft.com/office/word/2012/wordml" xmlns:wpg="http://schemas.microsoft.com/office/word/2010/wordprocessingGroup" xmlns:wpi="http://schemas.microsoft.com/office/word/2010/wordprocessingInk" xmlns:wne="http://schemas.microsoft.com/office/word/2006/wordml" xmlns:wps="http://schemas.microsoft.com/office/word/2010/wordprocessingShape" mc:Ignorable="w14 w15 wp14">
+  <w:abstractNum w:abstractNumId="0">
     <w:nsid w:val="058F788D"/>
     <w:multiLevelType w:val="hybridMultilevel"/>
     <w:tmpl w:val="17B60F0C"/>
@@ -8278,7 +8272,7 @@
       </w:rPr>
     </w:lvl>
   </w:abstractNum>
-  <w:abstractNum w:abstractNumId="1" w15:restartNumberingAfterBreak="0">
+  <w:abstractNum w:abstractNumId="1">
     <w:nsid w:val="0C776B7B"/>
     <w:multiLevelType w:val="hybridMultilevel"/>
     <w:tmpl w:val="134ED5A8"/>
@@ -8391,7 +8385,7 @@
       </w:rPr>
     </w:lvl>
   </w:abstractNum>
-  <w:abstractNum w:abstractNumId="2" w15:restartNumberingAfterBreak="0">
+  <w:abstractNum w:abstractNumId="2">
     <w:nsid w:val="14941522"/>
     <w:multiLevelType w:val="multilevel"/>
     <w:tmpl w:val="BB5C2C00"/>
@@ -8504,7 +8498,7 @@
       </w:pPr>
     </w:lvl>
   </w:abstractNum>
-  <w:abstractNum w:abstractNumId="3" w15:restartNumberingAfterBreak="0">
+  <w:abstractNum w:abstractNumId="3">
     <w:nsid w:val="167E25C7"/>
     <w:multiLevelType w:val="hybridMultilevel"/>
     <w:tmpl w:val="50820F28"/>
@@ -8616,7 +8610,7 @@
       </w:rPr>
     </w:lvl>
   </w:abstractNum>
-  <w:abstractNum w:abstractNumId="4" w15:restartNumberingAfterBreak="0">
+  <w:abstractNum w:abstractNumId="4">
     <w:nsid w:val="2C3B03A0"/>
     <w:multiLevelType w:val="hybridMultilevel"/>
     <w:tmpl w:val="CBECA254"/>
@@ -8702,7 +8696,7 @@
       </w:pPr>
     </w:lvl>
   </w:abstractNum>
-  <w:abstractNum w:abstractNumId="5" w15:restartNumberingAfterBreak="0">
+  <w:abstractNum w:abstractNumId="5">
     <w:nsid w:val="2CDB0CC7"/>
     <w:multiLevelType w:val="hybridMultilevel"/>
     <w:tmpl w:val="BF8612D0"/>
@@ -8814,7 +8808,7 @@
       </w:rPr>
     </w:lvl>
   </w:abstractNum>
-  <w:abstractNum w:abstractNumId="6" w15:restartNumberingAfterBreak="0">
+  <w:abstractNum w:abstractNumId="6">
     <w:nsid w:val="30D10BBC"/>
     <w:multiLevelType w:val="hybridMultilevel"/>
     <w:tmpl w:val="9C2CC4EE"/>
@@ -8927,7 +8921,7 @@
       </w:rPr>
     </w:lvl>
   </w:abstractNum>
-  <w:abstractNum w:abstractNumId="7" w15:restartNumberingAfterBreak="0">
+  <w:abstractNum w:abstractNumId="7">
     <w:nsid w:val="546617F3"/>
     <w:multiLevelType w:val="hybridMultilevel"/>
     <w:tmpl w:val="DDC4321A"/>
@@ -9040,7 +9034,7 @@
       </w:rPr>
     </w:lvl>
   </w:abstractNum>
-  <w:abstractNum w:abstractNumId="8" w15:restartNumberingAfterBreak="0">
+  <w:abstractNum w:abstractNumId="8">
     <w:nsid w:val="590B5486"/>
     <w:multiLevelType w:val="multilevel"/>
     <w:tmpl w:val="9C781F00"/>
@@ -9162,7 +9156,7 @@
       </w:pPr>
     </w:lvl>
   </w:abstractNum>
-  <w:abstractNum w:abstractNumId="9" w15:restartNumberingAfterBreak="0">
+  <w:abstractNum w:abstractNumId="9">
     <w:nsid w:val="5E1F22EC"/>
     <w:multiLevelType w:val="hybridMultilevel"/>
     <w:tmpl w:val="12500D6E"/>
@@ -9275,7 +9269,7 @@
       </w:rPr>
     </w:lvl>
   </w:abstractNum>
-  <w:abstractNum w:abstractNumId="10" w15:restartNumberingAfterBreak="0">
+  <w:abstractNum w:abstractNumId="10">
     <w:nsid w:val="68FF4242"/>
     <w:multiLevelType w:val="hybridMultilevel"/>
     <w:tmpl w:val="7A0CC560"/>
@@ -9387,7 +9381,7 @@
       </w:rPr>
     </w:lvl>
   </w:abstractNum>
-  <w:abstractNum w:abstractNumId="11" w15:restartNumberingAfterBreak="0">
+  <w:abstractNum w:abstractNumId="11">
     <w:nsid w:val="6BE501CA"/>
     <w:multiLevelType w:val="hybridMultilevel"/>
     <w:tmpl w:val="8A462966"/>
@@ -9500,7 +9494,7 @@
       </w:rPr>
     </w:lvl>
   </w:abstractNum>
-  <w:abstractNum w:abstractNumId="12" w15:restartNumberingAfterBreak="0">
+  <w:abstractNum w:abstractNumId="12">
     <w:nsid w:val="6CCE6871"/>
     <w:multiLevelType w:val="multilevel"/>
     <w:tmpl w:val="F2461290"/>
@@ -9613,7 +9607,7 @@
       </w:pPr>
     </w:lvl>
   </w:abstractNum>
-  <w:abstractNum w:abstractNumId="13" w15:restartNumberingAfterBreak="0">
+  <w:abstractNum w:abstractNumId="13">
     <w:nsid w:val="7FEB3E20"/>
     <w:multiLevelType w:val="multilevel"/>
     <w:tmpl w:val="1F5EC406"/>
@@ -9726,59 +9720,59 @@
       </w:pPr>
     </w:lvl>
   </w:abstractNum>
-  <w:num w:numId="1" w16cid:durableId="2122793613">
+  <w:num w:numId="1">
     <w:abstractNumId w:val="2"/>
   </w:num>
-  <w:num w:numId="2" w16cid:durableId="1338728062">
+  <w:num w:numId="2">
     <w:abstractNumId w:val="12"/>
   </w:num>
-  <w:num w:numId="3" w16cid:durableId="1972594621">
+  <w:num w:numId="3">
     <w:abstractNumId w:val="13"/>
   </w:num>
-  <w:num w:numId="4" w16cid:durableId="1903253080">
+  <w:num w:numId="4">
     <w:abstractNumId w:val="8"/>
   </w:num>
-  <w:num w:numId="5" w16cid:durableId="2035573893">
+  <w:num w:numId="5">
     <w:abstractNumId w:val="13"/>
     <w:lvlOverride w:ilvl="0">
       <w:startOverride w:val="1"/>
     </w:lvlOverride>
   </w:num>
-  <w:num w:numId="6" w16cid:durableId="112795852">
+  <w:num w:numId="6">
     <w:abstractNumId w:val="3"/>
   </w:num>
-  <w:num w:numId="7" w16cid:durableId="776101273">
+  <w:num w:numId="7">
     <w:abstractNumId w:val="5"/>
   </w:num>
-  <w:num w:numId="8" w16cid:durableId="846091002">
+  <w:num w:numId="8">
     <w:abstractNumId w:val="10"/>
   </w:num>
-  <w:num w:numId="9" w16cid:durableId="142699319">
+  <w:num w:numId="9">
     <w:abstractNumId w:val="4"/>
   </w:num>
-  <w:num w:numId="10" w16cid:durableId="1455247852">
+  <w:num w:numId="10">
     <w:abstractNumId w:val="9"/>
   </w:num>
-  <w:num w:numId="11" w16cid:durableId="1356006364">
+  <w:num w:numId="11">
     <w:abstractNumId w:val="7"/>
   </w:num>
-  <w:num w:numId="12" w16cid:durableId="118451581">
+  <w:num w:numId="12">
     <w:abstractNumId w:val="1"/>
   </w:num>
-  <w:num w:numId="13" w16cid:durableId="1478569534">
+  <w:num w:numId="13">
     <w:abstractNumId w:val="11"/>
   </w:num>
-  <w:num w:numId="14" w16cid:durableId="876086465">
+  <w:num w:numId="14">
     <w:abstractNumId w:val="6"/>
   </w:num>
-  <w:num w:numId="15" w16cid:durableId="2018386008">
+  <w:num w:numId="15">
     <w:abstractNumId w:val="0"/>
   </w:num>
 </w:numbering>
 </file>
 
 <file path=word/styles.xml><?xml version="1.0" encoding="utf-8"?>
-<w:styles xmlns:mc="http://schemas.openxmlformats.org/markup-compatibility/2006" xmlns:r="http://schemas.openxmlformats.org/officeDocument/2006/relationships" xmlns:w="http://schemas.openxmlformats.org/wordprocessingml/2006/main" xmlns:w14="http://schemas.microsoft.com/office/word/2010/wordml" xmlns:w15="http://schemas.microsoft.com/office/word/2012/wordml" xmlns:w16cex="http://schemas.microsoft.com/office/word/2018/wordml/cex" xmlns:w16cid="http://schemas.microsoft.com/office/word/2016/wordml/cid" xmlns:w16="http://schemas.microsoft.com/office/word/2018/wordml" xmlns:w16sdtdh="http://schemas.microsoft.com/office/word/2020/wordml/sdtdatahash" xmlns:w16se="http://schemas.microsoft.com/office/word/2015/wordml/symex" mc:Ignorable="w14 w15 w16se w16cid w16 w16cex w16sdtdh">
+<w:styles xmlns:mc="http://schemas.openxmlformats.org/markup-compatibility/2006" xmlns:r="http://schemas.openxmlformats.org/officeDocument/2006/relationships" xmlns:w="http://schemas.openxmlformats.org/wordprocessingml/2006/main" xmlns:w14="http://schemas.microsoft.com/office/word/2010/wordml" xmlns:w15="http://schemas.microsoft.com/office/word/2012/wordml" mc:Ignorable="w14 w15">
   <w:docDefaults>
     <w:rPrDefault>
       <w:rPr>
@@ -9794,7 +9788,7 @@
       </w:pPr>
     </w:pPrDefault>
   </w:docDefaults>
-  <w:latentStyles w:defLockedState="0" w:defUIPriority="99" w:defSemiHidden="0" w:defUnhideWhenUsed="0" w:defQFormat="0" w:count="376">
+  <w:latentStyles w:defLockedState="0" w:defUIPriority="99" w:defSemiHidden="0" w:defUnhideWhenUsed="0" w:defQFormat="0" w:count="371">
     <w:lsdException w:name="Normal" w:uiPriority="0" w:qFormat="1"/>
     <w:lsdException w:name="heading 1" w:uiPriority="9" w:qFormat="1"/>
     <w:lsdException w:name="heading 2" w:semiHidden="1" w:uiPriority="9" w:unhideWhenUsed="1" w:qFormat="1"/>
@@ -10166,11 +10160,6 @@
     <w:lsdException w:name="List Table 5 Dark Accent 6" w:uiPriority="50"/>
     <w:lsdException w:name="List Table 6 Colorful Accent 6" w:uiPriority="51"/>
     <w:lsdException w:name="List Table 7 Colorful Accent 6" w:uiPriority="52"/>
-    <w:lsdException w:name="Mention" w:semiHidden="1" w:unhideWhenUsed="1"/>
-    <w:lsdException w:name="Smart Hyperlink" w:semiHidden="1" w:unhideWhenUsed="1"/>
-    <w:lsdException w:name="Hashtag" w:semiHidden="1" w:unhideWhenUsed="1"/>
-    <w:lsdException w:name="Unresolved Mention" w:semiHidden="1" w:unhideWhenUsed="1"/>
-    <w:lsdException w:name="Smart Link" w:semiHidden="1" w:unhideWhenUsed="1"/>
   </w:latentStyles>
   <w:style w:type="paragraph" w:default="1" w:styleId="Normal">
     <w:name w:val="Normal"/>
@@ -10334,6 +10323,7 @@
     <w:uiPriority w:val="39"/>
     <w:rsid w:val="00472CA7"/>
     <w:tblPr>
+      <w:tblInd w:w="0" w:type="dxa"/>
       <w:tblBorders>
         <w:top w:val="single" w:sz="4" w:space="0" w:color="auto"/>
         <w:left w:val="single" w:sz="4" w:space="0" w:color="auto"/>
@@ -10342,6 +10332,12 @@
         <w:insideH w:val="single" w:sz="4" w:space="0" w:color="auto"/>
         <w:insideV w:val="single" w:sz="4" w:space="0" w:color="auto"/>
       </w:tblBorders>
+      <w:tblCellMar>
+        <w:top w:w="0" w:type="dxa"/>
+        <w:left w:w="108" w:type="dxa"/>
+        <w:bottom w:w="0" w:type="dxa"/>
+        <w:right w:w="108" w:type="dxa"/>
+      </w:tblCellMar>
     </w:tblPr>
   </w:style>
 </w:styles>
@@ -11226,14 +11222,14 @@
         <a:lstStyle/>
         <a:p>
           <a:r>
-            <a:rPr lang="vi-VN" sz="1100">
+            <a:rPr lang="vi-VN" sz="1000">
               <a:latin typeface="Times New Roman" panose="02020603050405020304" pitchFamily="18" charset="0"/>
               <a:cs typeface="Times New Roman" panose="02020603050405020304" pitchFamily="18" charset="0"/>
             </a:rPr>
             <a:t>Thêm </a:t>
           </a:r>
           <a:r>
-            <a:rPr lang="en-US" sz="1100">
+            <a:rPr lang="en-US" sz="1000">
               <a:latin typeface="Times New Roman" panose="02020603050405020304" pitchFamily="18" charset="0"/>
               <a:cs typeface="Times New Roman" panose="02020603050405020304" pitchFamily="18" charset="0"/>
             </a:rPr>
@@ -11277,14 +11273,14 @@
         <a:lstStyle/>
         <a:p>
           <a:r>
-            <a:rPr lang="vi-VN" sz="1100">
+            <a:rPr lang="vi-VN" sz="1000">
               <a:latin typeface="Times New Roman" panose="02020603050405020304" pitchFamily="18" charset="0"/>
               <a:cs typeface="Times New Roman" panose="02020603050405020304" pitchFamily="18" charset="0"/>
             </a:rPr>
             <a:t>QUẢN LÝ </a:t>
           </a:r>
           <a:r>
-            <a:rPr lang="en-US" sz="1100">
+            <a:rPr lang="en-US" sz="1000">
               <a:latin typeface="Times New Roman" panose="02020603050405020304" pitchFamily="18" charset="0"/>
               <a:cs typeface="Times New Roman" panose="02020603050405020304" pitchFamily="18" charset="0"/>
             </a:rPr>
@@ -11328,14 +11324,14 @@
         <a:lstStyle/>
         <a:p>
           <a:r>
-            <a:rPr lang="vi-VN" sz="1100">
+            <a:rPr lang="vi-VN" sz="1000">
               <a:latin typeface="Times New Roman" panose="02020603050405020304" pitchFamily="18" charset="0"/>
               <a:cs typeface="Times New Roman" panose="02020603050405020304" pitchFamily="18" charset="0"/>
             </a:rPr>
             <a:t>Tra cứu thông tin </a:t>
           </a:r>
           <a:r>
-            <a:rPr lang="en-US" sz="1100">
+            <a:rPr lang="en-US" sz="1000">
               <a:latin typeface="Times New Roman" panose="02020603050405020304" pitchFamily="18" charset="0"/>
               <a:cs typeface="Times New Roman" panose="02020603050405020304" pitchFamily="18" charset="0"/>
             </a:rPr>
@@ -11379,13 +11375,13 @@
         <a:lstStyle/>
         <a:p>
           <a:r>
-            <a:rPr lang="vi-VN" sz="1100">
+            <a:rPr lang="vi-VN" sz="1000">
               <a:latin typeface="Times New Roman" panose="02020603050405020304" pitchFamily="18" charset="0"/>
               <a:cs typeface="Times New Roman" panose="02020603050405020304" pitchFamily="18" charset="0"/>
             </a:rPr>
             <a:t>Lập thống kê doanh thu</a:t>
           </a:r>
-          <a:endParaRPr lang="en-US" sz="1100">
+          <a:endParaRPr lang="en-US" sz="1000">
             <a:latin typeface="Times New Roman" panose="02020603050405020304" pitchFamily="18" charset="0"/>
             <a:cs typeface="Times New Roman" panose="02020603050405020304" pitchFamily="18" charset="0"/>
           </a:endParaRPr>
@@ -11427,14 +11423,14 @@
         <a:lstStyle/>
         <a:p>
           <a:r>
-            <a:rPr lang="en-US" sz="1100">
+            <a:rPr lang="en-US" sz="1000">
               <a:latin typeface="Times New Roman" panose="02020603050405020304" pitchFamily="18" charset="0"/>
               <a:cs typeface="Times New Roman" panose="02020603050405020304" pitchFamily="18" charset="0"/>
             </a:rPr>
             <a:t>QUẢN LÝ </a:t>
           </a:r>
           <a:r>
-            <a:rPr lang="en-US" sz="1100">
+            <a:rPr lang="en-US" sz="1000">
               <a:latin typeface="Times New Roman" panose="02020603050405020304" pitchFamily="18" charset="0"/>
               <a:ea typeface="Tahoma" panose="020B0604030504040204" pitchFamily="34" charset="0"/>
               <a:cs typeface="Times New Roman" panose="02020603050405020304" pitchFamily="18" charset="0"/>
@@ -11479,13 +11475,13 @@
         <a:lstStyle/>
         <a:p>
           <a:r>
-            <a:rPr lang="vi-VN" sz="1100">
+            <a:rPr lang="vi-VN" sz="1000">
               <a:latin typeface="Times New Roman" panose="02020603050405020304" pitchFamily="18" charset="0"/>
               <a:cs typeface="Times New Roman" panose="02020603050405020304" pitchFamily="18" charset="0"/>
             </a:rPr>
             <a:t>Thêm phòng</a:t>
           </a:r>
-          <a:endParaRPr lang="en-US" sz="1100">
+          <a:endParaRPr lang="en-US" sz="1000">
             <a:latin typeface="Times New Roman" panose="02020603050405020304" pitchFamily="18" charset="0"/>
             <a:cs typeface="Times New Roman" panose="02020603050405020304" pitchFamily="18" charset="0"/>
           </a:endParaRPr>
@@ -11527,14 +11523,14 @@
         <a:lstStyle/>
         <a:p>
           <a:r>
-            <a:rPr lang="vi-VN" sz="1100">
+            <a:rPr lang="vi-VN" sz="1000">
               <a:latin typeface="Times New Roman" panose="02020603050405020304" pitchFamily="18" charset="0"/>
               <a:cs typeface="Times New Roman" panose="02020603050405020304" pitchFamily="18" charset="0"/>
             </a:rPr>
             <a:t>Tra </a:t>
           </a:r>
           <a:r>
-            <a:rPr lang="en-US" sz="1100">
+            <a:rPr lang="en-US" sz="1000">
               <a:latin typeface="Times New Roman" panose="02020603050405020304" pitchFamily="18" charset="0"/>
               <a:cs typeface="Times New Roman" panose="02020603050405020304" pitchFamily="18" charset="0"/>
             </a:rPr>
@@ -11578,14 +11574,14 @@
         <a:lstStyle/>
         <a:p>
           <a:r>
-            <a:rPr lang="vi-VN" sz="1100">
+            <a:rPr lang="vi-VN" sz="1000">
               <a:latin typeface="Times New Roman" panose="02020603050405020304" pitchFamily="18" charset="0"/>
               <a:cs typeface="Times New Roman" panose="02020603050405020304" pitchFamily="18" charset="0"/>
             </a:rPr>
             <a:t>Cập nhật thông tin </a:t>
           </a:r>
           <a:r>
-            <a:rPr lang="en-US" sz="1100">
+            <a:rPr lang="en-US" sz="1000">
               <a:latin typeface="Times New Roman" panose="02020603050405020304" pitchFamily="18" charset="0"/>
               <a:cs typeface="Times New Roman" panose="02020603050405020304" pitchFamily="18" charset="0"/>
             </a:rPr>
@@ -11629,13 +11625,13 @@
         <a:lstStyle/>
         <a:p>
           <a:r>
-            <a:rPr lang="vi-VN" sz="1100">
+            <a:rPr lang="vi-VN" sz="1000">
               <a:latin typeface="Times New Roman" panose="02020603050405020304" pitchFamily="18" charset="0"/>
               <a:cs typeface="Times New Roman" panose="02020603050405020304" pitchFamily="18" charset="0"/>
             </a:rPr>
             <a:t>Cập nhật thông tin phòng</a:t>
           </a:r>
-          <a:endParaRPr lang="en-US" sz="1100">
+          <a:endParaRPr lang="en-US" sz="1000">
             <a:latin typeface="Times New Roman" panose="02020603050405020304" pitchFamily="18" charset="0"/>
             <a:cs typeface="Times New Roman" panose="02020603050405020304" pitchFamily="18" charset="0"/>
           </a:endParaRPr>
@@ -11677,13 +11673,13 @@
         <a:lstStyle/>
         <a:p>
           <a:r>
-            <a:rPr lang="vi-VN" sz="1100">
+            <a:rPr lang="vi-VN" sz="1000">
               <a:latin typeface="Times New Roman" panose="02020603050405020304" pitchFamily="18" charset="0"/>
               <a:cs typeface="Times New Roman" panose="02020603050405020304" pitchFamily="18" charset="0"/>
             </a:rPr>
             <a:t>QUẢN LÝ HÀNG HÓA</a:t>
           </a:r>
-          <a:endParaRPr lang="en-US" sz="1100">
+          <a:endParaRPr lang="en-US" sz="1000">
             <a:latin typeface="Times New Roman" panose="02020603050405020304" pitchFamily="18" charset="0"/>
             <a:cs typeface="Times New Roman" panose="02020603050405020304" pitchFamily="18" charset="0"/>
           </a:endParaRPr>
@@ -11725,13 +11721,13 @@
         <a:lstStyle/>
         <a:p>
           <a:r>
-            <a:rPr lang="vi-VN" sz="1100">
+            <a:rPr lang="vi-VN" sz="1000">
               <a:latin typeface="Times New Roman" panose="02020603050405020304" pitchFamily="18" charset="0"/>
               <a:cs typeface="Times New Roman" panose="02020603050405020304" pitchFamily="18" charset="0"/>
             </a:rPr>
             <a:t>Thêm hàng hóa</a:t>
           </a:r>
-          <a:endParaRPr lang="en-US" sz="1100">
+          <a:endParaRPr lang="en-US" sz="1000">
             <a:latin typeface="Times New Roman" panose="02020603050405020304" pitchFamily="18" charset="0"/>
             <a:cs typeface="Times New Roman" panose="02020603050405020304" pitchFamily="18" charset="0"/>
           </a:endParaRPr>
@@ -11773,13 +11769,13 @@
         <a:lstStyle/>
         <a:p>
           <a:r>
-            <a:rPr lang="vi-VN" sz="1100">
+            <a:rPr lang="vi-VN" sz="1000">
               <a:latin typeface="Times New Roman" panose="02020603050405020304" pitchFamily="18" charset="0"/>
               <a:cs typeface="Times New Roman" panose="02020603050405020304" pitchFamily="18" charset="0"/>
             </a:rPr>
             <a:t>Cập nhật hàng hóa</a:t>
           </a:r>
-          <a:endParaRPr lang="en-US" sz="1100">
+          <a:endParaRPr lang="en-US" sz="1000">
             <a:latin typeface="Times New Roman" panose="02020603050405020304" pitchFamily="18" charset="0"/>
             <a:cs typeface="Times New Roman" panose="02020603050405020304" pitchFamily="18" charset="0"/>
           </a:endParaRPr>
@@ -11821,14 +11817,14 @@
         <a:lstStyle/>
         <a:p>
           <a:r>
-            <a:rPr lang="vi-VN" sz="1100">
+            <a:rPr lang="vi-VN" sz="1000">
               <a:latin typeface="Times New Roman" panose="02020603050405020304" pitchFamily="18" charset="0"/>
               <a:cs typeface="Times New Roman" panose="02020603050405020304" pitchFamily="18" charset="0"/>
             </a:rPr>
             <a:t>Tra cứu hàng </a:t>
           </a:r>
           <a:r>
-            <a:rPr lang="en-US" sz="1100">
+            <a:rPr lang="en-US" sz="1000">
               <a:latin typeface="Times New Roman" panose="02020603050405020304" pitchFamily="18" charset="0"/>
               <a:cs typeface="Times New Roman" panose="02020603050405020304" pitchFamily="18" charset="0"/>
             </a:rPr>
@@ -11872,7 +11868,7 @@
         <a:lstStyle/>
         <a:p>
           <a:r>
-            <a:rPr lang="en-US" sz="1100">
+            <a:rPr lang="en-US" sz="1000">
               <a:latin typeface="Times New Roman" panose="02020603050405020304" pitchFamily="18" charset="0"/>
               <a:cs typeface="Times New Roman" panose="02020603050405020304" pitchFamily="18" charset="0"/>
             </a:rPr>
@@ -11916,14 +11912,14 @@
         <a:lstStyle/>
         <a:p>
           <a:r>
-            <a:rPr lang="vi-VN" sz="1100">
+            <a:rPr lang="vi-VN" sz="1000">
               <a:latin typeface="Times New Roman" panose="02020603050405020304" pitchFamily="18" charset="0"/>
               <a:cs typeface="Times New Roman" panose="02020603050405020304" pitchFamily="18" charset="0"/>
             </a:rPr>
             <a:t>QUẢN LÝ </a:t>
           </a:r>
           <a:r>
-            <a:rPr lang="en-US" sz="1100">
+            <a:rPr lang="en-US" sz="1000">
               <a:latin typeface="Times New Roman" panose="02020603050405020304" pitchFamily="18" charset="0"/>
               <a:cs typeface="Times New Roman" panose="02020603050405020304" pitchFamily="18" charset="0"/>
             </a:rPr>
@@ -11967,7 +11963,7 @@
         <a:lstStyle/>
         <a:p>
           <a:r>
-            <a:rPr lang="en-US" sz="1100">
+            <a:rPr lang="en-US" sz="1000">
               <a:latin typeface="Times New Roman" panose="02020603050405020304" pitchFamily="18" charset="0"/>
               <a:cs typeface="Times New Roman" panose="02020603050405020304" pitchFamily="18" charset="0"/>
             </a:rPr>
@@ -12011,7 +12007,7 @@
         <a:lstStyle/>
         <a:p>
           <a:r>
-            <a:rPr lang="en-US" sz="1100">
+            <a:rPr lang="en-US" sz="1000">
               <a:latin typeface="Times New Roman" panose="02020603050405020304" pitchFamily="18" charset="0"/>
               <a:cs typeface="Times New Roman" panose="02020603050405020304" pitchFamily="18" charset="0"/>
             </a:rPr>
@@ -12055,7 +12051,7 @@
         <a:lstStyle/>
         <a:p>
           <a:r>
-            <a:rPr lang="en-US" sz="1100">
+            <a:rPr lang="en-US" sz="1000">
               <a:latin typeface="Times New Roman" panose="02020603050405020304" pitchFamily="18" charset="0"/>
               <a:cs typeface="Times New Roman" panose="02020603050405020304" pitchFamily="18" charset="0"/>
             </a:rPr>
@@ -12099,7 +12095,7 @@
         <a:lstStyle/>
         <a:p>
           <a:r>
-            <a:rPr lang="en-US" sz="1100">
+            <a:rPr lang="en-US" sz="1000">
               <a:latin typeface="Times New Roman" panose="02020603050405020304" pitchFamily="18" charset="0"/>
               <a:cs typeface="Times New Roman" panose="02020603050405020304" pitchFamily="18" charset="0"/>
             </a:rPr>
@@ -12143,7 +12139,7 @@
         <a:lstStyle/>
         <a:p>
           <a:r>
-            <a:rPr lang="en-US" sz="1100">
+            <a:rPr lang="en-US" sz="1000">
               <a:latin typeface="Times New Roman" panose="02020603050405020304" pitchFamily="18" charset="0"/>
               <a:cs typeface="Times New Roman" panose="02020603050405020304" pitchFamily="18" charset="0"/>
             </a:rPr>
@@ -12187,7 +12183,7 @@
         <a:lstStyle/>
         <a:p>
           <a:r>
-            <a:rPr lang="en-US" sz="1100">
+            <a:rPr lang="en-US" sz="1000">
               <a:latin typeface="Times New Roman" panose="02020603050405020304" pitchFamily="18" charset="0"/>
               <a:cs typeface="Times New Roman" panose="02020603050405020304" pitchFamily="18" charset="0"/>
             </a:rPr>
@@ -12229,7 +12225,7 @@
         <a:lstStyle/>
         <a:p>
           <a:r>
-            <a:rPr lang="en-US" sz="1100">
+            <a:rPr lang="en-US" sz="1000">
               <a:latin typeface="Times New Roman" panose="02020603050405020304" pitchFamily="18" charset="0"/>
               <a:cs typeface="Times New Roman" panose="02020603050405020304" pitchFamily="18" charset="0"/>
             </a:rPr>
@@ -12271,7 +12267,7 @@
         <a:lstStyle/>
         <a:p>
           <a:r>
-            <a:rPr lang="en-US" sz="1100">
+            <a:rPr lang="en-US" sz="1000">
               <a:latin typeface="Times New Roman" panose="02020603050405020304" pitchFamily="18" charset="0"/>
               <a:cs typeface="Times New Roman" panose="02020603050405020304" pitchFamily="18" charset="0"/>
             </a:rPr>
@@ -12313,7 +12309,7 @@
         <a:lstStyle/>
         <a:p>
           <a:r>
-            <a:rPr lang="en-US" sz="1100">
+            <a:rPr lang="en-US" sz="1000">
               <a:latin typeface="Times New Roman" panose="02020603050405020304" pitchFamily="18" charset="0"/>
               <a:cs typeface="Times New Roman" panose="02020603050405020304" pitchFamily="18" charset="0"/>
             </a:rPr>
@@ -12355,7 +12351,7 @@
         <a:lstStyle/>
         <a:p>
           <a:r>
-            <a:rPr lang="en-US" sz="1100">
+            <a:rPr lang="en-US" sz="1000">
               <a:latin typeface="Times New Roman" panose="02020603050405020304" pitchFamily="18" charset="0"/>
               <a:cs typeface="Times New Roman" panose="02020603050405020304" pitchFamily="18" charset="0"/>
             </a:rPr>
@@ -12394,7 +12390,7 @@
         <a:lstStyle/>
         <a:p>
           <a:r>
-            <a:rPr lang="en-US" sz="1100">
+            <a:rPr lang="en-US" sz="1000">
               <a:latin typeface="Times New Roman" panose="02020603050405020304" pitchFamily="18" charset="0"/>
               <a:cs typeface="Times New Roman" panose="02020603050405020304" pitchFamily="18" charset="0"/>
             </a:rPr>
@@ -12433,7 +12429,7 @@
         <a:lstStyle/>
         <a:p>
           <a:r>
-            <a:rPr lang="en-US" sz="1100">
+            <a:rPr lang="en-US" sz="1000">
               <a:latin typeface="Times New Roman" panose="02020603050405020304" pitchFamily="18" charset="0"/>
               <a:cs typeface="Times New Roman" panose="02020603050405020304" pitchFamily="18" charset="0"/>
             </a:rPr>
@@ -12472,11 +12468,11 @@
         <a:lstStyle/>
         <a:p>
           <a:r>
-            <a:rPr lang="en-US" sz="1100">
+            <a:rPr lang="en-US" sz="1000">
               <a:latin typeface="Times New Roman" panose="02020603050405020304" pitchFamily="18" charset="0"/>
               <a:cs typeface="Times New Roman" panose="02020603050405020304" pitchFamily="18" charset="0"/>
             </a:rPr>
-            <a:t>Xem thông tin cá nhân </a:t>
+            <a:t>XEM THÔNG TIN CÁ NHÂN </a:t>
           </a:r>
         </a:p>
       </dgm:t>
@@ -12511,7 +12507,7 @@
         <a:lstStyle/>
         <a:p>
           <a:r>
-            <a:rPr lang="en-US" sz="1100">
+            <a:rPr lang="en-US" sz="1000">
               <a:latin typeface="Times New Roman" panose="02020603050405020304" pitchFamily="18" charset="0"/>
               <a:cs typeface="Times New Roman" panose="02020603050405020304" pitchFamily="18" charset="0"/>
             </a:rPr>
@@ -12523,10 +12519,24 @@
     <dgm:pt modelId="{1A815503-D0AB-4DA6-8C3A-B5A14C5BADF8}" type="parTrans" cxnId="{281B63CA-A4F6-4683-92D9-D18A9851F4F5}">
       <dgm:prSet/>
       <dgm:spPr/>
+      <dgm:t>
+        <a:bodyPr/>
+        <a:lstStyle/>
+        <a:p>
+          <a:endParaRPr lang="en-US"/>
+        </a:p>
+      </dgm:t>
     </dgm:pt>
     <dgm:pt modelId="{1EB37176-D679-4086-987E-85A3946F0550}" type="sibTrans" cxnId="{281B63CA-A4F6-4683-92D9-D18A9851F4F5}">
       <dgm:prSet/>
       <dgm:spPr/>
+      <dgm:t>
+        <a:bodyPr/>
+        <a:lstStyle/>
+        <a:p>
+          <a:endParaRPr lang="en-US"/>
+        </a:p>
+      </dgm:t>
     </dgm:pt>
     <dgm:pt modelId="{5B49F92D-439E-444C-8581-BE5FD3FCB6BF}" type="pres">
       <dgm:prSet presAssocID="{5FCDEB0C-A6DD-430E-9035-7797F8349C05}" presName="hierChild1" presStyleCnt="0">
@@ -12540,6 +12550,13 @@
         </dgm:presLayoutVars>
       </dgm:prSet>
       <dgm:spPr/>
+      <dgm:t>
+        <a:bodyPr/>
+        <a:lstStyle/>
+        <a:p>
+          <a:endParaRPr lang="en-US"/>
+        </a:p>
+      </dgm:t>
     </dgm:pt>
     <dgm:pt modelId="{7B08CB0C-0DBC-48EE-85F3-D97B4256411A}" type="pres">
       <dgm:prSet presAssocID="{261050EF-6B10-424B-A534-04DB5D6DD0D1}" presName="hierRoot1" presStyleCnt="0">
@@ -12560,10 +12577,24 @@
         </dgm:presLayoutVars>
       </dgm:prSet>
       <dgm:spPr/>
+      <dgm:t>
+        <a:bodyPr/>
+        <a:lstStyle/>
+        <a:p>
+          <a:endParaRPr lang="en-US"/>
+        </a:p>
+      </dgm:t>
     </dgm:pt>
     <dgm:pt modelId="{4C1DA071-6665-439A-83BB-343AC2E4F45E}" type="pres">
       <dgm:prSet presAssocID="{261050EF-6B10-424B-A534-04DB5D6DD0D1}" presName="rootConnector1" presStyleLbl="node1" presStyleIdx="0" presStyleCnt="0"/>
       <dgm:spPr/>
+      <dgm:t>
+        <a:bodyPr/>
+        <a:lstStyle/>
+        <a:p>
+          <a:endParaRPr lang="en-US"/>
+        </a:p>
+      </dgm:t>
     </dgm:pt>
     <dgm:pt modelId="{F19675B1-3959-43BA-A885-3385DCEACD1F}" type="pres">
       <dgm:prSet presAssocID="{261050EF-6B10-424B-A534-04DB5D6DD0D1}" presName="hierChild2" presStyleCnt="0"/>
@@ -12572,6 +12603,13 @@
     <dgm:pt modelId="{7EE6D349-9BDB-40F9-8607-0D4AC1990B98}" type="pres">
       <dgm:prSet presAssocID="{DF523098-211F-4C83-B2EA-0229C116ACC6}" presName="Name37" presStyleLbl="parChTrans1D2" presStyleIdx="0" presStyleCnt="8"/>
       <dgm:spPr/>
+      <dgm:t>
+        <a:bodyPr/>
+        <a:lstStyle/>
+        <a:p>
+          <a:endParaRPr lang="en-US"/>
+        </a:p>
+      </dgm:t>
     </dgm:pt>
     <dgm:pt modelId="{9916F9FD-BFBD-4ADA-BF58-E8FEAFC9CE6D}" type="pres">
       <dgm:prSet presAssocID="{05EA8AF9-685E-4F17-AB48-02EF2F62BDB8}" presName="hierRoot2" presStyleCnt="0">
@@ -12592,10 +12630,24 @@
         </dgm:presLayoutVars>
       </dgm:prSet>
       <dgm:spPr/>
+      <dgm:t>
+        <a:bodyPr/>
+        <a:lstStyle/>
+        <a:p>
+          <a:endParaRPr lang="en-US"/>
+        </a:p>
+      </dgm:t>
     </dgm:pt>
     <dgm:pt modelId="{94CD8531-086C-4997-9783-A7416740DC2A}" type="pres">
       <dgm:prSet presAssocID="{05EA8AF9-685E-4F17-AB48-02EF2F62BDB8}" presName="rootConnector" presStyleLbl="node2" presStyleIdx="0" presStyleCnt="8"/>
       <dgm:spPr/>
+      <dgm:t>
+        <a:bodyPr/>
+        <a:lstStyle/>
+        <a:p>
+          <a:endParaRPr lang="en-US"/>
+        </a:p>
+      </dgm:t>
     </dgm:pt>
     <dgm:pt modelId="{CE8681F2-E990-4557-95C1-E3EA7F60B735}" type="pres">
       <dgm:prSet presAssocID="{05EA8AF9-685E-4F17-AB48-02EF2F62BDB8}" presName="hierChild4" presStyleCnt="0"/>
@@ -12604,6 +12656,13 @@
     <dgm:pt modelId="{C4D91958-7881-4BB0-89C7-D7C2880A707E}" type="pres">
       <dgm:prSet presAssocID="{2647A027-2F48-40EA-9298-C3B7D1AC7A97}" presName="Name37" presStyleLbl="parChTrans1D3" presStyleIdx="0" presStyleCnt="21"/>
       <dgm:spPr/>
+      <dgm:t>
+        <a:bodyPr/>
+        <a:lstStyle/>
+        <a:p>
+          <a:endParaRPr lang="en-US"/>
+        </a:p>
+      </dgm:t>
     </dgm:pt>
     <dgm:pt modelId="{06164E5B-F429-478C-8B55-668EE0970806}" type="pres">
       <dgm:prSet presAssocID="{8F5CC0D3-89BF-42A6-9ACC-C2FC926FEEEF}" presName="hierRoot2" presStyleCnt="0">
@@ -12624,10 +12683,24 @@
         </dgm:presLayoutVars>
       </dgm:prSet>
       <dgm:spPr/>
+      <dgm:t>
+        <a:bodyPr/>
+        <a:lstStyle/>
+        <a:p>
+          <a:endParaRPr lang="en-US"/>
+        </a:p>
+      </dgm:t>
     </dgm:pt>
     <dgm:pt modelId="{B5FF36AD-0303-4ECF-9C86-A64F51FC3B54}" type="pres">
       <dgm:prSet presAssocID="{8F5CC0D3-89BF-42A6-9ACC-C2FC926FEEEF}" presName="rootConnector" presStyleLbl="node3" presStyleIdx="0" presStyleCnt="21"/>
       <dgm:spPr/>
+      <dgm:t>
+        <a:bodyPr/>
+        <a:lstStyle/>
+        <a:p>
+          <a:endParaRPr lang="en-US"/>
+        </a:p>
+      </dgm:t>
     </dgm:pt>
     <dgm:pt modelId="{32F5926F-1AFD-4DC7-A7E8-5710E842CA86}" type="pres">
       <dgm:prSet presAssocID="{8F5CC0D3-89BF-42A6-9ACC-C2FC926FEEEF}" presName="hierChild4" presStyleCnt="0"/>
@@ -12640,6 +12713,13 @@
     <dgm:pt modelId="{8D008C46-86FF-453F-9523-6A4C41823B2C}" type="pres">
       <dgm:prSet presAssocID="{1CE94983-BB35-4516-BD57-AC2B86F815C3}" presName="Name37" presStyleLbl="parChTrans1D3" presStyleIdx="1" presStyleCnt="21"/>
       <dgm:spPr/>
+      <dgm:t>
+        <a:bodyPr/>
+        <a:lstStyle/>
+        <a:p>
+          <a:endParaRPr lang="en-US"/>
+        </a:p>
+      </dgm:t>
     </dgm:pt>
     <dgm:pt modelId="{6D86F7C2-8AAE-42B8-844B-3CA655AA70A3}" type="pres">
       <dgm:prSet presAssocID="{E5C93A3B-BD0C-4469-B5FF-9128D879E1C2}" presName="hierRoot2" presStyleCnt="0">
@@ -12660,10 +12740,24 @@
         </dgm:presLayoutVars>
       </dgm:prSet>
       <dgm:spPr/>
+      <dgm:t>
+        <a:bodyPr/>
+        <a:lstStyle/>
+        <a:p>
+          <a:endParaRPr lang="en-US"/>
+        </a:p>
+      </dgm:t>
     </dgm:pt>
     <dgm:pt modelId="{BDE2388A-21F9-416F-9348-3908D0C675B4}" type="pres">
       <dgm:prSet presAssocID="{E5C93A3B-BD0C-4469-B5FF-9128D879E1C2}" presName="rootConnector" presStyleLbl="node3" presStyleIdx="1" presStyleCnt="21"/>
       <dgm:spPr/>
+      <dgm:t>
+        <a:bodyPr/>
+        <a:lstStyle/>
+        <a:p>
+          <a:endParaRPr lang="en-US"/>
+        </a:p>
+      </dgm:t>
     </dgm:pt>
     <dgm:pt modelId="{140B6644-B361-40BA-A1EC-67989BC1EE33}" type="pres">
       <dgm:prSet presAssocID="{E5C93A3B-BD0C-4469-B5FF-9128D879E1C2}" presName="hierChild4" presStyleCnt="0"/>
@@ -12676,6 +12770,13 @@
     <dgm:pt modelId="{4E058B36-3A78-4388-85BF-519ACFE75C2C}" type="pres">
       <dgm:prSet presAssocID="{204490F8-0B66-4A35-90EE-08130AFD4362}" presName="Name37" presStyleLbl="parChTrans1D3" presStyleIdx="2" presStyleCnt="21"/>
       <dgm:spPr/>
+      <dgm:t>
+        <a:bodyPr/>
+        <a:lstStyle/>
+        <a:p>
+          <a:endParaRPr lang="en-US"/>
+        </a:p>
+      </dgm:t>
     </dgm:pt>
     <dgm:pt modelId="{709C30AF-1E4C-4CCA-916A-8ACF5C302AF6}" type="pres">
       <dgm:prSet presAssocID="{2CD04B43-8B4A-4341-9C43-C9814B741C3F}" presName="hierRoot2" presStyleCnt="0">
@@ -12696,10 +12797,24 @@
         </dgm:presLayoutVars>
       </dgm:prSet>
       <dgm:spPr/>
+      <dgm:t>
+        <a:bodyPr/>
+        <a:lstStyle/>
+        <a:p>
+          <a:endParaRPr lang="en-US"/>
+        </a:p>
+      </dgm:t>
     </dgm:pt>
     <dgm:pt modelId="{6A6EE2C0-B1FC-4732-8D59-275AE0F49221}" type="pres">
       <dgm:prSet presAssocID="{2CD04B43-8B4A-4341-9C43-C9814B741C3F}" presName="rootConnector" presStyleLbl="node3" presStyleIdx="2" presStyleCnt="21"/>
       <dgm:spPr/>
+      <dgm:t>
+        <a:bodyPr/>
+        <a:lstStyle/>
+        <a:p>
+          <a:endParaRPr lang="en-US"/>
+        </a:p>
+      </dgm:t>
     </dgm:pt>
     <dgm:pt modelId="{CBDF7EA1-D718-4965-B907-023C9C4D77BD}" type="pres">
       <dgm:prSet presAssocID="{2CD04B43-8B4A-4341-9C43-C9814B741C3F}" presName="hierChild4" presStyleCnt="0"/>
@@ -12716,6 +12831,13 @@
     <dgm:pt modelId="{82CECC7C-8860-4D77-9A4E-747C205ECAB0}" type="pres">
       <dgm:prSet presAssocID="{816C6F2E-7424-48B2-A256-B424EC3FB9D1}" presName="Name37" presStyleLbl="parChTrans1D2" presStyleIdx="1" presStyleCnt="8"/>
       <dgm:spPr/>
+      <dgm:t>
+        <a:bodyPr/>
+        <a:lstStyle/>
+        <a:p>
+          <a:endParaRPr lang="en-US"/>
+        </a:p>
+      </dgm:t>
     </dgm:pt>
     <dgm:pt modelId="{8F421187-AA53-4554-8029-93D1B11F8D6B}" type="pres">
       <dgm:prSet presAssocID="{062FACA7-154B-492B-ABFE-285CB0AF1B15}" presName="hierRoot2" presStyleCnt="0">
@@ -12736,10 +12858,24 @@
         </dgm:presLayoutVars>
       </dgm:prSet>
       <dgm:spPr/>
+      <dgm:t>
+        <a:bodyPr/>
+        <a:lstStyle/>
+        <a:p>
+          <a:endParaRPr lang="en-US"/>
+        </a:p>
+      </dgm:t>
     </dgm:pt>
     <dgm:pt modelId="{7165ABC0-CF00-4ECB-A9D3-546A5AD92E27}" type="pres">
       <dgm:prSet presAssocID="{062FACA7-154B-492B-ABFE-285CB0AF1B15}" presName="rootConnector" presStyleLbl="node2" presStyleIdx="1" presStyleCnt="8"/>
       <dgm:spPr/>
+      <dgm:t>
+        <a:bodyPr/>
+        <a:lstStyle/>
+        <a:p>
+          <a:endParaRPr lang="en-US"/>
+        </a:p>
+      </dgm:t>
     </dgm:pt>
     <dgm:pt modelId="{FD7532C9-ACB7-4AEB-AA08-927A2E1757DE}" type="pres">
       <dgm:prSet presAssocID="{062FACA7-154B-492B-ABFE-285CB0AF1B15}" presName="hierChild4" presStyleCnt="0"/>
@@ -12748,6 +12884,13 @@
     <dgm:pt modelId="{0241D7FD-C0FC-428B-A8DF-251C6112C67B}" type="pres">
       <dgm:prSet presAssocID="{C705D708-67E7-488D-8642-7FE9C4F87C44}" presName="Name37" presStyleLbl="parChTrans1D3" presStyleIdx="3" presStyleCnt="21"/>
       <dgm:spPr/>
+      <dgm:t>
+        <a:bodyPr/>
+        <a:lstStyle/>
+        <a:p>
+          <a:endParaRPr lang="en-US"/>
+        </a:p>
+      </dgm:t>
     </dgm:pt>
     <dgm:pt modelId="{48EEED92-D3F0-461A-956D-ADD909F718CD}" type="pres">
       <dgm:prSet presAssocID="{153CDD1A-8235-410D-874A-F532A19970E6}" presName="hierRoot2" presStyleCnt="0">
@@ -12768,10 +12911,24 @@
         </dgm:presLayoutVars>
       </dgm:prSet>
       <dgm:spPr/>
+      <dgm:t>
+        <a:bodyPr/>
+        <a:lstStyle/>
+        <a:p>
+          <a:endParaRPr lang="en-US"/>
+        </a:p>
+      </dgm:t>
     </dgm:pt>
     <dgm:pt modelId="{C7C55572-F359-469C-8918-8D5BD2D9F814}" type="pres">
       <dgm:prSet presAssocID="{153CDD1A-8235-410D-874A-F532A19970E6}" presName="rootConnector" presStyleLbl="node3" presStyleIdx="3" presStyleCnt="21"/>
       <dgm:spPr/>
+      <dgm:t>
+        <a:bodyPr/>
+        <a:lstStyle/>
+        <a:p>
+          <a:endParaRPr lang="en-US"/>
+        </a:p>
+      </dgm:t>
     </dgm:pt>
     <dgm:pt modelId="{34AD731B-A23F-471F-B883-6BDCBE080F3A}" type="pres">
       <dgm:prSet presAssocID="{153CDD1A-8235-410D-874A-F532A19970E6}" presName="hierChild4" presStyleCnt="0"/>
@@ -12784,6 +12941,13 @@
     <dgm:pt modelId="{835779FE-5370-4B8F-8355-4B51F47F4469}" type="pres">
       <dgm:prSet presAssocID="{963CEA43-FB2D-4D27-B954-03550E639E99}" presName="Name37" presStyleLbl="parChTrans1D3" presStyleIdx="4" presStyleCnt="21"/>
       <dgm:spPr/>
+      <dgm:t>
+        <a:bodyPr/>
+        <a:lstStyle/>
+        <a:p>
+          <a:endParaRPr lang="en-US"/>
+        </a:p>
+      </dgm:t>
     </dgm:pt>
     <dgm:pt modelId="{850FBA87-2EE4-4BD7-A20C-99D7B93F9773}" type="pres">
       <dgm:prSet presAssocID="{7482043B-0425-4190-8B6A-F2630CFDBE07}" presName="hierRoot2" presStyleCnt="0">
@@ -12804,10 +12968,24 @@
         </dgm:presLayoutVars>
       </dgm:prSet>
       <dgm:spPr/>
+      <dgm:t>
+        <a:bodyPr/>
+        <a:lstStyle/>
+        <a:p>
+          <a:endParaRPr lang="en-US"/>
+        </a:p>
+      </dgm:t>
     </dgm:pt>
     <dgm:pt modelId="{AC8204D8-018D-4634-9EAB-1E1F6325321A}" type="pres">
       <dgm:prSet presAssocID="{7482043B-0425-4190-8B6A-F2630CFDBE07}" presName="rootConnector" presStyleLbl="node3" presStyleIdx="4" presStyleCnt="21"/>
       <dgm:spPr/>
+      <dgm:t>
+        <a:bodyPr/>
+        <a:lstStyle/>
+        <a:p>
+          <a:endParaRPr lang="en-US"/>
+        </a:p>
+      </dgm:t>
     </dgm:pt>
     <dgm:pt modelId="{8ACAF94E-4380-47FA-A45E-71C2CA2AD9A9}" type="pres">
       <dgm:prSet presAssocID="{7482043B-0425-4190-8B6A-F2630CFDBE07}" presName="hierChild4" presStyleCnt="0"/>
@@ -12820,6 +12998,13 @@
     <dgm:pt modelId="{71B5821D-9E2E-43D1-88B4-C85CD5C3553A}" type="pres">
       <dgm:prSet presAssocID="{4C13C38A-4670-4096-8B94-3C49236DD0E8}" presName="Name37" presStyleLbl="parChTrans1D3" presStyleIdx="5" presStyleCnt="21"/>
       <dgm:spPr/>
+      <dgm:t>
+        <a:bodyPr/>
+        <a:lstStyle/>
+        <a:p>
+          <a:endParaRPr lang="en-US"/>
+        </a:p>
+      </dgm:t>
     </dgm:pt>
     <dgm:pt modelId="{24613A22-E6AF-47AE-903E-6485A5F71E47}" type="pres">
       <dgm:prSet presAssocID="{D443B3F8-7C7A-45EF-9B41-0E8F4F87515A}" presName="hierRoot2" presStyleCnt="0">
@@ -12840,10 +13025,24 @@
         </dgm:presLayoutVars>
       </dgm:prSet>
       <dgm:spPr/>
+      <dgm:t>
+        <a:bodyPr/>
+        <a:lstStyle/>
+        <a:p>
+          <a:endParaRPr lang="en-US"/>
+        </a:p>
+      </dgm:t>
     </dgm:pt>
     <dgm:pt modelId="{11325F07-3967-4998-B045-00E7D7E0921D}" type="pres">
       <dgm:prSet presAssocID="{D443B3F8-7C7A-45EF-9B41-0E8F4F87515A}" presName="rootConnector" presStyleLbl="node3" presStyleIdx="5" presStyleCnt="21"/>
       <dgm:spPr/>
+      <dgm:t>
+        <a:bodyPr/>
+        <a:lstStyle/>
+        <a:p>
+          <a:endParaRPr lang="en-US"/>
+        </a:p>
+      </dgm:t>
     </dgm:pt>
     <dgm:pt modelId="{F5CD8781-6873-434D-87E4-614EC7E4AE71}" type="pres">
       <dgm:prSet presAssocID="{D443B3F8-7C7A-45EF-9B41-0E8F4F87515A}" presName="hierChild4" presStyleCnt="0"/>
@@ -12860,6 +13059,13 @@
     <dgm:pt modelId="{0844DC12-1969-4360-A62B-FB64B7339EBC}" type="pres">
       <dgm:prSet presAssocID="{B5703EA3-9250-4DA5-A3B1-12646ED84EB8}" presName="Name37" presStyleLbl="parChTrans1D2" presStyleIdx="2" presStyleCnt="8"/>
       <dgm:spPr/>
+      <dgm:t>
+        <a:bodyPr/>
+        <a:lstStyle/>
+        <a:p>
+          <a:endParaRPr lang="en-US"/>
+        </a:p>
+      </dgm:t>
     </dgm:pt>
     <dgm:pt modelId="{0E8E3671-EE4D-4C9B-B5B7-5360D1C8DB26}" type="pres">
       <dgm:prSet presAssocID="{7F60AD8B-1957-4E0A-8003-AE1344948608}" presName="hierRoot2" presStyleCnt="0">
@@ -12874,16 +13080,30 @@
       <dgm:spPr/>
     </dgm:pt>
     <dgm:pt modelId="{1FA25DF1-C892-46C7-81DF-16443DDEB3C9}" type="pres">
-      <dgm:prSet presAssocID="{7F60AD8B-1957-4E0A-8003-AE1344948608}" presName="rootText" presStyleLbl="node2" presStyleIdx="2" presStyleCnt="8" custScaleY="175272" custLinFactNeighborX="654" custLinFactNeighborY="30912">
+      <dgm:prSet presAssocID="{7F60AD8B-1957-4E0A-8003-AE1344948608}" presName="rootText" presStyleLbl="node2" presStyleIdx="2" presStyleCnt="8" custScaleY="102183" custLinFactNeighborX="654" custLinFactNeighborY="30912">
         <dgm:presLayoutVars>
           <dgm:chPref val="3"/>
         </dgm:presLayoutVars>
       </dgm:prSet>
       <dgm:spPr/>
+      <dgm:t>
+        <a:bodyPr/>
+        <a:lstStyle/>
+        <a:p>
+          <a:endParaRPr lang="en-US"/>
+        </a:p>
+      </dgm:t>
     </dgm:pt>
     <dgm:pt modelId="{19F2A717-476F-483C-872F-B2788DF35F1E}" type="pres">
       <dgm:prSet presAssocID="{7F60AD8B-1957-4E0A-8003-AE1344948608}" presName="rootConnector" presStyleLbl="node2" presStyleIdx="2" presStyleCnt="8"/>
       <dgm:spPr/>
+      <dgm:t>
+        <a:bodyPr/>
+        <a:lstStyle/>
+        <a:p>
+          <a:endParaRPr lang="en-US"/>
+        </a:p>
+      </dgm:t>
     </dgm:pt>
     <dgm:pt modelId="{5F3246FE-3CE1-4804-8228-170E7E1296A0}" type="pres">
       <dgm:prSet presAssocID="{7F60AD8B-1957-4E0A-8003-AE1344948608}" presName="hierChild4" presStyleCnt="0"/>
@@ -12892,6 +13112,13 @@
     <dgm:pt modelId="{6CCF958D-1A0F-49EE-B204-5CE9E82955E8}" type="pres">
       <dgm:prSet presAssocID="{B3888FD0-EDB2-4400-B358-7E55FD65D7AE}" presName="Name37" presStyleLbl="parChTrans1D3" presStyleIdx="6" presStyleCnt="21"/>
       <dgm:spPr/>
+      <dgm:t>
+        <a:bodyPr/>
+        <a:lstStyle/>
+        <a:p>
+          <a:endParaRPr lang="en-US"/>
+        </a:p>
+      </dgm:t>
     </dgm:pt>
     <dgm:pt modelId="{AE7E61CE-AA9B-4E32-97F3-F90315F3B0AA}" type="pres">
       <dgm:prSet presAssocID="{A4818848-6BB9-4569-BB00-9603B4BE4FE5}" presName="hierRoot2" presStyleCnt="0">
@@ -12912,10 +13139,24 @@
         </dgm:presLayoutVars>
       </dgm:prSet>
       <dgm:spPr/>
+      <dgm:t>
+        <a:bodyPr/>
+        <a:lstStyle/>
+        <a:p>
+          <a:endParaRPr lang="en-US"/>
+        </a:p>
+      </dgm:t>
     </dgm:pt>
     <dgm:pt modelId="{51EEB651-417E-4A6D-89BA-6A4F4D4F1A40}" type="pres">
       <dgm:prSet presAssocID="{A4818848-6BB9-4569-BB00-9603B4BE4FE5}" presName="rootConnector" presStyleLbl="node3" presStyleIdx="6" presStyleCnt="21"/>
       <dgm:spPr/>
+      <dgm:t>
+        <a:bodyPr/>
+        <a:lstStyle/>
+        <a:p>
+          <a:endParaRPr lang="en-US"/>
+        </a:p>
+      </dgm:t>
     </dgm:pt>
     <dgm:pt modelId="{FE857D6B-87F0-4649-8AD9-E0E68BDE045C}" type="pres">
       <dgm:prSet presAssocID="{A4818848-6BB9-4569-BB00-9603B4BE4FE5}" presName="hierChild4" presStyleCnt="0"/>
@@ -12928,6 +13169,13 @@
     <dgm:pt modelId="{7756EA0A-4F78-4F3A-990D-E4D1B498BB1D}" type="pres">
       <dgm:prSet presAssocID="{5B250CA1-6A9B-457C-9BAB-DF233E9A7332}" presName="Name37" presStyleLbl="parChTrans1D3" presStyleIdx="7" presStyleCnt="21"/>
       <dgm:spPr/>
+      <dgm:t>
+        <a:bodyPr/>
+        <a:lstStyle/>
+        <a:p>
+          <a:endParaRPr lang="en-US"/>
+        </a:p>
+      </dgm:t>
     </dgm:pt>
     <dgm:pt modelId="{95E7344E-FF4D-434B-BBC2-F05D4441EC03}" type="pres">
       <dgm:prSet presAssocID="{47E36546-66D8-49A8-A045-532ADD8F9331}" presName="hierRoot2" presStyleCnt="0">
@@ -12948,10 +13196,24 @@
         </dgm:presLayoutVars>
       </dgm:prSet>
       <dgm:spPr/>
+      <dgm:t>
+        <a:bodyPr/>
+        <a:lstStyle/>
+        <a:p>
+          <a:endParaRPr lang="en-US"/>
+        </a:p>
+      </dgm:t>
     </dgm:pt>
     <dgm:pt modelId="{C193F619-BB38-4DD1-B00D-2D950100ADC2}" type="pres">
       <dgm:prSet presAssocID="{47E36546-66D8-49A8-A045-532ADD8F9331}" presName="rootConnector" presStyleLbl="node3" presStyleIdx="7" presStyleCnt="21"/>
       <dgm:spPr/>
+      <dgm:t>
+        <a:bodyPr/>
+        <a:lstStyle/>
+        <a:p>
+          <a:endParaRPr lang="en-US"/>
+        </a:p>
+      </dgm:t>
     </dgm:pt>
     <dgm:pt modelId="{5E18D7C6-8579-42BF-95F6-437FFCE97C49}" type="pres">
       <dgm:prSet presAssocID="{47E36546-66D8-49A8-A045-532ADD8F9331}" presName="hierChild4" presStyleCnt="0"/>
@@ -12964,6 +13226,13 @@
     <dgm:pt modelId="{3684AE11-CAE1-4580-8AF7-016CBFC7BD3A}" type="pres">
       <dgm:prSet presAssocID="{B1C7A904-5148-4A4A-997A-C5033B7050EE}" presName="Name37" presStyleLbl="parChTrans1D3" presStyleIdx="8" presStyleCnt="21"/>
       <dgm:spPr/>
+      <dgm:t>
+        <a:bodyPr/>
+        <a:lstStyle/>
+        <a:p>
+          <a:endParaRPr lang="en-US"/>
+        </a:p>
+      </dgm:t>
     </dgm:pt>
     <dgm:pt modelId="{3A6475BB-01B9-401E-9E47-BED1A698554F}" type="pres">
       <dgm:prSet presAssocID="{EEB1D350-71A2-4935-9641-219741AC072B}" presName="hierRoot2" presStyleCnt="0">
@@ -12984,10 +13253,24 @@
         </dgm:presLayoutVars>
       </dgm:prSet>
       <dgm:spPr/>
+      <dgm:t>
+        <a:bodyPr/>
+        <a:lstStyle/>
+        <a:p>
+          <a:endParaRPr lang="en-US"/>
+        </a:p>
+      </dgm:t>
     </dgm:pt>
     <dgm:pt modelId="{CCCCCCB3-AE92-4D1B-9CB2-AABE344E256F}" type="pres">
       <dgm:prSet presAssocID="{EEB1D350-71A2-4935-9641-219741AC072B}" presName="rootConnector" presStyleLbl="node3" presStyleIdx="8" presStyleCnt="21"/>
       <dgm:spPr/>
+      <dgm:t>
+        <a:bodyPr/>
+        <a:lstStyle/>
+        <a:p>
+          <a:endParaRPr lang="en-US"/>
+        </a:p>
+      </dgm:t>
     </dgm:pt>
     <dgm:pt modelId="{52E535AC-CD8F-4886-90F6-D6A65ED727A3}" type="pres">
       <dgm:prSet presAssocID="{EEB1D350-71A2-4935-9641-219741AC072B}" presName="hierChild4" presStyleCnt="0"/>
@@ -13004,6 +13287,13 @@
     <dgm:pt modelId="{E2CA1D28-0DDC-4D38-8443-DAA68D57AE14}" type="pres">
       <dgm:prSet presAssocID="{A76F20BD-4A91-4719-88A1-7C5A3C45EDAD}" presName="Name37" presStyleLbl="parChTrans1D2" presStyleIdx="3" presStyleCnt="8"/>
       <dgm:spPr/>
+      <dgm:t>
+        <a:bodyPr/>
+        <a:lstStyle/>
+        <a:p>
+          <a:endParaRPr lang="en-US"/>
+        </a:p>
+      </dgm:t>
     </dgm:pt>
     <dgm:pt modelId="{266D53B6-3BB4-4ECD-8DE0-A2BA4611933F}" type="pres">
       <dgm:prSet presAssocID="{47EC4152-2F88-4CFD-B628-6B6E7618D571}" presName="hierRoot2" presStyleCnt="0">
@@ -13018,16 +13308,30 @@
       <dgm:spPr/>
     </dgm:pt>
     <dgm:pt modelId="{DB28635D-A2F0-40A4-91F0-F0FCBC53160C}" type="pres">
-      <dgm:prSet presAssocID="{47EC4152-2F88-4CFD-B628-6B6E7618D571}" presName="rootText" presStyleLbl="node2" presStyleIdx="3" presStyleCnt="8" custScaleY="119513" custLinFactNeighborX="505" custLinFactNeighborY="32533">
+      <dgm:prSet presAssocID="{47EC4152-2F88-4CFD-B628-6B6E7618D571}" presName="rootText" presStyleLbl="node2" presStyleIdx="3" presStyleCnt="8" custScaleY="88313" custLinFactNeighborX="505" custLinFactNeighborY="32533">
         <dgm:presLayoutVars>
           <dgm:chPref val="3"/>
         </dgm:presLayoutVars>
       </dgm:prSet>
       <dgm:spPr/>
+      <dgm:t>
+        <a:bodyPr/>
+        <a:lstStyle/>
+        <a:p>
+          <a:endParaRPr lang="en-US"/>
+        </a:p>
+      </dgm:t>
     </dgm:pt>
     <dgm:pt modelId="{888030B3-26D5-4A7A-B12B-5685FB2BA710}" type="pres">
       <dgm:prSet presAssocID="{47EC4152-2F88-4CFD-B628-6B6E7618D571}" presName="rootConnector" presStyleLbl="node2" presStyleIdx="3" presStyleCnt="8"/>
       <dgm:spPr/>
+      <dgm:t>
+        <a:bodyPr/>
+        <a:lstStyle/>
+        <a:p>
+          <a:endParaRPr lang="en-US"/>
+        </a:p>
+      </dgm:t>
     </dgm:pt>
     <dgm:pt modelId="{3B31657F-5095-429F-A5C8-2A80B6FBD435}" type="pres">
       <dgm:prSet presAssocID="{47EC4152-2F88-4CFD-B628-6B6E7618D571}" presName="hierChild4" presStyleCnt="0"/>
@@ -13036,6 +13340,13 @@
     <dgm:pt modelId="{B6AE8000-8DEF-4676-8133-495CD864D191}" type="pres">
       <dgm:prSet presAssocID="{D0E406A1-B2A8-49B0-B2A8-1C3649E54FEE}" presName="Name37" presStyleLbl="parChTrans1D3" presStyleIdx="9" presStyleCnt="21"/>
       <dgm:spPr/>
+      <dgm:t>
+        <a:bodyPr/>
+        <a:lstStyle/>
+        <a:p>
+          <a:endParaRPr lang="en-US"/>
+        </a:p>
+      </dgm:t>
     </dgm:pt>
     <dgm:pt modelId="{CED35166-9586-47CA-83AB-4668D2A25FEF}" type="pres">
       <dgm:prSet presAssocID="{96A88335-D946-486F-8749-AB8CC007AFF7}" presName="hierRoot2" presStyleCnt="0">
@@ -13056,10 +13367,24 @@
         </dgm:presLayoutVars>
       </dgm:prSet>
       <dgm:spPr/>
+      <dgm:t>
+        <a:bodyPr/>
+        <a:lstStyle/>
+        <a:p>
+          <a:endParaRPr lang="en-US"/>
+        </a:p>
+      </dgm:t>
     </dgm:pt>
     <dgm:pt modelId="{059BB235-3398-4774-91ED-6230AB110204}" type="pres">
       <dgm:prSet presAssocID="{96A88335-D946-486F-8749-AB8CC007AFF7}" presName="rootConnector" presStyleLbl="node3" presStyleIdx="9" presStyleCnt="21"/>
       <dgm:spPr/>
+      <dgm:t>
+        <a:bodyPr/>
+        <a:lstStyle/>
+        <a:p>
+          <a:endParaRPr lang="en-US"/>
+        </a:p>
+      </dgm:t>
     </dgm:pt>
     <dgm:pt modelId="{268A704B-9F6C-45B4-AD93-D0BE24038C2F}" type="pres">
       <dgm:prSet presAssocID="{96A88335-D946-486F-8749-AB8CC007AFF7}" presName="hierChild4" presStyleCnt="0"/>
@@ -13072,6 +13397,13 @@
     <dgm:pt modelId="{70790399-97EE-40F4-87F5-8D7E6E27F148}" type="pres">
       <dgm:prSet presAssocID="{AE6A0986-5F29-4B3F-BE36-3378A7971FB5}" presName="Name37" presStyleLbl="parChTrans1D3" presStyleIdx="10" presStyleCnt="21"/>
       <dgm:spPr/>
+      <dgm:t>
+        <a:bodyPr/>
+        <a:lstStyle/>
+        <a:p>
+          <a:endParaRPr lang="en-US"/>
+        </a:p>
+      </dgm:t>
     </dgm:pt>
     <dgm:pt modelId="{283E8FE7-3662-4A00-9CC1-E45F87FF4903}" type="pres">
       <dgm:prSet presAssocID="{7BFBCB43-3D64-4965-9E86-25A40B69F009}" presName="hierRoot2" presStyleCnt="0">
@@ -13092,10 +13424,24 @@
         </dgm:presLayoutVars>
       </dgm:prSet>
       <dgm:spPr/>
+      <dgm:t>
+        <a:bodyPr/>
+        <a:lstStyle/>
+        <a:p>
+          <a:endParaRPr lang="en-US"/>
+        </a:p>
+      </dgm:t>
     </dgm:pt>
     <dgm:pt modelId="{8233B0CF-3412-43E6-8AA4-DDC68E5DF432}" type="pres">
       <dgm:prSet presAssocID="{7BFBCB43-3D64-4965-9E86-25A40B69F009}" presName="rootConnector" presStyleLbl="node3" presStyleIdx="10" presStyleCnt="21"/>
       <dgm:spPr/>
+      <dgm:t>
+        <a:bodyPr/>
+        <a:lstStyle/>
+        <a:p>
+          <a:endParaRPr lang="en-US"/>
+        </a:p>
+      </dgm:t>
     </dgm:pt>
     <dgm:pt modelId="{B9B3FA55-F9BB-4B92-A756-E9F7B6977E31}" type="pres">
       <dgm:prSet presAssocID="{7BFBCB43-3D64-4965-9E86-25A40B69F009}" presName="hierChild4" presStyleCnt="0"/>
@@ -13108,6 +13454,13 @@
     <dgm:pt modelId="{F7488C6A-BDFC-4F47-AD1F-7FB9492919A9}" type="pres">
       <dgm:prSet presAssocID="{5A98225B-C1D1-4182-92AF-E02F949D24FA}" presName="Name37" presStyleLbl="parChTrans1D3" presStyleIdx="11" presStyleCnt="21"/>
       <dgm:spPr/>
+      <dgm:t>
+        <a:bodyPr/>
+        <a:lstStyle/>
+        <a:p>
+          <a:endParaRPr lang="en-US"/>
+        </a:p>
+      </dgm:t>
     </dgm:pt>
     <dgm:pt modelId="{58EDEFD5-0FB6-4B48-BADF-806A2C26703A}" type="pres">
       <dgm:prSet presAssocID="{BB52997C-4B76-4F0F-B05E-6B5340A45F26}" presName="hierRoot2" presStyleCnt="0">
@@ -13128,10 +13481,24 @@
         </dgm:presLayoutVars>
       </dgm:prSet>
       <dgm:spPr/>
+      <dgm:t>
+        <a:bodyPr/>
+        <a:lstStyle/>
+        <a:p>
+          <a:endParaRPr lang="en-US"/>
+        </a:p>
+      </dgm:t>
     </dgm:pt>
     <dgm:pt modelId="{C5839704-30EA-47C1-B503-4059571A7837}" type="pres">
       <dgm:prSet presAssocID="{BB52997C-4B76-4F0F-B05E-6B5340A45F26}" presName="rootConnector" presStyleLbl="node3" presStyleIdx="11" presStyleCnt="21"/>
       <dgm:spPr/>
+      <dgm:t>
+        <a:bodyPr/>
+        <a:lstStyle/>
+        <a:p>
+          <a:endParaRPr lang="en-US"/>
+        </a:p>
+      </dgm:t>
     </dgm:pt>
     <dgm:pt modelId="{237B4E32-3F3B-47A2-8970-08343BB22A23}" type="pres">
       <dgm:prSet presAssocID="{BB52997C-4B76-4F0F-B05E-6B5340A45F26}" presName="hierChild4" presStyleCnt="0"/>
@@ -13148,6 +13515,13 @@
     <dgm:pt modelId="{EDB5EBCC-AAEC-4DDD-B2C1-93285CFF234B}" type="pres">
       <dgm:prSet presAssocID="{EE451020-7334-435C-8FAF-A5DAAAA8E124}" presName="Name37" presStyleLbl="parChTrans1D2" presStyleIdx="4" presStyleCnt="8"/>
       <dgm:spPr/>
+      <dgm:t>
+        <a:bodyPr/>
+        <a:lstStyle/>
+        <a:p>
+          <a:endParaRPr lang="en-US"/>
+        </a:p>
+      </dgm:t>
     </dgm:pt>
     <dgm:pt modelId="{AAFBD0A9-117C-49B4-9B74-463BD6935746}" type="pres">
       <dgm:prSet presAssocID="{7C97A2B2-D310-4DE8-8696-B2030DBB9338}" presName="hierRoot2" presStyleCnt="0">
@@ -13162,16 +13536,30 @@
       <dgm:spPr/>
     </dgm:pt>
     <dgm:pt modelId="{57632859-120D-404D-B83F-7396FE292C73}" type="pres">
-      <dgm:prSet presAssocID="{7C97A2B2-D310-4DE8-8696-B2030DBB9338}" presName="rootText" presStyleLbl="node2" presStyleIdx="4" presStyleCnt="8" custScaleX="105557" custScaleY="136703" custLinFactNeighborX="190" custLinFactNeighborY="29017">
+      <dgm:prSet presAssocID="{7C97A2B2-D310-4DE8-8696-B2030DBB9338}" presName="rootText" presStyleLbl="node2" presStyleIdx="4" presStyleCnt="8" custScaleX="140759" custScaleY="101335" custLinFactNeighborX="190" custLinFactNeighborY="29017">
         <dgm:presLayoutVars>
           <dgm:chPref val="3"/>
         </dgm:presLayoutVars>
       </dgm:prSet>
       <dgm:spPr/>
+      <dgm:t>
+        <a:bodyPr/>
+        <a:lstStyle/>
+        <a:p>
+          <a:endParaRPr lang="en-US"/>
+        </a:p>
+      </dgm:t>
     </dgm:pt>
     <dgm:pt modelId="{3C6E5EC1-B665-4572-B911-2A742B5F802B}" type="pres">
       <dgm:prSet presAssocID="{7C97A2B2-D310-4DE8-8696-B2030DBB9338}" presName="rootConnector" presStyleLbl="node2" presStyleIdx="4" presStyleCnt="8"/>
       <dgm:spPr/>
+      <dgm:t>
+        <a:bodyPr/>
+        <a:lstStyle/>
+        <a:p>
+          <a:endParaRPr lang="en-US"/>
+        </a:p>
+      </dgm:t>
     </dgm:pt>
     <dgm:pt modelId="{3FE5FCB3-151E-4AAA-B71A-63158DA963EA}" type="pres">
       <dgm:prSet presAssocID="{7C97A2B2-D310-4DE8-8696-B2030DBB9338}" presName="hierChild4" presStyleCnt="0"/>
@@ -13180,6 +13568,13 @@
     <dgm:pt modelId="{9668EA97-9A6A-49D1-A141-48FB286F2E26}" type="pres">
       <dgm:prSet presAssocID="{0D1E675C-3DEC-4C16-929B-69D83C89282E}" presName="Name37" presStyleLbl="parChTrans1D3" presStyleIdx="12" presStyleCnt="21"/>
       <dgm:spPr/>
+      <dgm:t>
+        <a:bodyPr/>
+        <a:lstStyle/>
+        <a:p>
+          <a:endParaRPr lang="en-US"/>
+        </a:p>
+      </dgm:t>
     </dgm:pt>
     <dgm:pt modelId="{6ACB89F8-C3F2-4A95-A8CA-9108A7AA4E75}" type="pres">
       <dgm:prSet presAssocID="{546AD99A-6C86-470C-9314-B8268C5617C7}" presName="hierRoot2" presStyleCnt="0">
@@ -13200,10 +13595,24 @@
         </dgm:presLayoutVars>
       </dgm:prSet>
       <dgm:spPr/>
+      <dgm:t>
+        <a:bodyPr/>
+        <a:lstStyle/>
+        <a:p>
+          <a:endParaRPr lang="en-US"/>
+        </a:p>
+      </dgm:t>
     </dgm:pt>
     <dgm:pt modelId="{17E96035-8719-4A90-9F09-A40F0679CF84}" type="pres">
       <dgm:prSet presAssocID="{546AD99A-6C86-470C-9314-B8268C5617C7}" presName="rootConnector" presStyleLbl="node3" presStyleIdx="12" presStyleCnt="21"/>
       <dgm:spPr/>
+      <dgm:t>
+        <a:bodyPr/>
+        <a:lstStyle/>
+        <a:p>
+          <a:endParaRPr lang="en-US"/>
+        </a:p>
+      </dgm:t>
     </dgm:pt>
     <dgm:pt modelId="{C701CAFF-DD26-4B23-99A1-718618D4BB1C}" type="pres">
       <dgm:prSet presAssocID="{546AD99A-6C86-470C-9314-B8268C5617C7}" presName="hierChild4" presStyleCnt="0"/>
@@ -13216,6 +13625,13 @@
     <dgm:pt modelId="{C533E5AC-074B-469B-84A4-D8DF587D800C}" type="pres">
       <dgm:prSet presAssocID="{1A2D5238-EFA7-4401-9840-4A87D6CB60B3}" presName="Name37" presStyleLbl="parChTrans1D3" presStyleIdx="13" presStyleCnt="21"/>
       <dgm:spPr/>
+      <dgm:t>
+        <a:bodyPr/>
+        <a:lstStyle/>
+        <a:p>
+          <a:endParaRPr lang="en-US"/>
+        </a:p>
+      </dgm:t>
     </dgm:pt>
     <dgm:pt modelId="{924B196E-0AE0-4E89-88C9-ED3D895EB2BC}" type="pres">
       <dgm:prSet presAssocID="{8ADDDF09-2082-4DAD-896B-6F53B62A2553}" presName="hierRoot2" presStyleCnt="0">
@@ -13236,10 +13652,24 @@
         </dgm:presLayoutVars>
       </dgm:prSet>
       <dgm:spPr/>
+      <dgm:t>
+        <a:bodyPr/>
+        <a:lstStyle/>
+        <a:p>
+          <a:endParaRPr lang="en-US"/>
+        </a:p>
+      </dgm:t>
     </dgm:pt>
     <dgm:pt modelId="{6AED5D12-C6A4-4ECF-907A-D0C259CC59D2}" type="pres">
       <dgm:prSet presAssocID="{8ADDDF09-2082-4DAD-896B-6F53B62A2553}" presName="rootConnector" presStyleLbl="node3" presStyleIdx="13" presStyleCnt="21"/>
       <dgm:spPr/>
+      <dgm:t>
+        <a:bodyPr/>
+        <a:lstStyle/>
+        <a:p>
+          <a:endParaRPr lang="en-US"/>
+        </a:p>
+      </dgm:t>
     </dgm:pt>
     <dgm:pt modelId="{A614F300-91D0-4DBA-B43E-CFF19F4FC6E1}" type="pres">
       <dgm:prSet presAssocID="{8ADDDF09-2082-4DAD-896B-6F53B62A2553}" presName="hierChild4" presStyleCnt="0"/>
@@ -13252,6 +13682,13 @@
     <dgm:pt modelId="{8D8D1D11-FEB7-4BF1-92CD-87CB27308046}" type="pres">
       <dgm:prSet presAssocID="{CB1A67A5-536E-48BC-9CFD-3436BC0B8991}" presName="Name37" presStyleLbl="parChTrans1D3" presStyleIdx="14" presStyleCnt="21"/>
       <dgm:spPr/>
+      <dgm:t>
+        <a:bodyPr/>
+        <a:lstStyle/>
+        <a:p>
+          <a:endParaRPr lang="en-US"/>
+        </a:p>
+      </dgm:t>
     </dgm:pt>
     <dgm:pt modelId="{67377324-D722-440E-84D8-39E8E46F5379}" type="pres">
       <dgm:prSet presAssocID="{0ABC830F-8D31-49DE-A2FC-0CC195DA3338}" presName="hierRoot2" presStyleCnt="0">
@@ -13272,10 +13709,24 @@
         </dgm:presLayoutVars>
       </dgm:prSet>
       <dgm:spPr/>
+      <dgm:t>
+        <a:bodyPr/>
+        <a:lstStyle/>
+        <a:p>
+          <a:endParaRPr lang="en-US"/>
+        </a:p>
+      </dgm:t>
     </dgm:pt>
     <dgm:pt modelId="{FB8425BB-A470-4265-A83D-C87D7FB1BD6E}" type="pres">
       <dgm:prSet presAssocID="{0ABC830F-8D31-49DE-A2FC-0CC195DA3338}" presName="rootConnector" presStyleLbl="node3" presStyleIdx="14" presStyleCnt="21"/>
       <dgm:spPr/>
+      <dgm:t>
+        <a:bodyPr/>
+        <a:lstStyle/>
+        <a:p>
+          <a:endParaRPr lang="en-US"/>
+        </a:p>
+      </dgm:t>
     </dgm:pt>
     <dgm:pt modelId="{27FE2E9E-D414-4547-A951-7C6091ACD3D4}" type="pres">
       <dgm:prSet presAssocID="{0ABC830F-8D31-49DE-A2FC-0CC195DA3338}" presName="hierChild4" presStyleCnt="0"/>
@@ -13288,6 +13739,13 @@
     <dgm:pt modelId="{16A683E6-F0F1-4CC4-B60B-51DDDDD5BF39}" type="pres">
       <dgm:prSet presAssocID="{2F33C39E-BA7F-4E69-9508-2AF397703E32}" presName="Name37" presStyleLbl="parChTrans1D3" presStyleIdx="15" presStyleCnt="21"/>
       <dgm:spPr/>
+      <dgm:t>
+        <a:bodyPr/>
+        <a:lstStyle/>
+        <a:p>
+          <a:endParaRPr lang="en-US"/>
+        </a:p>
+      </dgm:t>
     </dgm:pt>
     <dgm:pt modelId="{4346A7B9-6E2C-4FEC-90AF-31622B316E7E}" type="pres">
       <dgm:prSet presAssocID="{38134862-1F5A-42EF-9114-228BBBA673DF}" presName="hierRoot2" presStyleCnt="0">
@@ -13308,10 +13766,24 @@
         </dgm:presLayoutVars>
       </dgm:prSet>
       <dgm:spPr/>
+      <dgm:t>
+        <a:bodyPr/>
+        <a:lstStyle/>
+        <a:p>
+          <a:endParaRPr lang="en-US"/>
+        </a:p>
+      </dgm:t>
     </dgm:pt>
     <dgm:pt modelId="{CDD5EB14-CE7F-4CB2-B425-0A8C553D8614}" type="pres">
       <dgm:prSet presAssocID="{38134862-1F5A-42EF-9114-228BBBA673DF}" presName="rootConnector" presStyleLbl="node3" presStyleIdx="15" presStyleCnt="21"/>
       <dgm:spPr/>
+      <dgm:t>
+        <a:bodyPr/>
+        <a:lstStyle/>
+        <a:p>
+          <a:endParaRPr lang="en-US"/>
+        </a:p>
+      </dgm:t>
     </dgm:pt>
     <dgm:pt modelId="{BF66D8A3-1E3A-4C58-9B14-F38913BA8FFD}" type="pres">
       <dgm:prSet presAssocID="{38134862-1F5A-42EF-9114-228BBBA673DF}" presName="hierChild4" presStyleCnt="0"/>
@@ -13324,6 +13796,13 @@
     <dgm:pt modelId="{160F94A8-6A5A-43D6-AE72-0489B033246E}" type="pres">
       <dgm:prSet presAssocID="{716E2359-B836-4ADA-8936-F7DCA1FAE133}" presName="Name37" presStyleLbl="parChTrans1D3" presStyleIdx="16" presStyleCnt="21"/>
       <dgm:spPr/>
+      <dgm:t>
+        <a:bodyPr/>
+        <a:lstStyle/>
+        <a:p>
+          <a:endParaRPr lang="en-US"/>
+        </a:p>
+      </dgm:t>
     </dgm:pt>
     <dgm:pt modelId="{66349751-1B96-4A6B-95AA-F692E4529B3F}" type="pres">
       <dgm:prSet presAssocID="{42BA0DE6-6A05-430E-83CA-7A4C23B09BDD}" presName="hierRoot2" presStyleCnt="0">
@@ -13344,10 +13823,24 @@
         </dgm:presLayoutVars>
       </dgm:prSet>
       <dgm:spPr/>
+      <dgm:t>
+        <a:bodyPr/>
+        <a:lstStyle/>
+        <a:p>
+          <a:endParaRPr lang="en-US"/>
+        </a:p>
+      </dgm:t>
     </dgm:pt>
     <dgm:pt modelId="{A4FB3E05-F1A6-4D0D-AAAD-9C3EE92EA43E}" type="pres">
       <dgm:prSet presAssocID="{42BA0DE6-6A05-430E-83CA-7A4C23B09BDD}" presName="rootConnector" presStyleLbl="node3" presStyleIdx="16" presStyleCnt="21"/>
       <dgm:spPr/>
+      <dgm:t>
+        <a:bodyPr/>
+        <a:lstStyle/>
+        <a:p>
+          <a:endParaRPr lang="en-US"/>
+        </a:p>
+      </dgm:t>
     </dgm:pt>
     <dgm:pt modelId="{704053C8-9E33-4958-A197-554CF096319C}" type="pres">
       <dgm:prSet presAssocID="{42BA0DE6-6A05-430E-83CA-7A4C23B09BDD}" presName="hierChild4" presStyleCnt="0"/>
@@ -13364,6 +13857,13 @@
     <dgm:pt modelId="{BF02D435-0551-4A78-BF32-3C54D0BFEFF0}" type="pres">
       <dgm:prSet presAssocID="{7A674132-9A01-45C8-8221-B1462A8392F7}" presName="Name37" presStyleLbl="parChTrans1D2" presStyleIdx="5" presStyleCnt="8"/>
       <dgm:spPr/>
+      <dgm:t>
+        <a:bodyPr/>
+        <a:lstStyle/>
+        <a:p>
+          <a:endParaRPr lang="en-US"/>
+        </a:p>
+      </dgm:t>
     </dgm:pt>
     <dgm:pt modelId="{821FF1A1-8DBD-40FB-9009-ECF56E52A023}" type="pres">
       <dgm:prSet presAssocID="{BB8D49E5-C7DE-4461-B15B-89659ECAE74C}" presName="hierRoot2" presStyleCnt="0">
@@ -13378,16 +13878,30 @@
       <dgm:spPr/>
     </dgm:pt>
     <dgm:pt modelId="{B2C695C9-A0F2-4547-9087-9E80A375FDA3}" type="pres">
-      <dgm:prSet presAssocID="{BB8D49E5-C7DE-4461-B15B-89659ECAE74C}" presName="rootText" presStyleLbl="node2" presStyleIdx="5" presStyleCnt="8" custScaleY="133784" custLinFactNeighborX="8522" custLinFactNeighborY="31255">
+      <dgm:prSet presAssocID="{BB8D49E5-C7DE-4461-B15B-89659ECAE74C}" presName="rootText" presStyleLbl="node2" presStyleIdx="5" presStyleCnt="8" custScaleY="91675" custLinFactNeighborX="-1651" custLinFactNeighborY="31255">
         <dgm:presLayoutVars>
           <dgm:chPref val="3"/>
         </dgm:presLayoutVars>
       </dgm:prSet>
       <dgm:spPr/>
+      <dgm:t>
+        <a:bodyPr/>
+        <a:lstStyle/>
+        <a:p>
+          <a:endParaRPr lang="en-US"/>
+        </a:p>
+      </dgm:t>
     </dgm:pt>
     <dgm:pt modelId="{DE184EAE-33EB-4E5D-9049-E0EC3A9777FB}" type="pres">
       <dgm:prSet presAssocID="{BB8D49E5-C7DE-4461-B15B-89659ECAE74C}" presName="rootConnector" presStyleLbl="node2" presStyleIdx="5" presStyleCnt="8"/>
       <dgm:spPr/>
+      <dgm:t>
+        <a:bodyPr/>
+        <a:lstStyle/>
+        <a:p>
+          <a:endParaRPr lang="en-US"/>
+        </a:p>
+      </dgm:t>
     </dgm:pt>
     <dgm:pt modelId="{8478D0B8-F691-42BA-8A71-31C3817A990C}" type="pres">
       <dgm:prSet presAssocID="{BB8D49E5-C7DE-4461-B15B-89659ECAE74C}" presName="hierChild4" presStyleCnt="0"/>
@@ -13396,6 +13910,13 @@
     <dgm:pt modelId="{E3C8BB38-09E0-4CAD-B3AE-7DDE1805FB46}" type="pres">
       <dgm:prSet presAssocID="{F9F5E343-8349-4275-A08D-FF3C4DF650B0}" presName="Name37" presStyleLbl="parChTrans1D3" presStyleIdx="17" presStyleCnt="21"/>
       <dgm:spPr/>
+      <dgm:t>
+        <a:bodyPr/>
+        <a:lstStyle/>
+        <a:p>
+          <a:endParaRPr lang="en-US"/>
+        </a:p>
+      </dgm:t>
     </dgm:pt>
     <dgm:pt modelId="{B0A7C336-2143-4A60-A937-B63F02C83ABC}" type="pres">
       <dgm:prSet presAssocID="{BAE9B89F-0241-4CE5-9CA9-5F95BAA463BC}" presName="hierRoot2" presStyleCnt="0">
@@ -13416,10 +13937,24 @@
         </dgm:presLayoutVars>
       </dgm:prSet>
       <dgm:spPr/>
+      <dgm:t>
+        <a:bodyPr/>
+        <a:lstStyle/>
+        <a:p>
+          <a:endParaRPr lang="en-US"/>
+        </a:p>
+      </dgm:t>
     </dgm:pt>
     <dgm:pt modelId="{3604A3AC-93FD-40CC-AE2A-1D3ECF4DEFA6}" type="pres">
       <dgm:prSet presAssocID="{BAE9B89F-0241-4CE5-9CA9-5F95BAA463BC}" presName="rootConnector" presStyleLbl="node3" presStyleIdx="17" presStyleCnt="21"/>
       <dgm:spPr/>
+      <dgm:t>
+        <a:bodyPr/>
+        <a:lstStyle/>
+        <a:p>
+          <a:endParaRPr lang="en-US"/>
+        </a:p>
+      </dgm:t>
     </dgm:pt>
     <dgm:pt modelId="{987113C1-030B-4375-9652-2E6CBD11BCE8}" type="pres">
       <dgm:prSet presAssocID="{BAE9B89F-0241-4CE5-9CA9-5F95BAA463BC}" presName="hierChild4" presStyleCnt="0"/>
@@ -13436,6 +13971,13 @@
     <dgm:pt modelId="{C1D97370-A86E-429D-A745-FC2C74E0210B}" type="pres">
       <dgm:prSet presAssocID="{E7619079-C0C0-45A1-B184-029265F2D238}" presName="Name37" presStyleLbl="parChTrans1D2" presStyleIdx="6" presStyleCnt="8"/>
       <dgm:spPr/>
+      <dgm:t>
+        <a:bodyPr/>
+        <a:lstStyle/>
+        <a:p>
+          <a:endParaRPr lang="en-US"/>
+        </a:p>
+      </dgm:t>
     </dgm:pt>
     <dgm:pt modelId="{E1D438C8-2666-4CC2-8B89-C49AF5393AB8}" type="pres">
       <dgm:prSet presAssocID="{BC466BB0-1E45-4D46-B893-F06B65556844}" presName="hierRoot2" presStyleCnt="0">
@@ -13450,16 +13992,30 @@
       <dgm:spPr/>
     </dgm:pt>
     <dgm:pt modelId="{B2AE35BD-E322-4BA2-95C5-B5AB8BA61BAD}" type="pres">
-      <dgm:prSet presAssocID="{BC466BB0-1E45-4D46-B893-F06B65556844}" presName="rootText" presStyleLbl="node2" presStyleIdx="6" presStyleCnt="8" custScaleY="127335" custLinFactNeighborX="216" custLinFactNeighborY="29123">
+      <dgm:prSet presAssocID="{BC466BB0-1E45-4D46-B893-F06B65556844}" presName="rootText" presStyleLbl="node2" presStyleIdx="6" presStyleCnt="8" custScaleY="86372" custLinFactNeighborX="216" custLinFactNeighborY="29123">
         <dgm:presLayoutVars>
           <dgm:chPref val="3"/>
         </dgm:presLayoutVars>
       </dgm:prSet>
       <dgm:spPr/>
+      <dgm:t>
+        <a:bodyPr/>
+        <a:lstStyle/>
+        <a:p>
+          <a:endParaRPr lang="en-US"/>
+        </a:p>
+      </dgm:t>
     </dgm:pt>
     <dgm:pt modelId="{A677E4AB-856F-4508-86F3-5CADE35CBB28}" type="pres">
       <dgm:prSet presAssocID="{BC466BB0-1E45-4D46-B893-F06B65556844}" presName="rootConnector" presStyleLbl="node2" presStyleIdx="6" presStyleCnt="8"/>
       <dgm:spPr/>
+      <dgm:t>
+        <a:bodyPr/>
+        <a:lstStyle/>
+        <a:p>
+          <a:endParaRPr lang="en-US"/>
+        </a:p>
+      </dgm:t>
     </dgm:pt>
     <dgm:pt modelId="{889BCB79-D9CA-464C-B81B-326DEE3B394A}" type="pres">
       <dgm:prSet presAssocID="{BC466BB0-1E45-4D46-B893-F06B65556844}" presName="hierChild4" presStyleCnt="0"/>
@@ -13468,6 +14024,13 @@
     <dgm:pt modelId="{00BBF58F-BC25-430E-AF4A-EF1743941547}" type="pres">
       <dgm:prSet presAssocID="{30EFD069-8DF6-4EFE-9752-283B51AA25AA}" presName="Name37" presStyleLbl="parChTrans1D3" presStyleIdx="18" presStyleCnt="21"/>
       <dgm:spPr/>
+      <dgm:t>
+        <a:bodyPr/>
+        <a:lstStyle/>
+        <a:p>
+          <a:endParaRPr lang="en-US"/>
+        </a:p>
+      </dgm:t>
     </dgm:pt>
     <dgm:pt modelId="{284195E3-9804-4924-BBCE-E05F2247095C}" type="pres">
       <dgm:prSet presAssocID="{59C298BB-B61A-444E-B426-0F1F8E1FEFDC}" presName="hierRoot2" presStyleCnt="0">
@@ -13488,10 +14051,24 @@
         </dgm:presLayoutVars>
       </dgm:prSet>
       <dgm:spPr/>
+      <dgm:t>
+        <a:bodyPr/>
+        <a:lstStyle/>
+        <a:p>
+          <a:endParaRPr lang="en-US"/>
+        </a:p>
+      </dgm:t>
     </dgm:pt>
     <dgm:pt modelId="{EC57841B-EF0C-4738-874F-7BAFC08778EA}" type="pres">
       <dgm:prSet presAssocID="{59C298BB-B61A-444E-B426-0F1F8E1FEFDC}" presName="rootConnector" presStyleLbl="node3" presStyleIdx="18" presStyleCnt="21"/>
       <dgm:spPr/>
+      <dgm:t>
+        <a:bodyPr/>
+        <a:lstStyle/>
+        <a:p>
+          <a:endParaRPr lang="en-US"/>
+        </a:p>
+      </dgm:t>
     </dgm:pt>
     <dgm:pt modelId="{B159AF4F-86D3-43EB-8712-8E57A1CFC118}" type="pres">
       <dgm:prSet presAssocID="{59C298BB-B61A-444E-B426-0F1F8E1FEFDC}" presName="hierChild4" presStyleCnt="0"/>
@@ -13504,6 +14081,13 @@
     <dgm:pt modelId="{393E5717-DBD7-4011-A3AF-2DCE93A24C5A}" type="pres">
       <dgm:prSet presAssocID="{7D2E0E56-9B0C-4AD5-9C01-881077224BE0}" presName="Name37" presStyleLbl="parChTrans1D3" presStyleIdx="19" presStyleCnt="21"/>
       <dgm:spPr/>
+      <dgm:t>
+        <a:bodyPr/>
+        <a:lstStyle/>
+        <a:p>
+          <a:endParaRPr lang="en-US"/>
+        </a:p>
+      </dgm:t>
     </dgm:pt>
     <dgm:pt modelId="{3D0E91A9-1716-4BC1-853A-F9532F2954DC}" type="pres">
       <dgm:prSet presAssocID="{3BA2F07B-14CB-40F0-BA4C-59968C13A12F}" presName="hierRoot2" presStyleCnt="0">
@@ -13524,10 +14108,24 @@
         </dgm:presLayoutVars>
       </dgm:prSet>
       <dgm:spPr/>
+      <dgm:t>
+        <a:bodyPr/>
+        <a:lstStyle/>
+        <a:p>
+          <a:endParaRPr lang="en-US"/>
+        </a:p>
+      </dgm:t>
     </dgm:pt>
     <dgm:pt modelId="{9C033BE6-31AE-4D1C-A829-04D736C65DF3}" type="pres">
       <dgm:prSet presAssocID="{3BA2F07B-14CB-40F0-BA4C-59968C13A12F}" presName="rootConnector" presStyleLbl="node3" presStyleIdx="19" presStyleCnt="21"/>
       <dgm:spPr/>
+      <dgm:t>
+        <a:bodyPr/>
+        <a:lstStyle/>
+        <a:p>
+          <a:endParaRPr lang="en-US"/>
+        </a:p>
+      </dgm:t>
     </dgm:pt>
     <dgm:pt modelId="{C226BDA1-C052-4ED3-93EB-F2B54C5E8E70}" type="pres">
       <dgm:prSet presAssocID="{3BA2F07B-14CB-40F0-BA4C-59968C13A12F}" presName="hierChild4" presStyleCnt="0"/>
@@ -13544,6 +14142,13 @@
     <dgm:pt modelId="{BECA2525-A446-45DB-BB07-3CC81B12ACCE}" type="pres">
       <dgm:prSet presAssocID="{862D7E59-DA02-4FB2-959C-75C28C638E3C}" presName="Name37" presStyleLbl="parChTrans1D2" presStyleIdx="7" presStyleCnt="8"/>
       <dgm:spPr/>
+      <dgm:t>
+        <a:bodyPr/>
+        <a:lstStyle/>
+        <a:p>
+          <a:endParaRPr lang="en-US"/>
+        </a:p>
+      </dgm:t>
     </dgm:pt>
     <dgm:pt modelId="{AF6DD108-91FF-4043-813E-87B4617E4BA6}" type="pres">
       <dgm:prSet presAssocID="{DC3CB1FC-F65D-4FA9-9F6F-6CE33B97FF34}" presName="hierRoot2" presStyleCnt="0">
@@ -13558,16 +14163,30 @@
       <dgm:spPr/>
     </dgm:pt>
     <dgm:pt modelId="{6440DE83-D182-4B15-AF18-034EB11219F6}" type="pres">
-      <dgm:prSet presAssocID="{DC3CB1FC-F65D-4FA9-9F6F-6CE33B97FF34}" presName="rootText" presStyleLbl="node2" presStyleIdx="7" presStyleCnt="8" custLinFactNeighborX="1" custLinFactNeighborY="30215">
+      <dgm:prSet presAssocID="{DC3CB1FC-F65D-4FA9-9F6F-6CE33B97FF34}" presName="rootText" presStyleLbl="node2" presStyleIdx="7" presStyleCnt="8" custScaleX="123242" custScaleY="96077" custLinFactNeighborX="1" custLinFactNeighborY="30215">
         <dgm:presLayoutVars>
           <dgm:chPref val="3"/>
         </dgm:presLayoutVars>
       </dgm:prSet>
       <dgm:spPr/>
+      <dgm:t>
+        <a:bodyPr/>
+        <a:lstStyle/>
+        <a:p>
+          <a:endParaRPr lang="en-US"/>
+        </a:p>
+      </dgm:t>
     </dgm:pt>
     <dgm:pt modelId="{5BF9F1A0-E7E6-4FFB-B8FB-38795619BCA4}" type="pres">
       <dgm:prSet presAssocID="{DC3CB1FC-F65D-4FA9-9F6F-6CE33B97FF34}" presName="rootConnector" presStyleLbl="node2" presStyleIdx="7" presStyleCnt="8"/>
       <dgm:spPr/>
+      <dgm:t>
+        <a:bodyPr/>
+        <a:lstStyle/>
+        <a:p>
+          <a:endParaRPr lang="en-US"/>
+        </a:p>
+      </dgm:t>
     </dgm:pt>
     <dgm:pt modelId="{5F9E6422-398F-413D-8219-514467B4012B}" type="pres">
       <dgm:prSet presAssocID="{DC3CB1FC-F65D-4FA9-9F6F-6CE33B97FF34}" presName="hierChild4" presStyleCnt="0"/>
@@ -13596,10 +14215,24 @@
         </dgm:presLayoutVars>
       </dgm:prSet>
       <dgm:spPr/>
+      <dgm:t>
+        <a:bodyPr/>
+        <a:lstStyle/>
+        <a:p>
+          <a:endParaRPr lang="en-US"/>
+        </a:p>
+      </dgm:t>
     </dgm:pt>
     <dgm:pt modelId="{CECFDEEB-FCF3-4363-B46F-E06083BDBF60}" type="pres">
       <dgm:prSet presAssocID="{649961B5-28F1-49A0-A0BF-BDE3AA43C642}" presName="rootConnector" presStyleLbl="node3" presStyleIdx="20" presStyleCnt="21"/>
       <dgm:spPr/>
+      <dgm:t>
+        <a:bodyPr/>
+        <a:lstStyle/>
+        <a:p>
+          <a:endParaRPr lang="en-US"/>
+        </a:p>
+      </dgm:t>
     </dgm:pt>
     <dgm:pt modelId="{3ABF4B0F-1871-4C76-95CD-5B2D2D8C53EE}" type="pres">
       <dgm:prSet presAssocID="{649961B5-28F1-49A0-A0BF-BDE3AA43C642}" presName="hierChild4" presStyleCnt="0"/>
@@ -13619,335 +14252,335 @@
     </dgm:pt>
   </dgm:ptLst>
   <dgm:cxnLst>
-    <dgm:cxn modelId="{5DB91A02-7DED-4AF5-B63D-9B2AA65DBB23}" type="presOf" srcId="{EEB1D350-71A2-4935-9641-219741AC072B}" destId="{CCCCCCB3-AE92-4D1B-9CB2-AABE344E256F}" srcOrd="1" destOrd="0" presId="urn:microsoft.com/office/officeart/2005/8/layout/orgChart1"/>
-    <dgm:cxn modelId="{6DF5BB05-66E4-46D4-B449-FB8D51635EB3}" type="presOf" srcId="{DC3CB1FC-F65D-4FA9-9F6F-6CE33B97FF34}" destId="{6440DE83-D182-4B15-AF18-034EB11219F6}" srcOrd="0" destOrd="0" presId="urn:microsoft.com/office/officeart/2005/8/layout/orgChart1"/>
-    <dgm:cxn modelId="{23EAC206-029E-4FD0-A1A3-1E966DA1B7F0}" type="presOf" srcId="{BB8D49E5-C7DE-4461-B15B-89659ECAE74C}" destId="{DE184EAE-33EB-4E5D-9049-E0EC3A9777FB}" srcOrd="1" destOrd="0" presId="urn:microsoft.com/office/officeart/2005/8/layout/orgChart1"/>
+    <dgm:cxn modelId="{AFE49E4C-2C7B-47E9-9DCF-4BDDACA3145E}" type="presOf" srcId="{30EFD069-8DF6-4EFE-9752-283B51AA25AA}" destId="{00BBF58F-BC25-430E-AF4A-EF1743941547}" srcOrd="0" destOrd="0" presId="urn:microsoft.com/office/officeart/2005/8/layout/orgChart1"/>
+    <dgm:cxn modelId="{EA4FA789-BAEB-4B75-940E-748F86A0CF54}" srcId="{7C97A2B2-D310-4DE8-8696-B2030DBB9338}" destId="{8ADDDF09-2082-4DAD-896B-6F53B62A2553}" srcOrd="1" destOrd="0" parTransId="{1A2D5238-EFA7-4401-9840-4A87D6CB60B3}" sibTransId="{D65459AD-2FA4-40CD-AB62-0FA2B711F859}"/>
+    <dgm:cxn modelId="{4D4B1A91-6EAA-408B-9ECF-73E8B08AEF00}" type="presOf" srcId="{546AD99A-6C86-470C-9314-B8268C5617C7}" destId="{F864DEC5-E3B5-4F0F-9E10-4F159F21FE43}" srcOrd="0" destOrd="0" presId="urn:microsoft.com/office/officeart/2005/8/layout/orgChart1"/>
+    <dgm:cxn modelId="{09C99FD6-2973-4B45-BC9A-D24F0715FAFE}" type="presOf" srcId="{7482043B-0425-4190-8B6A-F2630CFDBE07}" destId="{AC8204D8-018D-4634-9EAB-1E1F6325321A}" srcOrd="1" destOrd="0" presId="urn:microsoft.com/office/officeart/2005/8/layout/orgChart1"/>
+    <dgm:cxn modelId="{61E0FF7B-EF6D-4BEB-9C25-D969E46C44DF}" type="presOf" srcId="{7F60AD8B-1957-4E0A-8003-AE1344948608}" destId="{1FA25DF1-C892-46C7-81DF-16443DDEB3C9}" srcOrd="0" destOrd="0" presId="urn:microsoft.com/office/officeart/2005/8/layout/orgChart1"/>
+    <dgm:cxn modelId="{89A31783-8F7C-4760-8ED2-59C142753481}" type="presOf" srcId="{DF523098-211F-4C83-B2EA-0229C116ACC6}" destId="{7EE6D349-9BDB-40F9-8607-0D4AC1990B98}" srcOrd="0" destOrd="0" presId="urn:microsoft.com/office/officeart/2005/8/layout/orgChart1"/>
+    <dgm:cxn modelId="{434AB436-2113-4FDC-A4DF-9429C16C4AFC}" type="presOf" srcId="{38134862-1F5A-42EF-9114-228BBBA673DF}" destId="{CDD5EB14-CE7F-4CB2-B425-0A8C553D8614}" srcOrd="1" destOrd="0" presId="urn:microsoft.com/office/officeart/2005/8/layout/orgChart1"/>
+    <dgm:cxn modelId="{3C2350CB-52C6-4E5F-8622-83832248515F}" type="presOf" srcId="{47EC4152-2F88-4CFD-B628-6B6E7618D571}" destId="{888030B3-26D5-4A7A-B12B-5685FB2BA710}" srcOrd="1" destOrd="0" presId="urn:microsoft.com/office/officeart/2005/8/layout/orgChart1"/>
+    <dgm:cxn modelId="{1B12C546-BD55-47AE-B8E7-C0AA1DD976B5}" type="presOf" srcId="{062FACA7-154B-492B-ABFE-285CB0AF1B15}" destId="{F2454630-FC0F-4D5C-ABBA-C9ABC55316B3}" srcOrd="0" destOrd="0" presId="urn:microsoft.com/office/officeart/2005/8/layout/orgChart1"/>
+    <dgm:cxn modelId="{11103479-1DC0-48BE-8E23-EB64179263FA}" type="presOf" srcId="{5A98225B-C1D1-4182-92AF-E02F949D24FA}" destId="{F7488C6A-BDFC-4F47-AD1F-7FB9492919A9}" srcOrd="0" destOrd="0" presId="urn:microsoft.com/office/officeart/2005/8/layout/orgChart1"/>
+    <dgm:cxn modelId="{0EA05395-F9F1-4A1D-B509-A86A7C004B49}" srcId="{5FCDEB0C-A6DD-430E-9035-7797F8349C05}" destId="{261050EF-6B10-424B-A534-04DB5D6DD0D1}" srcOrd="0" destOrd="0" parTransId="{3B22AE85-6A3B-411C-BE05-4898527CFE84}" sibTransId="{91E65E29-B175-497B-8DC1-6DBEDE7D6B57}"/>
+    <dgm:cxn modelId="{F546699F-AD48-4D2F-B6D2-A4E9B0889892}" srcId="{7C97A2B2-D310-4DE8-8696-B2030DBB9338}" destId="{38134862-1F5A-42EF-9114-228BBBA673DF}" srcOrd="3" destOrd="0" parTransId="{2F33C39E-BA7F-4E69-9508-2AF397703E32}" sibTransId="{505B981C-B50A-4369-934A-D870A8BCD4A1}"/>
+    <dgm:cxn modelId="{95FA3873-E3D4-4D5A-8DE8-75158DC760EA}" type="presOf" srcId="{261050EF-6B10-424B-A534-04DB5D6DD0D1}" destId="{4C1DA071-6665-439A-83BB-343AC2E4F45E}" srcOrd="1" destOrd="0" presId="urn:microsoft.com/office/officeart/2005/8/layout/orgChart1"/>
+    <dgm:cxn modelId="{1335232D-F819-498C-8F1F-17A5929CF798}" type="presOf" srcId="{47EC4152-2F88-4CFD-B628-6B6E7618D571}" destId="{DB28635D-A2F0-40A4-91F0-F0FCBC53160C}" srcOrd="0" destOrd="0" presId="urn:microsoft.com/office/officeart/2005/8/layout/orgChart1"/>
+    <dgm:cxn modelId="{6A60086D-9F35-4C2C-B77C-193FCF56DD77}" type="presOf" srcId="{B1C7A904-5148-4A4A-997A-C5033B7050EE}" destId="{3684AE11-CAE1-4580-8AF7-016CBFC7BD3A}" srcOrd="0" destOrd="0" presId="urn:microsoft.com/office/officeart/2005/8/layout/orgChart1"/>
+    <dgm:cxn modelId="{2730F1F5-6176-424D-8965-DD2BD666B30F}" srcId="{7F60AD8B-1957-4E0A-8003-AE1344948608}" destId="{47E36546-66D8-49A8-A045-532ADD8F9331}" srcOrd="1" destOrd="0" parTransId="{5B250CA1-6A9B-457C-9BAB-DF233E9A7332}" sibTransId="{9102E707-E1A2-4EC6-BB10-7F649DD7D771}"/>
+    <dgm:cxn modelId="{A61B2EA7-C799-4366-B87C-60DCD36EFF5B}" type="presOf" srcId="{5FCDEB0C-A6DD-430E-9035-7797F8349C05}" destId="{5B49F92D-439E-444C-8581-BE5FD3FCB6BF}" srcOrd="0" destOrd="0" presId="urn:microsoft.com/office/officeart/2005/8/layout/orgChart1"/>
+    <dgm:cxn modelId="{6D7A9940-FBA2-47F3-8D92-892F53ADCB8D}" srcId="{261050EF-6B10-424B-A534-04DB5D6DD0D1}" destId="{062FACA7-154B-492B-ABFE-285CB0AF1B15}" srcOrd="1" destOrd="0" parTransId="{816C6F2E-7424-48B2-A256-B424EC3FB9D1}" sibTransId="{064AD29E-FCA5-48B5-B5EF-9E88FBE2B674}"/>
+    <dgm:cxn modelId="{092334F6-5C0D-409F-92C4-50BA937F108E}" type="presOf" srcId="{7D2E0E56-9B0C-4AD5-9C01-881077224BE0}" destId="{393E5717-DBD7-4011-A3AF-2DCE93A24C5A}" srcOrd="0" destOrd="0" presId="urn:microsoft.com/office/officeart/2005/8/layout/orgChart1"/>
+    <dgm:cxn modelId="{82AADC2F-A3B7-4251-B068-B82772FF39AB}" type="presOf" srcId="{BAE9B89F-0241-4CE5-9CA9-5F95BAA463BC}" destId="{77CEE38A-AE25-4D87-A70E-6A681CF5F9C5}" srcOrd="0" destOrd="0" presId="urn:microsoft.com/office/officeart/2005/8/layout/orgChart1"/>
+    <dgm:cxn modelId="{D05AFF37-1C68-4EA0-9DB8-2ED6B956D096}" srcId="{BC466BB0-1E45-4D46-B893-F06B65556844}" destId="{59C298BB-B61A-444E-B426-0F1F8E1FEFDC}" srcOrd="0" destOrd="0" parTransId="{30EFD069-8DF6-4EFE-9752-283B51AA25AA}" sibTransId="{44EDACF4-1CE1-4459-B3AC-15AB3E342A64}"/>
+    <dgm:cxn modelId="{61D51DC9-0F47-4741-ABEE-932ED980141F}" type="presOf" srcId="{DC3CB1FC-F65D-4FA9-9F6F-6CE33B97FF34}" destId="{6440DE83-D182-4B15-AF18-034EB11219F6}" srcOrd="0" destOrd="0" presId="urn:microsoft.com/office/officeart/2005/8/layout/orgChart1"/>
+    <dgm:cxn modelId="{2F532DA2-D90A-444A-A5B4-67B3FB3C08CA}" type="presOf" srcId="{7C97A2B2-D310-4DE8-8696-B2030DBB9338}" destId="{3C6E5EC1-B665-4572-B911-2A742B5F802B}" srcOrd="1" destOrd="0" presId="urn:microsoft.com/office/officeart/2005/8/layout/orgChart1"/>
+    <dgm:cxn modelId="{E6C8218A-9197-431A-B72B-46D31897025F}" type="presOf" srcId="{42BA0DE6-6A05-430E-83CA-7A4C23B09BDD}" destId="{A4FB3E05-F1A6-4D0D-AAAD-9C3EE92EA43E}" srcOrd="1" destOrd="0" presId="urn:microsoft.com/office/officeart/2005/8/layout/orgChart1"/>
+    <dgm:cxn modelId="{E3E7B61F-C361-4450-9B7A-00944121B3FC}" type="presOf" srcId="{05EA8AF9-685E-4F17-AB48-02EF2F62BDB8}" destId="{94CD8531-086C-4997-9783-A7416740DC2A}" srcOrd="1" destOrd="0" presId="urn:microsoft.com/office/officeart/2005/8/layout/orgChart1"/>
+    <dgm:cxn modelId="{58DECEA4-9627-4103-9267-32D458785C8B}" type="presOf" srcId="{E5C93A3B-BD0C-4469-B5FF-9128D879E1C2}" destId="{BDE2388A-21F9-416F-9348-3908D0C675B4}" srcOrd="1" destOrd="0" presId="urn:microsoft.com/office/officeart/2005/8/layout/orgChart1"/>
+    <dgm:cxn modelId="{AC89DC55-6E39-45CB-99DD-47E7AF252B31}" srcId="{BC466BB0-1E45-4D46-B893-F06B65556844}" destId="{3BA2F07B-14CB-40F0-BA4C-59968C13A12F}" srcOrd="1" destOrd="0" parTransId="{7D2E0E56-9B0C-4AD5-9C01-881077224BE0}" sibTransId="{B77E4FD2-03ED-495E-BFD7-EEEBC10A16FE}"/>
+    <dgm:cxn modelId="{FE661639-D8DF-4018-AA73-DF720C0D87E6}" srcId="{47EC4152-2F88-4CFD-B628-6B6E7618D571}" destId="{BB52997C-4B76-4F0F-B05E-6B5340A45F26}" srcOrd="2" destOrd="0" parTransId="{5A98225B-C1D1-4182-92AF-E02F949D24FA}" sibTransId="{05DFDDEE-B3D9-479D-A1A7-E9CC907B0338}"/>
+    <dgm:cxn modelId="{61C7AE20-0C1D-450F-B2F6-D4174ED3DD92}" srcId="{7C97A2B2-D310-4DE8-8696-B2030DBB9338}" destId="{42BA0DE6-6A05-430E-83CA-7A4C23B09BDD}" srcOrd="4" destOrd="0" parTransId="{716E2359-B836-4ADA-8936-F7DCA1FAE133}" sibTransId="{6BD16720-D68F-4403-9672-1B148C105D38}"/>
+    <dgm:cxn modelId="{A7628576-5AC3-4BE3-BABC-070E62A3DCED}" type="presOf" srcId="{47E36546-66D8-49A8-A045-532ADD8F9331}" destId="{8FADBEE9-A6FD-4305-A890-D346B4751364}" srcOrd="0" destOrd="0" presId="urn:microsoft.com/office/officeart/2005/8/layout/orgChart1"/>
+    <dgm:cxn modelId="{33D1ED91-86B0-42C8-90F0-B89D8C3ED187}" srcId="{261050EF-6B10-424B-A534-04DB5D6DD0D1}" destId="{7C97A2B2-D310-4DE8-8696-B2030DBB9338}" srcOrd="4" destOrd="0" parTransId="{EE451020-7334-435C-8FAF-A5DAAAA8E124}" sibTransId="{A3D2EA89-DD7C-4914-9F72-1E3132A5C1AA}"/>
+    <dgm:cxn modelId="{98B0DD61-6F9B-4FBB-881D-145AF5B141FE}" srcId="{7F60AD8B-1957-4E0A-8003-AE1344948608}" destId="{EEB1D350-71A2-4935-9641-219741AC072B}" srcOrd="2" destOrd="0" parTransId="{B1C7A904-5148-4A4A-997A-C5033B7050EE}" sibTransId="{57C80291-5F4C-4EBC-8B0C-A11F1445FB85}"/>
+    <dgm:cxn modelId="{C3A50235-2AE7-4EC9-ACBE-8B0C2E0DC513}" type="presOf" srcId="{D443B3F8-7C7A-45EF-9B41-0E8F4F87515A}" destId="{11325F07-3967-4998-B045-00E7D7E0921D}" srcOrd="1" destOrd="0" presId="urn:microsoft.com/office/officeart/2005/8/layout/orgChart1"/>
+    <dgm:cxn modelId="{E9410735-4E9D-4778-8ED4-A508003BF434}" type="presOf" srcId="{BC466BB0-1E45-4D46-B893-F06B65556844}" destId="{A677E4AB-856F-4508-86F3-5CADE35CBB28}" srcOrd="1" destOrd="0" presId="urn:microsoft.com/office/officeart/2005/8/layout/orgChart1"/>
+    <dgm:cxn modelId="{5C6DCF0D-E653-4560-83C3-3510483C7FE7}" srcId="{261050EF-6B10-424B-A534-04DB5D6DD0D1}" destId="{05EA8AF9-685E-4F17-AB48-02EF2F62BDB8}" srcOrd="0" destOrd="0" parTransId="{DF523098-211F-4C83-B2EA-0229C116ACC6}" sibTransId="{D6CBA16F-4824-4596-83D9-92869603B59A}"/>
+    <dgm:cxn modelId="{C38C6D13-BECD-4585-B5BF-5554A0B06A88}" type="presOf" srcId="{153CDD1A-8235-410D-874A-F532A19970E6}" destId="{8DD34944-5540-401F-8DA3-0BC3C7ED9E29}" srcOrd="0" destOrd="0" presId="urn:microsoft.com/office/officeart/2005/8/layout/orgChart1"/>
+    <dgm:cxn modelId="{BCAFAC08-9BD2-4760-8DEC-0BAFCA1F8D12}" type="presOf" srcId="{38134862-1F5A-42EF-9114-228BBBA673DF}" destId="{93EB46DE-E1FC-4DBC-A924-8BC4E073F16A}" srcOrd="0" destOrd="0" presId="urn:microsoft.com/office/officeart/2005/8/layout/orgChart1"/>
+    <dgm:cxn modelId="{D0DD6B3E-7091-40AF-A3FA-DDE3B60539A7}" type="presOf" srcId="{B3888FD0-EDB2-4400-B358-7E55FD65D7AE}" destId="{6CCF958D-1A0F-49EE-B204-5CE9E82955E8}" srcOrd="0" destOrd="0" presId="urn:microsoft.com/office/officeart/2005/8/layout/orgChart1"/>
+    <dgm:cxn modelId="{544A4A5E-C6C1-495D-ABE1-561919017370}" srcId="{BB8D49E5-C7DE-4461-B15B-89659ECAE74C}" destId="{BAE9B89F-0241-4CE5-9CA9-5F95BAA463BC}" srcOrd="0" destOrd="0" parTransId="{F9F5E343-8349-4275-A08D-FF3C4DF650B0}" sibTransId="{6951F855-CF1B-42F4-92A4-E605A02FA779}"/>
+    <dgm:cxn modelId="{281B63CA-A4F6-4683-92D9-D18A9851F4F5}" srcId="{DC3CB1FC-F65D-4FA9-9F6F-6CE33B97FF34}" destId="{649961B5-28F1-49A0-A0BF-BDE3AA43C642}" srcOrd="0" destOrd="0" parTransId="{1A815503-D0AB-4DA6-8C3A-B5A14C5BADF8}" sibTransId="{1EB37176-D679-4086-987E-85A3946F0550}"/>
+    <dgm:cxn modelId="{ADC32549-DD12-4FD9-B731-172CE0477A3A}" type="presOf" srcId="{5B250CA1-6A9B-457C-9BAB-DF233E9A7332}" destId="{7756EA0A-4F78-4F3A-990D-E4D1B498BB1D}" srcOrd="0" destOrd="0" presId="urn:microsoft.com/office/officeart/2005/8/layout/orgChart1"/>
+    <dgm:cxn modelId="{3E9A942A-BE6A-4BAF-B231-FF705A0B77CA}" type="presOf" srcId="{E5C93A3B-BD0C-4469-B5FF-9128D879E1C2}" destId="{77397489-270C-4BB9-891B-56EA3D16AB52}" srcOrd="0" destOrd="0" presId="urn:microsoft.com/office/officeart/2005/8/layout/orgChart1"/>
+    <dgm:cxn modelId="{6CCD35DF-64CA-4F7E-96FB-29C101F436CB}" type="presOf" srcId="{59C298BB-B61A-444E-B426-0F1F8E1FEFDC}" destId="{B9DC5DD9-72D7-4119-8A3A-D579ABED901E}" srcOrd="0" destOrd="0" presId="urn:microsoft.com/office/officeart/2005/8/layout/orgChart1"/>
+    <dgm:cxn modelId="{A5A1DE2B-2A2F-4E51-BB4A-006429DE3E54}" type="presOf" srcId="{D0E406A1-B2A8-49B0-B2A8-1C3649E54FEE}" destId="{B6AE8000-8DEF-4676-8133-495CD864D191}" srcOrd="0" destOrd="0" presId="urn:microsoft.com/office/officeart/2005/8/layout/orgChart1"/>
+    <dgm:cxn modelId="{CC1727F9-6D4C-4A5A-B45D-55103365FF7E}" type="presOf" srcId="{D443B3F8-7C7A-45EF-9B41-0E8F4F87515A}" destId="{D1A4ED5F-6C1E-4697-A608-6369EDEB7CCC}" srcOrd="0" destOrd="0" presId="urn:microsoft.com/office/officeart/2005/8/layout/orgChart1"/>
+    <dgm:cxn modelId="{6A33499F-B3A9-4624-873A-7C286CB241C2}" type="presOf" srcId="{2CD04B43-8B4A-4341-9C43-C9814B741C3F}" destId="{6A6EE2C0-B1FC-4732-8D59-275AE0F49221}" srcOrd="1" destOrd="0" presId="urn:microsoft.com/office/officeart/2005/8/layout/orgChart1"/>
+    <dgm:cxn modelId="{8BFF585E-63F7-41AC-936F-7AFA0F75AB15}" srcId="{261050EF-6B10-424B-A534-04DB5D6DD0D1}" destId="{47EC4152-2F88-4CFD-B628-6B6E7618D571}" srcOrd="3" destOrd="0" parTransId="{A76F20BD-4A91-4719-88A1-7C5A3C45EDAD}" sibTransId="{DFA6DD67-9BE1-4A34-91E1-8E51AE9A6EDC}"/>
+    <dgm:cxn modelId="{D391C8FB-62F7-43F0-86D9-15E6C4C613FA}" type="presOf" srcId="{8ADDDF09-2082-4DAD-896B-6F53B62A2553}" destId="{6AED5D12-C6A4-4ECF-907A-D0C259CC59D2}" srcOrd="1" destOrd="0" presId="urn:microsoft.com/office/officeart/2005/8/layout/orgChart1"/>
+    <dgm:cxn modelId="{3AF0795E-F6EA-4F78-B3ED-071976B2673D}" type="presOf" srcId="{3BA2F07B-14CB-40F0-BA4C-59968C13A12F}" destId="{4A4D5550-DDF6-442B-960C-AB74646E723D}" srcOrd="0" destOrd="0" presId="urn:microsoft.com/office/officeart/2005/8/layout/orgChart1"/>
+    <dgm:cxn modelId="{9D08F734-4684-4649-9180-4B7A06136242}" type="presOf" srcId="{96A88335-D946-486F-8749-AB8CC007AFF7}" destId="{10B91571-5CE5-42A3-A5B0-E6F16856F0CF}" srcOrd="0" destOrd="0" presId="urn:microsoft.com/office/officeart/2005/8/layout/orgChart1"/>
+    <dgm:cxn modelId="{5B408BA0-A0DD-4B76-87FC-0C7EFEFBD50B}" type="presOf" srcId="{1CE94983-BB35-4516-BD57-AC2B86F815C3}" destId="{8D008C46-86FF-453F-9523-6A4C41823B2C}" srcOrd="0" destOrd="0" presId="urn:microsoft.com/office/officeart/2005/8/layout/orgChart1"/>
+    <dgm:cxn modelId="{6D343287-247D-4794-A429-16FCA3B74F00}" type="presOf" srcId="{0ABC830F-8D31-49DE-A2FC-0CC195DA3338}" destId="{FB8425BB-A470-4265-A83D-C87D7FB1BD6E}" srcOrd="1" destOrd="0" presId="urn:microsoft.com/office/officeart/2005/8/layout/orgChart1"/>
+    <dgm:cxn modelId="{070548EB-B961-4874-A745-74C37203255D}" type="presOf" srcId="{BC466BB0-1E45-4D46-B893-F06B65556844}" destId="{B2AE35BD-E322-4BA2-95C5-B5AB8BA61BAD}" srcOrd="0" destOrd="0" presId="urn:microsoft.com/office/officeart/2005/8/layout/orgChart1"/>
+    <dgm:cxn modelId="{39430F7B-5EFD-4E6A-9AF0-8EA10A0E16A2}" type="presOf" srcId="{EEB1D350-71A2-4935-9641-219741AC072B}" destId="{CCCCCCB3-AE92-4D1B-9CB2-AABE344E256F}" srcOrd="1" destOrd="0" presId="urn:microsoft.com/office/officeart/2005/8/layout/orgChart1"/>
+    <dgm:cxn modelId="{6FB3926D-C569-4A36-BCCD-E4D79DEF00BD}" type="presOf" srcId="{0D1E675C-3DEC-4C16-929B-69D83C89282E}" destId="{9668EA97-9A6A-49D1-A141-48FB286F2E26}" srcOrd="0" destOrd="0" presId="urn:microsoft.com/office/officeart/2005/8/layout/orgChart1"/>
+    <dgm:cxn modelId="{4708486C-EE20-4C00-8B37-B74512D497F0}" type="presOf" srcId="{649961B5-28F1-49A0-A0BF-BDE3AA43C642}" destId="{8B9EA88B-DD47-4F45-B381-2EED5725E882}" srcOrd="0" destOrd="0" presId="urn:microsoft.com/office/officeart/2005/8/layout/orgChart1"/>
+    <dgm:cxn modelId="{17714AF4-2D25-495D-A025-A6B6F7DD68FF}" type="presOf" srcId="{062FACA7-154B-492B-ABFE-285CB0AF1B15}" destId="{7165ABC0-CF00-4ECB-A9D3-546A5AD92E27}" srcOrd="1" destOrd="0" presId="urn:microsoft.com/office/officeart/2005/8/layout/orgChart1"/>
+    <dgm:cxn modelId="{8336B4F4-EDCA-4076-90FA-EB4EB4228615}" srcId="{7C97A2B2-D310-4DE8-8696-B2030DBB9338}" destId="{0ABC830F-8D31-49DE-A2FC-0CC195DA3338}" srcOrd="2" destOrd="0" parTransId="{CB1A67A5-536E-48BC-9CFD-3436BC0B8991}" sibTransId="{DE0CAAC6-C98D-4953-A96B-25A99F46A62D}"/>
+    <dgm:cxn modelId="{70A5B78D-0116-410B-8BA7-08B42FB9D7D7}" type="presOf" srcId="{7BFBCB43-3D64-4965-9E86-25A40B69F009}" destId="{8233B0CF-3412-43E6-8AA4-DDC68E5DF432}" srcOrd="1" destOrd="0" presId="urn:microsoft.com/office/officeart/2005/8/layout/orgChart1"/>
+    <dgm:cxn modelId="{88E06954-E36F-485A-85F7-4DEC9AF4A308}" type="presOf" srcId="{204490F8-0B66-4A35-90EE-08130AFD4362}" destId="{4E058B36-3A78-4388-85BF-519ACFE75C2C}" srcOrd="0" destOrd="0" presId="urn:microsoft.com/office/officeart/2005/8/layout/orgChart1"/>
+    <dgm:cxn modelId="{785E12F0-7EDB-4EAE-803F-F2428000725E}" srcId="{7F60AD8B-1957-4E0A-8003-AE1344948608}" destId="{A4818848-6BB9-4569-BB00-9603B4BE4FE5}" srcOrd="0" destOrd="0" parTransId="{B3888FD0-EDB2-4400-B358-7E55FD65D7AE}" sibTransId="{1943086D-E577-4736-9D01-5DA429CE14CF}"/>
+    <dgm:cxn modelId="{F9F21931-6AA7-4039-A369-2F1E7CE92AC5}" type="presOf" srcId="{96A88335-D946-486F-8749-AB8CC007AFF7}" destId="{059BB235-3398-4774-91ED-6230AB110204}" srcOrd="1" destOrd="0" presId="urn:microsoft.com/office/officeart/2005/8/layout/orgChart1"/>
+    <dgm:cxn modelId="{814B5407-9196-453F-B2F0-AFCDE460971A}" type="presOf" srcId="{A76F20BD-4A91-4719-88A1-7C5A3C45EDAD}" destId="{E2CA1D28-0DDC-4D38-8443-DAA68D57AE14}" srcOrd="0" destOrd="0" presId="urn:microsoft.com/office/officeart/2005/8/layout/orgChart1"/>
+    <dgm:cxn modelId="{8CAC02F9-013B-4881-8E4E-1C861110629A}" type="presOf" srcId="{716E2359-B836-4ADA-8936-F7DCA1FAE133}" destId="{160F94A8-6A5A-43D6-AE72-0489B033246E}" srcOrd="0" destOrd="0" presId="urn:microsoft.com/office/officeart/2005/8/layout/orgChart1"/>
+    <dgm:cxn modelId="{6EDEE280-D3B7-4C28-9E86-0970B0F8302B}" type="presOf" srcId="{7482043B-0425-4190-8B6A-F2630CFDBE07}" destId="{501767B8-CF5A-4303-9BB3-3E1F8E0CA89D}" srcOrd="0" destOrd="0" presId="urn:microsoft.com/office/officeart/2005/8/layout/orgChart1"/>
+    <dgm:cxn modelId="{E53D400E-CC0C-47EE-8D88-53C5BB00D274}" type="presOf" srcId="{8F5CC0D3-89BF-42A6-9ACC-C2FC926FEEEF}" destId="{D5186EA8-2A5A-45EE-A8A4-8A215706F848}" srcOrd="0" destOrd="0" presId="urn:microsoft.com/office/officeart/2005/8/layout/orgChart1"/>
+    <dgm:cxn modelId="{F08E0CF9-34FB-4FE0-9EC9-0CDA8C170147}" type="presOf" srcId="{47E36546-66D8-49A8-A045-532ADD8F9331}" destId="{C193F619-BB38-4DD1-B00D-2D950100ADC2}" srcOrd="1" destOrd="0" presId="urn:microsoft.com/office/officeart/2005/8/layout/orgChart1"/>
+    <dgm:cxn modelId="{BD9FDA47-B3AA-44B0-A029-F437E4E9E72B}" type="presOf" srcId="{BB52997C-4B76-4F0F-B05E-6B5340A45F26}" destId="{C5839704-30EA-47C1-B503-4059571A7837}" srcOrd="1" destOrd="0" presId="urn:microsoft.com/office/officeart/2005/8/layout/orgChart1"/>
+    <dgm:cxn modelId="{0AA5B481-2A62-41E3-83A7-75A177E0DA7C}" type="presOf" srcId="{C705D708-67E7-488D-8642-7FE9C4F87C44}" destId="{0241D7FD-C0FC-428B-A8DF-251C6112C67B}" srcOrd="0" destOrd="0" presId="urn:microsoft.com/office/officeart/2005/8/layout/orgChart1"/>
+    <dgm:cxn modelId="{8677BC52-2B49-4996-8F77-757E817BDA2D}" type="presOf" srcId="{A4818848-6BB9-4569-BB00-9603B4BE4FE5}" destId="{51EEB651-417E-4A6D-89BA-6A4F4D4F1A40}" srcOrd="1" destOrd="0" presId="urn:microsoft.com/office/officeart/2005/8/layout/orgChart1"/>
+    <dgm:cxn modelId="{CEED9C51-A330-41A0-8FF9-AC60CC54ED88}" type="presOf" srcId="{7A674132-9A01-45C8-8221-B1462A8392F7}" destId="{BF02D435-0551-4A78-BF32-3C54D0BFEFF0}" srcOrd="0" destOrd="0" presId="urn:microsoft.com/office/officeart/2005/8/layout/orgChart1"/>
+    <dgm:cxn modelId="{BA657710-7690-472C-A3A9-FBA68A5C4C66}" type="presOf" srcId="{546AD99A-6C86-470C-9314-B8268C5617C7}" destId="{17E96035-8719-4A90-9F09-A40F0679CF84}" srcOrd="1" destOrd="0" presId="urn:microsoft.com/office/officeart/2005/8/layout/orgChart1"/>
+    <dgm:cxn modelId="{04FC64D1-A3DA-407B-84FC-6D9BDDFF7944}" type="presOf" srcId="{8F5CC0D3-89BF-42A6-9ACC-C2FC926FEEEF}" destId="{B5FF36AD-0303-4ECF-9C86-A64F51FC3B54}" srcOrd="1" destOrd="0" presId="urn:microsoft.com/office/officeart/2005/8/layout/orgChart1"/>
+    <dgm:cxn modelId="{C0C3748A-78AB-487E-AE83-AE4672996E35}" srcId="{05EA8AF9-685E-4F17-AB48-02EF2F62BDB8}" destId="{8F5CC0D3-89BF-42A6-9ACC-C2FC926FEEEF}" srcOrd="0" destOrd="0" parTransId="{2647A027-2F48-40EA-9298-C3B7D1AC7A97}" sibTransId="{029B694C-555B-4DE0-9D9A-851BE6ADD80F}"/>
+    <dgm:cxn modelId="{039E79DA-A16A-46A6-9C47-BFB55CF042CA}" type="presOf" srcId="{BAE9B89F-0241-4CE5-9CA9-5F95BAA463BC}" destId="{3604A3AC-93FD-40CC-AE2A-1D3ECF4DEFA6}" srcOrd="1" destOrd="0" presId="urn:microsoft.com/office/officeart/2005/8/layout/orgChart1"/>
+    <dgm:cxn modelId="{E71A6E8C-9CF0-4912-B3FD-5A41F15E4550}" srcId="{261050EF-6B10-424B-A534-04DB5D6DD0D1}" destId="{BB8D49E5-C7DE-4461-B15B-89659ECAE74C}" srcOrd="5" destOrd="0" parTransId="{7A674132-9A01-45C8-8221-B1462A8392F7}" sibTransId="{0EF8A4D6-FD8E-449E-8361-7DF48538B6F0}"/>
+    <dgm:cxn modelId="{57B4742F-C590-4994-ABD4-59B9E0CFA7E1}" srcId="{062FACA7-154B-492B-ABFE-285CB0AF1B15}" destId="{153CDD1A-8235-410D-874A-F532A19970E6}" srcOrd="0" destOrd="0" parTransId="{C705D708-67E7-488D-8642-7FE9C4F87C44}" sibTransId="{6442FD16-C0A2-4314-9391-F6CD11D534C8}"/>
+    <dgm:cxn modelId="{CE58AC4F-2DDC-4A1A-99DB-43D13233064E}" type="presOf" srcId="{862D7E59-DA02-4FB2-959C-75C28C638E3C}" destId="{BECA2525-A446-45DB-BB07-3CC81B12ACCE}" srcOrd="0" destOrd="0" presId="urn:microsoft.com/office/officeart/2005/8/layout/orgChart1"/>
+    <dgm:cxn modelId="{9E0D6C2B-9E6C-4483-B97A-8B2AD4A885C4}" type="presOf" srcId="{8ADDDF09-2082-4DAD-896B-6F53B62A2553}" destId="{F0A517AB-DDA7-4B8C-8330-27F8C10F5634}" srcOrd="0" destOrd="0" presId="urn:microsoft.com/office/officeart/2005/8/layout/orgChart1"/>
+    <dgm:cxn modelId="{132CAF34-D675-4FDB-B47E-D29821044869}" type="presOf" srcId="{E7619079-C0C0-45A1-B184-029265F2D238}" destId="{C1D97370-A86E-429D-A745-FC2C74E0210B}" srcOrd="0" destOrd="0" presId="urn:microsoft.com/office/officeart/2005/8/layout/orgChart1"/>
+    <dgm:cxn modelId="{0865803D-805F-4008-BB36-28E6444E434C}" type="presOf" srcId="{BB8D49E5-C7DE-4461-B15B-89659ECAE74C}" destId="{DE184EAE-33EB-4E5D-9049-E0EC3A9777FB}" srcOrd="1" destOrd="0" presId="urn:microsoft.com/office/officeart/2005/8/layout/orgChart1"/>
+    <dgm:cxn modelId="{415ECDF1-21F4-4E86-9971-3E6DD1F12F00}" srcId="{261050EF-6B10-424B-A534-04DB5D6DD0D1}" destId="{7F60AD8B-1957-4E0A-8003-AE1344948608}" srcOrd="2" destOrd="0" parTransId="{B5703EA3-9250-4DA5-A3B1-12646ED84EB8}" sibTransId="{09BDE851-C959-4D00-9E87-9BB53B0CAE58}"/>
+    <dgm:cxn modelId="{33BD0E24-13E0-47EB-943D-66A56AA632F4}" type="presOf" srcId="{0ABC830F-8D31-49DE-A2FC-0CC195DA3338}" destId="{5258DC8D-8EE0-4CC4-A92C-300A7ED1F995}" srcOrd="0" destOrd="0" presId="urn:microsoft.com/office/officeart/2005/8/layout/orgChart1"/>
+    <dgm:cxn modelId="{27499B31-0217-4172-88B9-A28CF6E879AB}" srcId="{7C97A2B2-D310-4DE8-8696-B2030DBB9338}" destId="{546AD99A-6C86-470C-9314-B8268C5617C7}" srcOrd="0" destOrd="0" parTransId="{0D1E675C-3DEC-4C16-929B-69D83C89282E}" sibTransId="{3C0D3AB1-3C55-4A3A-9415-81F8721AFEB4}"/>
+    <dgm:cxn modelId="{98140435-D3D7-413A-B1EC-20E146BEC9BE}" type="presOf" srcId="{05EA8AF9-685E-4F17-AB48-02EF2F62BDB8}" destId="{36799BA8-8CEE-4CD4-8416-DE33995F3542}" srcOrd="0" destOrd="0" presId="urn:microsoft.com/office/officeart/2005/8/layout/orgChart1"/>
+    <dgm:cxn modelId="{00DE3DAD-3E71-4DCA-88A1-11374B6AE1B2}" type="presOf" srcId="{A4818848-6BB9-4569-BB00-9603B4BE4FE5}" destId="{8D5AE2F4-B0BB-45E2-AC6F-A2BE30D41A21}" srcOrd="0" destOrd="0" presId="urn:microsoft.com/office/officeart/2005/8/layout/orgChart1"/>
+    <dgm:cxn modelId="{AAD67A49-9DE7-48F3-8764-CB519B619D85}" type="presOf" srcId="{261050EF-6B10-424B-A534-04DB5D6DD0D1}" destId="{907BF431-E1CE-4F39-AC5B-7927A7CDD519}" srcOrd="0" destOrd="0" presId="urn:microsoft.com/office/officeart/2005/8/layout/orgChart1"/>
+    <dgm:cxn modelId="{82E5572B-E676-4550-8020-895F70D1F99E}" type="presOf" srcId="{2F33C39E-BA7F-4E69-9508-2AF397703E32}" destId="{16A683E6-F0F1-4CC4-B60B-51DDDDD5BF39}" srcOrd="0" destOrd="0" presId="urn:microsoft.com/office/officeart/2005/8/layout/orgChart1"/>
+    <dgm:cxn modelId="{03E63721-CC1A-4056-8777-2BEF12EECE75}" srcId="{261050EF-6B10-424B-A534-04DB5D6DD0D1}" destId="{BC466BB0-1E45-4D46-B893-F06B65556844}" srcOrd="6" destOrd="0" parTransId="{E7619079-C0C0-45A1-B184-029265F2D238}" sibTransId="{2FC31503-2F72-474B-8A64-634A366E4CA0}"/>
+    <dgm:cxn modelId="{EF277591-2B9D-453D-84C8-C00D5EDE2A84}" type="presOf" srcId="{B5703EA3-9250-4DA5-A3B1-12646ED84EB8}" destId="{0844DC12-1969-4360-A62B-FB64B7339EBC}" srcOrd="0" destOrd="0" presId="urn:microsoft.com/office/officeart/2005/8/layout/orgChart1"/>
+    <dgm:cxn modelId="{33D1B351-7C61-468E-844A-0E2C24F985BA}" type="presOf" srcId="{42BA0DE6-6A05-430E-83CA-7A4C23B09BDD}" destId="{B17C1864-87C1-4D35-93F8-7AC0ACE7A6CC}" srcOrd="0" destOrd="0" presId="urn:microsoft.com/office/officeart/2005/8/layout/orgChart1"/>
+    <dgm:cxn modelId="{E2A86D63-B880-4D38-9D50-A056ECF08B99}" type="presOf" srcId="{EEB1D350-71A2-4935-9641-219741AC072B}" destId="{2D0927C1-C2B8-4654-806E-ED0D04F1813B}" srcOrd="0" destOrd="0" presId="urn:microsoft.com/office/officeart/2005/8/layout/orgChart1"/>
+    <dgm:cxn modelId="{134B026C-025D-4A6E-B85A-267298A4C64F}" type="presOf" srcId="{F9F5E343-8349-4275-A08D-FF3C4DF650B0}" destId="{E3C8BB38-09E0-4CAD-B3AE-7DDE1805FB46}" srcOrd="0" destOrd="0" presId="urn:microsoft.com/office/officeart/2005/8/layout/orgChart1"/>
+    <dgm:cxn modelId="{F5D78778-4ECF-45D9-9575-4B8C647E72C8}" type="presOf" srcId="{EE451020-7334-435C-8FAF-A5DAAAA8E124}" destId="{EDB5EBCC-AAEC-4DDD-B2C1-93285CFF234B}" srcOrd="0" destOrd="0" presId="urn:microsoft.com/office/officeart/2005/8/layout/orgChart1"/>
+    <dgm:cxn modelId="{39342F4A-FB76-4999-B04B-5B81336FFF06}" type="presOf" srcId="{BB52997C-4B76-4F0F-B05E-6B5340A45F26}" destId="{4666A5C6-BA5E-4C44-A413-DC679EF65C24}" srcOrd="0" destOrd="0" presId="urn:microsoft.com/office/officeart/2005/8/layout/orgChart1"/>
+    <dgm:cxn modelId="{B02C3E54-33FC-4799-8BD8-40BE102C5784}" srcId="{47EC4152-2F88-4CFD-B628-6B6E7618D571}" destId="{96A88335-D946-486F-8749-AB8CC007AFF7}" srcOrd="0" destOrd="0" parTransId="{D0E406A1-B2A8-49B0-B2A8-1C3649E54FEE}" sibTransId="{D59EAD3F-426A-4A7F-8F7A-6D897FBB01AF}"/>
+    <dgm:cxn modelId="{DAF1DFCD-3DB1-4CC3-8215-86696A64554B}" type="presOf" srcId="{7BFBCB43-3D64-4965-9E86-25A40B69F009}" destId="{78E5D5B8-78D8-4A7C-880F-2129CD4097E9}" srcOrd="0" destOrd="0" presId="urn:microsoft.com/office/officeart/2005/8/layout/orgChart1"/>
+    <dgm:cxn modelId="{1A4040C1-E1D9-4D6D-BC85-AD270B9E7252}" type="presOf" srcId="{7F60AD8B-1957-4E0A-8003-AE1344948608}" destId="{19F2A717-476F-483C-872F-B2788DF35F1E}" srcOrd="1" destOrd="0" presId="urn:microsoft.com/office/officeart/2005/8/layout/orgChart1"/>
+    <dgm:cxn modelId="{8CCB1AF5-850E-46A3-B78F-A024F6E55865}" srcId="{05EA8AF9-685E-4F17-AB48-02EF2F62BDB8}" destId="{E5C93A3B-BD0C-4469-B5FF-9128D879E1C2}" srcOrd="1" destOrd="0" parTransId="{1CE94983-BB35-4516-BD57-AC2B86F815C3}" sibTransId="{593A01C2-5F6E-437B-A0FB-61A8F87DAD66}"/>
+    <dgm:cxn modelId="{D0D7AB12-0CCC-4355-905C-EB7F8CE841D1}" type="presOf" srcId="{2647A027-2F48-40EA-9298-C3B7D1AC7A97}" destId="{C4D91958-7881-4BB0-89C7-D7C2880A707E}" srcOrd="0" destOrd="0" presId="urn:microsoft.com/office/officeart/2005/8/layout/orgChart1"/>
     <dgm:cxn modelId="{FBCC7E07-1EB7-449F-8F16-DD183B98A66B}" srcId="{261050EF-6B10-424B-A534-04DB5D6DD0D1}" destId="{DC3CB1FC-F65D-4FA9-9F6F-6CE33B97FF34}" srcOrd="7" destOrd="0" parTransId="{862D7E59-DA02-4FB2-959C-75C28C638E3C}" sibTransId="{398613EF-EE9F-4B60-AB11-584B5F4F11E7}"/>
-    <dgm:cxn modelId="{041FEC07-1C9A-4867-80C6-F99D355A4E26}" type="presOf" srcId="{7F60AD8B-1957-4E0A-8003-AE1344948608}" destId="{19F2A717-476F-483C-872F-B2788DF35F1E}" srcOrd="1" destOrd="0" presId="urn:microsoft.com/office/officeart/2005/8/layout/orgChart1"/>
-    <dgm:cxn modelId="{0CE4720B-7641-41F9-8267-CF51BA8AD9FF}" type="presOf" srcId="{649961B5-28F1-49A0-A0BF-BDE3AA43C642}" destId="{8B9EA88B-DD47-4F45-B381-2EED5725E882}" srcOrd="0" destOrd="0" presId="urn:microsoft.com/office/officeart/2005/8/layout/orgChart1"/>
-    <dgm:cxn modelId="{5C6DCF0D-E653-4560-83C3-3510483C7FE7}" srcId="{261050EF-6B10-424B-A534-04DB5D6DD0D1}" destId="{05EA8AF9-685E-4F17-AB48-02EF2F62BDB8}" srcOrd="0" destOrd="0" parTransId="{DF523098-211F-4C83-B2EA-0229C116ACC6}" sibTransId="{D6CBA16F-4824-4596-83D9-92869603B59A}"/>
-    <dgm:cxn modelId="{3EB82415-72E8-410D-AC3E-400B7FC2E37C}" type="presOf" srcId="{062FACA7-154B-492B-ABFE-285CB0AF1B15}" destId="{7165ABC0-CF00-4ECB-A9D3-546A5AD92E27}" srcOrd="1" destOrd="0" presId="urn:microsoft.com/office/officeart/2005/8/layout/orgChart1"/>
-    <dgm:cxn modelId="{96B90E16-79D8-4CFC-B072-8EF40A93EF51}" type="presOf" srcId="{7482043B-0425-4190-8B6A-F2630CFDBE07}" destId="{501767B8-CF5A-4303-9BB3-3E1F8E0CA89D}" srcOrd="0" destOrd="0" presId="urn:microsoft.com/office/officeart/2005/8/layout/orgChart1"/>
-    <dgm:cxn modelId="{3EF1E616-0303-4E3A-BF60-6FFA976FE808}" type="presOf" srcId="{BB52997C-4B76-4F0F-B05E-6B5340A45F26}" destId="{C5839704-30EA-47C1-B503-4059571A7837}" srcOrd="1" destOrd="0" presId="urn:microsoft.com/office/officeart/2005/8/layout/orgChart1"/>
-    <dgm:cxn modelId="{9AA01817-3A3C-4D41-8B74-0AEE107F9529}" type="presOf" srcId="{7C97A2B2-D310-4DE8-8696-B2030DBB9338}" destId="{57632859-120D-404D-B83F-7396FE292C73}" srcOrd="0" destOrd="0" presId="urn:microsoft.com/office/officeart/2005/8/layout/orgChart1"/>
-    <dgm:cxn modelId="{C9AA6017-65ED-44C3-99B2-5CD6AE4AAEB4}" type="presOf" srcId="{EEB1D350-71A2-4935-9641-219741AC072B}" destId="{2D0927C1-C2B8-4654-806E-ED0D04F1813B}" srcOrd="0" destOrd="0" presId="urn:microsoft.com/office/officeart/2005/8/layout/orgChart1"/>
-    <dgm:cxn modelId="{FA326517-E717-45AB-864C-E707881374BA}" type="presOf" srcId="{D0E406A1-B2A8-49B0-B2A8-1C3649E54FEE}" destId="{B6AE8000-8DEF-4676-8133-495CD864D191}" srcOrd="0" destOrd="0" presId="urn:microsoft.com/office/officeart/2005/8/layout/orgChart1"/>
-    <dgm:cxn modelId="{F9271E1A-2343-437E-8002-71F24C3966C8}" type="presOf" srcId="{BC466BB0-1E45-4D46-B893-F06B65556844}" destId="{B2AE35BD-E322-4BA2-95C5-B5AB8BA61BAD}" srcOrd="0" destOrd="0" presId="urn:microsoft.com/office/officeart/2005/8/layout/orgChart1"/>
-    <dgm:cxn modelId="{1BD1351E-20FD-4699-BA93-7A9A2411D0D0}" type="presOf" srcId="{CB1A67A5-536E-48BC-9CFD-3436BC0B8991}" destId="{8D8D1D11-FEB7-4BF1-92CD-87CB27308046}" srcOrd="0" destOrd="0" presId="urn:microsoft.com/office/officeart/2005/8/layout/orgChart1"/>
-    <dgm:cxn modelId="{33F7E61E-E624-47D8-945E-8592F1C05B92}" type="presOf" srcId="{546AD99A-6C86-470C-9314-B8268C5617C7}" destId="{F864DEC5-E3B5-4F0F-9E10-4F159F21FE43}" srcOrd="0" destOrd="0" presId="urn:microsoft.com/office/officeart/2005/8/layout/orgChart1"/>
-    <dgm:cxn modelId="{61C7AE20-0C1D-450F-B2F6-D4174ED3DD92}" srcId="{7C97A2B2-D310-4DE8-8696-B2030DBB9338}" destId="{42BA0DE6-6A05-430E-83CA-7A4C23B09BDD}" srcOrd="4" destOrd="0" parTransId="{716E2359-B836-4ADA-8936-F7DCA1FAE133}" sibTransId="{6BD16720-D68F-4403-9672-1B148C105D38}"/>
-    <dgm:cxn modelId="{03E63721-CC1A-4056-8777-2BEF12EECE75}" srcId="{261050EF-6B10-424B-A534-04DB5D6DD0D1}" destId="{BC466BB0-1E45-4D46-B893-F06B65556844}" srcOrd="6" destOrd="0" parTransId="{E7619079-C0C0-45A1-B184-029265F2D238}" sibTransId="{2FC31503-2F72-474B-8A64-634A366E4CA0}"/>
-    <dgm:cxn modelId="{DACA1122-6A3D-48BE-A90B-8FEC1BD75100}" type="presOf" srcId="{7482043B-0425-4190-8B6A-F2630CFDBE07}" destId="{AC8204D8-018D-4634-9EAB-1E1F6325321A}" srcOrd="1" destOrd="0" presId="urn:microsoft.com/office/officeart/2005/8/layout/orgChart1"/>
-    <dgm:cxn modelId="{8C447522-61A6-4594-9697-927D21F0CEDD}" type="presOf" srcId="{A4818848-6BB9-4569-BB00-9603B4BE4FE5}" destId="{51EEB651-417E-4A6D-89BA-6A4F4D4F1A40}" srcOrd="1" destOrd="0" presId="urn:microsoft.com/office/officeart/2005/8/layout/orgChart1"/>
-    <dgm:cxn modelId="{38C59424-F368-4ACE-AE64-5BFE87EADDFA}" type="presOf" srcId="{B3888FD0-EDB2-4400-B358-7E55FD65D7AE}" destId="{6CCF958D-1A0F-49EE-B204-5CE9E82955E8}" srcOrd="0" destOrd="0" presId="urn:microsoft.com/office/officeart/2005/8/layout/orgChart1"/>
-    <dgm:cxn modelId="{AB119528-3957-4108-81DD-1C66457586B2}" type="presOf" srcId="{42BA0DE6-6A05-430E-83CA-7A4C23B09BDD}" destId="{A4FB3E05-F1A6-4D0D-AAAD-9C3EE92EA43E}" srcOrd="1" destOrd="0" presId="urn:microsoft.com/office/officeart/2005/8/layout/orgChart1"/>
-    <dgm:cxn modelId="{A33F2A29-1032-4059-B3E8-CA6387714E6D}" type="presOf" srcId="{153CDD1A-8235-410D-874A-F532A19970E6}" destId="{8DD34944-5540-401F-8DA3-0BC3C7ED9E29}" srcOrd="0" destOrd="0" presId="urn:microsoft.com/office/officeart/2005/8/layout/orgChart1"/>
-    <dgm:cxn modelId="{DB6D5929-C197-475E-A301-9D02B4A36C5B}" type="presOf" srcId="{B1C7A904-5148-4A4A-997A-C5033B7050EE}" destId="{3684AE11-CAE1-4580-8AF7-016CBFC7BD3A}" srcOrd="0" destOrd="0" presId="urn:microsoft.com/office/officeart/2005/8/layout/orgChart1"/>
-    <dgm:cxn modelId="{B9357D29-BB38-4A4A-BB0C-21F41DDF02F6}" type="presOf" srcId="{8ADDDF09-2082-4DAD-896B-6F53B62A2553}" destId="{F0A517AB-DDA7-4B8C-8330-27F8C10F5634}" srcOrd="0" destOrd="0" presId="urn:microsoft.com/office/officeart/2005/8/layout/orgChart1"/>
-    <dgm:cxn modelId="{57B4742F-C590-4994-ABD4-59B9E0CFA7E1}" srcId="{062FACA7-154B-492B-ABFE-285CB0AF1B15}" destId="{153CDD1A-8235-410D-874A-F532A19970E6}" srcOrd="0" destOrd="0" parTransId="{C705D708-67E7-488D-8642-7FE9C4F87C44}" sibTransId="{6442FD16-C0A2-4314-9391-F6CD11D534C8}"/>
-    <dgm:cxn modelId="{27499B31-0217-4172-88B9-A28CF6E879AB}" srcId="{7C97A2B2-D310-4DE8-8696-B2030DBB9338}" destId="{546AD99A-6C86-470C-9314-B8268C5617C7}" srcOrd="0" destOrd="0" parTransId="{0D1E675C-3DEC-4C16-929B-69D83C89282E}" sibTransId="{3C0D3AB1-3C55-4A3A-9415-81F8721AFEB4}"/>
-    <dgm:cxn modelId="{4DD02537-5B03-491E-B190-BBD817A5CD09}" type="presOf" srcId="{D443B3F8-7C7A-45EF-9B41-0E8F4F87515A}" destId="{11325F07-3967-4998-B045-00E7D7E0921D}" srcOrd="1" destOrd="0" presId="urn:microsoft.com/office/officeart/2005/8/layout/orgChart1"/>
-    <dgm:cxn modelId="{D05AFF37-1C68-4EA0-9DB8-2ED6B956D096}" srcId="{BC466BB0-1E45-4D46-B893-F06B65556844}" destId="{59C298BB-B61A-444E-B426-0F1F8E1FEFDC}" srcOrd="0" destOrd="0" parTransId="{30EFD069-8DF6-4EFE-9752-283B51AA25AA}" sibTransId="{44EDACF4-1CE1-4459-B3AC-15AB3E342A64}"/>
-    <dgm:cxn modelId="{FE661639-D8DF-4018-AA73-DF720C0D87E6}" srcId="{47EC4152-2F88-4CFD-B628-6B6E7618D571}" destId="{BB52997C-4B76-4F0F-B05E-6B5340A45F26}" srcOrd="2" destOrd="0" parTransId="{5A98225B-C1D1-4182-92AF-E02F949D24FA}" sibTransId="{05DFDDEE-B3D9-479D-A1A7-E9CC907B0338}"/>
-    <dgm:cxn modelId="{56E8603A-4A31-4E90-9F30-C8020E01B070}" type="presOf" srcId="{96A88335-D946-486F-8749-AB8CC007AFF7}" destId="{10B91571-5CE5-42A3-A5B0-E6F16856F0CF}" srcOrd="0" destOrd="0" presId="urn:microsoft.com/office/officeart/2005/8/layout/orgChart1"/>
-    <dgm:cxn modelId="{B25F433D-95CA-4E22-B5A6-5ACEF4160D6E}" type="presOf" srcId="{47EC4152-2F88-4CFD-B628-6B6E7618D571}" destId="{888030B3-26D5-4A7A-B12B-5685FB2BA710}" srcOrd="1" destOrd="0" presId="urn:microsoft.com/office/officeart/2005/8/layout/orgChart1"/>
-    <dgm:cxn modelId="{D890DC3E-9679-4901-91F5-AE703E55E4E8}" type="presOf" srcId="{2CD04B43-8B4A-4341-9C43-C9814B741C3F}" destId="{D8167597-CBCB-4972-9D7A-CD5B0F18B626}" srcOrd="0" destOrd="0" presId="urn:microsoft.com/office/officeart/2005/8/layout/orgChart1"/>
-    <dgm:cxn modelId="{6D7A9940-FBA2-47F3-8D92-892F53ADCB8D}" srcId="{261050EF-6B10-424B-A534-04DB5D6DD0D1}" destId="{062FACA7-154B-492B-ABFE-285CB0AF1B15}" srcOrd="1" destOrd="0" parTransId="{816C6F2E-7424-48B2-A256-B424EC3FB9D1}" sibTransId="{064AD29E-FCA5-48B5-B5EF-9E88FBE2B674}"/>
-    <dgm:cxn modelId="{A700755C-2848-4F52-9B58-58B3FE5D990A}" type="presOf" srcId="{816C6F2E-7424-48B2-A256-B424EC3FB9D1}" destId="{82CECC7C-8860-4D77-9A4E-747C205ECAB0}" srcOrd="0" destOrd="0" presId="urn:microsoft.com/office/officeart/2005/8/layout/orgChart1"/>
-    <dgm:cxn modelId="{C2B0175E-5CD1-4570-8C0E-A66FDADB1CFE}" type="presOf" srcId="{7BFBCB43-3D64-4965-9E86-25A40B69F009}" destId="{8233B0CF-3412-43E6-8AA4-DDC68E5DF432}" srcOrd="1" destOrd="0" presId="urn:microsoft.com/office/officeart/2005/8/layout/orgChart1"/>
-    <dgm:cxn modelId="{544A4A5E-C6C1-495D-ABE1-561919017370}" srcId="{BB8D49E5-C7DE-4461-B15B-89659ECAE74C}" destId="{BAE9B89F-0241-4CE5-9CA9-5F95BAA463BC}" srcOrd="0" destOrd="0" parTransId="{F9F5E343-8349-4275-A08D-FF3C4DF650B0}" sibTransId="{6951F855-CF1B-42F4-92A4-E605A02FA779}"/>
-    <dgm:cxn modelId="{8BFF585E-63F7-41AC-936F-7AFA0F75AB15}" srcId="{261050EF-6B10-424B-A534-04DB5D6DD0D1}" destId="{47EC4152-2F88-4CFD-B628-6B6E7618D571}" srcOrd="3" destOrd="0" parTransId="{A76F20BD-4A91-4719-88A1-7C5A3C45EDAD}" sibTransId="{DFA6DD67-9BE1-4A34-91E1-8E51AE9A6EDC}"/>
-    <dgm:cxn modelId="{C0A7105F-EEAF-4B8C-A08D-B2D455310B0C}" type="presOf" srcId="{8ADDDF09-2082-4DAD-896B-6F53B62A2553}" destId="{6AED5D12-C6A4-4ECF-907A-D0C259CC59D2}" srcOrd="1" destOrd="0" presId="urn:microsoft.com/office/officeart/2005/8/layout/orgChart1"/>
-    <dgm:cxn modelId="{62A4D360-63FD-4C9A-9F2B-CF9F2CEC0D59}" type="presOf" srcId="{2CD04B43-8B4A-4341-9C43-C9814B741C3F}" destId="{6A6EE2C0-B1FC-4732-8D59-275AE0F49221}" srcOrd="1" destOrd="0" presId="urn:microsoft.com/office/officeart/2005/8/layout/orgChart1"/>
-    <dgm:cxn modelId="{62FAA961-0FBB-4EFF-AF46-D92606771FB5}" type="presOf" srcId="{5FCDEB0C-A6DD-430E-9035-7797F8349C05}" destId="{5B49F92D-439E-444C-8581-BE5FD3FCB6BF}" srcOrd="0" destOrd="0" presId="urn:microsoft.com/office/officeart/2005/8/layout/orgChart1"/>
-    <dgm:cxn modelId="{98B0DD61-6F9B-4FBB-881D-145AF5B141FE}" srcId="{7F60AD8B-1957-4E0A-8003-AE1344948608}" destId="{EEB1D350-71A2-4935-9641-219741AC072B}" srcOrd="2" destOrd="0" parTransId="{B1C7A904-5148-4A4A-997A-C5033B7050EE}" sibTransId="{57C80291-5F4C-4EBC-8B0C-A11F1445FB85}"/>
-    <dgm:cxn modelId="{E21BAD44-F348-4FEA-A99E-0A129EE3C631}" type="presOf" srcId="{38134862-1F5A-42EF-9114-228BBBA673DF}" destId="{CDD5EB14-CE7F-4CB2-B425-0A8C553D8614}" srcOrd="1" destOrd="0" presId="urn:microsoft.com/office/officeart/2005/8/layout/orgChart1"/>
-    <dgm:cxn modelId="{16739D66-42F4-4AF5-B63E-998A361BE173}" type="presOf" srcId="{F9F5E343-8349-4275-A08D-FF3C4DF650B0}" destId="{E3C8BB38-09E0-4CAD-B3AE-7DDE1805FB46}" srcOrd="0" destOrd="0" presId="urn:microsoft.com/office/officeart/2005/8/layout/orgChart1"/>
-    <dgm:cxn modelId="{1AD9FF46-2672-4CCD-93D1-10917521C1D6}" type="presOf" srcId="{8F5CC0D3-89BF-42A6-9ACC-C2FC926FEEEF}" destId="{B5FF36AD-0303-4ECF-9C86-A64F51FC3B54}" srcOrd="1" destOrd="0" presId="urn:microsoft.com/office/officeart/2005/8/layout/orgChart1"/>
+    <dgm:cxn modelId="{F018281C-32F7-40FA-9A1C-56236FF74730}" type="presOf" srcId="{2CD04B43-8B4A-4341-9C43-C9814B741C3F}" destId="{D8167597-CBCB-4972-9D7A-CD5B0F18B626}" srcOrd="0" destOrd="0" presId="urn:microsoft.com/office/officeart/2005/8/layout/orgChart1"/>
+    <dgm:cxn modelId="{7DAF578A-C980-4565-8D44-57D1656AC593}" type="presOf" srcId="{59C298BB-B61A-444E-B426-0F1F8E1FEFDC}" destId="{EC57841B-EF0C-4738-874F-7BAFC08778EA}" srcOrd="1" destOrd="0" presId="urn:microsoft.com/office/officeart/2005/8/layout/orgChart1"/>
+    <dgm:cxn modelId="{16339156-F9BE-45E4-8387-EF1D073794EC}" type="presOf" srcId="{816C6F2E-7424-48B2-A256-B424EC3FB9D1}" destId="{82CECC7C-8860-4D77-9A4E-747C205ECAB0}" srcOrd="0" destOrd="0" presId="urn:microsoft.com/office/officeart/2005/8/layout/orgChart1"/>
+    <dgm:cxn modelId="{4DFBE4C3-B426-4604-8EE9-308A15436E0C}" type="presOf" srcId="{3BA2F07B-14CB-40F0-BA4C-59968C13A12F}" destId="{9C033BE6-31AE-4D1C-A829-04D736C65DF3}" srcOrd="1" destOrd="0" presId="urn:microsoft.com/office/officeart/2005/8/layout/orgChart1"/>
+    <dgm:cxn modelId="{D2D7BAD3-4581-47BD-9E53-FD2D042A024D}" type="presOf" srcId="{AE6A0986-5F29-4B3F-BE36-3378A7971FB5}" destId="{70790399-97EE-40F4-87F5-8D7E6E27F148}" srcOrd="0" destOrd="0" presId="urn:microsoft.com/office/officeart/2005/8/layout/orgChart1"/>
+    <dgm:cxn modelId="{4EDE5158-EB52-462E-940B-1B8EF9EE24EB}" srcId="{47EC4152-2F88-4CFD-B628-6B6E7618D571}" destId="{7BFBCB43-3D64-4965-9E86-25A40B69F009}" srcOrd="1" destOrd="0" parTransId="{AE6A0986-5F29-4B3F-BE36-3378A7971FB5}" sibTransId="{82384B63-2FFB-4946-A65D-AC845925315A}"/>
+    <dgm:cxn modelId="{3462A1E8-3D9E-4307-91A3-01D581029015}" srcId="{05EA8AF9-685E-4F17-AB48-02EF2F62BDB8}" destId="{2CD04B43-8B4A-4341-9C43-C9814B741C3F}" srcOrd="2" destOrd="0" parTransId="{204490F8-0B66-4A35-90EE-08130AFD4362}" sibTransId="{D81D2D84-5E20-45F0-85FB-12889EEB8B04}"/>
+    <dgm:cxn modelId="{1F895655-5719-4C9E-9D08-F4438AA6D2A8}" type="presOf" srcId="{4C13C38A-4670-4096-8B94-3C49236DD0E8}" destId="{71B5821D-9E2E-43D1-88B4-C85CD5C3553A}" srcOrd="0" destOrd="0" presId="urn:microsoft.com/office/officeart/2005/8/layout/orgChart1"/>
+    <dgm:cxn modelId="{872A99AB-BC3C-4C86-AC32-B1D18D783239}" srcId="{062FACA7-154B-492B-ABFE-285CB0AF1B15}" destId="{7482043B-0425-4190-8B6A-F2630CFDBE07}" srcOrd="1" destOrd="0" parTransId="{963CEA43-FB2D-4D27-B954-03550E639E99}" sibTransId="{055D77EE-F11D-4F30-AE9B-D8F0DC031B49}"/>
+    <dgm:cxn modelId="{09B1A71B-6F73-4FB5-8A99-8D68DCA30F2B}" type="presOf" srcId="{CB1A67A5-536E-48BC-9CFD-3436BC0B8991}" destId="{8D8D1D11-FEB7-4BF1-92CD-87CB27308046}" srcOrd="0" destOrd="0" presId="urn:microsoft.com/office/officeart/2005/8/layout/orgChart1"/>
+    <dgm:cxn modelId="{163D6759-6A21-4CEE-8C2C-355BF289B107}" type="presOf" srcId="{BB8D49E5-C7DE-4461-B15B-89659ECAE74C}" destId="{B2C695C9-A0F2-4547-9087-9E80A375FDA3}" srcOrd="0" destOrd="0" presId="urn:microsoft.com/office/officeart/2005/8/layout/orgChart1"/>
+    <dgm:cxn modelId="{1110A414-F5B5-42FA-B24D-5CE5A4218CB2}" type="presOf" srcId="{7C97A2B2-D310-4DE8-8696-B2030DBB9338}" destId="{57632859-120D-404D-B83F-7396FE292C73}" srcOrd="0" destOrd="0" presId="urn:microsoft.com/office/officeart/2005/8/layout/orgChart1"/>
+    <dgm:cxn modelId="{352E7A35-E920-4A9F-A901-18DFC1A472A8}" type="presOf" srcId="{963CEA43-FB2D-4D27-B954-03550E639E99}" destId="{835779FE-5370-4B8F-8355-4B51F47F4469}" srcOrd="0" destOrd="0" presId="urn:microsoft.com/office/officeart/2005/8/layout/orgChart1"/>
     <dgm:cxn modelId="{67676767-E101-49FE-B82E-667B2FF40CD8}" srcId="{062FACA7-154B-492B-ABFE-285CB0AF1B15}" destId="{D443B3F8-7C7A-45EF-9B41-0E8F4F87515A}" srcOrd="2" destOrd="0" parTransId="{4C13C38A-4670-4096-8B94-3C49236DD0E8}" sibTransId="{59275958-F953-4ABD-921F-E8FC8972DE1F}"/>
-    <dgm:cxn modelId="{0BAEF367-A1C1-4931-AC90-77C928C47FB6}" type="presOf" srcId="{204490F8-0B66-4A35-90EE-08130AFD4362}" destId="{4E058B36-3A78-4388-85BF-519ACFE75C2C}" srcOrd="0" destOrd="0" presId="urn:microsoft.com/office/officeart/2005/8/layout/orgChart1"/>
-    <dgm:cxn modelId="{84CEEB6A-8C52-4C56-842A-261CA26EF443}" type="presOf" srcId="{1A815503-D0AB-4DA6-8C3A-B5A14C5BADF8}" destId="{E0178490-008B-4C81-A837-1560051CA18D}" srcOrd="0" destOrd="0" presId="urn:microsoft.com/office/officeart/2005/8/layout/orgChart1"/>
-    <dgm:cxn modelId="{3297886B-CCA4-443C-95E3-E62C6EDA643B}" type="presOf" srcId="{C705D708-67E7-488D-8642-7FE9C4F87C44}" destId="{0241D7FD-C0FC-428B-A8DF-251C6112C67B}" srcOrd="0" destOrd="0" presId="urn:microsoft.com/office/officeart/2005/8/layout/orgChart1"/>
-    <dgm:cxn modelId="{E22A294E-DC0B-43D1-B85F-8AC700FAA21C}" type="presOf" srcId="{7A674132-9A01-45C8-8221-B1462A8392F7}" destId="{BF02D435-0551-4A78-BF32-3C54D0BFEFF0}" srcOrd="0" destOrd="0" presId="urn:microsoft.com/office/officeart/2005/8/layout/orgChart1"/>
-    <dgm:cxn modelId="{16D5B46E-9CF8-4E0A-9EC2-75566A769598}" type="presOf" srcId="{0ABC830F-8D31-49DE-A2FC-0CC195DA3338}" destId="{FB8425BB-A470-4265-A83D-C87D7FB1BD6E}" srcOrd="1" destOrd="0" presId="urn:microsoft.com/office/officeart/2005/8/layout/orgChart1"/>
-    <dgm:cxn modelId="{05AF7D70-06FC-474A-9725-9912A0561417}" type="presOf" srcId="{AE6A0986-5F29-4B3F-BE36-3378A7971FB5}" destId="{70790399-97EE-40F4-87F5-8D7E6E27F148}" srcOrd="0" destOrd="0" presId="urn:microsoft.com/office/officeart/2005/8/layout/orgChart1"/>
-    <dgm:cxn modelId="{06A51271-4B55-411D-A96A-CBDAC23341AD}" type="presOf" srcId="{BB52997C-4B76-4F0F-B05E-6B5340A45F26}" destId="{4666A5C6-BA5E-4C44-A413-DC679EF65C24}" srcOrd="0" destOrd="0" presId="urn:microsoft.com/office/officeart/2005/8/layout/orgChart1"/>
-    <dgm:cxn modelId="{A26E4B73-0A03-44BD-8B54-D4A94EFAA8A0}" type="presOf" srcId="{546AD99A-6C86-470C-9314-B8268C5617C7}" destId="{17E96035-8719-4A90-9F09-A40F0679CF84}" srcOrd="1" destOrd="0" presId="urn:microsoft.com/office/officeart/2005/8/layout/orgChart1"/>
-    <dgm:cxn modelId="{B02C3E54-33FC-4799-8BD8-40BE102C5784}" srcId="{47EC4152-2F88-4CFD-B628-6B6E7618D571}" destId="{96A88335-D946-486F-8749-AB8CC007AFF7}" srcOrd="0" destOrd="0" parTransId="{D0E406A1-B2A8-49B0-B2A8-1C3649E54FEE}" sibTransId="{D59EAD3F-426A-4A7F-8F7A-6D897FBB01AF}"/>
-    <dgm:cxn modelId="{E1DBBD54-37F1-43B3-9C49-F5D033F3EE2F}" type="presOf" srcId="{38134862-1F5A-42EF-9114-228BBBA673DF}" destId="{93EB46DE-E1FC-4DBC-A924-8BC4E073F16A}" srcOrd="0" destOrd="0" presId="urn:microsoft.com/office/officeart/2005/8/layout/orgChart1"/>
-    <dgm:cxn modelId="{AC89DC55-6E39-45CB-99DD-47E7AF252B31}" srcId="{BC466BB0-1E45-4D46-B893-F06B65556844}" destId="{3BA2F07B-14CB-40F0-BA4C-59968C13A12F}" srcOrd="1" destOrd="0" parTransId="{7D2E0E56-9B0C-4AD5-9C01-881077224BE0}" sibTransId="{B77E4FD2-03ED-495E-BFD7-EEEBC10A16FE}"/>
-    <dgm:cxn modelId="{1922DF55-9246-4B0F-99DE-4C62D8F58CAC}" type="presOf" srcId="{8F5CC0D3-89BF-42A6-9ACC-C2FC926FEEEF}" destId="{D5186EA8-2A5A-45EE-A8A4-8A215706F848}" srcOrd="0" destOrd="0" presId="urn:microsoft.com/office/officeart/2005/8/layout/orgChart1"/>
-    <dgm:cxn modelId="{C0436A56-A111-49DD-8856-B917A26A1D61}" type="presOf" srcId="{47E36546-66D8-49A8-A045-532ADD8F9331}" destId="{C193F619-BB38-4DD1-B00D-2D950100ADC2}" srcOrd="1" destOrd="0" presId="urn:microsoft.com/office/officeart/2005/8/layout/orgChart1"/>
-    <dgm:cxn modelId="{CF243557-2817-4845-BB45-1AC3E30E179E}" type="presOf" srcId="{7BFBCB43-3D64-4965-9E86-25A40B69F009}" destId="{78E5D5B8-78D8-4A7C-880F-2129CD4097E9}" srcOrd="0" destOrd="0" presId="urn:microsoft.com/office/officeart/2005/8/layout/orgChart1"/>
-    <dgm:cxn modelId="{4EDE5158-EB52-462E-940B-1B8EF9EE24EB}" srcId="{47EC4152-2F88-4CFD-B628-6B6E7618D571}" destId="{7BFBCB43-3D64-4965-9E86-25A40B69F009}" srcOrd="1" destOrd="0" parTransId="{AE6A0986-5F29-4B3F-BE36-3378A7971FB5}" sibTransId="{82384B63-2FFB-4946-A65D-AC845925315A}"/>
-    <dgm:cxn modelId="{8F762E79-D0EB-4DAB-9CAA-A96FA487D421}" type="presOf" srcId="{0ABC830F-8D31-49DE-A2FC-0CC195DA3338}" destId="{5258DC8D-8EE0-4CC4-A92C-300A7ED1F995}" srcOrd="0" destOrd="0" presId="urn:microsoft.com/office/officeart/2005/8/layout/orgChart1"/>
-    <dgm:cxn modelId="{9B9DF979-C229-496F-B55A-2967859B17E8}" type="presOf" srcId="{261050EF-6B10-424B-A534-04DB5D6DD0D1}" destId="{907BF431-E1CE-4F39-AC5B-7927A7CDD519}" srcOrd="0" destOrd="0" presId="urn:microsoft.com/office/officeart/2005/8/layout/orgChart1"/>
-    <dgm:cxn modelId="{AA9F1F5A-9B4B-4089-8164-B6876B017D9F}" type="presOf" srcId="{59C298BB-B61A-444E-B426-0F1F8E1FEFDC}" destId="{B9DC5DD9-72D7-4119-8A3A-D579ABED901E}" srcOrd="0" destOrd="0" presId="urn:microsoft.com/office/officeart/2005/8/layout/orgChart1"/>
-    <dgm:cxn modelId="{F8930F80-EF01-47C5-B5BF-20893F73E4DB}" type="presOf" srcId="{EE451020-7334-435C-8FAF-A5DAAAA8E124}" destId="{EDB5EBCC-AAEC-4DDD-B2C1-93285CFF234B}" srcOrd="0" destOrd="0" presId="urn:microsoft.com/office/officeart/2005/8/layout/orgChart1"/>
-    <dgm:cxn modelId="{31E35580-FF6B-4E1B-9AD0-F999080E7830}" type="presOf" srcId="{A76F20BD-4A91-4719-88A1-7C5A3C45EDAD}" destId="{E2CA1D28-0DDC-4D38-8443-DAA68D57AE14}" srcOrd="0" destOrd="0" presId="urn:microsoft.com/office/officeart/2005/8/layout/orgChart1"/>
-    <dgm:cxn modelId="{5CC7D082-2F4B-4490-BBAA-716F50C98CF8}" type="presOf" srcId="{59C298BB-B61A-444E-B426-0F1F8E1FEFDC}" destId="{EC57841B-EF0C-4738-874F-7BAFC08778EA}" srcOrd="1" destOrd="0" presId="urn:microsoft.com/office/officeart/2005/8/layout/orgChart1"/>
-    <dgm:cxn modelId="{1EC89D84-7162-45E7-87F7-07D63889EDC5}" type="presOf" srcId="{05EA8AF9-685E-4F17-AB48-02EF2F62BDB8}" destId="{36799BA8-8CEE-4CD4-8416-DE33995F3542}" srcOrd="0" destOrd="0" presId="urn:microsoft.com/office/officeart/2005/8/layout/orgChart1"/>
-    <dgm:cxn modelId="{F8AC2387-5FC2-43A1-9F67-04C314F54040}" type="presOf" srcId="{3BA2F07B-14CB-40F0-BA4C-59968C13A12F}" destId="{9C033BE6-31AE-4D1C-A829-04D736C65DF3}" srcOrd="1" destOrd="0" presId="urn:microsoft.com/office/officeart/2005/8/layout/orgChart1"/>
-    <dgm:cxn modelId="{53F22E88-F11F-4353-BE8B-D0D2474B128D}" type="presOf" srcId="{5B250CA1-6A9B-457C-9BAB-DF233E9A7332}" destId="{7756EA0A-4F78-4F3A-990D-E4D1B498BB1D}" srcOrd="0" destOrd="0" presId="urn:microsoft.com/office/officeart/2005/8/layout/orgChart1"/>
-    <dgm:cxn modelId="{0E603F89-456F-4CA0-8635-F1E06E474F92}" type="presOf" srcId="{261050EF-6B10-424B-A534-04DB5D6DD0D1}" destId="{4C1DA071-6665-439A-83BB-343AC2E4F45E}" srcOrd="1" destOrd="0" presId="urn:microsoft.com/office/officeart/2005/8/layout/orgChart1"/>
-    <dgm:cxn modelId="{048E4489-0EF3-465B-A778-43FC431D50D1}" type="presOf" srcId="{05EA8AF9-685E-4F17-AB48-02EF2F62BDB8}" destId="{94CD8531-086C-4997-9783-A7416740DC2A}" srcOrd="1" destOrd="0" presId="urn:microsoft.com/office/officeart/2005/8/layout/orgChart1"/>
-    <dgm:cxn modelId="{EA4FA789-BAEB-4B75-940E-748F86A0CF54}" srcId="{7C97A2B2-D310-4DE8-8696-B2030DBB9338}" destId="{8ADDDF09-2082-4DAD-896B-6F53B62A2553}" srcOrd="1" destOrd="0" parTransId="{1A2D5238-EFA7-4401-9840-4A87D6CB60B3}" sibTransId="{D65459AD-2FA4-40CD-AB62-0FA2B711F859}"/>
-    <dgm:cxn modelId="{C0C3748A-78AB-487E-AE83-AE4672996E35}" srcId="{05EA8AF9-685E-4F17-AB48-02EF2F62BDB8}" destId="{8F5CC0D3-89BF-42A6-9ACC-C2FC926FEEEF}" srcOrd="0" destOrd="0" parTransId="{2647A027-2F48-40EA-9298-C3B7D1AC7A97}" sibTransId="{029B694C-555B-4DE0-9D9A-851BE6ADD80F}"/>
-    <dgm:cxn modelId="{E71A6E8C-9CF0-4912-B3FD-5A41F15E4550}" srcId="{261050EF-6B10-424B-A534-04DB5D6DD0D1}" destId="{BB8D49E5-C7DE-4461-B15B-89659ECAE74C}" srcOrd="5" destOrd="0" parTransId="{7A674132-9A01-45C8-8221-B1462A8392F7}" sibTransId="{0EF8A4D6-FD8E-449E-8361-7DF48538B6F0}"/>
-    <dgm:cxn modelId="{75577A8D-FD12-42D6-A851-8962FD258E57}" type="presOf" srcId="{BB8D49E5-C7DE-4461-B15B-89659ECAE74C}" destId="{B2C695C9-A0F2-4547-9087-9E80A375FDA3}" srcOrd="0" destOrd="0" presId="urn:microsoft.com/office/officeart/2005/8/layout/orgChart1"/>
-    <dgm:cxn modelId="{67EC8091-30E0-4DE8-ABDB-01AC4A3277EB}" type="presOf" srcId="{2F33C39E-BA7F-4E69-9508-2AF397703E32}" destId="{16A683E6-F0F1-4CC4-B60B-51DDDDD5BF39}" srcOrd="0" destOrd="0" presId="urn:microsoft.com/office/officeart/2005/8/layout/orgChart1"/>
-    <dgm:cxn modelId="{33D1ED91-86B0-42C8-90F0-B89D8C3ED187}" srcId="{261050EF-6B10-424B-A534-04DB5D6DD0D1}" destId="{7C97A2B2-D310-4DE8-8696-B2030DBB9338}" srcOrd="4" destOrd="0" parTransId="{EE451020-7334-435C-8FAF-A5DAAAA8E124}" sibTransId="{A3D2EA89-DD7C-4914-9F72-1E3132A5C1AA}"/>
-    <dgm:cxn modelId="{0EA05395-F9F1-4A1D-B509-A86A7C004B49}" srcId="{5FCDEB0C-A6DD-430E-9035-7797F8349C05}" destId="{261050EF-6B10-424B-A534-04DB5D6DD0D1}" srcOrd="0" destOrd="0" parTransId="{3B22AE85-6A3B-411C-BE05-4898527CFE84}" sibTransId="{91E65E29-B175-497B-8DC1-6DBEDE7D6B57}"/>
-    <dgm:cxn modelId="{D31A1897-C512-4E44-826F-29E0C7461E3E}" type="presOf" srcId="{BAE9B89F-0241-4CE5-9CA9-5F95BAA463BC}" destId="{3604A3AC-93FD-40CC-AE2A-1D3ECF4DEFA6}" srcOrd="1" destOrd="0" presId="urn:microsoft.com/office/officeart/2005/8/layout/orgChart1"/>
-    <dgm:cxn modelId="{86305098-4AD7-407D-9F72-028FBEBC7BD4}" type="presOf" srcId="{96A88335-D946-486F-8749-AB8CC007AFF7}" destId="{059BB235-3398-4774-91ED-6230AB110204}" srcOrd="1" destOrd="0" presId="urn:microsoft.com/office/officeart/2005/8/layout/orgChart1"/>
-    <dgm:cxn modelId="{3A226B99-D0F0-43EE-9168-2889407C7D30}" type="presOf" srcId="{7F60AD8B-1957-4E0A-8003-AE1344948608}" destId="{1FA25DF1-C892-46C7-81DF-16443DDEB3C9}" srcOrd="0" destOrd="0" presId="urn:microsoft.com/office/officeart/2005/8/layout/orgChart1"/>
-    <dgm:cxn modelId="{260C949B-3884-48A7-BB38-1CE4D9EE1EFA}" type="presOf" srcId="{963CEA43-FB2D-4D27-B954-03550E639E99}" destId="{835779FE-5370-4B8F-8355-4B51F47F4469}" srcOrd="0" destOrd="0" presId="urn:microsoft.com/office/officeart/2005/8/layout/orgChart1"/>
-    <dgm:cxn modelId="{3797329E-C33E-4569-A4D3-06DC83E251D9}" type="presOf" srcId="{7D2E0E56-9B0C-4AD5-9C01-881077224BE0}" destId="{393E5717-DBD7-4011-A3AF-2DCE93A24C5A}" srcOrd="0" destOrd="0" presId="urn:microsoft.com/office/officeart/2005/8/layout/orgChart1"/>
-    <dgm:cxn modelId="{F546699F-AD48-4D2F-B6D2-A4E9B0889892}" srcId="{7C97A2B2-D310-4DE8-8696-B2030DBB9338}" destId="{38134862-1F5A-42EF-9114-228BBBA673DF}" srcOrd="3" destOrd="0" parTransId="{2F33C39E-BA7F-4E69-9508-2AF397703E32}" sibTransId="{505B981C-B50A-4369-934A-D870A8BCD4A1}"/>
-    <dgm:cxn modelId="{D64835A0-D9A2-4872-8AA1-15B4F4B5F765}" type="presOf" srcId="{2647A027-2F48-40EA-9298-C3B7D1AC7A97}" destId="{C4D91958-7881-4BB0-89C7-D7C2880A707E}" srcOrd="0" destOrd="0" presId="urn:microsoft.com/office/officeart/2005/8/layout/orgChart1"/>
-    <dgm:cxn modelId="{7B9DCBA1-8C94-4622-8F39-BB4A469F6994}" type="presOf" srcId="{E5C93A3B-BD0C-4469-B5FF-9128D879E1C2}" destId="{77397489-270C-4BB9-891B-56EA3D16AB52}" srcOrd="0" destOrd="0" presId="urn:microsoft.com/office/officeart/2005/8/layout/orgChart1"/>
-    <dgm:cxn modelId="{C6146DA6-AE30-46AC-8F5F-F76B51AEB301}" type="presOf" srcId="{47E36546-66D8-49A8-A045-532ADD8F9331}" destId="{8FADBEE9-A6FD-4305-A890-D346B4751364}" srcOrd="0" destOrd="0" presId="urn:microsoft.com/office/officeart/2005/8/layout/orgChart1"/>
-    <dgm:cxn modelId="{23A0B0A7-102C-4467-85F1-928B26B927A1}" type="presOf" srcId="{BAE9B89F-0241-4CE5-9CA9-5F95BAA463BC}" destId="{77CEE38A-AE25-4D87-A70E-6A681CF5F9C5}" srcOrd="0" destOrd="0" presId="urn:microsoft.com/office/officeart/2005/8/layout/orgChart1"/>
-    <dgm:cxn modelId="{872A99AB-BC3C-4C86-AC32-B1D18D783239}" srcId="{062FACA7-154B-492B-ABFE-285CB0AF1B15}" destId="{7482043B-0425-4190-8B6A-F2630CFDBE07}" srcOrd="1" destOrd="0" parTransId="{963CEA43-FB2D-4D27-B954-03550E639E99}" sibTransId="{055D77EE-F11D-4F30-AE9B-D8F0DC031B49}"/>
-    <dgm:cxn modelId="{034E20AD-581F-4A64-B99C-193FEFFC5E0D}" type="presOf" srcId="{7C97A2B2-D310-4DE8-8696-B2030DBB9338}" destId="{3C6E5EC1-B665-4572-B911-2A742B5F802B}" srcOrd="1" destOrd="0" presId="urn:microsoft.com/office/officeart/2005/8/layout/orgChart1"/>
-    <dgm:cxn modelId="{B9F237AE-F0F4-4376-A22B-92092EED8B4C}" type="presOf" srcId="{862D7E59-DA02-4FB2-959C-75C28C638E3C}" destId="{BECA2525-A446-45DB-BB07-3CC81B12ACCE}" srcOrd="0" destOrd="0" presId="urn:microsoft.com/office/officeart/2005/8/layout/orgChart1"/>
-    <dgm:cxn modelId="{936DDFAE-56F8-4FD0-AFC5-5F8B7A3A8692}" type="presOf" srcId="{1CE94983-BB35-4516-BD57-AC2B86F815C3}" destId="{8D008C46-86FF-453F-9523-6A4C41823B2C}" srcOrd="0" destOrd="0" presId="urn:microsoft.com/office/officeart/2005/8/layout/orgChart1"/>
-    <dgm:cxn modelId="{C60A91B6-55C5-4068-8197-143BCC8F36F4}" type="presOf" srcId="{D443B3F8-7C7A-45EF-9B41-0E8F4F87515A}" destId="{D1A4ED5F-6C1E-4697-A608-6369EDEB7CCC}" srcOrd="0" destOrd="0" presId="urn:microsoft.com/office/officeart/2005/8/layout/orgChart1"/>
-    <dgm:cxn modelId="{8C2160B8-45AC-4AA0-8300-E90BFAE7ECEB}" type="presOf" srcId="{716E2359-B836-4ADA-8936-F7DCA1FAE133}" destId="{160F94A8-6A5A-43D6-AE72-0489B033246E}" srcOrd="0" destOrd="0" presId="urn:microsoft.com/office/officeart/2005/8/layout/orgChart1"/>
-    <dgm:cxn modelId="{9CEF45BD-4151-43BC-A36F-7867F901787E}" type="presOf" srcId="{E7619079-C0C0-45A1-B184-029265F2D238}" destId="{C1D97370-A86E-429D-A745-FC2C74E0210B}" srcOrd="0" destOrd="0" presId="urn:microsoft.com/office/officeart/2005/8/layout/orgChart1"/>
-    <dgm:cxn modelId="{D83FD5BF-40DB-4F5B-9461-1C42B7384C07}" type="presOf" srcId="{4C13C38A-4670-4096-8B94-3C49236DD0E8}" destId="{71B5821D-9E2E-43D1-88B4-C85CD5C3553A}" srcOrd="0" destOrd="0" presId="urn:microsoft.com/office/officeart/2005/8/layout/orgChart1"/>
-    <dgm:cxn modelId="{88A1EBC3-E907-4617-B2FB-45D824747110}" type="presOf" srcId="{0D1E675C-3DEC-4C16-929B-69D83C89282E}" destId="{9668EA97-9A6A-49D1-A141-48FB286F2E26}" srcOrd="0" destOrd="0" presId="urn:microsoft.com/office/officeart/2005/8/layout/orgChart1"/>
-    <dgm:cxn modelId="{7CF5E8C6-5D51-4378-96BC-B29C41C3201F}" type="presOf" srcId="{A4818848-6BB9-4569-BB00-9603B4BE4FE5}" destId="{8D5AE2F4-B0BB-45E2-AC6F-A2BE30D41A21}" srcOrd="0" destOrd="0" presId="urn:microsoft.com/office/officeart/2005/8/layout/orgChart1"/>
-    <dgm:cxn modelId="{281B63CA-A4F6-4683-92D9-D18A9851F4F5}" srcId="{DC3CB1FC-F65D-4FA9-9F6F-6CE33B97FF34}" destId="{649961B5-28F1-49A0-A0BF-BDE3AA43C642}" srcOrd="0" destOrd="0" parTransId="{1A815503-D0AB-4DA6-8C3A-B5A14C5BADF8}" sibTransId="{1EB37176-D679-4086-987E-85A3946F0550}"/>
-    <dgm:cxn modelId="{F42E96CA-17D4-400D-9462-D5C6C4AF6323}" type="presOf" srcId="{BC466BB0-1E45-4D46-B893-F06B65556844}" destId="{A677E4AB-856F-4508-86F3-5CADE35CBB28}" srcOrd="1" destOrd="0" presId="urn:microsoft.com/office/officeart/2005/8/layout/orgChart1"/>
-    <dgm:cxn modelId="{9A0D07CC-EFF0-4FEA-AA4D-4A4722E43E6A}" type="presOf" srcId="{1A2D5238-EFA7-4401-9840-4A87D6CB60B3}" destId="{C533E5AC-074B-469B-84A4-D8DF587D800C}" srcOrd="0" destOrd="0" presId="urn:microsoft.com/office/officeart/2005/8/layout/orgChart1"/>
-    <dgm:cxn modelId="{CBB307CC-C272-4024-8B67-7B9B0DE81C0A}" type="presOf" srcId="{42BA0DE6-6A05-430E-83CA-7A4C23B09BDD}" destId="{B17C1864-87C1-4D35-93F8-7AC0ACE7A6CC}" srcOrd="0" destOrd="0" presId="urn:microsoft.com/office/officeart/2005/8/layout/orgChart1"/>
-    <dgm:cxn modelId="{E72995D5-6973-45B9-81D3-71326CE60BC0}" type="presOf" srcId="{30EFD069-8DF6-4EFE-9752-283B51AA25AA}" destId="{00BBF58F-BC25-430E-AF4A-EF1743941547}" srcOrd="0" destOrd="0" presId="urn:microsoft.com/office/officeart/2005/8/layout/orgChart1"/>
-    <dgm:cxn modelId="{3861C3D9-0771-46DD-A272-6803F965E56E}" type="presOf" srcId="{3BA2F07B-14CB-40F0-BA4C-59968C13A12F}" destId="{4A4D5550-DDF6-442B-960C-AB74646E723D}" srcOrd="0" destOrd="0" presId="urn:microsoft.com/office/officeart/2005/8/layout/orgChart1"/>
-    <dgm:cxn modelId="{22863ADC-11B6-4310-8CC5-E39D26E6D1B6}" type="presOf" srcId="{B5703EA3-9250-4DA5-A3B1-12646ED84EB8}" destId="{0844DC12-1969-4360-A62B-FB64B7339EBC}" srcOrd="0" destOrd="0" presId="urn:microsoft.com/office/officeart/2005/8/layout/orgChart1"/>
-    <dgm:cxn modelId="{549065DF-07B8-4509-8F82-50E2D107B580}" type="presOf" srcId="{E5C93A3B-BD0C-4469-B5FF-9128D879E1C2}" destId="{BDE2388A-21F9-416F-9348-3908D0C675B4}" srcOrd="1" destOrd="0" presId="urn:microsoft.com/office/officeart/2005/8/layout/orgChart1"/>
-    <dgm:cxn modelId="{3462A1E8-3D9E-4307-91A3-01D581029015}" srcId="{05EA8AF9-685E-4F17-AB48-02EF2F62BDB8}" destId="{2CD04B43-8B4A-4341-9C43-C9814B741C3F}" srcOrd="2" destOrd="0" parTransId="{204490F8-0B66-4A35-90EE-08130AFD4362}" sibTransId="{D81D2D84-5E20-45F0-85FB-12889EEB8B04}"/>
-    <dgm:cxn modelId="{CA1831ED-C9AD-472F-A49C-8850BD0629F8}" type="presOf" srcId="{062FACA7-154B-492B-ABFE-285CB0AF1B15}" destId="{F2454630-FC0F-4D5C-ABBA-C9ABC55316B3}" srcOrd="0" destOrd="0" presId="urn:microsoft.com/office/officeart/2005/8/layout/orgChart1"/>
-    <dgm:cxn modelId="{785E12F0-7EDB-4EAE-803F-F2428000725E}" srcId="{7F60AD8B-1957-4E0A-8003-AE1344948608}" destId="{A4818848-6BB9-4569-BB00-9603B4BE4FE5}" srcOrd="0" destOrd="0" parTransId="{B3888FD0-EDB2-4400-B358-7E55FD65D7AE}" sibTransId="{1943086D-E577-4736-9D01-5DA429CE14CF}"/>
-    <dgm:cxn modelId="{06AE81F1-6816-4C4A-81E7-B3B48140153C}" type="presOf" srcId="{DF523098-211F-4C83-B2EA-0229C116ACC6}" destId="{7EE6D349-9BDB-40F9-8607-0D4AC1990B98}" srcOrd="0" destOrd="0" presId="urn:microsoft.com/office/officeart/2005/8/layout/orgChart1"/>
-    <dgm:cxn modelId="{415ECDF1-21F4-4E86-9971-3E6DD1F12F00}" srcId="{261050EF-6B10-424B-A534-04DB5D6DD0D1}" destId="{7F60AD8B-1957-4E0A-8003-AE1344948608}" srcOrd="2" destOrd="0" parTransId="{B5703EA3-9250-4DA5-A3B1-12646ED84EB8}" sibTransId="{09BDE851-C959-4D00-9E87-9BB53B0CAE58}"/>
-    <dgm:cxn modelId="{8336B4F4-EDCA-4076-90FA-EB4EB4228615}" srcId="{7C97A2B2-D310-4DE8-8696-B2030DBB9338}" destId="{0ABC830F-8D31-49DE-A2FC-0CC195DA3338}" srcOrd="2" destOrd="0" parTransId="{CB1A67A5-536E-48BC-9CFD-3436BC0B8991}" sibTransId="{DE0CAAC6-C98D-4953-A96B-25A99F46A62D}"/>
-    <dgm:cxn modelId="{8CCB1AF5-850E-46A3-B78F-A024F6E55865}" srcId="{05EA8AF9-685E-4F17-AB48-02EF2F62BDB8}" destId="{E5C93A3B-BD0C-4469-B5FF-9128D879E1C2}" srcOrd="1" destOrd="0" parTransId="{1CE94983-BB35-4516-BD57-AC2B86F815C3}" sibTransId="{593A01C2-5F6E-437B-A0FB-61A8F87DAD66}"/>
-    <dgm:cxn modelId="{2730F1F5-6176-424D-8965-DD2BD666B30F}" srcId="{7F60AD8B-1957-4E0A-8003-AE1344948608}" destId="{47E36546-66D8-49A8-A045-532ADD8F9331}" srcOrd="1" destOrd="0" parTransId="{5B250CA1-6A9B-457C-9BAB-DF233E9A7332}" sibTransId="{9102E707-E1A2-4EC6-BB10-7F649DD7D771}"/>
-    <dgm:cxn modelId="{997C4AF6-43C8-44C2-9E75-C7AC79392733}" type="presOf" srcId="{649961B5-28F1-49A0-A0BF-BDE3AA43C642}" destId="{CECFDEEB-FCF3-4363-B46F-E06083BDBF60}" srcOrd="1" destOrd="0" presId="urn:microsoft.com/office/officeart/2005/8/layout/orgChart1"/>
-    <dgm:cxn modelId="{22A452F6-1815-4B02-BD85-FACCB2AC9CFC}" type="presOf" srcId="{DC3CB1FC-F65D-4FA9-9F6F-6CE33B97FF34}" destId="{5BF9F1A0-E7E6-4FFB-B8FB-38795619BCA4}" srcOrd="1" destOrd="0" presId="urn:microsoft.com/office/officeart/2005/8/layout/orgChart1"/>
-    <dgm:cxn modelId="{F02A7FF7-DDE9-4CA1-BF45-8AB2F860210C}" type="presOf" srcId="{47EC4152-2F88-4CFD-B628-6B6E7618D571}" destId="{DB28635D-A2F0-40A4-91F0-F0FCBC53160C}" srcOrd="0" destOrd="0" presId="urn:microsoft.com/office/officeart/2005/8/layout/orgChart1"/>
-    <dgm:cxn modelId="{EE13D8F8-346E-4A3F-91B0-5FD92F9E1562}" type="presOf" srcId="{5A98225B-C1D1-4182-92AF-E02F949D24FA}" destId="{F7488C6A-BDFC-4F47-AD1F-7FB9492919A9}" srcOrd="0" destOrd="0" presId="urn:microsoft.com/office/officeart/2005/8/layout/orgChart1"/>
-    <dgm:cxn modelId="{913AA5FC-256C-4755-BB04-972A7FCCD01D}" type="presOf" srcId="{153CDD1A-8235-410D-874A-F532A19970E6}" destId="{C7C55572-F359-469C-8918-8D5BD2D9F814}" srcOrd="1" destOrd="0" presId="urn:microsoft.com/office/officeart/2005/8/layout/orgChart1"/>
-    <dgm:cxn modelId="{1BCB7F22-DB9E-44EC-A33B-9F8CD8C37394}" type="presParOf" srcId="{5B49F92D-439E-444C-8581-BE5FD3FCB6BF}" destId="{7B08CB0C-0DBC-48EE-85F3-D97B4256411A}" srcOrd="0" destOrd="0" presId="urn:microsoft.com/office/officeart/2005/8/layout/orgChart1"/>
-    <dgm:cxn modelId="{847C3C79-BF5C-49D1-BAC7-2DAB42988E56}" type="presParOf" srcId="{7B08CB0C-0DBC-48EE-85F3-D97B4256411A}" destId="{797366C4-8514-4A54-8919-E8488B29A78B}" srcOrd="0" destOrd="0" presId="urn:microsoft.com/office/officeart/2005/8/layout/orgChart1"/>
-    <dgm:cxn modelId="{D27D7165-5641-46F9-9121-09853516E490}" type="presParOf" srcId="{797366C4-8514-4A54-8919-E8488B29A78B}" destId="{907BF431-E1CE-4F39-AC5B-7927A7CDD519}" srcOrd="0" destOrd="0" presId="urn:microsoft.com/office/officeart/2005/8/layout/orgChart1"/>
-    <dgm:cxn modelId="{6FB7F2D3-B7C5-4F17-9766-A6BF45E9EDB4}" type="presParOf" srcId="{797366C4-8514-4A54-8919-E8488B29A78B}" destId="{4C1DA071-6665-439A-83BB-343AC2E4F45E}" srcOrd="1" destOrd="0" presId="urn:microsoft.com/office/officeart/2005/8/layout/orgChart1"/>
-    <dgm:cxn modelId="{B147C6C0-1664-4095-AA82-C75D0437B734}" type="presParOf" srcId="{7B08CB0C-0DBC-48EE-85F3-D97B4256411A}" destId="{F19675B1-3959-43BA-A885-3385DCEACD1F}" srcOrd="1" destOrd="0" presId="urn:microsoft.com/office/officeart/2005/8/layout/orgChart1"/>
-    <dgm:cxn modelId="{FB098A6D-EA74-4C67-9280-44D109C5DCA4}" type="presParOf" srcId="{F19675B1-3959-43BA-A885-3385DCEACD1F}" destId="{7EE6D349-9BDB-40F9-8607-0D4AC1990B98}" srcOrd="0" destOrd="0" presId="urn:microsoft.com/office/officeart/2005/8/layout/orgChart1"/>
-    <dgm:cxn modelId="{81F692B6-8ABC-4FE5-98D2-644BFDD0A38E}" type="presParOf" srcId="{F19675B1-3959-43BA-A885-3385DCEACD1F}" destId="{9916F9FD-BFBD-4ADA-BF58-E8FEAFC9CE6D}" srcOrd="1" destOrd="0" presId="urn:microsoft.com/office/officeart/2005/8/layout/orgChart1"/>
-    <dgm:cxn modelId="{655925C9-AA9C-4623-BD5F-782BB6FE0558}" type="presParOf" srcId="{9916F9FD-BFBD-4ADA-BF58-E8FEAFC9CE6D}" destId="{98221E72-61AF-40A5-ABD2-D50B355ACA30}" srcOrd="0" destOrd="0" presId="urn:microsoft.com/office/officeart/2005/8/layout/orgChart1"/>
-    <dgm:cxn modelId="{66DDBC82-9034-40A3-91B6-A1D96749FB5F}" type="presParOf" srcId="{98221E72-61AF-40A5-ABD2-D50B355ACA30}" destId="{36799BA8-8CEE-4CD4-8416-DE33995F3542}" srcOrd="0" destOrd="0" presId="urn:microsoft.com/office/officeart/2005/8/layout/orgChart1"/>
-    <dgm:cxn modelId="{E16B7307-15D2-43C7-98C2-4214115B57A9}" type="presParOf" srcId="{98221E72-61AF-40A5-ABD2-D50B355ACA30}" destId="{94CD8531-086C-4997-9783-A7416740DC2A}" srcOrd="1" destOrd="0" presId="urn:microsoft.com/office/officeart/2005/8/layout/orgChart1"/>
-    <dgm:cxn modelId="{A6BDD15A-FAB7-4C69-9647-8C410A7311AC}" type="presParOf" srcId="{9916F9FD-BFBD-4ADA-BF58-E8FEAFC9CE6D}" destId="{CE8681F2-E990-4557-95C1-E3EA7F60B735}" srcOrd="1" destOrd="0" presId="urn:microsoft.com/office/officeart/2005/8/layout/orgChart1"/>
-    <dgm:cxn modelId="{7EEB1870-A580-4B9D-850D-D3AA947D2670}" type="presParOf" srcId="{CE8681F2-E990-4557-95C1-E3EA7F60B735}" destId="{C4D91958-7881-4BB0-89C7-D7C2880A707E}" srcOrd="0" destOrd="0" presId="urn:microsoft.com/office/officeart/2005/8/layout/orgChart1"/>
-    <dgm:cxn modelId="{8F187B04-0135-4C4D-89A4-95965BDA6A15}" type="presParOf" srcId="{CE8681F2-E990-4557-95C1-E3EA7F60B735}" destId="{06164E5B-F429-478C-8B55-668EE0970806}" srcOrd="1" destOrd="0" presId="urn:microsoft.com/office/officeart/2005/8/layout/orgChart1"/>
-    <dgm:cxn modelId="{77F6FA17-CCE7-4FA6-94BB-4FB4A0E2B2B5}" type="presParOf" srcId="{06164E5B-F429-478C-8B55-668EE0970806}" destId="{97BF6EF0-81D4-4BD7-A41D-0B2CC3ED4981}" srcOrd="0" destOrd="0" presId="urn:microsoft.com/office/officeart/2005/8/layout/orgChart1"/>
-    <dgm:cxn modelId="{96F59008-6629-401C-A298-06900A79A402}" type="presParOf" srcId="{97BF6EF0-81D4-4BD7-A41D-0B2CC3ED4981}" destId="{D5186EA8-2A5A-45EE-A8A4-8A215706F848}" srcOrd="0" destOrd="0" presId="urn:microsoft.com/office/officeart/2005/8/layout/orgChart1"/>
-    <dgm:cxn modelId="{B3D73D45-0DC8-4F66-B69E-2019856C2759}" type="presParOf" srcId="{97BF6EF0-81D4-4BD7-A41D-0B2CC3ED4981}" destId="{B5FF36AD-0303-4ECF-9C86-A64F51FC3B54}" srcOrd="1" destOrd="0" presId="urn:microsoft.com/office/officeart/2005/8/layout/orgChart1"/>
-    <dgm:cxn modelId="{A8523BA4-B2BA-4B43-9B25-39BD1D775563}" type="presParOf" srcId="{06164E5B-F429-478C-8B55-668EE0970806}" destId="{32F5926F-1AFD-4DC7-A7E8-5710E842CA86}" srcOrd="1" destOrd="0" presId="urn:microsoft.com/office/officeart/2005/8/layout/orgChart1"/>
-    <dgm:cxn modelId="{67710C2F-10F1-4EEF-B370-2FC4C88401ED}" type="presParOf" srcId="{06164E5B-F429-478C-8B55-668EE0970806}" destId="{5F17DA3E-3016-4EA0-B48D-C44ED6BA63CA}" srcOrd="2" destOrd="0" presId="urn:microsoft.com/office/officeart/2005/8/layout/orgChart1"/>
-    <dgm:cxn modelId="{AF372D4A-E53E-45A0-A450-D94127AB940B}" type="presParOf" srcId="{CE8681F2-E990-4557-95C1-E3EA7F60B735}" destId="{8D008C46-86FF-453F-9523-6A4C41823B2C}" srcOrd="2" destOrd="0" presId="urn:microsoft.com/office/officeart/2005/8/layout/orgChart1"/>
-    <dgm:cxn modelId="{E43C7D34-FC73-4608-8065-1F760FA0DA77}" type="presParOf" srcId="{CE8681F2-E990-4557-95C1-E3EA7F60B735}" destId="{6D86F7C2-8AAE-42B8-844B-3CA655AA70A3}" srcOrd="3" destOrd="0" presId="urn:microsoft.com/office/officeart/2005/8/layout/orgChart1"/>
-    <dgm:cxn modelId="{60DC62F8-5EEA-4EEE-B800-D1007AEEDF1C}" type="presParOf" srcId="{6D86F7C2-8AAE-42B8-844B-3CA655AA70A3}" destId="{B542D6A0-1AE1-4AC4-904E-448AADE2D1D8}" srcOrd="0" destOrd="0" presId="urn:microsoft.com/office/officeart/2005/8/layout/orgChart1"/>
-    <dgm:cxn modelId="{DA17AED5-4732-445C-B785-6B2A8F29CB69}" type="presParOf" srcId="{B542D6A0-1AE1-4AC4-904E-448AADE2D1D8}" destId="{77397489-270C-4BB9-891B-56EA3D16AB52}" srcOrd="0" destOrd="0" presId="urn:microsoft.com/office/officeart/2005/8/layout/orgChart1"/>
-    <dgm:cxn modelId="{6D92E65E-6C3C-4668-8E38-FA82EDFE2CA3}" type="presParOf" srcId="{B542D6A0-1AE1-4AC4-904E-448AADE2D1D8}" destId="{BDE2388A-21F9-416F-9348-3908D0C675B4}" srcOrd="1" destOrd="0" presId="urn:microsoft.com/office/officeart/2005/8/layout/orgChart1"/>
-    <dgm:cxn modelId="{1E2486B6-8CC9-4FDD-B5B5-21F9A18E3F10}" type="presParOf" srcId="{6D86F7C2-8AAE-42B8-844B-3CA655AA70A3}" destId="{140B6644-B361-40BA-A1EC-67989BC1EE33}" srcOrd="1" destOrd="0" presId="urn:microsoft.com/office/officeart/2005/8/layout/orgChart1"/>
-    <dgm:cxn modelId="{81BD612F-D8A9-4758-A23A-F2A621692E70}" type="presParOf" srcId="{6D86F7C2-8AAE-42B8-844B-3CA655AA70A3}" destId="{38DA561F-3042-4522-AEC5-B680BE33EFD4}" srcOrd="2" destOrd="0" presId="urn:microsoft.com/office/officeart/2005/8/layout/orgChart1"/>
-    <dgm:cxn modelId="{1BAB0CC1-3E5E-486C-AAD9-E40D06E7832C}" type="presParOf" srcId="{CE8681F2-E990-4557-95C1-E3EA7F60B735}" destId="{4E058B36-3A78-4388-85BF-519ACFE75C2C}" srcOrd="4" destOrd="0" presId="urn:microsoft.com/office/officeart/2005/8/layout/orgChart1"/>
-    <dgm:cxn modelId="{04F1576C-6EA8-4245-BA2E-8B1DCDFCBAFF}" type="presParOf" srcId="{CE8681F2-E990-4557-95C1-E3EA7F60B735}" destId="{709C30AF-1E4C-4CCA-916A-8ACF5C302AF6}" srcOrd="5" destOrd="0" presId="urn:microsoft.com/office/officeart/2005/8/layout/orgChart1"/>
-    <dgm:cxn modelId="{E3204F22-D2FB-4C4A-AE40-F0FE48790799}" type="presParOf" srcId="{709C30AF-1E4C-4CCA-916A-8ACF5C302AF6}" destId="{1C578BAC-4CF7-462A-BFFC-58644A8E5DED}" srcOrd="0" destOrd="0" presId="urn:microsoft.com/office/officeart/2005/8/layout/orgChart1"/>
-    <dgm:cxn modelId="{74C8418B-DEB4-41A8-9C61-85831AB748B8}" type="presParOf" srcId="{1C578BAC-4CF7-462A-BFFC-58644A8E5DED}" destId="{D8167597-CBCB-4972-9D7A-CD5B0F18B626}" srcOrd="0" destOrd="0" presId="urn:microsoft.com/office/officeart/2005/8/layout/orgChart1"/>
-    <dgm:cxn modelId="{64FD4475-9594-4808-86C1-B99F3516AB1A}" type="presParOf" srcId="{1C578BAC-4CF7-462A-BFFC-58644A8E5DED}" destId="{6A6EE2C0-B1FC-4732-8D59-275AE0F49221}" srcOrd="1" destOrd="0" presId="urn:microsoft.com/office/officeart/2005/8/layout/orgChart1"/>
-    <dgm:cxn modelId="{05729BCB-9446-4294-AD25-55D5603FAA8E}" type="presParOf" srcId="{709C30AF-1E4C-4CCA-916A-8ACF5C302AF6}" destId="{CBDF7EA1-D718-4965-B907-023C9C4D77BD}" srcOrd="1" destOrd="0" presId="urn:microsoft.com/office/officeart/2005/8/layout/orgChart1"/>
-    <dgm:cxn modelId="{3BE22183-395C-49ED-B6B5-3896B0AFB20E}" type="presParOf" srcId="{709C30AF-1E4C-4CCA-916A-8ACF5C302AF6}" destId="{FFA1ADC1-AD91-4F85-BB25-7A69F5F2C7F1}" srcOrd="2" destOrd="0" presId="urn:microsoft.com/office/officeart/2005/8/layout/orgChart1"/>
-    <dgm:cxn modelId="{00E66E8C-F573-4F27-AE14-B15374AF8575}" type="presParOf" srcId="{9916F9FD-BFBD-4ADA-BF58-E8FEAFC9CE6D}" destId="{5FEFEAD2-AA59-4F11-BC37-0169447C2BBF}" srcOrd="2" destOrd="0" presId="urn:microsoft.com/office/officeart/2005/8/layout/orgChart1"/>
-    <dgm:cxn modelId="{70A62277-91E4-473E-9A2F-201A86FAC181}" type="presParOf" srcId="{F19675B1-3959-43BA-A885-3385DCEACD1F}" destId="{82CECC7C-8860-4D77-9A4E-747C205ECAB0}" srcOrd="2" destOrd="0" presId="urn:microsoft.com/office/officeart/2005/8/layout/orgChart1"/>
-    <dgm:cxn modelId="{8EBD1AEB-18A1-4F47-9E72-C6F8F13BF4C8}" type="presParOf" srcId="{F19675B1-3959-43BA-A885-3385DCEACD1F}" destId="{8F421187-AA53-4554-8029-93D1B11F8D6B}" srcOrd="3" destOrd="0" presId="urn:microsoft.com/office/officeart/2005/8/layout/orgChart1"/>
-    <dgm:cxn modelId="{459C91D4-846F-40D7-80BE-5B42287099AC}" type="presParOf" srcId="{8F421187-AA53-4554-8029-93D1B11F8D6B}" destId="{9D0876C9-EE20-4B5E-B4F7-66A0669B28DB}" srcOrd="0" destOrd="0" presId="urn:microsoft.com/office/officeart/2005/8/layout/orgChart1"/>
-    <dgm:cxn modelId="{A6C79CBF-25C2-4B53-979F-FBA339211D05}" type="presParOf" srcId="{9D0876C9-EE20-4B5E-B4F7-66A0669B28DB}" destId="{F2454630-FC0F-4D5C-ABBA-C9ABC55316B3}" srcOrd="0" destOrd="0" presId="urn:microsoft.com/office/officeart/2005/8/layout/orgChart1"/>
-    <dgm:cxn modelId="{078E5A8C-0AAB-45F5-A972-9407756702AC}" type="presParOf" srcId="{9D0876C9-EE20-4B5E-B4F7-66A0669B28DB}" destId="{7165ABC0-CF00-4ECB-A9D3-546A5AD92E27}" srcOrd="1" destOrd="0" presId="urn:microsoft.com/office/officeart/2005/8/layout/orgChart1"/>
-    <dgm:cxn modelId="{9126CB6D-F98F-450A-9D02-73F69A231271}" type="presParOf" srcId="{8F421187-AA53-4554-8029-93D1B11F8D6B}" destId="{FD7532C9-ACB7-4AEB-AA08-927A2E1757DE}" srcOrd="1" destOrd="0" presId="urn:microsoft.com/office/officeart/2005/8/layout/orgChart1"/>
-    <dgm:cxn modelId="{3FD3A8AD-1550-49CD-9BC6-BDA5117EB2D5}" type="presParOf" srcId="{FD7532C9-ACB7-4AEB-AA08-927A2E1757DE}" destId="{0241D7FD-C0FC-428B-A8DF-251C6112C67B}" srcOrd="0" destOrd="0" presId="urn:microsoft.com/office/officeart/2005/8/layout/orgChart1"/>
-    <dgm:cxn modelId="{CB174C09-2F51-447A-A703-ADC12F980177}" type="presParOf" srcId="{FD7532C9-ACB7-4AEB-AA08-927A2E1757DE}" destId="{48EEED92-D3F0-461A-956D-ADD909F718CD}" srcOrd="1" destOrd="0" presId="urn:microsoft.com/office/officeart/2005/8/layout/orgChart1"/>
-    <dgm:cxn modelId="{29951BAB-ABD1-43A0-ABF2-8E35AD993FFD}" type="presParOf" srcId="{48EEED92-D3F0-461A-956D-ADD909F718CD}" destId="{D43BE2D2-AAB9-4395-A03B-EE15B517F913}" srcOrd="0" destOrd="0" presId="urn:microsoft.com/office/officeart/2005/8/layout/orgChart1"/>
-    <dgm:cxn modelId="{B556ADBF-FB4F-4B12-AE2E-610C2BA46A59}" type="presParOf" srcId="{D43BE2D2-AAB9-4395-A03B-EE15B517F913}" destId="{8DD34944-5540-401F-8DA3-0BC3C7ED9E29}" srcOrd="0" destOrd="0" presId="urn:microsoft.com/office/officeart/2005/8/layout/orgChart1"/>
-    <dgm:cxn modelId="{E7212EF4-59F4-4261-88C8-AF98370B25EE}" type="presParOf" srcId="{D43BE2D2-AAB9-4395-A03B-EE15B517F913}" destId="{C7C55572-F359-469C-8918-8D5BD2D9F814}" srcOrd="1" destOrd="0" presId="urn:microsoft.com/office/officeart/2005/8/layout/orgChart1"/>
-    <dgm:cxn modelId="{23E9AA35-DD9B-45E9-8714-1665E9000088}" type="presParOf" srcId="{48EEED92-D3F0-461A-956D-ADD909F718CD}" destId="{34AD731B-A23F-471F-B883-6BDCBE080F3A}" srcOrd="1" destOrd="0" presId="urn:microsoft.com/office/officeart/2005/8/layout/orgChart1"/>
-    <dgm:cxn modelId="{A91FC3A1-AE5A-43F2-8A4D-F2CBBF9F596D}" type="presParOf" srcId="{48EEED92-D3F0-461A-956D-ADD909F718CD}" destId="{BFD7D62E-6068-49C6-BA76-82EC43C4C97C}" srcOrd="2" destOrd="0" presId="urn:microsoft.com/office/officeart/2005/8/layout/orgChart1"/>
-    <dgm:cxn modelId="{59017429-FE9D-4BB5-ADE2-08CA1D300E59}" type="presParOf" srcId="{FD7532C9-ACB7-4AEB-AA08-927A2E1757DE}" destId="{835779FE-5370-4B8F-8355-4B51F47F4469}" srcOrd="2" destOrd="0" presId="urn:microsoft.com/office/officeart/2005/8/layout/orgChart1"/>
-    <dgm:cxn modelId="{AE0BC596-6BC1-47B1-AF69-B5021F20ACF4}" type="presParOf" srcId="{FD7532C9-ACB7-4AEB-AA08-927A2E1757DE}" destId="{850FBA87-2EE4-4BD7-A20C-99D7B93F9773}" srcOrd="3" destOrd="0" presId="urn:microsoft.com/office/officeart/2005/8/layout/orgChart1"/>
-    <dgm:cxn modelId="{77854454-9595-45AC-9FAA-A9188EE42F53}" type="presParOf" srcId="{850FBA87-2EE4-4BD7-A20C-99D7B93F9773}" destId="{C0365CAA-465C-46BE-8E1C-0EBE96F2F9DA}" srcOrd="0" destOrd="0" presId="urn:microsoft.com/office/officeart/2005/8/layout/orgChart1"/>
-    <dgm:cxn modelId="{DC2CD049-EDC3-4547-BD8E-8F0455B757E9}" type="presParOf" srcId="{C0365CAA-465C-46BE-8E1C-0EBE96F2F9DA}" destId="{501767B8-CF5A-4303-9BB3-3E1F8E0CA89D}" srcOrd="0" destOrd="0" presId="urn:microsoft.com/office/officeart/2005/8/layout/orgChart1"/>
-    <dgm:cxn modelId="{CBB7C2E9-BE31-4865-BC56-085D08F5B796}" type="presParOf" srcId="{C0365CAA-465C-46BE-8E1C-0EBE96F2F9DA}" destId="{AC8204D8-018D-4634-9EAB-1E1F6325321A}" srcOrd="1" destOrd="0" presId="urn:microsoft.com/office/officeart/2005/8/layout/orgChart1"/>
-    <dgm:cxn modelId="{A559F6B1-4CB6-487C-A839-C3A7AC1146AD}" type="presParOf" srcId="{850FBA87-2EE4-4BD7-A20C-99D7B93F9773}" destId="{8ACAF94E-4380-47FA-A45E-71C2CA2AD9A9}" srcOrd="1" destOrd="0" presId="urn:microsoft.com/office/officeart/2005/8/layout/orgChart1"/>
-    <dgm:cxn modelId="{8BB1CBB9-A7D4-42D9-B51A-09BC799FBAE2}" type="presParOf" srcId="{850FBA87-2EE4-4BD7-A20C-99D7B93F9773}" destId="{1DE8F453-60FD-4CD7-B23F-27AD355B528C}" srcOrd="2" destOrd="0" presId="urn:microsoft.com/office/officeart/2005/8/layout/orgChart1"/>
-    <dgm:cxn modelId="{E42E1976-F89B-48AA-A28F-A20BFEF3BDE2}" type="presParOf" srcId="{FD7532C9-ACB7-4AEB-AA08-927A2E1757DE}" destId="{71B5821D-9E2E-43D1-88B4-C85CD5C3553A}" srcOrd="4" destOrd="0" presId="urn:microsoft.com/office/officeart/2005/8/layout/orgChart1"/>
-    <dgm:cxn modelId="{3388DB63-5E00-4828-BF0B-8775CDA38C41}" type="presParOf" srcId="{FD7532C9-ACB7-4AEB-AA08-927A2E1757DE}" destId="{24613A22-E6AF-47AE-903E-6485A5F71E47}" srcOrd="5" destOrd="0" presId="urn:microsoft.com/office/officeart/2005/8/layout/orgChart1"/>
-    <dgm:cxn modelId="{76068413-0ED0-49EC-93A0-0716114C74E6}" type="presParOf" srcId="{24613A22-E6AF-47AE-903E-6485A5F71E47}" destId="{86486792-C23A-45FF-A7CA-F9B5C4774239}" srcOrd="0" destOrd="0" presId="urn:microsoft.com/office/officeart/2005/8/layout/orgChart1"/>
-    <dgm:cxn modelId="{28B2CC17-652E-4C4E-94FA-8646722D8D01}" type="presParOf" srcId="{86486792-C23A-45FF-A7CA-F9B5C4774239}" destId="{D1A4ED5F-6C1E-4697-A608-6369EDEB7CCC}" srcOrd="0" destOrd="0" presId="urn:microsoft.com/office/officeart/2005/8/layout/orgChart1"/>
-    <dgm:cxn modelId="{0C587CFF-7AE0-4F08-8307-D6D54A2677FF}" type="presParOf" srcId="{86486792-C23A-45FF-A7CA-F9B5C4774239}" destId="{11325F07-3967-4998-B045-00E7D7E0921D}" srcOrd="1" destOrd="0" presId="urn:microsoft.com/office/officeart/2005/8/layout/orgChart1"/>
-    <dgm:cxn modelId="{3D4E8AA8-5E3F-481B-BB0D-FFCE46B029C8}" type="presParOf" srcId="{24613A22-E6AF-47AE-903E-6485A5F71E47}" destId="{F5CD8781-6873-434D-87E4-614EC7E4AE71}" srcOrd="1" destOrd="0" presId="urn:microsoft.com/office/officeart/2005/8/layout/orgChart1"/>
-    <dgm:cxn modelId="{AEAF0891-9903-4A6C-A7E7-3FFDBF3855EE}" type="presParOf" srcId="{24613A22-E6AF-47AE-903E-6485A5F71E47}" destId="{30C03D75-56A9-4BB3-80ED-37BF6986F3B9}" srcOrd="2" destOrd="0" presId="urn:microsoft.com/office/officeart/2005/8/layout/orgChart1"/>
-    <dgm:cxn modelId="{430F8422-8DCA-42E2-B0B3-4A2EA4F754F9}" type="presParOf" srcId="{8F421187-AA53-4554-8029-93D1B11F8D6B}" destId="{6D1E6B30-248F-40BF-8434-B10CADA522D4}" srcOrd="2" destOrd="0" presId="urn:microsoft.com/office/officeart/2005/8/layout/orgChart1"/>
-    <dgm:cxn modelId="{2C1F6D34-5609-4AA6-8B39-89F871FA1A61}" type="presParOf" srcId="{F19675B1-3959-43BA-A885-3385DCEACD1F}" destId="{0844DC12-1969-4360-A62B-FB64B7339EBC}" srcOrd="4" destOrd="0" presId="urn:microsoft.com/office/officeart/2005/8/layout/orgChart1"/>
-    <dgm:cxn modelId="{11689758-FB22-4009-9D34-5F26538B3AD8}" type="presParOf" srcId="{F19675B1-3959-43BA-A885-3385DCEACD1F}" destId="{0E8E3671-EE4D-4C9B-B5B7-5360D1C8DB26}" srcOrd="5" destOrd="0" presId="urn:microsoft.com/office/officeart/2005/8/layout/orgChart1"/>
-    <dgm:cxn modelId="{091B7374-946C-4B2E-B454-A28F31B11C5C}" type="presParOf" srcId="{0E8E3671-EE4D-4C9B-B5B7-5360D1C8DB26}" destId="{AEE203B6-9750-421A-AEB3-C6E25E308C0B}" srcOrd="0" destOrd="0" presId="urn:microsoft.com/office/officeart/2005/8/layout/orgChart1"/>
-    <dgm:cxn modelId="{9DC8AFC7-CD4F-4E30-AAB7-6D67C743F33A}" type="presParOf" srcId="{AEE203B6-9750-421A-AEB3-C6E25E308C0B}" destId="{1FA25DF1-C892-46C7-81DF-16443DDEB3C9}" srcOrd="0" destOrd="0" presId="urn:microsoft.com/office/officeart/2005/8/layout/orgChart1"/>
-    <dgm:cxn modelId="{3F96351C-94F0-4458-AB13-7CC03639152D}" type="presParOf" srcId="{AEE203B6-9750-421A-AEB3-C6E25E308C0B}" destId="{19F2A717-476F-483C-872F-B2788DF35F1E}" srcOrd="1" destOrd="0" presId="urn:microsoft.com/office/officeart/2005/8/layout/orgChart1"/>
-    <dgm:cxn modelId="{16E025AA-38F0-4232-922D-FFE04266941F}" type="presParOf" srcId="{0E8E3671-EE4D-4C9B-B5B7-5360D1C8DB26}" destId="{5F3246FE-3CE1-4804-8228-170E7E1296A0}" srcOrd="1" destOrd="0" presId="urn:microsoft.com/office/officeart/2005/8/layout/orgChart1"/>
-    <dgm:cxn modelId="{810ED0B9-FD7F-4515-8B31-F356B01F9F9A}" type="presParOf" srcId="{5F3246FE-3CE1-4804-8228-170E7E1296A0}" destId="{6CCF958D-1A0F-49EE-B204-5CE9E82955E8}" srcOrd="0" destOrd="0" presId="urn:microsoft.com/office/officeart/2005/8/layout/orgChart1"/>
-    <dgm:cxn modelId="{17E0D829-2ACC-4757-A43F-3B565DF91C4D}" type="presParOf" srcId="{5F3246FE-3CE1-4804-8228-170E7E1296A0}" destId="{AE7E61CE-AA9B-4E32-97F3-F90315F3B0AA}" srcOrd="1" destOrd="0" presId="urn:microsoft.com/office/officeart/2005/8/layout/orgChart1"/>
-    <dgm:cxn modelId="{2CADB337-E4A3-4B7A-8FA7-E9147FCA526F}" type="presParOf" srcId="{AE7E61CE-AA9B-4E32-97F3-F90315F3B0AA}" destId="{384806F6-40E3-4469-864C-C1217E00C2E1}" srcOrd="0" destOrd="0" presId="urn:microsoft.com/office/officeart/2005/8/layout/orgChart1"/>
-    <dgm:cxn modelId="{2918CDE9-D1EF-4EBC-8AF2-A2A2B78ED836}" type="presParOf" srcId="{384806F6-40E3-4469-864C-C1217E00C2E1}" destId="{8D5AE2F4-B0BB-45E2-AC6F-A2BE30D41A21}" srcOrd="0" destOrd="0" presId="urn:microsoft.com/office/officeart/2005/8/layout/orgChart1"/>
-    <dgm:cxn modelId="{D975A3F1-D629-47AF-8994-31BE6BBD671F}" type="presParOf" srcId="{384806F6-40E3-4469-864C-C1217E00C2E1}" destId="{51EEB651-417E-4A6D-89BA-6A4F4D4F1A40}" srcOrd="1" destOrd="0" presId="urn:microsoft.com/office/officeart/2005/8/layout/orgChart1"/>
-    <dgm:cxn modelId="{17DF2FBA-D338-4BA7-BF62-CD40543D0D60}" type="presParOf" srcId="{AE7E61CE-AA9B-4E32-97F3-F90315F3B0AA}" destId="{FE857D6B-87F0-4649-8AD9-E0E68BDE045C}" srcOrd="1" destOrd="0" presId="urn:microsoft.com/office/officeart/2005/8/layout/orgChart1"/>
-    <dgm:cxn modelId="{88E6B95A-99BE-4635-BE95-D44697601C6A}" type="presParOf" srcId="{AE7E61CE-AA9B-4E32-97F3-F90315F3B0AA}" destId="{39A1D183-194A-44CA-A1D8-024EB6FF0A2E}" srcOrd="2" destOrd="0" presId="urn:microsoft.com/office/officeart/2005/8/layout/orgChart1"/>
-    <dgm:cxn modelId="{F5629369-C880-4F33-8568-00B41ED6A15C}" type="presParOf" srcId="{5F3246FE-3CE1-4804-8228-170E7E1296A0}" destId="{7756EA0A-4F78-4F3A-990D-E4D1B498BB1D}" srcOrd="2" destOrd="0" presId="urn:microsoft.com/office/officeart/2005/8/layout/orgChart1"/>
-    <dgm:cxn modelId="{0E45EB36-5A1E-47A6-9998-E05041235A5B}" type="presParOf" srcId="{5F3246FE-3CE1-4804-8228-170E7E1296A0}" destId="{95E7344E-FF4D-434B-BBC2-F05D4441EC03}" srcOrd="3" destOrd="0" presId="urn:microsoft.com/office/officeart/2005/8/layout/orgChart1"/>
-    <dgm:cxn modelId="{E2A6EDB7-36E2-42A4-8BF7-44FF637B7B76}" type="presParOf" srcId="{95E7344E-FF4D-434B-BBC2-F05D4441EC03}" destId="{DB211E8F-CC3E-4E18-A97B-053AC9B1DA9F}" srcOrd="0" destOrd="0" presId="urn:microsoft.com/office/officeart/2005/8/layout/orgChart1"/>
-    <dgm:cxn modelId="{33266EF4-A25D-474F-AC57-F5502AE0959B}" type="presParOf" srcId="{DB211E8F-CC3E-4E18-A97B-053AC9B1DA9F}" destId="{8FADBEE9-A6FD-4305-A890-D346B4751364}" srcOrd="0" destOrd="0" presId="urn:microsoft.com/office/officeart/2005/8/layout/orgChart1"/>
-    <dgm:cxn modelId="{F357B787-2B7D-4FB0-A846-DFD15EB72951}" type="presParOf" srcId="{DB211E8F-CC3E-4E18-A97B-053AC9B1DA9F}" destId="{C193F619-BB38-4DD1-B00D-2D950100ADC2}" srcOrd="1" destOrd="0" presId="urn:microsoft.com/office/officeart/2005/8/layout/orgChart1"/>
-    <dgm:cxn modelId="{6517D830-8633-44CE-9798-A42AB1D7F897}" type="presParOf" srcId="{95E7344E-FF4D-434B-BBC2-F05D4441EC03}" destId="{5E18D7C6-8579-42BF-95F6-437FFCE97C49}" srcOrd="1" destOrd="0" presId="urn:microsoft.com/office/officeart/2005/8/layout/orgChart1"/>
-    <dgm:cxn modelId="{5DD2CC38-D90A-441C-883D-6993978A466C}" type="presParOf" srcId="{95E7344E-FF4D-434B-BBC2-F05D4441EC03}" destId="{D1068727-FAF3-4FE8-A2A8-A906C9A3D405}" srcOrd="2" destOrd="0" presId="urn:microsoft.com/office/officeart/2005/8/layout/orgChart1"/>
-    <dgm:cxn modelId="{B0E0DB97-6761-4CE4-B3A6-D1524003CB56}" type="presParOf" srcId="{5F3246FE-3CE1-4804-8228-170E7E1296A0}" destId="{3684AE11-CAE1-4580-8AF7-016CBFC7BD3A}" srcOrd="4" destOrd="0" presId="urn:microsoft.com/office/officeart/2005/8/layout/orgChart1"/>
-    <dgm:cxn modelId="{36C68368-8A8D-4F1F-85B6-F81BEBC8232E}" type="presParOf" srcId="{5F3246FE-3CE1-4804-8228-170E7E1296A0}" destId="{3A6475BB-01B9-401E-9E47-BED1A698554F}" srcOrd="5" destOrd="0" presId="urn:microsoft.com/office/officeart/2005/8/layout/orgChart1"/>
-    <dgm:cxn modelId="{BBB3DAFF-624D-47A1-AE71-46EC07C627B7}" type="presParOf" srcId="{3A6475BB-01B9-401E-9E47-BED1A698554F}" destId="{7833BD49-312C-433F-BD5E-371FAC6D6A85}" srcOrd="0" destOrd="0" presId="urn:microsoft.com/office/officeart/2005/8/layout/orgChart1"/>
-    <dgm:cxn modelId="{737659C0-F3C1-4AA6-984A-2099CA8061E2}" type="presParOf" srcId="{7833BD49-312C-433F-BD5E-371FAC6D6A85}" destId="{2D0927C1-C2B8-4654-806E-ED0D04F1813B}" srcOrd="0" destOrd="0" presId="urn:microsoft.com/office/officeart/2005/8/layout/orgChart1"/>
-    <dgm:cxn modelId="{B8AD23B2-EEEE-4E7F-B805-4D40BCD76818}" type="presParOf" srcId="{7833BD49-312C-433F-BD5E-371FAC6D6A85}" destId="{CCCCCCB3-AE92-4D1B-9CB2-AABE344E256F}" srcOrd="1" destOrd="0" presId="urn:microsoft.com/office/officeart/2005/8/layout/orgChart1"/>
-    <dgm:cxn modelId="{A2131B45-F591-4158-B639-31D0650F94D5}" type="presParOf" srcId="{3A6475BB-01B9-401E-9E47-BED1A698554F}" destId="{52E535AC-CD8F-4886-90F6-D6A65ED727A3}" srcOrd="1" destOrd="0" presId="urn:microsoft.com/office/officeart/2005/8/layout/orgChart1"/>
-    <dgm:cxn modelId="{D64D4B4C-E405-4363-B593-50F14FA5F8AA}" type="presParOf" srcId="{3A6475BB-01B9-401E-9E47-BED1A698554F}" destId="{E7059D47-78B4-4CD4-AC16-7E40B995F2C5}" srcOrd="2" destOrd="0" presId="urn:microsoft.com/office/officeart/2005/8/layout/orgChart1"/>
-    <dgm:cxn modelId="{BFADA773-418C-42B2-BFA3-9EC5CFDED5A5}" type="presParOf" srcId="{0E8E3671-EE4D-4C9B-B5B7-5360D1C8DB26}" destId="{55299214-8693-41F8-8CAA-FAC3AD7AC0B8}" srcOrd="2" destOrd="0" presId="urn:microsoft.com/office/officeart/2005/8/layout/orgChart1"/>
-    <dgm:cxn modelId="{439B9A66-E3C5-4439-828A-240A3C96DDB7}" type="presParOf" srcId="{F19675B1-3959-43BA-A885-3385DCEACD1F}" destId="{E2CA1D28-0DDC-4D38-8443-DAA68D57AE14}" srcOrd="6" destOrd="0" presId="urn:microsoft.com/office/officeart/2005/8/layout/orgChart1"/>
-    <dgm:cxn modelId="{5EDEED86-EDDE-4672-B8A0-F7C06785B156}" type="presParOf" srcId="{F19675B1-3959-43BA-A885-3385DCEACD1F}" destId="{266D53B6-3BB4-4ECD-8DE0-A2BA4611933F}" srcOrd="7" destOrd="0" presId="urn:microsoft.com/office/officeart/2005/8/layout/orgChart1"/>
-    <dgm:cxn modelId="{967AEB78-07A0-49B5-B518-F6EEEF1E1E5A}" type="presParOf" srcId="{266D53B6-3BB4-4ECD-8DE0-A2BA4611933F}" destId="{00934A53-A6F2-44C0-8CD2-236B638D76B1}" srcOrd="0" destOrd="0" presId="urn:microsoft.com/office/officeart/2005/8/layout/orgChart1"/>
-    <dgm:cxn modelId="{EBAFA636-9062-4E68-B681-E4E0BC9C7E9A}" type="presParOf" srcId="{00934A53-A6F2-44C0-8CD2-236B638D76B1}" destId="{DB28635D-A2F0-40A4-91F0-F0FCBC53160C}" srcOrd="0" destOrd="0" presId="urn:microsoft.com/office/officeart/2005/8/layout/orgChart1"/>
-    <dgm:cxn modelId="{E6B699BC-61DA-4D01-B359-AAC149B00397}" type="presParOf" srcId="{00934A53-A6F2-44C0-8CD2-236B638D76B1}" destId="{888030B3-26D5-4A7A-B12B-5685FB2BA710}" srcOrd="1" destOrd="0" presId="urn:microsoft.com/office/officeart/2005/8/layout/orgChart1"/>
-    <dgm:cxn modelId="{A1E1013A-E268-47EB-9DE3-7F71CC2DE590}" type="presParOf" srcId="{266D53B6-3BB4-4ECD-8DE0-A2BA4611933F}" destId="{3B31657F-5095-429F-A5C8-2A80B6FBD435}" srcOrd="1" destOrd="0" presId="urn:microsoft.com/office/officeart/2005/8/layout/orgChart1"/>
-    <dgm:cxn modelId="{23C94A92-01CE-464B-9A3B-9889DA501042}" type="presParOf" srcId="{3B31657F-5095-429F-A5C8-2A80B6FBD435}" destId="{B6AE8000-8DEF-4676-8133-495CD864D191}" srcOrd="0" destOrd="0" presId="urn:microsoft.com/office/officeart/2005/8/layout/orgChart1"/>
-    <dgm:cxn modelId="{A9CD064B-EA5D-4DFF-9DE5-3367F227D82B}" type="presParOf" srcId="{3B31657F-5095-429F-A5C8-2A80B6FBD435}" destId="{CED35166-9586-47CA-83AB-4668D2A25FEF}" srcOrd="1" destOrd="0" presId="urn:microsoft.com/office/officeart/2005/8/layout/orgChart1"/>
-    <dgm:cxn modelId="{1B01D03E-07A8-4CFB-9429-1F9FB80D5760}" type="presParOf" srcId="{CED35166-9586-47CA-83AB-4668D2A25FEF}" destId="{066CA839-DAEF-472E-912E-1B146D56EBF9}" srcOrd="0" destOrd="0" presId="urn:microsoft.com/office/officeart/2005/8/layout/orgChart1"/>
-    <dgm:cxn modelId="{532532A6-143F-436D-84AF-9F6BA9BEF2D8}" type="presParOf" srcId="{066CA839-DAEF-472E-912E-1B146D56EBF9}" destId="{10B91571-5CE5-42A3-A5B0-E6F16856F0CF}" srcOrd="0" destOrd="0" presId="urn:microsoft.com/office/officeart/2005/8/layout/orgChart1"/>
-    <dgm:cxn modelId="{D687B19C-DD6E-4F57-AC81-A284F67B0620}" type="presParOf" srcId="{066CA839-DAEF-472E-912E-1B146D56EBF9}" destId="{059BB235-3398-4774-91ED-6230AB110204}" srcOrd="1" destOrd="0" presId="urn:microsoft.com/office/officeart/2005/8/layout/orgChart1"/>
-    <dgm:cxn modelId="{0FB278CE-D9B2-4900-8814-AE9E9B74CBAE}" type="presParOf" srcId="{CED35166-9586-47CA-83AB-4668D2A25FEF}" destId="{268A704B-9F6C-45B4-AD93-D0BE24038C2F}" srcOrd="1" destOrd="0" presId="urn:microsoft.com/office/officeart/2005/8/layout/orgChart1"/>
-    <dgm:cxn modelId="{3D7FEC78-D864-4AD1-A640-AA18C7E0B7CE}" type="presParOf" srcId="{CED35166-9586-47CA-83AB-4668D2A25FEF}" destId="{D1C47A78-CB02-4409-8632-71746C5F3464}" srcOrd="2" destOrd="0" presId="urn:microsoft.com/office/officeart/2005/8/layout/orgChart1"/>
-    <dgm:cxn modelId="{33BF66BC-DC05-40B8-A191-BBB4026A506C}" type="presParOf" srcId="{3B31657F-5095-429F-A5C8-2A80B6FBD435}" destId="{70790399-97EE-40F4-87F5-8D7E6E27F148}" srcOrd="2" destOrd="0" presId="urn:microsoft.com/office/officeart/2005/8/layout/orgChart1"/>
-    <dgm:cxn modelId="{AF1C4627-40CF-4898-AB28-3D3F0A3AF98A}" type="presParOf" srcId="{3B31657F-5095-429F-A5C8-2A80B6FBD435}" destId="{283E8FE7-3662-4A00-9CC1-E45F87FF4903}" srcOrd="3" destOrd="0" presId="urn:microsoft.com/office/officeart/2005/8/layout/orgChart1"/>
-    <dgm:cxn modelId="{73E5C732-D54A-4EAF-BF35-7989CA980B55}" type="presParOf" srcId="{283E8FE7-3662-4A00-9CC1-E45F87FF4903}" destId="{790A1B8E-B04E-4A29-8E24-7BCDC3EA1100}" srcOrd="0" destOrd="0" presId="urn:microsoft.com/office/officeart/2005/8/layout/orgChart1"/>
-    <dgm:cxn modelId="{33C1383C-821F-46F8-A317-DFA24788D0F4}" type="presParOf" srcId="{790A1B8E-B04E-4A29-8E24-7BCDC3EA1100}" destId="{78E5D5B8-78D8-4A7C-880F-2129CD4097E9}" srcOrd="0" destOrd="0" presId="urn:microsoft.com/office/officeart/2005/8/layout/orgChart1"/>
-    <dgm:cxn modelId="{B384A7C0-B11A-4FD4-B023-FD9B0DC17DAC}" type="presParOf" srcId="{790A1B8E-B04E-4A29-8E24-7BCDC3EA1100}" destId="{8233B0CF-3412-43E6-8AA4-DDC68E5DF432}" srcOrd="1" destOrd="0" presId="urn:microsoft.com/office/officeart/2005/8/layout/orgChart1"/>
-    <dgm:cxn modelId="{926EB5FC-E94F-461D-AF34-1CBFBEDDD379}" type="presParOf" srcId="{283E8FE7-3662-4A00-9CC1-E45F87FF4903}" destId="{B9B3FA55-F9BB-4B92-A756-E9F7B6977E31}" srcOrd="1" destOrd="0" presId="urn:microsoft.com/office/officeart/2005/8/layout/orgChart1"/>
-    <dgm:cxn modelId="{FEC3F639-16AE-4602-B32C-6FBB8092F64C}" type="presParOf" srcId="{283E8FE7-3662-4A00-9CC1-E45F87FF4903}" destId="{8B0EB83C-19D8-4651-A63F-10218F69A761}" srcOrd="2" destOrd="0" presId="urn:microsoft.com/office/officeart/2005/8/layout/orgChart1"/>
-    <dgm:cxn modelId="{0ABC1219-A4CF-4FEB-8818-BD390ED7DFB7}" type="presParOf" srcId="{3B31657F-5095-429F-A5C8-2A80B6FBD435}" destId="{F7488C6A-BDFC-4F47-AD1F-7FB9492919A9}" srcOrd="4" destOrd="0" presId="urn:microsoft.com/office/officeart/2005/8/layout/orgChart1"/>
-    <dgm:cxn modelId="{A85ED0C8-1520-42EF-BB8C-8F00FB58442C}" type="presParOf" srcId="{3B31657F-5095-429F-A5C8-2A80B6FBD435}" destId="{58EDEFD5-0FB6-4B48-BADF-806A2C26703A}" srcOrd="5" destOrd="0" presId="urn:microsoft.com/office/officeart/2005/8/layout/orgChart1"/>
-    <dgm:cxn modelId="{DD81DF2E-4E66-4BAD-ADA6-E14A12CBA82E}" type="presParOf" srcId="{58EDEFD5-0FB6-4B48-BADF-806A2C26703A}" destId="{301F4152-6069-4904-ADF9-A505B5FC71AF}" srcOrd="0" destOrd="0" presId="urn:microsoft.com/office/officeart/2005/8/layout/orgChart1"/>
-    <dgm:cxn modelId="{DB622FE9-3CBF-40E5-AC2E-A8EED7351EFF}" type="presParOf" srcId="{301F4152-6069-4904-ADF9-A505B5FC71AF}" destId="{4666A5C6-BA5E-4C44-A413-DC679EF65C24}" srcOrd="0" destOrd="0" presId="urn:microsoft.com/office/officeart/2005/8/layout/orgChart1"/>
-    <dgm:cxn modelId="{EDDA0705-2B64-44D4-8E01-170510FB37BB}" type="presParOf" srcId="{301F4152-6069-4904-ADF9-A505B5FC71AF}" destId="{C5839704-30EA-47C1-B503-4059571A7837}" srcOrd="1" destOrd="0" presId="urn:microsoft.com/office/officeart/2005/8/layout/orgChart1"/>
-    <dgm:cxn modelId="{474297A1-20C9-4556-9A05-40A91583FB11}" type="presParOf" srcId="{58EDEFD5-0FB6-4B48-BADF-806A2C26703A}" destId="{237B4E32-3F3B-47A2-8970-08343BB22A23}" srcOrd="1" destOrd="0" presId="urn:microsoft.com/office/officeart/2005/8/layout/orgChart1"/>
-    <dgm:cxn modelId="{5329F052-091D-4339-9F9B-C168D0470712}" type="presParOf" srcId="{58EDEFD5-0FB6-4B48-BADF-806A2C26703A}" destId="{D0698E13-40C7-436B-B983-5FFA9DAA8A5B}" srcOrd="2" destOrd="0" presId="urn:microsoft.com/office/officeart/2005/8/layout/orgChart1"/>
-    <dgm:cxn modelId="{50B34049-B86F-4CFF-98A0-032EDEC4A643}" type="presParOf" srcId="{266D53B6-3BB4-4ECD-8DE0-A2BA4611933F}" destId="{9261C77D-AD75-479E-B8B2-EF54763AD397}" srcOrd="2" destOrd="0" presId="urn:microsoft.com/office/officeart/2005/8/layout/orgChart1"/>
-    <dgm:cxn modelId="{05FFEA56-C857-4169-BE5B-843E3BD63FF0}" type="presParOf" srcId="{F19675B1-3959-43BA-A885-3385DCEACD1F}" destId="{EDB5EBCC-AAEC-4DDD-B2C1-93285CFF234B}" srcOrd="8" destOrd="0" presId="urn:microsoft.com/office/officeart/2005/8/layout/orgChart1"/>
-    <dgm:cxn modelId="{CDE6ED93-6E09-45D1-A5A7-6ABA901D98D0}" type="presParOf" srcId="{F19675B1-3959-43BA-A885-3385DCEACD1F}" destId="{AAFBD0A9-117C-49B4-9B74-463BD6935746}" srcOrd="9" destOrd="0" presId="urn:microsoft.com/office/officeart/2005/8/layout/orgChart1"/>
-    <dgm:cxn modelId="{403FDBD6-EC31-4D25-B44A-9FEADD34559B}" type="presParOf" srcId="{AAFBD0A9-117C-49B4-9B74-463BD6935746}" destId="{4F87566B-9170-4B05-A1A1-D91D69EAFF37}" srcOrd="0" destOrd="0" presId="urn:microsoft.com/office/officeart/2005/8/layout/orgChart1"/>
-    <dgm:cxn modelId="{B6F41598-D667-4302-AE33-7C29A6011559}" type="presParOf" srcId="{4F87566B-9170-4B05-A1A1-D91D69EAFF37}" destId="{57632859-120D-404D-B83F-7396FE292C73}" srcOrd="0" destOrd="0" presId="urn:microsoft.com/office/officeart/2005/8/layout/orgChart1"/>
-    <dgm:cxn modelId="{CDB421B1-2BE8-4960-B5B4-60839F9B71AB}" type="presParOf" srcId="{4F87566B-9170-4B05-A1A1-D91D69EAFF37}" destId="{3C6E5EC1-B665-4572-B911-2A742B5F802B}" srcOrd="1" destOrd="0" presId="urn:microsoft.com/office/officeart/2005/8/layout/orgChart1"/>
-    <dgm:cxn modelId="{1BC064B5-02F1-44E5-8793-2520DDDC3C14}" type="presParOf" srcId="{AAFBD0A9-117C-49B4-9B74-463BD6935746}" destId="{3FE5FCB3-151E-4AAA-B71A-63158DA963EA}" srcOrd="1" destOrd="0" presId="urn:microsoft.com/office/officeart/2005/8/layout/orgChart1"/>
-    <dgm:cxn modelId="{D27DEA51-62DA-4B6D-AF96-D64CAB5BC6ED}" type="presParOf" srcId="{3FE5FCB3-151E-4AAA-B71A-63158DA963EA}" destId="{9668EA97-9A6A-49D1-A141-48FB286F2E26}" srcOrd="0" destOrd="0" presId="urn:microsoft.com/office/officeart/2005/8/layout/orgChart1"/>
-    <dgm:cxn modelId="{704F97CC-249C-49A0-9B93-A8C6D81C35F2}" type="presParOf" srcId="{3FE5FCB3-151E-4AAA-B71A-63158DA963EA}" destId="{6ACB89F8-C3F2-4A95-A8CA-9108A7AA4E75}" srcOrd="1" destOrd="0" presId="urn:microsoft.com/office/officeart/2005/8/layout/orgChart1"/>
-    <dgm:cxn modelId="{589A7DB9-FDFB-418F-8C50-779C0E2CD3AD}" type="presParOf" srcId="{6ACB89F8-C3F2-4A95-A8CA-9108A7AA4E75}" destId="{64008475-BDED-4CCB-914F-6FE2D452AA5F}" srcOrd="0" destOrd="0" presId="urn:microsoft.com/office/officeart/2005/8/layout/orgChart1"/>
-    <dgm:cxn modelId="{6977F1CC-F2F0-4949-A9A9-82AE46927D04}" type="presParOf" srcId="{64008475-BDED-4CCB-914F-6FE2D452AA5F}" destId="{F864DEC5-E3B5-4F0F-9E10-4F159F21FE43}" srcOrd="0" destOrd="0" presId="urn:microsoft.com/office/officeart/2005/8/layout/orgChart1"/>
-    <dgm:cxn modelId="{8C047444-88BF-4A21-8EFA-305F52EC7938}" type="presParOf" srcId="{64008475-BDED-4CCB-914F-6FE2D452AA5F}" destId="{17E96035-8719-4A90-9F09-A40F0679CF84}" srcOrd="1" destOrd="0" presId="urn:microsoft.com/office/officeart/2005/8/layout/orgChart1"/>
-    <dgm:cxn modelId="{CCE12026-C4F0-4BEA-902A-CF061890524F}" type="presParOf" srcId="{6ACB89F8-C3F2-4A95-A8CA-9108A7AA4E75}" destId="{C701CAFF-DD26-4B23-99A1-718618D4BB1C}" srcOrd="1" destOrd="0" presId="urn:microsoft.com/office/officeart/2005/8/layout/orgChart1"/>
-    <dgm:cxn modelId="{F123795D-8713-4D8C-BCDC-9370D5353B3B}" type="presParOf" srcId="{6ACB89F8-C3F2-4A95-A8CA-9108A7AA4E75}" destId="{EFF4E232-EBA8-48D7-A043-17DE48943034}" srcOrd="2" destOrd="0" presId="urn:microsoft.com/office/officeart/2005/8/layout/orgChart1"/>
-    <dgm:cxn modelId="{8476135C-519B-4435-AE71-FFBBB065BA84}" type="presParOf" srcId="{3FE5FCB3-151E-4AAA-B71A-63158DA963EA}" destId="{C533E5AC-074B-469B-84A4-D8DF587D800C}" srcOrd="2" destOrd="0" presId="urn:microsoft.com/office/officeart/2005/8/layout/orgChart1"/>
-    <dgm:cxn modelId="{605F015E-934C-41E2-AAF6-691D679B2904}" type="presParOf" srcId="{3FE5FCB3-151E-4AAA-B71A-63158DA963EA}" destId="{924B196E-0AE0-4E89-88C9-ED3D895EB2BC}" srcOrd="3" destOrd="0" presId="urn:microsoft.com/office/officeart/2005/8/layout/orgChart1"/>
-    <dgm:cxn modelId="{DEAA1E65-088F-4666-BE17-1B2FBA0E3438}" type="presParOf" srcId="{924B196E-0AE0-4E89-88C9-ED3D895EB2BC}" destId="{BBD261A2-44E7-4BFF-8F0F-522128DE0B9A}" srcOrd="0" destOrd="0" presId="urn:microsoft.com/office/officeart/2005/8/layout/orgChart1"/>
-    <dgm:cxn modelId="{5C2721C2-9B9F-4044-89E2-DF3D4A677F67}" type="presParOf" srcId="{BBD261A2-44E7-4BFF-8F0F-522128DE0B9A}" destId="{F0A517AB-DDA7-4B8C-8330-27F8C10F5634}" srcOrd="0" destOrd="0" presId="urn:microsoft.com/office/officeart/2005/8/layout/orgChart1"/>
-    <dgm:cxn modelId="{47F47280-5C39-4CC7-8F71-16CF00A887FC}" type="presParOf" srcId="{BBD261A2-44E7-4BFF-8F0F-522128DE0B9A}" destId="{6AED5D12-C6A4-4ECF-907A-D0C259CC59D2}" srcOrd="1" destOrd="0" presId="urn:microsoft.com/office/officeart/2005/8/layout/orgChart1"/>
-    <dgm:cxn modelId="{8FCE8AC3-8290-4734-9B8B-3041867F77E2}" type="presParOf" srcId="{924B196E-0AE0-4E89-88C9-ED3D895EB2BC}" destId="{A614F300-91D0-4DBA-B43E-CFF19F4FC6E1}" srcOrd="1" destOrd="0" presId="urn:microsoft.com/office/officeart/2005/8/layout/orgChart1"/>
-    <dgm:cxn modelId="{441CAE67-1561-4F05-A291-89D552733475}" type="presParOf" srcId="{924B196E-0AE0-4E89-88C9-ED3D895EB2BC}" destId="{22270577-0F13-488A-9D9A-83CBE026D0E3}" srcOrd="2" destOrd="0" presId="urn:microsoft.com/office/officeart/2005/8/layout/orgChart1"/>
-    <dgm:cxn modelId="{41A0BB63-C18D-43BB-80CB-F38F20BFD925}" type="presParOf" srcId="{3FE5FCB3-151E-4AAA-B71A-63158DA963EA}" destId="{8D8D1D11-FEB7-4BF1-92CD-87CB27308046}" srcOrd="4" destOrd="0" presId="urn:microsoft.com/office/officeart/2005/8/layout/orgChart1"/>
-    <dgm:cxn modelId="{936DC69D-84C6-4688-B21D-ED5B06333CA8}" type="presParOf" srcId="{3FE5FCB3-151E-4AAA-B71A-63158DA963EA}" destId="{67377324-D722-440E-84D8-39E8E46F5379}" srcOrd="5" destOrd="0" presId="urn:microsoft.com/office/officeart/2005/8/layout/orgChart1"/>
-    <dgm:cxn modelId="{8D7577A5-F5A7-41EE-BA34-43B9A0CC5758}" type="presParOf" srcId="{67377324-D722-440E-84D8-39E8E46F5379}" destId="{BDAE47AE-A20A-425F-8E14-4F6889D93203}" srcOrd="0" destOrd="0" presId="urn:microsoft.com/office/officeart/2005/8/layout/orgChart1"/>
-    <dgm:cxn modelId="{82FC0ABD-0FA7-42FD-AB44-423234B2C598}" type="presParOf" srcId="{BDAE47AE-A20A-425F-8E14-4F6889D93203}" destId="{5258DC8D-8EE0-4CC4-A92C-300A7ED1F995}" srcOrd="0" destOrd="0" presId="urn:microsoft.com/office/officeart/2005/8/layout/orgChart1"/>
-    <dgm:cxn modelId="{722F820E-F8A2-4D70-93B6-7C99DBFEC915}" type="presParOf" srcId="{BDAE47AE-A20A-425F-8E14-4F6889D93203}" destId="{FB8425BB-A470-4265-A83D-C87D7FB1BD6E}" srcOrd="1" destOrd="0" presId="urn:microsoft.com/office/officeart/2005/8/layout/orgChart1"/>
-    <dgm:cxn modelId="{A5C99B1D-4931-4C60-B313-692AFEF76EBA}" type="presParOf" srcId="{67377324-D722-440E-84D8-39E8E46F5379}" destId="{27FE2E9E-D414-4547-A951-7C6091ACD3D4}" srcOrd="1" destOrd="0" presId="urn:microsoft.com/office/officeart/2005/8/layout/orgChart1"/>
-    <dgm:cxn modelId="{DF9014D3-C3AF-4E81-A351-4E4DA72B62FC}" type="presParOf" srcId="{67377324-D722-440E-84D8-39E8E46F5379}" destId="{65F2A1F0-F62A-4116-AF66-2DF563C84D96}" srcOrd="2" destOrd="0" presId="urn:microsoft.com/office/officeart/2005/8/layout/orgChart1"/>
-    <dgm:cxn modelId="{AD1D7158-9660-4352-AA56-4AA9D960A93C}" type="presParOf" srcId="{3FE5FCB3-151E-4AAA-B71A-63158DA963EA}" destId="{16A683E6-F0F1-4CC4-B60B-51DDDDD5BF39}" srcOrd="6" destOrd="0" presId="urn:microsoft.com/office/officeart/2005/8/layout/orgChart1"/>
-    <dgm:cxn modelId="{C27F74DD-FBC2-4129-A594-66508B20C1D0}" type="presParOf" srcId="{3FE5FCB3-151E-4AAA-B71A-63158DA963EA}" destId="{4346A7B9-6E2C-4FEC-90AF-31622B316E7E}" srcOrd="7" destOrd="0" presId="urn:microsoft.com/office/officeart/2005/8/layout/orgChart1"/>
-    <dgm:cxn modelId="{A852BF18-BC4B-4FF5-8EF6-09C843B1D7DC}" type="presParOf" srcId="{4346A7B9-6E2C-4FEC-90AF-31622B316E7E}" destId="{72DFDEB5-577F-4A70-808E-B21620FAE710}" srcOrd="0" destOrd="0" presId="urn:microsoft.com/office/officeart/2005/8/layout/orgChart1"/>
-    <dgm:cxn modelId="{DAD1FD00-FAC0-4355-A039-F977DD70E37B}" type="presParOf" srcId="{72DFDEB5-577F-4A70-808E-B21620FAE710}" destId="{93EB46DE-E1FC-4DBC-A924-8BC4E073F16A}" srcOrd="0" destOrd="0" presId="urn:microsoft.com/office/officeart/2005/8/layout/orgChart1"/>
-    <dgm:cxn modelId="{F8931161-A5D1-46D9-99F5-E78A0CDC1051}" type="presParOf" srcId="{72DFDEB5-577F-4A70-808E-B21620FAE710}" destId="{CDD5EB14-CE7F-4CB2-B425-0A8C553D8614}" srcOrd="1" destOrd="0" presId="urn:microsoft.com/office/officeart/2005/8/layout/orgChart1"/>
-    <dgm:cxn modelId="{EB971F4B-35A0-4582-AE20-318288449C91}" type="presParOf" srcId="{4346A7B9-6E2C-4FEC-90AF-31622B316E7E}" destId="{BF66D8A3-1E3A-4C58-9B14-F38913BA8FFD}" srcOrd="1" destOrd="0" presId="urn:microsoft.com/office/officeart/2005/8/layout/orgChart1"/>
-    <dgm:cxn modelId="{47B05460-0664-4C3D-9D31-22571869E82F}" type="presParOf" srcId="{4346A7B9-6E2C-4FEC-90AF-31622B316E7E}" destId="{536505E3-38F8-4C98-A433-994FB999F26A}" srcOrd="2" destOrd="0" presId="urn:microsoft.com/office/officeart/2005/8/layout/orgChart1"/>
-    <dgm:cxn modelId="{956A22B0-F05C-4F03-AA03-7471968AA141}" type="presParOf" srcId="{3FE5FCB3-151E-4AAA-B71A-63158DA963EA}" destId="{160F94A8-6A5A-43D6-AE72-0489B033246E}" srcOrd="8" destOrd="0" presId="urn:microsoft.com/office/officeart/2005/8/layout/orgChart1"/>
-    <dgm:cxn modelId="{B1B7C701-4144-440F-9599-0EED32347836}" type="presParOf" srcId="{3FE5FCB3-151E-4AAA-B71A-63158DA963EA}" destId="{66349751-1B96-4A6B-95AA-F692E4529B3F}" srcOrd="9" destOrd="0" presId="urn:microsoft.com/office/officeart/2005/8/layout/orgChart1"/>
-    <dgm:cxn modelId="{64E0A034-CB5C-42BD-B8C8-3869254EA45B}" type="presParOf" srcId="{66349751-1B96-4A6B-95AA-F692E4529B3F}" destId="{9F4BD2EB-A9DD-4346-A566-0ADF0563C839}" srcOrd="0" destOrd="0" presId="urn:microsoft.com/office/officeart/2005/8/layout/orgChart1"/>
-    <dgm:cxn modelId="{85FE451F-2A4E-4416-8A28-D02073C3B330}" type="presParOf" srcId="{9F4BD2EB-A9DD-4346-A566-0ADF0563C839}" destId="{B17C1864-87C1-4D35-93F8-7AC0ACE7A6CC}" srcOrd="0" destOrd="0" presId="urn:microsoft.com/office/officeart/2005/8/layout/orgChart1"/>
-    <dgm:cxn modelId="{9CE5C206-C6E4-44AE-9CDF-D990B482900F}" type="presParOf" srcId="{9F4BD2EB-A9DD-4346-A566-0ADF0563C839}" destId="{A4FB3E05-F1A6-4D0D-AAAD-9C3EE92EA43E}" srcOrd="1" destOrd="0" presId="urn:microsoft.com/office/officeart/2005/8/layout/orgChart1"/>
-    <dgm:cxn modelId="{78A3648B-14FD-42C5-8731-51DEAA11C464}" type="presParOf" srcId="{66349751-1B96-4A6B-95AA-F692E4529B3F}" destId="{704053C8-9E33-4958-A197-554CF096319C}" srcOrd="1" destOrd="0" presId="urn:microsoft.com/office/officeart/2005/8/layout/orgChart1"/>
-    <dgm:cxn modelId="{71F99B89-7711-4452-AE54-D448E77C72A9}" type="presParOf" srcId="{66349751-1B96-4A6B-95AA-F692E4529B3F}" destId="{4E39B20D-83EE-444B-A52D-7AC627A2DE85}" srcOrd="2" destOrd="0" presId="urn:microsoft.com/office/officeart/2005/8/layout/orgChart1"/>
-    <dgm:cxn modelId="{B921A46B-0E3B-4D75-9BB8-95A85AEB4243}" type="presParOf" srcId="{AAFBD0A9-117C-49B4-9B74-463BD6935746}" destId="{3457B14F-264A-4430-B5F5-B64AF7DFA8B5}" srcOrd="2" destOrd="0" presId="urn:microsoft.com/office/officeart/2005/8/layout/orgChart1"/>
-    <dgm:cxn modelId="{E6B018A4-EF7C-4CAC-9B7B-8DE27FB5489F}" type="presParOf" srcId="{F19675B1-3959-43BA-A885-3385DCEACD1F}" destId="{BF02D435-0551-4A78-BF32-3C54D0BFEFF0}" srcOrd="10" destOrd="0" presId="urn:microsoft.com/office/officeart/2005/8/layout/orgChart1"/>
-    <dgm:cxn modelId="{1C436B8A-FC13-47B5-8AEA-83EEF3F842D7}" type="presParOf" srcId="{F19675B1-3959-43BA-A885-3385DCEACD1F}" destId="{821FF1A1-8DBD-40FB-9009-ECF56E52A023}" srcOrd="11" destOrd="0" presId="urn:microsoft.com/office/officeart/2005/8/layout/orgChart1"/>
-    <dgm:cxn modelId="{F5642F98-A25A-48B7-A932-EAF88D130DA9}" type="presParOf" srcId="{821FF1A1-8DBD-40FB-9009-ECF56E52A023}" destId="{36D8CB32-5449-4E15-A747-433CDA75B6F3}" srcOrd="0" destOrd="0" presId="urn:microsoft.com/office/officeart/2005/8/layout/orgChart1"/>
-    <dgm:cxn modelId="{1EBD8F36-D594-4505-91AC-1B6E96DE32C8}" type="presParOf" srcId="{36D8CB32-5449-4E15-A747-433CDA75B6F3}" destId="{B2C695C9-A0F2-4547-9087-9E80A375FDA3}" srcOrd="0" destOrd="0" presId="urn:microsoft.com/office/officeart/2005/8/layout/orgChart1"/>
-    <dgm:cxn modelId="{2613544F-9DF1-4E00-BF71-DA6007DC6C10}" type="presParOf" srcId="{36D8CB32-5449-4E15-A747-433CDA75B6F3}" destId="{DE184EAE-33EB-4E5D-9049-E0EC3A9777FB}" srcOrd="1" destOrd="0" presId="urn:microsoft.com/office/officeart/2005/8/layout/orgChart1"/>
-    <dgm:cxn modelId="{A9417965-02F8-489F-874C-B28A9C7CE851}" type="presParOf" srcId="{821FF1A1-8DBD-40FB-9009-ECF56E52A023}" destId="{8478D0B8-F691-42BA-8A71-31C3817A990C}" srcOrd="1" destOrd="0" presId="urn:microsoft.com/office/officeart/2005/8/layout/orgChart1"/>
-    <dgm:cxn modelId="{56E1E851-6421-4347-A617-ED7BD0D4B69A}" type="presParOf" srcId="{8478D0B8-F691-42BA-8A71-31C3817A990C}" destId="{E3C8BB38-09E0-4CAD-B3AE-7DDE1805FB46}" srcOrd="0" destOrd="0" presId="urn:microsoft.com/office/officeart/2005/8/layout/orgChart1"/>
-    <dgm:cxn modelId="{DCEF747D-AFAA-4612-93BB-7F6F9441D160}" type="presParOf" srcId="{8478D0B8-F691-42BA-8A71-31C3817A990C}" destId="{B0A7C336-2143-4A60-A937-B63F02C83ABC}" srcOrd="1" destOrd="0" presId="urn:microsoft.com/office/officeart/2005/8/layout/orgChart1"/>
-    <dgm:cxn modelId="{C87B5B24-F0A0-435B-B79B-56C4943AD28D}" type="presParOf" srcId="{B0A7C336-2143-4A60-A937-B63F02C83ABC}" destId="{AEF9DE2A-183C-41E3-83FE-6BB55E3CDCED}" srcOrd="0" destOrd="0" presId="urn:microsoft.com/office/officeart/2005/8/layout/orgChart1"/>
-    <dgm:cxn modelId="{A63B79A5-3118-489D-A684-F39434293551}" type="presParOf" srcId="{AEF9DE2A-183C-41E3-83FE-6BB55E3CDCED}" destId="{77CEE38A-AE25-4D87-A70E-6A681CF5F9C5}" srcOrd="0" destOrd="0" presId="urn:microsoft.com/office/officeart/2005/8/layout/orgChart1"/>
-    <dgm:cxn modelId="{EE7090AF-5F24-4BB0-BC20-1D4BA0D4595F}" type="presParOf" srcId="{AEF9DE2A-183C-41E3-83FE-6BB55E3CDCED}" destId="{3604A3AC-93FD-40CC-AE2A-1D3ECF4DEFA6}" srcOrd="1" destOrd="0" presId="urn:microsoft.com/office/officeart/2005/8/layout/orgChart1"/>
-    <dgm:cxn modelId="{CEFC9AF7-8E35-4CCF-8B98-2302F791742B}" type="presParOf" srcId="{B0A7C336-2143-4A60-A937-B63F02C83ABC}" destId="{987113C1-030B-4375-9652-2E6CBD11BCE8}" srcOrd="1" destOrd="0" presId="urn:microsoft.com/office/officeart/2005/8/layout/orgChart1"/>
-    <dgm:cxn modelId="{CEE8FD9B-4263-4DCE-8B15-F461FF1E81CE}" type="presParOf" srcId="{B0A7C336-2143-4A60-A937-B63F02C83ABC}" destId="{D761160D-D0D3-4632-BBAB-123B2D366F31}" srcOrd="2" destOrd="0" presId="urn:microsoft.com/office/officeart/2005/8/layout/orgChart1"/>
-    <dgm:cxn modelId="{EE96A03B-0FE8-4C73-B10B-3A23C1A853CB}" type="presParOf" srcId="{821FF1A1-8DBD-40FB-9009-ECF56E52A023}" destId="{E450A1E7-4B49-48C9-8DD4-D70B910628E4}" srcOrd="2" destOrd="0" presId="urn:microsoft.com/office/officeart/2005/8/layout/orgChart1"/>
-    <dgm:cxn modelId="{79A58F50-3429-4C1E-92B7-E6C37CE8D485}" type="presParOf" srcId="{F19675B1-3959-43BA-A885-3385DCEACD1F}" destId="{C1D97370-A86E-429D-A745-FC2C74E0210B}" srcOrd="12" destOrd="0" presId="urn:microsoft.com/office/officeart/2005/8/layout/orgChart1"/>
-    <dgm:cxn modelId="{B0A22F08-FC55-430F-B24D-BA552CB5F944}" type="presParOf" srcId="{F19675B1-3959-43BA-A885-3385DCEACD1F}" destId="{E1D438C8-2666-4CC2-8B89-C49AF5393AB8}" srcOrd="13" destOrd="0" presId="urn:microsoft.com/office/officeart/2005/8/layout/orgChart1"/>
-    <dgm:cxn modelId="{C58797B1-87A0-4F12-83E6-505A0148147F}" type="presParOf" srcId="{E1D438C8-2666-4CC2-8B89-C49AF5393AB8}" destId="{86783D86-192A-4846-A244-BD78927656F4}" srcOrd="0" destOrd="0" presId="urn:microsoft.com/office/officeart/2005/8/layout/orgChart1"/>
-    <dgm:cxn modelId="{3E08FA0C-E47E-4CE2-AB78-CAB8D21D2968}" type="presParOf" srcId="{86783D86-192A-4846-A244-BD78927656F4}" destId="{B2AE35BD-E322-4BA2-95C5-B5AB8BA61BAD}" srcOrd="0" destOrd="0" presId="urn:microsoft.com/office/officeart/2005/8/layout/orgChart1"/>
-    <dgm:cxn modelId="{468BD36F-E9F6-4842-B605-E5655ED3992E}" type="presParOf" srcId="{86783D86-192A-4846-A244-BD78927656F4}" destId="{A677E4AB-856F-4508-86F3-5CADE35CBB28}" srcOrd="1" destOrd="0" presId="urn:microsoft.com/office/officeart/2005/8/layout/orgChart1"/>
-    <dgm:cxn modelId="{B97B1D2C-2CD3-4A81-B3F0-B4A243954BC1}" type="presParOf" srcId="{E1D438C8-2666-4CC2-8B89-C49AF5393AB8}" destId="{889BCB79-D9CA-464C-B81B-326DEE3B394A}" srcOrd="1" destOrd="0" presId="urn:microsoft.com/office/officeart/2005/8/layout/orgChart1"/>
-    <dgm:cxn modelId="{D72CFF08-FFA3-481E-8DE1-99D4778101CE}" type="presParOf" srcId="{889BCB79-D9CA-464C-B81B-326DEE3B394A}" destId="{00BBF58F-BC25-430E-AF4A-EF1743941547}" srcOrd="0" destOrd="0" presId="urn:microsoft.com/office/officeart/2005/8/layout/orgChart1"/>
-    <dgm:cxn modelId="{927B8DC9-6848-47D6-A7C1-017F9C8EC278}" type="presParOf" srcId="{889BCB79-D9CA-464C-B81B-326DEE3B394A}" destId="{284195E3-9804-4924-BBCE-E05F2247095C}" srcOrd="1" destOrd="0" presId="urn:microsoft.com/office/officeart/2005/8/layout/orgChart1"/>
-    <dgm:cxn modelId="{59E09305-0C2E-4DF0-8A1C-74D3DCD96DF6}" type="presParOf" srcId="{284195E3-9804-4924-BBCE-E05F2247095C}" destId="{1E469A7E-EA6F-4440-8BFB-F333E05F4F6B}" srcOrd="0" destOrd="0" presId="urn:microsoft.com/office/officeart/2005/8/layout/orgChart1"/>
-    <dgm:cxn modelId="{3590DEB0-8D7E-4B92-AE29-4A5DDEC47462}" type="presParOf" srcId="{1E469A7E-EA6F-4440-8BFB-F333E05F4F6B}" destId="{B9DC5DD9-72D7-4119-8A3A-D579ABED901E}" srcOrd="0" destOrd="0" presId="urn:microsoft.com/office/officeart/2005/8/layout/orgChart1"/>
-    <dgm:cxn modelId="{E299F0C5-653E-43DC-9152-FA3BDCA14CE7}" type="presParOf" srcId="{1E469A7E-EA6F-4440-8BFB-F333E05F4F6B}" destId="{EC57841B-EF0C-4738-874F-7BAFC08778EA}" srcOrd="1" destOrd="0" presId="urn:microsoft.com/office/officeart/2005/8/layout/orgChart1"/>
-    <dgm:cxn modelId="{B590EAAB-3A03-422F-BE6F-2E17900F8787}" type="presParOf" srcId="{284195E3-9804-4924-BBCE-E05F2247095C}" destId="{B159AF4F-86D3-43EB-8712-8E57A1CFC118}" srcOrd="1" destOrd="0" presId="urn:microsoft.com/office/officeart/2005/8/layout/orgChart1"/>
-    <dgm:cxn modelId="{B552B4B6-9A43-4D10-B88D-D6B9F132B5FC}" type="presParOf" srcId="{284195E3-9804-4924-BBCE-E05F2247095C}" destId="{BED9682B-5729-4881-9E46-217AA5EAB3AF}" srcOrd="2" destOrd="0" presId="urn:microsoft.com/office/officeart/2005/8/layout/orgChart1"/>
-    <dgm:cxn modelId="{963A5E36-1BF6-4A73-BCC9-09D9B2FC7CA7}" type="presParOf" srcId="{889BCB79-D9CA-464C-B81B-326DEE3B394A}" destId="{393E5717-DBD7-4011-A3AF-2DCE93A24C5A}" srcOrd="2" destOrd="0" presId="urn:microsoft.com/office/officeart/2005/8/layout/orgChart1"/>
-    <dgm:cxn modelId="{FACC3127-B70C-4C47-9193-CF88BD1A139A}" type="presParOf" srcId="{889BCB79-D9CA-464C-B81B-326DEE3B394A}" destId="{3D0E91A9-1716-4BC1-853A-F9532F2954DC}" srcOrd="3" destOrd="0" presId="urn:microsoft.com/office/officeart/2005/8/layout/orgChart1"/>
-    <dgm:cxn modelId="{6B4D9E4F-A56B-488F-BEB8-1F9C91EAE045}" type="presParOf" srcId="{3D0E91A9-1716-4BC1-853A-F9532F2954DC}" destId="{DA889A11-AFFB-45BF-9DD4-1C48905DE83E}" srcOrd="0" destOrd="0" presId="urn:microsoft.com/office/officeart/2005/8/layout/orgChart1"/>
-    <dgm:cxn modelId="{C9225FE2-9A45-4AF1-9E7D-6B4E2F54D698}" type="presParOf" srcId="{DA889A11-AFFB-45BF-9DD4-1C48905DE83E}" destId="{4A4D5550-DDF6-442B-960C-AB74646E723D}" srcOrd="0" destOrd="0" presId="urn:microsoft.com/office/officeart/2005/8/layout/orgChart1"/>
-    <dgm:cxn modelId="{CFD90FC2-7B25-4DAC-8987-F4C475A2EB25}" type="presParOf" srcId="{DA889A11-AFFB-45BF-9DD4-1C48905DE83E}" destId="{9C033BE6-31AE-4D1C-A829-04D736C65DF3}" srcOrd="1" destOrd="0" presId="urn:microsoft.com/office/officeart/2005/8/layout/orgChart1"/>
-    <dgm:cxn modelId="{5EFC5CD0-08BA-41D6-B0B6-C8E524A06F95}" type="presParOf" srcId="{3D0E91A9-1716-4BC1-853A-F9532F2954DC}" destId="{C226BDA1-C052-4ED3-93EB-F2B54C5E8E70}" srcOrd="1" destOrd="0" presId="urn:microsoft.com/office/officeart/2005/8/layout/orgChart1"/>
-    <dgm:cxn modelId="{D59611E0-C2DC-4783-A2AE-EA8D7B70AD61}" type="presParOf" srcId="{3D0E91A9-1716-4BC1-853A-F9532F2954DC}" destId="{C2534541-6549-456B-8B7D-642B45D3D6F2}" srcOrd="2" destOrd="0" presId="urn:microsoft.com/office/officeart/2005/8/layout/orgChart1"/>
-    <dgm:cxn modelId="{E1DF5B7C-E60B-4AAB-A324-76E72FEA017A}" type="presParOf" srcId="{E1D438C8-2666-4CC2-8B89-C49AF5393AB8}" destId="{8359E4FD-E1F4-4411-BD47-F50F096FCA5E}" srcOrd="2" destOrd="0" presId="urn:microsoft.com/office/officeart/2005/8/layout/orgChart1"/>
-    <dgm:cxn modelId="{3E025A27-7280-45A0-84D0-92AD91CA6EA4}" type="presParOf" srcId="{F19675B1-3959-43BA-A885-3385DCEACD1F}" destId="{BECA2525-A446-45DB-BB07-3CC81B12ACCE}" srcOrd="14" destOrd="0" presId="urn:microsoft.com/office/officeart/2005/8/layout/orgChart1"/>
-    <dgm:cxn modelId="{584F9058-EC7B-4516-B331-D5D0FF4A4A0E}" type="presParOf" srcId="{F19675B1-3959-43BA-A885-3385DCEACD1F}" destId="{AF6DD108-91FF-4043-813E-87B4617E4BA6}" srcOrd="15" destOrd="0" presId="urn:microsoft.com/office/officeart/2005/8/layout/orgChart1"/>
-    <dgm:cxn modelId="{DD23F2E4-F717-4020-A6AE-D6D5D630D442}" type="presParOf" srcId="{AF6DD108-91FF-4043-813E-87B4617E4BA6}" destId="{73516C4C-79FC-4547-B9AA-541513665DE9}" srcOrd="0" destOrd="0" presId="urn:microsoft.com/office/officeart/2005/8/layout/orgChart1"/>
-    <dgm:cxn modelId="{1DCE88DF-56FF-4EFC-8C31-3034BA98CF55}" type="presParOf" srcId="{73516C4C-79FC-4547-B9AA-541513665DE9}" destId="{6440DE83-D182-4B15-AF18-034EB11219F6}" srcOrd="0" destOrd="0" presId="urn:microsoft.com/office/officeart/2005/8/layout/orgChart1"/>
-    <dgm:cxn modelId="{D50780EB-E058-4608-BD7B-FF46F10829B1}" type="presParOf" srcId="{73516C4C-79FC-4547-B9AA-541513665DE9}" destId="{5BF9F1A0-E7E6-4FFB-B8FB-38795619BCA4}" srcOrd="1" destOrd="0" presId="urn:microsoft.com/office/officeart/2005/8/layout/orgChart1"/>
-    <dgm:cxn modelId="{AB86A4D3-AECB-4C33-94E7-E8D2F588F01B}" type="presParOf" srcId="{AF6DD108-91FF-4043-813E-87B4617E4BA6}" destId="{5F9E6422-398F-413D-8219-514467B4012B}" srcOrd="1" destOrd="0" presId="urn:microsoft.com/office/officeart/2005/8/layout/orgChart1"/>
-    <dgm:cxn modelId="{FA577917-3E6E-4A5B-AD6B-D3E75EC0D144}" type="presParOf" srcId="{5F9E6422-398F-413D-8219-514467B4012B}" destId="{E0178490-008B-4C81-A837-1560051CA18D}" srcOrd="0" destOrd="0" presId="urn:microsoft.com/office/officeart/2005/8/layout/orgChart1"/>
-    <dgm:cxn modelId="{798E9960-FA24-4C4D-BD35-1236427FC932}" type="presParOf" srcId="{5F9E6422-398F-413D-8219-514467B4012B}" destId="{C2573747-FE6B-45D7-9370-B73F5D3BD62C}" srcOrd="1" destOrd="0" presId="urn:microsoft.com/office/officeart/2005/8/layout/orgChart1"/>
-    <dgm:cxn modelId="{1C34EC00-2B55-4426-A185-BCDDF53EB16C}" type="presParOf" srcId="{C2573747-FE6B-45D7-9370-B73F5D3BD62C}" destId="{FEEE3C21-BCB2-4EE5-A55E-7162965D6E82}" srcOrd="0" destOrd="0" presId="urn:microsoft.com/office/officeart/2005/8/layout/orgChart1"/>
-    <dgm:cxn modelId="{1499F82B-6034-423A-BE78-76087081448B}" type="presParOf" srcId="{FEEE3C21-BCB2-4EE5-A55E-7162965D6E82}" destId="{8B9EA88B-DD47-4F45-B381-2EED5725E882}" srcOrd="0" destOrd="0" presId="urn:microsoft.com/office/officeart/2005/8/layout/orgChart1"/>
-    <dgm:cxn modelId="{1DB82973-0996-44D2-A894-6C0DFF22A51D}" type="presParOf" srcId="{FEEE3C21-BCB2-4EE5-A55E-7162965D6E82}" destId="{CECFDEEB-FCF3-4363-B46F-E06083BDBF60}" srcOrd="1" destOrd="0" presId="urn:microsoft.com/office/officeart/2005/8/layout/orgChart1"/>
-    <dgm:cxn modelId="{AB6A7178-B203-40C0-9F50-D5A9717B7219}" type="presParOf" srcId="{C2573747-FE6B-45D7-9370-B73F5D3BD62C}" destId="{3ABF4B0F-1871-4C76-95CD-5B2D2D8C53EE}" srcOrd="1" destOrd="0" presId="urn:microsoft.com/office/officeart/2005/8/layout/orgChart1"/>
-    <dgm:cxn modelId="{2BBE85A5-870E-4016-8C97-9EEF47B63A4A}" type="presParOf" srcId="{C2573747-FE6B-45D7-9370-B73F5D3BD62C}" destId="{1EFA8914-3E77-4350-B547-3F594132A5D4}" srcOrd="2" destOrd="0" presId="urn:microsoft.com/office/officeart/2005/8/layout/orgChart1"/>
-    <dgm:cxn modelId="{2E175C8D-2B4B-4F9B-9930-CB91423B7B50}" type="presParOf" srcId="{AF6DD108-91FF-4043-813E-87B4617E4BA6}" destId="{592CE8E8-8581-44E8-98F5-83B69A1B591C}" srcOrd="2" destOrd="0" presId="urn:microsoft.com/office/officeart/2005/8/layout/orgChart1"/>
-    <dgm:cxn modelId="{2E459EEE-187E-485C-98CF-6E4C7733462E}" type="presParOf" srcId="{7B08CB0C-0DBC-48EE-85F3-D97B4256411A}" destId="{C7944A21-E398-4054-9FDC-169C370D1BE5}" srcOrd="2" destOrd="0" presId="urn:microsoft.com/office/officeart/2005/8/layout/orgChart1"/>
+    <dgm:cxn modelId="{FDE248F4-99E6-4655-B027-F1DF23C722F5}" type="presOf" srcId="{1A815503-D0AB-4DA6-8C3A-B5A14C5BADF8}" destId="{E0178490-008B-4C81-A837-1560051CA18D}" srcOrd="0" destOrd="0" presId="urn:microsoft.com/office/officeart/2005/8/layout/orgChart1"/>
+    <dgm:cxn modelId="{0B76F9BD-1429-4102-8FF6-0F9AC8BEECF7}" type="presOf" srcId="{1A2D5238-EFA7-4401-9840-4A87D6CB60B3}" destId="{C533E5AC-074B-469B-84A4-D8DF587D800C}" srcOrd="0" destOrd="0" presId="urn:microsoft.com/office/officeart/2005/8/layout/orgChart1"/>
+    <dgm:cxn modelId="{51F2AB08-C849-4055-B3C4-8F13029A444E}" type="presOf" srcId="{649961B5-28F1-49A0-A0BF-BDE3AA43C642}" destId="{CECFDEEB-FCF3-4363-B46F-E06083BDBF60}" srcOrd="1" destOrd="0" presId="urn:microsoft.com/office/officeart/2005/8/layout/orgChart1"/>
+    <dgm:cxn modelId="{BD3F58C7-AC06-47E4-81F7-81D529CCD24D}" type="presOf" srcId="{153CDD1A-8235-410D-874A-F532A19970E6}" destId="{C7C55572-F359-469C-8918-8D5BD2D9F814}" srcOrd="1" destOrd="0" presId="urn:microsoft.com/office/officeart/2005/8/layout/orgChart1"/>
+    <dgm:cxn modelId="{56EE6A58-5E00-490C-B139-63E89906EA00}" type="presOf" srcId="{DC3CB1FC-F65D-4FA9-9F6F-6CE33B97FF34}" destId="{5BF9F1A0-E7E6-4FFB-B8FB-38795619BCA4}" srcOrd="1" destOrd="0" presId="urn:microsoft.com/office/officeart/2005/8/layout/orgChart1"/>
+    <dgm:cxn modelId="{3EC2CCBF-A2F7-4E06-992E-1BB8A51E0CEE}" type="presParOf" srcId="{5B49F92D-439E-444C-8581-BE5FD3FCB6BF}" destId="{7B08CB0C-0DBC-48EE-85F3-D97B4256411A}" srcOrd="0" destOrd="0" presId="urn:microsoft.com/office/officeart/2005/8/layout/orgChart1"/>
+    <dgm:cxn modelId="{D0525565-C579-48DF-A046-0B9032987660}" type="presParOf" srcId="{7B08CB0C-0DBC-48EE-85F3-D97B4256411A}" destId="{797366C4-8514-4A54-8919-E8488B29A78B}" srcOrd="0" destOrd="0" presId="urn:microsoft.com/office/officeart/2005/8/layout/orgChart1"/>
+    <dgm:cxn modelId="{C751BCA1-8D60-43FB-9948-7D188B0B743A}" type="presParOf" srcId="{797366C4-8514-4A54-8919-E8488B29A78B}" destId="{907BF431-E1CE-4F39-AC5B-7927A7CDD519}" srcOrd="0" destOrd="0" presId="urn:microsoft.com/office/officeart/2005/8/layout/orgChart1"/>
+    <dgm:cxn modelId="{32CDA4AD-21B4-4170-8EF3-77925CBED278}" type="presParOf" srcId="{797366C4-8514-4A54-8919-E8488B29A78B}" destId="{4C1DA071-6665-439A-83BB-343AC2E4F45E}" srcOrd="1" destOrd="0" presId="urn:microsoft.com/office/officeart/2005/8/layout/orgChart1"/>
+    <dgm:cxn modelId="{020B8597-EC13-4C74-8868-0853D513CF9C}" type="presParOf" srcId="{7B08CB0C-0DBC-48EE-85F3-D97B4256411A}" destId="{F19675B1-3959-43BA-A885-3385DCEACD1F}" srcOrd="1" destOrd="0" presId="urn:microsoft.com/office/officeart/2005/8/layout/orgChart1"/>
+    <dgm:cxn modelId="{16661713-C269-461F-9F6B-DEC234D34229}" type="presParOf" srcId="{F19675B1-3959-43BA-A885-3385DCEACD1F}" destId="{7EE6D349-9BDB-40F9-8607-0D4AC1990B98}" srcOrd="0" destOrd="0" presId="urn:microsoft.com/office/officeart/2005/8/layout/orgChart1"/>
+    <dgm:cxn modelId="{808F846F-27B4-4CE4-9565-637EDA2C8B7A}" type="presParOf" srcId="{F19675B1-3959-43BA-A885-3385DCEACD1F}" destId="{9916F9FD-BFBD-4ADA-BF58-E8FEAFC9CE6D}" srcOrd="1" destOrd="0" presId="urn:microsoft.com/office/officeart/2005/8/layout/orgChart1"/>
+    <dgm:cxn modelId="{8663EBD8-0E7B-42B4-9207-77DA48364F81}" type="presParOf" srcId="{9916F9FD-BFBD-4ADA-BF58-E8FEAFC9CE6D}" destId="{98221E72-61AF-40A5-ABD2-D50B355ACA30}" srcOrd="0" destOrd="0" presId="urn:microsoft.com/office/officeart/2005/8/layout/orgChart1"/>
+    <dgm:cxn modelId="{73CA7876-EEDB-4A5E-9C97-C6B97526A313}" type="presParOf" srcId="{98221E72-61AF-40A5-ABD2-D50B355ACA30}" destId="{36799BA8-8CEE-4CD4-8416-DE33995F3542}" srcOrd="0" destOrd="0" presId="urn:microsoft.com/office/officeart/2005/8/layout/orgChart1"/>
+    <dgm:cxn modelId="{BB4F3676-2C5F-41D1-B404-854F92620C82}" type="presParOf" srcId="{98221E72-61AF-40A5-ABD2-D50B355ACA30}" destId="{94CD8531-086C-4997-9783-A7416740DC2A}" srcOrd="1" destOrd="0" presId="urn:microsoft.com/office/officeart/2005/8/layout/orgChart1"/>
+    <dgm:cxn modelId="{1264CF26-3251-4864-A0B7-C59B6CD55714}" type="presParOf" srcId="{9916F9FD-BFBD-4ADA-BF58-E8FEAFC9CE6D}" destId="{CE8681F2-E990-4557-95C1-E3EA7F60B735}" srcOrd="1" destOrd="0" presId="urn:microsoft.com/office/officeart/2005/8/layout/orgChart1"/>
+    <dgm:cxn modelId="{15BD66F2-1599-46B9-B57D-5A68BE9D246A}" type="presParOf" srcId="{CE8681F2-E990-4557-95C1-E3EA7F60B735}" destId="{C4D91958-7881-4BB0-89C7-D7C2880A707E}" srcOrd="0" destOrd="0" presId="urn:microsoft.com/office/officeart/2005/8/layout/orgChart1"/>
+    <dgm:cxn modelId="{5FBBAA7A-6C3C-467D-8568-3D761CE1DFFA}" type="presParOf" srcId="{CE8681F2-E990-4557-95C1-E3EA7F60B735}" destId="{06164E5B-F429-478C-8B55-668EE0970806}" srcOrd="1" destOrd="0" presId="urn:microsoft.com/office/officeart/2005/8/layout/orgChart1"/>
+    <dgm:cxn modelId="{EDECD119-648B-46CE-A086-74537A383518}" type="presParOf" srcId="{06164E5B-F429-478C-8B55-668EE0970806}" destId="{97BF6EF0-81D4-4BD7-A41D-0B2CC3ED4981}" srcOrd="0" destOrd="0" presId="urn:microsoft.com/office/officeart/2005/8/layout/orgChart1"/>
+    <dgm:cxn modelId="{FFB4ADF7-438E-416F-80E0-4672C4DEC620}" type="presParOf" srcId="{97BF6EF0-81D4-4BD7-A41D-0B2CC3ED4981}" destId="{D5186EA8-2A5A-45EE-A8A4-8A215706F848}" srcOrd="0" destOrd="0" presId="urn:microsoft.com/office/officeart/2005/8/layout/orgChart1"/>
+    <dgm:cxn modelId="{4E28DC8B-82F5-4194-AB44-1D55CF800716}" type="presParOf" srcId="{97BF6EF0-81D4-4BD7-A41D-0B2CC3ED4981}" destId="{B5FF36AD-0303-4ECF-9C86-A64F51FC3B54}" srcOrd="1" destOrd="0" presId="urn:microsoft.com/office/officeart/2005/8/layout/orgChart1"/>
+    <dgm:cxn modelId="{9F808ECE-3D00-4A1B-8B1E-0140BE01B678}" type="presParOf" srcId="{06164E5B-F429-478C-8B55-668EE0970806}" destId="{32F5926F-1AFD-4DC7-A7E8-5710E842CA86}" srcOrd="1" destOrd="0" presId="urn:microsoft.com/office/officeart/2005/8/layout/orgChart1"/>
+    <dgm:cxn modelId="{CAC31314-3DFC-4675-A7EC-BB9B2F6E155A}" type="presParOf" srcId="{06164E5B-F429-478C-8B55-668EE0970806}" destId="{5F17DA3E-3016-4EA0-B48D-C44ED6BA63CA}" srcOrd="2" destOrd="0" presId="urn:microsoft.com/office/officeart/2005/8/layout/orgChart1"/>
+    <dgm:cxn modelId="{739FDFD9-D4F7-4AF8-B4D6-8A25BCBC34A2}" type="presParOf" srcId="{CE8681F2-E990-4557-95C1-E3EA7F60B735}" destId="{8D008C46-86FF-453F-9523-6A4C41823B2C}" srcOrd="2" destOrd="0" presId="urn:microsoft.com/office/officeart/2005/8/layout/orgChart1"/>
+    <dgm:cxn modelId="{B49DE458-D83E-45A3-8B92-F832A484A3D9}" type="presParOf" srcId="{CE8681F2-E990-4557-95C1-E3EA7F60B735}" destId="{6D86F7C2-8AAE-42B8-844B-3CA655AA70A3}" srcOrd="3" destOrd="0" presId="urn:microsoft.com/office/officeart/2005/8/layout/orgChart1"/>
+    <dgm:cxn modelId="{A86CC4A8-27BC-4D2B-922B-B8BAE87DB91C}" type="presParOf" srcId="{6D86F7C2-8AAE-42B8-844B-3CA655AA70A3}" destId="{B542D6A0-1AE1-4AC4-904E-448AADE2D1D8}" srcOrd="0" destOrd="0" presId="urn:microsoft.com/office/officeart/2005/8/layout/orgChart1"/>
+    <dgm:cxn modelId="{E74F1A27-4A5A-44AF-B29F-0678ABD40221}" type="presParOf" srcId="{B542D6A0-1AE1-4AC4-904E-448AADE2D1D8}" destId="{77397489-270C-4BB9-891B-56EA3D16AB52}" srcOrd="0" destOrd="0" presId="urn:microsoft.com/office/officeart/2005/8/layout/orgChart1"/>
+    <dgm:cxn modelId="{F74A10DB-C177-4A04-AE68-9BB1F857C80A}" type="presParOf" srcId="{B542D6A0-1AE1-4AC4-904E-448AADE2D1D8}" destId="{BDE2388A-21F9-416F-9348-3908D0C675B4}" srcOrd="1" destOrd="0" presId="urn:microsoft.com/office/officeart/2005/8/layout/orgChart1"/>
+    <dgm:cxn modelId="{D63EED31-6F72-454E-AE27-C632FF0807ED}" type="presParOf" srcId="{6D86F7C2-8AAE-42B8-844B-3CA655AA70A3}" destId="{140B6644-B361-40BA-A1EC-67989BC1EE33}" srcOrd="1" destOrd="0" presId="urn:microsoft.com/office/officeart/2005/8/layout/orgChart1"/>
+    <dgm:cxn modelId="{0825DCD9-8150-45E5-A7C2-357D1A0DF602}" type="presParOf" srcId="{6D86F7C2-8AAE-42B8-844B-3CA655AA70A3}" destId="{38DA561F-3042-4522-AEC5-B680BE33EFD4}" srcOrd="2" destOrd="0" presId="urn:microsoft.com/office/officeart/2005/8/layout/orgChart1"/>
+    <dgm:cxn modelId="{572DC363-5961-4010-80F2-563BE3DE59FA}" type="presParOf" srcId="{CE8681F2-E990-4557-95C1-E3EA7F60B735}" destId="{4E058B36-3A78-4388-85BF-519ACFE75C2C}" srcOrd="4" destOrd="0" presId="urn:microsoft.com/office/officeart/2005/8/layout/orgChart1"/>
+    <dgm:cxn modelId="{936CC203-6D60-41FA-94B0-DEDF3216B9C8}" type="presParOf" srcId="{CE8681F2-E990-4557-95C1-E3EA7F60B735}" destId="{709C30AF-1E4C-4CCA-916A-8ACF5C302AF6}" srcOrd="5" destOrd="0" presId="urn:microsoft.com/office/officeart/2005/8/layout/orgChart1"/>
+    <dgm:cxn modelId="{4742EB91-CEC7-454C-9CDF-6D35D12D2588}" type="presParOf" srcId="{709C30AF-1E4C-4CCA-916A-8ACF5C302AF6}" destId="{1C578BAC-4CF7-462A-BFFC-58644A8E5DED}" srcOrd="0" destOrd="0" presId="urn:microsoft.com/office/officeart/2005/8/layout/orgChart1"/>
+    <dgm:cxn modelId="{6DAB31F2-3E47-47A0-A735-3B9BD9CBCA5F}" type="presParOf" srcId="{1C578BAC-4CF7-462A-BFFC-58644A8E5DED}" destId="{D8167597-CBCB-4972-9D7A-CD5B0F18B626}" srcOrd="0" destOrd="0" presId="urn:microsoft.com/office/officeart/2005/8/layout/orgChart1"/>
+    <dgm:cxn modelId="{6009F15D-6A5E-4B23-9919-04FA1F66B663}" type="presParOf" srcId="{1C578BAC-4CF7-462A-BFFC-58644A8E5DED}" destId="{6A6EE2C0-B1FC-4732-8D59-275AE0F49221}" srcOrd="1" destOrd="0" presId="urn:microsoft.com/office/officeart/2005/8/layout/orgChart1"/>
+    <dgm:cxn modelId="{531C7E06-76D3-4A87-AC96-1ED414D45683}" type="presParOf" srcId="{709C30AF-1E4C-4CCA-916A-8ACF5C302AF6}" destId="{CBDF7EA1-D718-4965-B907-023C9C4D77BD}" srcOrd="1" destOrd="0" presId="urn:microsoft.com/office/officeart/2005/8/layout/orgChart1"/>
+    <dgm:cxn modelId="{9BF932EB-B085-46FE-BB66-EBDD889F6156}" type="presParOf" srcId="{709C30AF-1E4C-4CCA-916A-8ACF5C302AF6}" destId="{FFA1ADC1-AD91-4F85-BB25-7A69F5F2C7F1}" srcOrd="2" destOrd="0" presId="urn:microsoft.com/office/officeart/2005/8/layout/orgChart1"/>
+    <dgm:cxn modelId="{CD1340B9-777D-4EED-8D3F-44DDB665447D}" type="presParOf" srcId="{9916F9FD-BFBD-4ADA-BF58-E8FEAFC9CE6D}" destId="{5FEFEAD2-AA59-4F11-BC37-0169447C2BBF}" srcOrd="2" destOrd="0" presId="urn:microsoft.com/office/officeart/2005/8/layout/orgChart1"/>
+    <dgm:cxn modelId="{4B91E918-BA14-4ACE-A9FC-894ADE13F1FB}" type="presParOf" srcId="{F19675B1-3959-43BA-A885-3385DCEACD1F}" destId="{82CECC7C-8860-4D77-9A4E-747C205ECAB0}" srcOrd="2" destOrd="0" presId="urn:microsoft.com/office/officeart/2005/8/layout/orgChart1"/>
+    <dgm:cxn modelId="{60BC150C-FCB8-472D-B62A-0050001C9CDB}" type="presParOf" srcId="{F19675B1-3959-43BA-A885-3385DCEACD1F}" destId="{8F421187-AA53-4554-8029-93D1B11F8D6B}" srcOrd="3" destOrd="0" presId="urn:microsoft.com/office/officeart/2005/8/layout/orgChart1"/>
+    <dgm:cxn modelId="{B59AC370-6D3A-420B-A183-B917B311DDE3}" type="presParOf" srcId="{8F421187-AA53-4554-8029-93D1B11F8D6B}" destId="{9D0876C9-EE20-4B5E-B4F7-66A0669B28DB}" srcOrd="0" destOrd="0" presId="urn:microsoft.com/office/officeart/2005/8/layout/orgChart1"/>
+    <dgm:cxn modelId="{62197F66-762C-4460-8820-F6EC6DFAFEDB}" type="presParOf" srcId="{9D0876C9-EE20-4B5E-B4F7-66A0669B28DB}" destId="{F2454630-FC0F-4D5C-ABBA-C9ABC55316B3}" srcOrd="0" destOrd="0" presId="urn:microsoft.com/office/officeart/2005/8/layout/orgChart1"/>
+    <dgm:cxn modelId="{336F6177-34D9-4E1B-B861-020EAABB678B}" type="presParOf" srcId="{9D0876C9-EE20-4B5E-B4F7-66A0669B28DB}" destId="{7165ABC0-CF00-4ECB-A9D3-546A5AD92E27}" srcOrd="1" destOrd="0" presId="urn:microsoft.com/office/officeart/2005/8/layout/orgChart1"/>
+    <dgm:cxn modelId="{A2EB0730-BFD9-400F-A4E0-09207FECF367}" type="presParOf" srcId="{8F421187-AA53-4554-8029-93D1B11F8D6B}" destId="{FD7532C9-ACB7-4AEB-AA08-927A2E1757DE}" srcOrd="1" destOrd="0" presId="urn:microsoft.com/office/officeart/2005/8/layout/orgChart1"/>
+    <dgm:cxn modelId="{774180CF-2C2B-4C0E-A3E5-7F358D3CCE11}" type="presParOf" srcId="{FD7532C9-ACB7-4AEB-AA08-927A2E1757DE}" destId="{0241D7FD-C0FC-428B-A8DF-251C6112C67B}" srcOrd="0" destOrd="0" presId="urn:microsoft.com/office/officeart/2005/8/layout/orgChart1"/>
+    <dgm:cxn modelId="{81D8470D-F3A1-4280-871C-B601F54F75E7}" type="presParOf" srcId="{FD7532C9-ACB7-4AEB-AA08-927A2E1757DE}" destId="{48EEED92-D3F0-461A-956D-ADD909F718CD}" srcOrd="1" destOrd="0" presId="urn:microsoft.com/office/officeart/2005/8/layout/orgChart1"/>
+    <dgm:cxn modelId="{395427E5-D162-471B-8F1D-A047BE58E189}" type="presParOf" srcId="{48EEED92-D3F0-461A-956D-ADD909F718CD}" destId="{D43BE2D2-AAB9-4395-A03B-EE15B517F913}" srcOrd="0" destOrd="0" presId="urn:microsoft.com/office/officeart/2005/8/layout/orgChart1"/>
+    <dgm:cxn modelId="{7668A858-77C4-48B5-BAC6-D9EBA7ED457F}" type="presParOf" srcId="{D43BE2D2-AAB9-4395-A03B-EE15B517F913}" destId="{8DD34944-5540-401F-8DA3-0BC3C7ED9E29}" srcOrd="0" destOrd="0" presId="urn:microsoft.com/office/officeart/2005/8/layout/orgChart1"/>
+    <dgm:cxn modelId="{97B6432F-9F57-440F-A3E8-4AB74B212718}" type="presParOf" srcId="{D43BE2D2-AAB9-4395-A03B-EE15B517F913}" destId="{C7C55572-F359-469C-8918-8D5BD2D9F814}" srcOrd="1" destOrd="0" presId="urn:microsoft.com/office/officeart/2005/8/layout/orgChart1"/>
+    <dgm:cxn modelId="{91832CE6-A299-4BFB-B11E-21C05C9815F1}" type="presParOf" srcId="{48EEED92-D3F0-461A-956D-ADD909F718CD}" destId="{34AD731B-A23F-471F-B883-6BDCBE080F3A}" srcOrd="1" destOrd="0" presId="urn:microsoft.com/office/officeart/2005/8/layout/orgChart1"/>
+    <dgm:cxn modelId="{48D818AD-B979-4699-A0F7-CE4DBA063EFD}" type="presParOf" srcId="{48EEED92-D3F0-461A-956D-ADD909F718CD}" destId="{BFD7D62E-6068-49C6-BA76-82EC43C4C97C}" srcOrd="2" destOrd="0" presId="urn:microsoft.com/office/officeart/2005/8/layout/orgChart1"/>
+    <dgm:cxn modelId="{439207CB-079E-4644-A6EF-316FB8E159CD}" type="presParOf" srcId="{FD7532C9-ACB7-4AEB-AA08-927A2E1757DE}" destId="{835779FE-5370-4B8F-8355-4B51F47F4469}" srcOrd="2" destOrd="0" presId="urn:microsoft.com/office/officeart/2005/8/layout/orgChart1"/>
+    <dgm:cxn modelId="{275656F9-63B4-4B94-847A-D07FF8C204A3}" type="presParOf" srcId="{FD7532C9-ACB7-4AEB-AA08-927A2E1757DE}" destId="{850FBA87-2EE4-4BD7-A20C-99D7B93F9773}" srcOrd="3" destOrd="0" presId="urn:microsoft.com/office/officeart/2005/8/layout/orgChart1"/>
+    <dgm:cxn modelId="{6A6C478C-AC81-4777-AF68-BC7AF0104C35}" type="presParOf" srcId="{850FBA87-2EE4-4BD7-A20C-99D7B93F9773}" destId="{C0365CAA-465C-46BE-8E1C-0EBE96F2F9DA}" srcOrd="0" destOrd="0" presId="urn:microsoft.com/office/officeart/2005/8/layout/orgChart1"/>
+    <dgm:cxn modelId="{86707697-79DB-44C5-9D69-BE55AFB67F37}" type="presParOf" srcId="{C0365CAA-465C-46BE-8E1C-0EBE96F2F9DA}" destId="{501767B8-CF5A-4303-9BB3-3E1F8E0CA89D}" srcOrd="0" destOrd="0" presId="urn:microsoft.com/office/officeart/2005/8/layout/orgChart1"/>
+    <dgm:cxn modelId="{01482CB5-7BBF-46BD-8E44-BE3C840BB158}" type="presParOf" srcId="{C0365CAA-465C-46BE-8E1C-0EBE96F2F9DA}" destId="{AC8204D8-018D-4634-9EAB-1E1F6325321A}" srcOrd="1" destOrd="0" presId="urn:microsoft.com/office/officeart/2005/8/layout/orgChart1"/>
+    <dgm:cxn modelId="{E9DC9F43-FDC5-4E07-9EAB-55AF90B98CA4}" type="presParOf" srcId="{850FBA87-2EE4-4BD7-A20C-99D7B93F9773}" destId="{8ACAF94E-4380-47FA-A45E-71C2CA2AD9A9}" srcOrd="1" destOrd="0" presId="urn:microsoft.com/office/officeart/2005/8/layout/orgChart1"/>
+    <dgm:cxn modelId="{E8614D3C-0EDE-43F4-BB98-4D7D171C8182}" type="presParOf" srcId="{850FBA87-2EE4-4BD7-A20C-99D7B93F9773}" destId="{1DE8F453-60FD-4CD7-B23F-27AD355B528C}" srcOrd="2" destOrd="0" presId="urn:microsoft.com/office/officeart/2005/8/layout/orgChart1"/>
+    <dgm:cxn modelId="{CFA2E4B1-5468-4BFF-AB05-7A9AECE87F62}" type="presParOf" srcId="{FD7532C9-ACB7-4AEB-AA08-927A2E1757DE}" destId="{71B5821D-9E2E-43D1-88B4-C85CD5C3553A}" srcOrd="4" destOrd="0" presId="urn:microsoft.com/office/officeart/2005/8/layout/orgChart1"/>
+    <dgm:cxn modelId="{42FDC6E5-3836-45A4-B272-A4911E266AAF}" type="presParOf" srcId="{FD7532C9-ACB7-4AEB-AA08-927A2E1757DE}" destId="{24613A22-E6AF-47AE-903E-6485A5F71E47}" srcOrd="5" destOrd="0" presId="urn:microsoft.com/office/officeart/2005/8/layout/orgChart1"/>
+    <dgm:cxn modelId="{125DC694-C388-4857-B7F5-752FE54465F5}" type="presParOf" srcId="{24613A22-E6AF-47AE-903E-6485A5F71E47}" destId="{86486792-C23A-45FF-A7CA-F9B5C4774239}" srcOrd="0" destOrd="0" presId="urn:microsoft.com/office/officeart/2005/8/layout/orgChart1"/>
+    <dgm:cxn modelId="{DA41A293-FD58-46FF-8013-C1E98240ACF0}" type="presParOf" srcId="{86486792-C23A-45FF-A7CA-F9B5C4774239}" destId="{D1A4ED5F-6C1E-4697-A608-6369EDEB7CCC}" srcOrd="0" destOrd="0" presId="urn:microsoft.com/office/officeart/2005/8/layout/orgChart1"/>
+    <dgm:cxn modelId="{BD2E6020-31E9-4689-87F4-64D63728A037}" type="presParOf" srcId="{86486792-C23A-45FF-A7CA-F9B5C4774239}" destId="{11325F07-3967-4998-B045-00E7D7E0921D}" srcOrd="1" destOrd="0" presId="urn:microsoft.com/office/officeart/2005/8/layout/orgChart1"/>
+    <dgm:cxn modelId="{4032218B-5474-437B-8654-49D1E3DABF02}" type="presParOf" srcId="{24613A22-E6AF-47AE-903E-6485A5F71E47}" destId="{F5CD8781-6873-434D-87E4-614EC7E4AE71}" srcOrd="1" destOrd="0" presId="urn:microsoft.com/office/officeart/2005/8/layout/orgChart1"/>
+    <dgm:cxn modelId="{0814C3AB-77A0-47DD-9895-BD6A4A537AC1}" type="presParOf" srcId="{24613A22-E6AF-47AE-903E-6485A5F71E47}" destId="{30C03D75-56A9-4BB3-80ED-37BF6986F3B9}" srcOrd="2" destOrd="0" presId="urn:microsoft.com/office/officeart/2005/8/layout/orgChart1"/>
+    <dgm:cxn modelId="{374EABB5-B2E3-4086-AF66-1CC5212CC61F}" type="presParOf" srcId="{8F421187-AA53-4554-8029-93D1B11F8D6B}" destId="{6D1E6B30-248F-40BF-8434-B10CADA522D4}" srcOrd="2" destOrd="0" presId="urn:microsoft.com/office/officeart/2005/8/layout/orgChart1"/>
+    <dgm:cxn modelId="{FCC22F31-401C-4D11-AF91-7FDBC75E911C}" type="presParOf" srcId="{F19675B1-3959-43BA-A885-3385DCEACD1F}" destId="{0844DC12-1969-4360-A62B-FB64B7339EBC}" srcOrd="4" destOrd="0" presId="urn:microsoft.com/office/officeart/2005/8/layout/orgChart1"/>
+    <dgm:cxn modelId="{E7177A94-E97F-4BA9-B0BC-41D48CBDC53C}" type="presParOf" srcId="{F19675B1-3959-43BA-A885-3385DCEACD1F}" destId="{0E8E3671-EE4D-4C9B-B5B7-5360D1C8DB26}" srcOrd="5" destOrd="0" presId="urn:microsoft.com/office/officeart/2005/8/layout/orgChart1"/>
+    <dgm:cxn modelId="{2E299950-5325-4BAE-8425-23EBE2CB48CF}" type="presParOf" srcId="{0E8E3671-EE4D-4C9B-B5B7-5360D1C8DB26}" destId="{AEE203B6-9750-421A-AEB3-C6E25E308C0B}" srcOrd="0" destOrd="0" presId="urn:microsoft.com/office/officeart/2005/8/layout/orgChart1"/>
+    <dgm:cxn modelId="{87BFE9B1-C2CA-4AFC-B4B1-9EF6A09772B1}" type="presParOf" srcId="{AEE203B6-9750-421A-AEB3-C6E25E308C0B}" destId="{1FA25DF1-C892-46C7-81DF-16443DDEB3C9}" srcOrd="0" destOrd="0" presId="urn:microsoft.com/office/officeart/2005/8/layout/orgChart1"/>
+    <dgm:cxn modelId="{9C3A4CB5-E511-443B-B1EC-5E1D7B57317D}" type="presParOf" srcId="{AEE203B6-9750-421A-AEB3-C6E25E308C0B}" destId="{19F2A717-476F-483C-872F-B2788DF35F1E}" srcOrd="1" destOrd="0" presId="urn:microsoft.com/office/officeart/2005/8/layout/orgChart1"/>
+    <dgm:cxn modelId="{C4DD48D2-B54D-4871-8D06-2033928E5BD6}" type="presParOf" srcId="{0E8E3671-EE4D-4C9B-B5B7-5360D1C8DB26}" destId="{5F3246FE-3CE1-4804-8228-170E7E1296A0}" srcOrd="1" destOrd="0" presId="urn:microsoft.com/office/officeart/2005/8/layout/orgChart1"/>
+    <dgm:cxn modelId="{689A3B60-7A83-47EF-B2BD-EC9430A78C73}" type="presParOf" srcId="{5F3246FE-3CE1-4804-8228-170E7E1296A0}" destId="{6CCF958D-1A0F-49EE-B204-5CE9E82955E8}" srcOrd="0" destOrd="0" presId="urn:microsoft.com/office/officeart/2005/8/layout/orgChart1"/>
+    <dgm:cxn modelId="{FC06EAA2-B793-4955-AFA4-A8C31C52CDBA}" type="presParOf" srcId="{5F3246FE-3CE1-4804-8228-170E7E1296A0}" destId="{AE7E61CE-AA9B-4E32-97F3-F90315F3B0AA}" srcOrd="1" destOrd="0" presId="urn:microsoft.com/office/officeart/2005/8/layout/orgChart1"/>
+    <dgm:cxn modelId="{645F4B39-E880-4184-BAC4-C7841660F58F}" type="presParOf" srcId="{AE7E61CE-AA9B-4E32-97F3-F90315F3B0AA}" destId="{384806F6-40E3-4469-864C-C1217E00C2E1}" srcOrd="0" destOrd="0" presId="urn:microsoft.com/office/officeart/2005/8/layout/orgChart1"/>
+    <dgm:cxn modelId="{018286FB-140A-4808-AB17-6236B3979790}" type="presParOf" srcId="{384806F6-40E3-4469-864C-C1217E00C2E1}" destId="{8D5AE2F4-B0BB-45E2-AC6F-A2BE30D41A21}" srcOrd="0" destOrd="0" presId="urn:microsoft.com/office/officeart/2005/8/layout/orgChart1"/>
+    <dgm:cxn modelId="{8C74532F-2AA7-4932-B418-FE7C1E6E4568}" type="presParOf" srcId="{384806F6-40E3-4469-864C-C1217E00C2E1}" destId="{51EEB651-417E-4A6D-89BA-6A4F4D4F1A40}" srcOrd="1" destOrd="0" presId="urn:microsoft.com/office/officeart/2005/8/layout/orgChart1"/>
+    <dgm:cxn modelId="{F880606A-9AF6-48F9-B41D-92B8200D9FAC}" type="presParOf" srcId="{AE7E61CE-AA9B-4E32-97F3-F90315F3B0AA}" destId="{FE857D6B-87F0-4649-8AD9-E0E68BDE045C}" srcOrd="1" destOrd="0" presId="urn:microsoft.com/office/officeart/2005/8/layout/orgChart1"/>
+    <dgm:cxn modelId="{69F9C122-5159-4401-883A-873692D855CD}" type="presParOf" srcId="{AE7E61CE-AA9B-4E32-97F3-F90315F3B0AA}" destId="{39A1D183-194A-44CA-A1D8-024EB6FF0A2E}" srcOrd="2" destOrd="0" presId="urn:microsoft.com/office/officeart/2005/8/layout/orgChart1"/>
+    <dgm:cxn modelId="{9B9611CD-BD38-4D7F-9C43-78E56F3A532C}" type="presParOf" srcId="{5F3246FE-3CE1-4804-8228-170E7E1296A0}" destId="{7756EA0A-4F78-4F3A-990D-E4D1B498BB1D}" srcOrd="2" destOrd="0" presId="urn:microsoft.com/office/officeart/2005/8/layout/orgChart1"/>
+    <dgm:cxn modelId="{A7EE513B-E144-468C-BD71-1332F9C9FA25}" type="presParOf" srcId="{5F3246FE-3CE1-4804-8228-170E7E1296A0}" destId="{95E7344E-FF4D-434B-BBC2-F05D4441EC03}" srcOrd="3" destOrd="0" presId="urn:microsoft.com/office/officeart/2005/8/layout/orgChart1"/>
+    <dgm:cxn modelId="{A5F1CE6A-B698-45C5-BCEA-71932E497A39}" type="presParOf" srcId="{95E7344E-FF4D-434B-BBC2-F05D4441EC03}" destId="{DB211E8F-CC3E-4E18-A97B-053AC9B1DA9F}" srcOrd="0" destOrd="0" presId="urn:microsoft.com/office/officeart/2005/8/layout/orgChart1"/>
+    <dgm:cxn modelId="{6D0D6BFB-0E7C-444D-BD1A-F749CFFCCD12}" type="presParOf" srcId="{DB211E8F-CC3E-4E18-A97B-053AC9B1DA9F}" destId="{8FADBEE9-A6FD-4305-A890-D346B4751364}" srcOrd="0" destOrd="0" presId="urn:microsoft.com/office/officeart/2005/8/layout/orgChart1"/>
+    <dgm:cxn modelId="{F9F71BAE-B8C0-4235-A6F7-CF0348DA1E31}" type="presParOf" srcId="{DB211E8F-CC3E-4E18-A97B-053AC9B1DA9F}" destId="{C193F619-BB38-4DD1-B00D-2D950100ADC2}" srcOrd="1" destOrd="0" presId="urn:microsoft.com/office/officeart/2005/8/layout/orgChart1"/>
+    <dgm:cxn modelId="{186FE714-05EF-420E-AF6D-CFBBD7706564}" type="presParOf" srcId="{95E7344E-FF4D-434B-BBC2-F05D4441EC03}" destId="{5E18D7C6-8579-42BF-95F6-437FFCE97C49}" srcOrd="1" destOrd="0" presId="urn:microsoft.com/office/officeart/2005/8/layout/orgChart1"/>
+    <dgm:cxn modelId="{01CA240D-BB06-40A6-8854-2D5DC240683B}" type="presParOf" srcId="{95E7344E-FF4D-434B-BBC2-F05D4441EC03}" destId="{D1068727-FAF3-4FE8-A2A8-A906C9A3D405}" srcOrd="2" destOrd="0" presId="urn:microsoft.com/office/officeart/2005/8/layout/orgChart1"/>
+    <dgm:cxn modelId="{7D0574D9-840E-403B-A5CD-1737CCA4A599}" type="presParOf" srcId="{5F3246FE-3CE1-4804-8228-170E7E1296A0}" destId="{3684AE11-CAE1-4580-8AF7-016CBFC7BD3A}" srcOrd="4" destOrd="0" presId="urn:microsoft.com/office/officeart/2005/8/layout/orgChart1"/>
+    <dgm:cxn modelId="{7F1825F2-0194-42A7-BD6D-82BBCD791A4E}" type="presParOf" srcId="{5F3246FE-3CE1-4804-8228-170E7E1296A0}" destId="{3A6475BB-01B9-401E-9E47-BED1A698554F}" srcOrd="5" destOrd="0" presId="urn:microsoft.com/office/officeart/2005/8/layout/orgChart1"/>
+    <dgm:cxn modelId="{71411A9A-7CA5-40CA-ACA6-7224B334F1CD}" type="presParOf" srcId="{3A6475BB-01B9-401E-9E47-BED1A698554F}" destId="{7833BD49-312C-433F-BD5E-371FAC6D6A85}" srcOrd="0" destOrd="0" presId="urn:microsoft.com/office/officeart/2005/8/layout/orgChart1"/>
+    <dgm:cxn modelId="{D05C8BC5-75D3-4171-91AA-94C3A19D4312}" type="presParOf" srcId="{7833BD49-312C-433F-BD5E-371FAC6D6A85}" destId="{2D0927C1-C2B8-4654-806E-ED0D04F1813B}" srcOrd="0" destOrd="0" presId="urn:microsoft.com/office/officeart/2005/8/layout/orgChart1"/>
+    <dgm:cxn modelId="{C9D2DB73-E07A-4ED9-97C4-7448C0C9989E}" type="presParOf" srcId="{7833BD49-312C-433F-BD5E-371FAC6D6A85}" destId="{CCCCCCB3-AE92-4D1B-9CB2-AABE344E256F}" srcOrd="1" destOrd="0" presId="urn:microsoft.com/office/officeart/2005/8/layout/orgChart1"/>
+    <dgm:cxn modelId="{0EEA6C9C-1DA0-4B8D-A39C-D15D29428DE6}" type="presParOf" srcId="{3A6475BB-01B9-401E-9E47-BED1A698554F}" destId="{52E535AC-CD8F-4886-90F6-D6A65ED727A3}" srcOrd="1" destOrd="0" presId="urn:microsoft.com/office/officeart/2005/8/layout/orgChart1"/>
+    <dgm:cxn modelId="{35176563-C743-4DFE-A104-86B8288F7EC8}" type="presParOf" srcId="{3A6475BB-01B9-401E-9E47-BED1A698554F}" destId="{E7059D47-78B4-4CD4-AC16-7E40B995F2C5}" srcOrd="2" destOrd="0" presId="urn:microsoft.com/office/officeart/2005/8/layout/orgChart1"/>
+    <dgm:cxn modelId="{EBEED59F-D7AC-435A-BAFA-CEC1CB2EDBAD}" type="presParOf" srcId="{0E8E3671-EE4D-4C9B-B5B7-5360D1C8DB26}" destId="{55299214-8693-41F8-8CAA-FAC3AD7AC0B8}" srcOrd="2" destOrd="0" presId="urn:microsoft.com/office/officeart/2005/8/layout/orgChart1"/>
+    <dgm:cxn modelId="{D0388800-533C-4C57-B0DD-7B0D229F43E6}" type="presParOf" srcId="{F19675B1-3959-43BA-A885-3385DCEACD1F}" destId="{E2CA1D28-0DDC-4D38-8443-DAA68D57AE14}" srcOrd="6" destOrd="0" presId="urn:microsoft.com/office/officeart/2005/8/layout/orgChart1"/>
+    <dgm:cxn modelId="{0CA029BD-EB1F-4116-93CA-EF7F4652AC02}" type="presParOf" srcId="{F19675B1-3959-43BA-A885-3385DCEACD1F}" destId="{266D53B6-3BB4-4ECD-8DE0-A2BA4611933F}" srcOrd="7" destOrd="0" presId="urn:microsoft.com/office/officeart/2005/8/layout/orgChart1"/>
+    <dgm:cxn modelId="{AE3FA989-82C4-4642-B220-BFBA514A2985}" type="presParOf" srcId="{266D53B6-3BB4-4ECD-8DE0-A2BA4611933F}" destId="{00934A53-A6F2-44C0-8CD2-236B638D76B1}" srcOrd="0" destOrd="0" presId="urn:microsoft.com/office/officeart/2005/8/layout/orgChart1"/>
+    <dgm:cxn modelId="{EF506751-55AD-4CC2-971D-C2AD2F7FACDF}" type="presParOf" srcId="{00934A53-A6F2-44C0-8CD2-236B638D76B1}" destId="{DB28635D-A2F0-40A4-91F0-F0FCBC53160C}" srcOrd="0" destOrd="0" presId="urn:microsoft.com/office/officeart/2005/8/layout/orgChart1"/>
+    <dgm:cxn modelId="{85B0ECE3-5FF2-4897-B81D-BB65B3061DDB}" type="presParOf" srcId="{00934A53-A6F2-44C0-8CD2-236B638D76B1}" destId="{888030B3-26D5-4A7A-B12B-5685FB2BA710}" srcOrd="1" destOrd="0" presId="urn:microsoft.com/office/officeart/2005/8/layout/orgChart1"/>
+    <dgm:cxn modelId="{11482311-5AA4-4717-8A61-7462ABEB2185}" type="presParOf" srcId="{266D53B6-3BB4-4ECD-8DE0-A2BA4611933F}" destId="{3B31657F-5095-429F-A5C8-2A80B6FBD435}" srcOrd="1" destOrd="0" presId="urn:microsoft.com/office/officeart/2005/8/layout/orgChart1"/>
+    <dgm:cxn modelId="{AA5E9A27-6582-45A2-B342-3290B3BC4CE0}" type="presParOf" srcId="{3B31657F-5095-429F-A5C8-2A80B6FBD435}" destId="{B6AE8000-8DEF-4676-8133-495CD864D191}" srcOrd="0" destOrd="0" presId="urn:microsoft.com/office/officeart/2005/8/layout/orgChart1"/>
+    <dgm:cxn modelId="{617F84A2-4E4E-4E64-9733-D9D6703B9301}" type="presParOf" srcId="{3B31657F-5095-429F-A5C8-2A80B6FBD435}" destId="{CED35166-9586-47CA-83AB-4668D2A25FEF}" srcOrd="1" destOrd="0" presId="urn:microsoft.com/office/officeart/2005/8/layout/orgChart1"/>
+    <dgm:cxn modelId="{3F3CECFD-D710-4998-8906-61C990195002}" type="presParOf" srcId="{CED35166-9586-47CA-83AB-4668D2A25FEF}" destId="{066CA839-DAEF-472E-912E-1B146D56EBF9}" srcOrd="0" destOrd="0" presId="urn:microsoft.com/office/officeart/2005/8/layout/orgChart1"/>
+    <dgm:cxn modelId="{7C05D5F1-A02A-4154-8FD7-B9CE57B57647}" type="presParOf" srcId="{066CA839-DAEF-472E-912E-1B146D56EBF9}" destId="{10B91571-5CE5-42A3-A5B0-E6F16856F0CF}" srcOrd="0" destOrd="0" presId="urn:microsoft.com/office/officeart/2005/8/layout/orgChart1"/>
+    <dgm:cxn modelId="{4F47EC9F-345F-447A-8AA6-DC5FAAE39E2A}" type="presParOf" srcId="{066CA839-DAEF-472E-912E-1B146D56EBF9}" destId="{059BB235-3398-4774-91ED-6230AB110204}" srcOrd="1" destOrd="0" presId="urn:microsoft.com/office/officeart/2005/8/layout/orgChart1"/>
+    <dgm:cxn modelId="{24E56F48-200C-41C8-A024-16418A888F45}" type="presParOf" srcId="{CED35166-9586-47CA-83AB-4668D2A25FEF}" destId="{268A704B-9F6C-45B4-AD93-D0BE24038C2F}" srcOrd="1" destOrd="0" presId="urn:microsoft.com/office/officeart/2005/8/layout/orgChart1"/>
+    <dgm:cxn modelId="{E6D04956-ABAF-47D9-B8C1-70DA4D431965}" type="presParOf" srcId="{CED35166-9586-47CA-83AB-4668D2A25FEF}" destId="{D1C47A78-CB02-4409-8632-71746C5F3464}" srcOrd="2" destOrd="0" presId="urn:microsoft.com/office/officeart/2005/8/layout/orgChart1"/>
+    <dgm:cxn modelId="{F3BF6DAD-4A9E-4AF0-BC0F-1697FBAF58C5}" type="presParOf" srcId="{3B31657F-5095-429F-A5C8-2A80B6FBD435}" destId="{70790399-97EE-40F4-87F5-8D7E6E27F148}" srcOrd="2" destOrd="0" presId="urn:microsoft.com/office/officeart/2005/8/layout/orgChart1"/>
+    <dgm:cxn modelId="{5916DDCC-7415-417F-A307-CDECCAF3CFB9}" type="presParOf" srcId="{3B31657F-5095-429F-A5C8-2A80B6FBD435}" destId="{283E8FE7-3662-4A00-9CC1-E45F87FF4903}" srcOrd="3" destOrd="0" presId="urn:microsoft.com/office/officeart/2005/8/layout/orgChart1"/>
+    <dgm:cxn modelId="{20279807-AA29-43A4-B10E-57D949A04AE6}" type="presParOf" srcId="{283E8FE7-3662-4A00-9CC1-E45F87FF4903}" destId="{790A1B8E-B04E-4A29-8E24-7BCDC3EA1100}" srcOrd="0" destOrd="0" presId="urn:microsoft.com/office/officeart/2005/8/layout/orgChart1"/>
+    <dgm:cxn modelId="{AED5283B-9C8E-4F2D-AD46-88A8FAAABC2E}" type="presParOf" srcId="{790A1B8E-B04E-4A29-8E24-7BCDC3EA1100}" destId="{78E5D5B8-78D8-4A7C-880F-2129CD4097E9}" srcOrd="0" destOrd="0" presId="urn:microsoft.com/office/officeart/2005/8/layout/orgChart1"/>
+    <dgm:cxn modelId="{D6712062-4592-455E-AAEC-CD477D5E0719}" type="presParOf" srcId="{790A1B8E-B04E-4A29-8E24-7BCDC3EA1100}" destId="{8233B0CF-3412-43E6-8AA4-DDC68E5DF432}" srcOrd="1" destOrd="0" presId="urn:microsoft.com/office/officeart/2005/8/layout/orgChart1"/>
+    <dgm:cxn modelId="{C1BBA6FA-5423-43F0-A35F-20B4DAEF53F1}" type="presParOf" srcId="{283E8FE7-3662-4A00-9CC1-E45F87FF4903}" destId="{B9B3FA55-F9BB-4B92-A756-E9F7B6977E31}" srcOrd="1" destOrd="0" presId="urn:microsoft.com/office/officeart/2005/8/layout/orgChart1"/>
+    <dgm:cxn modelId="{EE240867-C74D-4A7B-96BA-366CCE559C37}" type="presParOf" srcId="{283E8FE7-3662-4A00-9CC1-E45F87FF4903}" destId="{8B0EB83C-19D8-4651-A63F-10218F69A761}" srcOrd="2" destOrd="0" presId="urn:microsoft.com/office/officeart/2005/8/layout/orgChart1"/>
+    <dgm:cxn modelId="{B59F9285-E7CE-4C73-9127-4C8219BF7270}" type="presParOf" srcId="{3B31657F-5095-429F-A5C8-2A80B6FBD435}" destId="{F7488C6A-BDFC-4F47-AD1F-7FB9492919A9}" srcOrd="4" destOrd="0" presId="urn:microsoft.com/office/officeart/2005/8/layout/orgChart1"/>
+    <dgm:cxn modelId="{AE7EDD2E-1262-46C7-834B-65EB0D14F24B}" type="presParOf" srcId="{3B31657F-5095-429F-A5C8-2A80B6FBD435}" destId="{58EDEFD5-0FB6-4B48-BADF-806A2C26703A}" srcOrd="5" destOrd="0" presId="urn:microsoft.com/office/officeart/2005/8/layout/orgChart1"/>
+    <dgm:cxn modelId="{05D4A7DC-60D3-4FAF-9FF0-854F0E94FEBC}" type="presParOf" srcId="{58EDEFD5-0FB6-4B48-BADF-806A2C26703A}" destId="{301F4152-6069-4904-ADF9-A505B5FC71AF}" srcOrd="0" destOrd="0" presId="urn:microsoft.com/office/officeart/2005/8/layout/orgChart1"/>
+    <dgm:cxn modelId="{BDA968B7-11C3-4FDF-91E0-2C137157F40D}" type="presParOf" srcId="{301F4152-6069-4904-ADF9-A505B5FC71AF}" destId="{4666A5C6-BA5E-4C44-A413-DC679EF65C24}" srcOrd="0" destOrd="0" presId="urn:microsoft.com/office/officeart/2005/8/layout/orgChart1"/>
+    <dgm:cxn modelId="{C9917257-3525-4966-8191-5C9CE7D6DCFA}" type="presParOf" srcId="{301F4152-6069-4904-ADF9-A505B5FC71AF}" destId="{C5839704-30EA-47C1-B503-4059571A7837}" srcOrd="1" destOrd="0" presId="urn:microsoft.com/office/officeart/2005/8/layout/orgChart1"/>
+    <dgm:cxn modelId="{27B6BC07-D3DF-4201-AE07-2A70CC8CD5BA}" type="presParOf" srcId="{58EDEFD5-0FB6-4B48-BADF-806A2C26703A}" destId="{237B4E32-3F3B-47A2-8970-08343BB22A23}" srcOrd="1" destOrd="0" presId="urn:microsoft.com/office/officeart/2005/8/layout/orgChart1"/>
+    <dgm:cxn modelId="{C4E5368F-FC69-428E-A10A-A4DBC447DE80}" type="presParOf" srcId="{58EDEFD5-0FB6-4B48-BADF-806A2C26703A}" destId="{D0698E13-40C7-436B-B983-5FFA9DAA8A5B}" srcOrd="2" destOrd="0" presId="urn:microsoft.com/office/officeart/2005/8/layout/orgChart1"/>
+    <dgm:cxn modelId="{8A0CB3EE-D58B-44A8-95D1-674C9542BFB8}" type="presParOf" srcId="{266D53B6-3BB4-4ECD-8DE0-A2BA4611933F}" destId="{9261C77D-AD75-479E-B8B2-EF54763AD397}" srcOrd="2" destOrd="0" presId="urn:microsoft.com/office/officeart/2005/8/layout/orgChart1"/>
+    <dgm:cxn modelId="{BC6ADD6F-274A-4BE7-A39C-591771635BAC}" type="presParOf" srcId="{F19675B1-3959-43BA-A885-3385DCEACD1F}" destId="{EDB5EBCC-AAEC-4DDD-B2C1-93285CFF234B}" srcOrd="8" destOrd="0" presId="urn:microsoft.com/office/officeart/2005/8/layout/orgChart1"/>
+    <dgm:cxn modelId="{53B4C211-4FD2-4A01-85F7-3CDC916623CC}" type="presParOf" srcId="{F19675B1-3959-43BA-A885-3385DCEACD1F}" destId="{AAFBD0A9-117C-49B4-9B74-463BD6935746}" srcOrd="9" destOrd="0" presId="urn:microsoft.com/office/officeart/2005/8/layout/orgChart1"/>
+    <dgm:cxn modelId="{55FA4AD7-2C97-44B2-86A9-5DE71C21F419}" type="presParOf" srcId="{AAFBD0A9-117C-49B4-9B74-463BD6935746}" destId="{4F87566B-9170-4B05-A1A1-D91D69EAFF37}" srcOrd="0" destOrd="0" presId="urn:microsoft.com/office/officeart/2005/8/layout/orgChart1"/>
+    <dgm:cxn modelId="{71D5FFE7-306D-48E6-B39D-5C4B263D0631}" type="presParOf" srcId="{4F87566B-9170-4B05-A1A1-D91D69EAFF37}" destId="{57632859-120D-404D-B83F-7396FE292C73}" srcOrd="0" destOrd="0" presId="urn:microsoft.com/office/officeart/2005/8/layout/orgChart1"/>
+    <dgm:cxn modelId="{971EF0D3-8E23-4649-88F5-9D41B4C915F5}" type="presParOf" srcId="{4F87566B-9170-4B05-A1A1-D91D69EAFF37}" destId="{3C6E5EC1-B665-4572-B911-2A742B5F802B}" srcOrd="1" destOrd="0" presId="urn:microsoft.com/office/officeart/2005/8/layout/orgChart1"/>
+    <dgm:cxn modelId="{03D5DFD6-C449-49F0-9C58-0D40C7DB6D0B}" type="presParOf" srcId="{AAFBD0A9-117C-49B4-9B74-463BD6935746}" destId="{3FE5FCB3-151E-4AAA-B71A-63158DA963EA}" srcOrd="1" destOrd="0" presId="urn:microsoft.com/office/officeart/2005/8/layout/orgChart1"/>
+    <dgm:cxn modelId="{E3245378-150C-4AA7-A587-ED194B7EB5AE}" type="presParOf" srcId="{3FE5FCB3-151E-4AAA-B71A-63158DA963EA}" destId="{9668EA97-9A6A-49D1-A141-48FB286F2E26}" srcOrd="0" destOrd="0" presId="urn:microsoft.com/office/officeart/2005/8/layout/orgChart1"/>
+    <dgm:cxn modelId="{52432F4B-91CB-4A37-BEBF-97CCBF29DBFA}" type="presParOf" srcId="{3FE5FCB3-151E-4AAA-B71A-63158DA963EA}" destId="{6ACB89F8-C3F2-4A95-A8CA-9108A7AA4E75}" srcOrd="1" destOrd="0" presId="urn:microsoft.com/office/officeart/2005/8/layout/orgChart1"/>
+    <dgm:cxn modelId="{CA924A5E-62BC-4EEB-82B9-B70B3E9CB90B}" type="presParOf" srcId="{6ACB89F8-C3F2-4A95-A8CA-9108A7AA4E75}" destId="{64008475-BDED-4CCB-914F-6FE2D452AA5F}" srcOrd="0" destOrd="0" presId="urn:microsoft.com/office/officeart/2005/8/layout/orgChart1"/>
+    <dgm:cxn modelId="{C2F004E2-37EA-4F4E-837A-76A447A658D9}" type="presParOf" srcId="{64008475-BDED-4CCB-914F-6FE2D452AA5F}" destId="{F864DEC5-E3B5-4F0F-9E10-4F159F21FE43}" srcOrd="0" destOrd="0" presId="urn:microsoft.com/office/officeart/2005/8/layout/orgChart1"/>
+    <dgm:cxn modelId="{62523241-4C06-4639-AB53-7CE9609F9E65}" type="presParOf" srcId="{64008475-BDED-4CCB-914F-6FE2D452AA5F}" destId="{17E96035-8719-4A90-9F09-A40F0679CF84}" srcOrd="1" destOrd="0" presId="urn:microsoft.com/office/officeart/2005/8/layout/orgChart1"/>
+    <dgm:cxn modelId="{B5EF3369-2FC2-4A4E-90FA-F2EB918E4F1E}" type="presParOf" srcId="{6ACB89F8-C3F2-4A95-A8CA-9108A7AA4E75}" destId="{C701CAFF-DD26-4B23-99A1-718618D4BB1C}" srcOrd="1" destOrd="0" presId="urn:microsoft.com/office/officeart/2005/8/layout/orgChart1"/>
+    <dgm:cxn modelId="{F2759A65-F3D4-4594-AFF9-284E2AB5F239}" type="presParOf" srcId="{6ACB89F8-C3F2-4A95-A8CA-9108A7AA4E75}" destId="{EFF4E232-EBA8-48D7-A043-17DE48943034}" srcOrd="2" destOrd="0" presId="urn:microsoft.com/office/officeart/2005/8/layout/orgChart1"/>
+    <dgm:cxn modelId="{12209B4D-8EC4-4369-82A4-36EB8F60CE21}" type="presParOf" srcId="{3FE5FCB3-151E-4AAA-B71A-63158DA963EA}" destId="{C533E5AC-074B-469B-84A4-D8DF587D800C}" srcOrd="2" destOrd="0" presId="urn:microsoft.com/office/officeart/2005/8/layout/orgChart1"/>
+    <dgm:cxn modelId="{A9721A2D-6E8E-4EE9-B766-9B9C89A22A99}" type="presParOf" srcId="{3FE5FCB3-151E-4AAA-B71A-63158DA963EA}" destId="{924B196E-0AE0-4E89-88C9-ED3D895EB2BC}" srcOrd="3" destOrd="0" presId="urn:microsoft.com/office/officeart/2005/8/layout/orgChart1"/>
+    <dgm:cxn modelId="{3561A26B-7DDB-40E2-8537-5E629C33208B}" type="presParOf" srcId="{924B196E-0AE0-4E89-88C9-ED3D895EB2BC}" destId="{BBD261A2-44E7-4BFF-8F0F-522128DE0B9A}" srcOrd="0" destOrd="0" presId="urn:microsoft.com/office/officeart/2005/8/layout/orgChart1"/>
+    <dgm:cxn modelId="{A5A071ED-DDFA-4496-A809-A1C4C96C2901}" type="presParOf" srcId="{BBD261A2-44E7-4BFF-8F0F-522128DE0B9A}" destId="{F0A517AB-DDA7-4B8C-8330-27F8C10F5634}" srcOrd="0" destOrd="0" presId="urn:microsoft.com/office/officeart/2005/8/layout/orgChart1"/>
+    <dgm:cxn modelId="{70BC3B86-BAAB-4BD3-90C1-99D1F40B6CCB}" type="presParOf" srcId="{BBD261A2-44E7-4BFF-8F0F-522128DE0B9A}" destId="{6AED5D12-C6A4-4ECF-907A-D0C259CC59D2}" srcOrd="1" destOrd="0" presId="urn:microsoft.com/office/officeart/2005/8/layout/orgChart1"/>
+    <dgm:cxn modelId="{788948ED-B263-4B24-A902-FE2DA5F9E1AC}" type="presParOf" srcId="{924B196E-0AE0-4E89-88C9-ED3D895EB2BC}" destId="{A614F300-91D0-4DBA-B43E-CFF19F4FC6E1}" srcOrd="1" destOrd="0" presId="urn:microsoft.com/office/officeart/2005/8/layout/orgChart1"/>
+    <dgm:cxn modelId="{376F8075-57C8-4F8F-B544-B354C1C6D315}" type="presParOf" srcId="{924B196E-0AE0-4E89-88C9-ED3D895EB2BC}" destId="{22270577-0F13-488A-9D9A-83CBE026D0E3}" srcOrd="2" destOrd="0" presId="urn:microsoft.com/office/officeart/2005/8/layout/orgChart1"/>
+    <dgm:cxn modelId="{BC1D21A0-6171-41CD-B3E1-78368B9FB631}" type="presParOf" srcId="{3FE5FCB3-151E-4AAA-B71A-63158DA963EA}" destId="{8D8D1D11-FEB7-4BF1-92CD-87CB27308046}" srcOrd="4" destOrd="0" presId="urn:microsoft.com/office/officeart/2005/8/layout/orgChart1"/>
+    <dgm:cxn modelId="{9AD28AF8-FB09-46AC-8609-87C0718D643C}" type="presParOf" srcId="{3FE5FCB3-151E-4AAA-B71A-63158DA963EA}" destId="{67377324-D722-440E-84D8-39E8E46F5379}" srcOrd="5" destOrd="0" presId="urn:microsoft.com/office/officeart/2005/8/layout/orgChart1"/>
+    <dgm:cxn modelId="{FFC7E81E-3019-4558-9F5E-FB332DB5E455}" type="presParOf" srcId="{67377324-D722-440E-84D8-39E8E46F5379}" destId="{BDAE47AE-A20A-425F-8E14-4F6889D93203}" srcOrd="0" destOrd="0" presId="urn:microsoft.com/office/officeart/2005/8/layout/orgChart1"/>
+    <dgm:cxn modelId="{9DBE04B3-98EB-489A-BE1C-2E5A821479F6}" type="presParOf" srcId="{BDAE47AE-A20A-425F-8E14-4F6889D93203}" destId="{5258DC8D-8EE0-4CC4-A92C-300A7ED1F995}" srcOrd="0" destOrd="0" presId="urn:microsoft.com/office/officeart/2005/8/layout/orgChart1"/>
+    <dgm:cxn modelId="{404062D3-06D8-4DE4-AF8E-1EFA277069B4}" type="presParOf" srcId="{BDAE47AE-A20A-425F-8E14-4F6889D93203}" destId="{FB8425BB-A470-4265-A83D-C87D7FB1BD6E}" srcOrd="1" destOrd="0" presId="urn:microsoft.com/office/officeart/2005/8/layout/orgChart1"/>
+    <dgm:cxn modelId="{EEEBA4D6-83BA-4A89-9F71-342256272A37}" type="presParOf" srcId="{67377324-D722-440E-84D8-39E8E46F5379}" destId="{27FE2E9E-D414-4547-A951-7C6091ACD3D4}" srcOrd="1" destOrd="0" presId="urn:microsoft.com/office/officeart/2005/8/layout/orgChart1"/>
+    <dgm:cxn modelId="{4324E085-C5FB-4F80-A423-1A74D3734BB2}" type="presParOf" srcId="{67377324-D722-440E-84D8-39E8E46F5379}" destId="{65F2A1F0-F62A-4116-AF66-2DF563C84D96}" srcOrd="2" destOrd="0" presId="urn:microsoft.com/office/officeart/2005/8/layout/orgChart1"/>
+    <dgm:cxn modelId="{1339EA66-EBB8-4116-BFD4-6ADAC882B6DA}" type="presParOf" srcId="{3FE5FCB3-151E-4AAA-B71A-63158DA963EA}" destId="{16A683E6-F0F1-4CC4-B60B-51DDDDD5BF39}" srcOrd="6" destOrd="0" presId="urn:microsoft.com/office/officeart/2005/8/layout/orgChart1"/>
+    <dgm:cxn modelId="{047176FE-B5A3-4925-A6CE-2AD10B3975A8}" type="presParOf" srcId="{3FE5FCB3-151E-4AAA-B71A-63158DA963EA}" destId="{4346A7B9-6E2C-4FEC-90AF-31622B316E7E}" srcOrd="7" destOrd="0" presId="urn:microsoft.com/office/officeart/2005/8/layout/orgChart1"/>
+    <dgm:cxn modelId="{4FAFEB93-C648-45E6-8B96-77C09C641DDE}" type="presParOf" srcId="{4346A7B9-6E2C-4FEC-90AF-31622B316E7E}" destId="{72DFDEB5-577F-4A70-808E-B21620FAE710}" srcOrd="0" destOrd="0" presId="urn:microsoft.com/office/officeart/2005/8/layout/orgChart1"/>
+    <dgm:cxn modelId="{E96C8C6E-791D-4FFE-99AB-754ECAD6F3CB}" type="presParOf" srcId="{72DFDEB5-577F-4A70-808E-B21620FAE710}" destId="{93EB46DE-E1FC-4DBC-A924-8BC4E073F16A}" srcOrd="0" destOrd="0" presId="urn:microsoft.com/office/officeart/2005/8/layout/orgChart1"/>
+    <dgm:cxn modelId="{20612F71-CE24-4292-B1EE-40EA9891761F}" type="presParOf" srcId="{72DFDEB5-577F-4A70-808E-B21620FAE710}" destId="{CDD5EB14-CE7F-4CB2-B425-0A8C553D8614}" srcOrd="1" destOrd="0" presId="urn:microsoft.com/office/officeart/2005/8/layout/orgChart1"/>
+    <dgm:cxn modelId="{0EFE58FA-8F68-4745-BAA1-AA814FC4B644}" type="presParOf" srcId="{4346A7B9-6E2C-4FEC-90AF-31622B316E7E}" destId="{BF66D8A3-1E3A-4C58-9B14-F38913BA8FFD}" srcOrd="1" destOrd="0" presId="urn:microsoft.com/office/officeart/2005/8/layout/orgChart1"/>
+    <dgm:cxn modelId="{C0BE9DD6-3098-4E2B-ACD5-4FD6BB9C3CB3}" type="presParOf" srcId="{4346A7B9-6E2C-4FEC-90AF-31622B316E7E}" destId="{536505E3-38F8-4C98-A433-994FB999F26A}" srcOrd="2" destOrd="0" presId="urn:microsoft.com/office/officeart/2005/8/layout/orgChart1"/>
+    <dgm:cxn modelId="{D43DF8FA-4955-4262-9624-D66D57275BBF}" type="presParOf" srcId="{3FE5FCB3-151E-4AAA-B71A-63158DA963EA}" destId="{160F94A8-6A5A-43D6-AE72-0489B033246E}" srcOrd="8" destOrd="0" presId="urn:microsoft.com/office/officeart/2005/8/layout/orgChart1"/>
+    <dgm:cxn modelId="{0A233BE7-6C97-49AA-81A2-51699F8B2DFD}" type="presParOf" srcId="{3FE5FCB3-151E-4AAA-B71A-63158DA963EA}" destId="{66349751-1B96-4A6B-95AA-F692E4529B3F}" srcOrd="9" destOrd="0" presId="urn:microsoft.com/office/officeart/2005/8/layout/orgChart1"/>
+    <dgm:cxn modelId="{D11039D7-9C4F-496F-97CA-83B37E98D376}" type="presParOf" srcId="{66349751-1B96-4A6B-95AA-F692E4529B3F}" destId="{9F4BD2EB-A9DD-4346-A566-0ADF0563C839}" srcOrd="0" destOrd="0" presId="urn:microsoft.com/office/officeart/2005/8/layout/orgChart1"/>
+    <dgm:cxn modelId="{71DC20F9-6DC0-49CC-A079-3E276F7B3D6D}" type="presParOf" srcId="{9F4BD2EB-A9DD-4346-A566-0ADF0563C839}" destId="{B17C1864-87C1-4D35-93F8-7AC0ACE7A6CC}" srcOrd="0" destOrd="0" presId="urn:microsoft.com/office/officeart/2005/8/layout/orgChart1"/>
+    <dgm:cxn modelId="{8BD1A2C9-304A-471E-AEDF-545F3180D331}" type="presParOf" srcId="{9F4BD2EB-A9DD-4346-A566-0ADF0563C839}" destId="{A4FB3E05-F1A6-4D0D-AAAD-9C3EE92EA43E}" srcOrd="1" destOrd="0" presId="urn:microsoft.com/office/officeart/2005/8/layout/orgChart1"/>
+    <dgm:cxn modelId="{CE11E507-0747-4C62-BD25-FDFF9B6DB041}" type="presParOf" srcId="{66349751-1B96-4A6B-95AA-F692E4529B3F}" destId="{704053C8-9E33-4958-A197-554CF096319C}" srcOrd="1" destOrd="0" presId="urn:microsoft.com/office/officeart/2005/8/layout/orgChart1"/>
+    <dgm:cxn modelId="{FE5C65E1-F034-49BE-A75B-06B16861410F}" type="presParOf" srcId="{66349751-1B96-4A6B-95AA-F692E4529B3F}" destId="{4E39B20D-83EE-444B-A52D-7AC627A2DE85}" srcOrd="2" destOrd="0" presId="urn:microsoft.com/office/officeart/2005/8/layout/orgChart1"/>
+    <dgm:cxn modelId="{E004BF44-FCA3-4FD3-A131-C1F82E25043A}" type="presParOf" srcId="{AAFBD0A9-117C-49B4-9B74-463BD6935746}" destId="{3457B14F-264A-4430-B5F5-B64AF7DFA8B5}" srcOrd="2" destOrd="0" presId="urn:microsoft.com/office/officeart/2005/8/layout/orgChart1"/>
+    <dgm:cxn modelId="{5C483D12-3AC2-4C2B-9AE4-1333C5D879A6}" type="presParOf" srcId="{F19675B1-3959-43BA-A885-3385DCEACD1F}" destId="{BF02D435-0551-4A78-BF32-3C54D0BFEFF0}" srcOrd="10" destOrd="0" presId="urn:microsoft.com/office/officeart/2005/8/layout/orgChart1"/>
+    <dgm:cxn modelId="{D1BE3E38-5EBB-46BF-9A43-3E74514F534C}" type="presParOf" srcId="{F19675B1-3959-43BA-A885-3385DCEACD1F}" destId="{821FF1A1-8DBD-40FB-9009-ECF56E52A023}" srcOrd="11" destOrd="0" presId="urn:microsoft.com/office/officeart/2005/8/layout/orgChart1"/>
+    <dgm:cxn modelId="{2C8432A7-0F4E-42CC-BDE8-1749696BA71A}" type="presParOf" srcId="{821FF1A1-8DBD-40FB-9009-ECF56E52A023}" destId="{36D8CB32-5449-4E15-A747-433CDA75B6F3}" srcOrd="0" destOrd="0" presId="urn:microsoft.com/office/officeart/2005/8/layout/orgChart1"/>
+    <dgm:cxn modelId="{6276D75A-6E0F-4A20-B690-E3FE9CFE01BB}" type="presParOf" srcId="{36D8CB32-5449-4E15-A747-433CDA75B6F3}" destId="{B2C695C9-A0F2-4547-9087-9E80A375FDA3}" srcOrd="0" destOrd="0" presId="urn:microsoft.com/office/officeart/2005/8/layout/orgChart1"/>
+    <dgm:cxn modelId="{AF07A7F9-A139-466C-A257-5B65B2F1A0C3}" type="presParOf" srcId="{36D8CB32-5449-4E15-A747-433CDA75B6F3}" destId="{DE184EAE-33EB-4E5D-9049-E0EC3A9777FB}" srcOrd="1" destOrd="0" presId="urn:microsoft.com/office/officeart/2005/8/layout/orgChart1"/>
+    <dgm:cxn modelId="{3AFD4BC4-C1E1-48BC-98B2-ACFDD30D2333}" type="presParOf" srcId="{821FF1A1-8DBD-40FB-9009-ECF56E52A023}" destId="{8478D0B8-F691-42BA-8A71-31C3817A990C}" srcOrd="1" destOrd="0" presId="urn:microsoft.com/office/officeart/2005/8/layout/orgChart1"/>
+    <dgm:cxn modelId="{39068020-712F-4A8D-B45D-2873E0D85B08}" type="presParOf" srcId="{8478D0B8-F691-42BA-8A71-31C3817A990C}" destId="{E3C8BB38-09E0-4CAD-B3AE-7DDE1805FB46}" srcOrd="0" destOrd="0" presId="urn:microsoft.com/office/officeart/2005/8/layout/orgChart1"/>
+    <dgm:cxn modelId="{BE4A2B9D-10D9-4D74-B8C2-4F6B6E551D10}" type="presParOf" srcId="{8478D0B8-F691-42BA-8A71-31C3817A990C}" destId="{B0A7C336-2143-4A60-A937-B63F02C83ABC}" srcOrd="1" destOrd="0" presId="urn:microsoft.com/office/officeart/2005/8/layout/orgChart1"/>
+    <dgm:cxn modelId="{AAD62144-0DA0-46F2-BDFB-9E2E3C7898E3}" type="presParOf" srcId="{B0A7C336-2143-4A60-A937-B63F02C83ABC}" destId="{AEF9DE2A-183C-41E3-83FE-6BB55E3CDCED}" srcOrd="0" destOrd="0" presId="urn:microsoft.com/office/officeart/2005/8/layout/orgChart1"/>
+    <dgm:cxn modelId="{A44AB6D7-E9A0-44C8-BCE6-FBBF6BC1AE58}" type="presParOf" srcId="{AEF9DE2A-183C-41E3-83FE-6BB55E3CDCED}" destId="{77CEE38A-AE25-4D87-A70E-6A681CF5F9C5}" srcOrd="0" destOrd="0" presId="urn:microsoft.com/office/officeart/2005/8/layout/orgChart1"/>
+    <dgm:cxn modelId="{0EB93F0D-CDBC-4D95-A485-85C36EE20FDD}" type="presParOf" srcId="{AEF9DE2A-183C-41E3-83FE-6BB55E3CDCED}" destId="{3604A3AC-93FD-40CC-AE2A-1D3ECF4DEFA6}" srcOrd="1" destOrd="0" presId="urn:microsoft.com/office/officeart/2005/8/layout/orgChart1"/>
+    <dgm:cxn modelId="{32D4496B-E3BC-4BE8-AD71-72863B557F73}" type="presParOf" srcId="{B0A7C336-2143-4A60-A937-B63F02C83ABC}" destId="{987113C1-030B-4375-9652-2E6CBD11BCE8}" srcOrd="1" destOrd="0" presId="urn:microsoft.com/office/officeart/2005/8/layout/orgChart1"/>
+    <dgm:cxn modelId="{036A993C-64CC-4FAE-8380-F49976754DCB}" type="presParOf" srcId="{B0A7C336-2143-4A60-A937-B63F02C83ABC}" destId="{D761160D-D0D3-4632-BBAB-123B2D366F31}" srcOrd="2" destOrd="0" presId="urn:microsoft.com/office/officeart/2005/8/layout/orgChart1"/>
+    <dgm:cxn modelId="{C6010A4E-00FE-47C6-8740-0A250D2C6D1A}" type="presParOf" srcId="{821FF1A1-8DBD-40FB-9009-ECF56E52A023}" destId="{E450A1E7-4B49-48C9-8DD4-D70B910628E4}" srcOrd="2" destOrd="0" presId="urn:microsoft.com/office/officeart/2005/8/layout/orgChart1"/>
+    <dgm:cxn modelId="{146C2F93-5A0F-4E71-B536-CEAE874E4FC3}" type="presParOf" srcId="{F19675B1-3959-43BA-A885-3385DCEACD1F}" destId="{C1D97370-A86E-429D-A745-FC2C74E0210B}" srcOrd="12" destOrd="0" presId="urn:microsoft.com/office/officeart/2005/8/layout/orgChart1"/>
+    <dgm:cxn modelId="{C3EC5422-1FAD-4D48-ADB5-0871B7E0D7FA}" type="presParOf" srcId="{F19675B1-3959-43BA-A885-3385DCEACD1F}" destId="{E1D438C8-2666-4CC2-8B89-C49AF5393AB8}" srcOrd="13" destOrd="0" presId="urn:microsoft.com/office/officeart/2005/8/layout/orgChart1"/>
+    <dgm:cxn modelId="{F761475D-41CE-4109-AC04-3DD318DFC1EB}" type="presParOf" srcId="{E1D438C8-2666-4CC2-8B89-C49AF5393AB8}" destId="{86783D86-192A-4846-A244-BD78927656F4}" srcOrd="0" destOrd="0" presId="urn:microsoft.com/office/officeart/2005/8/layout/orgChart1"/>
+    <dgm:cxn modelId="{949097F6-711C-4DF5-A325-7EC9ADDC1B06}" type="presParOf" srcId="{86783D86-192A-4846-A244-BD78927656F4}" destId="{B2AE35BD-E322-4BA2-95C5-B5AB8BA61BAD}" srcOrd="0" destOrd="0" presId="urn:microsoft.com/office/officeart/2005/8/layout/orgChart1"/>
+    <dgm:cxn modelId="{C97357BE-E66F-4F88-BD63-71CFD6ACFAD6}" type="presParOf" srcId="{86783D86-192A-4846-A244-BD78927656F4}" destId="{A677E4AB-856F-4508-86F3-5CADE35CBB28}" srcOrd="1" destOrd="0" presId="urn:microsoft.com/office/officeart/2005/8/layout/orgChart1"/>
+    <dgm:cxn modelId="{05BA6182-AD23-4AC2-8609-F10F2F8FCE00}" type="presParOf" srcId="{E1D438C8-2666-4CC2-8B89-C49AF5393AB8}" destId="{889BCB79-D9CA-464C-B81B-326DEE3B394A}" srcOrd="1" destOrd="0" presId="urn:microsoft.com/office/officeart/2005/8/layout/orgChart1"/>
+    <dgm:cxn modelId="{4022DA74-DAE4-46C1-BAF7-90DAFD51E735}" type="presParOf" srcId="{889BCB79-D9CA-464C-B81B-326DEE3B394A}" destId="{00BBF58F-BC25-430E-AF4A-EF1743941547}" srcOrd="0" destOrd="0" presId="urn:microsoft.com/office/officeart/2005/8/layout/orgChart1"/>
+    <dgm:cxn modelId="{0BF44A6A-C900-47E5-B5BF-63041B89C9BE}" type="presParOf" srcId="{889BCB79-D9CA-464C-B81B-326DEE3B394A}" destId="{284195E3-9804-4924-BBCE-E05F2247095C}" srcOrd="1" destOrd="0" presId="urn:microsoft.com/office/officeart/2005/8/layout/orgChart1"/>
+    <dgm:cxn modelId="{F87D9ECA-004F-4BB0-8C19-84A7052E49D7}" type="presParOf" srcId="{284195E3-9804-4924-BBCE-E05F2247095C}" destId="{1E469A7E-EA6F-4440-8BFB-F333E05F4F6B}" srcOrd="0" destOrd="0" presId="urn:microsoft.com/office/officeart/2005/8/layout/orgChart1"/>
+    <dgm:cxn modelId="{20144A98-5F92-43A9-920B-2A2E9A7DD023}" type="presParOf" srcId="{1E469A7E-EA6F-4440-8BFB-F333E05F4F6B}" destId="{B9DC5DD9-72D7-4119-8A3A-D579ABED901E}" srcOrd="0" destOrd="0" presId="urn:microsoft.com/office/officeart/2005/8/layout/orgChart1"/>
+    <dgm:cxn modelId="{BC298DE0-AE46-4027-ADE4-A4D284EB1C0D}" type="presParOf" srcId="{1E469A7E-EA6F-4440-8BFB-F333E05F4F6B}" destId="{EC57841B-EF0C-4738-874F-7BAFC08778EA}" srcOrd="1" destOrd="0" presId="urn:microsoft.com/office/officeart/2005/8/layout/orgChart1"/>
+    <dgm:cxn modelId="{AD944BEB-8811-4B6D-AD73-32C11E7EF2CA}" type="presParOf" srcId="{284195E3-9804-4924-BBCE-E05F2247095C}" destId="{B159AF4F-86D3-43EB-8712-8E57A1CFC118}" srcOrd="1" destOrd="0" presId="urn:microsoft.com/office/officeart/2005/8/layout/orgChart1"/>
+    <dgm:cxn modelId="{FCCA5978-3E67-4B12-AAD0-519DB46A1410}" type="presParOf" srcId="{284195E3-9804-4924-BBCE-E05F2247095C}" destId="{BED9682B-5729-4881-9E46-217AA5EAB3AF}" srcOrd="2" destOrd="0" presId="urn:microsoft.com/office/officeart/2005/8/layout/orgChart1"/>
+    <dgm:cxn modelId="{4CA0524C-8CDF-4803-9EC5-301767C6B1FF}" type="presParOf" srcId="{889BCB79-D9CA-464C-B81B-326DEE3B394A}" destId="{393E5717-DBD7-4011-A3AF-2DCE93A24C5A}" srcOrd="2" destOrd="0" presId="urn:microsoft.com/office/officeart/2005/8/layout/orgChart1"/>
+    <dgm:cxn modelId="{7F42B847-A484-4271-8665-C8ECC61C986B}" type="presParOf" srcId="{889BCB79-D9CA-464C-B81B-326DEE3B394A}" destId="{3D0E91A9-1716-4BC1-853A-F9532F2954DC}" srcOrd="3" destOrd="0" presId="urn:microsoft.com/office/officeart/2005/8/layout/orgChart1"/>
+    <dgm:cxn modelId="{6A27245F-EDDF-4666-8BD6-F3899179D345}" type="presParOf" srcId="{3D0E91A9-1716-4BC1-853A-F9532F2954DC}" destId="{DA889A11-AFFB-45BF-9DD4-1C48905DE83E}" srcOrd="0" destOrd="0" presId="urn:microsoft.com/office/officeart/2005/8/layout/orgChart1"/>
+    <dgm:cxn modelId="{F077919E-FAFD-4E01-8F40-6E7F26732F54}" type="presParOf" srcId="{DA889A11-AFFB-45BF-9DD4-1C48905DE83E}" destId="{4A4D5550-DDF6-442B-960C-AB74646E723D}" srcOrd="0" destOrd="0" presId="urn:microsoft.com/office/officeart/2005/8/layout/orgChart1"/>
+    <dgm:cxn modelId="{21500260-8EAE-44FB-9D31-E48F4CBD7A32}" type="presParOf" srcId="{DA889A11-AFFB-45BF-9DD4-1C48905DE83E}" destId="{9C033BE6-31AE-4D1C-A829-04D736C65DF3}" srcOrd="1" destOrd="0" presId="urn:microsoft.com/office/officeart/2005/8/layout/orgChart1"/>
+    <dgm:cxn modelId="{500FDC57-F9F0-4E47-B419-EA1B713A6CBD}" type="presParOf" srcId="{3D0E91A9-1716-4BC1-853A-F9532F2954DC}" destId="{C226BDA1-C052-4ED3-93EB-F2B54C5E8E70}" srcOrd="1" destOrd="0" presId="urn:microsoft.com/office/officeart/2005/8/layout/orgChart1"/>
+    <dgm:cxn modelId="{46328455-4E5F-4B9E-8312-D09F4135EF61}" type="presParOf" srcId="{3D0E91A9-1716-4BC1-853A-F9532F2954DC}" destId="{C2534541-6549-456B-8B7D-642B45D3D6F2}" srcOrd="2" destOrd="0" presId="urn:microsoft.com/office/officeart/2005/8/layout/orgChart1"/>
+    <dgm:cxn modelId="{7CE14B5F-DF1E-4B87-B540-CA7F7FEDEBD8}" type="presParOf" srcId="{E1D438C8-2666-4CC2-8B89-C49AF5393AB8}" destId="{8359E4FD-E1F4-4411-BD47-F50F096FCA5E}" srcOrd="2" destOrd="0" presId="urn:microsoft.com/office/officeart/2005/8/layout/orgChart1"/>
+    <dgm:cxn modelId="{3BE1ABCE-1BB1-429A-8F2B-65DC95A7120E}" type="presParOf" srcId="{F19675B1-3959-43BA-A885-3385DCEACD1F}" destId="{BECA2525-A446-45DB-BB07-3CC81B12ACCE}" srcOrd="14" destOrd="0" presId="urn:microsoft.com/office/officeart/2005/8/layout/orgChart1"/>
+    <dgm:cxn modelId="{A4AC5680-232F-4340-B9F6-BD80B7590ADB}" type="presParOf" srcId="{F19675B1-3959-43BA-A885-3385DCEACD1F}" destId="{AF6DD108-91FF-4043-813E-87B4617E4BA6}" srcOrd="15" destOrd="0" presId="urn:microsoft.com/office/officeart/2005/8/layout/orgChart1"/>
+    <dgm:cxn modelId="{ECEF7B71-8E41-45FF-A784-CB526065638F}" type="presParOf" srcId="{AF6DD108-91FF-4043-813E-87B4617E4BA6}" destId="{73516C4C-79FC-4547-B9AA-541513665DE9}" srcOrd="0" destOrd="0" presId="urn:microsoft.com/office/officeart/2005/8/layout/orgChart1"/>
+    <dgm:cxn modelId="{8B91A13A-3D8B-403C-A700-BA2456EF0D7A}" type="presParOf" srcId="{73516C4C-79FC-4547-B9AA-541513665DE9}" destId="{6440DE83-D182-4B15-AF18-034EB11219F6}" srcOrd="0" destOrd="0" presId="urn:microsoft.com/office/officeart/2005/8/layout/orgChart1"/>
+    <dgm:cxn modelId="{2005B3A8-E223-4028-B888-6DFFE4100181}" type="presParOf" srcId="{73516C4C-79FC-4547-B9AA-541513665DE9}" destId="{5BF9F1A0-E7E6-4FFB-B8FB-38795619BCA4}" srcOrd="1" destOrd="0" presId="urn:microsoft.com/office/officeart/2005/8/layout/orgChart1"/>
+    <dgm:cxn modelId="{984A478C-C442-426D-9C39-2948B087E569}" type="presParOf" srcId="{AF6DD108-91FF-4043-813E-87B4617E4BA6}" destId="{5F9E6422-398F-413D-8219-514467B4012B}" srcOrd="1" destOrd="0" presId="urn:microsoft.com/office/officeart/2005/8/layout/orgChart1"/>
+    <dgm:cxn modelId="{347BCA08-2E55-4A50-B50B-5A0D70388A4A}" type="presParOf" srcId="{5F9E6422-398F-413D-8219-514467B4012B}" destId="{E0178490-008B-4C81-A837-1560051CA18D}" srcOrd="0" destOrd="0" presId="urn:microsoft.com/office/officeart/2005/8/layout/orgChart1"/>
+    <dgm:cxn modelId="{91DC2416-500F-49C9-84F1-53BED55C560E}" type="presParOf" srcId="{5F9E6422-398F-413D-8219-514467B4012B}" destId="{C2573747-FE6B-45D7-9370-B73F5D3BD62C}" srcOrd="1" destOrd="0" presId="urn:microsoft.com/office/officeart/2005/8/layout/orgChart1"/>
+    <dgm:cxn modelId="{5E698CB4-49CF-43BB-9C91-4FA18B3ED993}" type="presParOf" srcId="{C2573747-FE6B-45D7-9370-B73F5D3BD62C}" destId="{FEEE3C21-BCB2-4EE5-A55E-7162965D6E82}" srcOrd="0" destOrd="0" presId="urn:microsoft.com/office/officeart/2005/8/layout/orgChart1"/>
+    <dgm:cxn modelId="{2FA2B521-244C-4FB6-9995-13E6EF866A63}" type="presParOf" srcId="{FEEE3C21-BCB2-4EE5-A55E-7162965D6E82}" destId="{8B9EA88B-DD47-4F45-B381-2EED5725E882}" srcOrd="0" destOrd="0" presId="urn:microsoft.com/office/officeart/2005/8/layout/orgChart1"/>
+    <dgm:cxn modelId="{163FB0A4-A81E-4E73-9B30-626D132F9E65}" type="presParOf" srcId="{FEEE3C21-BCB2-4EE5-A55E-7162965D6E82}" destId="{CECFDEEB-FCF3-4363-B46F-E06083BDBF60}" srcOrd="1" destOrd="0" presId="urn:microsoft.com/office/officeart/2005/8/layout/orgChart1"/>
+    <dgm:cxn modelId="{2946311A-BB29-447D-BA09-2D0CBDEF57EB}" type="presParOf" srcId="{C2573747-FE6B-45D7-9370-B73F5D3BD62C}" destId="{3ABF4B0F-1871-4C76-95CD-5B2D2D8C53EE}" srcOrd="1" destOrd="0" presId="urn:microsoft.com/office/officeart/2005/8/layout/orgChart1"/>
+    <dgm:cxn modelId="{005A8CE9-AD1E-45A9-B9E9-D07187878E6A}" type="presParOf" srcId="{C2573747-FE6B-45D7-9370-B73F5D3BD62C}" destId="{1EFA8914-3E77-4350-B547-3F594132A5D4}" srcOrd="2" destOrd="0" presId="urn:microsoft.com/office/officeart/2005/8/layout/orgChart1"/>
+    <dgm:cxn modelId="{22177EAE-A5B5-408B-A459-BAF671EA031F}" type="presParOf" srcId="{AF6DD108-91FF-4043-813E-87B4617E4BA6}" destId="{592CE8E8-8581-44E8-98F5-83B69A1B591C}" srcOrd="2" destOrd="0" presId="urn:microsoft.com/office/officeart/2005/8/layout/orgChart1"/>
+    <dgm:cxn modelId="{1E71BFCA-EF7D-4582-ABA3-DDF36B11AAA0}" type="presParOf" srcId="{7B08CB0C-0DBC-48EE-85F3-D97B4256411A}" destId="{C7944A21-E398-4054-9FDC-169C370D1BE5}" srcOrd="2" destOrd="0" presId="urn:microsoft.com/office/officeart/2005/8/layout/orgChart1"/>
   </dgm:cxnLst>
   <dgm:bg/>
   <dgm:whole/>
@@ -13974,8 +14607,8 @@
       </dsp:nvSpPr>
       <dsp:spPr>
         <a:xfrm>
-          <a:off x="6755774" y="1658896"/>
-          <a:ext cx="114099" cy="235002"/>
+          <a:off x="6744631" y="1723374"/>
+          <a:ext cx="138466" cy="231403"/>
         </a:xfrm>
         <a:custGeom>
           <a:avLst/>
@@ -13989,10 +14622,10 @@
                 <a:pt x="0" y="0"/>
               </a:moveTo>
               <a:lnTo>
-                <a:pt x="0" y="235002"/>
+                <a:pt x="0" y="231403"/>
               </a:lnTo>
               <a:lnTo>
-                <a:pt x="114099" y="235002"/>
+                <a:pt x="138466" y="231403"/>
               </a:lnTo>
             </a:path>
           </a:pathLst>
@@ -14033,8 +14666,8 @@
       </dsp:nvSpPr>
       <dsp:spPr>
         <a:xfrm>
-          <a:off x="3722213" y="1003866"/>
-          <a:ext cx="3337844" cy="274673"/>
+          <a:off x="3788956" y="1093068"/>
+          <a:ext cx="3324938" cy="270467"/>
         </a:xfrm>
         <a:custGeom>
           <a:avLst/>
@@ -14048,13 +14681,13 @@
                 <a:pt x="0" y="0"/>
               </a:moveTo>
               <a:lnTo>
-                <a:pt x="0" y="194799"/>
+                <a:pt x="0" y="191815"/>
               </a:lnTo>
               <a:lnTo>
-                <a:pt x="3337844" y="194799"/>
+                <a:pt x="3324938" y="191815"/>
               </a:lnTo>
               <a:lnTo>
-                <a:pt x="3337844" y="274673"/>
+                <a:pt x="3324938" y="270467"/>
               </a:lnTo>
             </a:path>
           </a:pathLst>
@@ -14095,8 +14728,8 @@
       </dsp:nvSpPr>
       <dsp:spPr>
         <a:xfrm>
-          <a:off x="5791228" y="1758713"/>
-          <a:ext cx="91440" cy="772080"/>
+          <a:off x="5776747" y="1682936"/>
+          <a:ext cx="91440" cy="760256"/>
         </a:xfrm>
         <a:custGeom>
           <a:avLst/>
@@ -14110,10 +14743,10 @@
                 <a:pt x="45720" y="0"/>
               </a:moveTo>
               <a:lnTo>
-                <a:pt x="45720" y="772080"/>
+                <a:pt x="45720" y="760256"/>
               </a:lnTo>
               <a:lnTo>
-                <a:pt x="122285" y="772080"/>
+                <a:pt x="121113" y="760256"/>
               </a:lnTo>
             </a:path>
           </a:pathLst>
@@ -14154,8 +14787,8 @@
       </dsp:nvSpPr>
       <dsp:spPr>
         <a:xfrm>
-          <a:off x="5791228" y="1758713"/>
-          <a:ext cx="91440" cy="275057"/>
+          <a:off x="5776747" y="1682936"/>
+          <a:ext cx="91440" cy="270845"/>
         </a:xfrm>
         <a:custGeom>
           <a:avLst/>
@@ -14169,10 +14802,10 @@
                 <a:pt x="45720" y="0"/>
               </a:moveTo>
               <a:lnTo>
-                <a:pt x="45720" y="275057"/>
+                <a:pt x="45720" y="270845"/>
               </a:lnTo>
               <a:lnTo>
-                <a:pt x="107923" y="275057"/>
+                <a:pt x="106970" y="270845"/>
               </a:lnTo>
             </a:path>
           </a:pathLst>
@@ -14213,8 +14846,8 @@
       </dsp:nvSpPr>
       <dsp:spPr>
         <a:xfrm>
-          <a:off x="3722213" y="1003866"/>
-          <a:ext cx="2419019" cy="270520"/>
+          <a:off x="3788956" y="1093068"/>
+          <a:ext cx="2333136" cy="266377"/>
         </a:xfrm>
         <a:custGeom>
           <a:avLst/>
@@ -14228,13 +14861,13 @@
                 <a:pt x="0" y="0"/>
               </a:moveTo>
               <a:lnTo>
-                <a:pt x="0" y="190645"/>
+                <a:pt x="0" y="187726"/>
               </a:lnTo>
               <a:lnTo>
-                <a:pt x="2419019" y="190645"/>
+                <a:pt x="2333136" y="187726"/>
               </a:lnTo>
               <a:lnTo>
-                <a:pt x="2419019" y="270520"/>
+                <a:pt x="2333136" y="266377"/>
               </a:lnTo>
             </a:path>
           </a:pathLst>
@@ -14275,8 +14908,8 @@
       </dsp:nvSpPr>
       <dsp:spPr>
         <a:xfrm>
-          <a:off x="4933953" y="1791351"/>
-          <a:ext cx="91440" cy="275054"/>
+          <a:off x="4856398" y="1710782"/>
+          <a:ext cx="91440" cy="270841"/>
         </a:xfrm>
         <a:custGeom>
           <a:avLst/>
@@ -14290,10 +14923,10 @@
                 <a:pt x="45720" y="0"/>
               </a:moveTo>
               <a:lnTo>
-                <a:pt x="45720" y="275054"/>
+                <a:pt x="45720" y="270841"/>
               </a:lnTo>
               <a:lnTo>
-                <a:pt x="56004" y="275054"/>
+                <a:pt x="132049" y="270841"/>
               </a:lnTo>
             </a:path>
           </a:pathLst>
@@ -14334,8 +14967,8 @@
       </dsp:nvSpPr>
       <dsp:spPr>
         <a:xfrm>
-          <a:off x="3722213" y="1003866"/>
-          <a:ext cx="1561743" cy="278629"/>
+          <a:off x="3788956" y="1093068"/>
+          <a:ext cx="1412786" cy="274362"/>
         </a:xfrm>
         <a:custGeom>
           <a:avLst/>
@@ -14349,13 +14982,13 @@
                 <a:pt x="0" y="0"/>
               </a:moveTo>
               <a:lnTo>
-                <a:pt x="0" y="198754"/>
+                <a:pt x="0" y="195711"/>
               </a:lnTo>
               <a:lnTo>
-                <a:pt x="1561743" y="198754"/>
+                <a:pt x="1412786" y="195711"/>
               </a:lnTo>
               <a:lnTo>
-                <a:pt x="1561743" y="278629"/>
+                <a:pt x="1412786" y="274362"/>
               </a:lnTo>
             </a:path>
           </a:pathLst>
@@ -14396,8 +15029,8 @@
       </dsp:nvSpPr>
       <dsp:spPr>
         <a:xfrm>
-          <a:off x="3957784" y="1793941"/>
-          <a:ext cx="105271" cy="2074615"/>
+          <a:off x="3734764" y="1738580"/>
+          <a:ext cx="143211" cy="2042844"/>
         </a:xfrm>
         <a:custGeom>
           <a:avLst/>
@@ -14411,10 +15044,10 @@
                 <a:pt x="0" y="0"/>
               </a:moveTo>
               <a:lnTo>
-                <a:pt x="0" y="2074615"/>
+                <a:pt x="0" y="2042844"/>
               </a:lnTo>
               <a:lnTo>
-                <a:pt x="105271" y="2074615"/>
+                <a:pt x="143211" y="2042844"/>
               </a:lnTo>
             </a:path>
           </a:pathLst>
@@ -14455,8 +15088,8 @@
       </dsp:nvSpPr>
       <dsp:spPr>
         <a:xfrm>
-          <a:off x="3957784" y="1793941"/>
-          <a:ext cx="98151" cy="1616610"/>
+          <a:off x="3734764" y="1738580"/>
+          <a:ext cx="136200" cy="1591853"/>
         </a:xfrm>
         <a:custGeom>
           <a:avLst/>
@@ -14470,10 +15103,10 @@
                 <a:pt x="0" y="0"/>
               </a:moveTo>
               <a:lnTo>
-                <a:pt x="0" y="1616610"/>
+                <a:pt x="0" y="1591853"/>
               </a:lnTo>
               <a:lnTo>
-                <a:pt x="98151" y="1616610"/>
+                <a:pt x="136200" y="1591853"/>
               </a:lnTo>
             </a:path>
           </a:pathLst>
@@ -14514,8 +15147,8 @@
       </dsp:nvSpPr>
       <dsp:spPr>
         <a:xfrm>
-          <a:off x="3912064" y="1793941"/>
-          <a:ext cx="91440" cy="1175424"/>
+          <a:off x="3734764" y="1738580"/>
+          <a:ext cx="126275" cy="1157423"/>
         </a:xfrm>
         <a:custGeom>
           <a:avLst/>
@@ -14526,13 +15159,13 @@
           <a:pathLst>
             <a:path>
               <a:moveTo>
-                <a:pt x="45720" y="0"/>
+                <a:pt x="0" y="0"/>
               </a:moveTo>
               <a:lnTo>
-                <a:pt x="45720" y="1175424"/>
+                <a:pt x="0" y="1157423"/>
               </a:lnTo>
               <a:lnTo>
-                <a:pt x="133791" y="1175424"/>
+                <a:pt x="126275" y="1157423"/>
               </a:lnTo>
             </a:path>
           </a:pathLst>
@@ -14573,8 +15206,8 @@
       </dsp:nvSpPr>
       <dsp:spPr>
         <a:xfrm>
-          <a:off x="3957784" y="1793941"/>
-          <a:ext cx="94347" cy="735733"/>
+          <a:off x="3734764" y="1738580"/>
+          <a:ext cx="132455" cy="724466"/>
         </a:xfrm>
         <a:custGeom>
           <a:avLst/>
@@ -14588,10 +15221,10 @@
                 <a:pt x="0" y="0"/>
               </a:moveTo>
               <a:lnTo>
-                <a:pt x="0" y="735733"/>
+                <a:pt x="0" y="724466"/>
               </a:lnTo>
               <a:lnTo>
-                <a:pt x="94347" y="735733"/>
+                <a:pt x="132455" y="724466"/>
               </a:lnTo>
             </a:path>
           </a:pathLst>
@@ -14632,8 +15265,8 @@
       </dsp:nvSpPr>
       <dsp:spPr>
         <a:xfrm>
-          <a:off x="3957784" y="1793941"/>
-          <a:ext cx="91532" cy="272106"/>
+          <a:off x="3734764" y="1738580"/>
+          <a:ext cx="129683" cy="267939"/>
         </a:xfrm>
         <a:custGeom>
           <a:avLst/>
@@ -14647,10 +15280,10 @@
                 <a:pt x="0" y="0"/>
               </a:moveTo>
               <a:lnTo>
-                <a:pt x="0" y="272106"/>
+                <a:pt x="0" y="267939"/>
               </a:lnTo>
               <a:lnTo>
-                <a:pt x="91532" y="272106"/>
+                <a:pt x="129683" y="267939"/>
               </a:lnTo>
             </a:path>
           </a:pathLst>
@@ -14691,8 +15324,8 @@
       </dsp:nvSpPr>
       <dsp:spPr>
         <a:xfrm>
-          <a:off x="3722213" y="1003866"/>
-          <a:ext cx="556764" cy="270117"/>
+          <a:off x="3788956" y="1093068"/>
+          <a:ext cx="367557" cy="265980"/>
         </a:xfrm>
         <a:custGeom>
           <a:avLst/>
@@ -14706,13 +15339,13 @@
                 <a:pt x="0" y="0"/>
               </a:moveTo>
               <a:lnTo>
-                <a:pt x="0" y="190242"/>
+                <a:pt x="0" y="187329"/>
               </a:lnTo>
               <a:lnTo>
-                <a:pt x="556764" y="190242"/>
+                <a:pt x="367557" y="187329"/>
               </a:lnTo>
               <a:lnTo>
-                <a:pt x="556764" y="270117"/>
+                <a:pt x="367557" y="265980"/>
               </a:lnTo>
             </a:path>
           </a:pathLst>
@@ -14753,8 +15386,8 @@
       </dsp:nvSpPr>
       <dsp:spPr>
         <a:xfrm>
-          <a:off x="2989772" y="1741931"/>
-          <a:ext cx="91440" cy="1135867"/>
+          <a:off x="2754508" y="1702977"/>
+          <a:ext cx="91440" cy="1118472"/>
         </a:xfrm>
         <a:custGeom>
           <a:avLst/>
@@ -14768,10 +15401,10 @@
                 <a:pt x="45720" y="0"/>
               </a:moveTo>
               <a:lnTo>
-                <a:pt x="45720" y="1135867"/>
+                <a:pt x="45720" y="1118472"/>
               </a:lnTo>
               <a:lnTo>
-                <a:pt x="122985" y="1135867"/>
+                <a:pt x="121802" y="1118472"/>
               </a:lnTo>
             </a:path>
           </a:pathLst>
@@ -14812,8 +15445,8 @@
       </dsp:nvSpPr>
       <dsp:spPr>
         <a:xfrm>
-          <a:off x="3035492" y="1741931"/>
-          <a:ext cx="94807" cy="681456"/>
+          <a:off x="2800228" y="1702977"/>
+          <a:ext cx="93355" cy="671020"/>
         </a:xfrm>
         <a:custGeom>
           <a:avLst/>
@@ -14827,10 +15460,10 @@
                 <a:pt x="0" y="0"/>
               </a:moveTo>
               <a:lnTo>
-                <a:pt x="0" y="681456"/>
+                <a:pt x="0" y="671020"/>
               </a:lnTo>
               <a:lnTo>
-                <a:pt x="94807" y="681456"/>
+                <a:pt x="93355" y="671020"/>
               </a:lnTo>
             </a:path>
           </a:pathLst>
@@ -14871,8 +15504,8 @@
       </dsp:nvSpPr>
       <dsp:spPr>
         <a:xfrm>
-          <a:off x="2989772" y="1741931"/>
-          <a:ext cx="91440" cy="239224"/>
+          <a:off x="2754508" y="1702977"/>
+          <a:ext cx="91440" cy="235561"/>
         </a:xfrm>
         <a:custGeom>
           <a:avLst/>
@@ -14886,10 +15519,10 @@
                 <a:pt x="45720" y="0"/>
               </a:moveTo>
               <a:lnTo>
-                <a:pt x="45720" y="239224"/>
+                <a:pt x="45720" y="235561"/>
               </a:lnTo>
               <a:lnTo>
-                <a:pt x="132600" y="239224"/>
+                <a:pt x="131270" y="235561"/>
               </a:lnTo>
             </a:path>
           </a:pathLst>
@@ -14930,8 +15563,8 @@
       </dsp:nvSpPr>
       <dsp:spPr>
         <a:xfrm>
-          <a:off x="3339777" y="1003866"/>
-          <a:ext cx="382436" cy="283490"/>
+          <a:off x="3099853" y="1093068"/>
+          <a:ext cx="689103" cy="279149"/>
         </a:xfrm>
         <a:custGeom>
           <a:avLst/>
@@ -14942,16 +15575,16 @@
           <a:pathLst>
             <a:path>
               <a:moveTo>
-                <a:pt x="382436" y="0"/>
+                <a:pt x="689103" y="0"/>
               </a:moveTo>
               <a:lnTo>
-                <a:pt x="382436" y="203615"/>
+                <a:pt x="689103" y="200497"/>
               </a:lnTo>
               <a:lnTo>
-                <a:pt x="0" y="203615"/>
+                <a:pt x="0" y="200497"/>
               </a:lnTo>
               <a:lnTo>
-                <a:pt x="0" y="283490"/>
+                <a:pt x="0" y="279149"/>
               </a:lnTo>
             </a:path>
           </a:pathLst>
@@ -14992,8 +15625,8 @@
       </dsp:nvSpPr>
       <dsp:spPr>
         <a:xfrm>
-          <a:off x="2116165" y="1947848"/>
-          <a:ext cx="110812" cy="1163233"/>
+          <a:off x="1894979" y="1748853"/>
+          <a:ext cx="109115" cy="1145420"/>
         </a:xfrm>
         <a:custGeom>
           <a:avLst/>
@@ -15007,10 +15640,10 @@
                 <a:pt x="0" y="0"/>
               </a:moveTo>
               <a:lnTo>
-                <a:pt x="0" y="1163233"/>
+                <a:pt x="0" y="1145420"/>
               </a:lnTo>
               <a:lnTo>
-                <a:pt x="110812" y="1163233"/>
+                <a:pt x="109115" y="1145420"/>
               </a:lnTo>
             </a:path>
           </a:pathLst>
@@ -15051,8 +15684,8 @@
       </dsp:nvSpPr>
       <dsp:spPr>
         <a:xfrm>
-          <a:off x="2116165" y="1947848"/>
-          <a:ext cx="107374" cy="687226"/>
+          <a:off x="1894979" y="1748853"/>
+          <a:ext cx="105730" cy="676702"/>
         </a:xfrm>
         <a:custGeom>
           <a:avLst/>
@@ -15066,10 +15699,10 @@
                 <a:pt x="0" y="0"/>
               </a:moveTo>
               <a:lnTo>
-                <a:pt x="0" y="687226"/>
+                <a:pt x="0" y="676702"/>
               </a:lnTo>
               <a:lnTo>
-                <a:pt x="107374" y="687226"/>
+                <a:pt x="105730" y="676702"/>
               </a:lnTo>
             </a:path>
           </a:pathLst>
@@ -15110,8 +15743,8 @@
       </dsp:nvSpPr>
       <dsp:spPr>
         <a:xfrm>
-          <a:off x="2116165" y="1947848"/>
-          <a:ext cx="114707" cy="262437"/>
+          <a:off x="1894979" y="1748853"/>
+          <a:ext cx="112951" cy="258418"/>
         </a:xfrm>
         <a:custGeom>
           <a:avLst/>
@@ -15125,10 +15758,10 @@
                 <a:pt x="0" y="0"/>
               </a:moveTo>
               <a:lnTo>
-                <a:pt x="0" y="262437"/>
+                <a:pt x="0" y="258418"/>
               </a:lnTo>
               <a:lnTo>
-                <a:pt x="114707" y="262437"/>
+                <a:pt x="112951" y="258418"/>
               </a:lnTo>
             </a:path>
           </a:pathLst>
@@ -15169,8 +15802,8 @@
       </dsp:nvSpPr>
       <dsp:spPr>
         <a:xfrm>
-          <a:off x="2420450" y="1003866"/>
-          <a:ext cx="1301763" cy="277324"/>
+          <a:off x="2194604" y="1093068"/>
+          <a:ext cx="1594351" cy="273077"/>
         </a:xfrm>
         <a:custGeom>
           <a:avLst/>
@@ -15181,16 +15814,16 @@
           <a:pathLst>
             <a:path>
               <a:moveTo>
-                <a:pt x="1301763" y="0"/>
+                <a:pt x="1594351" y="0"/>
               </a:moveTo>
               <a:lnTo>
-                <a:pt x="1301763" y="197450"/>
+                <a:pt x="1594351" y="194426"/>
               </a:lnTo>
               <a:lnTo>
-                <a:pt x="0" y="197450"/>
+                <a:pt x="0" y="194426"/>
               </a:lnTo>
               <a:lnTo>
-                <a:pt x="0" y="277324"/>
+                <a:pt x="0" y="273077"/>
               </a:lnTo>
             </a:path>
           </a:pathLst>
@@ -15231,8 +15864,8 @@
       </dsp:nvSpPr>
       <dsp:spPr>
         <a:xfrm>
-          <a:off x="991879" y="1666282"/>
-          <a:ext cx="91440" cy="1132025"/>
+          <a:off x="974475" y="1745340"/>
+          <a:ext cx="91440" cy="1114690"/>
         </a:xfrm>
         <a:custGeom>
           <a:avLst/>
@@ -15246,10 +15879,10 @@
                 <a:pt x="45720" y="0"/>
               </a:moveTo>
               <a:lnTo>
-                <a:pt x="45720" y="1132025"/>
+                <a:pt x="45720" y="1114690"/>
               </a:lnTo>
               <a:lnTo>
-                <a:pt x="124864" y="1132025"/>
+                <a:pt x="123652" y="1114690"/>
               </a:lnTo>
             </a:path>
           </a:pathLst>
@@ -15290,8 +15923,8 @@
       </dsp:nvSpPr>
       <dsp:spPr>
         <a:xfrm>
-          <a:off x="991879" y="1666282"/>
-          <a:ext cx="91440" cy="694894"/>
+          <a:off x="974475" y="1745340"/>
+          <a:ext cx="91440" cy="684252"/>
         </a:xfrm>
         <a:custGeom>
           <a:avLst/>
@@ -15305,10 +15938,10 @@
                 <a:pt x="45720" y="0"/>
               </a:moveTo>
               <a:lnTo>
-                <a:pt x="45720" y="694894"/>
+                <a:pt x="45720" y="684252"/>
               </a:lnTo>
               <a:lnTo>
-                <a:pt x="100209" y="694894"/>
+                <a:pt x="99375" y="684252"/>
               </a:lnTo>
             </a:path>
           </a:pathLst>
@@ -15349,8 +15982,8 @@
       </dsp:nvSpPr>
       <dsp:spPr>
         <a:xfrm>
-          <a:off x="991879" y="1666282"/>
-          <a:ext cx="91440" cy="245633"/>
+          <a:off x="974475" y="1745340"/>
+          <a:ext cx="91440" cy="241872"/>
         </a:xfrm>
         <a:custGeom>
           <a:avLst/>
@@ -15364,10 +15997,10 @@
                 <a:pt x="45720" y="0"/>
               </a:moveTo>
               <a:lnTo>
-                <a:pt x="45720" y="245633"/>
+                <a:pt x="45720" y="241872"/>
               </a:lnTo>
               <a:lnTo>
-                <a:pt x="87886" y="245633"/>
+                <a:pt x="87240" y="241872"/>
               </a:lnTo>
             </a:path>
           </a:pathLst>
@@ -15408,8 +16041,8 @@
       </dsp:nvSpPr>
       <dsp:spPr>
         <a:xfrm>
-          <a:off x="1341883" y="1003866"/>
-          <a:ext cx="2380330" cy="282060"/>
+          <a:off x="1319820" y="1093068"/>
+          <a:ext cx="2469135" cy="277740"/>
         </a:xfrm>
         <a:custGeom>
           <a:avLst/>
@@ -15420,16 +16053,16 @@
           <a:pathLst>
             <a:path>
               <a:moveTo>
-                <a:pt x="2380330" y="0"/>
+                <a:pt x="2469135" y="0"/>
               </a:moveTo>
               <a:lnTo>
-                <a:pt x="2380330" y="202185"/>
+                <a:pt x="2469135" y="199089"/>
               </a:lnTo>
               <a:lnTo>
-                <a:pt x="0" y="202185"/>
+                <a:pt x="0" y="199089"/>
               </a:lnTo>
               <a:lnTo>
-                <a:pt x="0" y="282060"/>
+                <a:pt x="0" y="277740"/>
               </a:lnTo>
             </a:path>
           </a:pathLst>
@@ -15470,8 +16103,8 @@
       </dsp:nvSpPr>
       <dsp:spPr>
         <a:xfrm>
-          <a:off x="30351" y="1666282"/>
-          <a:ext cx="91440" cy="1227023"/>
+          <a:off x="29186" y="1745340"/>
+          <a:ext cx="91440" cy="1208232"/>
         </a:xfrm>
         <a:custGeom>
           <a:avLst/>
@@ -15485,10 +16118,10 @@
                 <a:pt x="45720" y="0"/>
               </a:moveTo>
               <a:lnTo>
-                <a:pt x="45720" y="1227023"/>
+                <a:pt x="45720" y="1208232"/>
               </a:lnTo>
               <a:lnTo>
-                <a:pt x="132916" y="1227023"/>
+                <a:pt x="130067" y="1208232"/>
               </a:lnTo>
             </a:path>
           </a:pathLst>
@@ -15529,8 +16162,8 @@
       </dsp:nvSpPr>
       <dsp:spPr>
         <a:xfrm>
-          <a:off x="30351" y="1666282"/>
-          <a:ext cx="91440" cy="764708"/>
+          <a:off x="29186" y="1745340"/>
+          <a:ext cx="91440" cy="752998"/>
         </a:xfrm>
         <a:custGeom>
           <a:avLst/>
@@ -15544,10 +16177,10 @@
                 <a:pt x="45720" y="0"/>
               </a:moveTo>
               <a:lnTo>
-                <a:pt x="45720" y="764708"/>
+                <a:pt x="45720" y="752998"/>
               </a:lnTo>
               <a:lnTo>
-                <a:pt x="126755" y="764708"/>
+                <a:pt x="124000" y="752998"/>
               </a:lnTo>
             </a:path>
           </a:pathLst>
@@ -15588,8 +16221,8 @@
       </dsp:nvSpPr>
       <dsp:spPr>
         <a:xfrm>
-          <a:off x="30351" y="1666282"/>
-          <a:ext cx="91440" cy="251198"/>
+          <a:off x="29186" y="1745340"/>
+          <a:ext cx="91440" cy="247351"/>
         </a:xfrm>
         <a:custGeom>
           <a:avLst/>
@@ -15603,10 +16236,10 @@
                 <a:pt x="45720" y="0"/>
               </a:moveTo>
               <a:lnTo>
-                <a:pt x="45720" y="251198"/>
+                <a:pt x="45720" y="247351"/>
               </a:lnTo>
               <a:lnTo>
-                <a:pt x="120593" y="251198"/>
+                <a:pt x="117932" y="247351"/>
               </a:lnTo>
             </a:path>
           </a:pathLst>
@@ -15647,8 +16280,8 @@
       </dsp:nvSpPr>
       <dsp:spPr>
         <a:xfrm>
-          <a:off x="380355" y="1003866"/>
-          <a:ext cx="3341857" cy="282060"/>
+          <a:off x="374530" y="1093068"/>
+          <a:ext cx="3414425" cy="277740"/>
         </a:xfrm>
         <a:custGeom>
           <a:avLst/>
@@ -15659,16 +16292,16 @@
           <a:pathLst>
             <a:path>
               <a:moveTo>
-                <a:pt x="3341857" y="0"/>
+                <a:pt x="3414425" y="0"/>
               </a:moveTo>
               <a:lnTo>
-                <a:pt x="3341857" y="202185"/>
+                <a:pt x="3414425" y="199089"/>
               </a:lnTo>
               <a:lnTo>
-                <a:pt x="0" y="202185"/>
+                <a:pt x="0" y="199089"/>
               </a:lnTo>
               <a:lnTo>
-                <a:pt x="0" y="282060"/>
+                <a:pt x="0" y="277740"/>
               </a:lnTo>
             </a:path>
           </a:pathLst>
@@ -15709,8 +16342,8 @@
       </dsp:nvSpPr>
       <dsp:spPr>
         <a:xfrm>
-          <a:off x="2595657" y="623511"/>
-          <a:ext cx="2253112" cy="380355"/>
+          <a:off x="2679651" y="718538"/>
+          <a:ext cx="2218608" cy="374530"/>
         </a:xfrm>
         <a:prstGeom prst="rect">
           <a:avLst/>
@@ -15758,7 +16391,7 @@
         </a:bodyPr>
         <a:lstStyle/>
         <a:p>
-          <a:pPr marL="0" lvl="0" indent="0" algn="ctr" defTabSz="488950">
+          <a:pPr lvl="0" algn="ctr" defTabSz="488950">
             <a:lnSpc>
               <a:spcPct val="90000"/>
             </a:lnSpc>
@@ -15768,7 +16401,6 @@
             <a:spcAft>
               <a:spcPct val="35000"/>
             </a:spcAft>
-            <a:buNone/>
           </a:pPr>
           <a:r>
             <a:rPr lang="vi-VN" sz="1100" kern="1200">
@@ -15787,8 +16419,8 @@
         </a:p>
       </dsp:txBody>
       <dsp:txXfrm>
-        <a:off x="2595657" y="623511"/>
-        <a:ext cx="2253112" cy="380355"/>
+        <a:off x="2679651" y="718538"/>
+        <a:ext cx="2218608" cy="374530"/>
       </dsp:txXfrm>
     </dsp:sp>
     <dsp:sp modelId="{36799BA8-8CEE-4CD4-8416-DE33995F3542}">
@@ -15798,8 +16430,8 @@
       </dsp:nvSpPr>
       <dsp:spPr>
         <a:xfrm>
-          <a:off x="0" y="1285927"/>
-          <a:ext cx="760711" cy="380355"/>
+          <a:off x="0" y="1370809"/>
+          <a:ext cx="749061" cy="374530"/>
         </a:xfrm>
         <a:prstGeom prst="rect">
           <a:avLst/>
@@ -15842,12 +16474,12 @@
         </a:fontRef>
       </dsp:style>
       <dsp:txBody>
-        <a:bodyPr spcFirstLastPara="0" vert="horz" wrap="square" lIns="6985" tIns="6985" rIns="6985" bIns="6985" numCol="1" spcCol="1270" anchor="ctr" anchorCtr="0">
+        <a:bodyPr spcFirstLastPara="0" vert="horz" wrap="square" lIns="6350" tIns="6350" rIns="6350" bIns="6350" numCol="1" spcCol="1270" anchor="ctr" anchorCtr="0">
           <a:noAutofit/>
         </a:bodyPr>
         <a:lstStyle/>
         <a:p>
-          <a:pPr marL="0" lvl="0" indent="0" algn="ctr" defTabSz="488950">
+          <a:pPr lvl="0" algn="ctr" defTabSz="444500">
             <a:lnSpc>
               <a:spcPct val="90000"/>
             </a:lnSpc>
@@ -15857,17 +16489,16 @@
             <a:spcAft>
               <a:spcPct val="35000"/>
             </a:spcAft>
-            <a:buNone/>
           </a:pPr>
           <a:r>
-            <a:rPr lang="vi-VN" sz="1100" kern="1200">
+            <a:rPr lang="vi-VN" sz="1000" kern="1200">
               <a:latin typeface="Times New Roman" panose="02020603050405020304" pitchFamily="18" charset="0"/>
               <a:cs typeface="Times New Roman" panose="02020603050405020304" pitchFamily="18" charset="0"/>
             </a:rPr>
             <a:t>QUẢN LÝ </a:t>
           </a:r>
           <a:r>
-            <a:rPr lang="en-US" sz="1100" kern="1200">
+            <a:rPr lang="en-US" sz="1000" kern="1200">
               <a:latin typeface="Times New Roman" panose="02020603050405020304" pitchFamily="18" charset="0"/>
               <a:cs typeface="Times New Roman" panose="02020603050405020304" pitchFamily="18" charset="0"/>
             </a:rPr>
@@ -15876,8 +16507,8 @@
         </a:p>
       </dsp:txBody>
       <dsp:txXfrm>
-        <a:off x="0" y="1285927"/>
-        <a:ext cx="760711" cy="380355"/>
+        <a:off x="0" y="1370809"/>
+        <a:ext cx="749061" cy="374530"/>
       </dsp:txXfrm>
     </dsp:sp>
     <dsp:sp modelId="{D5186EA8-2A5A-45EE-A8A4-8A215706F848}">
@@ -15887,8 +16518,8 @@
       </dsp:nvSpPr>
       <dsp:spPr>
         <a:xfrm>
-          <a:off x="150944" y="1727303"/>
-          <a:ext cx="760711" cy="380355"/>
+          <a:off x="147119" y="1805426"/>
+          <a:ext cx="749061" cy="374530"/>
         </a:xfrm>
         <a:prstGeom prst="rect">
           <a:avLst/>
@@ -15931,12 +16562,12 @@
         </a:fontRef>
       </dsp:style>
       <dsp:txBody>
-        <a:bodyPr spcFirstLastPara="0" vert="horz" wrap="square" lIns="6985" tIns="6985" rIns="6985" bIns="6985" numCol="1" spcCol="1270" anchor="ctr" anchorCtr="0">
+        <a:bodyPr spcFirstLastPara="0" vert="horz" wrap="square" lIns="6350" tIns="6350" rIns="6350" bIns="6350" numCol="1" spcCol="1270" anchor="ctr" anchorCtr="0">
           <a:noAutofit/>
         </a:bodyPr>
         <a:lstStyle/>
         <a:p>
-          <a:pPr marL="0" lvl="0" indent="0" algn="ctr" defTabSz="488950">
+          <a:pPr lvl="0" algn="ctr" defTabSz="444500">
             <a:lnSpc>
               <a:spcPct val="90000"/>
             </a:lnSpc>
@@ -15946,17 +16577,16 @@
             <a:spcAft>
               <a:spcPct val="35000"/>
             </a:spcAft>
-            <a:buNone/>
           </a:pPr>
           <a:r>
-            <a:rPr lang="vi-VN" sz="1100" kern="1200">
+            <a:rPr lang="vi-VN" sz="1000" kern="1200">
               <a:latin typeface="Times New Roman" panose="02020603050405020304" pitchFamily="18" charset="0"/>
               <a:cs typeface="Times New Roman" panose="02020603050405020304" pitchFamily="18" charset="0"/>
             </a:rPr>
             <a:t>Thêm </a:t>
           </a:r>
           <a:r>
-            <a:rPr lang="en-US" sz="1100" kern="1200">
+            <a:rPr lang="en-US" sz="1000" kern="1200">
               <a:latin typeface="Times New Roman" panose="02020603050405020304" pitchFamily="18" charset="0"/>
               <a:cs typeface="Times New Roman" panose="02020603050405020304" pitchFamily="18" charset="0"/>
             </a:rPr>
@@ -15965,8 +16595,8 @@
         </a:p>
       </dsp:txBody>
       <dsp:txXfrm>
-        <a:off x="150944" y="1727303"/>
-        <a:ext cx="760711" cy="380355"/>
+        <a:off x="147119" y="1805426"/>
+        <a:ext cx="749061" cy="374530"/>
       </dsp:txXfrm>
     </dsp:sp>
     <dsp:sp modelId="{77397489-270C-4BB9-891B-56EA3D16AB52}">
@@ -15976,8 +16606,8 @@
       </dsp:nvSpPr>
       <dsp:spPr>
         <a:xfrm>
-          <a:off x="157106" y="2240813"/>
-          <a:ext cx="760711" cy="380355"/>
+          <a:off x="153186" y="2311073"/>
+          <a:ext cx="749061" cy="374530"/>
         </a:xfrm>
         <a:prstGeom prst="rect">
           <a:avLst/>
@@ -16020,12 +16650,12 @@
         </a:fontRef>
       </dsp:style>
       <dsp:txBody>
-        <a:bodyPr spcFirstLastPara="0" vert="horz" wrap="square" lIns="6985" tIns="6985" rIns="6985" bIns="6985" numCol="1" spcCol="1270" anchor="ctr" anchorCtr="0">
+        <a:bodyPr spcFirstLastPara="0" vert="horz" wrap="square" lIns="6350" tIns="6350" rIns="6350" bIns="6350" numCol="1" spcCol="1270" anchor="ctr" anchorCtr="0">
           <a:noAutofit/>
         </a:bodyPr>
         <a:lstStyle/>
         <a:p>
-          <a:pPr marL="0" lvl="0" indent="0" algn="ctr" defTabSz="488950">
+          <a:pPr lvl="0" algn="ctr" defTabSz="444500">
             <a:lnSpc>
               <a:spcPct val="90000"/>
             </a:lnSpc>
@@ -16035,17 +16665,16 @@
             <a:spcAft>
               <a:spcPct val="35000"/>
             </a:spcAft>
-            <a:buNone/>
           </a:pPr>
           <a:r>
-            <a:rPr lang="vi-VN" sz="1100" kern="1200">
+            <a:rPr lang="vi-VN" sz="1000" kern="1200">
               <a:latin typeface="Times New Roman" panose="02020603050405020304" pitchFamily="18" charset="0"/>
               <a:cs typeface="Times New Roman" panose="02020603050405020304" pitchFamily="18" charset="0"/>
             </a:rPr>
             <a:t>Cập nhật thông tin </a:t>
           </a:r>
           <a:r>
-            <a:rPr lang="en-US" sz="1100" kern="1200">
+            <a:rPr lang="en-US" sz="1000" kern="1200">
               <a:latin typeface="Times New Roman" panose="02020603050405020304" pitchFamily="18" charset="0"/>
               <a:cs typeface="Times New Roman" panose="02020603050405020304" pitchFamily="18" charset="0"/>
             </a:rPr>
@@ -16054,8 +16683,8 @@
         </a:p>
       </dsp:txBody>
       <dsp:txXfrm>
-        <a:off x="157106" y="2240813"/>
-        <a:ext cx="760711" cy="380355"/>
+        <a:off x="153186" y="2311073"/>
+        <a:ext cx="749061" cy="374530"/>
       </dsp:txXfrm>
     </dsp:sp>
     <dsp:sp modelId="{D8167597-CBCB-4972-9D7A-CD5B0F18B626}">
@@ -16065,8 +16694,8 @@
       </dsp:nvSpPr>
       <dsp:spPr>
         <a:xfrm>
-          <a:off x="163267" y="2703128"/>
-          <a:ext cx="760711" cy="380355"/>
+          <a:off x="159253" y="2766308"/>
+          <a:ext cx="749061" cy="374530"/>
         </a:xfrm>
         <a:prstGeom prst="rect">
           <a:avLst/>
@@ -16109,12 +16738,12 @@
         </a:fontRef>
       </dsp:style>
       <dsp:txBody>
-        <a:bodyPr spcFirstLastPara="0" vert="horz" wrap="square" lIns="6985" tIns="6985" rIns="6985" bIns="6985" numCol="1" spcCol="1270" anchor="ctr" anchorCtr="0">
+        <a:bodyPr spcFirstLastPara="0" vert="horz" wrap="square" lIns="6350" tIns="6350" rIns="6350" bIns="6350" numCol="1" spcCol="1270" anchor="ctr" anchorCtr="0">
           <a:noAutofit/>
         </a:bodyPr>
         <a:lstStyle/>
         <a:p>
-          <a:pPr marL="0" lvl="0" indent="0" algn="ctr" defTabSz="488950">
+          <a:pPr lvl="0" algn="ctr" defTabSz="444500">
             <a:lnSpc>
               <a:spcPct val="90000"/>
             </a:lnSpc>
@@ -16124,17 +16753,16 @@
             <a:spcAft>
               <a:spcPct val="35000"/>
             </a:spcAft>
-            <a:buNone/>
           </a:pPr>
           <a:r>
-            <a:rPr lang="vi-VN" sz="1100" kern="1200">
+            <a:rPr lang="vi-VN" sz="1000" kern="1200">
               <a:latin typeface="Times New Roman" panose="02020603050405020304" pitchFamily="18" charset="0"/>
               <a:cs typeface="Times New Roman" panose="02020603050405020304" pitchFamily="18" charset="0"/>
             </a:rPr>
             <a:t>Tra cứu thông tin </a:t>
           </a:r>
           <a:r>
-            <a:rPr lang="en-US" sz="1100" kern="1200">
+            <a:rPr lang="en-US" sz="1000" kern="1200">
               <a:latin typeface="Times New Roman" panose="02020603050405020304" pitchFamily="18" charset="0"/>
               <a:cs typeface="Times New Roman" panose="02020603050405020304" pitchFamily="18" charset="0"/>
             </a:rPr>
@@ -16143,8 +16771,8 @@
         </a:p>
       </dsp:txBody>
       <dsp:txXfrm>
-        <a:off x="163267" y="2703128"/>
-        <a:ext cx="760711" cy="380355"/>
+        <a:off x="159253" y="2766308"/>
+        <a:ext cx="749061" cy="374530"/>
       </dsp:txXfrm>
     </dsp:sp>
     <dsp:sp modelId="{F2454630-FC0F-4D5C-ABBA-C9ABC55316B3}">
@@ -16154,8 +16782,8 @@
       </dsp:nvSpPr>
       <dsp:spPr>
         <a:xfrm>
-          <a:off x="961527" y="1285927"/>
-          <a:ext cx="760711" cy="380355"/>
+          <a:off x="945289" y="1370809"/>
+          <a:ext cx="749061" cy="374530"/>
         </a:xfrm>
         <a:prstGeom prst="rect">
           <a:avLst/>
@@ -16198,12 +16826,12 @@
         </a:fontRef>
       </dsp:style>
       <dsp:txBody>
-        <a:bodyPr spcFirstLastPara="0" vert="horz" wrap="square" lIns="6985" tIns="6985" rIns="6985" bIns="6985" numCol="1" spcCol="1270" anchor="ctr" anchorCtr="0">
+        <a:bodyPr spcFirstLastPara="0" vert="horz" wrap="square" lIns="6350" tIns="6350" rIns="6350" bIns="6350" numCol="1" spcCol="1270" anchor="ctr" anchorCtr="0">
           <a:noAutofit/>
         </a:bodyPr>
         <a:lstStyle/>
         <a:p>
-          <a:pPr marL="0" lvl="0" indent="0" algn="ctr" defTabSz="488950">
+          <a:pPr lvl="0" algn="ctr" defTabSz="444500">
             <a:lnSpc>
               <a:spcPct val="90000"/>
             </a:lnSpc>
@@ -16213,10 +16841,9 @@
             <a:spcAft>
               <a:spcPct val="35000"/>
             </a:spcAft>
-            <a:buNone/>
           </a:pPr>
           <a:r>
-            <a:rPr lang="en-US" sz="1100" kern="1200">
+            <a:rPr lang="en-US" sz="1000" kern="1200">
               <a:latin typeface="Times New Roman" panose="02020603050405020304" pitchFamily="18" charset="0"/>
               <a:cs typeface="Times New Roman" panose="02020603050405020304" pitchFamily="18" charset="0"/>
             </a:rPr>
@@ -16225,8 +16852,8 @@
         </a:p>
       </dsp:txBody>
       <dsp:txXfrm>
-        <a:off x="961527" y="1285927"/>
-        <a:ext cx="760711" cy="380355"/>
+        <a:off x="945289" y="1370809"/>
+        <a:ext cx="749061" cy="374530"/>
       </dsp:txXfrm>
     </dsp:sp>
     <dsp:sp modelId="{8DD34944-5540-401F-8DA3-0BC3C7ED9E29}">
@@ -16236,8 +16863,8 @@
       </dsp:nvSpPr>
       <dsp:spPr>
         <a:xfrm>
-          <a:off x="1079765" y="1721738"/>
-          <a:ext cx="760711" cy="380355"/>
+          <a:off x="1061715" y="1799947"/>
+          <a:ext cx="749061" cy="374530"/>
         </a:xfrm>
         <a:prstGeom prst="rect">
           <a:avLst/>
@@ -16280,12 +16907,12 @@
         </a:fontRef>
       </dsp:style>
       <dsp:txBody>
-        <a:bodyPr spcFirstLastPara="0" vert="horz" wrap="square" lIns="6985" tIns="6985" rIns="6985" bIns="6985" numCol="1" spcCol="1270" anchor="ctr" anchorCtr="0">
+        <a:bodyPr spcFirstLastPara="0" vert="horz" wrap="square" lIns="6350" tIns="6350" rIns="6350" bIns="6350" numCol="1" spcCol="1270" anchor="ctr" anchorCtr="0">
           <a:noAutofit/>
         </a:bodyPr>
         <a:lstStyle/>
         <a:p>
-          <a:pPr marL="0" lvl="0" indent="0" algn="ctr" defTabSz="488950">
+          <a:pPr lvl="0" algn="ctr" defTabSz="444500">
             <a:lnSpc>
               <a:spcPct val="90000"/>
             </a:lnSpc>
@@ -16295,10 +16922,9 @@
             <a:spcAft>
               <a:spcPct val="35000"/>
             </a:spcAft>
-            <a:buNone/>
           </a:pPr>
           <a:r>
-            <a:rPr lang="en-US" sz="1100" kern="1200">
+            <a:rPr lang="en-US" sz="1000" kern="1200">
               <a:latin typeface="Times New Roman" panose="02020603050405020304" pitchFamily="18" charset="0"/>
               <a:cs typeface="Times New Roman" panose="02020603050405020304" pitchFamily="18" charset="0"/>
             </a:rPr>
@@ -16307,8 +16933,8 @@
         </a:p>
       </dsp:txBody>
       <dsp:txXfrm>
-        <a:off x="1079765" y="1721738"/>
-        <a:ext cx="760711" cy="380355"/>
+        <a:off x="1061715" y="1799947"/>
+        <a:ext cx="749061" cy="374530"/>
       </dsp:txXfrm>
     </dsp:sp>
     <dsp:sp modelId="{501767B8-CF5A-4303-9BB3-3E1F8E0CA89D}">
@@ -16318,8 +16944,8 @@
       </dsp:nvSpPr>
       <dsp:spPr>
         <a:xfrm>
-          <a:off x="1092088" y="2170999"/>
-          <a:ext cx="760711" cy="380355"/>
+          <a:off x="1073850" y="2242328"/>
+          <a:ext cx="749061" cy="374530"/>
         </a:xfrm>
         <a:prstGeom prst="rect">
           <a:avLst/>
@@ -16362,12 +16988,12 @@
         </a:fontRef>
       </dsp:style>
       <dsp:txBody>
-        <a:bodyPr spcFirstLastPara="0" vert="horz" wrap="square" lIns="6985" tIns="6985" rIns="6985" bIns="6985" numCol="1" spcCol="1270" anchor="ctr" anchorCtr="0">
+        <a:bodyPr spcFirstLastPara="0" vert="horz" wrap="square" lIns="6350" tIns="6350" rIns="6350" bIns="6350" numCol="1" spcCol="1270" anchor="ctr" anchorCtr="0">
           <a:noAutofit/>
         </a:bodyPr>
         <a:lstStyle/>
         <a:p>
-          <a:pPr marL="0" lvl="0" indent="0" algn="ctr" defTabSz="488950">
+          <a:pPr lvl="0" algn="ctr" defTabSz="444500">
             <a:lnSpc>
               <a:spcPct val="90000"/>
             </a:lnSpc>
@@ -16377,10 +17003,9 @@
             <a:spcAft>
               <a:spcPct val="35000"/>
             </a:spcAft>
-            <a:buNone/>
           </a:pPr>
           <a:r>
-            <a:rPr lang="en-US" sz="1100" kern="1200">
+            <a:rPr lang="en-US" sz="1000" kern="1200">
               <a:latin typeface="Times New Roman" panose="02020603050405020304" pitchFamily="18" charset="0"/>
               <a:cs typeface="Times New Roman" panose="02020603050405020304" pitchFamily="18" charset="0"/>
             </a:rPr>
@@ -16389,8 +17014,8 @@
         </a:p>
       </dsp:txBody>
       <dsp:txXfrm>
-        <a:off x="1092088" y="2170999"/>
-        <a:ext cx="760711" cy="380355"/>
+        <a:off x="1073850" y="2242328"/>
+        <a:ext cx="749061" cy="374530"/>
       </dsp:txXfrm>
     </dsp:sp>
     <dsp:sp modelId="{D1A4ED5F-6C1E-4697-A608-6369EDEB7CCC}">
@@ -16400,8 +17025,8 @@
       </dsp:nvSpPr>
       <dsp:spPr>
         <a:xfrm>
-          <a:off x="1116743" y="2608130"/>
-          <a:ext cx="682677" cy="380355"/>
+          <a:off x="1098127" y="2672765"/>
+          <a:ext cx="672222" cy="374530"/>
         </a:xfrm>
         <a:prstGeom prst="rect">
           <a:avLst/>
@@ -16444,12 +17069,12 @@
         </a:fontRef>
       </dsp:style>
       <dsp:txBody>
-        <a:bodyPr spcFirstLastPara="0" vert="horz" wrap="square" lIns="6985" tIns="6985" rIns="6985" bIns="6985" numCol="1" spcCol="1270" anchor="ctr" anchorCtr="0">
+        <a:bodyPr spcFirstLastPara="0" vert="horz" wrap="square" lIns="6350" tIns="6350" rIns="6350" bIns="6350" numCol="1" spcCol="1270" anchor="ctr" anchorCtr="0">
           <a:noAutofit/>
         </a:bodyPr>
         <a:lstStyle/>
         <a:p>
-          <a:pPr marL="0" lvl="0" indent="0" algn="ctr" defTabSz="488950">
+          <a:pPr lvl="0" algn="ctr" defTabSz="444500">
             <a:lnSpc>
               <a:spcPct val="90000"/>
             </a:lnSpc>
@@ -16459,10 +17084,9 @@
             <a:spcAft>
               <a:spcPct val="35000"/>
             </a:spcAft>
-            <a:buNone/>
           </a:pPr>
           <a:r>
-            <a:rPr lang="en-US" sz="1100" kern="1200">
+            <a:rPr lang="en-US" sz="1000" kern="1200">
               <a:latin typeface="Times New Roman" panose="02020603050405020304" pitchFamily="18" charset="0"/>
               <a:cs typeface="Times New Roman" panose="02020603050405020304" pitchFamily="18" charset="0"/>
             </a:rPr>
@@ -16471,8 +17095,8 @@
         </a:p>
       </dsp:txBody>
       <dsp:txXfrm>
-        <a:off x="1116743" y="2608130"/>
-        <a:ext cx="682677" cy="380355"/>
+        <a:off x="1098127" y="2672765"/>
+        <a:ext cx="672222" cy="374530"/>
       </dsp:txXfrm>
     </dsp:sp>
     <dsp:sp modelId="{1FA25DF1-C892-46C7-81DF-16443DDEB3C9}">
@@ -16482,8 +17106,8 @@
       </dsp:nvSpPr>
       <dsp:spPr>
         <a:xfrm>
-          <a:off x="2040094" y="1281191"/>
-          <a:ext cx="760711" cy="666656"/>
+          <a:off x="1820073" y="1366146"/>
+          <a:ext cx="749061" cy="382706"/>
         </a:xfrm>
         <a:prstGeom prst="rect">
           <a:avLst/>
@@ -16526,12 +17150,12 @@
         </a:fontRef>
       </dsp:style>
       <dsp:txBody>
-        <a:bodyPr spcFirstLastPara="0" vert="horz" wrap="square" lIns="6985" tIns="6985" rIns="6985" bIns="6985" numCol="1" spcCol="1270" anchor="ctr" anchorCtr="0">
+        <a:bodyPr spcFirstLastPara="0" vert="horz" wrap="square" lIns="6350" tIns="6350" rIns="6350" bIns="6350" numCol="1" spcCol="1270" anchor="ctr" anchorCtr="0">
           <a:noAutofit/>
         </a:bodyPr>
         <a:lstStyle/>
         <a:p>
-          <a:pPr marL="0" lvl="0" indent="0" algn="ctr" defTabSz="488950">
+          <a:pPr lvl="0" algn="ctr" defTabSz="444500">
             <a:lnSpc>
               <a:spcPct val="90000"/>
             </a:lnSpc>
@@ -16541,17 +17165,16 @@
             <a:spcAft>
               <a:spcPct val="35000"/>
             </a:spcAft>
-            <a:buNone/>
           </a:pPr>
           <a:r>
-            <a:rPr lang="en-US" sz="1100" kern="1200">
+            <a:rPr lang="en-US" sz="1000" kern="1200">
               <a:latin typeface="Times New Roman" panose="02020603050405020304" pitchFamily="18" charset="0"/>
               <a:cs typeface="Times New Roman" panose="02020603050405020304" pitchFamily="18" charset="0"/>
             </a:rPr>
             <a:t>QUẢN LÝ </a:t>
           </a:r>
           <a:r>
-            <a:rPr lang="en-US" sz="1100" kern="1200">
+            <a:rPr lang="en-US" sz="1000" kern="1200">
               <a:latin typeface="Times New Roman" panose="02020603050405020304" pitchFamily="18" charset="0"/>
               <a:ea typeface="Tahoma" panose="020B0604030504040204" pitchFamily="34" charset="0"/>
               <a:cs typeface="Times New Roman" panose="02020603050405020304" pitchFamily="18" charset="0"/>
@@ -16561,8 +17184,8 @@
         </a:p>
       </dsp:txBody>
       <dsp:txXfrm>
-        <a:off x="2040094" y="1281191"/>
-        <a:ext cx="760711" cy="666656"/>
+        <a:off x="1820073" y="1366146"/>
+        <a:ext cx="749061" cy="382706"/>
       </dsp:txXfrm>
     </dsp:sp>
     <dsp:sp modelId="{8D5AE2F4-B0BB-45E2-AC6F-A2BE30D41A21}">
@@ -16572,8 +17195,8 @@
       </dsp:nvSpPr>
       <dsp:spPr>
         <a:xfrm>
-          <a:off x="2230873" y="2020108"/>
-          <a:ext cx="760711" cy="380355"/>
+          <a:off x="2007930" y="1820007"/>
+          <a:ext cx="749061" cy="374530"/>
         </a:xfrm>
         <a:prstGeom prst="rect">
           <a:avLst/>
@@ -16616,12 +17239,12 @@
         </a:fontRef>
       </dsp:style>
       <dsp:txBody>
-        <a:bodyPr spcFirstLastPara="0" vert="horz" wrap="square" lIns="6985" tIns="6985" rIns="6985" bIns="6985" numCol="1" spcCol="1270" anchor="ctr" anchorCtr="0">
+        <a:bodyPr spcFirstLastPara="0" vert="horz" wrap="square" lIns="6350" tIns="6350" rIns="6350" bIns="6350" numCol="1" spcCol="1270" anchor="ctr" anchorCtr="0">
           <a:noAutofit/>
         </a:bodyPr>
         <a:lstStyle/>
         <a:p>
-          <a:pPr marL="0" lvl="0" indent="0" algn="ctr" defTabSz="488950">
+          <a:pPr lvl="0" algn="ctr" defTabSz="444500">
             <a:lnSpc>
               <a:spcPct val="90000"/>
             </a:lnSpc>
@@ -16631,24 +17254,23 @@
             <a:spcAft>
               <a:spcPct val="35000"/>
             </a:spcAft>
-            <a:buNone/>
           </a:pPr>
           <a:r>
-            <a:rPr lang="vi-VN" sz="1100" kern="1200">
+            <a:rPr lang="vi-VN" sz="1000" kern="1200">
               <a:latin typeface="Times New Roman" panose="02020603050405020304" pitchFamily="18" charset="0"/>
               <a:cs typeface="Times New Roman" panose="02020603050405020304" pitchFamily="18" charset="0"/>
             </a:rPr>
             <a:t>Thêm phòng</a:t>
           </a:r>
-          <a:endParaRPr lang="en-US" sz="1100" kern="1200">
+          <a:endParaRPr lang="en-US" sz="1000" kern="1200">
             <a:latin typeface="Times New Roman" panose="02020603050405020304" pitchFamily="18" charset="0"/>
             <a:cs typeface="Times New Roman" panose="02020603050405020304" pitchFamily="18" charset="0"/>
           </a:endParaRPr>
         </a:p>
       </dsp:txBody>
       <dsp:txXfrm>
-        <a:off x="2230873" y="2020108"/>
-        <a:ext cx="760711" cy="380355"/>
+        <a:off x="2007930" y="1820007"/>
+        <a:ext cx="749061" cy="374530"/>
       </dsp:txXfrm>
     </dsp:sp>
     <dsp:sp modelId="{8FADBEE9-A6FD-4305-A890-D346B4751364}">
@@ -16658,8 +17280,8 @@
       </dsp:nvSpPr>
       <dsp:spPr>
         <a:xfrm>
-          <a:off x="2223540" y="2444897"/>
-          <a:ext cx="760711" cy="380355"/>
+          <a:off x="2000709" y="2238290"/>
+          <a:ext cx="749061" cy="374530"/>
         </a:xfrm>
         <a:prstGeom prst="rect">
           <a:avLst/>
@@ -16702,12 +17324,12 @@
         </a:fontRef>
       </dsp:style>
       <dsp:txBody>
-        <a:bodyPr spcFirstLastPara="0" vert="horz" wrap="square" lIns="6985" tIns="6985" rIns="6985" bIns="6985" numCol="1" spcCol="1270" anchor="ctr" anchorCtr="0">
+        <a:bodyPr spcFirstLastPara="0" vert="horz" wrap="square" lIns="6350" tIns="6350" rIns="6350" bIns="6350" numCol="1" spcCol="1270" anchor="ctr" anchorCtr="0">
           <a:noAutofit/>
         </a:bodyPr>
         <a:lstStyle/>
         <a:p>
-          <a:pPr marL="0" lvl="0" indent="0" algn="ctr" defTabSz="488950">
+          <a:pPr lvl="0" algn="ctr" defTabSz="444500">
             <a:lnSpc>
               <a:spcPct val="90000"/>
             </a:lnSpc>
@@ -16717,24 +17339,23 @@
             <a:spcAft>
               <a:spcPct val="35000"/>
             </a:spcAft>
-            <a:buNone/>
           </a:pPr>
           <a:r>
-            <a:rPr lang="vi-VN" sz="1100" kern="1200">
+            <a:rPr lang="vi-VN" sz="1000" kern="1200">
               <a:latin typeface="Times New Roman" panose="02020603050405020304" pitchFamily="18" charset="0"/>
               <a:cs typeface="Times New Roman" panose="02020603050405020304" pitchFamily="18" charset="0"/>
             </a:rPr>
             <a:t>Cập nhật thông tin phòng</a:t>
           </a:r>
-          <a:endParaRPr lang="en-US" sz="1100" kern="1200">
+          <a:endParaRPr lang="en-US" sz="1000" kern="1200">
             <a:latin typeface="Times New Roman" panose="02020603050405020304" pitchFamily="18" charset="0"/>
             <a:cs typeface="Times New Roman" panose="02020603050405020304" pitchFamily="18" charset="0"/>
           </a:endParaRPr>
         </a:p>
       </dsp:txBody>
       <dsp:txXfrm>
-        <a:off x="2223540" y="2444897"/>
-        <a:ext cx="760711" cy="380355"/>
+        <a:off x="2000709" y="2238290"/>
+        <a:ext cx="749061" cy="374530"/>
       </dsp:txXfrm>
     </dsp:sp>
     <dsp:sp modelId="{2D0927C1-C2B8-4654-806E-ED0D04F1813B}">
@@ -16744,8 +17365,8 @@
       </dsp:nvSpPr>
       <dsp:spPr>
         <a:xfrm>
-          <a:off x="2226978" y="2920904"/>
-          <a:ext cx="760711" cy="380355"/>
+          <a:off x="2004095" y="2707008"/>
+          <a:ext cx="749061" cy="374530"/>
         </a:xfrm>
         <a:prstGeom prst="rect">
           <a:avLst/>
@@ -16788,12 +17409,12 @@
         </a:fontRef>
       </dsp:style>
       <dsp:txBody>
-        <a:bodyPr spcFirstLastPara="0" vert="horz" wrap="square" lIns="6985" tIns="6985" rIns="6985" bIns="6985" numCol="1" spcCol="1270" anchor="ctr" anchorCtr="0">
+        <a:bodyPr spcFirstLastPara="0" vert="horz" wrap="square" lIns="6350" tIns="6350" rIns="6350" bIns="6350" numCol="1" spcCol="1270" anchor="ctr" anchorCtr="0">
           <a:noAutofit/>
         </a:bodyPr>
         <a:lstStyle/>
         <a:p>
-          <a:pPr marL="0" lvl="0" indent="0" algn="ctr" defTabSz="488950">
+          <a:pPr lvl="0" algn="ctr" defTabSz="444500">
             <a:lnSpc>
               <a:spcPct val="90000"/>
             </a:lnSpc>
@@ -16803,17 +17424,16 @@
             <a:spcAft>
               <a:spcPct val="35000"/>
             </a:spcAft>
-            <a:buNone/>
           </a:pPr>
           <a:r>
-            <a:rPr lang="vi-VN" sz="1100" kern="1200">
+            <a:rPr lang="vi-VN" sz="1000" kern="1200">
               <a:latin typeface="Times New Roman" panose="02020603050405020304" pitchFamily="18" charset="0"/>
               <a:cs typeface="Times New Roman" panose="02020603050405020304" pitchFamily="18" charset="0"/>
             </a:rPr>
             <a:t>Tra </a:t>
           </a:r>
           <a:r>
-            <a:rPr lang="en-US" sz="1100" kern="1200">
+            <a:rPr lang="en-US" sz="1000" kern="1200">
               <a:latin typeface="Times New Roman" panose="02020603050405020304" pitchFamily="18" charset="0"/>
               <a:cs typeface="Times New Roman" panose="02020603050405020304" pitchFamily="18" charset="0"/>
             </a:rPr>
@@ -16822,8 +17442,8 @@
         </a:p>
       </dsp:txBody>
       <dsp:txXfrm>
-        <a:off x="2226978" y="2920904"/>
-        <a:ext cx="760711" cy="380355"/>
+        <a:off x="2004095" y="2707008"/>
+        <a:ext cx="749061" cy="374530"/>
       </dsp:txXfrm>
     </dsp:sp>
     <dsp:sp modelId="{DB28635D-A2F0-40A4-91F0-F0FCBC53160C}">
@@ -16833,8 +17453,8 @@
       </dsp:nvSpPr>
       <dsp:spPr>
         <a:xfrm>
-          <a:off x="2959421" y="1287357"/>
-          <a:ext cx="760711" cy="454574"/>
+          <a:off x="2725322" y="1372218"/>
+          <a:ext cx="749061" cy="330759"/>
         </a:xfrm>
         <a:prstGeom prst="rect">
           <a:avLst/>
@@ -16877,12 +17497,12 @@
         </a:fontRef>
       </dsp:style>
       <dsp:txBody>
-        <a:bodyPr spcFirstLastPara="0" vert="horz" wrap="square" lIns="6985" tIns="6985" rIns="6985" bIns="6985" numCol="1" spcCol="1270" anchor="ctr" anchorCtr="0">
+        <a:bodyPr spcFirstLastPara="0" vert="horz" wrap="square" lIns="6350" tIns="6350" rIns="6350" bIns="6350" numCol="1" spcCol="1270" anchor="ctr" anchorCtr="0">
           <a:noAutofit/>
         </a:bodyPr>
         <a:lstStyle/>
         <a:p>
-          <a:pPr marL="0" lvl="0" indent="0" algn="ctr" defTabSz="488950">
+          <a:pPr lvl="0" algn="ctr" defTabSz="444500">
             <a:lnSpc>
               <a:spcPct val="90000"/>
             </a:lnSpc>
@@ -16892,24 +17512,23 @@
             <a:spcAft>
               <a:spcPct val="35000"/>
             </a:spcAft>
-            <a:buNone/>
           </a:pPr>
           <a:r>
-            <a:rPr lang="vi-VN" sz="1100" kern="1200">
+            <a:rPr lang="vi-VN" sz="1000" kern="1200">
               <a:latin typeface="Times New Roman" panose="02020603050405020304" pitchFamily="18" charset="0"/>
               <a:cs typeface="Times New Roman" panose="02020603050405020304" pitchFamily="18" charset="0"/>
             </a:rPr>
             <a:t>QUẢN LÝ HÀNG HÓA</a:t>
           </a:r>
-          <a:endParaRPr lang="en-US" sz="1100" kern="1200">
+          <a:endParaRPr lang="en-US" sz="1000" kern="1200">
             <a:latin typeface="Times New Roman" panose="02020603050405020304" pitchFamily="18" charset="0"/>
             <a:cs typeface="Times New Roman" panose="02020603050405020304" pitchFamily="18" charset="0"/>
           </a:endParaRPr>
         </a:p>
       </dsp:txBody>
       <dsp:txXfrm>
-        <a:off x="2959421" y="1287357"/>
-        <a:ext cx="760711" cy="454574"/>
+        <a:off x="2725322" y="1372218"/>
+        <a:ext cx="749061" cy="330759"/>
       </dsp:txXfrm>
     </dsp:sp>
     <dsp:sp modelId="{10B91571-5CE5-42A3-A5B0-E6F16856F0CF}">
@@ -16919,8 +17538,8 @@
       </dsp:nvSpPr>
       <dsp:spPr>
         <a:xfrm>
-          <a:off x="3122373" y="1790978"/>
-          <a:ext cx="760711" cy="380355"/>
+          <a:off x="2885778" y="1751273"/>
+          <a:ext cx="749061" cy="374530"/>
         </a:xfrm>
         <a:prstGeom prst="rect">
           <a:avLst/>
@@ -16963,12 +17582,12 @@
         </a:fontRef>
       </dsp:style>
       <dsp:txBody>
-        <a:bodyPr spcFirstLastPara="0" vert="horz" wrap="square" lIns="6985" tIns="6985" rIns="6985" bIns="6985" numCol="1" spcCol="1270" anchor="ctr" anchorCtr="0">
+        <a:bodyPr spcFirstLastPara="0" vert="horz" wrap="square" lIns="6350" tIns="6350" rIns="6350" bIns="6350" numCol="1" spcCol="1270" anchor="ctr" anchorCtr="0">
           <a:noAutofit/>
         </a:bodyPr>
         <a:lstStyle/>
         <a:p>
-          <a:pPr marL="0" lvl="0" indent="0" algn="ctr" defTabSz="488950">
+          <a:pPr lvl="0" algn="ctr" defTabSz="444500">
             <a:lnSpc>
               <a:spcPct val="90000"/>
             </a:lnSpc>
@@ -16978,24 +17597,23 @@
             <a:spcAft>
               <a:spcPct val="35000"/>
             </a:spcAft>
-            <a:buNone/>
           </a:pPr>
           <a:r>
-            <a:rPr lang="vi-VN" sz="1100" kern="1200">
+            <a:rPr lang="vi-VN" sz="1000" kern="1200">
               <a:latin typeface="Times New Roman" panose="02020603050405020304" pitchFamily="18" charset="0"/>
               <a:cs typeface="Times New Roman" panose="02020603050405020304" pitchFamily="18" charset="0"/>
             </a:rPr>
             <a:t>Thêm hàng hóa</a:t>
           </a:r>
-          <a:endParaRPr lang="en-US" sz="1100" kern="1200">
+          <a:endParaRPr lang="en-US" sz="1000" kern="1200">
             <a:latin typeface="Times New Roman" panose="02020603050405020304" pitchFamily="18" charset="0"/>
             <a:cs typeface="Times New Roman" panose="02020603050405020304" pitchFamily="18" charset="0"/>
           </a:endParaRPr>
         </a:p>
       </dsp:txBody>
       <dsp:txXfrm>
-        <a:off x="3122373" y="1790978"/>
-        <a:ext cx="760711" cy="380355"/>
+        <a:off x="2885778" y="1751273"/>
+        <a:ext cx="749061" cy="374530"/>
       </dsp:txXfrm>
     </dsp:sp>
     <dsp:sp modelId="{78E5D5B8-78D8-4A7C-880F-2129CD4097E9}">
@@ -17005,8 +17623,8 @@
       </dsp:nvSpPr>
       <dsp:spPr>
         <a:xfrm>
-          <a:off x="3130300" y="2233210"/>
-          <a:ext cx="760711" cy="380355"/>
+          <a:off x="2893583" y="2186732"/>
+          <a:ext cx="749061" cy="374530"/>
         </a:xfrm>
         <a:prstGeom prst="rect">
           <a:avLst/>
@@ -17049,12 +17667,12 @@
         </a:fontRef>
       </dsp:style>
       <dsp:txBody>
-        <a:bodyPr spcFirstLastPara="0" vert="horz" wrap="square" lIns="6985" tIns="6985" rIns="6985" bIns="6985" numCol="1" spcCol="1270" anchor="ctr" anchorCtr="0">
+        <a:bodyPr spcFirstLastPara="0" vert="horz" wrap="square" lIns="6350" tIns="6350" rIns="6350" bIns="6350" numCol="1" spcCol="1270" anchor="ctr" anchorCtr="0">
           <a:noAutofit/>
         </a:bodyPr>
         <a:lstStyle/>
         <a:p>
-          <a:pPr marL="0" lvl="0" indent="0" algn="ctr" defTabSz="488950">
+          <a:pPr lvl="0" algn="ctr" defTabSz="444500">
             <a:lnSpc>
               <a:spcPct val="90000"/>
             </a:lnSpc>
@@ -17064,24 +17682,23 @@
             <a:spcAft>
               <a:spcPct val="35000"/>
             </a:spcAft>
-            <a:buNone/>
           </a:pPr>
           <a:r>
-            <a:rPr lang="vi-VN" sz="1100" kern="1200">
+            <a:rPr lang="vi-VN" sz="1000" kern="1200">
               <a:latin typeface="Times New Roman" panose="02020603050405020304" pitchFamily="18" charset="0"/>
               <a:cs typeface="Times New Roman" panose="02020603050405020304" pitchFamily="18" charset="0"/>
             </a:rPr>
             <a:t>Cập nhật hàng hóa</a:t>
           </a:r>
-          <a:endParaRPr lang="en-US" sz="1100" kern="1200">
+          <a:endParaRPr lang="en-US" sz="1000" kern="1200">
             <a:latin typeface="Times New Roman" panose="02020603050405020304" pitchFamily="18" charset="0"/>
             <a:cs typeface="Times New Roman" panose="02020603050405020304" pitchFamily="18" charset="0"/>
           </a:endParaRPr>
         </a:p>
       </dsp:txBody>
       <dsp:txXfrm>
-        <a:off x="3130300" y="2233210"/>
-        <a:ext cx="760711" cy="380355"/>
+        <a:off x="2893583" y="2186732"/>
+        <a:ext cx="749061" cy="374530"/>
       </dsp:txXfrm>
     </dsp:sp>
     <dsp:sp modelId="{4666A5C6-BA5E-4C44-A413-DC679EF65C24}">
@@ -17091,8 +17708,8 @@
       </dsp:nvSpPr>
       <dsp:spPr>
         <a:xfrm>
-          <a:off x="3112758" y="2687621"/>
-          <a:ext cx="760711" cy="380355"/>
+          <a:off x="2876310" y="2634184"/>
+          <a:ext cx="749061" cy="374530"/>
         </a:xfrm>
         <a:prstGeom prst="rect">
           <a:avLst/>
@@ -17135,12 +17752,12 @@
         </a:fontRef>
       </dsp:style>
       <dsp:txBody>
-        <a:bodyPr spcFirstLastPara="0" vert="horz" wrap="square" lIns="6985" tIns="6985" rIns="6985" bIns="6985" numCol="1" spcCol="1270" anchor="ctr" anchorCtr="0">
+        <a:bodyPr spcFirstLastPara="0" vert="horz" wrap="square" lIns="6350" tIns="6350" rIns="6350" bIns="6350" numCol="1" spcCol="1270" anchor="ctr" anchorCtr="0">
           <a:noAutofit/>
         </a:bodyPr>
         <a:lstStyle/>
         <a:p>
-          <a:pPr marL="0" lvl="0" indent="0" algn="ctr" defTabSz="488950">
+          <a:pPr lvl="0" algn="ctr" defTabSz="444500">
             <a:lnSpc>
               <a:spcPct val="90000"/>
             </a:lnSpc>
@@ -17150,17 +17767,16 @@
             <a:spcAft>
               <a:spcPct val="35000"/>
             </a:spcAft>
-            <a:buNone/>
           </a:pPr>
           <a:r>
-            <a:rPr lang="vi-VN" sz="1100" kern="1200">
+            <a:rPr lang="vi-VN" sz="1000" kern="1200">
               <a:latin typeface="Times New Roman" panose="02020603050405020304" pitchFamily="18" charset="0"/>
               <a:cs typeface="Times New Roman" panose="02020603050405020304" pitchFamily="18" charset="0"/>
             </a:rPr>
             <a:t>Tra cứu hàng </a:t>
           </a:r>
           <a:r>
-            <a:rPr lang="en-US" sz="1100" kern="1200">
+            <a:rPr lang="en-US" sz="1000" kern="1200">
               <a:latin typeface="Times New Roman" panose="02020603050405020304" pitchFamily="18" charset="0"/>
               <a:cs typeface="Times New Roman" panose="02020603050405020304" pitchFamily="18" charset="0"/>
             </a:rPr>
@@ -17169,8 +17785,8 @@
         </a:p>
       </dsp:txBody>
       <dsp:txXfrm>
-        <a:off x="3112758" y="2687621"/>
-        <a:ext cx="760711" cy="380355"/>
+        <a:off x="2876310" y="2634184"/>
+        <a:ext cx="749061" cy="374530"/>
       </dsp:txXfrm>
     </dsp:sp>
     <dsp:sp modelId="{57632859-120D-404D-B83F-7396FE292C73}">
@@ -17180,8 +17796,8 @@
       </dsp:nvSpPr>
       <dsp:spPr>
         <a:xfrm>
-          <a:off x="3877486" y="1273984"/>
-          <a:ext cx="802983" cy="519957"/>
+          <a:off x="3629327" y="1359049"/>
+          <a:ext cx="1054371" cy="379530"/>
         </a:xfrm>
         <a:prstGeom prst="rect">
           <a:avLst/>
@@ -17224,12 +17840,12 @@
         </a:fontRef>
       </dsp:style>
       <dsp:txBody>
-        <a:bodyPr spcFirstLastPara="0" vert="horz" wrap="square" lIns="6985" tIns="6985" rIns="6985" bIns="6985" numCol="1" spcCol="1270" anchor="ctr" anchorCtr="0">
+        <a:bodyPr spcFirstLastPara="0" vert="horz" wrap="square" lIns="6350" tIns="6350" rIns="6350" bIns="6350" numCol="1" spcCol="1270" anchor="ctr" anchorCtr="0">
           <a:noAutofit/>
         </a:bodyPr>
         <a:lstStyle/>
         <a:p>
-          <a:pPr marL="0" lvl="0" indent="0" algn="ctr" defTabSz="488950">
+          <a:pPr lvl="0" algn="ctr" defTabSz="444500">
             <a:lnSpc>
               <a:spcPct val="90000"/>
             </a:lnSpc>
@@ -17239,17 +17855,16 @@
             <a:spcAft>
               <a:spcPct val="35000"/>
             </a:spcAft>
-            <a:buNone/>
           </a:pPr>
           <a:r>
-            <a:rPr lang="vi-VN" sz="1100" kern="1200">
+            <a:rPr lang="vi-VN" sz="1000" kern="1200">
               <a:latin typeface="Times New Roman" panose="02020603050405020304" pitchFamily="18" charset="0"/>
               <a:cs typeface="Times New Roman" panose="02020603050405020304" pitchFamily="18" charset="0"/>
             </a:rPr>
             <a:t>QUẢN LÝ </a:t>
           </a:r>
           <a:r>
-            <a:rPr lang="en-US" sz="1100" kern="1200">
+            <a:rPr lang="en-US" sz="1000" kern="1200">
               <a:latin typeface="Times New Roman" panose="02020603050405020304" pitchFamily="18" charset="0"/>
               <a:cs typeface="Times New Roman" panose="02020603050405020304" pitchFamily="18" charset="0"/>
             </a:rPr>
@@ -17258,8 +17873,8 @@
         </a:p>
       </dsp:txBody>
       <dsp:txXfrm>
-        <a:off x="3877486" y="1273984"/>
-        <a:ext cx="802983" cy="519957"/>
+        <a:off x="3629327" y="1359049"/>
+        <a:ext cx="1054371" cy="379530"/>
       </dsp:txXfrm>
     </dsp:sp>
     <dsp:sp modelId="{F864DEC5-E3B5-4F0F-9E10-4F159F21FE43}">
@@ -17269,8 +17884,8 @@
       </dsp:nvSpPr>
       <dsp:spPr>
         <a:xfrm>
-          <a:off x="4049317" y="1875870"/>
-          <a:ext cx="760711" cy="380355"/>
+          <a:off x="3864448" y="1819254"/>
+          <a:ext cx="749061" cy="374530"/>
         </a:xfrm>
         <a:prstGeom prst="rect">
           <a:avLst/>
@@ -17313,12 +17928,12 @@
         </a:fontRef>
       </dsp:style>
       <dsp:txBody>
-        <a:bodyPr spcFirstLastPara="0" vert="horz" wrap="square" lIns="6985" tIns="6985" rIns="6985" bIns="6985" numCol="1" spcCol="1270" anchor="ctr" anchorCtr="0">
+        <a:bodyPr spcFirstLastPara="0" vert="horz" wrap="square" lIns="6350" tIns="6350" rIns="6350" bIns="6350" numCol="1" spcCol="1270" anchor="ctr" anchorCtr="0">
           <a:noAutofit/>
         </a:bodyPr>
         <a:lstStyle/>
         <a:p>
-          <a:pPr marL="0" lvl="0" indent="0" algn="ctr" defTabSz="488950">
+          <a:pPr lvl="0" algn="ctr" defTabSz="444500">
             <a:lnSpc>
               <a:spcPct val="90000"/>
             </a:lnSpc>
@@ -17328,10 +17943,9 @@
             <a:spcAft>
               <a:spcPct val="35000"/>
             </a:spcAft>
-            <a:buNone/>
           </a:pPr>
           <a:r>
-            <a:rPr lang="en-US" sz="1100" kern="1200">
+            <a:rPr lang="en-US" sz="1000" kern="1200">
               <a:latin typeface="Times New Roman" panose="02020603050405020304" pitchFamily="18" charset="0"/>
               <a:cs typeface="Times New Roman" panose="02020603050405020304" pitchFamily="18" charset="0"/>
             </a:rPr>
@@ -17340,8 +17954,8 @@
         </a:p>
       </dsp:txBody>
       <dsp:txXfrm>
-        <a:off x="4049317" y="1875870"/>
-        <a:ext cx="760711" cy="380355"/>
+        <a:off x="3864448" y="1819254"/>
+        <a:ext cx="749061" cy="374530"/>
       </dsp:txXfrm>
     </dsp:sp>
     <dsp:sp modelId="{F0A517AB-DDA7-4B8C-8330-27F8C10F5634}">
@@ -17351,8 +17965,8 @@
       </dsp:nvSpPr>
       <dsp:spPr>
         <a:xfrm>
-          <a:off x="4052132" y="2339497"/>
-          <a:ext cx="760711" cy="380355"/>
+          <a:off x="3867219" y="2275781"/>
+          <a:ext cx="749061" cy="374530"/>
         </a:xfrm>
         <a:prstGeom prst="rect">
           <a:avLst/>
@@ -17395,12 +18009,12 @@
         </a:fontRef>
       </dsp:style>
       <dsp:txBody>
-        <a:bodyPr spcFirstLastPara="0" vert="horz" wrap="square" lIns="6985" tIns="6985" rIns="6985" bIns="6985" numCol="1" spcCol="1270" anchor="ctr" anchorCtr="0">
+        <a:bodyPr spcFirstLastPara="0" vert="horz" wrap="square" lIns="6350" tIns="6350" rIns="6350" bIns="6350" numCol="1" spcCol="1270" anchor="ctr" anchorCtr="0">
           <a:noAutofit/>
         </a:bodyPr>
         <a:lstStyle/>
         <a:p>
-          <a:pPr marL="0" lvl="0" indent="0" algn="ctr" defTabSz="488950">
+          <a:pPr lvl="0" algn="ctr" defTabSz="444500">
             <a:lnSpc>
               <a:spcPct val="90000"/>
             </a:lnSpc>
@@ -17410,10 +18024,9 @@
             <a:spcAft>
               <a:spcPct val="35000"/>
             </a:spcAft>
-            <a:buNone/>
           </a:pPr>
           <a:r>
-            <a:rPr lang="en-US" sz="1100" kern="1200">
+            <a:rPr lang="en-US" sz="1000" kern="1200">
               <a:latin typeface="Times New Roman" panose="02020603050405020304" pitchFamily="18" charset="0"/>
               <a:cs typeface="Times New Roman" panose="02020603050405020304" pitchFamily="18" charset="0"/>
             </a:rPr>
@@ -17422,8 +18035,8 @@
         </a:p>
       </dsp:txBody>
       <dsp:txXfrm>
-        <a:off x="4052132" y="2339497"/>
-        <a:ext cx="760711" cy="380355"/>
+        <a:off x="3867219" y="2275781"/>
+        <a:ext cx="749061" cy="374530"/>
       </dsp:txXfrm>
     </dsp:sp>
     <dsp:sp modelId="{5258DC8D-8EE0-4CC4-A92C-300A7ED1F995}">
@@ -17433,8 +18046,8 @@
       </dsp:nvSpPr>
       <dsp:spPr>
         <a:xfrm>
-          <a:off x="4045856" y="2779188"/>
-          <a:ext cx="760711" cy="380355"/>
+          <a:off x="3861040" y="2708738"/>
+          <a:ext cx="749061" cy="374530"/>
         </a:xfrm>
         <a:prstGeom prst="rect">
           <a:avLst/>
@@ -17477,12 +18090,12 @@
         </a:fontRef>
       </dsp:style>
       <dsp:txBody>
-        <a:bodyPr spcFirstLastPara="0" vert="horz" wrap="square" lIns="6985" tIns="6985" rIns="6985" bIns="6985" numCol="1" spcCol="1270" anchor="ctr" anchorCtr="0">
+        <a:bodyPr spcFirstLastPara="0" vert="horz" wrap="square" lIns="6350" tIns="6350" rIns="6350" bIns="6350" numCol="1" spcCol="1270" anchor="ctr" anchorCtr="0">
           <a:noAutofit/>
         </a:bodyPr>
         <a:lstStyle/>
         <a:p>
-          <a:pPr marL="0" lvl="0" indent="0" algn="ctr" defTabSz="488950">
+          <a:pPr lvl="0" algn="ctr" defTabSz="444500">
             <a:lnSpc>
               <a:spcPct val="90000"/>
             </a:lnSpc>
@@ -17492,10 +18105,9 @@
             <a:spcAft>
               <a:spcPct val="35000"/>
             </a:spcAft>
-            <a:buNone/>
           </a:pPr>
           <a:r>
-            <a:rPr lang="en-US" sz="1100" kern="1200">
+            <a:rPr lang="en-US" sz="1000" kern="1200">
               <a:latin typeface="Times New Roman" panose="02020603050405020304" pitchFamily="18" charset="0"/>
               <a:cs typeface="Times New Roman" panose="02020603050405020304" pitchFamily="18" charset="0"/>
             </a:rPr>
@@ -17504,8 +18116,8 @@
         </a:p>
       </dsp:txBody>
       <dsp:txXfrm>
-        <a:off x="4045856" y="2779188"/>
-        <a:ext cx="760711" cy="380355"/>
+        <a:off x="3861040" y="2708738"/>
+        <a:ext cx="749061" cy="374530"/>
       </dsp:txXfrm>
     </dsp:sp>
     <dsp:sp modelId="{93EB46DE-E1FC-4DBC-A924-8BC4E073F16A}">
@@ -17515,8 +18127,8 @@
       </dsp:nvSpPr>
       <dsp:spPr>
         <a:xfrm>
-          <a:off x="4055935" y="3220374"/>
-          <a:ext cx="760711" cy="380355"/>
+          <a:off x="3870965" y="3143168"/>
+          <a:ext cx="749061" cy="374530"/>
         </a:xfrm>
         <a:prstGeom prst="rect">
           <a:avLst/>
@@ -17559,12 +18171,12 @@
         </a:fontRef>
       </dsp:style>
       <dsp:txBody>
-        <a:bodyPr spcFirstLastPara="0" vert="horz" wrap="square" lIns="6985" tIns="6985" rIns="6985" bIns="6985" numCol="1" spcCol="1270" anchor="ctr" anchorCtr="0">
+        <a:bodyPr spcFirstLastPara="0" vert="horz" wrap="square" lIns="6350" tIns="6350" rIns="6350" bIns="6350" numCol="1" spcCol="1270" anchor="ctr" anchorCtr="0">
           <a:noAutofit/>
         </a:bodyPr>
         <a:lstStyle/>
         <a:p>
-          <a:pPr marL="0" lvl="0" indent="0" algn="ctr" defTabSz="488950">
+          <a:pPr lvl="0" algn="ctr" defTabSz="444500">
             <a:lnSpc>
               <a:spcPct val="90000"/>
             </a:lnSpc>
@@ -17574,10 +18186,9 @@
             <a:spcAft>
               <a:spcPct val="35000"/>
             </a:spcAft>
-            <a:buNone/>
           </a:pPr>
           <a:r>
-            <a:rPr lang="en-US" sz="1100" kern="1200">
+            <a:rPr lang="en-US" sz="1000" kern="1200">
               <a:latin typeface="Times New Roman" panose="02020603050405020304" pitchFamily="18" charset="0"/>
               <a:cs typeface="Times New Roman" panose="02020603050405020304" pitchFamily="18" charset="0"/>
             </a:rPr>
@@ -17586,8 +18197,8 @@
         </a:p>
       </dsp:txBody>
       <dsp:txXfrm>
-        <a:off x="4055935" y="3220374"/>
-        <a:ext cx="760711" cy="380355"/>
+        <a:off x="3870965" y="3143168"/>
+        <a:ext cx="749061" cy="374530"/>
       </dsp:txXfrm>
     </dsp:sp>
     <dsp:sp modelId="{B17C1864-87C1-4D35-93F8-7AC0ACE7A6CC}">
@@ -17597,8 +18208,8 @@
       </dsp:nvSpPr>
       <dsp:spPr>
         <a:xfrm>
-          <a:off x="4063055" y="3678379"/>
-          <a:ext cx="760711" cy="380355"/>
+          <a:off x="3877976" y="3594159"/>
+          <a:ext cx="749061" cy="374530"/>
         </a:xfrm>
         <a:prstGeom prst="rect">
           <a:avLst/>
@@ -17641,12 +18252,12 @@
         </a:fontRef>
       </dsp:style>
       <dsp:txBody>
-        <a:bodyPr spcFirstLastPara="0" vert="horz" wrap="square" lIns="6985" tIns="6985" rIns="6985" bIns="6985" numCol="1" spcCol="1270" anchor="ctr" anchorCtr="0">
+        <a:bodyPr spcFirstLastPara="0" vert="horz" wrap="square" lIns="6350" tIns="6350" rIns="6350" bIns="6350" numCol="1" spcCol="1270" anchor="ctr" anchorCtr="0">
           <a:noAutofit/>
         </a:bodyPr>
         <a:lstStyle/>
         <a:p>
-          <a:pPr marL="0" lvl="0" indent="0" algn="ctr" defTabSz="488950">
+          <a:pPr lvl="0" algn="ctr" defTabSz="444500">
             <a:lnSpc>
               <a:spcPct val="90000"/>
             </a:lnSpc>
@@ -17656,10 +18267,9 @@
             <a:spcAft>
               <a:spcPct val="35000"/>
             </a:spcAft>
-            <a:buNone/>
           </a:pPr>
           <a:r>
-            <a:rPr lang="en-US" sz="1100" kern="1200">
+            <a:rPr lang="en-US" sz="1000" kern="1200">
               <a:latin typeface="Times New Roman" panose="02020603050405020304" pitchFamily="18" charset="0"/>
               <a:cs typeface="Times New Roman" panose="02020603050405020304" pitchFamily="18" charset="0"/>
             </a:rPr>
@@ -17668,8 +18278,8 @@
         </a:p>
       </dsp:txBody>
       <dsp:txXfrm>
-        <a:off x="4063055" y="3678379"/>
-        <a:ext cx="760711" cy="380355"/>
+        <a:off x="3877976" y="3594159"/>
+        <a:ext cx="749061" cy="374530"/>
       </dsp:txXfrm>
     </dsp:sp>
     <dsp:sp modelId="{B2C695C9-A0F2-4547-9087-9E80A375FDA3}">
@@ -17679,8 +18289,8 @@
       </dsp:nvSpPr>
       <dsp:spPr>
         <a:xfrm>
-          <a:off x="4903601" y="1282496"/>
-          <a:ext cx="760711" cy="508854"/>
+          <a:off x="4827211" y="1367431"/>
+          <a:ext cx="749061" cy="343351"/>
         </a:xfrm>
         <a:prstGeom prst="rect">
           <a:avLst/>
@@ -17723,12 +18333,12 @@
         </a:fontRef>
       </dsp:style>
       <dsp:txBody>
-        <a:bodyPr spcFirstLastPara="0" vert="horz" wrap="square" lIns="6985" tIns="6985" rIns="6985" bIns="6985" numCol="1" spcCol="1270" anchor="ctr" anchorCtr="0">
+        <a:bodyPr spcFirstLastPara="0" vert="horz" wrap="square" lIns="6350" tIns="6350" rIns="6350" bIns="6350" numCol="1" spcCol="1270" anchor="ctr" anchorCtr="0">
           <a:noAutofit/>
         </a:bodyPr>
         <a:lstStyle/>
         <a:p>
-          <a:pPr marL="0" lvl="0" indent="0" algn="ctr" defTabSz="488950">
+          <a:pPr lvl="0" algn="ctr" defTabSz="444500">
             <a:lnSpc>
               <a:spcPct val="90000"/>
             </a:lnSpc>
@@ -17738,10 +18348,9 @@
             <a:spcAft>
               <a:spcPct val="35000"/>
             </a:spcAft>
-            <a:buNone/>
           </a:pPr>
           <a:r>
-            <a:rPr lang="en-US" sz="1100" kern="1200">
+            <a:rPr lang="en-US" sz="1000" kern="1200">
               <a:latin typeface="Times New Roman" panose="02020603050405020304" pitchFamily="18" charset="0"/>
               <a:cs typeface="Times New Roman" panose="02020603050405020304" pitchFamily="18" charset="0"/>
             </a:rPr>
@@ -17750,8 +18359,8 @@
         </a:p>
       </dsp:txBody>
       <dsp:txXfrm>
-        <a:off x="4903601" y="1282496"/>
-        <a:ext cx="760711" cy="508854"/>
+        <a:off x="4827211" y="1367431"/>
+        <a:ext cx="749061" cy="343351"/>
       </dsp:txXfrm>
     </dsp:sp>
     <dsp:sp modelId="{77CEE38A-AE25-4D87-A70E-6A681CF5F9C5}">
@@ -17761,8 +18370,8 @@
       </dsp:nvSpPr>
       <dsp:spPr>
         <a:xfrm>
-          <a:off x="4989957" y="1876227"/>
-          <a:ext cx="760711" cy="380355"/>
+          <a:off x="4988447" y="1794359"/>
+          <a:ext cx="749061" cy="374530"/>
         </a:xfrm>
         <a:prstGeom prst="rect">
           <a:avLst/>
@@ -17805,12 +18414,12 @@
         </a:fontRef>
       </dsp:style>
       <dsp:txBody>
-        <a:bodyPr spcFirstLastPara="0" vert="horz" wrap="square" lIns="6985" tIns="6985" rIns="6985" bIns="6985" numCol="1" spcCol="1270" anchor="ctr" anchorCtr="0">
+        <a:bodyPr spcFirstLastPara="0" vert="horz" wrap="square" lIns="6350" tIns="6350" rIns="6350" bIns="6350" numCol="1" spcCol="1270" anchor="ctr" anchorCtr="0">
           <a:noAutofit/>
         </a:bodyPr>
         <a:lstStyle/>
         <a:p>
-          <a:pPr marL="0" lvl="0" indent="0" algn="ctr" defTabSz="488950">
+          <a:pPr lvl="0" algn="ctr" defTabSz="444500">
             <a:lnSpc>
               <a:spcPct val="90000"/>
             </a:lnSpc>
@@ -17820,24 +18429,23 @@
             <a:spcAft>
               <a:spcPct val="35000"/>
             </a:spcAft>
-            <a:buNone/>
           </a:pPr>
           <a:r>
-            <a:rPr lang="vi-VN" sz="1100" kern="1200">
+            <a:rPr lang="vi-VN" sz="1000" kern="1200">
               <a:latin typeface="Times New Roman" panose="02020603050405020304" pitchFamily="18" charset="0"/>
               <a:cs typeface="Times New Roman" panose="02020603050405020304" pitchFamily="18" charset="0"/>
             </a:rPr>
             <a:t>Lập thống kê doanh thu</a:t>
           </a:r>
-          <a:endParaRPr lang="en-US" sz="1100" kern="1200">
+          <a:endParaRPr lang="en-US" sz="1000" kern="1200">
             <a:latin typeface="Times New Roman" panose="02020603050405020304" pitchFamily="18" charset="0"/>
             <a:cs typeface="Times New Roman" panose="02020603050405020304" pitchFamily="18" charset="0"/>
           </a:endParaRPr>
         </a:p>
       </dsp:txBody>
       <dsp:txXfrm>
-        <a:off x="4989957" y="1876227"/>
-        <a:ext cx="760711" cy="380355"/>
+        <a:off x="4988447" y="1794359"/>
+        <a:ext cx="749061" cy="374530"/>
       </dsp:txXfrm>
     </dsp:sp>
     <dsp:sp modelId="{B2AE35BD-E322-4BA2-95C5-B5AB8BA61BAD}">
@@ -17847,8 +18455,8 @@
       </dsp:nvSpPr>
       <dsp:spPr>
         <a:xfrm>
-          <a:off x="5760877" y="1274387"/>
-          <a:ext cx="760711" cy="484325"/>
+          <a:off x="5747561" y="1359446"/>
+          <a:ext cx="749061" cy="323489"/>
         </a:xfrm>
         <a:prstGeom prst="rect">
           <a:avLst/>
@@ -17891,12 +18499,12 @@
         </a:fontRef>
       </dsp:style>
       <dsp:txBody>
-        <a:bodyPr spcFirstLastPara="0" vert="horz" wrap="square" lIns="6985" tIns="6985" rIns="6985" bIns="6985" numCol="1" spcCol="1270" anchor="ctr" anchorCtr="0">
+        <a:bodyPr spcFirstLastPara="0" vert="horz" wrap="square" lIns="6350" tIns="6350" rIns="6350" bIns="6350" numCol="1" spcCol="1270" anchor="ctr" anchorCtr="0">
           <a:noAutofit/>
         </a:bodyPr>
         <a:lstStyle/>
         <a:p>
-          <a:pPr marL="0" lvl="0" indent="0" algn="ctr" defTabSz="488950">
+          <a:pPr lvl="0" algn="ctr" defTabSz="444500">
             <a:lnSpc>
               <a:spcPct val="90000"/>
             </a:lnSpc>
@@ -17906,10 +18514,9 @@
             <a:spcAft>
               <a:spcPct val="35000"/>
             </a:spcAft>
-            <a:buNone/>
           </a:pPr>
           <a:r>
-            <a:rPr lang="en-US" sz="1100" kern="1200">
+            <a:rPr lang="en-US" sz="1000" kern="1200">
               <a:latin typeface="Times New Roman" panose="02020603050405020304" pitchFamily="18" charset="0"/>
               <a:cs typeface="Times New Roman" panose="02020603050405020304" pitchFamily="18" charset="0"/>
             </a:rPr>
@@ -17918,8 +18525,8 @@
         </a:p>
       </dsp:txBody>
       <dsp:txXfrm>
-        <a:off x="5760877" y="1274387"/>
-        <a:ext cx="760711" cy="484325"/>
+        <a:off x="5747561" y="1359446"/>
+        <a:ext cx="749061" cy="323489"/>
       </dsp:txXfrm>
     </dsp:sp>
     <dsp:sp modelId="{B9DC5DD9-72D7-4119-8A3A-D579ABED901E}">
@@ -17929,8 +18536,8 @@
       </dsp:nvSpPr>
       <dsp:spPr>
         <a:xfrm>
-          <a:off x="5899152" y="1843593"/>
-          <a:ext cx="760711" cy="380355"/>
+          <a:off x="5883718" y="1766516"/>
+          <a:ext cx="749061" cy="374530"/>
         </a:xfrm>
         <a:prstGeom prst="rect">
           <a:avLst/>
@@ -17973,12 +18580,12 @@
         </a:fontRef>
       </dsp:style>
       <dsp:txBody>
-        <a:bodyPr spcFirstLastPara="0" vert="horz" wrap="square" lIns="6985" tIns="6985" rIns="6985" bIns="6985" numCol="1" spcCol="1270" anchor="ctr" anchorCtr="0">
+        <a:bodyPr spcFirstLastPara="0" vert="horz" wrap="square" lIns="6350" tIns="6350" rIns="6350" bIns="6350" numCol="1" spcCol="1270" anchor="ctr" anchorCtr="0">
           <a:noAutofit/>
         </a:bodyPr>
         <a:lstStyle/>
         <a:p>
-          <a:pPr marL="0" lvl="0" indent="0" algn="ctr" defTabSz="488950">
+          <a:pPr lvl="0" algn="ctr" defTabSz="444500">
             <a:lnSpc>
               <a:spcPct val="90000"/>
             </a:lnSpc>
@@ -17988,10 +18595,9 @@
             <a:spcAft>
               <a:spcPct val="35000"/>
             </a:spcAft>
-            <a:buNone/>
           </a:pPr>
           <a:r>
-            <a:rPr lang="en-US" sz="1100" kern="1200">
+            <a:rPr lang="en-US" sz="1000" kern="1200">
               <a:latin typeface="Times New Roman" panose="02020603050405020304" pitchFamily="18" charset="0"/>
               <a:cs typeface="Times New Roman" panose="02020603050405020304" pitchFamily="18" charset="0"/>
             </a:rPr>
@@ -18000,8 +18606,8 @@
         </a:p>
       </dsp:txBody>
       <dsp:txXfrm>
-        <a:off x="5899152" y="1843593"/>
-        <a:ext cx="760711" cy="380355"/>
+        <a:off x="5883718" y="1766516"/>
+        <a:ext cx="749061" cy="374530"/>
       </dsp:txXfrm>
     </dsp:sp>
     <dsp:sp modelId="{4A4D5550-DDF6-442B-960C-AB74646E723D}">
@@ -18011,8 +18617,8 @@
       </dsp:nvSpPr>
       <dsp:spPr>
         <a:xfrm>
-          <a:off x="5913514" y="2340615"/>
-          <a:ext cx="760711" cy="380355"/>
+          <a:off x="5897860" y="2255927"/>
+          <a:ext cx="749061" cy="374530"/>
         </a:xfrm>
         <a:prstGeom prst="rect">
           <a:avLst/>
@@ -18055,12 +18661,12 @@
         </a:fontRef>
       </dsp:style>
       <dsp:txBody>
-        <a:bodyPr spcFirstLastPara="0" vert="horz" wrap="square" lIns="6985" tIns="6985" rIns="6985" bIns="6985" numCol="1" spcCol="1270" anchor="ctr" anchorCtr="0">
+        <a:bodyPr spcFirstLastPara="0" vert="horz" wrap="square" lIns="6350" tIns="6350" rIns="6350" bIns="6350" numCol="1" spcCol="1270" anchor="ctr" anchorCtr="0">
           <a:noAutofit/>
         </a:bodyPr>
         <a:lstStyle/>
         <a:p>
-          <a:pPr marL="0" lvl="0" indent="0" algn="ctr" defTabSz="488950">
+          <a:pPr lvl="0" algn="ctr" defTabSz="444500">
             <a:lnSpc>
               <a:spcPct val="90000"/>
             </a:lnSpc>
@@ -18070,10 +18676,9 @@
             <a:spcAft>
               <a:spcPct val="35000"/>
             </a:spcAft>
-            <a:buNone/>
           </a:pPr>
           <a:r>
-            <a:rPr lang="en-US" sz="1100" kern="1200">
+            <a:rPr lang="en-US" sz="1000" kern="1200">
               <a:latin typeface="Times New Roman" panose="02020603050405020304" pitchFamily="18" charset="0"/>
               <a:cs typeface="Times New Roman" panose="02020603050405020304" pitchFamily="18" charset="0"/>
             </a:rPr>
@@ -18082,8 +18687,8 @@
         </a:p>
       </dsp:txBody>
       <dsp:txXfrm>
-        <a:off x="5913514" y="2340615"/>
-        <a:ext cx="760711" cy="380355"/>
+        <a:off x="5897860" y="2255927"/>
+        <a:ext cx="749061" cy="374530"/>
       </dsp:txXfrm>
     </dsp:sp>
     <dsp:sp modelId="{6440DE83-D182-4B15-AF18-034EB11219F6}">
@@ -18093,8 +18698,8 @@
       </dsp:nvSpPr>
       <dsp:spPr>
         <a:xfrm>
-          <a:off x="6679702" y="1278540"/>
-          <a:ext cx="760711" cy="380355"/>
+          <a:off x="6652315" y="1363536"/>
+          <a:ext cx="923158" cy="359838"/>
         </a:xfrm>
         <a:prstGeom prst="rect">
           <a:avLst/>
@@ -18137,12 +18742,12 @@
         </a:fontRef>
       </dsp:style>
       <dsp:txBody>
-        <a:bodyPr spcFirstLastPara="0" vert="horz" wrap="square" lIns="6985" tIns="6985" rIns="6985" bIns="6985" numCol="1" spcCol="1270" anchor="ctr" anchorCtr="0">
+        <a:bodyPr spcFirstLastPara="0" vert="horz" wrap="square" lIns="6350" tIns="6350" rIns="6350" bIns="6350" numCol="1" spcCol="1270" anchor="ctr" anchorCtr="0">
           <a:noAutofit/>
         </a:bodyPr>
         <a:lstStyle/>
         <a:p>
-          <a:pPr marL="0" lvl="0" indent="0" algn="ctr" defTabSz="488950">
+          <a:pPr lvl="0" algn="ctr" defTabSz="444500">
             <a:lnSpc>
               <a:spcPct val="90000"/>
             </a:lnSpc>
@@ -18152,20 +18757,19 @@
             <a:spcAft>
               <a:spcPct val="35000"/>
             </a:spcAft>
-            <a:buNone/>
           </a:pPr>
           <a:r>
-            <a:rPr lang="en-US" sz="1100" kern="1200">
+            <a:rPr lang="en-US" sz="1000" kern="1200">
               <a:latin typeface="Times New Roman" panose="02020603050405020304" pitchFamily="18" charset="0"/>
               <a:cs typeface="Times New Roman" panose="02020603050405020304" pitchFamily="18" charset="0"/>
             </a:rPr>
-            <a:t>Xem thông tin cá nhân </a:t>
+            <a:t>XEM THÔNG TIN CÁ NHÂN </a:t>
           </a:r>
         </a:p>
       </dsp:txBody>
       <dsp:txXfrm>
-        <a:off x="6679702" y="1278540"/>
-        <a:ext cx="760711" cy="380355"/>
+        <a:off x="6652315" y="1363536"/>
+        <a:ext cx="923158" cy="359838"/>
       </dsp:txXfrm>
     </dsp:sp>
     <dsp:sp modelId="{8B9EA88B-DD47-4F45-B381-2EED5725E882}">
@@ -18175,8 +18779,8 @@
       </dsp:nvSpPr>
       <dsp:spPr>
         <a:xfrm>
-          <a:off x="6869873" y="1703721"/>
-          <a:ext cx="760711" cy="380355"/>
+          <a:off x="6883097" y="1767512"/>
+          <a:ext cx="749061" cy="374530"/>
         </a:xfrm>
         <a:prstGeom prst="rect">
           <a:avLst/>
@@ -18219,12 +18823,12 @@
         </a:fontRef>
       </dsp:style>
       <dsp:txBody>
-        <a:bodyPr spcFirstLastPara="0" vert="horz" wrap="square" lIns="6985" tIns="6985" rIns="6985" bIns="6985" numCol="1" spcCol="1270" anchor="ctr" anchorCtr="0">
+        <a:bodyPr spcFirstLastPara="0" vert="horz" wrap="square" lIns="6350" tIns="6350" rIns="6350" bIns="6350" numCol="1" spcCol="1270" anchor="ctr" anchorCtr="0">
           <a:noAutofit/>
         </a:bodyPr>
         <a:lstStyle/>
         <a:p>
-          <a:pPr marL="0" lvl="0" indent="0" algn="ctr" defTabSz="488950">
+          <a:pPr lvl="0" algn="ctr" defTabSz="444500">
             <a:lnSpc>
               <a:spcPct val="90000"/>
             </a:lnSpc>
@@ -18234,10 +18838,9 @@
             <a:spcAft>
               <a:spcPct val="35000"/>
             </a:spcAft>
-            <a:buNone/>
           </a:pPr>
           <a:r>
-            <a:rPr lang="en-US" sz="1100" kern="1200">
+            <a:rPr lang="en-US" sz="1000" kern="1200">
               <a:latin typeface="Times New Roman" panose="02020603050405020304" pitchFamily="18" charset="0"/>
               <a:cs typeface="Times New Roman" panose="02020603050405020304" pitchFamily="18" charset="0"/>
             </a:rPr>
@@ -18246,8 +18849,8 @@
         </a:p>
       </dsp:txBody>
       <dsp:txXfrm>
-        <a:off x="6869873" y="1703721"/>
-        <a:ext cx="760711" cy="380355"/>
+        <a:off x="6883097" y="1767512"/>
+        <a:ext cx="749061" cy="374530"/>
       </dsp:txXfrm>
     </dsp:sp>
   </dsp:spTree>

</xml_diff>

<commit_message>
Sua dac ta usecase
</commit_message>
<xml_diff>
--- a/2_QAs/verFinal/17_2_ApplicationDevelopment_QAs_verFinal.docx
+++ b/2_QAs/verFinal/17_2_ApplicationDevelopment_QAs_verFinal.docx
@@ -6725,15 +6725,15 @@
           <w:lang w:val="en-US"/>
         </w:rPr>
         <w:drawing>
-          <wp:anchor distT="0" distB="0" distL="114300" distR="114300" simplePos="0" relativeHeight="251658240" behindDoc="1" locked="0" layoutInCell="1" allowOverlap="1" wp14:anchorId="4F08DCB6" wp14:editId="4839A8D5">
+          <wp:anchor distT="0" distB="0" distL="114300" distR="114300" simplePos="0" relativeHeight="251658240" behindDoc="1" locked="0" layoutInCell="1" allowOverlap="1" wp14:anchorId="4F08DCB6" wp14:editId="476FA3DD">
             <wp:simplePos x="0" y="0"/>
-            <wp:positionH relativeFrom="column">
-              <wp:posOffset>-652780</wp:posOffset>
+            <wp:positionH relativeFrom="page">
+              <wp:align>right</wp:align>
             </wp:positionH>
             <wp:positionV relativeFrom="paragraph">
-              <wp:posOffset>374015</wp:posOffset>
+              <wp:posOffset>375285</wp:posOffset>
             </wp:positionV>
-            <wp:extent cx="7634605" cy="5007610"/>
+            <wp:extent cx="7634605" cy="4362450"/>
             <wp:effectExtent l="57150" t="0" r="80645" b="0"/>
             <wp:wrapSquare wrapText="bothSides"/>
             <wp:docPr id="760195054" name="Diagram 1"/>
@@ -6761,8 +6761,6 @@
         </w:rPr>
         <w:t>Sơ đồ phân cấp chức năng của ứng dụng</w:t>
       </w:r>
-      <w:bookmarkStart w:id="1" w:name="_GoBack"/>
-      <w:bookmarkEnd w:id="1"/>
     </w:p>
     <w:p>
       <w:pPr>
@@ -7717,18 +7715,8 @@
         </w:rPr>
         <w:t>https://github.com/trannguyenvu3482/iuh-app-dev-group-17.git</w:t>
       </w:r>
-    </w:p>
-    <w:p>
-      <w:pPr>
-        <w:spacing w:after="120" w:line="240" w:lineRule="auto"/>
-        <w:jc w:val="both"/>
-        <w:rPr>
-          <w:rFonts w:ascii="Times New Roman" w:hAnsi="Times New Roman" w:cs="Times New Roman"/>
-          <w:b/>
-          <w:sz w:val="26"/>
-          <w:szCs w:val="26"/>
-        </w:rPr>
-      </w:pPr>
+      <w:bookmarkStart w:id="1" w:name="_GoBack"/>
+      <w:bookmarkEnd w:id="1"/>
     </w:p>
     <w:sectPr>
       <w:headerReference w:type="even" r:id="rId12"/>
@@ -7857,7 +7845,7 @@
                 </wp:anchor>
               </w:drawing>
             </mc:Choice>
-            <mc:Fallback xmlns:w16se="http://schemas.microsoft.com/office/word/2015/wordml/symex" xmlns:w16sdtdh="http://schemas.microsoft.com/office/word/2020/wordml/sdtdatahash" xmlns:w16="http://schemas.microsoft.com/office/word/2018/wordml" xmlns:w16cid="http://schemas.microsoft.com/office/word/2016/wordml/cid" xmlns:w16cex="http://schemas.microsoft.com/office/word/2018/wordml/cex" xmlns:oel="http://schemas.microsoft.com/office/2019/extlst" xmlns:am3d="http://schemas.microsoft.com/office/drawing/2017/model3d" xmlns:aink="http://schemas.microsoft.com/office/drawing/2016/ink" xmlns:cx8="http://schemas.microsoft.com/office/drawing/2016/5/14/chartex" xmlns:cx7="http://schemas.microsoft.com/office/drawing/2016/5/13/chartex" xmlns:cx6="http://schemas.microsoft.com/office/drawing/2016/5/12/chartex" xmlns:cx5="http://schemas.microsoft.com/office/drawing/2016/5/11/chartex" xmlns:cx4="http://schemas.microsoft.com/office/drawing/2016/5/10/chartex" xmlns:cx3="http://schemas.microsoft.com/office/drawing/2016/5/9/chartex" xmlns:cx2="http://schemas.microsoft.com/office/drawing/2015/10/21/chartex" xmlns:cx1="http://schemas.microsoft.com/office/drawing/2015/9/8/chartex" xmlns:cx="http://schemas.microsoft.com/office/drawing/2014/chartex">
+            <mc:Fallback xmlns:cx="http://schemas.microsoft.com/office/drawing/2014/chartex" xmlns:cx1="http://schemas.microsoft.com/office/drawing/2015/9/8/chartex" xmlns:cx2="http://schemas.microsoft.com/office/drawing/2015/10/21/chartex" xmlns:cx3="http://schemas.microsoft.com/office/drawing/2016/5/9/chartex" xmlns:cx4="http://schemas.microsoft.com/office/drawing/2016/5/10/chartex" xmlns:cx5="http://schemas.microsoft.com/office/drawing/2016/5/11/chartex" xmlns:cx6="http://schemas.microsoft.com/office/drawing/2016/5/12/chartex" xmlns:cx7="http://schemas.microsoft.com/office/drawing/2016/5/13/chartex" xmlns:cx8="http://schemas.microsoft.com/office/drawing/2016/5/14/chartex" xmlns:aink="http://schemas.microsoft.com/office/drawing/2016/ink" xmlns:am3d="http://schemas.microsoft.com/office/drawing/2017/model3d" xmlns:oel="http://schemas.microsoft.com/office/2019/extlst" xmlns:w16cex="http://schemas.microsoft.com/office/word/2018/wordml/cex" xmlns:w16cid="http://schemas.microsoft.com/office/word/2016/wordml/cid" xmlns:w16="http://schemas.microsoft.com/office/word/2018/wordml" xmlns:w16sdtdh="http://schemas.microsoft.com/office/word/2020/wordml/sdtdatahash" xmlns:w16se="http://schemas.microsoft.com/office/word/2015/wordml/symex">
               <w:pict>
                 <v:line id="shape_0" from="0.85pt,0.5pt" to="525.2pt,0.5pt" ID="Straight Connector 1" stroked="t" o:allowincell="f" style="position:absolute" wp14:anchorId="3EA180FB">
                   <v:stroke color="black" weight="6480" joinstyle="miter" endcap="flat"/>
@@ -7920,7 +7908,7 @@
             <w:sz w:val="26"/>
             <w:szCs w:val="26"/>
           </w:rPr>
-          <w:t>6</w:t>
+          <w:t>1</w:t>
         </w:r>
         <w:r>
           <w:rPr>
@@ -8017,7 +8005,7 @@
                 </wp:anchor>
               </w:drawing>
             </mc:Choice>
-            <mc:Fallback xmlns:w16se="http://schemas.microsoft.com/office/word/2015/wordml/symex" xmlns:w16sdtdh="http://schemas.microsoft.com/office/word/2020/wordml/sdtdatahash" xmlns:w16="http://schemas.microsoft.com/office/word/2018/wordml" xmlns:w16cid="http://schemas.microsoft.com/office/word/2016/wordml/cid" xmlns:w16cex="http://schemas.microsoft.com/office/word/2018/wordml/cex" xmlns:oel="http://schemas.microsoft.com/office/2019/extlst" xmlns:am3d="http://schemas.microsoft.com/office/drawing/2017/model3d" xmlns:aink="http://schemas.microsoft.com/office/drawing/2016/ink" xmlns:cx8="http://schemas.microsoft.com/office/drawing/2016/5/14/chartex" xmlns:cx7="http://schemas.microsoft.com/office/drawing/2016/5/13/chartex" xmlns:cx6="http://schemas.microsoft.com/office/drawing/2016/5/12/chartex" xmlns:cx5="http://schemas.microsoft.com/office/drawing/2016/5/11/chartex" xmlns:cx4="http://schemas.microsoft.com/office/drawing/2016/5/10/chartex" xmlns:cx3="http://schemas.microsoft.com/office/drawing/2016/5/9/chartex" xmlns:cx2="http://schemas.microsoft.com/office/drawing/2015/10/21/chartex" xmlns:cx1="http://schemas.microsoft.com/office/drawing/2015/9/8/chartex" xmlns:cx="http://schemas.microsoft.com/office/drawing/2014/chartex">
+            <mc:Fallback xmlns:cx="http://schemas.microsoft.com/office/drawing/2014/chartex" xmlns:cx1="http://schemas.microsoft.com/office/drawing/2015/9/8/chartex" xmlns:cx2="http://schemas.microsoft.com/office/drawing/2015/10/21/chartex" xmlns:cx3="http://schemas.microsoft.com/office/drawing/2016/5/9/chartex" xmlns:cx4="http://schemas.microsoft.com/office/drawing/2016/5/10/chartex" xmlns:cx5="http://schemas.microsoft.com/office/drawing/2016/5/11/chartex" xmlns:cx6="http://schemas.microsoft.com/office/drawing/2016/5/12/chartex" xmlns:cx7="http://schemas.microsoft.com/office/drawing/2016/5/13/chartex" xmlns:cx8="http://schemas.microsoft.com/office/drawing/2016/5/14/chartex" xmlns:aink="http://schemas.microsoft.com/office/drawing/2016/ink" xmlns:am3d="http://schemas.microsoft.com/office/drawing/2017/model3d" xmlns:oel="http://schemas.microsoft.com/office/2019/extlst" xmlns:w16cex="http://schemas.microsoft.com/office/word/2018/wordml/cex" xmlns:w16cid="http://schemas.microsoft.com/office/word/2016/wordml/cid" xmlns:w16="http://schemas.microsoft.com/office/word/2018/wordml" xmlns:w16sdtdh="http://schemas.microsoft.com/office/word/2020/wordml/sdtdatahash" xmlns:w16se="http://schemas.microsoft.com/office/word/2015/wordml/symex">
               <w:pict>
                 <v:line id="shape_0" from="0.85pt,0.5pt" to="525.2pt,0.5pt" ID="Straight Connector 1" stroked="t" o:allowincell="f" style="position:absolute" wp14:anchorId="3EA180FB">
                   <v:stroke color="black" weight="6480" joinstyle="miter" endcap="flat"/>
@@ -14195,26 +14183,6 @@
     <dgm:pt modelId="{E0178490-008B-4C81-A837-1560051CA18D}" type="pres">
       <dgm:prSet presAssocID="{1A815503-D0AB-4DA6-8C3A-B5A14C5BADF8}" presName="Name37" presStyleLbl="parChTrans1D3" presStyleIdx="20" presStyleCnt="21"/>
       <dgm:spPr/>
-    </dgm:pt>
-    <dgm:pt modelId="{C2573747-FE6B-45D7-9370-B73F5D3BD62C}" type="pres">
-      <dgm:prSet presAssocID="{649961B5-28F1-49A0-A0BF-BDE3AA43C642}" presName="hierRoot2" presStyleCnt="0">
-        <dgm:presLayoutVars>
-          <dgm:hierBranch val="init"/>
-        </dgm:presLayoutVars>
-      </dgm:prSet>
-      <dgm:spPr/>
-    </dgm:pt>
-    <dgm:pt modelId="{FEEE3C21-BCB2-4EE5-A55E-7162965D6E82}" type="pres">
-      <dgm:prSet presAssocID="{649961B5-28F1-49A0-A0BF-BDE3AA43C642}" presName="rootComposite" presStyleCnt="0"/>
-      <dgm:spPr/>
-    </dgm:pt>
-    <dgm:pt modelId="{8B9EA88B-DD47-4F45-B381-2EED5725E882}" type="pres">
-      <dgm:prSet presAssocID="{649961B5-28F1-49A0-A0BF-BDE3AA43C642}" presName="rootText" presStyleLbl="node3" presStyleIdx="20" presStyleCnt="21">
-        <dgm:presLayoutVars>
-          <dgm:chPref val="3"/>
-        </dgm:presLayoutVars>
-      </dgm:prSet>
-      <dgm:spPr/>
       <dgm:t>
         <a:bodyPr/>
         <a:lstStyle/>
@@ -14223,8 +14191,24 @@
         </a:p>
       </dgm:t>
     </dgm:pt>
-    <dgm:pt modelId="{CECFDEEB-FCF3-4363-B46F-E06083BDBF60}" type="pres">
-      <dgm:prSet presAssocID="{649961B5-28F1-49A0-A0BF-BDE3AA43C642}" presName="rootConnector" presStyleLbl="node3" presStyleIdx="20" presStyleCnt="21"/>
+    <dgm:pt modelId="{C2573747-FE6B-45D7-9370-B73F5D3BD62C}" type="pres">
+      <dgm:prSet presAssocID="{649961B5-28F1-49A0-A0BF-BDE3AA43C642}" presName="hierRoot2" presStyleCnt="0">
+        <dgm:presLayoutVars>
+          <dgm:hierBranch val="init"/>
+        </dgm:presLayoutVars>
+      </dgm:prSet>
+      <dgm:spPr/>
+    </dgm:pt>
+    <dgm:pt modelId="{FEEE3C21-BCB2-4EE5-A55E-7162965D6E82}" type="pres">
+      <dgm:prSet presAssocID="{649961B5-28F1-49A0-A0BF-BDE3AA43C642}" presName="rootComposite" presStyleCnt="0"/>
+      <dgm:spPr/>
+    </dgm:pt>
+    <dgm:pt modelId="{8B9EA88B-DD47-4F45-B381-2EED5725E882}" type="pres">
+      <dgm:prSet presAssocID="{649961B5-28F1-49A0-A0BF-BDE3AA43C642}" presName="rootText" presStyleLbl="node3" presStyleIdx="20" presStyleCnt="21">
+        <dgm:presLayoutVars>
+          <dgm:chPref val="3"/>
+        </dgm:presLayoutVars>
+      </dgm:prSet>
       <dgm:spPr/>
       <dgm:t>
         <a:bodyPr/>
@@ -14234,6 +14218,17 @@
         </a:p>
       </dgm:t>
     </dgm:pt>
+    <dgm:pt modelId="{CECFDEEB-FCF3-4363-B46F-E06083BDBF60}" type="pres">
+      <dgm:prSet presAssocID="{649961B5-28F1-49A0-A0BF-BDE3AA43C642}" presName="rootConnector" presStyleLbl="node3" presStyleIdx="20" presStyleCnt="21"/>
+      <dgm:spPr/>
+      <dgm:t>
+        <a:bodyPr/>
+        <a:lstStyle/>
+        <a:p>
+          <a:endParaRPr lang="en-US"/>
+        </a:p>
+      </dgm:t>
+    </dgm:pt>
     <dgm:pt modelId="{3ABF4B0F-1871-4C76-95CD-5B2D2D8C53EE}" type="pres">
       <dgm:prSet presAssocID="{649961B5-28F1-49A0-A0BF-BDE3AA43C642}" presName="hierChild4" presStyleCnt="0"/>
       <dgm:spPr/>
@@ -14252,335 +14247,335 @@
     </dgm:pt>
   </dgm:ptLst>
   <dgm:cxnLst>
-    <dgm:cxn modelId="{AFE49E4C-2C7B-47E9-9DCF-4BDDACA3145E}" type="presOf" srcId="{30EFD069-8DF6-4EFE-9752-283B51AA25AA}" destId="{00BBF58F-BC25-430E-AF4A-EF1743941547}" srcOrd="0" destOrd="0" presId="urn:microsoft.com/office/officeart/2005/8/layout/orgChart1"/>
+    <dgm:cxn modelId="{F31BBB5D-1913-4C29-9DC9-B86217C6EA54}" type="presOf" srcId="{153CDD1A-8235-410D-874A-F532A19970E6}" destId="{8DD34944-5540-401F-8DA3-0BC3C7ED9E29}" srcOrd="0" destOrd="0" presId="urn:microsoft.com/office/officeart/2005/8/layout/orgChart1"/>
+    <dgm:cxn modelId="{E1D78295-F952-49BD-925F-A7E93776A802}" type="presOf" srcId="{5B250CA1-6A9B-457C-9BAB-DF233E9A7332}" destId="{7756EA0A-4F78-4F3A-990D-E4D1B498BB1D}" srcOrd="0" destOrd="0" presId="urn:microsoft.com/office/officeart/2005/8/layout/orgChart1"/>
     <dgm:cxn modelId="{EA4FA789-BAEB-4B75-940E-748F86A0CF54}" srcId="{7C97A2B2-D310-4DE8-8696-B2030DBB9338}" destId="{8ADDDF09-2082-4DAD-896B-6F53B62A2553}" srcOrd="1" destOrd="0" parTransId="{1A2D5238-EFA7-4401-9840-4A87D6CB60B3}" sibTransId="{D65459AD-2FA4-40CD-AB62-0FA2B711F859}"/>
-    <dgm:cxn modelId="{4D4B1A91-6EAA-408B-9ECF-73E8B08AEF00}" type="presOf" srcId="{546AD99A-6C86-470C-9314-B8268C5617C7}" destId="{F864DEC5-E3B5-4F0F-9E10-4F159F21FE43}" srcOrd="0" destOrd="0" presId="urn:microsoft.com/office/officeart/2005/8/layout/orgChart1"/>
-    <dgm:cxn modelId="{09C99FD6-2973-4B45-BC9A-D24F0715FAFE}" type="presOf" srcId="{7482043B-0425-4190-8B6A-F2630CFDBE07}" destId="{AC8204D8-018D-4634-9EAB-1E1F6325321A}" srcOrd="1" destOrd="0" presId="urn:microsoft.com/office/officeart/2005/8/layout/orgChart1"/>
-    <dgm:cxn modelId="{61E0FF7B-EF6D-4BEB-9C25-D969E46C44DF}" type="presOf" srcId="{7F60AD8B-1957-4E0A-8003-AE1344948608}" destId="{1FA25DF1-C892-46C7-81DF-16443DDEB3C9}" srcOrd="0" destOrd="0" presId="urn:microsoft.com/office/officeart/2005/8/layout/orgChart1"/>
-    <dgm:cxn modelId="{89A31783-8F7C-4760-8ED2-59C142753481}" type="presOf" srcId="{DF523098-211F-4C83-B2EA-0229C116ACC6}" destId="{7EE6D349-9BDB-40F9-8607-0D4AC1990B98}" srcOrd="0" destOrd="0" presId="urn:microsoft.com/office/officeart/2005/8/layout/orgChart1"/>
-    <dgm:cxn modelId="{434AB436-2113-4FDC-A4DF-9429C16C4AFC}" type="presOf" srcId="{38134862-1F5A-42EF-9114-228BBBA673DF}" destId="{CDD5EB14-CE7F-4CB2-B425-0A8C553D8614}" srcOrd="1" destOrd="0" presId="urn:microsoft.com/office/officeart/2005/8/layout/orgChart1"/>
-    <dgm:cxn modelId="{3C2350CB-52C6-4E5F-8622-83832248515F}" type="presOf" srcId="{47EC4152-2F88-4CFD-B628-6B6E7618D571}" destId="{888030B3-26D5-4A7A-B12B-5685FB2BA710}" srcOrd="1" destOrd="0" presId="urn:microsoft.com/office/officeart/2005/8/layout/orgChart1"/>
-    <dgm:cxn modelId="{1B12C546-BD55-47AE-B8E7-C0AA1DD976B5}" type="presOf" srcId="{062FACA7-154B-492B-ABFE-285CB0AF1B15}" destId="{F2454630-FC0F-4D5C-ABBA-C9ABC55316B3}" srcOrd="0" destOrd="0" presId="urn:microsoft.com/office/officeart/2005/8/layout/orgChart1"/>
-    <dgm:cxn modelId="{11103479-1DC0-48BE-8E23-EB64179263FA}" type="presOf" srcId="{5A98225B-C1D1-4182-92AF-E02F949D24FA}" destId="{F7488C6A-BDFC-4F47-AD1F-7FB9492919A9}" srcOrd="0" destOrd="0" presId="urn:microsoft.com/office/officeart/2005/8/layout/orgChart1"/>
+    <dgm:cxn modelId="{2AD7C775-AFEB-45DE-B552-66A321AEE842}" type="presOf" srcId="{1A815503-D0AB-4DA6-8C3A-B5A14C5BADF8}" destId="{E0178490-008B-4C81-A837-1560051CA18D}" srcOrd="0" destOrd="0" presId="urn:microsoft.com/office/officeart/2005/8/layout/orgChart1"/>
+    <dgm:cxn modelId="{48292E71-1426-45EE-B2BE-EFA2A1F323AA}" type="presOf" srcId="{30EFD069-8DF6-4EFE-9752-283B51AA25AA}" destId="{00BBF58F-BC25-430E-AF4A-EF1743941547}" srcOrd="0" destOrd="0" presId="urn:microsoft.com/office/officeart/2005/8/layout/orgChart1"/>
+    <dgm:cxn modelId="{9895E595-470E-4DE2-88F5-45FBE7FF2869}" type="presOf" srcId="{EEB1D350-71A2-4935-9641-219741AC072B}" destId="{2D0927C1-C2B8-4654-806E-ED0D04F1813B}" srcOrd="0" destOrd="0" presId="urn:microsoft.com/office/officeart/2005/8/layout/orgChart1"/>
+    <dgm:cxn modelId="{D65DD51D-7B24-4948-938D-C0F108B58196}" type="presOf" srcId="{1CE94983-BB35-4516-BD57-AC2B86F815C3}" destId="{8D008C46-86FF-453F-9523-6A4C41823B2C}" srcOrd="0" destOrd="0" presId="urn:microsoft.com/office/officeart/2005/8/layout/orgChart1"/>
+    <dgm:cxn modelId="{105EC0AB-3CA1-42A7-8A8A-60D73CEFE7C7}" type="presOf" srcId="{D443B3F8-7C7A-45EF-9B41-0E8F4F87515A}" destId="{11325F07-3967-4998-B045-00E7D7E0921D}" srcOrd="1" destOrd="0" presId="urn:microsoft.com/office/officeart/2005/8/layout/orgChart1"/>
+    <dgm:cxn modelId="{5BBFB01D-E19B-4D7F-B4A2-FAAA6534C617}" type="presOf" srcId="{0ABC830F-8D31-49DE-A2FC-0CC195DA3338}" destId="{5258DC8D-8EE0-4CC4-A92C-300A7ED1F995}" srcOrd="0" destOrd="0" presId="urn:microsoft.com/office/officeart/2005/8/layout/orgChart1"/>
+    <dgm:cxn modelId="{7833F221-DB05-456F-BF05-DBCB77D66B03}" type="presOf" srcId="{0ABC830F-8D31-49DE-A2FC-0CC195DA3338}" destId="{FB8425BB-A470-4265-A83D-C87D7FB1BD6E}" srcOrd="1" destOrd="0" presId="urn:microsoft.com/office/officeart/2005/8/layout/orgChart1"/>
     <dgm:cxn modelId="{0EA05395-F9F1-4A1D-B509-A86A7C004B49}" srcId="{5FCDEB0C-A6DD-430E-9035-7797F8349C05}" destId="{261050EF-6B10-424B-A534-04DB5D6DD0D1}" srcOrd="0" destOrd="0" parTransId="{3B22AE85-6A3B-411C-BE05-4898527CFE84}" sibTransId="{91E65E29-B175-497B-8DC1-6DBEDE7D6B57}"/>
     <dgm:cxn modelId="{F546699F-AD48-4D2F-B6D2-A4E9B0889892}" srcId="{7C97A2B2-D310-4DE8-8696-B2030DBB9338}" destId="{38134862-1F5A-42EF-9114-228BBBA673DF}" srcOrd="3" destOrd="0" parTransId="{2F33C39E-BA7F-4E69-9508-2AF397703E32}" sibTransId="{505B981C-B50A-4369-934A-D870A8BCD4A1}"/>
-    <dgm:cxn modelId="{95FA3873-E3D4-4D5A-8DE8-75158DC760EA}" type="presOf" srcId="{261050EF-6B10-424B-A534-04DB5D6DD0D1}" destId="{4C1DA071-6665-439A-83BB-343AC2E4F45E}" srcOrd="1" destOrd="0" presId="urn:microsoft.com/office/officeart/2005/8/layout/orgChart1"/>
-    <dgm:cxn modelId="{1335232D-F819-498C-8F1F-17A5929CF798}" type="presOf" srcId="{47EC4152-2F88-4CFD-B628-6B6E7618D571}" destId="{DB28635D-A2F0-40A4-91F0-F0FCBC53160C}" srcOrd="0" destOrd="0" presId="urn:microsoft.com/office/officeart/2005/8/layout/orgChart1"/>
-    <dgm:cxn modelId="{6A60086D-9F35-4C2C-B77C-193FCF56DD77}" type="presOf" srcId="{B1C7A904-5148-4A4A-997A-C5033B7050EE}" destId="{3684AE11-CAE1-4580-8AF7-016CBFC7BD3A}" srcOrd="0" destOrd="0" presId="urn:microsoft.com/office/officeart/2005/8/layout/orgChart1"/>
+    <dgm:cxn modelId="{0BE468DB-305D-41C4-A9B3-B8B0C9BC148B}" type="presOf" srcId="{261050EF-6B10-424B-A534-04DB5D6DD0D1}" destId="{907BF431-E1CE-4F39-AC5B-7927A7CDD519}" srcOrd="0" destOrd="0" presId="urn:microsoft.com/office/officeart/2005/8/layout/orgChart1"/>
+    <dgm:cxn modelId="{BBBD79E8-10B0-4113-A55F-81BFA569952F}" type="presOf" srcId="{BB52997C-4B76-4F0F-B05E-6B5340A45F26}" destId="{C5839704-30EA-47C1-B503-4059571A7837}" srcOrd="1" destOrd="0" presId="urn:microsoft.com/office/officeart/2005/8/layout/orgChart1"/>
     <dgm:cxn modelId="{2730F1F5-6176-424D-8965-DD2BD666B30F}" srcId="{7F60AD8B-1957-4E0A-8003-AE1344948608}" destId="{47E36546-66D8-49A8-A045-532ADD8F9331}" srcOrd="1" destOrd="0" parTransId="{5B250CA1-6A9B-457C-9BAB-DF233E9A7332}" sibTransId="{9102E707-E1A2-4EC6-BB10-7F649DD7D771}"/>
-    <dgm:cxn modelId="{A61B2EA7-C799-4366-B87C-60DCD36EFF5B}" type="presOf" srcId="{5FCDEB0C-A6DD-430E-9035-7797F8349C05}" destId="{5B49F92D-439E-444C-8581-BE5FD3FCB6BF}" srcOrd="0" destOrd="0" presId="urn:microsoft.com/office/officeart/2005/8/layout/orgChart1"/>
+    <dgm:cxn modelId="{471FB0BD-A461-4140-B5AD-C95B6501E435}" type="presOf" srcId="{47EC4152-2F88-4CFD-B628-6B6E7618D571}" destId="{888030B3-26D5-4A7A-B12B-5685FB2BA710}" srcOrd="1" destOrd="0" presId="urn:microsoft.com/office/officeart/2005/8/layout/orgChart1"/>
     <dgm:cxn modelId="{6D7A9940-FBA2-47F3-8D92-892F53ADCB8D}" srcId="{261050EF-6B10-424B-A534-04DB5D6DD0D1}" destId="{062FACA7-154B-492B-ABFE-285CB0AF1B15}" srcOrd="1" destOrd="0" parTransId="{816C6F2E-7424-48B2-A256-B424EC3FB9D1}" sibTransId="{064AD29E-FCA5-48B5-B5EF-9E88FBE2B674}"/>
-    <dgm:cxn modelId="{092334F6-5C0D-409F-92C4-50BA937F108E}" type="presOf" srcId="{7D2E0E56-9B0C-4AD5-9C01-881077224BE0}" destId="{393E5717-DBD7-4011-A3AF-2DCE93A24C5A}" srcOrd="0" destOrd="0" presId="urn:microsoft.com/office/officeart/2005/8/layout/orgChart1"/>
-    <dgm:cxn modelId="{82AADC2F-A3B7-4251-B068-B82772FF39AB}" type="presOf" srcId="{BAE9B89F-0241-4CE5-9CA9-5F95BAA463BC}" destId="{77CEE38A-AE25-4D87-A70E-6A681CF5F9C5}" srcOrd="0" destOrd="0" presId="urn:microsoft.com/office/officeart/2005/8/layout/orgChart1"/>
+    <dgm:cxn modelId="{9ECA1953-FED2-4AC8-A3EB-55052EB2C00A}" type="presOf" srcId="{F9F5E343-8349-4275-A08D-FF3C4DF650B0}" destId="{E3C8BB38-09E0-4CAD-B3AE-7DDE1805FB46}" srcOrd="0" destOrd="0" presId="urn:microsoft.com/office/officeart/2005/8/layout/orgChart1"/>
     <dgm:cxn modelId="{D05AFF37-1C68-4EA0-9DB8-2ED6B956D096}" srcId="{BC466BB0-1E45-4D46-B893-F06B65556844}" destId="{59C298BB-B61A-444E-B426-0F1F8E1FEFDC}" srcOrd="0" destOrd="0" parTransId="{30EFD069-8DF6-4EFE-9752-283B51AA25AA}" sibTransId="{44EDACF4-1CE1-4459-B3AC-15AB3E342A64}"/>
-    <dgm:cxn modelId="{61D51DC9-0F47-4741-ABEE-932ED980141F}" type="presOf" srcId="{DC3CB1FC-F65D-4FA9-9F6F-6CE33B97FF34}" destId="{6440DE83-D182-4B15-AF18-034EB11219F6}" srcOrd="0" destOrd="0" presId="urn:microsoft.com/office/officeart/2005/8/layout/orgChart1"/>
-    <dgm:cxn modelId="{2F532DA2-D90A-444A-A5B4-67B3FB3C08CA}" type="presOf" srcId="{7C97A2B2-D310-4DE8-8696-B2030DBB9338}" destId="{3C6E5EC1-B665-4572-B911-2A742B5F802B}" srcOrd="1" destOrd="0" presId="urn:microsoft.com/office/officeart/2005/8/layout/orgChart1"/>
-    <dgm:cxn modelId="{E6C8218A-9197-431A-B72B-46D31897025F}" type="presOf" srcId="{42BA0DE6-6A05-430E-83CA-7A4C23B09BDD}" destId="{A4FB3E05-F1A6-4D0D-AAAD-9C3EE92EA43E}" srcOrd="1" destOrd="0" presId="urn:microsoft.com/office/officeart/2005/8/layout/orgChart1"/>
-    <dgm:cxn modelId="{E3E7B61F-C361-4450-9B7A-00944121B3FC}" type="presOf" srcId="{05EA8AF9-685E-4F17-AB48-02EF2F62BDB8}" destId="{94CD8531-086C-4997-9783-A7416740DC2A}" srcOrd="1" destOrd="0" presId="urn:microsoft.com/office/officeart/2005/8/layout/orgChart1"/>
-    <dgm:cxn modelId="{58DECEA4-9627-4103-9267-32D458785C8B}" type="presOf" srcId="{E5C93A3B-BD0C-4469-B5FF-9128D879E1C2}" destId="{BDE2388A-21F9-416F-9348-3908D0C675B4}" srcOrd="1" destOrd="0" presId="urn:microsoft.com/office/officeart/2005/8/layout/orgChart1"/>
+    <dgm:cxn modelId="{54E59FD3-7070-4A06-AD89-FBC6B0D7F2BB}" type="presOf" srcId="{96A88335-D946-486F-8749-AB8CC007AFF7}" destId="{059BB235-3398-4774-91ED-6230AB110204}" srcOrd="1" destOrd="0" presId="urn:microsoft.com/office/officeart/2005/8/layout/orgChart1"/>
+    <dgm:cxn modelId="{0984C85C-DF63-4E57-BC79-25E6709D5B2F}" type="presOf" srcId="{A4818848-6BB9-4569-BB00-9603B4BE4FE5}" destId="{8D5AE2F4-B0BB-45E2-AC6F-A2BE30D41A21}" srcOrd="0" destOrd="0" presId="urn:microsoft.com/office/officeart/2005/8/layout/orgChart1"/>
+    <dgm:cxn modelId="{7BCB410B-E4EC-430F-A774-6B8249B8C60A}" type="presOf" srcId="{7482043B-0425-4190-8B6A-F2630CFDBE07}" destId="{AC8204D8-018D-4634-9EAB-1E1F6325321A}" srcOrd="1" destOrd="0" presId="urn:microsoft.com/office/officeart/2005/8/layout/orgChart1"/>
+    <dgm:cxn modelId="{79F02EAA-E168-4EAF-8477-B2112F96BE9E}" type="presOf" srcId="{C705D708-67E7-488D-8642-7FE9C4F87C44}" destId="{0241D7FD-C0FC-428B-A8DF-251C6112C67B}" srcOrd="0" destOrd="0" presId="urn:microsoft.com/office/officeart/2005/8/layout/orgChart1"/>
+    <dgm:cxn modelId="{FE65AFF6-58B0-4B11-B6E6-1DF730E1D46E}" type="presOf" srcId="{DF523098-211F-4C83-B2EA-0229C116ACC6}" destId="{7EE6D349-9BDB-40F9-8607-0D4AC1990B98}" srcOrd="0" destOrd="0" presId="urn:microsoft.com/office/officeart/2005/8/layout/orgChart1"/>
     <dgm:cxn modelId="{AC89DC55-6E39-45CB-99DD-47E7AF252B31}" srcId="{BC466BB0-1E45-4D46-B893-F06B65556844}" destId="{3BA2F07B-14CB-40F0-BA4C-59968C13A12F}" srcOrd="1" destOrd="0" parTransId="{7D2E0E56-9B0C-4AD5-9C01-881077224BE0}" sibTransId="{B77E4FD2-03ED-495E-BFD7-EEEBC10A16FE}"/>
+    <dgm:cxn modelId="{E911F0C8-9B49-4BCB-975A-F89CF3DEEE6F}" type="presOf" srcId="{062FACA7-154B-492B-ABFE-285CB0AF1B15}" destId="{7165ABC0-CF00-4ECB-A9D3-546A5AD92E27}" srcOrd="1" destOrd="0" presId="urn:microsoft.com/office/officeart/2005/8/layout/orgChart1"/>
     <dgm:cxn modelId="{FE661639-D8DF-4018-AA73-DF720C0D87E6}" srcId="{47EC4152-2F88-4CFD-B628-6B6E7618D571}" destId="{BB52997C-4B76-4F0F-B05E-6B5340A45F26}" srcOrd="2" destOrd="0" parTransId="{5A98225B-C1D1-4182-92AF-E02F949D24FA}" sibTransId="{05DFDDEE-B3D9-479D-A1A7-E9CC907B0338}"/>
+    <dgm:cxn modelId="{665000BA-BAE5-41BA-9C69-6E79581DE673}" type="presOf" srcId="{96A88335-D946-486F-8749-AB8CC007AFF7}" destId="{10B91571-5CE5-42A3-A5B0-E6F16856F0CF}" srcOrd="0" destOrd="0" presId="urn:microsoft.com/office/officeart/2005/8/layout/orgChart1"/>
+    <dgm:cxn modelId="{F12010C1-A8E5-455D-ACD4-0C0BBA198FC7}" type="presOf" srcId="{2647A027-2F48-40EA-9298-C3B7D1AC7A97}" destId="{C4D91958-7881-4BB0-89C7-D7C2880A707E}" srcOrd="0" destOrd="0" presId="urn:microsoft.com/office/officeart/2005/8/layout/orgChart1"/>
     <dgm:cxn modelId="{61C7AE20-0C1D-450F-B2F6-D4174ED3DD92}" srcId="{7C97A2B2-D310-4DE8-8696-B2030DBB9338}" destId="{42BA0DE6-6A05-430E-83CA-7A4C23B09BDD}" srcOrd="4" destOrd="0" parTransId="{716E2359-B836-4ADA-8936-F7DCA1FAE133}" sibTransId="{6BD16720-D68F-4403-9672-1B148C105D38}"/>
-    <dgm:cxn modelId="{A7628576-5AC3-4BE3-BABC-070E62A3DCED}" type="presOf" srcId="{47E36546-66D8-49A8-A045-532ADD8F9331}" destId="{8FADBEE9-A6FD-4305-A890-D346B4751364}" srcOrd="0" destOrd="0" presId="urn:microsoft.com/office/officeart/2005/8/layout/orgChart1"/>
     <dgm:cxn modelId="{33D1ED91-86B0-42C8-90F0-B89D8C3ED187}" srcId="{261050EF-6B10-424B-A534-04DB5D6DD0D1}" destId="{7C97A2B2-D310-4DE8-8696-B2030DBB9338}" srcOrd="4" destOrd="0" parTransId="{EE451020-7334-435C-8FAF-A5DAAAA8E124}" sibTransId="{A3D2EA89-DD7C-4914-9F72-1E3132A5C1AA}"/>
+    <dgm:cxn modelId="{6141FB8C-A946-43A2-ACB6-7A859C48C9C0}" type="presOf" srcId="{B1C7A904-5148-4A4A-997A-C5033B7050EE}" destId="{3684AE11-CAE1-4580-8AF7-016CBFC7BD3A}" srcOrd="0" destOrd="0" presId="urn:microsoft.com/office/officeart/2005/8/layout/orgChart1"/>
+    <dgm:cxn modelId="{C2017157-4DEB-4D1D-A976-2CB3CC5E829C}" type="presOf" srcId="{BC466BB0-1E45-4D46-B893-F06B65556844}" destId="{B2AE35BD-E322-4BA2-95C5-B5AB8BA61BAD}" srcOrd="0" destOrd="0" presId="urn:microsoft.com/office/officeart/2005/8/layout/orgChart1"/>
     <dgm:cxn modelId="{98B0DD61-6F9B-4FBB-881D-145AF5B141FE}" srcId="{7F60AD8B-1957-4E0A-8003-AE1344948608}" destId="{EEB1D350-71A2-4935-9641-219741AC072B}" srcOrd="2" destOrd="0" parTransId="{B1C7A904-5148-4A4A-997A-C5033B7050EE}" sibTransId="{57C80291-5F4C-4EBC-8B0C-A11F1445FB85}"/>
-    <dgm:cxn modelId="{C3A50235-2AE7-4EC9-ACBE-8B0C2E0DC513}" type="presOf" srcId="{D443B3F8-7C7A-45EF-9B41-0E8F4F87515A}" destId="{11325F07-3967-4998-B045-00E7D7E0921D}" srcOrd="1" destOrd="0" presId="urn:microsoft.com/office/officeart/2005/8/layout/orgChart1"/>
-    <dgm:cxn modelId="{E9410735-4E9D-4778-8ED4-A508003BF434}" type="presOf" srcId="{BC466BB0-1E45-4D46-B893-F06B65556844}" destId="{A677E4AB-856F-4508-86F3-5CADE35CBB28}" srcOrd="1" destOrd="0" presId="urn:microsoft.com/office/officeart/2005/8/layout/orgChart1"/>
+    <dgm:cxn modelId="{044D0C83-F4B4-4310-B2E1-7EA8A7572B12}" type="presOf" srcId="{5A98225B-C1D1-4182-92AF-E02F949D24FA}" destId="{F7488C6A-BDFC-4F47-AD1F-7FB9492919A9}" srcOrd="0" destOrd="0" presId="urn:microsoft.com/office/officeart/2005/8/layout/orgChart1"/>
+    <dgm:cxn modelId="{57BA0183-7EC7-4083-9675-63FCCEB28243}" type="presOf" srcId="{A4818848-6BB9-4569-BB00-9603B4BE4FE5}" destId="{51EEB651-417E-4A6D-89BA-6A4F4D4F1A40}" srcOrd="1" destOrd="0" presId="urn:microsoft.com/office/officeart/2005/8/layout/orgChart1"/>
     <dgm:cxn modelId="{5C6DCF0D-E653-4560-83C3-3510483C7FE7}" srcId="{261050EF-6B10-424B-A534-04DB5D6DD0D1}" destId="{05EA8AF9-685E-4F17-AB48-02EF2F62BDB8}" srcOrd="0" destOrd="0" parTransId="{DF523098-211F-4C83-B2EA-0229C116ACC6}" sibTransId="{D6CBA16F-4824-4596-83D9-92869603B59A}"/>
-    <dgm:cxn modelId="{C38C6D13-BECD-4585-B5BF-5554A0B06A88}" type="presOf" srcId="{153CDD1A-8235-410D-874A-F532A19970E6}" destId="{8DD34944-5540-401F-8DA3-0BC3C7ED9E29}" srcOrd="0" destOrd="0" presId="urn:microsoft.com/office/officeart/2005/8/layout/orgChart1"/>
-    <dgm:cxn modelId="{BCAFAC08-9BD2-4760-8DEC-0BAFCA1F8D12}" type="presOf" srcId="{38134862-1F5A-42EF-9114-228BBBA673DF}" destId="{93EB46DE-E1FC-4DBC-A924-8BC4E073F16A}" srcOrd="0" destOrd="0" presId="urn:microsoft.com/office/officeart/2005/8/layout/orgChart1"/>
-    <dgm:cxn modelId="{D0DD6B3E-7091-40AF-A3FA-DDE3B60539A7}" type="presOf" srcId="{B3888FD0-EDB2-4400-B358-7E55FD65D7AE}" destId="{6CCF958D-1A0F-49EE-B204-5CE9E82955E8}" srcOrd="0" destOrd="0" presId="urn:microsoft.com/office/officeart/2005/8/layout/orgChart1"/>
+    <dgm:cxn modelId="{FB3834CD-30BB-4B87-9272-F19709C76284}" type="presOf" srcId="{47E36546-66D8-49A8-A045-532ADD8F9331}" destId="{C193F619-BB38-4DD1-B00D-2D950100ADC2}" srcOrd="1" destOrd="0" presId="urn:microsoft.com/office/officeart/2005/8/layout/orgChart1"/>
+    <dgm:cxn modelId="{55FA94CA-144C-4A98-A252-2B3AA95566E5}" type="presOf" srcId="{BB8D49E5-C7DE-4461-B15B-89659ECAE74C}" destId="{DE184EAE-33EB-4E5D-9049-E0EC3A9777FB}" srcOrd="1" destOrd="0" presId="urn:microsoft.com/office/officeart/2005/8/layout/orgChart1"/>
+    <dgm:cxn modelId="{5A93A5F6-9497-4089-B09B-D77ADF390AE6}" type="presOf" srcId="{EE451020-7334-435C-8FAF-A5DAAAA8E124}" destId="{EDB5EBCC-AAEC-4DDD-B2C1-93285CFF234B}" srcOrd="0" destOrd="0" presId="urn:microsoft.com/office/officeart/2005/8/layout/orgChart1"/>
+    <dgm:cxn modelId="{36F3989C-78CB-4FD6-9617-8070ABB3CBCA}" type="presOf" srcId="{47E36546-66D8-49A8-A045-532ADD8F9331}" destId="{8FADBEE9-A6FD-4305-A890-D346B4751364}" srcOrd="0" destOrd="0" presId="urn:microsoft.com/office/officeart/2005/8/layout/orgChart1"/>
+    <dgm:cxn modelId="{FF8D55E8-3AEB-4184-B643-87A90F0F0AAB}" type="presOf" srcId="{E5C93A3B-BD0C-4469-B5FF-9128D879E1C2}" destId="{BDE2388A-21F9-416F-9348-3908D0C675B4}" srcOrd="1" destOrd="0" presId="urn:microsoft.com/office/officeart/2005/8/layout/orgChart1"/>
     <dgm:cxn modelId="{544A4A5E-C6C1-495D-ABE1-561919017370}" srcId="{BB8D49E5-C7DE-4461-B15B-89659ECAE74C}" destId="{BAE9B89F-0241-4CE5-9CA9-5F95BAA463BC}" srcOrd="0" destOrd="0" parTransId="{F9F5E343-8349-4275-A08D-FF3C4DF650B0}" sibTransId="{6951F855-CF1B-42F4-92A4-E605A02FA779}"/>
+    <dgm:cxn modelId="{D13D8590-20F7-4194-AE7F-7DFB0C350019}" type="presOf" srcId="{204490F8-0B66-4A35-90EE-08130AFD4362}" destId="{4E058B36-3A78-4388-85BF-519ACFE75C2C}" srcOrd="0" destOrd="0" presId="urn:microsoft.com/office/officeart/2005/8/layout/orgChart1"/>
     <dgm:cxn modelId="{281B63CA-A4F6-4683-92D9-D18A9851F4F5}" srcId="{DC3CB1FC-F65D-4FA9-9F6F-6CE33B97FF34}" destId="{649961B5-28F1-49A0-A0BF-BDE3AA43C642}" srcOrd="0" destOrd="0" parTransId="{1A815503-D0AB-4DA6-8C3A-B5A14C5BADF8}" sibTransId="{1EB37176-D679-4086-987E-85A3946F0550}"/>
-    <dgm:cxn modelId="{ADC32549-DD12-4FD9-B731-172CE0477A3A}" type="presOf" srcId="{5B250CA1-6A9B-457C-9BAB-DF233E9A7332}" destId="{7756EA0A-4F78-4F3A-990D-E4D1B498BB1D}" srcOrd="0" destOrd="0" presId="urn:microsoft.com/office/officeart/2005/8/layout/orgChart1"/>
-    <dgm:cxn modelId="{3E9A942A-BE6A-4BAF-B231-FF705A0B77CA}" type="presOf" srcId="{E5C93A3B-BD0C-4469-B5FF-9128D879E1C2}" destId="{77397489-270C-4BB9-891B-56EA3D16AB52}" srcOrd="0" destOrd="0" presId="urn:microsoft.com/office/officeart/2005/8/layout/orgChart1"/>
-    <dgm:cxn modelId="{6CCD35DF-64CA-4F7E-96FB-29C101F436CB}" type="presOf" srcId="{59C298BB-B61A-444E-B426-0F1F8E1FEFDC}" destId="{B9DC5DD9-72D7-4119-8A3A-D579ABED901E}" srcOrd="0" destOrd="0" presId="urn:microsoft.com/office/officeart/2005/8/layout/orgChart1"/>
-    <dgm:cxn modelId="{A5A1DE2B-2A2F-4E51-BB4A-006429DE3E54}" type="presOf" srcId="{D0E406A1-B2A8-49B0-B2A8-1C3649E54FEE}" destId="{B6AE8000-8DEF-4676-8133-495CD864D191}" srcOrd="0" destOrd="0" presId="urn:microsoft.com/office/officeart/2005/8/layout/orgChart1"/>
-    <dgm:cxn modelId="{CC1727F9-6D4C-4A5A-B45D-55103365FF7E}" type="presOf" srcId="{D443B3F8-7C7A-45EF-9B41-0E8F4F87515A}" destId="{D1A4ED5F-6C1E-4697-A608-6369EDEB7CCC}" srcOrd="0" destOrd="0" presId="urn:microsoft.com/office/officeart/2005/8/layout/orgChart1"/>
-    <dgm:cxn modelId="{6A33499F-B3A9-4624-873A-7C286CB241C2}" type="presOf" srcId="{2CD04B43-8B4A-4341-9C43-C9814B741C3F}" destId="{6A6EE2C0-B1FC-4732-8D59-275AE0F49221}" srcOrd="1" destOrd="0" presId="urn:microsoft.com/office/officeart/2005/8/layout/orgChart1"/>
+    <dgm:cxn modelId="{05518933-E1D4-40BE-B621-3843D89D58F2}" type="presOf" srcId="{816C6F2E-7424-48B2-A256-B424EC3FB9D1}" destId="{82CECC7C-8860-4D77-9A4E-747C205ECAB0}" srcOrd="0" destOrd="0" presId="urn:microsoft.com/office/officeart/2005/8/layout/orgChart1"/>
+    <dgm:cxn modelId="{3FA177D6-C267-4E95-8E6C-BF48C0F3A6CC}" type="presOf" srcId="{716E2359-B836-4ADA-8936-F7DCA1FAE133}" destId="{160F94A8-6A5A-43D6-AE72-0489B033246E}" srcOrd="0" destOrd="0" presId="urn:microsoft.com/office/officeart/2005/8/layout/orgChart1"/>
+    <dgm:cxn modelId="{BC625925-2C45-4501-9801-F5957A54DB9C}" type="presOf" srcId="{42BA0DE6-6A05-430E-83CA-7A4C23B09BDD}" destId="{A4FB3E05-F1A6-4D0D-AAAD-9C3EE92EA43E}" srcOrd="1" destOrd="0" presId="urn:microsoft.com/office/officeart/2005/8/layout/orgChart1"/>
+    <dgm:cxn modelId="{E52D9A63-DD37-411C-8168-1D3A19ABECD5}" type="presOf" srcId="{DC3CB1FC-F65D-4FA9-9F6F-6CE33B97FF34}" destId="{6440DE83-D182-4B15-AF18-034EB11219F6}" srcOrd="0" destOrd="0" presId="urn:microsoft.com/office/officeart/2005/8/layout/orgChart1"/>
+    <dgm:cxn modelId="{3BDB82A4-6ACA-463A-99B1-058A6AE1F878}" type="presOf" srcId="{BAE9B89F-0241-4CE5-9CA9-5F95BAA463BC}" destId="{3604A3AC-93FD-40CC-AE2A-1D3ECF4DEFA6}" srcOrd="1" destOrd="0" presId="urn:microsoft.com/office/officeart/2005/8/layout/orgChart1"/>
+    <dgm:cxn modelId="{2838E59F-5C4C-4C12-A4D3-3850E06B07C4}" type="presOf" srcId="{153CDD1A-8235-410D-874A-F532A19970E6}" destId="{C7C55572-F359-469C-8918-8D5BD2D9F814}" srcOrd="1" destOrd="0" presId="urn:microsoft.com/office/officeart/2005/8/layout/orgChart1"/>
+    <dgm:cxn modelId="{F7654967-D2CD-4AB1-89B9-A9909A95EA09}" type="presOf" srcId="{4C13C38A-4670-4096-8B94-3C49236DD0E8}" destId="{71B5821D-9E2E-43D1-88B4-C85CD5C3553A}" srcOrd="0" destOrd="0" presId="urn:microsoft.com/office/officeart/2005/8/layout/orgChart1"/>
+    <dgm:cxn modelId="{4979426A-DFAA-4445-B727-52CBD0EDC5F8}" type="presOf" srcId="{963CEA43-FB2D-4D27-B954-03550E639E99}" destId="{835779FE-5370-4B8F-8355-4B51F47F4469}" srcOrd="0" destOrd="0" presId="urn:microsoft.com/office/officeart/2005/8/layout/orgChart1"/>
     <dgm:cxn modelId="{8BFF585E-63F7-41AC-936F-7AFA0F75AB15}" srcId="{261050EF-6B10-424B-A534-04DB5D6DD0D1}" destId="{47EC4152-2F88-4CFD-B628-6B6E7618D571}" srcOrd="3" destOrd="0" parTransId="{A76F20BD-4A91-4719-88A1-7C5A3C45EDAD}" sibTransId="{DFA6DD67-9BE1-4A34-91E1-8E51AE9A6EDC}"/>
-    <dgm:cxn modelId="{D391C8FB-62F7-43F0-86D9-15E6C4C613FA}" type="presOf" srcId="{8ADDDF09-2082-4DAD-896B-6F53B62A2553}" destId="{6AED5D12-C6A4-4ECF-907A-D0C259CC59D2}" srcOrd="1" destOrd="0" presId="urn:microsoft.com/office/officeart/2005/8/layout/orgChart1"/>
-    <dgm:cxn modelId="{3AF0795E-F6EA-4F78-B3ED-071976B2673D}" type="presOf" srcId="{3BA2F07B-14CB-40F0-BA4C-59968C13A12F}" destId="{4A4D5550-DDF6-442B-960C-AB74646E723D}" srcOrd="0" destOrd="0" presId="urn:microsoft.com/office/officeart/2005/8/layout/orgChart1"/>
-    <dgm:cxn modelId="{9D08F734-4684-4649-9180-4B7A06136242}" type="presOf" srcId="{96A88335-D946-486F-8749-AB8CC007AFF7}" destId="{10B91571-5CE5-42A3-A5B0-E6F16856F0CF}" srcOrd="0" destOrd="0" presId="urn:microsoft.com/office/officeart/2005/8/layout/orgChart1"/>
-    <dgm:cxn modelId="{5B408BA0-A0DD-4B76-87FC-0C7EFEFBD50B}" type="presOf" srcId="{1CE94983-BB35-4516-BD57-AC2B86F815C3}" destId="{8D008C46-86FF-453F-9523-6A4C41823B2C}" srcOrd="0" destOrd="0" presId="urn:microsoft.com/office/officeart/2005/8/layout/orgChart1"/>
-    <dgm:cxn modelId="{6D343287-247D-4794-A429-16FCA3B74F00}" type="presOf" srcId="{0ABC830F-8D31-49DE-A2FC-0CC195DA3338}" destId="{FB8425BB-A470-4265-A83D-C87D7FB1BD6E}" srcOrd="1" destOrd="0" presId="urn:microsoft.com/office/officeart/2005/8/layout/orgChart1"/>
-    <dgm:cxn modelId="{070548EB-B961-4874-A745-74C37203255D}" type="presOf" srcId="{BC466BB0-1E45-4D46-B893-F06B65556844}" destId="{B2AE35BD-E322-4BA2-95C5-B5AB8BA61BAD}" srcOrd="0" destOrd="0" presId="urn:microsoft.com/office/officeart/2005/8/layout/orgChart1"/>
-    <dgm:cxn modelId="{39430F7B-5EFD-4E6A-9AF0-8EA10A0E16A2}" type="presOf" srcId="{EEB1D350-71A2-4935-9641-219741AC072B}" destId="{CCCCCCB3-AE92-4D1B-9CB2-AABE344E256F}" srcOrd="1" destOrd="0" presId="urn:microsoft.com/office/officeart/2005/8/layout/orgChart1"/>
-    <dgm:cxn modelId="{6FB3926D-C569-4A36-BCCD-E4D79DEF00BD}" type="presOf" srcId="{0D1E675C-3DEC-4C16-929B-69D83C89282E}" destId="{9668EA97-9A6A-49D1-A141-48FB286F2E26}" srcOrd="0" destOrd="0" presId="urn:microsoft.com/office/officeart/2005/8/layout/orgChart1"/>
-    <dgm:cxn modelId="{4708486C-EE20-4C00-8B37-B74512D497F0}" type="presOf" srcId="{649961B5-28F1-49A0-A0BF-BDE3AA43C642}" destId="{8B9EA88B-DD47-4F45-B381-2EED5725E882}" srcOrd="0" destOrd="0" presId="urn:microsoft.com/office/officeart/2005/8/layout/orgChart1"/>
-    <dgm:cxn modelId="{17714AF4-2D25-495D-A025-A6B6F7DD68FF}" type="presOf" srcId="{062FACA7-154B-492B-ABFE-285CB0AF1B15}" destId="{7165ABC0-CF00-4ECB-A9D3-546A5AD92E27}" srcOrd="1" destOrd="0" presId="urn:microsoft.com/office/officeart/2005/8/layout/orgChart1"/>
+    <dgm:cxn modelId="{531F72C1-E354-4F0A-A39A-569BDCA7BE8B}" type="presOf" srcId="{7F60AD8B-1957-4E0A-8003-AE1344948608}" destId="{1FA25DF1-C892-46C7-81DF-16443DDEB3C9}" srcOrd="0" destOrd="0" presId="urn:microsoft.com/office/officeart/2005/8/layout/orgChart1"/>
+    <dgm:cxn modelId="{04C2358E-C247-4507-8B33-118BFBD9D9B6}" type="presOf" srcId="{546AD99A-6C86-470C-9314-B8268C5617C7}" destId="{F864DEC5-E3B5-4F0F-9E10-4F159F21FE43}" srcOrd="0" destOrd="0" presId="urn:microsoft.com/office/officeart/2005/8/layout/orgChart1"/>
+    <dgm:cxn modelId="{EFAAC6E5-B042-4EC2-B905-7AF08DC248E9}" type="presOf" srcId="{8ADDDF09-2082-4DAD-896B-6F53B62A2553}" destId="{F0A517AB-DDA7-4B8C-8330-27F8C10F5634}" srcOrd="0" destOrd="0" presId="urn:microsoft.com/office/officeart/2005/8/layout/orgChart1"/>
+    <dgm:cxn modelId="{36D1043A-AA00-415D-A6BB-3F151A65AF7E}" type="presOf" srcId="{D0E406A1-B2A8-49B0-B2A8-1C3649E54FEE}" destId="{B6AE8000-8DEF-4676-8133-495CD864D191}" srcOrd="0" destOrd="0" presId="urn:microsoft.com/office/officeart/2005/8/layout/orgChart1"/>
+    <dgm:cxn modelId="{E942EB9A-E917-4F1F-BE36-A056BB949611}" type="presOf" srcId="{E5C93A3B-BD0C-4469-B5FF-9128D879E1C2}" destId="{77397489-270C-4BB9-891B-56EA3D16AB52}" srcOrd="0" destOrd="0" presId="urn:microsoft.com/office/officeart/2005/8/layout/orgChart1"/>
     <dgm:cxn modelId="{8336B4F4-EDCA-4076-90FA-EB4EB4228615}" srcId="{7C97A2B2-D310-4DE8-8696-B2030DBB9338}" destId="{0ABC830F-8D31-49DE-A2FC-0CC195DA3338}" srcOrd="2" destOrd="0" parTransId="{CB1A67A5-536E-48BC-9CFD-3436BC0B8991}" sibTransId="{DE0CAAC6-C98D-4953-A96B-25A99F46A62D}"/>
-    <dgm:cxn modelId="{70A5B78D-0116-410B-8BA7-08B42FB9D7D7}" type="presOf" srcId="{7BFBCB43-3D64-4965-9E86-25A40B69F009}" destId="{8233B0CF-3412-43E6-8AA4-DDC68E5DF432}" srcOrd="1" destOrd="0" presId="urn:microsoft.com/office/officeart/2005/8/layout/orgChart1"/>
-    <dgm:cxn modelId="{88E06954-E36F-485A-85F7-4DEC9AF4A308}" type="presOf" srcId="{204490F8-0B66-4A35-90EE-08130AFD4362}" destId="{4E058B36-3A78-4388-85BF-519ACFE75C2C}" srcOrd="0" destOrd="0" presId="urn:microsoft.com/office/officeart/2005/8/layout/orgChart1"/>
+    <dgm:cxn modelId="{17B849E7-6DED-46FE-BDD3-95EF1F5ACCB4}" type="presOf" srcId="{05EA8AF9-685E-4F17-AB48-02EF2F62BDB8}" destId="{36799BA8-8CEE-4CD4-8416-DE33995F3542}" srcOrd="0" destOrd="0" presId="urn:microsoft.com/office/officeart/2005/8/layout/orgChart1"/>
     <dgm:cxn modelId="{785E12F0-7EDB-4EAE-803F-F2428000725E}" srcId="{7F60AD8B-1957-4E0A-8003-AE1344948608}" destId="{A4818848-6BB9-4569-BB00-9603B4BE4FE5}" srcOrd="0" destOrd="0" parTransId="{B3888FD0-EDB2-4400-B358-7E55FD65D7AE}" sibTransId="{1943086D-E577-4736-9D01-5DA429CE14CF}"/>
-    <dgm:cxn modelId="{F9F21931-6AA7-4039-A369-2F1E7CE92AC5}" type="presOf" srcId="{96A88335-D946-486F-8749-AB8CC007AFF7}" destId="{059BB235-3398-4774-91ED-6230AB110204}" srcOrd="1" destOrd="0" presId="urn:microsoft.com/office/officeart/2005/8/layout/orgChart1"/>
-    <dgm:cxn modelId="{814B5407-9196-453F-B2F0-AFCDE460971A}" type="presOf" srcId="{A76F20BD-4A91-4719-88A1-7C5A3C45EDAD}" destId="{E2CA1D28-0DDC-4D38-8443-DAA68D57AE14}" srcOrd="0" destOrd="0" presId="urn:microsoft.com/office/officeart/2005/8/layout/orgChart1"/>
-    <dgm:cxn modelId="{8CAC02F9-013B-4881-8E4E-1C861110629A}" type="presOf" srcId="{716E2359-B836-4ADA-8936-F7DCA1FAE133}" destId="{160F94A8-6A5A-43D6-AE72-0489B033246E}" srcOrd="0" destOrd="0" presId="urn:microsoft.com/office/officeart/2005/8/layout/orgChart1"/>
-    <dgm:cxn modelId="{6EDEE280-D3B7-4C28-9E86-0970B0F8302B}" type="presOf" srcId="{7482043B-0425-4190-8B6A-F2630CFDBE07}" destId="{501767B8-CF5A-4303-9BB3-3E1F8E0CA89D}" srcOrd="0" destOrd="0" presId="urn:microsoft.com/office/officeart/2005/8/layout/orgChart1"/>
-    <dgm:cxn modelId="{E53D400E-CC0C-47EE-8D88-53C5BB00D274}" type="presOf" srcId="{8F5CC0D3-89BF-42A6-9ACC-C2FC926FEEEF}" destId="{D5186EA8-2A5A-45EE-A8A4-8A215706F848}" srcOrd="0" destOrd="0" presId="urn:microsoft.com/office/officeart/2005/8/layout/orgChart1"/>
-    <dgm:cxn modelId="{F08E0CF9-34FB-4FE0-9EC9-0CDA8C170147}" type="presOf" srcId="{47E36546-66D8-49A8-A045-532ADD8F9331}" destId="{C193F619-BB38-4DD1-B00D-2D950100ADC2}" srcOrd="1" destOrd="0" presId="urn:microsoft.com/office/officeart/2005/8/layout/orgChart1"/>
-    <dgm:cxn modelId="{BD9FDA47-B3AA-44B0-A029-F437E4E9E72B}" type="presOf" srcId="{BB52997C-4B76-4F0F-B05E-6B5340A45F26}" destId="{C5839704-30EA-47C1-B503-4059571A7837}" srcOrd="1" destOrd="0" presId="urn:microsoft.com/office/officeart/2005/8/layout/orgChart1"/>
-    <dgm:cxn modelId="{0AA5B481-2A62-41E3-83A7-75A177E0DA7C}" type="presOf" srcId="{C705D708-67E7-488D-8642-7FE9C4F87C44}" destId="{0241D7FD-C0FC-428B-A8DF-251C6112C67B}" srcOrd="0" destOrd="0" presId="urn:microsoft.com/office/officeart/2005/8/layout/orgChart1"/>
-    <dgm:cxn modelId="{8677BC52-2B49-4996-8F77-757E817BDA2D}" type="presOf" srcId="{A4818848-6BB9-4569-BB00-9603B4BE4FE5}" destId="{51EEB651-417E-4A6D-89BA-6A4F4D4F1A40}" srcOrd="1" destOrd="0" presId="urn:microsoft.com/office/officeart/2005/8/layout/orgChart1"/>
-    <dgm:cxn modelId="{CEED9C51-A330-41A0-8FF9-AC60CC54ED88}" type="presOf" srcId="{7A674132-9A01-45C8-8221-B1462A8392F7}" destId="{BF02D435-0551-4A78-BF32-3C54D0BFEFF0}" srcOrd="0" destOrd="0" presId="urn:microsoft.com/office/officeart/2005/8/layout/orgChart1"/>
-    <dgm:cxn modelId="{BA657710-7690-472C-A3A9-FBA68A5C4C66}" type="presOf" srcId="{546AD99A-6C86-470C-9314-B8268C5617C7}" destId="{17E96035-8719-4A90-9F09-A40F0679CF84}" srcOrd="1" destOrd="0" presId="urn:microsoft.com/office/officeart/2005/8/layout/orgChart1"/>
-    <dgm:cxn modelId="{04FC64D1-A3DA-407B-84FC-6D9BDDFF7944}" type="presOf" srcId="{8F5CC0D3-89BF-42A6-9ACC-C2FC926FEEEF}" destId="{B5FF36AD-0303-4ECF-9C86-A64F51FC3B54}" srcOrd="1" destOrd="0" presId="urn:microsoft.com/office/officeart/2005/8/layout/orgChart1"/>
+    <dgm:cxn modelId="{1436E957-A152-445E-8668-72A49146BE13}" type="presOf" srcId="{2CD04B43-8B4A-4341-9C43-C9814B741C3F}" destId="{6A6EE2C0-B1FC-4732-8D59-275AE0F49221}" srcOrd="1" destOrd="0" presId="urn:microsoft.com/office/officeart/2005/8/layout/orgChart1"/>
+    <dgm:cxn modelId="{82C46187-0454-4701-8095-780B5FDD2496}" type="presOf" srcId="{3BA2F07B-14CB-40F0-BA4C-59968C13A12F}" destId="{9C033BE6-31AE-4D1C-A829-04D736C65DF3}" srcOrd="1" destOrd="0" presId="urn:microsoft.com/office/officeart/2005/8/layout/orgChart1"/>
+    <dgm:cxn modelId="{11856AB6-23E6-47D0-B309-B956F7E1F152}" type="presOf" srcId="{3BA2F07B-14CB-40F0-BA4C-59968C13A12F}" destId="{4A4D5550-DDF6-442B-960C-AB74646E723D}" srcOrd="0" destOrd="0" presId="urn:microsoft.com/office/officeart/2005/8/layout/orgChart1"/>
+    <dgm:cxn modelId="{97D1DE59-DFB1-4522-8014-77F784046F1F}" type="presOf" srcId="{8ADDDF09-2082-4DAD-896B-6F53B62A2553}" destId="{6AED5D12-C6A4-4ECF-907A-D0C259CC59D2}" srcOrd="1" destOrd="0" presId="urn:microsoft.com/office/officeart/2005/8/layout/orgChart1"/>
+    <dgm:cxn modelId="{E3D7E634-72BB-441D-BC85-0C84FB554277}" type="presOf" srcId="{8F5CC0D3-89BF-42A6-9ACC-C2FC926FEEEF}" destId="{D5186EA8-2A5A-45EE-A8A4-8A215706F848}" srcOrd="0" destOrd="0" presId="urn:microsoft.com/office/officeart/2005/8/layout/orgChart1"/>
+    <dgm:cxn modelId="{CF422146-6190-49E4-B9D6-1DB2BBC3E808}" type="presOf" srcId="{BB8D49E5-C7DE-4461-B15B-89659ECAE74C}" destId="{B2C695C9-A0F2-4547-9087-9E80A375FDA3}" srcOrd="0" destOrd="0" presId="urn:microsoft.com/office/officeart/2005/8/layout/orgChart1"/>
+    <dgm:cxn modelId="{B94DFFEC-326E-4922-97C6-0C6EA8B1D098}" type="presOf" srcId="{05EA8AF9-685E-4F17-AB48-02EF2F62BDB8}" destId="{94CD8531-086C-4997-9783-A7416740DC2A}" srcOrd="1" destOrd="0" presId="urn:microsoft.com/office/officeart/2005/8/layout/orgChart1"/>
+    <dgm:cxn modelId="{9D7D00A6-B00E-4081-916D-D93793CF9B28}" type="presOf" srcId="{CB1A67A5-536E-48BC-9CFD-3436BC0B8991}" destId="{8D8D1D11-FEB7-4BF1-92CD-87CB27308046}" srcOrd="0" destOrd="0" presId="urn:microsoft.com/office/officeart/2005/8/layout/orgChart1"/>
+    <dgm:cxn modelId="{91856267-7111-45C1-9B0B-E8F55147633F}" type="presOf" srcId="{BB52997C-4B76-4F0F-B05E-6B5340A45F26}" destId="{4666A5C6-BA5E-4C44-A413-DC679EF65C24}" srcOrd="0" destOrd="0" presId="urn:microsoft.com/office/officeart/2005/8/layout/orgChart1"/>
+    <dgm:cxn modelId="{349D8CD5-15BD-4F4D-B644-EB2E0FCFDDA3}" type="presOf" srcId="{38134862-1F5A-42EF-9114-228BBBA673DF}" destId="{93EB46DE-E1FC-4DBC-A924-8BC4E073F16A}" srcOrd="0" destOrd="0" presId="urn:microsoft.com/office/officeart/2005/8/layout/orgChart1"/>
+    <dgm:cxn modelId="{9C58B9A2-B491-4735-8ECC-86801FB26C42}" type="presOf" srcId="{EEB1D350-71A2-4935-9641-219741AC072B}" destId="{CCCCCCB3-AE92-4D1B-9CB2-AABE344E256F}" srcOrd="1" destOrd="0" presId="urn:microsoft.com/office/officeart/2005/8/layout/orgChart1"/>
+    <dgm:cxn modelId="{E0A1EC9A-4094-438A-9CC4-5515E3EC9D7E}" type="presOf" srcId="{7C97A2B2-D310-4DE8-8696-B2030DBB9338}" destId="{57632859-120D-404D-B83F-7396FE292C73}" srcOrd="0" destOrd="0" presId="urn:microsoft.com/office/officeart/2005/8/layout/orgChart1"/>
+    <dgm:cxn modelId="{52CB9A8C-4BD6-4CF0-A4C8-C1FE823A366D}" type="presOf" srcId="{E7619079-C0C0-45A1-B184-029265F2D238}" destId="{C1D97370-A86E-429D-A745-FC2C74E0210B}" srcOrd="0" destOrd="0" presId="urn:microsoft.com/office/officeart/2005/8/layout/orgChart1"/>
     <dgm:cxn modelId="{C0C3748A-78AB-487E-AE83-AE4672996E35}" srcId="{05EA8AF9-685E-4F17-AB48-02EF2F62BDB8}" destId="{8F5CC0D3-89BF-42A6-9ACC-C2FC926FEEEF}" srcOrd="0" destOrd="0" parTransId="{2647A027-2F48-40EA-9298-C3B7D1AC7A97}" sibTransId="{029B694C-555B-4DE0-9D9A-851BE6ADD80F}"/>
-    <dgm:cxn modelId="{039E79DA-A16A-46A6-9C47-BFB55CF042CA}" type="presOf" srcId="{BAE9B89F-0241-4CE5-9CA9-5F95BAA463BC}" destId="{3604A3AC-93FD-40CC-AE2A-1D3ECF4DEFA6}" srcOrd="1" destOrd="0" presId="urn:microsoft.com/office/officeart/2005/8/layout/orgChart1"/>
+    <dgm:cxn modelId="{B33BBFC1-079F-4B6E-BF9E-F37856679CCC}" type="presOf" srcId="{BC466BB0-1E45-4D46-B893-F06B65556844}" destId="{A677E4AB-856F-4508-86F3-5CADE35CBB28}" srcOrd="1" destOrd="0" presId="urn:microsoft.com/office/officeart/2005/8/layout/orgChart1"/>
     <dgm:cxn modelId="{E71A6E8C-9CF0-4912-B3FD-5A41F15E4550}" srcId="{261050EF-6B10-424B-A534-04DB5D6DD0D1}" destId="{BB8D49E5-C7DE-4461-B15B-89659ECAE74C}" srcOrd="5" destOrd="0" parTransId="{7A674132-9A01-45C8-8221-B1462A8392F7}" sibTransId="{0EF8A4D6-FD8E-449E-8361-7DF48538B6F0}"/>
+    <dgm:cxn modelId="{F6988515-8C7C-41E7-A59F-9B8D24F3F5BD}" type="presOf" srcId="{5FCDEB0C-A6DD-430E-9035-7797F8349C05}" destId="{5B49F92D-439E-444C-8581-BE5FD3FCB6BF}" srcOrd="0" destOrd="0" presId="urn:microsoft.com/office/officeart/2005/8/layout/orgChart1"/>
     <dgm:cxn modelId="{57B4742F-C590-4994-ABD4-59B9E0CFA7E1}" srcId="{062FACA7-154B-492B-ABFE-285CB0AF1B15}" destId="{153CDD1A-8235-410D-874A-F532A19970E6}" srcOrd="0" destOrd="0" parTransId="{C705D708-67E7-488D-8642-7FE9C4F87C44}" sibTransId="{6442FD16-C0A2-4314-9391-F6CD11D534C8}"/>
-    <dgm:cxn modelId="{CE58AC4F-2DDC-4A1A-99DB-43D13233064E}" type="presOf" srcId="{862D7E59-DA02-4FB2-959C-75C28C638E3C}" destId="{BECA2525-A446-45DB-BB07-3CC81B12ACCE}" srcOrd="0" destOrd="0" presId="urn:microsoft.com/office/officeart/2005/8/layout/orgChart1"/>
-    <dgm:cxn modelId="{9E0D6C2B-9E6C-4483-B97A-8B2AD4A885C4}" type="presOf" srcId="{8ADDDF09-2082-4DAD-896B-6F53B62A2553}" destId="{F0A517AB-DDA7-4B8C-8330-27F8C10F5634}" srcOrd="0" destOrd="0" presId="urn:microsoft.com/office/officeart/2005/8/layout/orgChart1"/>
-    <dgm:cxn modelId="{132CAF34-D675-4FDB-B47E-D29821044869}" type="presOf" srcId="{E7619079-C0C0-45A1-B184-029265F2D238}" destId="{C1D97370-A86E-429D-A745-FC2C74E0210B}" srcOrd="0" destOrd="0" presId="urn:microsoft.com/office/officeart/2005/8/layout/orgChart1"/>
-    <dgm:cxn modelId="{0865803D-805F-4008-BB36-28E6444E434C}" type="presOf" srcId="{BB8D49E5-C7DE-4461-B15B-89659ECAE74C}" destId="{DE184EAE-33EB-4E5D-9049-E0EC3A9777FB}" srcOrd="1" destOrd="0" presId="urn:microsoft.com/office/officeart/2005/8/layout/orgChart1"/>
+    <dgm:cxn modelId="{FB8428D6-B09A-428E-81F8-F25763869056}" type="presOf" srcId="{261050EF-6B10-424B-A534-04DB5D6DD0D1}" destId="{4C1DA071-6665-439A-83BB-343AC2E4F45E}" srcOrd="1" destOrd="0" presId="urn:microsoft.com/office/officeart/2005/8/layout/orgChart1"/>
+    <dgm:cxn modelId="{C430CFE4-1978-4EBB-9E7E-43D367CC8E33}" type="presOf" srcId="{2F33C39E-BA7F-4E69-9508-2AF397703E32}" destId="{16A683E6-F0F1-4CC4-B60B-51DDDDD5BF39}" srcOrd="0" destOrd="0" presId="urn:microsoft.com/office/officeart/2005/8/layout/orgChart1"/>
+    <dgm:cxn modelId="{C7FA20AA-9C18-4549-8E61-0D6DBE965003}" type="presOf" srcId="{7482043B-0425-4190-8B6A-F2630CFDBE07}" destId="{501767B8-CF5A-4303-9BB3-3E1F8E0CA89D}" srcOrd="0" destOrd="0" presId="urn:microsoft.com/office/officeart/2005/8/layout/orgChart1"/>
+    <dgm:cxn modelId="{853C0491-73C3-4301-A354-8ADE8696584E}" type="presOf" srcId="{7BFBCB43-3D64-4965-9E86-25A40B69F009}" destId="{8233B0CF-3412-43E6-8AA4-DDC68E5DF432}" srcOrd="1" destOrd="0" presId="urn:microsoft.com/office/officeart/2005/8/layout/orgChart1"/>
+    <dgm:cxn modelId="{CA70B579-6A2C-4EA2-B1E6-F2808BDEC9D7}" type="presOf" srcId="{7D2E0E56-9B0C-4AD5-9C01-881077224BE0}" destId="{393E5717-DBD7-4011-A3AF-2DCE93A24C5A}" srcOrd="0" destOrd="0" presId="urn:microsoft.com/office/officeart/2005/8/layout/orgChart1"/>
+    <dgm:cxn modelId="{D47485D9-19C2-431B-8B60-7F5521A9FD3E}" type="presOf" srcId="{AE6A0986-5F29-4B3F-BE36-3378A7971FB5}" destId="{70790399-97EE-40F4-87F5-8D7E6E27F148}" srcOrd="0" destOrd="0" presId="urn:microsoft.com/office/officeart/2005/8/layout/orgChart1"/>
+    <dgm:cxn modelId="{7059263A-0CBF-445D-BAFC-4AF504A87FE6}" type="presOf" srcId="{DC3CB1FC-F65D-4FA9-9F6F-6CE33B97FF34}" destId="{5BF9F1A0-E7E6-4FFB-B8FB-38795619BCA4}" srcOrd="1" destOrd="0" presId="urn:microsoft.com/office/officeart/2005/8/layout/orgChart1"/>
+    <dgm:cxn modelId="{F1F5F92B-7318-4FCC-924E-338ED72D2E7C}" type="presOf" srcId="{062FACA7-154B-492B-ABFE-285CB0AF1B15}" destId="{F2454630-FC0F-4D5C-ABBA-C9ABC55316B3}" srcOrd="0" destOrd="0" presId="urn:microsoft.com/office/officeart/2005/8/layout/orgChart1"/>
+    <dgm:cxn modelId="{7B248BA4-7601-401F-A23C-423B2826A134}" type="presOf" srcId="{2CD04B43-8B4A-4341-9C43-C9814B741C3F}" destId="{D8167597-CBCB-4972-9D7A-CD5B0F18B626}" srcOrd="0" destOrd="0" presId="urn:microsoft.com/office/officeart/2005/8/layout/orgChart1"/>
     <dgm:cxn modelId="{415ECDF1-21F4-4E86-9971-3E6DD1F12F00}" srcId="{261050EF-6B10-424B-A534-04DB5D6DD0D1}" destId="{7F60AD8B-1957-4E0A-8003-AE1344948608}" srcOrd="2" destOrd="0" parTransId="{B5703EA3-9250-4DA5-A3B1-12646ED84EB8}" sibTransId="{09BDE851-C959-4D00-9E87-9BB53B0CAE58}"/>
-    <dgm:cxn modelId="{33BD0E24-13E0-47EB-943D-66A56AA632F4}" type="presOf" srcId="{0ABC830F-8D31-49DE-A2FC-0CC195DA3338}" destId="{5258DC8D-8EE0-4CC4-A92C-300A7ED1F995}" srcOrd="0" destOrd="0" presId="urn:microsoft.com/office/officeart/2005/8/layout/orgChart1"/>
     <dgm:cxn modelId="{27499B31-0217-4172-88B9-A28CF6E879AB}" srcId="{7C97A2B2-D310-4DE8-8696-B2030DBB9338}" destId="{546AD99A-6C86-470C-9314-B8268C5617C7}" srcOrd="0" destOrd="0" parTransId="{0D1E675C-3DEC-4C16-929B-69D83C89282E}" sibTransId="{3C0D3AB1-3C55-4A3A-9415-81F8721AFEB4}"/>
-    <dgm:cxn modelId="{98140435-D3D7-413A-B1EC-20E146BEC9BE}" type="presOf" srcId="{05EA8AF9-685E-4F17-AB48-02EF2F62BDB8}" destId="{36799BA8-8CEE-4CD4-8416-DE33995F3542}" srcOrd="0" destOrd="0" presId="urn:microsoft.com/office/officeart/2005/8/layout/orgChart1"/>
-    <dgm:cxn modelId="{00DE3DAD-3E71-4DCA-88A1-11374B6AE1B2}" type="presOf" srcId="{A4818848-6BB9-4569-BB00-9603B4BE4FE5}" destId="{8D5AE2F4-B0BB-45E2-AC6F-A2BE30D41A21}" srcOrd="0" destOrd="0" presId="urn:microsoft.com/office/officeart/2005/8/layout/orgChart1"/>
-    <dgm:cxn modelId="{AAD67A49-9DE7-48F3-8764-CB519B619D85}" type="presOf" srcId="{261050EF-6B10-424B-A534-04DB5D6DD0D1}" destId="{907BF431-E1CE-4F39-AC5B-7927A7CDD519}" srcOrd="0" destOrd="0" presId="urn:microsoft.com/office/officeart/2005/8/layout/orgChart1"/>
-    <dgm:cxn modelId="{82E5572B-E676-4550-8020-895F70D1F99E}" type="presOf" srcId="{2F33C39E-BA7F-4E69-9508-2AF397703E32}" destId="{16A683E6-F0F1-4CC4-B60B-51DDDDD5BF39}" srcOrd="0" destOrd="0" presId="urn:microsoft.com/office/officeart/2005/8/layout/orgChart1"/>
+    <dgm:cxn modelId="{271910A4-5C88-4234-9F95-C8FAB13016D2}" type="presOf" srcId="{862D7E59-DA02-4FB2-959C-75C28C638E3C}" destId="{BECA2525-A446-45DB-BB07-3CC81B12ACCE}" srcOrd="0" destOrd="0" presId="urn:microsoft.com/office/officeart/2005/8/layout/orgChart1"/>
+    <dgm:cxn modelId="{6FA65975-455E-43E8-905B-9B4A0396567E}" type="presOf" srcId="{7F60AD8B-1957-4E0A-8003-AE1344948608}" destId="{19F2A717-476F-483C-872F-B2788DF35F1E}" srcOrd="1" destOrd="0" presId="urn:microsoft.com/office/officeart/2005/8/layout/orgChart1"/>
+    <dgm:cxn modelId="{38330620-8695-4711-A624-89BD8C51F4F3}" type="presOf" srcId="{7A674132-9A01-45C8-8221-B1462A8392F7}" destId="{BF02D435-0551-4A78-BF32-3C54D0BFEFF0}" srcOrd="0" destOrd="0" presId="urn:microsoft.com/office/officeart/2005/8/layout/orgChart1"/>
+    <dgm:cxn modelId="{29883048-E7DA-485F-A540-D8E97EB043DF}" type="presOf" srcId="{38134862-1F5A-42EF-9114-228BBBA673DF}" destId="{CDD5EB14-CE7F-4CB2-B425-0A8C553D8614}" srcOrd="1" destOrd="0" presId="urn:microsoft.com/office/officeart/2005/8/layout/orgChart1"/>
     <dgm:cxn modelId="{03E63721-CC1A-4056-8777-2BEF12EECE75}" srcId="{261050EF-6B10-424B-A534-04DB5D6DD0D1}" destId="{BC466BB0-1E45-4D46-B893-F06B65556844}" srcOrd="6" destOrd="0" parTransId="{E7619079-C0C0-45A1-B184-029265F2D238}" sibTransId="{2FC31503-2F72-474B-8A64-634A366E4CA0}"/>
-    <dgm:cxn modelId="{EF277591-2B9D-453D-84C8-C00D5EDE2A84}" type="presOf" srcId="{B5703EA3-9250-4DA5-A3B1-12646ED84EB8}" destId="{0844DC12-1969-4360-A62B-FB64B7339EBC}" srcOrd="0" destOrd="0" presId="urn:microsoft.com/office/officeart/2005/8/layout/orgChart1"/>
-    <dgm:cxn modelId="{33D1B351-7C61-468E-844A-0E2C24F985BA}" type="presOf" srcId="{42BA0DE6-6A05-430E-83CA-7A4C23B09BDD}" destId="{B17C1864-87C1-4D35-93F8-7AC0ACE7A6CC}" srcOrd="0" destOrd="0" presId="urn:microsoft.com/office/officeart/2005/8/layout/orgChart1"/>
-    <dgm:cxn modelId="{E2A86D63-B880-4D38-9D50-A056ECF08B99}" type="presOf" srcId="{EEB1D350-71A2-4935-9641-219741AC072B}" destId="{2D0927C1-C2B8-4654-806E-ED0D04F1813B}" srcOrd="0" destOrd="0" presId="urn:microsoft.com/office/officeart/2005/8/layout/orgChart1"/>
-    <dgm:cxn modelId="{134B026C-025D-4A6E-B85A-267298A4C64F}" type="presOf" srcId="{F9F5E343-8349-4275-A08D-FF3C4DF650B0}" destId="{E3C8BB38-09E0-4CAD-B3AE-7DDE1805FB46}" srcOrd="0" destOrd="0" presId="urn:microsoft.com/office/officeart/2005/8/layout/orgChart1"/>
-    <dgm:cxn modelId="{F5D78778-4ECF-45D9-9575-4B8C647E72C8}" type="presOf" srcId="{EE451020-7334-435C-8FAF-A5DAAAA8E124}" destId="{EDB5EBCC-AAEC-4DDD-B2C1-93285CFF234B}" srcOrd="0" destOrd="0" presId="urn:microsoft.com/office/officeart/2005/8/layout/orgChart1"/>
-    <dgm:cxn modelId="{39342F4A-FB76-4999-B04B-5B81336FFF06}" type="presOf" srcId="{BB52997C-4B76-4F0F-B05E-6B5340A45F26}" destId="{4666A5C6-BA5E-4C44-A413-DC679EF65C24}" srcOrd="0" destOrd="0" presId="urn:microsoft.com/office/officeart/2005/8/layout/orgChart1"/>
+    <dgm:cxn modelId="{3D6DF422-3EA4-4CD1-AF73-9789DBE646C6}" type="presOf" srcId="{B5703EA3-9250-4DA5-A3B1-12646ED84EB8}" destId="{0844DC12-1969-4360-A62B-FB64B7339EBC}" srcOrd="0" destOrd="0" presId="urn:microsoft.com/office/officeart/2005/8/layout/orgChart1"/>
+    <dgm:cxn modelId="{1C872F4E-CBAA-4E7A-A462-BCF597780BEE}" type="presOf" srcId="{42BA0DE6-6A05-430E-83CA-7A4C23B09BDD}" destId="{B17C1864-87C1-4D35-93F8-7AC0ACE7A6CC}" srcOrd="0" destOrd="0" presId="urn:microsoft.com/office/officeart/2005/8/layout/orgChart1"/>
+    <dgm:cxn modelId="{7EDCF94C-1969-45D1-A706-9C82A9099606}" type="presOf" srcId="{59C298BB-B61A-444E-B426-0F1F8E1FEFDC}" destId="{B9DC5DD9-72D7-4119-8A3A-D579ABED901E}" srcOrd="0" destOrd="0" presId="urn:microsoft.com/office/officeart/2005/8/layout/orgChart1"/>
+    <dgm:cxn modelId="{778539AE-5C2B-4899-A525-BF13BB438388}" type="presOf" srcId="{8F5CC0D3-89BF-42A6-9ACC-C2FC926FEEEF}" destId="{B5FF36AD-0303-4ECF-9C86-A64F51FC3B54}" srcOrd="1" destOrd="0" presId="urn:microsoft.com/office/officeart/2005/8/layout/orgChart1"/>
+    <dgm:cxn modelId="{1DAF89AD-1DA8-4917-B55D-2AA1C01D463A}" type="presOf" srcId="{649961B5-28F1-49A0-A0BF-BDE3AA43C642}" destId="{8B9EA88B-DD47-4F45-B381-2EED5725E882}" srcOrd="0" destOrd="0" presId="urn:microsoft.com/office/officeart/2005/8/layout/orgChart1"/>
+    <dgm:cxn modelId="{86816C38-FA0A-4C1A-8836-6A71A9F4CE1E}" type="presOf" srcId="{47EC4152-2F88-4CFD-B628-6B6E7618D571}" destId="{DB28635D-A2F0-40A4-91F0-F0FCBC53160C}" srcOrd="0" destOrd="0" presId="urn:microsoft.com/office/officeart/2005/8/layout/orgChart1"/>
+    <dgm:cxn modelId="{0546C939-B08B-4DD6-97EC-7112D4F9748E}" type="presOf" srcId="{D443B3F8-7C7A-45EF-9B41-0E8F4F87515A}" destId="{D1A4ED5F-6C1E-4697-A608-6369EDEB7CCC}" srcOrd="0" destOrd="0" presId="urn:microsoft.com/office/officeart/2005/8/layout/orgChart1"/>
     <dgm:cxn modelId="{B02C3E54-33FC-4799-8BD8-40BE102C5784}" srcId="{47EC4152-2F88-4CFD-B628-6B6E7618D571}" destId="{96A88335-D946-486F-8749-AB8CC007AFF7}" srcOrd="0" destOrd="0" parTransId="{D0E406A1-B2A8-49B0-B2A8-1C3649E54FEE}" sibTransId="{D59EAD3F-426A-4A7F-8F7A-6D897FBB01AF}"/>
-    <dgm:cxn modelId="{DAF1DFCD-3DB1-4CC3-8215-86696A64554B}" type="presOf" srcId="{7BFBCB43-3D64-4965-9E86-25A40B69F009}" destId="{78E5D5B8-78D8-4A7C-880F-2129CD4097E9}" srcOrd="0" destOrd="0" presId="urn:microsoft.com/office/officeart/2005/8/layout/orgChart1"/>
-    <dgm:cxn modelId="{1A4040C1-E1D9-4D6D-BC85-AD270B9E7252}" type="presOf" srcId="{7F60AD8B-1957-4E0A-8003-AE1344948608}" destId="{19F2A717-476F-483C-872F-B2788DF35F1E}" srcOrd="1" destOrd="0" presId="urn:microsoft.com/office/officeart/2005/8/layout/orgChart1"/>
+    <dgm:cxn modelId="{00AB8286-19B6-4453-998A-BC9695370525}" type="presOf" srcId="{A76F20BD-4A91-4719-88A1-7C5A3C45EDAD}" destId="{E2CA1D28-0DDC-4D38-8443-DAA68D57AE14}" srcOrd="0" destOrd="0" presId="urn:microsoft.com/office/officeart/2005/8/layout/orgChart1"/>
+    <dgm:cxn modelId="{94BEEFFF-6CC3-4C2E-9385-893FBAD38135}" type="presOf" srcId="{59C298BB-B61A-444E-B426-0F1F8E1FEFDC}" destId="{EC57841B-EF0C-4738-874F-7BAFC08778EA}" srcOrd="1" destOrd="0" presId="urn:microsoft.com/office/officeart/2005/8/layout/orgChart1"/>
     <dgm:cxn modelId="{8CCB1AF5-850E-46A3-B78F-A024F6E55865}" srcId="{05EA8AF9-685E-4F17-AB48-02EF2F62BDB8}" destId="{E5C93A3B-BD0C-4469-B5FF-9128D879E1C2}" srcOrd="1" destOrd="0" parTransId="{1CE94983-BB35-4516-BD57-AC2B86F815C3}" sibTransId="{593A01C2-5F6E-437B-A0FB-61A8F87DAD66}"/>
-    <dgm:cxn modelId="{D0D7AB12-0CCC-4355-905C-EB7F8CE841D1}" type="presOf" srcId="{2647A027-2F48-40EA-9298-C3B7D1AC7A97}" destId="{C4D91958-7881-4BB0-89C7-D7C2880A707E}" srcOrd="0" destOrd="0" presId="urn:microsoft.com/office/officeart/2005/8/layout/orgChart1"/>
+    <dgm:cxn modelId="{CFFB3443-EDFE-4005-8D93-699C3CB68526}" type="presOf" srcId="{B3888FD0-EDB2-4400-B358-7E55FD65D7AE}" destId="{6CCF958D-1A0F-49EE-B204-5CE9E82955E8}" srcOrd="0" destOrd="0" presId="urn:microsoft.com/office/officeart/2005/8/layout/orgChart1"/>
     <dgm:cxn modelId="{FBCC7E07-1EB7-449F-8F16-DD183B98A66B}" srcId="{261050EF-6B10-424B-A534-04DB5D6DD0D1}" destId="{DC3CB1FC-F65D-4FA9-9F6F-6CE33B97FF34}" srcOrd="7" destOrd="0" parTransId="{862D7E59-DA02-4FB2-959C-75C28C638E3C}" sibTransId="{398613EF-EE9F-4B60-AB11-584B5F4F11E7}"/>
-    <dgm:cxn modelId="{F018281C-32F7-40FA-9A1C-56236FF74730}" type="presOf" srcId="{2CD04B43-8B4A-4341-9C43-C9814B741C3F}" destId="{D8167597-CBCB-4972-9D7A-CD5B0F18B626}" srcOrd="0" destOrd="0" presId="urn:microsoft.com/office/officeart/2005/8/layout/orgChart1"/>
-    <dgm:cxn modelId="{7DAF578A-C980-4565-8D44-57D1656AC593}" type="presOf" srcId="{59C298BB-B61A-444E-B426-0F1F8E1FEFDC}" destId="{EC57841B-EF0C-4738-874F-7BAFC08778EA}" srcOrd="1" destOrd="0" presId="urn:microsoft.com/office/officeart/2005/8/layout/orgChart1"/>
-    <dgm:cxn modelId="{16339156-F9BE-45E4-8387-EF1D073794EC}" type="presOf" srcId="{816C6F2E-7424-48B2-A256-B424EC3FB9D1}" destId="{82CECC7C-8860-4D77-9A4E-747C205ECAB0}" srcOrd="0" destOrd="0" presId="urn:microsoft.com/office/officeart/2005/8/layout/orgChart1"/>
-    <dgm:cxn modelId="{4DFBE4C3-B426-4604-8EE9-308A15436E0C}" type="presOf" srcId="{3BA2F07B-14CB-40F0-BA4C-59968C13A12F}" destId="{9C033BE6-31AE-4D1C-A829-04D736C65DF3}" srcOrd="1" destOrd="0" presId="urn:microsoft.com/office/officeart/2005/8/layout/orgChart1"/>
-    <dgm:cxn modelId="{D2D7BAD3-4581-47BD-9E53-FD2D042A024D}" type="presOf" srcId="{AE6A0986-5F29-4B3F-BE36-3378A7971FB5}" destId="{70790399-97EE-40F4-87F5-8D7E6E27F148}" srcOrd="0" destOrd="0" presId="urn:microsoft.com/office/officeart/2005/8/layout/orgChart1"/>
     <dgm:cxn modelId="{4EDE5158-EB52-462E-940B-1B8EF9EE24EB}" srcId="{47EC4152-2F88-4CFD-B628-6B6E7618D571}" destId="{7BFBCB43-3D64-4965-9E86-25A40B69F009}" srcOrd="1" destOrd="0" parTransId="{AE6A0986-5F29-4B3F-BE36-3378A7971FB5}" sibTransId="{82384B63-2FFB-4946-A65D-AC845925315A}"/>
+    <dgm:cxn modelId="{88489FD0-7159-4D20-948C-6EE9EBAD459E}" type="presOf" srcId="{1A2D5238-EFA7-4401-9840-4A87D6CB60B3}" destId="{C533E5AC-074B-469B-84A4-D8DF587D800C}" srcOrd="0" destOrd="0" presId="urn:microsoft.com/office/officeart/2005/8/layout/orgChart1"/>
+    <dgm:cxn modelId="{698A9503-8322-4124-880B-23CB63C115C6}" type="presOf" srcId="{0D1E675C-3DEC-4C16-929B-69D83C89282E}" destId="{9668EA97-9A6A-49D1-A141-48FB286F2E26}" srcOrd="0" destOrd="0" presId="urn:microsoft.com/office/officeart/2005/8/layout/orgChart1"/>
+    <dgm:cxn modelId="{369DD4F8-6295-49F3-9035-36B83A1F2493}" type="presOf" srcId="{7BFBCB43-3D64-4965-9E86-25A40B69F009}" destId="{78E5D5B8-78D8-4A7C-880F-2129CD4097E9}" srcOrd="0" destOrd="0" presId="urn:microsoft.com/office/officeart/2005/8/layout/orgChart1"/>
     <dgm:cxn modelId="{3462A1E8-3D9E-4307-91A3-01D581029015}" srcId="{05EA8AF9-685E-4F17-AB48-02EF2F62BDB8}" destId="{2CD04B43-8B4A-4341-9C43-C9814B741C3F}" srcOrd="2" destOrd="0" parTransId="{204490F8-0B66-4A35-90EE-08130AFD4362}" sibTransId="{D81D2D84-5E20-45F0-85FB-12889EEB8B04}"/>
-    <dgm:cxn modelId="{1F895655-5719-4C9E-9D08-F4438AA6D2A8}" type="presOf" srcId="{4C13C38A-4670-4096-8B94-3C49236DD0E8}" destId="{71B5821D-9E2E-43D1-88B4-C85CD5C3553A}" srcOrd="0" destOrd="0" presId="urn:microsoft.com/office/officeart/2005/8/layout/orgChart1"/>
     <dgm:cxn modelId="{872A99AB-BC3C-4C86-AC32-B1D18D783239}" srcId="{062FACA7-154B-492B-ABFE-285CB0AF1B15}" destId="{7482043B-0425-4190-8B6A-F2630CFDBE07}" srcOrd="1" destOrd="0" parTransId="{963CEA43-FB2D-4D27-B954-03550E639E99}" sibTransId="{055D77EE-F11D-4F30-AE9B-D8F0DC031B49}"/>
-    <dgm:cxn modelId="{09B1A71B-6F73-4FB5-8A99-8D68DCA30F2B}" type="presOf" srcId="{CB1A67A5-536E-48BC-9CFD-3436BC0B8991}" destId="{8D8D1D11-FEB7-4BF1-92CD-87CB27308046}" srcOrd="0" destOrd="0" presId="urn:microsoft.com/office/officeart/2005/8/layout/orgChart1"/>
-    <dgm:cxn modelId="{163D6759-6A21-4CEE-8C2C-355BF289B107}" type="presOf" srcId="{BB8D49E5-C7DE-4461-B15B-89659ECAE74C}" destId="{B2C695C9-A0F2-4547-9087-9E80A375FDA3}" srcOrd="0" destOrd="0" presId="urn:microsoft.com/office/officeart/2005/8/layout/orgChart1"/>
-    <dgm:cxn modelId="{1110A414-F5B5-42FA-B24D-5CE5A4218CB2}" type="presOf" srcId="{7C97A2B2-D310-4DE8-8696-B2030DBB9338}" destId="{57632859-120D-404D-B83F-7396FE292C73}" srcOrd="0" destOrd="0" presId="urn:microsoft.com/office/officeart/2005/8/layout/orgChart1"/>
-    <dgm:cxn modelId="{352E7A35-E920-4A9F-A901-18DFC1A472A8}" type="presOf" srcId="{963CEA43-FB2D-4D27-B954-03550E639E99}" destId="{835779FE-5370-4B8F-8355-4B51F47F4469}" srcOrd="0" destOrd="0" presId="urn:microsoft.com/office/officeart/2005/8/layout/orgChart1"/>
+    <dgm:cxn modelId="{6C22C6CF-C907-4EEF-BBF1-1E2FBE34D0F5}" type="presOf" srcId="{BAE9B89F-0241-4CE5-9CA9-5F95BAA463BC}" destId="{77CEE38A-AE25-4D87-A70E-6A681CF5F9C5}" srcOrd="0" destOrd="0" presId="urn:microsoft.com/office/officeart/2005/8/layout/orgChart1"/>
+    <dgm:cxn modelId="{2AACF5DD-0C4B-470F-B757-6F843C2BEAE1}" type="presOf" srcId="{7C97A2B2-D310-4DE8-8696-B2030DBB9338}" destId="{3C6E5EC1-B665-4572-B911-2A742B5F802B}" srcOrd="1" destOrd="0" presId="urn:microsoft.com/office/officeart/2005/8/layout/orgChart1"/>
     <dgm:cxn modelId="{67676767-E101-49FE-B82E-667B2FF40CD8}" srcId="{062FACA7-154B-492B-ABFE-285CB0AF1B15}" destId="{D443B3F8-7C7A-45EF-9B41-0E8F4F87515A}" srcOrd="2" destOrd="0" parTransId="{4C13C38A-4670-4096-8B94-3C49236DD0E8}" sibTransId="{59275958-F953-4ABD-921F-E8FC8972DE1F}"/>
-    <dgm:cxn modelId="{FDE248F4-99E6-4655-B027-F1DF23C722F5}" type="presOf" srcId="{1A815503-D0AB-4DA6-8C3A-B5A14C5BADF8}" destId="{E0178490-008B-4C81-A837-1560051CA18D}" srcOrd="0" destOrd="0" presId="urn:microsoft.com/office/officeart/2005/8/layout/orgChart1"/>
-    <dgm:cxn modelId="{0B76F9BD-1429-4102-8FF6-0F9AC8BEECF7}" type="presOf" srcId="{1A2D5238-EFA7-4401-9840-4A87D6CB60B3}" destId="{C533E5AC-074B-469B-84A4-D8DF587D800C}" srcOrd="0" destOrd="0" presId="urn:microsoft.com/office/officeart/2005/8/layout/orgChart1"/>
-    <dgm:cxn modelId="{51F2AB08-C849-4055-B3C4-8F13029A444E}" type="presOf" srcId="{649961B5-28F1-49A0-A0BF-BDE3AA43C642}" destId="{CECFDEEB-FCF3-4363-B46F-E06083BDBF60}" srcOrd="1" destOrd="0" presId="urn:microsoft.com/office/officeart/2005/8/layout/orgChart1"/>
-    <dgm:cxn modelId="{BD3F58C7-AC06-47E4-81F7-81D529CCD24D}" type="presOf" srcId="{153CDD1A-8235-410D-874A-F532A19970E6}" destId="{C7C55572-F359-469C-8918-8D5BD2D9F814}" srcOrd="1" destOrd="0" presId="urn:microsoft.com/office/officeart/2005/8/layout/orgChart1"/>
-    <dgm:cxn modelId="{56EE6A58-5E00-490C-B139-63E89906EA00}" type="presOf" srcId="{DC3CB1FC-F65D-4FA9-9F6F-6CE33B97FF34}" destId="{5BF9F1A0-E7E6-4FFB-B8FB-38795619BCA4}" srcOrd="1" destOrd="0" presId="urn:microsoft.com/office/officeart/2005/8/layout/orgChart1"/>
-    <dgm:cxn modelId="{3EC2CCBF-A2F7-4E06-992E-1BB8A51E0CEE}" type="presParOf" srcId="{5B49F92D-439E-444C-8581-BE5FD3FCB6BF}" destId="{7B08CB0C-0DBC-48EE-85F3-D97B4256411A}" srcOrd="0" destOrd="0" presId="urn:microsoft.com/office/officeart/2005/8/layout/orgChart1"/>
-    <dgm:cxn modelId="{D0525565-C579-48DF-A046-0B9032987660}" type="presParOf" srcId="{7B08CB0C-0DBC-48EE-85F3-D97B4256411A}" destId="{797366C4-8514-4A54-8919-E8488B29A78B}" srcOrd="0" destOrd="0" presId="urn:microsoft.com/office/officeart/2005/8/layout/orgChart1"/>
-    <dgm:cxn modelId="{C751BCA1-8D60-43FB-9948-7D188B0B743A}" type="presParOf" srcId="{797366C4-8514-4A54-8919-E8488B29A78B}" destId="{907BF431-E1CE-4F39-AC5B-7927A7CDD519}" srcOrd="0" destOrd="0" presId="urn:microsoft.com/office/officeart/2005/8/layout/orgChart1"/>
-    <dgm:cxn modelId="{32CDA4AD-21B4-4170-8EF3-77925CBED278}" type="presParOf" srcId="{797366C4-8514-4A54-8919-E8488B29A78B}" destId="{4C1DA071-6665-439A-83BB-343AC2E4F45E}" srcOrd="1" destOrd="0" presId="urn:microsoft.com/office/officeart/2005/8/layout/orgChart1"/>
-    <dgm:cxn modelId="{020B8597-EC13-4C74-8868-0853D513CF9C}" type="presParOf" srcId="{7B08CB0C-0DBC-48EE-85F3-D97B4256411A}" destId="{F19675B1-3959-43BA-A885-3385DCEACD1F}" srcOrd="1" destOrd="0" presId="urn:microsoft.com/office/officeart/2005/8/layout/orgChart1"/>
-    <dgm:cxn modelId="{16661713-C269-461F-9F6B-DEC234D34229}" type="presParOf" srcId="{F19675B1-3959-43BA-A885-3385DCEACD1F}" destId="{7EE6D349-9BDB-40F9-8607-0D4AC1990B98}" srcOrd="0" destOrd="0" presId="urn:microsoft.com/office/officeart/2005/8/layout/orgChart1"/>
-    <dgm:cxn modelId="{808F846F-27B4-4CE4-9565-637EDA2C8B7A}" type="presParOf" srcId="{F19675B1-3959-43BA-A885-3385DCEACD1F}" destId="{9916F9FD-BFBD-4ADA-BF58-E8FEAFC9CE6D}" srcOrd="1" destOrd="0" presId="urn:microsoft.com/office/officeart/2005/8/layout/orgChart1"/>
-    <dgm:cxn modelId="{8663EBD8-0E7B-42B4-9207-77DA48364F81}" type="presParOf" srcId="{9916F9FD-BFBD-4ADA-BF58-E8FEAFC9CE6D}" destId="{98221E72-61AF-40A5-ABD2-D50B355ACA30}" srcOrd="0" destOrd="0" presId="urn:microsoft.com/office/officeart/2005/8/layout/orgChart1"/>
-    <dgm:cxn modelId="{73CA7876-EEDB-4A5E-9C97-C6B97526A313}" type="presParOf" srcId="{98221E72-61AF-40A5-ABD2-D50B355ACA30}" destId="{36799BA8-8CEE-4CD4-8416-DE33995F3542}" srcOrd="0" destOrd="0" presId="urn:microsoft.com/office/officeart/2005/8/layout/orgChart1"/>
-    <dgm:cxn modelId="{BB4F3676-2C5F-41D1-B404-854F92620C82}" type="presParOf" srcId="{98221E72-61AF-40A5-ABD2-D50B355ACA30}" destId="{94CD8531-086C-4997-9783-A7416740DC2A}" srcOrd="1" destOrd="0" presId="urn:microsoft.com/office/officeart/2005/8/layout/orgChart1"/>
-    <dgm:cxn modelId="{1264CF26-3251-4864-A0B7-C59B6CD55714}" type="presParOf" srcId="{9916F9FD-BFBD-4ADA-BF58-E8FEAFC9CE6D}" destId="{CE8681F2-E990-4557-95C1-E3EA7F60B735}" srcOrd="1" destOrd="0" presId="urn:microsoft.com/office/officeart/2005/8/layout/orgChart1"/>
-    <dgm:cxn modelId="{15BD66F2-1599-46B9-B57D-5A68BE9D246A}" type="presParOf" srcId="{CE8681F2-E990-4557-95C1-E3EA7F60B735}" destId="{C4D91958-7881-4BB0-89C7-D7C2880A707E}" srcOrd="0" destOrd="0" presId="urn:microsoft.com/office/officeart/2005/8/layout/orgChart1"/>
-    <dgm:cxn modelId="{5FBBAA7A-6C3C-467D-8568-3D761CE1DFFA}" type="presParOf" srcId="{CE8681F2-E990-4557-95C1-E3EA7F60B735}" destId="{06164E5B-F429-478C-8B55-668EE0970806}" srcOrd="1" destOrd="0" presId="urn:microsoft.com/office/officeart/2005/8/layout/orgChart1"/>
-    <dgm:cxn modelId="{EDECD119-648B-46CE-A086-74537A383518}" type="presParOf" srcId="{06164E5B-F429-478C-8B55-668EE0970806}" destId="{97BF6EF0-81D4-4BD7-A41D-0B2CC3ED4981}" srcOrd="0" destOrd="0" presId="urn:microsoft.com/office/officeart/2005/8/layout/orgChart1"/>
-    <dgm:cxn modelId="{FFB4ADF7-438E-416F-80E0-4672C4DEC620}" type="presParOf" srcId="{97BF6EF0-81D4-4BD7-A41D-0B2CC3ED4981}" destId="{D5186EA8-2A5A-45EE-A8A4-8A215706F848}" srcOrd="0" destOrd="0" presId="urn:microsoft.com/office/officeart/2005/8/layout/orgChart1"/>
-    <dgm:cxn modelId="{4E28DC8B-82F5-4194-AB44-1D55CF800716}" type="presParOf" srcId="{97BF6EF0-81D4-4BD7-A41D-0B2CC3ED4981}" destId="{B5FF36AD-0303-4ECF-9C86-A64F51FC3B54}" srcOrd="1" destOrd="0" presId="urn:microsoft.com/office/officeart/2005/8/layout/orgChart1"/>
-    <dgm:cxn modelId="{9F808ECE-3D00-4A1B-8B1E-0140BE01B678}" type="presParOf" srcId="{06164E5B-F429-478C-8B55-668EE0970806}" destId="{32F5926F-1AFD-4DC7-A7E8-5710E842CA86}" srcOrd="1" destOrd="0" presId="urn:microsoft.com/office/officeart/2005/8/layout/orgChart1"/>
-    <dgm:cxn modelId="{CAC31314-3DFC-4675-A7EC-BB9B2F6E155A}" type="presParOf" srcId="{06164E5B-F429-478C-8B55-668EE0970806}" destId="{5F17DA3E-3016-4EA0-B48D-C44ED6BA63CA}" srcOrd="2" destOrd="0" presId="urn:microsoft.com/office/officeart/2005/8/layout/orgChart1"/>
-    <dgm:cxn modelId="{739FDFD9-D4F7-4AF8-B4D6-8A25BCBC34A2}" type="presParOf" srcId="{CE8681F2-E990-4557-95C1-E3EA7F60B735}" destId="{8D008C46-86FF-453F-9523-6A4C41823B2C}" srcOrd="2" destOrd="0" presId="urn:microsoft.com/office/officeart/2005/8/layout/orgChart1"/>
-    <dgm:cxn modelId="{B49DE458-D83E-45A3-8B92-F832A484A3D9}" type="presParOf" srcId="{CE8681F2-E990-4557-95C1-E3EA7F60B735}" destId="{6D86F7C2-8AAE-42B8-844B-3CA655AA70A3}" srcOrd="3" destOrd="0" presId="urn:microsoft.com/office/officeart/2005/8/layout/orgChart1"/>
-    <dgm:cxn modelId="{A86CC4A8-27BC-4D2B-922B-B8BAE87DB91C}" type="presParOf" srcId="{6D86F7C2-8AAE-42B8-844B-3CA655AA70A3}" destId="{B542D6A0-1AE1-4AC4-904E-448AADE2D1D8}" srcOrd="0" destOrd="0" presId="urn:microsoft.com/office/officeart/2005/8/layout/orgChart1"/>
-    <dgm:cxn modelId="{E74F1A27-4A5A-44AF-B29F-0678ABD40221}" type="presParOf" srcId="{B542D6A0-1AE1-4AC4-904E-448AADE2D1D8}" destId="{77397489-270C-4BB9-891B-56EA3D16AB52}" srcOrd="0" destOrd="0" presId="urn:microsoft.com/office/officeart/2005/8/layout/orgChart1"/>
-    <dgm:cxn modelId="{F74A10DB-C177-4A04-AE68-9BB1F857C80A}" type="presParOf" srcId="{B542D6A0-1AE1-4AC4-904E-448AADE2D1D8}" destId="{BDE2388A-21F9-416F-9348-3908D0C675B4}" srcOrd="1" destOrd="0" presId="urn:microsoft.com/office/officeart/2005/8/layout/orgChart1"/>
-    <dgm:cxn modelId="{D63EED31-6F72-454E-AE27-C632FF0807ED}" type="presParOf" srcId="{6D86F7C2-8AAE-42B8-844B-3CA655AA70A3}" destId="{140B6644-B361-40BA-A1EC-67989BC1EE33}" srcOrd="1" destOrd="0" presId="urn:microsoft.com/office/officeart/2005/8/layout/orgChart1"/>
-    <dgm:cxn modelId="{0825DCD9-8150-45E5-A7C2-357D1A0DF602}" type="presParOf" srcId="{6D86F7C2-8AAE-42B8-844B-3CA655AA70A3}" destId="{38DA561F-3042-4522-AEC5-B680BE33EFD4}" srcOrd="2" destOrd="0" presId="urn:microsoft.com/office/officeart/2005/8/layout/orgChart1"/>
-    <dgm:cxn modelId="{572DC363-5961-4010-80F2-563BE3DE59FA}" type="presParOf" srcId="{CE8681F2-E990-4557-95C1-E3EA7F60B735}" destId="{4E058B36-3A78-4388-85BF-519ACFE75C2C}" srcOrd="4" destOrd="0" presId="urn:microsoft.com/office/officeart/2005/8/layout/orgChart1"/>
-    <dgm:cxn modelId="{936CC203-6D60-41FA-94B0-DEDF3216B9C8}" type="presParOf" srcId="{CE8681F2-E990-4557-95C1-E3EA7F60B735}" destId="{709C30AF-1E4C-4CCA-916A-8ACF5C302AF6}" srcOrd="5" destOrd="0" presId="urn:microsoft.com/office/officeart/2005/8/layout/orgChart1"/>
-    <dgm:cxn modelId="{4742EB91-CEC7-454C-9CDF-6D35D12D2588}" type="presParOf" srcId="{709C30AF-1E4C-4CCA-916A-8ACF5C302AF6}" destId="{1C578BAC-4CF7-462A-BFFC-58644A8E5DED}" srcOrd="0" destOrd="0" presId="urn:microsoft.com/office/officeart/2005/8/layout/orgChart1"/>
-    <dgm:cxn modelId="{6DAB31F2-3E47-47A0-A735-3B9BD9CBCA5F}" type="presParOf" srcId="{1C578BAC-4CF7-462A-BFFC-58644A8E5DED}" destId="{D8167597-CBCB-4972-9D7A-CD5B0F18B626}" srcOrd="0" destOrd="0" presId="urn:microsoft.com/office/officeart/2005/8/layout/orgChart1"/>
-    <dgm:cxn modelId="{6009F15D-6A5E-4B23-9919-04FA1F66B663}" type="presParOf" srcId="{1C578BAC-4CF7-462A-BFFC-58644A8E5DED}" destId="{6A6EE2C0-B1FC-4732-8D59-275AE0F49221}" srcOrd="1" destOrd="0" presId="urn:microsoft.com/office/officeart/2005/8/layout/orgChart1"/>
-    <dgm:cxn modelId="{531C7E06-76D3-4A87-AC96-1ED414D45683}" type="presParOf" srcId="{709C30AF-1E4C-4CCA-916A-8ACF5C302AF6}" destId="{CBDF7EA1-D718-4965-B907-023C9C4D77BD}" srcOrd="1" destOrd="0" presId="urn:microsoft.com/office/officeart/2005/8/layout/orgChart1"/>
-    <dgm:cxn modelId="{9BF932EB-B085-46FE-BB66-EBDD889F6156}" type="presParOf" srcId="{709C30AF-1E4C-4CCA-916A-8ACF5C302AF6}" destId="{FFA1ADC1-AD91-4F85-BB25-7A69F5F2C7F1}" srcOrd="2" destOrd="0" presId="urn:microsoft.com/office/officeart/2005/8/layout/orgChart1"/>
-    <dgm:cxn modelId="{CD1340B9-777D-4EED-8D3F-44DDB665447D}" type="presParOf" srcId="{9916F9FD-BFBD-4ADA-BF58-E8FEAFC9CE6D}" destId="{5FEFEAD2-AA59-4F11-BC37-0169447C2BBF}" srcOrd="2" destOrd="0" presId="urn:microsoft.com/office/officeart/2005/8/layout/orgChart1"/>
-    <dgm:cxn modelId="{4B91E918-BA14-4ACE-A9FC-894ADE13F1FB}" type="presParOf" srcId="{F19675B1-3959-43BA-A885-3385DCEACD1F}" destId="{82CECC7C-8860-4D77-9A4E-747C205ECAB0}" srcOrd="2" destOrd="0" presId="urn:microsoft.com/office/officeart/2005/8/layout/orgChart1"/>
-    <dgm:cxn modelId="{60BC150C-FCB8-472D-B62A-0050001C9CDB}" type="presParOf" srcId="{F19675B1-3959-43BA-A885-3385DCEACD1F}" destId="{8F421187-AA53-4554-8029-93D1B11F8D6B}" srcOrd="3" destOrd="0" presId="urn:microsoft.com/office/officeart/2005/8/layout/orgChart1"/>
-    <dgm:cxn modelId="{B59AC370-6D3A-420B-A183-B917B311DDE3}" type="presParOf" srcId="{8F421187-AA53-4554-8029-93D1B11F8D6B}" destId="{9D0876C9-EE20-4B5E-B4F7-66A0669B28DB}" srcOrd="0" destOrd="0" presId="urn:microsoft.com/office/officeart/2005/8/layout/orgChart1"/>
-    <dgm:cxn modelId="{62197F66-762C-4460-8820-F6EC6DFAFEDB}" type="presParOf" srcId="{9D0876C9-EE20-4B5E-B4F7-66A0669B28DB}" destId="{F2454630-FC0F-4D5C-ABBA-C9ABC55316B3}" srcOrd="0" destOrd="0" presId="urn:microsoft.com/office/officeart/2005/8/layout/orgChart1"/>
-    <dgm:cxn modelId="{336F6177-34D9-4E1B-B861-020EAABB678B}" type="presParOf" srcId="{9D0876C9-EE20-4B5E-B4F7-66A0669B28DB}" destId="{7165ABC0-CF00-4ECB-A9D3-546A5AD92E27}" srcOrd="1" destOrd="0" presId="urn:microsoft.com/office/officeart/2005/8/layout/orgChart1"/>
-    <dgm:cxn modelId="{A2EB0730-BFD9-400F-A4E0-09207FECF367}" type="presParOf" srcId="{8F421187-AA53-4554-8029-93D1B11F8D6B}" destId="{FD7532C9-ACB7-4AEB-AA08-927A2E1757DE}" srcOrd="1" destOrd="0" presId="urn:microsoft.com/office/officeart/2005/8/layout/orgChart1"/>
-    <dgm:cxn modelId="{774180CF-2C2B-4C0E-A3E5-7F358D3CCE11}" type="presParOf" srcId="{FD7532C9-ACB7-4AEB-AA08-927A2E1757DE}" destId="{0241D7FD-C0FC-428B-A8DF-251C6112C67B}" srcOrd="0" destOrd="0" presId="urn:microsoft.com/office/officeart/2005/8/layout/orgChart1"/>
-    <dgm:cxn modelId="{81D8470D-F3A1-4280-871C-B601F54F75E7}" type="presParOf" srcId="{FD7532C9-ACB7-4AEB-AA08-927A2E1757DE}" destId="{48EEED92-D3F0-461A-956D-ADD909F718CD}" srcOrd="1" destOrd="0" presId="urn:microsoft.com/office/officeart/2005/8/layout/orgChart1"/>
-    <dgm:cxn modelId="{395427E5-D162-471B-8F1D-A047BE58E189}" type="presParOf" srcId="{48EEED92-D3F0-461A-956D-ADD909F718CD}" destId="{D43BE2D2-AAB9-4395-A03B-EE15B517F913}" srcOrd="0" destOrd="0" presId="urn:microsoft.com/office/officeart/2005/8/layout/orgChart1"/>
-    <dgm:cxn modelId="{7668A858-77C4-48B5-BAC6-D9EBA7ED457F}" type="presParOf" srcId="{D43BE2D2-AAB9-4395-A03B-EE15B517F913}" destId="{8DD34944-5540-401F-8DA3-0BC3C7ED9E29}" srcOrd="0" destOrd="0" presId="urn:microsoft.com/office/officeart/2005/8/layout/orgChart1"/>
-    <dgm:cxn modelId="{97B6432F-9F57-440F-A3E8-4AB74B212718}" type="presParOf" srcId="{D43BE2D2-AAB9-4395-A03B-EE15B517F913}" destId="{C7C55572-F359-469C-8918-8D5BD2D9F814}" srcOrd="1" destOrd="0" presId="urn:microsoft.com/office/officeart/2005/8/layout/orgChart1"/>
-    <dgm:cxn modelId="{91832CE6-A299-4BFB-B11E-21C05C9815F1}" type="presParOf" srcId="{48EEED92-D3F0-461A-956D-ADD909F718CD}" destId="{34AD731B-A23F-471F-B883-6BDCBE080F3A}" srcOrd="1" destOrd="0" presId="urn:microsoft.com/office/officeart/2005/8/layout/orgChart1"/>
-    <dgm:cxn modelId="{48D818AD-B979-4699-A0F7-CE4DBA063EFD}" type="presParOf" srcId="{48EEED92-D3F0-461A-956D-ADD909F718CD}" destId="{BFD7D62E-6068-49C6-BA76-82EC43C4C97C}" srcOrd="2" destOrd="0" presId="urn:microsoft.com/office/officeart/2005/8/layout/orgChart1"/>
-    <dgm:cxn modelId="{439207CB-079E-4644-A6EF-316FB8E159CD}" type="presParOf" srcId="{FD7532C9-ACB7-4AEB-AA08-927A2E1757DE}" destId="{835779FE-5370-4B8F-8355-4B51F47F4469}" srcOrd="2" destOrd="0" presId="urn:microsoft.com/office/officeart/2005/8/layout/orgChart1"/>
-    <dgm:cxn modelId="{275656F9-63B4-4B94-847A-D07FF8C204A3}" type="presParOf" srcId="{FD7532C9-ACB7-4AEB-AA08-927A2E1757DE}" destId="{850FBA87-2EE4-4BD7-A20C-99D7B93F9773}" srcOrd="3" destOrd="0" presId="urn:microsoft.com/office/officeart/2005/8/layout/orgChart1"/>
-    <dgm:cxn modelId="{6A6C478C-AC81-4777-AF68-BC7AF0104C35}" type="presParOf" srcId="{850FBA87-2EE4-4BD7-A20C-99D7B93F9773}" destId="{C0365CAA-465C-46BE-8E1C-0EBE96F2F9DA}" srcOrd="0" destOrd="0" presId="urn:microsoft.com/office/officeart/2005/8/layout/orgChart1"/>
-    <dgm:cxn modelId="{86707697-79DB-44C5-9D69-BE55AFB67F37}" type="presParOf" srcId="{C0365CAA-465C-46BE-8E1C-0EBE96F2F9DA}" destId="{501767B8-CF5A-4303-9BB3-3E1F8E0CA89D}" srcOrd="0" destOrd="0" presId="urn:microsoft.com/office/officeart/2005/8/layout/orgChart1"/>
-    <dgm:cxn modelId="{01482CB5-7BBF-46BD-8E44-BE3C840BB158}" type="presParOf" srcId="{C0365CAA-465C-46BE-8E1C-0EBE96F2F9DA}" destId="{AC8204D8-018D-4634-9EAB-1E1F6325321A}" srcOrd="1" destOrd="0" presId="urn:microsoft.com/office/officeart/2005/8/layout/orgChart1"/>
-    <dgm:cxn modelId="{E9DC9F43-FDC5-4E07-9EAB-55AF90B98CA4}" type="presParOf" srcId="{850FBA87-2EE4-4BD7-A20C-99D7B93F9773}" destId="{8ACAF94E-4380-47FA-A45E-71C2CA2AD9A9}" srcOrd="1" destOrd="0" presId="urn:microsoft.com/office/officeart/2005/8/layout/orgChart1"/>
-    <dgm:cxn modelId="{E8614D3C-0EDE-43F4-BB98-4D7D171C8182}" type="presParOf" srcId="{850FBA87-2EE4-4BD7-A20C-99D7B93F9773}" destId="{1DE8F453-60FD-4CD7-B23F-27AD355B528C}" srcOrd="2" destOrd="0" presId="urn:microsoft.com/office/officeart/2005/8/layout/orgChart1"/>
-    <dgm:cxn modelId="{CFA2E4B1-5468-4BFF-AB05-7A9AECE87F62}" type="presParOf" srcId="{FD7532C9-ACB7-4AEB-AA08-927A2E1757DE}" destId="{71B5821D-9E2E-43D1-88B4-C85CD5C3553A}" srcOrd="4" destOrd="0" presId="urn:microsoft.com/office/officeart/2005/8/layout/orgChart1"/>
-    <dgm:cxn modelId="{42FDC6E5-3836-45A4-B272-A4911E266AAF}" type="presParOf" srcId="{FD7532C9-ACB7-4AEB-AA08-927A2E1757DE}" destId="{24613A22-E6AF-47AE-903E-6485A5F71E47}" srcOrd="5" destOrd="0" presId="urn:microsoft.com/office/officeart/2005/8/layout/orgChart1"/>
-    <dgm:cxn modelId="{125DC694-C388-4857-B7F5-752FE54465F5}" type="presParOf" srcId="{24613A22-E6AF-47AE-903E-6485A5F71E47}" destId="{86486792-C23A-45FF-A7CA-F9B5C4774239}" srcOrd="0" destOrd="0" presId="urn:microsoft.com/office/officeart/2005/8/layout/orgChart1"/>
-    <dgm:cxn modelId="{DA41A293-FD58-46FF-8013-C1E98240ACF0}" type="presParOf" srcId="{86486792-C23A-45FF-A7CA-F9B5C4774239}" destId="{D1A4ED5F-6C1E-4697-A608-6369EDEB7CCC}" srcOrd="0" destOrd="0" presId="urn:microsoft.com/office/officeart/2005/8/layout/orgChart1"/>
-    <dgm:cxn modelId="{BD2E6020-31E9-4689-87F4-64D63728A037}" type="presParOf" srcId="{86486792-C23A-45FF-A7CA-F9B5C4774239}" destId="{11325F07-3967-4998-B045-00E7D7E0921D}" srcOrd="1" destOrd="0" presId="urn:microsoft.com/office/officeart/2005/8/layout/orgChart1"/>
-    <dgm:cxn modelId="{4032218B-5474-437B-8654-49D1E3DABF02}" type="presParOf" srcId="{24613A22-E6AF-47AE-903E-6485A5F71E47}" destId="{F5CD8781-6873-434D-87E4-614EC7E4AE71}" srcOrd="1" destOrd="0" presId="urn:microsoft.com/office/officeart/2005/8/layout/orgChart1"/>
-    <dgm:cxn modelId="{0814C3AB-77A0-47DD-9895-BD6A4A537AC1}" type="presParOf" srcId="{24613A22-E6AF-47AE-903E-6485A5F71E47}" destId="{30C03D75-56A9-4BB3-80ED-37BF6986F3B9}" srcOrd="2" destOrd="0" presId="urn:microsoft.com/office/officeart/2005/8/layout/orgChart1"/>
-    <dgm:cxn modelId="{374EABB5-B2E3-4086-AF66-1CC5212CC61F}" type="presParOf" srcId="{8F421187-AA53-4554-8029-93D1B11F8D6B}" destId="{6D1E6B30-248F-40BF-8434-B10CADA522D4}" srcOrd="2" destOrd="0" presId="urn:microsoft.com/office/officeart/2005/8/layout/orgChart1"/>
-    <dgm:cxn modelId="{FCC22F31-401C-4D11-AF91-7FDBC75E911C}" type="presParOf" srcId="{F19675B1-3959-43BA-A885-3385DCEACD1F}" destId="{0844DC12-1969-4360-A62B-FB64B7339EBC}" srcOrd="4" destOrd="0" presId="urn:microsoft.com/office/officeart/2005/8/layout/orgChart1"/>
-    <dgm:cxn modelId="{E7177A94-E97F-4BA9-B0BC-41D48CBDC53C}" type="presParOf" srcId="{F19675B1-3959-43BA-A885-3385DCEACD1F}" destId="{0E8E3671-EE4D-4C9B-B5B7-5360D1C8DB26}" srcOrd="5" destOrd="0" presId="urn:microsoft.com/office/officeart/2005/8/layout/orgChart1"/>
-    <dgm:cxn modelId="{2E299950-5325-4BAE-8425-23EBE2CB48CF}" type="presParOf" srcId="{0E8E3671-EE4D-4C9B-B5B7-5360D1C8DB26}" destId="{AEE203B6-9750-421A-AEB3-C6E25E308C0B}" srcOrd="0" destOrd="0" presId="urn:microsoft.com/office/officeart/2005/8/layout/orgChart1"/>
-    <dgm:cxn modelId="{87BFE9B1-C2CA-4AFC-B4B1-9EF6A09772B1}" type="presParOf" srcId="{AEE203B6-9750-421A-AEB3-C6E25E308C0B}" destId="{1FA25DF1-C892-46C7-81DF-16443DDEB3C9}" srcOrd="0" destOrd="0" presId="urn:microsoft.com/office/officeart/2005/8/layout/orgChart1"/>
-    <dgm:cxn modelId="{9C3A4CB5-E511-443B-B1EC-5E1D7B57317D}" type="presParOf" srcId="{AEE203B6-9750-421A-AEB3-C6E25E308C0B}" destId="{19F2A717-476F-483C-872F-B2788DF35F1E}" srcOrd="1" destOrd="0" presId="urn:microsoft.com/office/officeart/2005/8/layout/orgChart1"/>
-    <dgm:cxn modelId="{C4DD48D2-B54D-4871-8D06-2033928E5BD6}" type="presParOf" srcId="{0E8E3671-EE4D-4C9B-B5B7-5360D1C8DB26}" destId="{5F3246FE-3CE1-4804-8228-170E7E1296A0}" srcOrd="1" destOrd="0" presId="urn:microsoft.com/office/officeart/2005/8/layout/orgChart1"/>
-    <dgm:cxn modelId="{689A3B60-7A83-47EF-B2BD-EC9430A78C73}" type="presParOf" srcId="{5F3246FE-3CE1-4804-8228-170E7E1296A0}" destId="{6CCF958D-1A0F-49EE-B204-5CE9E82955E8}" srcOrd="0" destOrd="0" presId="urn:microsoft.com/office/officeart/2005/8/layout/orgChart1"/>
-    <dgm:cxn modelId="{FC06EAA2-B793-4955-AFA4-A8C31C52CDBA}" type="presParOf" srcId="{5F3246FE-3CE1-4804-8228-170E7E1296A0}" destId="{AE7E61CE-AA9B-4E32-97F3-F90315F3B0AA}" srcOrd="1" destOrd="0" presId="urn:microsoft.com/office/officeart/2005/8/layout/orgChart1"/>
-    <dgm:cxn modelId="{645F4B39-E880-4184-BAC4-C7841660F58F}" type="presParOf" srcId="{AE7E61CE-AA9B-4E32-97F3-F90315F3B0AA}" destId="{384806F6-40E3-4469-864C-C1217E00C2E1}" srcOrd="0" destOrd="0" presId="urn:microsoft.com/office/officeart/2005/8/layout/orgChart1"/>
-    <dgm:cxn modelId="{018286FB-140A-4808-AB17-6236B3979790}" type="presParOf" srcId="{384806F6-40E3-4469-864C-C1217E00C2E1}" destId="{8D5AE2F4-B0BB-45E2-AC6F-A2BE30D41A21}" srcOrd="0" destOrd="0" presId="urn:microsoft.com/office/officeart/2005/8/layout/orgChart1"/>
-    <dgm:cxn modelId="{8C74532F-2AA7-4932-B418-FE7C1E6E4568}" type="presParOf" srcId="{384806F6-40E3-4469-864C-C1217E00C2E1}" destId="{51EEB651-417E-4A6D-89BA-6A4F4D4F1A40}" srcOrd="1" destOrd="0" presId="urn:microsoft.com/office/officeart/2005/8/layout/orgChart1"/>
-    <dgm:cxn modelId="{F880606A-9AF6-48F9-B41D-92B8200D9FAC}" type="presParOf" srcId="{AE7E61CE-AA9B-4E32-97F3-F90315F3B0AA}" destId="{FE857D6B-87F0-4649-8AD9-E0E68BDE045C}" srcOrd="1" destOrd="0" presId="urn:microsoft.com/office/officeart/2005/8/layout/orgChart1"/>
-    <dgm:cxn modelId="{69F9C122-5159-4401-883A-873692D855CD}" type="presParOf" srcId="{AE7E61CE-AA9B-4E32-97F3-F90315F3B0AA}" destId="{39A1D183-194A-44CA-A1D8-024EB6FF0A2E}" srcOrd="2" destOrd="0" presId="urn:microsoft.com/office/officeart/2005/8/layout/orgChart1"/>
-    <dgm:cxn modelId="{9B9611CD-BD38-4D7F-9C43-78E56F3A532C}" type="presParOf" srcId="{5F3246FE-3CE1-4804-8228-170E7E1296A0}" destId="{7756EA0A-4F78-4F3A-990D-E4D1B498BB1D}" srcOrd="2" destOrd="0" presId="urn:microsoft.com/office/officeart/2005/8/layout/orgChart1"/>
-    <dgm:cxn modelId="{A7EE513B-E144-468C-BD71-1332F9C9FA25}" type="presParOf" srcId="{5F3246FE-3CE1-4804-8228-170E7E1296A0}" destId="{95E7344E-FF4D-434B-BBC2-F05D4441EC03}" srcOrd="3" destOrd="0" presId="urn:microsoft.com/office/officeart/2005/8/layout/orgChart1"/>
-    <dgm:cxn modelId="{A5F1CE6A-B698-45C5-BCEA-71932E497A39}" type="presParOf" srcId="{95E7344E-FF4D-434B-BBC2-F05D4441EC03}" destId="{DB211E8F-CC3E-4E18-A97B-053AC9B1DA9F}" srcOrd="0" destOrd="0" presId="urn:microsoft.com/office/officeart/2005/8/layout/orgChart1"/>
-    <dgm:cxn modelId="{6D0D6BFB-0E7C-444D-BD1A-F749CFFCCD12}" type="presParOf" srcId="{DB211E8F-CC3E-4E18-A97B-053AC9B1DA9F}" destId="{8FADBEE9-A6FD-4305-A890-D346B4751364}" srcOrd="0" destOrd="0" presId="urn:microsoft.com/office/officeart/2005/8/layout/orgChart1"/>
-    <dgm:cxn modelId="{F9F71BAE-B8C0-4235-A6F7-CF0348DA1E31}" type="presParOf" srcId="{DB211E8F-CC3E-4E18-A97B-053AC9B1DA9F}" destId="{C193F619-BB38-4DD1-B00D-2D950100ADC2}" srcOrd="1" destOrd="0" presId="urn:microsoft.com/office/officeart/2005/8/layout/orgChart1"/>
-    <dgm:cxn modelId="{186FE714-05EF-420E-AF6D-CFBBD7706564}" type="presParOf" srcId="{95E7344E-FF4D-434B-BBC2-F05D4441EC03}" destId="{5E18D7C6-8579-42BF-95F6-437FFCE97C49}" srcOrd="1" destOrd="0" presId="urn:microsoft.com/office/officeart/2005/8/layout/orgChart1"/>
-    <dgm:cxn modelId="{01CA240D-BB06-40A6-8854-2D5DC240683B}" type="presParOf" srcId="{95E7344E-FF4D-434B-BBC2-F05D4441EC03}" destId="{D1068727-FAF3-4FE8-A2A8-A906C9A3D405}" srcOrd="2" destOrd="0" presId="urn:microsoft.com/office/officeart/2005/8/layout/orgChart1"/>
-    <dgm:cxn modelId="{7D0574D9-840E-403B-A5CD-1737CCA4A599}" type="presParOf" srcId="{5F3246FE-3CE1-4804-8228-170E7E1296A0}" destId="{3684AE11-CAE1-4580-8AF7-016CBFC7BD3A}" srcOrd="4" destOrd="0" presId="urn:microsoft.com/office/officeart/2005/8/layout/orgChart1"/>
-    <dgm:cxn modelId="{7F1825F2-0194-42A7-BD6D-82BBCD791A4E}" type="presParOf" srcId="{5F3246FE-3CE1-4804-8228-170E7E1296A0}" destId="{3A6475BB-01B9-401E-9E47-BED1A698554F}" srcOrd="5" destOrd="0" presId="urn:microsoft.com/office/officeart/2005/8/layout/orgChart1"/>
-    <dgm:cxn modelId="{71411A9A-7CA5-40CA-ACA6-7224B334F1CD}" type="presParOf" srcId="{3A6475BB-01B9-401E-9E47-BED1A698554F}" destId="{7833BD49-312C-433F-BD5E-371FAC6D6A85}" srcOrd="0" destOrd="0" presId="urn:microsoft.com/office/officeart/2005/8/layout/orgChart1"/>
-    <dgm:cxn modelId="{D05C8BC5-75D3-4171-91AA-94C3A19D4312}" type="presParOf" srcId="{7833BD49-312C-433F-BD5E-371FAC6D6A85}" destId="{2D0927C1-C2B8-4654-806E-ED0D04F1813B}" srcOrd="0" destOrd="0" presId="urn:microsoft.com/office/officeart/2005/8/layout/orgChart1"/>
-    <dgm:cxn modelId="{C9D2DB73-E07A-4ED9-97C4-7448C0C9989E}" type="presParOf" srcId="{7833BD49-312C-433F-BD5E-371FAC6D6A85}" destId="{CCCCCCB3-AE92-4D1B-9CB2-AABE344E256F}" srcOrd="1" destOrd="0" presId="urn:microsoft.com/office/officeart/2005/8/layout/orgChart1"/>
-    <dgm:cxn modelId="{0EEA6C9C-1DA0-4B8D-A39C-D15D29428DE6}" type="presParOf" srcId="{3A6475BB-01B9-401E-9E47-BED1A698554F}" destId="{52E535AC-CD8F-4886-90F6-D6A65ED727A3}" srcOrd="1" destOrd="0" presId="urn:microsoft.com/office/officeart/2005/8/layout/orgChart1"/>
-    <dgm:cxn modelId="{35176563-C743-4DFE-A104-86B8288F7EC8}" type="presParOf" srcId="{3A6475BB-01B9-401E-9E47-BED1A698554F}" destId="{E7059D47-78B4-4CD4-AC16-7E40B995F2C5}" srcOrd="2" destOrd="0" presId="urn:microsoft.com/office/officeart/2005/8/layout/orgChart1"/>
-    <dgm:cxn modelId="{EBEED59F-D7AC-435A-BAFA-CEC1CB2EDBAD}" type="presParOf" srcId="{0E8E3671-EE4D-4C9B-B5B7-5360D1C8DB26}" destId="{55299214-8693-41F8-8CAA-FAC3AD7AC0B8}" srcOrd="2" destOrd="0" presId="urn:microsoft.com/office/officeart/2005/8/layout/orgChart1"/>
-    <dgm:cxn modelId="{D0388800-533C-4C57-B0DD-7B0D229F43E6}" type="presParOf" srcId="{F19675B1-3959-43BA-A885-3385DCEACD1F}" destId="{E2CA1D28-0DDC-4D38-8443-DAA68D57AE14}" srcOrd="6" destOrd="0" presId="urn:microsoft.com/office/officeart/2005/8/layout/orgChart1"/>
-    <dgm:cxn modelId="{0CA029BD-EB1F-4116-93CA-EF7F4652AC02}" type="presParOf" srcId="{F19675B1-3959-43BA-A885-3385DCEACD1F}" destId="{266D53B6-3BB4-4ECD-8DE0-A2BA4611933F}" srcOrd="7" destOrd="0" presId="urn:microsoft.com/office/officeart/2005/8/layout/orgChart1"/>
-    <dgm:cxn modelId="{AE3FA989-82C4-4642-B220-BFBA514A2985}" type="presParOf" srcId="{266D53B6-3BB4-4ECD-8DE0-A2BA4611933F}" destId="{00934A53-A6F2-44C0-8CD2-236B638D76B1}" srcOrd="0" destOrd="0" presId="urn:microsoft.com/office/officeart/2005/8/layout/orgChart1"/>
-    <dgm:cxn modelId="{EF506751-55AD-4CC2-971D-C2AD2F7FACDF}" type="presParOf" srcId="{00934A53-A6F2-44C0-8CD2-236B638D76B1}" destId="{DB28635D-A2F0-40A4-91F0-F0FCBC53160C}" srcOrd="0" destOrd="0" presId="urn:microsoft.com/office/officeart/2005/8/layout/orgChart1"/>
-    <dgm:cxn modelId="{85B0ECE3-5FF2-4897-B81D-BB65B3061DDB}" type="presParOf" srcId="{00934A53-A6F2-44C0-8CD2-236B638D76B1}" destId="{888030B3-26D5-4A7A-B12B-5685FB2BA710}" srcOrd="1" destOrd="0" presId="urn:microsoft.com/office/officeart/2005/8/layout/orgChart1"/>
-    <dgm:cxn modelId="{11482311-5AA4-4717-8A61-7462ABEB2185}" type="presParOf" srcId="{266D53B6-3BB4-4ECD-8DE0-A2BA4611933F}" destId="{3B31657F-5095-429F-A5C8-2A80B6FBD435}" srcOrd="1" destOrd="0" presId="urn:microsoft.com/office/officeart/2005/8/layout/orgChart1"/>
-    <dgm:cxn modelId="{AA5E9A27-6582-45A2-B342-3290B3BC4CE0}" type="presParOf" srcId="{3B31657F-5095-429F-A5C8-2A80B6FBD435}" destId="{B6AE8000-8DEF-4676-8133-495CD864D191}" srcOrd="0" destOrd="0" presId="urn:microsoft.com/office/officeart/2005/8/layout/orgChart1"/>
-    <dgm:cxn modelId="{617F84A2-4E4E-4E64-9733-D9D6703B9301}" type="presParOf" srcId="{3B31657F-5095-429F-A5C8-2A80B6FBD435}" destId="{CED35166-9586-47CA-83AB-4668D2A25FEF}" srcOrd="1" destOrd="0" presId="urn:microsoft.com/office/officeart/2005/8/layout/orgChart1"/>
-    <dgm:cxn modelId="{3F3CECFD-D710-4998-8906-61C990195002}" type="presParOf" srcId="{CED35166-9586-47CA-83AB-4668D2A25FEF}" destId="{066CA839-DAEF-472E-912E-1B146D56EBF9}" srcOrd="0" destOrd="0" presId="urn:microsoft.com/office/officeart/2005/8/layout/orgChart1"/>
-    <dgm:cxn modelId="{7C05D5F1-A02A-4154-8FD7-B9CE57B57647}" type="presParOf" srcId="{066CA839-DAEF-472E-912E-1B146D56EBF9}" destId="{10B91571-5CE5-42A3-A5B0-E6F16856F0CF}" srcOrd="0" destOrd="0" presId="urn:microsoft.com/office/officeart/2005/8/layout/orgChart1"/>
-    <dgm:cxn modelId="{4F47EC9F-345F-447A-8AA6-DC5FAAE39E2A}" type="presParOf" srcId="{066CA839-DAEF-472E-912E-1B146D56EBF9}" destId="{059BB235-3398-4774-91ED-6230AB110204}" srcOrd="1" destOrd="0" presId="urn:microsoft.com/office/officeart/2005/8/layout/orgChart1"/>
-    <dgm:cxn modelId="{24E56F48-200C-41C8-A024-16418A888F45}" type="presParOf" srcId="{CED35166-9586-47CA-83AB-4668D2A25FEF}" destId="{268A704B-9F6C-45B4-AD93-D0BE24038C2F}" srcOrd="1" destOrd="0" presId="urn:microsoft.com/office/officeart/2005/8/layout/orgChart1"/>
-    <dgm:cxn modelId="{E6D04956-ABAF-47D9-B8C1-70DA4D431965}" type="presParOf" srcId="{CED35166-9586-47CA-83AB-4668D2A25FEF}" destId="{D1C47A78-CB02-4409-8632-71746C5F3464}" srcOrd="2" destOrd="0" presId="urn:microsoft.com/office/officeart/2005/8/layout/orgChart1"/>
-    <dgm:cxn modelId="{F3BF6DAD-4A9E-4AF0-BC0F-1697FBAF58C5}" type="presParOf" srcId="{3B31657F-5095-429F-A5C8-2A80B6FBD435}" destId="{70790399-97EE-40F4-87F5-8D7E6E27F148}" srcOrd="2" destOrd="0" presId="urn:microsoft.com/office/officeart/2005/8/layout/orgChart1"/>
-    <dgm:cxn modelId="{5916DDCC-7415-417F-A307-CDECCAF3CFB9}" type="presParOf" srcId="{3B31657F-5095-429F-A5C8-2A80B6FBD435}" destId="{283E8FE7-3662-4A00-9CC1-E45F87FF4903}" srcOrd="3" destOrd="0" presId="urn:microsoft.com/office/officeart/2005/8/layout/orgChart1"/>
-    <dgm:cxn modelId="{20279807-AA29-43A4-B10E-57D949A04AE6}" type="presParOf" srcId="{283E8FE7-3662-4A00-9CC1-E45F87FF4903}" destId="{790A1B8E-B04E-4A29-8E24-7BCDC3EA1100}" srcOrd="0" destOrd="0" presId="urn:microsoft.com/office/officeart/2005/8/layout/orgChart1"/>
-    <dgm:cxn modelId="{AED5283B-9C8E-4F2D-AD46-88A8FAAABC2E}" type="presParOf" srcId="{790A1B8E-B04E-4A29-8E24-7BCDC3EA1100}" destId="{78E5D5B8-78D8-4A7C-880F-2129CD4097E9}" srcOrd="0" destOrd="0" presId="urn:microsoft.com/office/officeart/2005/8/layout/orgChart1"/>
-    <dgm:cxn modelId="{D6712062-4592-455E-AAEC-CD477D5E0719}" type="presParOf" srcId="{790A1B8E-B04E-4A29-8E24-7BCDC3EA1100}" destId="{8233B0CF-3412-43E6-8AA4-DDC68E5DF432}" srcOrd="1" destOrd="0" presId="urn:microsoft.com/office/officeart/2005/8/layout/orgChart1"/>
-    <dgm:cxn modelId="{C1BBA6FA-5423-43F0-A35F-20B4DAEF53F1}" type="presParOf" srcId="{283E8FE7-3662-4A00-9CC1-E45F87FF4903}" destId="{B9B3FA55-F9BB-4B92-A756-E9F7B6977E31}" srcOrd="1" destOrd="0" presId="urn:microsoft.com/office/officeart/2005/8/layout/orgChart1"/>
-    <dgm:cxn modelId="{EE240867-C74D-4A7B-96BA-366CCE559C37}" type="presParOf" srcId="{283E8FE7-3662-4A00-9CC1-E45F87FF4903}" destId="{8B0EB83C-19D8-4651-A63F-10218F69A761}" srcOrd="2" destOrd="0" presId="urn:microsoft.com/office/officeart/2005/8/layout/orgChart1"/>
-    <dgm:cxn modelId="{B59F9285-E7CE-4C73-9127-4C8219BF7270}" type="presParOf" srcId="{3B31657F-5095-429F-A5C8-2A80B6FBD435}" destId="{F7488C6A-BDFC-4F47-AD1F-7FB9492919A9}" srcOrd="4" destOrd="0" presId="urn:microsoft.com/office/officeart/2005/8/layout/orgChart1"/>
-    <dgm:cxn modelId="{AE7EDD2E-1262-46C7-834B-65EB0D14F24B}" type="presParOf" srcId="{3B31657F-5095-429F-A5C8-2A80B6FBD435}" destId="{58EDEFD5-0FB6-4B48-BADF-806A2C26703A}" srcOrd="5" destOrd="0" presId="urn:microsoft.com/office/officeart/2005/8/layout/orgChart1"/>
-    <dgm:cxn modelId="{05D4A7DC-60D3-4FAF-9FF0-854F0E94FEBC}" type="presParOf" srcId="{58EDEFD5-0FB6-4B48-BADF-806A2C26703A}" destId="{301F4152-6069-4904-ADF9-A505B5FC71AF}" srcOrd="0" destOrd="0" presId="urn:microsoft.com/office/officeart/2005/8/layout/orgChart1"/>
-    <dgm:cxn modelId="{BDA968B7-11C3-4FDF-91E0-2C137157F40D}" type="presParOf" srcId="{301F4152-6069-4904-ADF9-A505B5FC71AF}" destId="{4666A5C6-BA5E-4C44-A413-DC679EF65C24}" srcOrd="0" destOrd="0" presId="urn:microsoft.com/office/officeart/2005/8/layout/orgChart1"/>
-    <dgm:cxn modelId="{C9917257-3525-4966-8191-5C9CE7D6DCFA}" type="presParOf" srcId="{301F4152-6069-4904-ADF9-A505B5FC71AF}" destId="{C5839704-30EA-47C1-B503-4059571A7837}" srcOrd="1" destOrd="0" presId="urn:microsoft.com/office/officeart/2005/8/layout/orgChart1"/>
-    <dgm:cxn modelId="{27B6BC07-D3DF-4201-AE07-2A70CC8CD5BA}" type="presParOf" srcId="{58EDEFD5-0FB6-4B48-BADF-806A2C26703A}" destId="{237B4E32-3F3B-47A2-8970-08343BB22A23}" srcOrd="1" destOrd="0" presId="urn:microsoft.com/office/officeart/2005/8/layout/orgChart1"/>
-    <dgm:cxn modelId="{C4E5368F-FC69-428E-A10A-A4DBC447DE80}" type="presParOf" srcId="{58EDEFD5-0FB6-4B48-BADF-806A2C26703A}" destId="{D0698E13-40C7-436B-B983-5FFA9DAA8A5B}" srcOrd="2" destOrd="0" presId="urn:microsoft.com/office/officeart/2005/8/layout/orgChart1"/>
-    <dgm:cxn modelId="{8A0CB3EE-D58B-44A8-95D1-674C9542BFB8}" type="presParOf" srcId="{266D53B6-3BB4-4ECD-8DE0-A2BA4611933F}" destId="{9261C77D-AD75-479E-B8B2-EF54763AD397}" srcOrd="2" destOrd="0" presId="urn:microsoft.com/office/officeart/2005/8/layout/orgChart1"/>
-    <dgm:cxn modelId="{BC6ADD6F-274A-4BE7-A39C-591771635BAC}" type="presParOf" srcId="{F19675B1-3959-43BA-A885-3385DCEACD1F}" destId="{EDB5EBCC-AAEC-4DDD-B2C1-93285CFF234B}" srcOrd="8" destOrd="0" presId="urn:microsoft.com/office/officeart/2005/8/layout/orgChart1"/>
-    <dgm:cxn modelId="{53B4C211-4FD2-4A01-85F7-3CDC916623CC}" type="presParOf" srcId="{F19675B1-3959-43BA-A885-3385DCEACD1F}" destId="{AAFBD0A9-117C-49B4-9B74-463BD6935746}" srcOrd="9" destOrd="0" presId="urn:microsoft.com/office/officeart/2005/8/layout/orgChart1"/>
-    <dgm:cxn modelId="{55FA4AD7-2C97-44B2-86A9-5DE71C21F419}" type="presParOf" srcId="{AAFBD0A9-117C-49B4-9B74-463BD6935746}" destId="{4F87566B-9170-4B05-A1A1-D91D69EAFF37}" srcOrd="0" destOrd="0" presId="urn:microsoft.com/office/officeart/2005/8/layout/orgChart1"/>
-    <dgm:cxn modelId="{71D5FFE7-306D-48E6-B39D-5C4B263D0631}" type="presParOf" srcId="{4F87566B-9170-4B05-A1A1-D91D69EAFF37}" destId="{57632859-120D-404D-B83F-7396FE292C73}" srcOrd="0" destOrd="0" presId="urn:microsoft.com/office/officeart/2005/8/layout/orgChart1"/>
-    <dgm:cxn modelId="{971EF0D3-8E23-4649-88F5-9D41B4C915F5}" type="presParOf" srcId="{4F87566B-9170-4B05-A1A1-D91D69EAFF37}" destId="{3C6E5EC1-B665-4572-B911-2A742B5F802B}" srcOrd="1" destOrd="0" presId="urn:microsoft.com/office/officeart/2005/8/layout/orgChart1"/>
-    <dgm:cxn modelId="{03D5DFD6-C449-49F0-9C58-0D40C7DB6D0B}" type="presParOf" srcId="{AAFBD0A9-117C-49B4-9B74-463BD6935746}" destId="{3FE5FCB3-151E-4AAA-B71A-63158DA963EA}" srcOrd="1" destOrd="0" presId="urn:microsoft.com/office/officeart/2005/8/layout/orgChart1"/>
-    <dgm:cxn modelId="{E3245378-150C-4AA7-A587-ED194B7EB5AE}" type="presParOf" srcId="{3FE5FCB3-151E-4AAA-B71A-63158DA963EA}" destId="{9668EA97-9A6A-49D1-A141-48FB286F2E26}" srcOrd="0" destOrd="0" presId="urn:microsoft.com/office/officeart/2005/8/layout/orgChart1"/>
-    <dgm:cxn modelId="{52432F4B-91CB-4A37-BEBF-97CCBF29DBFA}" type="presParOf" srcId="{3FE5FCB3-151E-4AAA-B71A-63158DA963EA}" destId="{6ACB89F8-C3F2-4A95-A8CA-9108A7AA4E75}" srcOrd="1" destOrd="0" presId="urn:microsoft.com/office/officeart/2005/8/layout/orgChart1"/>
-    <dgm:cxn modelId="{CA924A5E-62BC-4EEB-82B9-B70B3E9CB90B}" type="presParOf" srcId="{6ACB89F8-C3F2-4A95-A8CA-9108A7AA4E75}" destId="{64008475-BDED-4CCB-914F-6FE2D452AA5F}" srcOrd="0" destOrd="0" presId="urn:microsoft.com/office/officeart/2005/8/layout/orgChart1"/>
-    <dgm:cxn modelId="{C2F004E2-37EA-4F4E-837A-76A447A658D9}" type="presParOf" srcId="{64008475-BDED-4CCB-914F-6FE2D452AA5F}" destId="{F864DEC5-E3B5-4F0F-9E10-4F159F21FE43}" srcOrd="0" destOrd="0" presId="urn:microsoft.com/office/officeart/2005/8/layout/orgChart1"/>
-    <dgm:cxn modelId="{62523241-4C06-4639-AB53-7CE9609F9E65}" type="presParOf" srcId="{64008475-BDED-4CCB-914F-6FE2D452AA5F}" destId="{17E96035-8719-4A90-9F09-A40F0679CF84}" srcOrd="1" destOrd="0" presId="urn:microsoft.com/office/officeart/2005/8/layout/orgChart1"/>
-    <dgm:cxn modelId="{B5EF3369-2FC2-4A4E-90FA-F2EB918E4F1E}" type="presParOf" srcId="{6ACB89F8-C3F2-4A95-A8CA-9108A7AA4E75}" destId="{C701CAFF-DD26-4B23-99A1-718618D4BB1C}" srcOrd="1" destOrd="0" presId="urn:microsoft.com/office/officeart/2005/8/layout/orgChart1"/>
-    <dgm:cxn modelId="{F2759A65-F3D4-4594-AFF9-284E2AB5F239}" type="presParOf" srcId="{6ACB89F8-C3F2-4A95-A8CA-9108A7AA4E75}" destId="{EFF4E232-EBA8-48D7-A043-17DE48943034}" srcOrd="2" destOrd="0" presId="urn:microsoft.com/office/officeart/2005/8/layout/orgChart1"/>
-    <dgm:cxn modelId="{12209B4D-8EC4-4369-82A4-36EB8F60CE21}" type="presParOf" srcId="{3FE5FCB3-151E-4AAA-B71A-63158DA963EA}" destId="{C533E5AC-074B-469B-84A4-D8DF587D800C}" srcOrd="2" destOrd="0" presId="urn:microsoft.com/office/officeart/2005/8/layout/orgChart1"/>
-    <dgm:cxn modelId="{A9721A2D-6E8E-4EE9-B766-9B9C89A22A99}" type="presParOf" srcId="{3FE5FCB3-151E-4AAA-B71A-63158DA963EA}" destId="{924B196E-0AE0-4E89-88C9-ED3D895EB2BC}" srcOrd="3" destOrd="0" presId="urn:microsoft.com/office/officeart/2005/8/layout/orgChart1"/>
-    <dgm:cxn modelId="{3561A26B-7DDB-40E2-8537-5E629C33208B}" type="presParOf" srcId="{924B196E-0AE0-4E89-88C9-ED3D895EB2BC}" destId="{BBD261A2-44E7-4BFF-8F0F-522128DE0B9A}" srcOrd="0" destOrd="0" presId="urn:microsoft.com/office/officeart/2005/8/layout/orgChart1"/>
-    <dgm:cxn modelId="{A5A071ED-DDFA-4496-A809-A1C4C96C2901}" type="presParOf" srcId="{BBD261A2-44E7-4BFF-8F0F-522128DE0B9A}" destId="{F0A517AB-DDA7-4B8C-8330-27F8C10F5634}" srcOrd="0" destOrd="0" presId="urn:microsoft.com/office/officeart/2005/8/layout/orgChart1"/>
-    <dgm:cxn modelId="{70BC3B86-BAAB-4BD3-90C1-99D1F40B6CCB}" type="presParOf" srcId="{BBD261A2-44E7-4BFF-8F0F-522128DE0B9A}" destId="{6AED5D12-C6A4-4ECF-907A-D0C259CC59D2}" srcOrd="1" destOrd="0" presId="urn:microsoft.com/office/officeart/2005/8/layout/orgChart1"/>
-    <dgm:cxn modelId="{788948ED-B263-4B24-A902-FE2DA5F9E1AC}" type="presParOf" srcId="{924B196E-0AE0-4E89-88C9-ED3D895EB2BC}" destId="{A614F300-91D0-4DBA-B43E-CFF19F4FC6E1}" srcOrd="1" destOrd="0" presId="urn:microsoft.com/office/officeart/2005/8/layout/orgChart1"/>
-    <dgm:cxn modelId="{376F8075-57C8-4F8F-B544-B354C1C6D315}" type="presParOf" srcId="{924B196E-0AE0-4E89-88C9-ED3D895EB2BC}" destId="{22270577-0F13-488A-9D9A-83CBE026D0E3}" srcOrd="2" destOrd="0" presId="urn:microsoft.com/office/officeart/2005/8/layout/orgChart1"/>
-    <dgm:cxn modelId="{BC1D21A0-6171-41CD-B3E1-78368B9FB631}" type="presParOf" srcId="{3FE5FCB3-151E-4AAA-B71A-63158DA963EA}" destId="{8D8D1D11-FEB7-4BF1-92CD-87CB27308046}" srcOrd="4" destOrd="0" presId="urn:microsoft.com/office/officeart/2005/8/layout/orgChart1"/>
-    <dgm:cxn modelId="{9AD28AF8-FB09-46AC-8609-87C0718D643C}" type="presParOf" srcId="{3FE5FCB3-151E-4AAA-B71A-63158DA963EA}" destId="{67377324-D722-440E-84D8-39E8E46F5379}" srcOrd="5" destOrd="0" presId="urn:microsoft.com/office/officeart/2005/8/layout/orgChart1"/>
-    <dgm:cxn modelId="{FFC7E81E-3019-4558-9F5E-FB332DB5E455}" type="presParOf" srcId="{67377324-D722-440E-84D8-39E8E46F5379}" destId="{BDAE47AE-A20A-425F-8E14-4F6889D93203}" srcOrd="0" destOrd="0" presId="urn:microsoft.com/office/officeart/2005/8/layout/orgChart1"/>
-    <dgm:cxn modelId="{9DBE04B3-98EB-489A-BE1C-2E5A821479F6}" type="presParOf" srcId="{BDAE47AE-A20A-425F-8E14-4F6889D93203}" destId="{5258DC8D-8EE0-4CC4-A92C-300A7ED1F995}" srcOrd="0" destOrd="0" presId="urn:microsoft.com/office/officeart/2005/8/layout/orgChart1"/>
-    <dgm:cxn modelId="{404062D3-06D8-4DE4-AF8E-1EFA277069B4}" type="presParOf" srcId="{BDAE47AE-A20A-425F-8E14-4F6889D93203}" destId="{FB8425BB-A470-4265-A83D-C87D7FB1BD6E}" srcOrd="1" destOrd="0" presId="urn:microsoft.com/office/officeart/2005/8/layout/orgChart1"/>
-    <dgm:cxn modelId="{EEEBA4D6-83BA-4A89-9F71-342256272A37}" type="presParOf" srcId="{67377324-D722-440E-84D8-39E8E46F5379}" destId="{27FE2E9E-D414-4547-A951-7C6091ACD3D4}" srcOrd="1" destOrd="0" presId="urn:microsoft.com/office/officeart/2005/8/layout/orgChart1"/>
-    <dgm:cxn modelId="{4324E085-C5FB-4F80-A423-1A74D3734BB2}" type="presParOf" srcId="{67377324-D722-440E-84D8-39E8E46F5379}" destId="{65F2A1F0-F62A-4116-AF66-2DF563C84D96}" srcOrd="2" destOrd="0" presId="urn:microsoft.com/office/officeart/2005/8/layout/orgChart1"/>
-    <dgm:cxn modelId="{1339EA66-EBB8-4116-BFD4-6ADAC882B6DA}" type="presParOf" srcId="{3FE5FCB3-151E-4AAA-B71A-63158DA963EA}" destId="{16A683E6-F0F1-4CC4-B60B-51DDDDD5BF39}" srcOrd="6" destOrd="0" presId="urn:microsoft.com/office/officeart/2005/8/layout/orgChart1"/>
-    <dgm:cxn modelId="{047176FE-B5A3-4925-A6CE-2AD10B3975A8}" type="presParOf" srcId="{3FE5FCB3-151E-4AAA-B71A-63158DA963EA}" destId="{4346A7B9-6E2C-4FEC-90AF-31622B316E7E}" srcOrd="7" destOrd="0" presId="urn:microsoft.com/office/officeart/2005/8/layout/orgChart1"/>
-    <dgm:cxn modelId="{4FAFEB93-C648-45E6-8B96-77C09C641DDE}" type="presParOf" srcId="{4346A7B9-6E2C-4FEC-90AF-31622B316E7E}" destId="{72DFDEB5-577F-4A70-808E-B21620FAE710}" srcOrd="0" destOrd="0" presId="urn:microsoft.com/office/officeart/2005/8/layout/orgChart1"/>
-    <dgm:cxn modelId="{E96C8C6E-791D-4FFE-99AB-754ECAD6F3CB}" type="presParOf" srcId="{72DFDEB5-577F-4A70-808E-B21620FAE710}" destId="{93EB46DE-E1FC-4DBC-A924-8BC4E073F16A}" srcOrd="0" destOrd="0" presId="urn:microsoft.com/office/officeart/2005/8/layout/orgChart1"/>
-    <dgm:cxn modelId="{20612F71-CE24-4292-B1EE-40EA9891761F}" type="presParOf" srcId="{72DFDEB5-577F-4A70-808E-B21620FAE710}" destId="{CDD5EB14-CE7F-4CB2-B425-0A8C553D8614}" srcOrd="1" destOrd="0" presId="urn:microsoft.com/office/officeart/2005/8/layout/orgChart1"/>
-    <dgm:cxn modelId="{0EFE58FA-8F68-4745-BAA1-AA814FC4B644}" type="presParOf" srcId="{4346A7B9-6E2C-4FEC-90AF-31622B316E7E}" destId="{BF66D8A3-1E3A-4C58-9B14-F38913BA8FFD}" srcOrd="1" destOrd="0" presId="urn:microsoft.com/office/officeart/2005/8/layout/orgChart1"/>
-    <dgm:cxn modelId="{C0BE9DD6-3098-4E2B-ACD5-4FD6BB9C3CB3}" type="presParOf" srcId="{4346A7B9-6E2C-4FEC-90AF-31622B316E7E}" destId="{536505E3-38F8-4C98-A433-994FB999F26A}" srcOrd="2" destOrd="0" presId="urn:microsoft.com/office/officeart/2005/8/layout/orgChart1"/>
-    <dgm:cxn modelId="{D43DF8FA-4955-4262-9624-D66D57275BBF}" type="presParOf" srcId="{3FE5FCB3-151E-4AAA-B71A-63158DA963EA}" destId="{160F94A8-6A5A-43D6-AE72-0489B033246E}" srcOrd="8" destOrd="0" presId="urn:microsoft.com/office/officeart/2005/8/layout/orgChart1"/>
-    <dgm:cxn modelId="{0A233BE7-6C97-49AA-81A2-51699F8B2DFD}" type="presParOf" srcId="{3FE5FCB3-151E-4AAA-B71A-63158DA963EA}" destId="{66349751-1B96-4A6B-95AA-F692E4529B3F}" srcOrd="9" destOrd="0" presId="urn:microsoft.com/office/officeart/2005/8/layout/orgChart1"/>
-    <dgm:cxn modelId="{D11039D7-9C4F-496F-97CA-83B37E98D376}" type="presParOf" srcId="{66349751-1B96-4A6B-95AA-F692E4529B3F}" destId="{9F4BD2EB-A9DD-4346-A566-0ADF0563C839}" srcOrd="0" destOrd="0" presId="urn:microsoft.com/office/officeart/2005/8/layout/orgChart1"/>
-    <dgm:cxn modelId="{71DC20F9-6DC0-49CC-A079-3E276F7B3D6D}" type="presParOf" srcId="{9F4BD2EB-A9DD-4346-A566-0ADF0563C839}" destId="{B17C1864-87C1-4D35-93F8-7AC0ACE7A6CC}" srcOrd="0" destOrd="0" presId="urn:microsoft.com/office/officeart/2005/8/layout/orgChart1"/>
-    <dgm:cxn modelId="{8BD1A2C9-304A-471E-AEDF-545F3180D331}" type="presParOf" srcId="{9F4BD2EB-A9DD-4346-A566-0ADF0563C839}" destId="{A4FB3E05-F1A6-4D0D-AAAD-9C3EE92EA43E}" srcOrd="1" destOrd="0" presId="urn:microsoft.com/office/officeart/2005/8/layout/orgChart1"/>
-    <dgm:cxn modelId="{CE11E507-0747-4C62-BD25-FDFF9B6DB041}" type="presParOf" srcId="{66349751-1B96-4A6B-95AA-F692E4529B3F}" destId="{704053C8-9E33-4958-A197-554CF096319C}" srcOrd="1" destOrd="0" presId="urn:microsoft.com/office/officeart/2005/8/layout/orgChart1"/>
-    <dgm:cxn modelId="{FE5C65E1-F034-49BE-A75B-06B16861410F}" type="presParOf" srcId="{66349751-1B96-4A6B-95AA-F692E4529B3F}" destId="{4E39B20D-83EE-444B-A52D-7AC627A2DE85}" srcOrd="2" destOrd="0" presId="urn:microsoft.com/office/officeart/2005/8/layout/orgChart1"/>
-    <dgm:cxn modelId="{E004BF44-FCA3-4FD3-A131-C1F82E25043A}" type="presParOf" srcId="{AAFBD0A9-117C-49B4-9B74-463BD6935746}" destId="{3457B14F-264A-4430-B5F5-B64AF7DFA8B5}" srcOrd="2" destOrd="0" presId="urn:microsoft.com/office/officeart/2005/8/layout/orgChart1"/>
-    <dgm:cxn modelId="{5C483D12-3AC2-4C2B-9AE4-1333C5D879A6}" type="presParOf" srcId="{F19675B1-3959-43BA-A885-3385DCEACD1F}" destId="{BF02D435-0551-4A78-BF32-3C54D0BFEFF0}" srcOrd="10" destOrd="0" presId="urn:microsoft.com/office/officeart/2005/8/layout/orgChart1"/>
-    <dgm:cxn modelId="{D1BE3E38-5EBB-46BF-9A43-3E74514F534C}" type="presParOf" srcId="{F19675B1-3959-43BA-A885-3385DCEACD1F}" destId="{821FF1A1-8DBD-40FB-9009-ECF56E52A023}" srcOrd="11" destOrd="0" presId="urn:microsoft.com/office/officeart/2005/8/layout/orgChart1"/>
-    <dgm:cxn modelId="{2C8432A7-0F4E-42CC-BDE8-1749696BA71A}" type="presParOf" srcId="{821FF1A1-8DBD-40FB-9009-ECF56E52A023}" destId="{36D8CB32-5449-4E15-A747-433CDA75B6F3}" srcOrd="0" destOrd="0" presId="urn:microsoft.com/office/officeart/2005/8/layout/orgChart1"/>
-    <dgm:cxn modelId="{6276D75A-6E0F-4A20-B690-E3FE9CFE01BB}" type="presParOf" srcId="{36D8CB32-5449-4E15-A747-433CDA75B6F3}" destId="{B2C695C9-A0F2-4547-9087-9E80A375FDA3}" srcOrd="0" destOrd="0" presId="urn:microsoft.com/office/officeart/2005/8/layout/orgChart1"/>
-    <dgm:cxn modelId="{AF07A7F9-A139-466C-A257-5B65B2F1A0C3}" type="presParOf" srcId="{36D8CB32-5449-4E15-A747-433CDA75B6F3}" destId="{DE184EAE-33EB-4E5D-9049-E0EC3A9777FB}" srcOrd="1" destOrd="0" presId="urn:microsoft.com/office/officeart/2005/8/layout/orgChart1"/>
-    <dgm:cxn modelId="{3AFD4BC4-C1E1-48BC-98B2-ACFDD30D2333}" type="presParOf" srcId="{821FF1A1-8DBD-40FB-9009-ECF56E52A023}" destId="{8478D0B8-F691-42BA-8A71-31C3817A990C}" srcOrd="1" destOrd="0" presId="urn:microsoft.com/office/officeart/2005/8/layout/orgChart1"/>
-    <dgm:cxn modelId="{39068020-712F-4A8D-B45D-2873E0D85B08}" type="presParOf" srcId="{8478D0B8-F691-42BA-8A71-31C3817A990C}" destId="{E3C8BB38-09E0-4CAD-B3AE-7DDE1805FB46}" srcOrd="0" destOrd="0" presId="urn:microsoft.com/office/officeart/2005/8/layout/orgChart1"/>
-    <dgm:cxn modelId="{BE4A2B9D-10D9-4D74-B8C2-4F6B6E551D10}" type="presParOf" srcId="{8478D0B8-F691-42BA-8A71-31C3817A990C}" destId="{B0A7C336-2143-4A60-A937-B63F02C83ABC}" srcOrd="1" destOrd="0" presId="urn:microsoft.com/office/officeart/2005/8/layout/orgChart1"/>
-    <dgm:cxn modelId="{AAD62144-0DA0-46F2-BDFB-9E2E3C7898E3}" type="presParOf" srcId="{B0A7C336-2143-4A60-A937-B63F02C83ABC}" destId="{AEF9DE2A-183C-41E3-83FE-6BB55E3CDCED}" srcOrd="0" destOrd="0" presId="urn:microsoft.com/office/officeart/2005/8/layout/orgChart1"/>
-    <dgm:cxn modelId="{A44AB6D7-E9A0-44C8-BCE6-FBBF6BC1AE58}" type="presParOf" srcId="{AEF9DE2A-183C-41E3-83FE-6BB55E3CDCED}" destId="{77CEE38A-AE25-4D87-A70E-6A681CF5F9C5}" srcOrd="0" destOrd="0" presId="urn:microsoft.com/office/officeart/2005/8/layout/orgChart1"/>
-    <dgm:cxn modelId="{0EB93F0D-CDBC-4D95-A485-85C36EE20FDD}" type="presParOf" srcId="{AEF9DE2A-183C-41E3-83FE-6BB55E3CDCED}" destId="{3604A3AC-93FD-40CC-AE2A-1D3ECF4DEFA6}" srcOrd="1" destOrd="0" presId="urn:microsoft.com/office/officeart/2005/8/layout/orgChart1"/>
-    <dgm:cxn modelId="{32D4496B-E3BC-4BE8-AD71-72863B557F73}" type="presParOf" srcId="{B0A7C336-2143-4A60-A937-B63F02C83ABC}" destId="{987113C1-030B-4375-9652-2E6CBD11BCE8}" srcOrd="1" destOrd="0" presId="urn:microsoft.com/office/officeart/2005/8/layout/orgChart1"/>
-    <dgm:cxn modelId="{036A993C-64CC-4FAE-8380-F49976754DCB}" type="presParOf" srcId="{B0A7C336-2143-4A60-A937-B63F02C83ABC}" destId="{D761160D-D0D3-4632-BBAB-123B2D366F31}" srcOrd="2" destOrd="0" presId="urn:microsoft.com/office/officeart/2005/8/layout/orgChart1"/>
-    <dgm:cxn modelId="{C6010A4E-00FE-47C6-8740-0A250D2C6D1A}" type="presParOf" srcId="{821FF1A1-8DBD-40FB-9009-ECF56E52A023}" destId="{E450A1E7-4B49-48C9-8DD4-D70B910628E4}" srcOrd="2" destOrd="0" presId="urn:microsoft.com/office/officeart/2005/8/layout/orgChart1"/>
-    <dgm:cxn modelId="{146C2F93-5A0F-4E71-B536-CEAE874E4FC3}" type="presParOf" srcId="{F19675B1-3959-43BA-A885-3385DCEACD1F}" destId="{C1D97370-A86E-429D-A745-FC2C74E0210B}" srcOrd="12" destOrd="0" presId="urn:microsoft.com/office/officeart/2005/8/layout/orgChart1"/>
-    <dgm:cxn modelId="{C3EC5422-1FAD-4D48-ADB5-0871B7E0D7FA}" type="presParOf" srcId="{F19675B1-3959-43BA-A885-3385DCEACD1F}" destId="{E1D438C8-2666-4CC2-8B89-C49AF5393AB8}" srcOrd="13" destOrd="0" presId="urn:microsoft.com/office/officeart/2005/8/layout/orgChart1"/>
-    <dgm:cxn modelId="{F761475D-41CE-4109-AC04-3DD318DFC1EB}" type="presParOf" srcId="{E1D438C8-2666-4CC2-8B89-C49AF5393AB8}" destId="{86783D86-192A-4846-A244-BD78927656F4}" srcOrd="0" destOrd="0" presId="urn:microsoft.com/office/officeart/2005/8/layout/orgChart1"/>
-    <dgm:cxn modelId="{949097F6-711C-4DF5-A325-7EC9ADDC1B06}" type="presParOf" srcId="{86783D86-192A-4846-A244-BD78927656F4}" destId="{B2AE35BD-E322-4BA2-95C5-B5AB8BA61BAD}" srcOrd="0" destOrd="0" presId="urn:microsoft.com/office/officeart/2005/8/layout/orgChart1"/>
-    <dgm:cxn modelId="{C97357BE-E66F-4F88-BD63-71CFD6ACFAD6}" type="presParOf" srcId="{86783D86-192A-4846-A244-BD78927656F4}" destId="{A677E4AB-856F-4508-86F3-5CADE35CBB28}" srcOrd="1" destOrd="0" presId="urn:microsoft.com/office/officeart/2005/8/layout/orgChart1"/>
-    <dgm:cxn modelId="{05BA6182-AD23-4AC2-8609-F10F2F8FCE00}" type="presParOf" srcId="{E1D438C8-2666-4CC2-8B89-C49AF5393AB8}" destId="{889BCB79-D9CA-464C-B81B-326DEE3B394A}" srcOrd="1" destOrd="0" presId="urn:microsoft.com/office/officeart/2005/8/layout/orgChart1"/>
-    <dgm:cxn modelId="{4022DA74-DAE4-46C1-BAF7-90DAFD51E735}" type="presParOf" srcId="{889BCB79-D9CA-464C-B81B-326DEE3B394A}" destId="{00BBF58F-BC25-430E-AF4A-EF1743941547}" srcOrd="0" destOrd="0" presId="urn:microsoft.com/office/officeart/2005/8/layout/orgChart1"/>
-    <dgm:cxn modelId="{0BF44A6A-C900-47E5-B5BF-63041B89C9BE}" type="presParOf" srcId="{889BCB79-D9CA-464C-B81B-326DEE3B394A}" destId="{284195E3-9804-4924-BBCE-E05F2247095C}" srcOrd="1" destOrd="0" presId="urn:microsoft.com/office/officeart/2005/8/layout/orgChart1"/>
-    <dgm:cxn modelId="{F87D9ECA-004F-4BB0-8C19-84A7052E49D7}" type="presParOf" srcId="{284195E3-9804-4924-BBCE-E05F2247095C}" destId="{1E469A7E-EA6F-4440-8BFB-F333E05F4F6B}" srcOrd="0" destOrd="0" presId="urn:microsoft.com/office/officeart/2005/8/layout/orgChart1"/>
-    <dgm:cxn modelId="{20144A98-5F92-43A9-920B-2A2E9A7DD023}" type="presParOf" srcId="{1E469A7E-EA6F-4440-8BFB-F333E05F4F6B}" destId="{B9DC5DD9-72D7-4119-8A3A-D579ABED901E}" srcOrd="0" destOrd="0" presId="urn:microsoft.com/office/officeart/2005/8/layout/orgChart1"/>
-    <dgm:cxn modelId="{BC298DE0-AE46-4027-ADE4-A4D284EB1C0D}" type="presParOf" srcId="{1E469A7E-EA6F-4440-8BFB-F333E05F4F6B}" destId="{EC57841B-EF0C-4738-874F-7BAFC08778EA}" srcOrd="1" destOrd="0" presId="urn:microsoft.com/office/officeart/2005/8/layout/orgChart1"/>
-    <dgm:cxn modelId="{AD944BEB-8811-4B6D-AD73-32C11E7EF2CA}" type="presParOf" srcId="{284195E3-9804-4924-BBCE-E05F2247095C}" destId="{B159AF4F-86D3-43EB-8712-8E57A1CFC118}" srcOrd="1" destOrd="0" presId="urn:microsoft.com/office/officeart/2005/8/layout/orgChart1"/>
-    <dgm:cxn modelId="{FCCA5978-3E67-4B12-AAD0-519DB46A1410}" type="presParOf" srcId="{284195E3-9804-4924-BBCE-E05F2247095C}" destId="{BED9682B-5729-4881-9E46-217AA5EAB3AF}" srcOrd="2" destOrd="0" presId="urn:microsoft.com/office/officeart/2005/8/layout/orgChart1"/>
-    <dgm:cxn modelId="{4CA0524C-8CDF-4803-9EC5-301767C6B1FF}" type="presParOf" srcId="{889BCB79-D9CA-464C-B81B-326DEE3B394A}" destId="{393E5717-DBD7-4011-A3AF-2DCE93A24C5A}" srcOrd="2" destOrd="0" presId="urn:microsoft.com/office/officeart/2005/8/layout/orgChart1"/>
-    <dgm:cxn modelId="{7F42B847-A484-4271-8665-C8ECC61C986B}" type="presParOf" srcId="{889BCB79-D9CA-464C-B81B-326DEE3B394A}" destId="{3D0E91A9-1716-4BC1-853A-F9532F2954DC}" srcOrd="3" destOrd="0" presId="urn:microsoft.com/office/officeart/2005/8/layout/orgChart1"/>
-    <dgm:cxn modelId="{6A27245F-EDDF-4666-8BD6-F3899179D345}" type="presParOf" srcId="{3D0E91A9-1716-4BC1-853A-F9532F2954DC}" destId="{DA889A11-AFFB-45BF-9DD4-1C48905DE83E}" srcOrd="0" destOrd="0" presId="urn:microsoft.com/office/officeart/2005/8/layout/orgChart1"/>
-    <dgm:cxn modelId="{F077919E-FAFD-4E01-8F40-6E7F26732F54}" type="presParOf" srcId="{DA889A11-AFFB-45BF-9DD4-1C48905DE83E}" destId="{4A4D5550-DDF6-442B-960C-AB74646E723D}" srcOrd="0" destOrd="0" presId="urn:microsoft.com/office/officeart/2005/8/layout/orgChart1"/>
-    <dgm:cxn modelId="{21500260-8EAE-44FB-9D31-E48F4CBD7A32}" type="presParOf" srcId="{DA889A11-AFFB-45BF-9DD4-1C48905DE83E}" destId="{9C033BE6-31AE-4D1C-A829-04D736C65DF3}" srcOrd="1" destOrd="0" presId="urn:microsoft.com/office/officeart/2005/8/layout/orgChart1"/>
-    <dgm:cxn modelId="{500FDC57-F9F0-4E47-B419-EA1B713A6CBD}" type="presParOf" srcId="{3D0E91A9-1716-4BC1-853A-F9532F2954DC}" destId="{C226BDA1-C052-4ED3-93EB-F2B54C5E8E70}" srcOrd="1" destOrd="0" presId="urn:microsoft.com/office/officeart/2005/8/layout/orgChart1"/>
-    <dgm:cxn modelId="{46328455-4E5F-4B9E-8312-D09F4135EF61}" type="presParOf" srcId="{3D0E91A9-1716-4BC1-853A-F9532F2954DC}" destId="{C2534541-6549-456B-8B7D-642B45D3D6F2}" srcOrd="2" destOrd="0" presId="urn:microsoft.com/office/officeart/2005/8/layout/orgChart1"/>
-    <dgm:cxn modelId="{7CE14B5F-DF1E-4B87-B540-CA7F7FEDEBD8}" type="presParOf" srcId="{E1D438C8-2666-4CC2-8B89-C49AF5393AB8}" destId="{8359E4FD-E1F4-4411-BD47-F50F096FCA5E}" srcOrd="2" destOrd="0" presId="urn:microsoft.com/office/officeart/2005/8/layout/orgChart1"/>
-    <dgm:cxn modelId="{3BE1ABCE-1BB1-429A-8F2B-65DC95A7120E}" type="presParOf" srcId="{F19675B1-3959-43BA-A885-3385DCEACD1F}" destId="{BECA2525-A446-45DB-BB07-3CC81B12ACCE}" srcOrd="14" destOrd="0" presId="urn:microsoft.com/office/officeart/2005/8/layout/orgChart1"/>
-    <dgm:cxn modelId="{A4AC5680-232F-4340-B9F6-BD80B7590ADB}" type="presParOf" srcId="{F19675B1-3959-43BA-A885-3385DCEACD1F}" destId="{AF6DD108-91FF-4043-813E-87B4617E4BA6}" srcOrd="15" destOrd="0" presId="urn:microsoft.com/office/officeart/2005/8/layout/orgChart1"/>
-    <dgm:cxn modelId="{ECEF7B71-8E41-45FF-A784-CB526065638F}" type="presParOf" srcId="{AF6DD108-91FF-4043-813E-87B4617E4BA6}" destId="{73516C4C-79FC-4547-B9AA-541513665DE9}" srcOrd="0" destOrd="0" presId="urn:microsoft.com/office/officeart/2005/8/layout/orgChart1"/>
-    <dgm:cxn modelId="{8B91A13A-3D8B-403C-A700-BA2456EF0D7A}" type="presParOf" srcId="{73516C4C-79FC-4547-B9AA-541513665DE9}" destId="{6440DE83-D182-4B15-AF18-034EB11219F6}" srcOrd="0" destOrd="0" presId="urn:microsoft.com/office/officeart/2005/8/layout/orgChart1"/>
-    <dgm:cxn modelId="{2005B3A8-E223-4028-B888-6DFFE4100181}" type="presParOf" srcId="{73516C4C-79FC-4547-B9AA-541513665DE9}" destId="{5BF9F1A0-E7E6-4FFB-B8FB-38795619BCA4}" srcOrd="1" destOrd="0" presId="urn:microsoft.com/office/officeart/2005/8/layout/orgChart1"/>
-    <dgm:cxn modelId="{984A478C-C442-426D-9C39-2948B087E569}" type="presParOf" srcId="{AF6DD108-91FF-4043-813E-87B4617E4BA6}" destId="{5F9E6422-398F-413D-8219-514467B4012B}" srcOrd="1" destOrd="0" presId="urn:microsoft.com/office/officeart/2005/8/layout/orgChart1"/>
-    <dgm:cxn modelId="{347BCA08-2E55-4A50-B50B-5A0D70388A4A}" type="presParOf" srcId="{5F9E6422-398F-413D-8219-514467B4012B}" destId="{E0178490-008B-4C81-A837-1560051CA18D}" srcOrd="0" destOrd="0" presId="urn:microsoft.com/office/officeart/2005/8/layout/orgChart1"/>
-    <dgm:cxn modelId="{91DC2416-500F-49C9-84F1-53BED55C560E}" type="presParOf" srcId="{5F9E6422-398F-413D-8219-514467B4012B}" destId="{C2573747-FE6B-45D7-9370-B73F5D3BD62C}" srcOrd="1" destOrd="0" presId="urn:microsoft.com/office/officeart/2005/8/layout/orgChart1"/>
-    <dgm:cxn modelId="{5E698CB4-49CF-43BB-9C91-4FA18B3ED993}" type="presParOf" srcId="{C2573747-FE6B-45D7-9370-B73F5D3BD62C}" destId="{FEEE3C21-BCB2-4EE5-A55E-7162965D6E82}" srcOrd="0" destOrd="0" presId="urn:microsoft.com/office/officeart/2005/8/layout/orgChart1"/>
-    <dgm:cxn modelId="{2FA2B521-244C-4FB6-9995-13E6EF866A63}" type="presParOf" srcId="{FEEE3C21-BCB2-4EE5-A55E-7162965D6E82}" destId="{8B9EA88B-DD47-4F45-B381-2EED5725E882}" srcOrd="0" destOrd="0" presId="urn:microsoft.com/office/officeart/2005/8/layout/orgChart1"/>
-    <dgm:cxn modelId="{163FB0A4-A81E-4E73-9B30-626D132F9E65}" type="presParOf" srcId="{FEEE3C21-BCB2-4EE5-A55E-7162965D6E82}" destId="{CECFDEEB-FCF3-4363-B46F-E06083BDBF60}" srcOrd="1" destOrd="0" presId="urn:microsoft.com/office/officeart/2005/8/layout/orgChart1"/>
-    <dgm:cxn modelId="{2946311A-BB29-447D-BA09-2D0CBDEF57EB}" type="presParOf" srcId="{C2573747-FE6B-45D7-9370-B73F5D3BD62C}" destId="{3ABF4B0F-1871-4C76-95CD-5B2D2D8C53EE}" srcOrd="1" destOrd="0" presId="urn:microsoft.com/office/officeart/2005/8/layout/orgChart1"/>
-    <dgm:cxn modelId="{005A8CE9-AD1E-45A9-B9E9-D07187878E6A}" type="presParOf" srcId="{C2573747-FE6B-45D7-9370-B73F5D3BD62C}" destId="{1EFA8914-3E77-4350-B547-3F594132A5D4}" srcOrd="2" destOrd="0" presId="urn:microsoft.com/office/officeart/2005/8/layout/orgChart1"/>
-    <dgm:cxn modelId="{22177EAE-A5B5-408B-A459-BAF671EA031F}" type="presParOf" srcId="{AF6DD108-91FF-4043-813E-87B4617E4BA6}" destId="{592CE8E8-8581-44E8-98F5-83B69A1B591C}" srcOrd="2" destOrd="0" presId="urn:microsoft.com/office/officeart/2005/8/layout/orgChart1"/>
-    <dgm:cxn modelId="{1E71BFCA-EF7D-4582-ABA3-DDF36B11AAA0}" type="presParOf" srcId="{7B08CB0C-0DBC-48EE-85F3-D97B4256411A}" destId="{C7944A21-E398-4054-9FDC-169C370D1BE5}" srcOrd="2" destOrd="0" presId="urn:microsoft.com/office/officeart/2005/8/layout/orgChart1"/>
+    <dgm:cxn modelId="{399D31B4-58AD-4386-AE71-42E505ECD3F9}" type="presOf" srcId="{649961B5-28F1-49A0-A0BF-BDE3AA43C642}" destId="{CECFDEEB-FCF3-4363-B46F-E06083BDBF60}" srcOrd="1" destOrd="0" presId="urn:microsoft.com/office/officeart/2005/8/layout/orgChart1"/>
+    <dgm:cxn modelId="{511B4BED-95DC-42C6-BDCE-5CD32DEDF131}" type="presOf" srcId="{546AD99A-6C86-470C-9314-B8268C5617C7}" destId="{17E96035-8719-4A90-9F09-A40F0679CF84}" srcOrd="1" destOrd="0" presId="urn:microsoft.com/office/officeart/2005/8/layout/orgChart1"/>
+    <dgm:cxn modelId="{4220360A-5734-4503-B268-F6ADFAC06472}" type="presParOf" srcId="{5B49F92D-439E-444C-8581-BE5FD3FCB6BF}" destId="{7B08CB0C-0DBC-48EE-85F3-D97B4256411A}" srcOrd="0" destOrd="0" presId="urn:microsoft.com/office/officeart/2005/8/layout/orgChart1"/>
+    <dgm:cxn modelId="{C1414B1F-29F1-4649-8356-5CA753AB764C}" type="presParOf" srcId="{7B08CB0C-0DBC-48EE-85F3-D97B4256411A}" destId="{797366C4-8514-4A54-8919-E8488B29A78B}" srcOrd="0" destOrd="0" presId="urn:microsoft.com/office/officeart/2005/8/layout/orgChart1"/>
+    <dgm:cxn modelId="{7B16545B-F7B0-44E7-A362-FAA1338E8ADB}" type="presParOf" srcId="{797366C4-8514-4A54-8919-E8488B29A78B}" destId="{907BF431-E1CE-4F39-AC5B-7927A7CDD519}" srcOrd="0" destOrd="0" presId="urn:microsoft.com/office/officeart/2005/8/layout/orgChart1"/>
+    <dgm:cxn modelId="{507496CD-8186-49E4-BBC6-91DB854C3E5B}" type="presParOf" srcId="{797366C4-8514-4A54-8919-E8488B29A78B}" destId="{4C1DA071-6665-439A-83BB-343AC2E4F45E}" srcOrd="1" destOrd="0" presId="urn:microsoft.com/office/officeart/2005/8/layout/orgChart1"/>
+    <dgm:cxn modelId="{ADFD89DA-6C7B-4A89-97F2-BC21A0286D09}" type="presParOf" srcId="{7B08CB0C-0DBC-48EE-85F3-D97B4256411A}" destId="{F19675B1-3959-43BA-A885-3385DCEACD1F}" srcOrd="1" destOrd="0" presId="urn:microsoft.com/office/officeart/2005/8/layout/orgChart1"/>
+    <dgm:cxn modelId="{0571AFF3-7DC5-47DD-8DB2-F61A346F3126}" type="presParOf" srcId="{F19675B1-3959-43BA-A885-3385DCEACD1F}" destId="{7EE6D349-9BDB-40F9-8607-0D4AC1990B98}" srcOrd="0" destOrd="0" presId="urn:microsoft.com/office/officeart/2005/8/layout/orgChart1"/>
+    <dgm:cxn modelId="{6FB3F37B-EC2A-4080-8441-373047CDE0F1}" type="presParOf" srcId="{F19675B1-3959-43BA-A885-3385DCEACD1F}" destId="{9916F9FD-BFBD-4ADA-BF58-E8FEAFC9CE6D}" srcOrd="1" destOrd="0" presId="urn:microsoft.com/office/officeart/2005/8/layout/orgChart1"/>
+    <dgm:cxn modelId="{0ECB605D-38E1-4E06-8EAA-6D688D801429}" type="presParOf" srcId="{9916F9FD-BFBD-4ADA-BF58-E8FEAFC9CE6D}" destId="{98221E72-61AF-40A5-ABD2-D50B355ACA30}" srcOrd="0" destOrd="0" presId="urn:microsoft.com/office/officeart/2005/8/layout/orgChart1"/>
+    <dgm:cxn modelId="{F25F529E-F0D3-4607-8928-852E90B26898}" type="presParOf" srcId="{98221E72-61AF-40A5-ABD2-D50B355ACA30}" destId="{36799BA8-8CEE-4CD4-8416-DE33995F3542}" srcOrd="0" destOrd="0" presId="urn:microsoft.com/office/officeart/2005/8/layout/orgChart1"/>
+    <dgm:cxn modelId="{389DECA6-0794-4637-9453-6C7FAD3FF0A6}" type="presParOf" srcId="{98221E72-61AF-40A5-ABD2-D50B355ACA30}" destId="{94CD8531-086C-4997-9783-A7416740DC2A}" srcOrd="1" destOrd="0" presId="urn:microsoft.com/office/officeart/2005/8/layout/orgChart1"/>
+    <dgm:cxn modelId="{DB4880DE-3C9D-4A05-87BB-89D869FB8824}" type="presParOf" srcId="{9916F9FD-BFBD-4ADA-BF58-E8FEAFC9CE6D}" destId="{CE8681F2-E990-4557-95C1-E3EA7F60B735}" srcOrd="1" destOrd="0" presId="urn:microsoft.com/office/officeart/2005/8/layout/orgChart1"/>
+    <dgm:cxn modelId="{988BF6EE-9D21-4D1A-BB5E-50EC575C1F68}" type="presParOf" srcId="{CE8681F2-E990-4557-95C1-E3EA7F60B735}" destId="{C4D91958-7881-4BB0-89C7-D7C2880A707E}" srcOrd="0" destOrd="0" presId="urn:microsoft.com/office/officeart/2005/8/layout/orgChart1"/>
+    <dgm:cxn modelId="{A6EA139A-A1BB-45AD-A0D3-6D1D93FC7310}" type="presParOf" srcId="{CE8681F2-E990-4557-95C1-E3EA7F60B735}" destId="{06164E5B-F429-478C-8B55-668EE0970806}" srcOrd="1" destOrd="0" presId="urn:microsoft.com/office/officeart/2005/8/layout/orgChart1"/>
+    <dgm:cxn modelId="{ABA4D68A-94E4-4E78-AF8F-E863DE4CB7EF}" type="presParOf" srcId="{06164E5B-F429-478C-8B55-668EE0970806}" destId="{97BF6EF0-81D4-4BD7-A41D-0B2CC3ED4981}" srcOrd="0" destOrd="0" presId="urn:microsoft.com/office/officeart/2005/8/layout/orgChart1"/>
+    <dgm:cxn modelId="{6EA16A34-5B4B-42CB-AD1C-A640688B6011}" type="presParOf" srcId="{97BF6EF0-81D4-4BD7-A41D-0B2CC3ED4981}" destId="{D5186EA8-2A5A-45EE-A8A4-8A215706F848}" srcOrd="0" destOrd="0" presId="urn:microsoft.com/office/officeart/2005/8/layout/orgChart1"/>
+    <dgm:cxn modelId="{591F05EF-4603-4F63-A4EE-0D0F5B2F92CC}" type="presParOf" srcId="{97BF6EF0-81D4-4BD7-A41D-0B2CC3ED4981}" destId="{B5FF36AD-0303-4ECF-9C86-A64F51FC3B54}" srcOrd="1" destOrd="0" presId="urn:microsoft.com/office/officeart/2005/8/layout/orgChart1"/>
+    <dgm:cxn modelId="{5B21909B-150F-4FCB-9DA0-042085F371E1}" type="presParOf" srcId="{06164E5B-F429-478C-8B55-668EE0970806}" destId="{32F5926F-1AFD-4DC7-A7E8-5710E842CA86}" srcOrd="1" destOrd="0" presId="urn:microsoft.com/office/officeart/2005/8/layout/orgChart1"/>
+    <dgm:cxn modelId="{746FA3F0-D998-411F-878C-5B806B21FCEF}" type="presParOf" srcId="{06164E5B-F429-478C-8B55-668EE0970806}" destId="{5F17DA3E-3016-4EA0-B48D-C44ED6BA63CA}" srcOrd="2" destOrd="0" presId="urn:microsoft.com/office/officeart/2005/8/layout/orgChart1"/>
+    <dgm:cxn modelId="{FAFC1B21-D0F5-402F-B939-97FC5E94CC4D}" type="presParOf" srcId="{CE8681F2-E990-4557-95C1-E3EA7F60B735}" destId="{8D008C46-86FF-453F-9523-6A4C41823B2C}" srcOrd="2" destOrd="0" presId="urn:microsoft.com/office/officeart/2005/8/layout/orgChart1"/>
+    <dgm:cxn modelId="{B220BDF5-93FD-4375-9036-6C9063EBAAF8}" type="presParOf" srcId="{CE8681F2-E990-4557-95C1-E3EA7F60B735}" destId="{6D86F7C2-8AAE-42B8-844B-3CA655AA70A3}" srcOrd="3" destOrd="0" presId="urn:microsoft.com/office/officeart/2005/8/layout/orgChart1"/>
+    <dgm:cxn modelId="{D5DC1FBD-E7FF-4BBF-8A18-FE88DC87F93D}" type="presParOf" srcId="{6D86F7C2-8AAE-42B8-844B-3CA655AA70A3}" destId="{B542D6A0-1AE1-4AC4-904E-448AADE2D1D8}" srcOrd="0" destOrd="0" presId="urn:microsoft.com/office/officeart/2005/8/layout/orgChart1"/>
+    <dgm:cxn modelId="{C10F4F4A-224E-4E07-9699-579D656C7E28}" type="presParOf" srcId="{B542D6A0-1AE1-4AC4-904E-448AADE2D1D8}" destId="{77397489-270C-4BB9-891B-56EA3D16AB52}" srcOrd="0" destOrd="0" presId="urn:microsoft.com/office/officeart/2005/8/layout/orgChart1"/>
+    <dgm:cxn modelId="{7D716FB3-B465-48AB-8968-FBFDE290E78F}" type="presParOf" srcId="{B542D6A0-1AE1-4AC4-904E-448AADE2D1D8}" destId="{BDE2388A-21F9-416F-9348-3908D0C675B4}" srcOrd="1" destOrd="0" presId="urn:microsoft.com/office/officeart/2005/8/layout/orgChart1"/>
+    <dgm:cxn modelId="{1B28235E-1DE3-4501-8E83-B2E86594C3D7}" type="presParOf" srcId="{6D86F7C2-8AAE-42B8-844B-3CA655AA70A3}" destId="{140B6644-B361-40BA-A1EC-67989BC1EE33}" srcOrd="1" destOrd="0" presId="urn:microsoft.com/office/officeart/2005/8/layout/orgChart1"/>
+    <dgm:cxn modelId="{BCF954BF-3A8E-48AB-AB13-0D68273F9538}" type="presParOf" srcId="{6D86F7C2-8AAE-42B8-844B-3CA655AA70A3}" destId="{38DA561F-3042-4522-AEC5-B680BE33EFD4}" srcOrd="2" destOrd="0" presId="urn:microsoft.com/office/officeart/2005/8/layout/orgChart1"/>
+    <dgm:cxn modelId="{2751653A-C2B6-4EBF-976D-32498A778218}" type="presParOf" srcId="{CE8681F2-E990-4557-95C1-E3EA7F60B735}" destId="{4E058B36-3A78-4388-85BF-519ACFE75C2C}" srcOrd="4" destOrd="0" presId="urn:microsoft.com/office/officeart/2005/8/layout/orgChart1"/>
+    <dgm:cxn modelId="{CFB76507-0581-493A-8E9F-23B6B4428675}" type="presParOf" srcId="{CE8681F2-E990-4557-95C1-E3EA7F60B735}" destId="{709C30AF-1E4C-4CCA-916A-8ACF5C302AF6}" srcOrd="5" destOrd="0" presId="urn:microsoft.com/office/officeart/2005/8/layout/orgChart1"/>
+    <dgm:cxn modelId="{1AEDFFD1-68C8-405F-BDA8-B80FA91ECFE8}" type="presParOf" srcId="{709C30AF-1E4C-4CCA-916A-8ACF5C302AF6}" destId="{1C578BAC-4CF7-462A-BFFC-58644A8E5DED}" srcOrd="0" destOrd="0" presId="urn:microsoft.com/office/officeart/2005/8/layout/orgChart1"/>
+    <dgm:cxn modelId="{9D9C4AAA-BAC5-41FE-8D39-3B363C96605B}" type="presParOf" srcId="{1C578BAC-4CF7-462A-BFFC-58644A8E5DED}" destId="{D8167597-CBCB-4972-9D7A-CD5B0F18B626}" srcOrd="0" destOrd="0" presId="urn:microsoft.com/office/officeart/2005/8/layout/orgChart1"/>
+    <dgm:cxn modelId="{9A12CD68-861D-4389-AEDC-32A964F0D6DB}" type="presParOf" srcId="{1C578BAC-4CF7-462A-BFFC-58644A8E5DED}" destId="{6A6EE2C0-B1FC-4732-8D59-275AE0F49221}" srcOrd="1" destOrd="0" presId="urn:microsoft.com/office/officeart/2005/8/layout/orgChart1"/>
+    <dgm:cxn modelId="{706B9AFF-0516-423B-813F-42AD0411C7B4}" type="presParOf" srcId="{709C30AF-1E4C-4CCA-916A-8ACF5C302AF6}" destId="{CBDF7EA1-D718-4965-B907-023C9C4D77BD}" srcOrd="1" destOrd="0" presId="urn:microsoft.com/office/officeart/2005/8/layout/orgChart1"/>
+    <dgm:cxn modelId="{44ABDA54-70AF-45D4-804A-85BDE05AC5F7}" type="presParOf" srcId="{709C30AF-1E4C-4CCA-916A-8ACF5C302AF6}" destId="{FFA1ADC1-AD91-4F85-BB25-7A69F5F2C7F1}" srcOrd="2" destOrd="0" presId="urn:microsoft.com/office/officeart/2005/8/layout/orgChart1"/>
+    <dgm:cxn modelId="{2984214E-3CE3-4F11-9744-EDFB8BE1D738}" type="presParOf" srcId="{9916F9FD-BFBD-4ADA-BF58-E8FEAFC9CE6D}" destId="{5FEFEAD2-AA59-4F11-BC37-0169447C2BBF}" srcOrd="2" destOrd="0" presId="urn:microsoft.com/office/officeart/2005/8/layout/orgChart1"/>
+    <dgm:cxn modelId="{68052DE7-E97E-4E64-861D-D5283F49778B}" type="presParOf" srcId="{F19675B1-3959-43BA-A885-3385DCEACD1F}" destId="{82CECC7C-8860-4D77-9A4E-747C205ECAB0}" srcOrd="2" destOrd="0" presId="urn:microsoft.com/office/officeart/2005/8/layout/orgChart1"/>
+    <dgm:cxn modelId="{53573EEB-14DB-4C93-80BB-9001823A73C8}" type="presParOf" srcId="{F19675B1-3959-43BA-A885-3385DCEACD1F}" destId="{8F421187-AA53-4554-8029-93D1B11F8D6B}" srcOrd="3" destOrd="0" presId="urn:microsoft.com/office/officeart/2005/8/layout/orgChart1"/>
+    <dgm:cxn modelId="{100E4F59-ADD4-4A95-B70E-9271551C8491}" type="presParOf" srcId="{8F421187-AA53-4554-8029-93D1B11F8D6B}" destId="{9D0876C9-EE20-4B5E-B4F7-66A0669B28DB}" srcOrd="0" destOrd="0" presId="urn:microsoft.com/office/officeart/2005/8/layout/orgChart1"/>
+    <dgm:cxn modelId="{0158B5E6-E118-4737-BAE3-BE7C41BF201F}" type="presParOf" srcId="{9D0876C9-EE20-4B5E-B4F7-66A0669B28DB}" destId="{F2454630-FC0F-4D5C-ABBA-C9ABC55316B3}" srcOrd="0" destOrd="0" presId="urn:microsoft.com/office/officeart/2005/8/layout/orgChart1"/>
+    <dgm:cxn modelId="{96B24509-FFE6-4A85-8F10-A72CBA4C4AA2}" type="presParOf" srcId="{9D0876C9-EE20-4B5E-B4F7-66A0669B28DB}" destId="{7165ABC0-CF00-4ECB-A9D3-546A5AD92E27}" srcOrd="1" destOrd="0" presId="urn:microsoft.com/office/officeart/2005/8/layout/orgChart1"/>
+    <dgm:cxn modelId="{20E70CF1-99EA-475D-9D6B-C9513D28818C}" type="presParOf" srcId="{8F421187-AA53-4554-8029-93D1B11F8D6B}" destId="{FD7532C9-ACB7-4AEB-AA08-927A2E1757DE}" srcOrd="1" destOrd="0" presId="urn:microsoft.com/office/officeart/2005/8/layout/orgChart1"/>
+    <dgm:cxn modelId="{97A8CC71-D5D1-40C2-AD5F-464CBC3E98E2}" type="presParOf" srcId="{FD7532C9-ACB7-4AEB-AA08-927A2E1757DE}" destId="{0241D7FD-C0FC-428B-A8DF-251C6112C67B}" srcOrd="0" destOrd="0" presId="urn:microsoft.com/office/officeart/2005/8/layout/orgChart1"/>
+    <dgm:cxn modelId="{FC9BFC4A-7313-4FF1-AF8A-BE881F332B5A}" type="presParOf" srcId="{FD7532C9-ACB7-4AEB-AA08-927A2E1757DE}" destId="{48EEED92-D3F0-461A-956D-ADD909F718CD}" srcOrd="1" destOrd="0" presId="urn:microsoft.com/office/officeart/2005/8/layout/orgChart1"/>
+    <dgm:cxn modelId="{AFFAFB96-CB15-4CA9-A441-B7BC10596AC7}" type="presParOf" srcId="{48EEED92-D3F0-461A-956D-ADD909F718CD}" destId="{D43BE2D2-AAB9-4395-A03B-EE15B517F913}" srcOrd="0" destOrd="0" presId="urn:microsoft.com/office/officeart/2005/8/layout/orgChart1"/>
+    <dgm:cxn modelId="{F99F0D30-56D9-4A26-90C4-F169C759352D}" type="presParOf" srcId="{D43BE2D2-AAB9-4395-A03B-EE15B517F913}" destId="{8DD34944-5540-401F-8DA3-0BC3C7ED9E29}" srcOrd="0" destOrd="0" presId="urn:microsoft.com/office/officeart/2005/8/layout/orgChart1"/>
+    <dgm:cxn modelId="{51C81350-12F3-47D5-BFCC-69904D5819F3}" type="presParOf" srcId="{D43BE2D2-AAB9-4395-A03B-EE15B517F913}" destId="{C7C55572-F359-469C-8918-8D5BD2D9F814}" srcOrd="1" destOrd="0" presId="urn:microsoft.com/office/officeart/2005/8/layout/orgChart1"/>
+    <dgm:cxn modelId="{4FE73AD5-9A15-4785-B0C6-1BEC10AAE6C8}" type="presParOf" srcId="{48EEED92-D3F0-461A-956D-ADD909F718CD}" destId="{34AD731B-A23F-471F-B883-6BDCBE080F3A}" srcOrd="1" destOrd="0" presId="urn:microsoft.com/office/officeart/2005/8/layout/orgChart1"/>
+    <dgm:cxn modelId="{02481732-8E82-40A5-AE32-AFE2FE7754CB}" type="presParOf" srcId="{48EEED92-D3F0-461A-956D-ADD909F718CD}" destId="{BFD7D62E-6068-49C6-BA76-82EC43C4C97C}" srcOrd="2" destOrd="0" presId="urn:microsoft.com/office/officeart/2005/8/layout/orgChart1"/>
+    <dgm:cxn modelId="{737AE782-5DE5-4263-8B8F-6A68C4812B91}" type="presParOf" srcId="{FD7532C9-ACB7-4AEB-AA08-927A2E1757DE}" destId="{835779FE-5370-4B8F-8355-4B51F47F4469}" srcOrd="2" destOrd="0" presId="urn:microsoft.com/office/officeart/2005/8/layout/orgChart1"/>
+    <dgm:cxn modelId="{D2641466-98E7-4E7B-8747-EE2C71EDA4A8}" type="presParOf" srcId="{FD7532C9-ACB7-4AEB-AA08-927A2E1757DE}" destId="{850FBA87-2EE4-4BD7-A20C-99D7B93F9773}" srcOrd="3" destOrd="0" presId="urn:microsoft.com/office/officeart/2005/8/layout/orgChart1"/>
+    <dgm:cxn modelId="{3FED03BF-5283-4619-BF92-2DD6B388849A}" type="presParOf" srcId="{850FBA87-2EE4-4BD7-A20C-99D7B93F9773}" destId="{C0365CAA-465C-46BE-8E1C-0EBE96F2F9DA}" srcOrd="0" destOrd="0" presId="urn:microsoft.com/office/officeart/2005/8/layout/orgChart1"/>
+    <dgm:cxn modelId="{C30EEEB3-C764-4054-97CF-13339EE708E2}" type="presParOf" srcId="{C0365CAA-465C-46BE-8E1C-0EBE96F2F9DA}" destId="{501767B8-CF5A-4303-9BB3-3E1F8E0CA89D}" srcOrd="0" destOrd="0" presId="urn:microsoft.com/office/officeart/2005/8/layout/orgChart1"/>
+    <dgm:cxn modelId="{BCF81E6E-EAAB-4750-B745-B2EE18D976AE}" type="presParOf" srcId="{C0365CAA-465C-46BE-8E1C-0EBE96F2F9DA}" destId="{AC8204D8-018D-4634-9EAB-1E1F6325321A}" srcOrd="1" destOrd="0" presId="urn:microsoft.com/office/officeart/2005/8/layout/orgChart1"/>
+    <dgm:cxn modelId="{AF257C8D-A21A-4D74-A08F-9018C41F0534}" type="presParOf" srcId="{850FBA87-2EE4-4BD7-A20C-99D7B93F9773}" destId="{8ACAF94E-4380-47FA-A45E-71C2CA2AD9A9}" srcOrd="1" destOrd="0" presId="urn:microsoft.com/office/officeart/2005/8/layout/orgChart1"/>
+    <dgm:cxn modelId="{979255AC-255D-482D-A57E-CDB2D353BF24}" type="presParOf" srcId="{850FBA87-2EE4-4BD7-A20C-99D7B93F9773}" destId="{1DE8F453-60FD-4CD7-B23F-27AD355B528C}" srcOrd="2" destOrd="0" presId="urn:microsoft.com/office/officeart/2005/8/layout/orgChart1"/>
+    <dgm:cxn modelId="{F86877C8-DBAB-4533-8AF8-2956ACE8CAE1}" type="presParOf" srcId="{FD7532C9-ACB7-4AEB-AA08-927A2E1757DE}" destId="{71B5821D-9E2E-43D1-88B4-C85CD5C3553A}" srcOrd="4" destOrd="0" presId="urn:microsoft.com/office/officeart/2005/8/layout/orgChart1"/>
+    <dgm:cxn modelId="{015A8424-7D19-463C-8AC1-DC244129A4A4}" type="presParOf" srcId="{FD7532C9-ACB7-4AEB-AA08-927A2E1757DE}" destId="{24613A22-E6AF-47AE-903E-6485A5F71E47}" srcOrd="5" destOrd="0" presId="urn:microsoft.com/office/officeart/2005/8/layout/orgChart1"/>
+    <dgm:cxn modelId="{5586016B-D589-499E-B45A-44E99695EE6A}" type="presParOf" srcId="{24613A22-E6AF-47AE-903E-6485A5F71E47}" destId="{86486792-C23A-45FF-A7CA-F9B5C4774239}" srcOrd="0" destOrd="0" presId="urn:microsoft.com/office/officeart/2005/8/layout/orgChart1"/>
+    <dgm:cxn modelId="{9DCFC29F-254D-4C13-9C8D-3435673F61D4}" type="presParOf" srcId="{86486792-C23A-45FF-A7CA-F9B5C4774239}" destId="{D1A4ED5F-6C1E-4697-A608-6369EDEB7CCC}" srcOrd="0" destOrd="0" presId="urn:microsoft.com/office/officeart/2005/8/layout/orgChart1"/>
+    <dgm:cxn modelId="{C1553854-87B6-4189-8617-C5F0B587347B}" type="presParOf" srcId="{86486792-C23A-45FF-A7CA-F9B5C4774239}" destId="{11325F07-3967-4998-B045-00E7D7E0921D}" srcOrd="1" destOrd="0" presId="urn:microsoft.com/office/officeart/2005/8/layout/orgChart1"/>
+    <dgm:cxn modelId="{65CC3BEC-9EED-4015-9A42-B34CE8A26897}" type="presParOf" srcId="{24613A22-E6AF-47AE-903E-6485A5F71E47}" destId="{F5CD8781-6873-434D-87E4-614EC7E4AE71}" srcOrd="1" destOrd="0" presId="urn:microsoft.com/office/officeart/2005/8/layout/orgChart1"/>
+    <dgm:cxn modelId="{670B5158-8B73-4E7B-9EE1-32DE00487FD2}" type="presParOf" srcId="{24613A22-E6AF-47AE-903E-6485A5F71E47}" destId="{30C03D75-56A9-4BB3-80ED-37BF6986F3B9}" srcOrd="2" destOrd="0" presId="urn:microsoft.com/office/officeart/2005/8/layout/orgChart1"/>
+    <dgm:cxn modelId="{624A1CB1-14EE-49DA-B319-C3F60F099A36}" type="presParOf" srcId="{8F421187-AA53-4554-8029-93D1B11F8D6B}" destId="{6D1E6B30-248F-40BF-8434-B10CADA522D4}" srcOrd="2" destOrd="0" presId="urn:microsoft.com/office/officeart/2005/8/layout/orgChart1"/>
+    <dgm:cxn modelId="{AB7BC526-3915-4B5B-8778-85CA4A031E11}" type="presParOf" srcId="{F19675B1-3959-43BA-A885-3385DCEACD1F}" destId="{0844DC12-1969-4360-A62B-FB64B7339EBC}" srcOrd="4" destOrd="0" presId="urn:microsoft.com/office/officeart/2005/8/layout/orgChart1"/>
+    <dgm:cxn modelId="{381BC2B8-6230-4D9E-831D-B9CC2A826114}" type="presParOf" srcId="{F19675B1-3959-43BA-A885-3385DCEACD1F}" destId="{0E8E3671-EE4D-4C9B-B5B7-5360D1C8DB26}" srcOrd="5" destOrd="0" presId="urn:microsoft.com/office/officeart/2005/8/layout/orgChart1"/>
+    <dgm:cxn modelId="{0CB15924-3909-4AE9-82C4-A65A1E07B4E1}" type="presParOf" srcId="{0E8E3671-EE4D-4C9B-B5B7-5360D1C8DB26}" destId="{AEE203B6-9750-421A-AEB3-C6E25E308C0B}" srcOrd="0" destOrd="0" presId="urn:microsoft.com/office/officeart/2005/8/layout/orgChart1"/>
+    <dgm:cxn modelId="{0F8E4439-9ABE-4AE8-8EEC-C53F7088C1BA}" type="presParOf" srcId="{AEE203B6-9750-421A-AEB3-C6E25E308C0B}" destId="{1FA25DF1-C892-46C7-81DF-16443DDEB3C9}" srcOrd="0" destOrd="0" presId="urn:microsoft.com/office/officeart/2005/8/layout/orgChart1"/>
+    <dgm:cxn modelId="{85F93F24-7641-40B2-AE35-9295D1709755}" type="presParOf" srcId="{AEE203B6-9750-421A-AEB3-C6E25E308C0B}" destId="{19F2A717-476F-483C-872F-B2788DF35F1E}" srcOrd="1" destOrd="0" presId="urn:microsoft.com/office/officeart/2005/8/layout/orgChart1"/>
+    <dgm:cxn modelId="{8DAE6342-E5A9-4D7F-8673-AD50DC4198EA}" type="presParOf" srcId="{0E8E3671-EE4D-4C9B-B5B7-5360D1C8DB26}" destId="{5F3246FE-3CE1-4804-8228-170E7E1296A0}" srcOrd="1" destOrd="0" presId="urn:microsoft.com/office/officeart/2005/8/layout/orgChart1"/>
+    <dgm:cxn modelId="{F8F192FF-BE45-4DBA-91B4-74BA4A436CB2}" type="presParOf" srcId="{5F3246FE-3CE1-4804-8228-170E7E1296A0}" destId="{6CCF958D-1A0F-49EE-B204-5CE9E82955E8}" srcOrd="0" destOrd="0" presId="urn:microsoft.com/office/officeart/2005/8/layout/orgChart1"/>
+    <dgm:cxn modelId="{E9B88D1E-330C-4B61-9F03-93EEBF127020}" type="presParOf" srcId="{5F3246FE-3CE1-4804-8228-170E7E1296A0}" destId="{AE7E61CE-AA9B-4E32-97F3-F90315F3B0AA}" srcOrd="1" destOrd="0" presId="urn:microsoft.com/office/officeart/2005/8/layout/orgChart1"/>
+    <dgm:cxn modelId="{0673E59F-28C9-4272-8097-899056FD27CF}" type="presParOf" srcId="{AE7E61CE-AA9B-4E32-97F3-F90315F3B0AA}" destId="{384806F6-40E3-4469-864C-C1217E00C2E1}" srcOrd="0" destOrd="0" presId="urn:microsoft.com/office/officeart/2005/8/layout/orgChart1"/>
+    <dgm:cxn modelId="{91EBF694-1B22-4C51-A28F-C584F1C20954}" type="presParOf" srcId="{384806F6-40E3-4469-864C-C1217E00C2E1}" destId="{8D5AE2F4-B0BB-45E2-AC6F-A2BE30D41A21}" srcOrd="0" destOrd="0" presId="urn:microsoft.com/office/officeart/2005/8/layout/orgChart1"/>
+    <dgm:cxn modelId="{325A4A41-E5BD-4238-91CA-776C34161AC6}" type="presParOf" srcId="{384806F6-40E3-4469-864C-C1217E00C2E1}" destId="{51EEB651-417E-4A6D-89BA-6A4F4D4F1A40}" srcOrd="1" destOrd="0" presId="urn:microsoft.com/office/officeart/2005/8/layout/orgChart1"/>
+    <dgm:cxn modelId="{9E5B8693-3F94-4AD3-B260-A5BCC656C2BF}" type="presParOf" srcId="{AE7E61CE-AA9B-4E32-97F3-F90315F3B0AA}" destId="{FE857D6B-87F0-4649-8AD9-E0E68BDE045C}" srcOrd="1" destOrd="0" presId="urn:microsoft.com/office/officeart/2005/8/layout/orgChart1"/>
+    <dgm:cxn modelId="{56A23AC5-17DD-4797-85B1-733F6F8B8362}" type="presParOf" srcId="{AE7E61CE-AA9B-4E32-97F3-F90315F3B0AA}" destId="{39A1D183-194A-44CA-A1D8-024EB6FF0A2E}" srcOrd="2" destOrd="0" presId="urn:microsoft.com/office/officeart/2005/8/layout/orgChart1"/>
+    <dgm:cxn modelId="{C135346A-CBC3-4887-B336-E7119E77E49A}" type="presParOf" srcId="{5F3246FE-3CE1-4804-8228-170E7E1296A0}" destId="{7756EA0A-4F78-4F3A-990D-E4D1B498BB1D}" srcOrd="2" destOrd="0" presId="urn:microsoft.com/office/officeart/2005/8/layout/orgChart1"/>
+    <dgm:cxn modelId="{6E902030-2F50-4AC2-98E3-ABF4A92F0D19}" type="presParOf" srcId="{5F3246FE-3CE1-4804-8228-170E7E1296A0}" destId="{95E7344E-FF4D-434B-BBC2-F05D4441EC03}" srcOrd="3" destOrd="0" presId="urn:microsoft.com/office/officeart/2005/8/layout/orgChart1"/>
+    <dgm:cxn modelId="{3075939C-E263-401E-9A1E-0B4AA6D87765}" type="presParOf" srcId="{95E7344E-FF4D-434B-BBC2-F05D4441EC03}" destId="{DB211E8F-CC3E-4E18-A97B-053AC9B1DA9F}" srcOrd="0" destOrd="0" presId="urn:microsoft.com/office/officeart/2005/8/layout/orgChart1"/>
+    <dgm:cxn modelId="{DE1C4B01-EF27-4399-888E-CBA20E498E35}" type="presParOf" srcId="{DB211E8F-CC3E-4E18-A97B-053AC9B1DA9F}" destId="{8FADBEE9-A6FD-4305-A890-D346B4751364}" srcOrd="0" destOrd="0" presId="urn:microsoft.com/office/officeart/2005/8/layout/orgChart1"/>
+    <dgm:cxn modelId="{389F0988-32EF-4E59-B8ED-564FF3AC76AF}" type="presParOf" srcId="{DB211E8F-CC3E-4E18-A97B-053AC9B1DA9F}" destId="{C193F619-BB38-4DD1-B00D-2D950100ADC2}" srcOrd="1" destOrd="0" presId="urn:microsoft.com/office/officeart/2005/8/layout/orgChart1"/>
+    <dgm:cxn modelId="{D426C980-6AA7-4C0D-A55F-985E4259D65C}" type="presParOf" srcId="{95E7344E-FF4D-434B-BBC2-F05D4441EC03}" destId="{5E18D7C6-8579-42BF-95F6-437FFCE97C49}" srcOrd="1" destOrd="0" presId="urn:microsoft.com/office/officeart/2005/8/layout/orgChart1"/>
+    <dgm:cxn modelId="{29A0E822-6500-4815-80D6-D55733985EBA}" type="presParOf" srcId="{95E7344E-FF4D-434B-BBC2-F05D4441EC03}" destId="{D1068727-FAF3-4FE8-A2A8-A906C9A3D405}" srcOrd="2" destOrd="0" presId="urn:microsoft.com/office/officeart/2005/8/layout/orgChart1"/>
+    <dgm:cxn modelId="{5D606019-7F16-4565-8FCC-02A69CCBE043}" type="presParOf" srcId="{5F3246FE-3CE1-4804-8228-170E7E1296A0}" destId="{3684AE11-CAE1-4580-8AF7-016CBFC7BD3A}" srcOrd="4" destOrd="0" presId="urn:microsoft.com/office/officeart/2005/8/layout/orgChart1"/>
+    <dgm:cxn modelId="{1FBDC113-1E48-4394-82AE-7DF804E5FB24}" type="presParOf" srcId="{5F3246FE-3CE1-4804-8228-170E7E1296A0}" destId="{3A6475BB-01B9-401E-9E47-BED1A698554F}" srcOrd="5" destOrd="0" presId="urn:microsoft.com/office/officeart/2005/8/layout/orgChart1"/>
+    <dgm:cxn modelId="{CC5B6315-322F-47E7-9CB7-4F6339628668}" type="presParOf" srcId="{3A6475BB-01B9-401E-9E47-BED1A698554F}" destId="{7833BD49-312C-433F-BD5E-371FAC6D6A85}" srcOrd="0" destOrd="0" presId="urn:microsoft.com/office/officeart/2005/8/layout/orgChart1"/>
+    <dgm:cxn modelId="{C0523A86-4812-420C-82CD-6B2A370F7AEC}" type="presParOf" srcId="{7833BD49-312C-433F-BD5E-371FAC6D6A85}" destId="{2D0927C1-C2B8-4654-806E-ED0D04F1813B}" srcOrd="0" destOrd="0" presId="urn:microsoft.com/office/officeart/2005/8/layout/orgChart1"/>
+    <dgm:cxn modelId="{22C505DC-DE07-438B-8152-54DF30DACECB}" type="presParOf" srcId="{7833BD49-312C-433F-BD5E-371FAC6D6A85}" destId="{CCCCCCB3-AE92-4D1B-9CB2-AABE344E256F}" srcOrd="1" destOrd="0" presId="urn:microsoft.com/office/officeart/2005/8/layout/orgChart1"/>
+    <dgm:cxn modelId="{72FB9E4A-AD5E-49B4-9AFC-5AE4A450450E}" type="presParOf" srcId="{3A6475BB-01B9-401E-9E47-BED1A698554F}" destId="{52E535AC-CD8F-4886-90F6-D6A65ED727A3}" srcOrd="1" destOrd="0" presId="urn:microsoft.com/office/officeart/2005/8/layout/orgChart1"/>
+    <dgm:cxn modelId="{04069A83-B5CA-4A73-9A17-422958DE9507}" type="presParOf" srcId="{3A6475BB-01B9-401E-9E47-BED1A698554F}" destId="{E7059D47-78B4-4CD4-AC16-7E40B995F2C5}" srcOrd="2" destOrd="0" presId="urn:microsoft.com/office/officeart/2005/8/layout/orgChart1"/>
+    <dgm:cxn modelId="{8801770F-7737-4897-9A6A-724BA1B17999}" type="presParOf" srcId="{0E8E3671-EE4D-4C9B-B5B7-5360D1C8DB26}" destId="{55299214-8693-41F8-8CAA-FAC3AD7AC0B8}" srcOrd="2" destOrd="0" presId="urn:microsoft.com/office/officeart/2005/8/layout/orgChart1"/>
+    <dgm:cxn modelId="{B3E65D44-5903-434C-B63A-3C3E97D2675C}" type="presParOf" srcId="{F19675B1-3959-43BA-A885-3385DCEACD1F}" destId="{E2CA1D28-0DDC-4D38-8443-DAA68D57AE14}" srcOrd="6" destOrd="0" presId="urn:microsoft.com/office/officeart/2005/8/layout/orgChart1"/>
+    <dgm:cxn modelId="{59968749-3274-4628-9A2D-AE6E51DDE2DC}" type="presParOf" srcId="{F19675B1-3959-43BA-A885-3385DCEACD1F}" destId="{266D53B6-3BB4-4ECD-8DE0-A2BA4611933F}" srcOrd="7" destOrd="0" presId="urn:microsoft.com/office/officeart/2005/8/layout/orgChart1"/>
+    <dgm:cxn modelId="{08F7B29A-7644-442E-8D43-95AAE43E7C66}" type="presParOf" srcId="{266D53B6-3BB4-4ECD-8DE0-A2BA4611933F}" destId="{00934A53-A6F2-44C0-8CD2-236B638D76B1}" srcOrd="0" destOrd="0" presId="urn:microsoft.com/office/officeart/2005/8/layout/orgChart1"/>
+    <dgm:cxn modelId="{1034042F-8481-43A5-99E0-3EA49EB61469}" type="presParOf" srcId="{00934A53-A6F2-44C0-8CD2-236B638D76B1}" destId="{DB28635D-A2F0-40A4-91F0-F0FCBC53160C}" srcOrd="0" destOrd="0" presId="urn:microsoft.com/office/officeart/2005/8/layout/orgChart1"/>
+    <dgm:cxn modelId="{E17B1583-4D2B-486D-B3D8-B68E8C6FC73A}" type="presParOf" srcId="{00934A53-A6F2-44C0-8CD2-236B638D76B1}" destId="{888030B3-26D5-4A7A-B12B-5685FB2BA710}" srcOrd="1" destOrd="0" presId="urn:microsoft.com/office/officeart/2005/8/layout/orgChart1"/>
+    <dgm:cxn modelId="{6A8C4B51-0784-4DDD-83BD-784A94E9EDF0}" type="presParOf" srcId="{266D53B6-3BB4-4ECD-8DE0-A2BA4611933F}" destId="{3B31657F-5095-429F-A5C8-2A80B6FBD435}" srcOrd="1" destOrd="0" presId="urn:microsoft.com/office/officeart/2005/8/layout/orgChart1"/>
+    <dgm:cxn modelId="{3B79DDD0-08DB-4CFF-AD14-43DB3F8D0A1B}" type="presParOf" srcId="{3B31657F-5095-429F-A5C8-2A80B6FBD435}" destId="{B6AE8000-8DEF-4676-8133-495CD864D191}" srcOrd="0" destOrd="0" presId="urn:microsoft.com/office/officeart/2005/8/layout/orgChart1"/>
+    <dgm:cxn modelId="{31C127EC-FDD1-4056-BC30-8355150DBA4C}" type="presParOf" srcId="{3B31657F-5095-429F-A5C8-2A80B6FBD435}" destId="{CED35166-9586-47CA-83AB-4668D2A25FEF}" srcOrd="1" destOrd="0" presId="urn:microsoft.com/office/officeart/2005/8/layout/orgChart1"/>
+    <dgm:cxn modelId="{71BE9463-30C6-4FC5-96B0-36BE03B18612}" type="presParOf" srcId="{CED35166-9586-47CA-83AB-4668D2A25FEF}" destId="{066CA839-DAEF-472E-912E-1B146D56EBF9}" srcOrd="0" destOrd="0" presId="urn:microsoft.com/office/officeart/2005/8/layout/orgChart1"/>
+    <dgm:cxn modelId="{3EEBAD59-9440-48C1-9390-0A6DCA78C777}" type="presParOf" srcId="{066CA839-DAEF-472E-912E-1B146D56EBF9}" destId="{10B91571-5CE5-42A3-A5B0-E6F16856F0CF}" srcOrd="0" destOrd="0" presId="urn:microsoft.com/office/officeart/2005/8/layout/orgChart1"/>
+    <dgm:cxn modelId="{4764AD06-79B8-4E45-B142-78F576101C58}" type="presParOf" srcId="{066CA839-DAEF-472E-912E-1B146D56EBF9}" destId="{059BB235-3398-4774-91ED-6230AB110204}" srcOrd="1" destOrd="0" presId="urn:microsoft.com/office/officeart/2005/8/layout/orgChart1"/>
+    <dgm:cxn modelId="{5C04A43F-AEF7-4451-ADC9-2C2C32A3709E}" type="presParOf" srcId="{CED35166-9586-47CA-83AB-4668D2A25FEF}" destId="{268A704B-9F6C-45B4-AD93-D0BE24038C2F}" srcOrd="1" destOrd="0" presId="urn:microsoft.com/office/officeart/2005/8/layout/orgChart1"/>
+    <dgm:cxn modelId="{A16E8746-078B-4B19-86B9-E1877E65374F}" type="presParOf" srcId="{CED35166-9586-47CA-83AB-4668D2A25FEF}" destId="{D1C47A78-CB02-4409-8632-71746C5F3464}" srcOrd="2" destOrd="0" presId="urn:microsoft.com/office/officeart/2005/8/layout/orgChart1"/>
+    <dgm:cxn modelId="{4D84166C-C08C-47A1-B53C-CD2BA98BD4F5}" type="presParOf" srcId="{3B31657F-5095-429F-A5C8-2A80B6FBD435}" destId="{70790399-97EE-40F4-87F5-8D7E6E27F148}" srcOrd="2" destOrd="0" presId="urn:microsoft.com/office/officeart/2005/8/layout/orgChart1"/>
+    <dgm:cxn modelId="{6AC16081-AB11-476D-A749-63A0A860EC1E}" type="presParOf" srcId="{3B31657F-5095-429F-A5C8-2A80B6FBD435}" destId="{283E8FE7-3662-4A00-9CC1-E45F87FF4903}" srcOrd="3" destOrd="0" presId="urn:microsoft.com/office/officeart/2005/8/layout/orgChart1"/>
+    <dgm:cxn modelId="{A1AB0761-3534-44B5-91FC-B8CBA9C61DBD}" type="presParOf" srcId="{283E8FE7-3662-4A00-9CC1-E45F87FF4903}" destId="{790A1B8E-B04E-4A29-8E24-7BCDC3EA1100}" srcOrd="0" destOrd="0" presId="urn:microsoft.com/office/officeart/2005/8/layout/orgChart1"/>
+    <dgm:cxn modelId="{30FD388F-D2DD-4BE7-8F55-95DD8AA5AC19}" type="presParOf" srcId="{790A1B8E-B04E-4A29-8E24-7BCDC3EA1100}" destId="{78E5D5B8-78D8-4A7C-880F-2129CD4097E9}" srcOrd="0" destOrd="0" presId="urn:microsoft.com/office/officeart/2005/8/layout/orgChart1"/>
+    <dgm:cxn modelId="{BE78DA4F-03FE-4B19-B005-DD311B9C50FF}" type="presParOf" srcId="{790A1B8E-B04E-4A29-8E24-7BCDC3EA1100}" destId="{8233B0CF-3412-43E6-8AA4-DDC68E5DF432}" srcOrd="1" destOrd="0" presId="urn:microsoft.com/office/officeart/2005/8/layout/orgChart1"/>
+    <dgm:cxn modelId="{50EC6DB5-CB9B-4847-BC9A-8A715CEDB55E}" type="presParOf" srcId="{283E8FE7-3662-4A00-9CC1-E45F87FF4903}" destId="{B9B3FA55-F9BB-4B92-A756-E9F7B6977E31}" srcOrd="1" destOrd="0" presId="urn:microsoft.com/office/officeart/2005/8/layout/orgChart1"/>
+    <dgm:cxn modelId="{64260218-B0F0-4CB4-95BA-300FB694CF34}" type="presParOf" srcId="{283E8FE7-3662-4A00-9CC1-E45F87FF4903}" destId="{8B0EB83C-19D8-4651-A63F-10218F69A761}" srcOrd="2" destOrd="0" presId="urn:microsoft.com/office/officeart/2005/8/layout/orgChart1"/>
+    <dgm:cxn modelId="{184BE045-9064-4701-89AD-BD05B626737D}" type="presParOf" srcId="{3B31657F-5095-429F-A5C8-2A80B6FBD435}" destId="{F7488C6A-BDFC-4F47-AD1F-7FB9492919A9}" srcOrd="4" destOrd="0" presId="urn:microsoft.com/office/officeart/2005/8/layout/orgChart1"/>
+    <dgm:cxn modelId="{F5043150-C682-4130-97BB-E04D0CA7E0B7}" type="presParOf" srcId="{3B31657F-5095-429F-A5C8-2A80B6FBD435}" destId="{58EDEFD5-0FB6-4B48-BADF-806A2C26703A}" srcOrd="5" destOrd="0" presId="urn:microsoft.com/office/officeart/2005/8/layout/orgChart1"/>
+    <dgm:cxn modelId="{6C663EDC-2370-4471-BD6D-3A8580C3AE35}" type="presParOf" srcId="{58EDEFD5-0FB6-4B48-BADF-806A2C26703A}" destId="{301F4152-6069-4904-ADF9-A505B5FC71AF}" srcOrd="0" destOrd="0" presId="urn:microsoft.com/office/officeart/2005/8/layout/orgChart1"/>
+    <dgm:cxn modelId="{4E94FDB2-B4EB-4958-B8FC-FB9A5F9AFF7B}" type="presParOf" srcId="{301F4152-6069-4904-ADF9-A505B5FC71AF}" destId="{4666A5C6-BA5E-4C44-A413-DC679EF65C24}" srcOrd="0" destOrd="0" presId="urn:microsoft.com/office/officeart/2005/8/layout/orgChart1"/>
+    <dgm:cxn modelId="{0A9C77D4-B42D-42D3-A8AA-2EFF189BC26D}" type="presParOf" srcId="{301F4152-6069-4904-ADF9-A505B5FC71AF}" destId="{C5839704-30EA-47C1-B503-4059571A7837}" srcOrd="1" destOrd="0" presId="urn:microsoft.com/office/officeart/2005/8/layout/orgChart1"/>
+    <dgm:cxn modelId="{A2D31C5E-FAD8-4DFC-8C61-AD0AC68E4BC8}" type="presParOf" srcId="{58EDEFD5-0FB6-4B48-BADF-806A2C26703A}" destId="{237B4E32-3F3B-47A2-8970-08343BB22A23}" srcOrd="1" destOrd="0" presId="urn:microsoft.com/office/officeart/2005/8/layout/orgChart1"/>
+    <dgm:cxn modelId="{E29F4EB1-D147-4BB6-95A7-C2A03F51B0BE}" type="presParOf" srcId="{58EDEFD5-0FB6-4B48-BADF-806A2C26703A}" destId="{D0698E13-40C7-436B-B983-5FFA9DAA8A5B}" srcOrd="2" destOrd="0" presId="urn:microsoft.com/office/officeart/2005/8/layout/orgChart1"/>
+    <dgm:cxn modelId="{E5A37F34-2614-47AC-8425-386CC8CFDD9E}" type="presParOf" srcId="{266D53B6-3BB4-4ECD-8DE0-A2BA4611933F}" destId="{9261C77D-AD75-479E-B8B2-EF54763AD397}" srcOrd="2" destOrd="0" presId="urn:microsoft.com/office/officeart/2005/8/layout/orgChart1"/>
+    <dgm:cxn modelId="{DDD86909-7416-4826-B587-D772E5F4B554}" type="presParOf" srcId="{F19675B1-3959-43BA-A885-3385DCEACD1F}" destId="{EDB5EBCC-AAEC-4DDD-B2C1-93285CFF234B}" srcOrd="8" destOrd="0" presId="urn:microsoft.com/office/officeart/2005/8/layout/orgChart1"/>
+    <dgm:cxn modelId="{E7A3D0FB-7B2F-4C0A-A6B8-DDEF02FDAB1E}" type="presParOf" srcId="{F19675B1-3959-43BA-A885-3385DCEACD1F}" destId="{AAFBD0A9-117C-49B4-9B74-463BD6935746}" srcOrd="9" destOrd="0" presId="urn:microsoft.com/office/officeart/2005/8/layout/orgChart1"/>
+    <dgm:cxn modelId="{B34346E7-3CF3-4282-8239-1332CB6FF0B1}" type="presParOf" srcId="{AAFBD0A9-117C-49B4-9B74-463BD6935746}" destId="{4F87566B-9170-4B05-A1A1-D91D69EAFF37}" srcOrd="0" destOrd="0" presId="urn:microsoft.com/office/officeart/2005/8/layout/orgChart1"/>
+    <dgm:cxn modelId="{5B2542FF-1EEF-4A8E-A4FC-62A6E12B98BA}" type="presParOf" srcId="{4F87566B-9170-4B05-A1A1-D91D69EAFF37}" destId="{57632859-120D-404D-B83F-7396FE292C73}" srcOrd="0" destOrd="0" presId="urn:microsoft.com/office/officeart/2005/8/layout/orgChart1"/>
+    <dgm:cxn modelId="{9640E2A9-BF60-4C49-BEC9-ACCC69A8106E}" type="presParOf" srcId="{4F87566B-9170-4B05-A1A1-D91D69EAFF37}" destId="{3C6E5EC1-B665-4572-B911-2A742B5F802B}" srcOrd="1" destOrd="0" presId="urn:microsoft.com/office/officeart/2005/8/layout/orgChart1"/>
+    <dgm:cxn modelId="{951A88D8-50D5-4246-B528-0ECEC6952305}" type="presParOf" srcId="{AAFBD0A9-117C-49B4-9B74-463BD6935746}" destId="{3FE5FCB3-151E-4AAA-B71A-63158DA963EA}" srcOrd="1" destOrd="0" presId="urn:microsoft.com/office/officeart/2005/8/layout/orgChart1"/>
+    <dgm:cxn modelId="{CB1D598E-8B7E-4EBC-B01B-94096555DE1B}" type="presParOf" srcId="{3FE5FCB3-151E-4AAA-B71A-63158DA963EA}" destId="{9668EA97-9A6A-49D1-A141-48FB286F2E26}" srcOrd="0" destOrd="0" presId="urn:microsoft.com/office/officeart/2005/8/layout/orgChart1"/>
+    <dgm:cxn modelId="{B2C06A08-98D9-414B-BA79-B8BABB6845D2}" type="presParOf" srcId="{3FE5FCB3-151E-4AAA-B71A-63158DA963EA}" destId="{6ACB89F8-C3F2-4A95-A8CA-9108A7AA4E75}" srcOrd="1" destOrd="0" presId="urn:microsoft.com/office/officeart/2005/8/layout/orgChart1"/>
+    <dgm:cxn modelId="{124413C9-928C-47B2-A64E-DC56CE25AE7E}" type="presParOf" srcId="{6ACB89F8-C3F2-4A95-A8CA-9108A7AA4E75}" destId="{64008475-BDED-4CCB-914F-6FE2D452AA5F}" srcOrd="0" destOrd="0" presId="urn:microsoft.com/office/officeart/2005/8/layout/orgChart1"/>
+    <dgm:cxn modelId="{59C64EF0-3643-4583-89E7-F4D8D9AE3E1C}" type="presParOf" srcId="{64008475-BDED-4CCB-914F-6FE2D452AA5F}" destId="{F864DEC5-E3B5-4F0F-9E10-4F159F21FE43}" srcOrd="0" destOrd="0" presId="urn:microsoft.com/office/officeart/2005/8/layout/orgChart1"/>
+    <dgm:cxn modelId="{3B8BF679-488B-4AF2-913B-F75D1D77DCC8}" type="presParOf" srcId="{64008475-BDED-4CCB-914F-6FE2D452AA5F}" destId="{17E96035-8719-4A90-9F09-A40F0679CF84}" srcOrd="1" destOrd="0" presId="urn:microsoft.com/office/officeart/2005/8/layout/orgChart1"/>
+    <dgm:cxn modelId="{4C07CD5C-1110-4384-AC4C-CC477313F901}" type="presParOf" srcId="{6ACB89F8-C3F2-4A95-A8CA-9108A7AA4E75}" destId="{C701CAFF-DD26-4B23-99A1-718618D4BB1C}" srcOrd="1" destOrd="0" presId="urn:microsoft.com/office/officeart/2005/8/layout/orgChart1"/>
+    <dgm:cxn modelId="{1E3F73FB-3F56-4AFB-9B5C-17C531B57548}" type="presParOf" srcId="{6ACB89F8-C3F2-4A95-A8CA-9108A7AA4E75}" destId="{EFF4E232-EBA8-48D7-A043-17DE48943034}" srcOrd="2" destOrd="0" presId="urn:microsoft.com/office/officeart/2005/8/layout/orgChart1"/>
+    <dgm:cxn modelId="{D2DAA46C-E309-4147-8E43-6AFED3573BCA}" type="presParOf" srcId="{3FE5FCB3-151E-4AAA-B71A-63158DA963EA}" destId="{C533E5AC-074B-469B-84A4-D8DF587D800C}" srcOrd="2" destOrd="0" presId="urn:microsoft.com/office/officeart/2005/8/layout/orgChart1"/>
+    <dgm:cxn modelId="{EFD108AF-7204-4DC1-AB89-BC9536F337E0}" type="presParOf" srcId="{3FE5FCB3-151E-4AAA-B71A-63158DA963EA}" destId="{924B196E-0AE0-4E89-88C9-ED3D895EB2BC}" srcOrd="3" destOrd="0" presId="urn:microsoft.com/office/officeart/2005/8/layout/orgChart1"/>
+    <dgm:cxn modelId="{B63A1325-041B-49BC-893F-4A37BFB8688F}" type="presParOf" srcId="{924B196E-0AE0-4E89-88C9-ED3D895EB2BC}" destId="{BBD261A2-44E7-4BFF-8F0F-522128DE0B9A}" srcOrd="0" destOrd="0" presId="urn:microsoft.com/office/officeart/2005/8/layout/orgChart1"/>
+    <dgm:cxn modelId="{36D3EC6C-9C38-4420-B11D-BA1C7FCA67A8}" type="presParOf" srcId="{BBD261A2-44E7-4BFF-8F0F-522128DE0B9A}" destId="{F0A517AB-DDA7-4B8C-8330-27F8C10F5634}" srcOrd="0" destOrd="0" presId="urn:microsoft.com/office/officeart/2005/8/layout/orgChart1"/>
+    <dgm:cxn modelId="{52804B9B-5A90-4B03-969D-58F7A0210D76}" type="presParOf" srcId="{BBD261A2-44E7-4BFF-8F0F-522128DE0B9A}" destId="{6AED5D12-C6A4-4ECF-907A-D0C259CC59D2}" srcOrd="1" destOrd="0" presId="urn:microsoft.com/office/officeart/2005/8/layout/orgChart1"/>
+    <dgm:cxn modelId="{8211DF8C-BAE0-4545-8D6D-1801B2AC9AE6}" type="presParOf" srcId="{924B196E-0AE0-4E89-88C9-ED3D895EB2BC}" destId="{A614F300-91D0-4DBA-B43E-CFF19F4FC6E1}" srcOrd="1" destOrd="0" presId="urn:microsoft.com/office/officeart/2005/8/layout/orgChart1"/>
+    <dgm:cxn modelId="{F88978A5-B509-4984-8031-147BEB734D77}" type="presParOf" srcId="{924B196E-0AE0-4E89-88C9-ED3D895EB2BC}" destId="{22270577-0F13-488A-9D9A-83CBE026D0E3}" srcOrd="2" destOrd="0" presId="urn:microsoft.com/office/officeart/2005/8/layout/orgChart1"/>
+    <dgm:cxn modelId="{54A7F37B-52F3-46C8-801A-F98F2F6C9AC4}" type="presParOf" srcId="{3FE5FCB3-151E-4AAA-B71A-63158DA963EA}" destId="{8D8D1D11-FEB7-4BF1-92CD-87CB27308046}" srcOrd="4" destOrd="0" presId="urn:microsoft.com/office/officeart/2005/8/layout/orgChart1"/>
+    <dgm:cxn modelId="{49E23D05-428B-49C1-8144-095B1906EA9F}" type="presParOf" srcId="{3FE5FCB3-151E-4AAA-B71A-63158DA963EA}" destId="{67377324-D722-440E-84D8-39E8E46F5379}" srcOrd="5" destOrd="0" presId="urn:microsoft.com/office/officeart/2005/8/layout/orgChart1"/>
+    <dgm:cxn modelId="{DC046236-E884-4ADF-BAAF-18F9C3EA5C53}" type="presParOf" srcId="{67377324-D722-440E-84D8-39E8E46F5379}" destId="{BDAE47AE-A20A-425F-8E14-4F6889D93203}" srcOrd="0" destOrd="0" presId="urn:microsoft.com/office/officeart/2005/8/layout/orgChart1"/>
+    <dgm:cxn modelId="{DC0828A2-E6F1-4CDA-9264-E3409D0F57E2}" type="presParOf" srcId="{BDAE47AE-A20A-425F-8E14-4F6889D93203}" destId="{5258DC8D-8EE0-4CC4-A92C-300A7ED1F995}" srcOrd="0" destOrd="0" presId="urn:microsoft.com/office/officeart/2005/8/layout/orgChart1"/>
+    <dgm:cxn modelId="{F2AD3CD3-CC3E-42B5-BE23-80C077E76216}" type="presParOf" srcId="{BDAE47AE-A20A-425F-8E14-4F6889D93203}" destId="{FB8425BB-A470-4265-A83D-C87D7FB1BD6E}" srcOrd="1" destOrd="0" presId="urn:microsoft.com/office/officeart/2005/8/layout/orgChart1"/>
+    <dgm:cxn modelId="{EF367720-18AB-4932-97EF-EF70F17E7436}" type="presParOf" srcId="{67377324-D722-440E-84D8-39E8E46F5379}" destId="{27FE2E9E-D414-4547-A951-7C6091ACD3D4}" srcOrd="1" destOrd="0" presId="urn:microsoft.com/office/officeart/2005/8/layout/orgChart1"/>
+    <dgm:cxn modelId="{8019F758-B1DE-4FC4-A12F-B12977D669D8}" type="presParOf" srcId="{67377324-D722-440E-84D8-39E8E46F5379}" destId="{65F2A1F0-F62A-4116-AF66-2DF563C84D96}" srcOrd="2" destOrd="0" presId="urn:microsoft.com/office/officeart/2005/8/layout/orgChart1"/>
+    <dgm:cxn modelId="{440FA2B5-76EE-4E79-BE74-BB676964839F}" type="presParOf" srcId="{3FE5FCB3-151E-4AAA-B71A-63158DA963EA}" destId="{16A683E6-F0F1-4CC4-B60B-51DDDDD5BF39}" srcOrd="6" destOrd="0" presId="urn:microsoft.com/office/officeart/2005/8/layout/orgChart1"/>
+    <dgm:cxn modelId="{5B561F5B-8C8C-4D93-B251-FDA7E58EF354}" type="presParOf" srcId="{3FE5FCB3-151E-4AAA-B71A-63158DA963EA}" destId="{4346A7B9-6E2C-4FEC-90AF-31622B316E7E}" srcOrd="7" destOrd="0" presId="urn:microsoft.com/office/officeart/2005/8/layout/orgChart1"/>
+    <dgm:cxn modelId="{148D22A2-1BCC-410D-B543-04975C053043}" type="presParOf" srcId="{4346A7B9-6E2C-4FEC-90AF-31622B316E7E}" destId="{72DFDEB5-577F-4A70-808E-B21620FAE710}" srcOrd="0" destOrd="0" presId="urn:microsoft.com/office/officeart/2005/8/layout/orgChart1"/>
+    <dgm:cxn modelId="{5DF6B389-2735-43E0-B1A6-CAF248A9CDA6}" type="presParOf" srcId="{72DFDEB5-577F-4A70-808E-B21620FAE710}" destId="{93EB46DE-E1FC-4DBC-A924-8BC4E073F16A}" srcOrd="0" destOrd="0" presId="urn:microsoft.com/office/officeart/2005/8/layout/orgChart1"/>
+    <dgm:cxn modelId="{810B5F18-D282-4713-A2C9-3CBE6783561B}" type="presParOf" srcId="{72DFDEB5-577F-4A70-808E-B21620FAE710}" destId="{CDD5EB14-CE7F-4CB2-B425-0A8C553D8614}" srcOrd="1" destOrd="0" presId="urn:microsoft.com/office/officeart/2005/8/layout/orgChart1"/>
+    <dgm:cxn modelId="{15C9DEC5-7535-42C9-AE85-E1A42EF8E967}" type="presParOf" srcId="{4346A7B9-6E2C-4FEC-90AF-31622B316E7E}" destId="{BF66D8A3-1E3A-4C58-9B14-F38913BA8FFD}" srcOrd="1" destOrd="0" presId="urn:microsoft.com/office/officeart/2005/8/layout/orgChart1"/>
+    <dgm:cxn modelId="{931AA240-C624-433D-A097-DE8D1295C119}" type="presParOf" srcId="{4346A7B9-6E2C-4FEC-90AF-31622B316E7E}" destId="{536505E3-38F8-4C98-A433-994FB999F26A}" srcOrd="2" destOrd="0" presId="urn:microsoft.com/office/officeart/2005/8/layout/orgChart1"/>
+    <dgm:cxn modelId="{2C7BD890-187A-45AA-BB7C-3CE575558FC4}" type="presParOf" srcId="{3FE5FCB3-151E-4AAA-B71A-63158DA963EA}" destId="{160F94A8-6A5A-43D6-AE72-0489B033246E}" srcOrd="8" destOrd="0" presId="urn:microsoft.com/office/officeart/2005/8/layout/orgChart1"/>
+    <dgm:cxn modelId="{2C556360-BC1C-42EC-991B-6BA4060AE1C7}" type="presParOf" srcId="{3FE5FCB3-151E-4AAA-B71A-63158DA963EA}" destId="{66349751-1B96-4A6B-95AA-F692E4529B3F}" srcOrd="9" destOrd="0" presId="urn:microsoft.com/office/officeart/2005/8/layout/orgChart1"/>
+    <dgm:cxn modelId="{9525A44A-2910-48E1-A049-64369C30CE61}" type="presParOf" srcId="{66349751-1B96-4A6B-95AA-F692E4529B3F}" destId="{9F4BD2EB-A9DD-4346-A566-0ADF0563C839}" srcOrd="0" destOrd="0" presId="urn:microsoft.com/office/officeart/2005/8/layout/orgChart1"/>
+    <dgm:cxn modelId="{3183B512-24F7-4845-AAC7-76F84291DC42}" type="presParOf" srcId="{9F4BD2EB-A9DD-4346-A566-0ADF0563C839}" destId="{B17C1864-87C1-4D35-93F8-7AC0ACE7A6CC}" srcOrd="0" destOrd="0" presId="urn:microsoft.com/office/officeart/2005/8/layout/orgChart1"/>
+    <dgm:cxn modelId="{C307C49B-00BA-4999-8B34-CDAD498D5090}" type="presParOf" srcId="{9F4BD2EB-A9DD-4346-A566-0ADF0563C839}" destId="{A4FB3E05-F1A6-4D0D-AAAD-9C3EE92EA43E}" srcOrd="1" destOrd="0" presId="urn:microsoft.com/office/officeart/2005/8/layout/orgChart1"/>
+    <dgm:cxn modelId="{05B6C133-C3F7-4FCD-86C3-82DA198C1E40}" type="presParOf" srcId="{66349751-1B96-4A6B-95AA-F692E4529B3F}" destId="{704053C8-9E33-4958-A197-554CF096319C}" srcOrd="1" destOrd="0" presId="urn:microsoft.com/office/officeart/2005/8/layout/orgChart1"/>
+    <dgm:cxn modelId="{C4F0075F-BB48-4C53-80FF-D5D1AB5FA55B}" type="presParOf" srcId="{66349751-1B96-4A6B-95AA-F692E4529B3F}" destId="{4E39B20D-83EE-444B-A52D-7AC627A2DE85}" srcOrd="2" destOrd="0" presId="urn:microsoft.com/office/officeart/2005/8/layout/orgChart1"/>
+    <dgm:cxn modelId="{77CA2CF9-6646-4165-8E76-7A499BBE9470}" type="presParOf" srcId="{AAFBD0A9-117C-49B4-9B74-463BD6935746}" destId="{3457B14F-264A-4430-B5F5-B64AF7DFA8B5}" srcOrd="2" destOrd="0" presId="urn:microsoft.com/office/officeart/2005/8/layout/orgChart1"/>
+    <dgm:cxn modelId="{069CF385-5892-421E-BDB1-96A38C96880B}" type="presParOf" srcId="{F19675B1-3959-43BA-A885-3385DCEACD1F}" destId="{BF02D435-0551-4A78-BF32-3C54D0BFEFF0}" srcOrd="10" destOrd="0" presId="urn:microsoft.com/office/officeart/2005/8/layout/orgChart1"/>
+    <dgm:cxn modelId="{C59B586B-DFDB-435A-BBE9-003021A7C910}" type="presParOf" srcId="{F19675B1-3959-43BA-A885-3385DCEACD1F}" destId="{821FF1A1-8DBD-40FB-9009-ECF56E52A023}" srcOrd="11" destOrd="0" presId="urn:microsoft.com/office/officeart/2005/8/layout/orgChart1"/>
+    <dgm:cxn modelId="{637C395A-DC94-461F-B52C-05580751DA99}" type="presParOf" srcId="{821FF1A1-8DBD-40FB-9009-ECF56E52A023}" destId="{36D8CB32-5449-4E15-A747-433CDA75B6F3}" srcOrd="0" destOrd="0" presId="urn:microsoft.com/office/officeart/2005/8/layout/orgChart1"/>
+    <dgm:cxn modelId="{DEFE1E28-D2E6-4DD8-B0E1-74028EAC57A2}" type="presParOf" srcId="{36D8CB32-5449-4E15-A747-433CDA75B6F3}" destId="{B2C695C9-A0F2-4547-9087-9E80A375FDA3}" srcOrd="0" destOrd="0" presId="urn:microsoft.com/office/officeart/2005/8/layout/orgChart1"/>
+    <dgm:cxn modelId="{6DD72840-0EC6-41BC-A769-20BA1B4BC41B}" type="presParOf" srcId="{36D8CB32-5449-4E15-A747-433CDA75B6F3}" destId="{DE184EAE-33EB-4E5D-9049-E0EC3A9777FB}" srcOrd="1" destOrd="0" presId="urn:microsoft.com/office/officeart/2005/8/layout/orgChart1"/>
+    <dgm:cxn modelId="{B009FD4C-E6E1-4B98-804A-FFBA1D92D4E6}" type="presParOf" srcId="{821FF1A1-8DBD-40FB-9009-ECF56E52A023}" destId="{8478D0B8-F691-42BA-8A71-31C3817A990C}" srcOrd="1" destOrd="0" presId="urn:microsoft.com/office/officeart/2005/8/layout/orgChart1"/>
+    <dgm:cxn modelId="{8674D0A4-1C95-49B4-8EE1-750C0062CEFA}" type="presParOf" srcId="{8478D0B8-F691-42BA-8A71-31C3817A990C}" destId="{E3C8BB38-09E0-4CAD-B3AE-7DDE1805FB46}" srcOrd="0" destOrd="0" presId="urn:microsoft.com/office/officeart/2005/8/layout/orgChart1"/>
+    <dgm:cxn modelId="{8EE078F1-91D0-4248-8F6D-8640F13233A7}" type="presParOf" srcId="{8478D0B8-F691-42BA-8A71-31C3817A990C}" destId="{B0A7C336-2143-4A60-A937-B63F02C83ABC}" srcOrd="1" destOrd="0" presId="urn:microsoft.com/office/officeart/2005/8/layout/orgChart1"/>
+    <dgm:cxn modelId="{C405619A-93AD-4595-A258-14B353F6DC07}" type="presParOf" srcId="{B0A7C336-2143-4A60-A937-B63F02C83ABC}" destId="{AEF9DE2A-183C-41E3-83FE-6BB55E3CDCED}" srcOrd="0" destOrd="0" presId="urn:microsoft.com/office/officeart/2005/8/layout/orgChart1"/>
+    <dgm:cxn modelId="{A8285F91-4A95-47D5-9C88-D79D3D068D1F}" type="presParOf" srcId="{AEF9DE2A-183C-41E3-83FE-6BB55E3CDCED}" destId="{77CEE38A-AE25-4D87-A70E-6A681CF5F9C5}" srcOrd="0" destOrd="0" presId="urn:microsoft.com/office/officeart/2005/8/layout/orgChart1"/>
+    <dgm:cxn modelId="{FF956635-88BC-4CC0-951F-CF3A42E45DD7}" type="presParOf" srcId="{AEF9DE2A-183C-41E3-83FE-6BB55E3CDCED}" destId="{3604A3AC-93FD-40CC-AE2A-1D3ECF4DEFA6}" srcOrd="1" destOrd="0" presId="urn:microsoft.com/office/officeart/2005/8/layout/orgChart1"/>
+    <dgm:cxn modelId="{F865B9A1-FABA-472D-83AD-34394596B693}" type="presParOf" srcId="{B0A7C336-2143-4A60-A937-B63F02C83ABC}" destId="{987113C1-030B-4375-9652-2E6CBD11BCE8}" srcOrd="1" destOrd="0" presId="urn:microsoft.com/office/officeart/2005/8/layout/orgChart1"/>
+    <dgm:cxn modelId="{AA0841B3-81CB-49C1-913B-3933EBD3D544}" type="presParOf" srcId="{B0A7C336-2143-4A60-A937-B63F02C83ABC}" destId="{D761160D-D0D3-4632-BBAB-123B2D366F31}" srcOrd="2" destOrd="0" presId="urn:microsoft.com/office/officeart/2005/8/layout/orgChart1"/>
+    <dgm:cxn modelId="{74E7ED2F-368F-4925-B88C-703D814A13E4}" type="presParOf" srcId="{821FF1A1-8DBD-40FB-9009-ECF56E52A023}" destId="{E450A1E7-4B49-48C9-8DD4-D70B910628E4}" srcOrd="2" destOrd="0" presId="urn:microsoft.com/office/officeart/2005/8/layout/orgChart1"/>
+    <dgm:cxn modelId="{9E5D6CEA-91B3-4286-9E4D-014DEBB25204}" type="presParOf" srcId="{F19675B1-3959-43BA-A885-3385DCEACD1F}" destId="{C1D97370-A86E-429D-A745-FC2C74E0210B}" srcOrd="12" destOrd="0" presId="urn:microsoft.com/office/officeart/2005/8/layout/orgChart1"/>
+    <dgm:cxn modelId="{B2C084F2-66D5-46E6-88A1-A0C537CA6577}" type="presParOf" srcId="{F19675B1-3959-43BA-A885-3385DCEACD1F}" destId="{E1D438C8-2666-4CC2-8B89-C49AF5393AB8}" srcOrd="13" destOrd="0" presId="urn:microsoft.com/office/officeart/2005/8/layout/orgChart1"/>
+    <dgm:cxn modelId="{AD69E72A-D50D-4F06-AC4F-690F56DD04E3}" type="presParOf" srcId="{E1D438C8-2666-4CC2-8B89-C49AF5393AB8}" destId="{86783D86-192A-4846-A244-BD78927656F4}" srcOrd="0" destOrd="0" presId="urn:microsoft.com/office/officeart/2005/8/layout/orgChart1"/>
+    <dgm:cxn modelId="{F3ED532E-0B3A-4956-B621-6F4E281CD69B}" type="presParOf" srcId="{86783D86-192A-4846-A244-BD78927656F4}" destId="{B2AE35BD-E322-4BA2-95C5-B5AB8BA61BAD}" srcOrd="0" destOrd="0" presId="urn:microsoft.com/office/officeart/2005/8/layout/orgChart1"/>
+    <dgm:cxn modelId="{E6BF1EC4-BF78-47F5-8CA1-A9FD06DF62EB}" type="presParOf" srcId="{86783D86-192A-4846-A244-BD78927656F4}" destId="{A677E4AB-856F-4508-86F3-5CADE35CBB28}" srcOrd="1" destOrd="0" presId="urn:microsoft.com/office/officeart/2005/8/layout/orgChart1"/>
+    <dgm:cxn modelId="{4CA04F2E-473D-49AE-8D3F-1F7021103550}" type="presParOf" srcId="{E1D438C8-2666-4CC2-8B89-C49AF5393AB8}" destId="{889BCB79-D9CA-464C-B81B-326DEE3B394A}" srcOrd="1" destOrd="0" presId="urn:microsoft.com/office/officeart/2005/8/layout/orgChart1"/>
+    <dgm:cxn modelId="{11E236E6-E529-4A98-80CF-9ACEA5F4946E}" type="presParOf" srcId="{889BCB79-D9CA-464C-B81B-326DEE3B394A}" destId="{00BBF58F-BC25-430E-AF4A-EF1743941547}" srcOrd="0" destOrd="0" presId="urn:microsoft.com/office/officeart/2005/8/layout/orgChart1"/>
+    <dgm:cxn modelId="{E971E131-2C48-4809-83ED-EE275FBD33EF}" type="presParOf" srcId="{889BCB79-D9CA-464C-B81B-326DEE3B394A}" destId="{284195E3-9804-4924-BBCE-E05F2247095C}" srcOrd="1" destOrd="0" presId="urn:microsoft.com/office/officeart/2005/8/layout/orgChart1"/>
+    <dgm:cxn modelId="{28C753C4-FEE8-479C-B7B6-40A8C232D7D2}" type="presParOf" srcId="{284195E3-9804-4924-BBCE-E05F2247095C}" destId="{1E469A7E-EA6F-4440-8BFB-F333E05F4F6B}" srcOrd="0" destOrd="0" presId="urn:microsoft.com/office/officeart/2005/8/layout/orgChart1"/>
+    <dgm:cxn modelId="{BAB2DBE0-224B-4FB5-8154-A541126F751D}" type="presParOf" srcId="{1E469A7E-EA6F-4440-8BFB-F333E05F4F6B}" destId="{B9DC5DD9-72D7-4119-8A3A-D579ABED901E}" srcOrd="0" destOrd="0" presId="urn:microsoft.com/office/officeart/2005/8/layout/orgChart1"/>
+    <dgm:cxn modelId="{9E7E7AD6-A648-4EA8-B6F5-8E58B99A5783}" type="presParOf" srcId="{1E469A7E-EA6F-4440-8BFB-F333E05F4F6B}" destId="{EC57841B-EF0C-4738-874F-7BAFC08778EA}" srcOrd="1" destOrd="0" presId="urn:microsoft.com/office/officeart/2005/8/layout/orgChart1"/>
+    <dgm:cxn modelId="{D2EAEDE6-5F40-4D7F-AB6E-62B732856415}" type="presParOf" srcId="{284195E3-9804-4924-BBCE-E05F2247095C}" destId="{B159AF4F-86D3-43EB-8712-8E57A1CFC118}" srcOrd="1" destOrd="0" presId="urn:microsoft.com/office/officeart/2005/8/layout/orgChart1"/>
+    <dgm:cxn modelId="{A226C906-ED4A-4C71-BA8F-90641AD07504}" type="presParOf" srcId="{284195E3-9804-4924-BBCE-E05F2247095C}" destId="{BED9682B-5729-4881-9E46-217AA5EAB3AF}" srcOrd="2" destOrd="0" presId="urn:microsoft.com/office/officeart/2005/8/layout/orgChart1"/>
+    <dgm:cxn modelId="{B02649EF-C56B-42F8-9081-F5CF01047490}" type="presParOf" srcId="{889BCB79-D9CA-464C-B81B-326DEE3B394A}" destId="{393E5717-DBD7-4011-A3AF-2DCE93A24C5A}" srcOrd="2" destOrd="0" presId="urn:microsoft.com/office/officeart/2005/8/layout/orgChart1"/>
+    <dgm:cxn modelId="{E73DA8C4-EAEE-4A60-AC44-4E9173575243}" type="presParOf" srcId="{889BCB79-D9CA-464C-B81B-326DEE3B394A}" destId="{3D0E91A9-1716-4BC1-853A-F9532F2954DC}" srcOrd="3" destOrd="0" presId="urn:microsoft.com/office/officeart/2005/8/layout/orgChart1"/>
+    <dgm:cxn modelId="{2D30438F-5B92-4344-AF70-E54CF20B0C35}" type="presParOf" srcId="{3D0E91A9-1716-4BC1-853A-F9532F2954DC}" destId="{DA889A11-AFFB-45BF-9DD4-1C48905DE83E}" srcOrd="0" destOrd="0" presId="urn:microsoft.com/office/officeart/2005/8/layout/orgChart1"/>
+    <dgm:cxn modelId="{FA2A4358-8856-4FCA-AC8D-1E1B58A8BBC8}" type="presParOf" srcId="{DA889A11-AFFB-45BF-9DD4-1C48905DE83E}" destId="{4A4D5550-DDF6-442B-960C-AB74646E723D}" srcOrd="0" destOrd="0" presId="urn:microsoft.com/office/officeart/2005/8/layout/orgChart1"/>
+    <dgm:cxn modelId="{71B071F6-47A2-4576-BA5C-E5B0792B4A74}" type="presParOf" srcId="{DA889A11-AFFB-45BF-9DD4-1C48905DE83E}" destId="{9C033BE6-31AE-4D1C-A829-04D736C65DF3}" srcOrd="1" destOrd="0" presId="urn:microsoft.com/office/officeart/2005/8/layout/orgChart1"/>
+    <dgm:cxn modelId="{E93CBF76-3263-4A6E-B087-4C73C108FB6E}" type="presParOf" srcId="{3D0E91A9-1716-4BC1-853A-F9532F2954DC}" destId="{C226BDA1-C052-4ED3-93EB-F2B54C5E8E70}" srcOrd="1" destOrd="0" presId="urn:microsoft.com/office/officeart/2005/8/layout/orgChart1"/>
+    <dgm:cxn modelId="{7AFB92C8-7BB4-4226-8E56-69AC9A511A02}" type="presParOf" srcId="{3D0E91A9-1716-4BC1-853A-F9532F2954DC}" destId="{C2534541-6549-456B-8B7D-642B45D3D6F2}" srcOrd="2" destOrd="0" presId="urn:microsoft.com/office/officeart/2005/8/layout/orgChart1"/>
+    <dgm:cxn modelId="{5153C0B6-61AC-4531-9B0A-25B8D0444396}" type="presParOf" srcId="{E1D438C8-2666-4CC2-8B89-C49AF5393AB8}" destId="{8359E4FD-E1F4-4411-BD47-F50F096FCA5E}" srcOrd="2" destOrd="0" presId="urn:microsoft.com/office/officeart/2005/8/layout/orgChart1"/>
+    <dgm:cxn modelId="{009AEB31-E61A-44AF-A253-2DE1B2639BF4}" type="presParOf" srcId="{F19675B1-3959-43BA-A885-3385DCEACD1F}" destId="{BECA2525-A446-45DB-BB07-3CC81B12ACCE}" srcOrd="14" destOrd="0" presId="urn:microsoft.com/office/officeart/2005/8/layout/orgChart1"/>
+    <dgm:cxn modelId="{DAD049ED-2B8B-4DE2-965C-5BEA3FD8C858}" type="presParOf" srcId="{F19675B1-3959-43BA-A885-3385DCEACD1F}" destId="{AF6DD108-91FF-4043-813E-87B4617E4BA6}" srcOrd="15" destOrd="0" presId="urn:microsoft.com/office/officeart/2005/8/layout/orgChart1"/>
+    <dgm:cxn modelId="{29697689-01FD-44C9-BF92-F1B8E6D881FC}" type="presParOf" srcId="{AF6DD108-91FF-4043-813E-87B4617E4BA6}" destId="{73516C4C-79FC-4547-B9AA-541513665DE9}" srcOrd="0" destOrd="0" presId="urn:microsoft.com/office/officeart/2005/8/layout/orgChart1"/>
+    <dgm:cxn modelId="{8EF2B716-3A02-4747-B33E-6C64DE0E8DEA}" type="presParOf" srcId="{73516C4C-79FC-4547-B9AA-541513665DE9}" destId="{6440DE83-D182-4B15-AF18-034EB11219F6}" srcOrd="0" destOrd="0" presId="urn:microsoft.com/office/officeart/2005/8/layout/orgChart1"/>
+    <dgm:cxn modelId="{C61EFE67-D9BD-4CB5-9E41-9CDF22AF9B58}" type="presParOf" srcId="{73516C4C-79FC-4547-B9AA-541513665DE9}" destId="{5BF9F1A0-E7E6-4FFB-B8FB-38795619BCA4}" srcOrd="1" destOrd="0" presId="urn:microsoft.com/office/officeart/2005/8/layout/orgChart1"/>
+    <dgm:cxn modelId="{C10AC8AB-39A8-4113-B5DB-F2C23A7A79AB}" type="presParOf" srcId="{AF6DD108-91FF-4043-813E-87B4617E4BA6}" destId="{5F9E6422-398F-413D-8219-514467B4012B}" srcOrd="1" destOrd="0" presId="urn:microsoft.com/office/officeart/2005/8/layout/orgChart1"/>
+    <dgm:cxn modelId="{A16B70E7-2C46-4259-9704-BDDB8B1950F2}" type="presParOf" srcId="{5F9E6422-398F-413D-8219-514467B4012B}" destId="{E0178490-008B-4C81-A837-1560051CA18D}" srcOrd="0" destOrd="0" presId="urn:microsoft.com/office/officeart/2005/8/layout/orgChart1"/>
+    <dgm:cxn modelId="{9E71F923-ABB3-4764-A46A-9F01C0FF4DF1}" type="presParOf" srcId="{5F9E6422-398F-413D-8219-514467B4012B}" destId="{C2573747-FE6B-45D7-9370-B73F5D3BD62C}" srcOrd="1" destOrd="0" presId="urn:microsoft.com/office/officeart/2005/8/layout/orgChart1"/>
+    <dgm:cxn modelId="{F0100630-9232-439E-BA37-D7169E479401}" type="presParOf" srcId="{C2573747-FE6B-45D7-9370-B73F5D3BD62C}" destId="{FEEE3C21-BCB2-4EE5-A55E-7162965D6E82}" srcOrd="0" destOrd="0" presId="urn:microsoft.com/office/officeart/2005/8/layout/orgChart1"/>
+    <dgm:cxn modelId="{8C6F6465-28A1-43B7-84EC-76456C716049}" type="presParOf" srcId="{FEEE3C21-BCB2-4EE5-A55E-7162965D6E82}" destId="{8B9EA88B-DD47-4F45-B381-2EED5725E882}" srcOrd="0" destOrd="0" presId="urn:microsoft.com/office/officeart/2005/8/layout/orgChart1"/>
+    <dgm:cxn modelId="{4133AB09-BE3E-42D1-B1C3-D069FF22EE79}" type="presParOf" srcId="{FEEE3C21-BCB2-4EE5-A55E-7162965D6E82}" destId="{CECFDEEB-FCF3-4363-B46F-E06083BDBF60}" srcOrd="1" destOrd="0" presId="urn:microsoft.com/office/officeart/2005/8/layout/orgChart1"/>
+    <dgm:cxn modelId="{9A612B27-8273-4FCC-A19E-389B9CD4BF1E}" type="presParOf" srcId="{C2573747-FE6B-45D7-9370-B73F5D3BD62C}" destId="{3ABF4B0F-1871-4C76-95CD-5B2D2D8C53EE}" srcOrd="1" destOrd="0" presId="urn:microsoft.com/office/officeart/2005/8/layout/orgChart1"/>
+    <dgm:cxn modelId="{246E3802-00D6-4FDC-B9BA-23E6AA6205DD}" type="presParOf" srcId="{C2573747-FE6B-45D7-9370-B73F5D3BD62C}" destId="{1EFA8914-3E77-4350-B547-3F594132A5D4}" srcOrd="2" destOrd="0" presId="urn:microsoft.com/office/officeart/2005/8/layout/orgChart1"/>
+    <dgm:cxn modelId="{3C2318FC-AC23-4AC2-8240-75ABE9E01D8B}" type="presParOf" srcId="{AF6DD108-91FF-4043-813E-87B4617E4BA6}" destId="{592CE8E8-8581-44E8-98F5-83B69A1B591C}" srcOrd="2" destOrd="0" presId="urn:microsoft.com/office/officeart/2005/8/layout/orgChart1"/>
+    <dgm:cxn modelId="{6C9DF038-610F-4C8D-A979-B7014285D79F}" type="presParOf" srcId="{7B08CB0C-0DBC-48EE-85F3-D97B4256411A}" destId="{C7944A21-E398-4054-9FDC-169C370D1BE5}" srcOrd="2" destOrd="0" presId="urn:microsoft.com/office/officeart/2005/8/layout/orgChart1"/>
   </dgm:cxnLst>
   <dgm:bg/>
   <dgm:whole/>
@@ -14607,7 +14602,7 @@
       </dsp:nvSpPr>
       <dsp:spPr>
         <a:xfrm>
-          <a:off x="6744631" y="1723374"/>
+          <a:off x="6744631" y="1400794"/>
           <a:ext cx="138466" cy="231403"/>
         </a:xfrm>
         <a:custGeom>
@@ -14666,7 +14661,7 @@
       </dsp:nvSpPr>
       <dsp:spPr>
         <a:xfrm>
-          <a:off x="3788956" y="1093068"/>
+          <a:off x="3788956" y="770488"/>
           <a:ext cx="3324938" cy="270467"/>
         </a:xfrm>
         <a:custGeom>
@@ -14728,7 +14723,7 @@
       </dsp:nvSpPr>
       <dsp:spPr>
         <a:xfrm>
-          <a:off x="5776747" y="1682936"/>
+          <a:off x="5776747" y="1360356"/>
           <a:ext cx="91440" cy="760256"/>
         </a:xfrm>
         <a:custGeom>
@@ -14787,7 +14782,7 @@
       </dsp:nvSpPr>
       <dsp:spPr>
         <a:xfrm>
-          <a:off x="5776747" y="1682936"/>
+          <a:off x="5776747" y="1360356"/>
           <a:ext cx="91440" cy="270845"/>
         </a:xfrm>
         <a:custGeom>
@@ -14846,7 +14841,7 @@
       </dsp:nvSpPr>
       <dsp:spPr>
         <a:xfrm>
-          <a:off x="3788956" y="1093068"/>
+          <a:off x="3788956" y="770488"/>
           <a:ext cx="2333136" cy="266377"/>
         </a:xfrm>
         <a:custGeom>
@@ -14908,7 +14903,7 @@
       </dsp:nvSpPr>
       <dsp:spPr>
         <a:xfrm>
-          <a:off x="4856398" y="1710782"/>
+          <a:off x="4856398" y="1388202"/>
           <a:ext cx="91440" cy="270841"/>
         </a:xfrm>
         <a:custGeom>
@@ -14967,7 +14962,7 @@
       </dsp:nvSpPr>
       <dsp:spPr>
         <a:xfrm>
-          <a:off x="3788956" y="1093068"/>
+          <a:off x="3788956" y="770488"/>
           <a:ext cx="1412786" cy="274362"/>
         </a:xfrm>
         <a:custGeom>
@@ -15029,7 +15024,7 @@
       </dsp:nvSpPr>
       <dsp:spPr>
         <a:xfrm>
-          <a:off x="3734764" y="1738580"/>
+          <a:off x="3734764" y="1416000"/>
           <a:ext cx="143211" cy="2042844"/>
         </a:xfrm>
         <a:custGeom>
@@ -15088,7 +15083,7 @@
       </dsp:nvSpPr>
       <dsp:spPr>
         <a:xfrm>
-          <a:off x="3734764" y="1738580"/>
+          <a:off x="3734764" y="1416000"/>
           <a:ext cx="136200" cy="1591853"/>
         </a:xfrm>
         <a:custGeom>
@@ -15147,7 +15142,7 @@
       </dsp:nvSpPr>
       <dsp:spPr>
         <a:xfrm>
-          <a:off x="3734764" y="1738580"/>
+          <a:off x="3734764" y="1416000"/>
           <a:ext cx="126275" cy="1157423"/>
         </a:xfrm>
         <a:custGeom>
@@ -15206,7 +15201,7 @@
       </dsp:nvSpPr>
       <dsp:spPr>
         <a:xfrm>
-          <a:off x="3734764" y="1738580"/>
+          <a:off x="3734764" y="1416000"/>
           <a:ext cx="132455" cy="724466"/>
         </a:xfrm>
         <a:custGeom>
@@ -15265,7 +15260,7 @@
       </dsp:nvSpPr>
       <dsp:spPr>
         <a:xfrm>
-          <a:off x="3734764" y="1738580"/>
+          <a:off x="3734764" y="1416000"/>
           <a:ext cx="129683" cy="267939"/>
         </a:xfrm>
         <a:custGeom>
@@ -15324,7 +15319,7 @@
       </dsp:nvSpPr>
       <dsp:spPr>
         <a:xfrm>
-          <a:off x="3788956" y="1093068"/>
+          <a:off x="3788956" y="770488"/>
           <a:ext cx="367557" cy="265980"/>
         </a:xfrm>
         <a:custGeom>
@@ -15386,7 +15381,7 @@
       </dsp:nvSpPr>
       <dsp:spPr>
         <a:xfrm>
-          <a:off x="2754508" y="1702977"/>
+          <a:off x="2754508" y="1380397"/>
           <a:ext cx="91440" cy="1118472"/>
         </a:xfrm>
         <a:custGeom>
@@ -15445,7 +15440,7 @@
       </dsp:nvSpPr>
       <dsp:spPr>
         <a:xfrm>
-          <a:off x="2800228" y="1702977"/>
+          <a:off x="2800228" y="1380397"/>
           <a:ext cx="93355" cy="671020"/>
         </a:xfrm>
         <a:custGeom>
@@ -15504,7 +15499,7 @@
       </dsp:nvSpPr>
       <dsp:spPr>
         <a:xfrm>
-          <a:off x="2754508" y="1702977"/>
+          <a:off x="2754508" y="1380397"/>
           <a:ext cx="91440" cy="235561"/>
         </a:xfrm>
         <a:custGeom>
@@ -15563,7 +15558,7 @@
       </dsp:nvSpPr>
       <dsp:spPr>
         <a:xfrm>
-          <a:off x="3099853" y="1093068"/>
+          <a:off x="3099853" y="770488"/>
           <a:ext cx="689103" cy="279149"/>
         </a:xfrm>
         <a:custGeom>
@@ -15625,7 +15620,7 @@
       </dsp:nvSpPr>
       <dsp:spPr>
         <a:xfrm>
-          <a:off x="1894979" y="1748853"/>
+          <a:off x="1894979" y="1426273"/>
           <a:ext cx="109115" cy="1145420"/>
         </a:xfrm>
         <a:custGeom>
@@ -15684,7 +15679,7 @@
       </dsp:nvSpPr>
       <dsp:spPr>
         <a:xfrm>
-          <a:off x="1894979" y="1748853"/>
+          <a:off x="1894979" y="1426273"/>
           <a:ext cx="105730" cy="676702"/>
         </a:xfrm>
         <a:custGeom>
@@ -15743,7 +15738,7 @@
       </dsp:nvSpPr>
       <dsp:spPr>
         <a:xfrm>
-          <a:off x="1894979" y="1748853"/>
+          <a:off x="1894979" y="1426273"/>
           <a:ext cx="112951" cy="258418"/>
         </a:xfrm>
         <a:custGeom>
@@ -15802,7 +15797,7 @@
       </dsp:nvSpPr>
       <dsp:spPr>
         <a:xfrm>
-          <a:off x="2194604" y="1093068"/>
+          <a:off x="2194604" y="770488"/>
           <a:ext cx="1594351" cy="273077"/>
         </a:xfrm>
         <a:custGeom>
@@ -15864,7 +15859,7 @@
       </dsp:nvSpPr>
       <dsp:spPr>
         <a:xfrm>
-          <a:off x="974475" y="1745340"/>
+          <a:off x="974475" y="1422760"/>
           <a:ext cx="91440" cy="1114690"/>
         </a:xfrm>
         <a:custGeom>
@@ -15923,7 +15918,7 @@
       </dsp:nvSpPr>
       <dsp:spPr>
         <a:xfrm>
-          <a:off x="974475" y="1745340"/>
+          <a:off x="974475" y="1422760"/>
           <a:ext cx="91440" cy="684252"/>
         </a:xfrm>
         <a:custGeom>
@@ -15982,7 +15977,7 @@
       </dsp:nvSpPr>
       <dsp:spPr>
         <a:xfrm>
-          <a:off x="974475" y="1745340"/>
+          <a:off x="974475" y="1422760"/>
           <a:ext cx="91440" cy="241872"/>
         </a:xfrm>
         <a:custGeom>
@@ -16041,7 +16036,7 @@
       </dsp:nvSpPr>
       <dsp:spPr>
         <a:xfrm>
-          <a:off x="1319820" y="1093068"/>
+          <a:off x="1319820" y="770488"/>
           <a:ext cx="2469135" cy="277740"/>
         </a:xfrm>
         <a:custGeom>
@@ -16103,7 +16098,7 @@
       </dsp:nvSpPr>
       <dsp:spPr>
         <a:xfrm>
-          <a:off x="29186" y="1745340"/>
+          <a:off x="29186" y="1422760"/>
           <a:ext cx="91440" cy="1208232"/>
         </a:xfrm>
         <a:custGeom>
@@ -16162,7 +16157,7 @@
       </dsp:nvSpPr>
       <dsp:spPr>
         <a:xfrm>
-          <a:off x="29186" y="1745340"/>
+          <a:off x="29186" y="1422760"/>
           <a:ext cx="91440" cy="752998"/>
         </a:xfrm>
         <a:custGeom>
@@ -16221,7 +16216,7 @@
       </dsp:nvSpPr>
       <dsp:spPr>
         <a:xfrm>
-          <a:off x="29186" y="1745340"/>
+          <a:off x="29186" y="1422760"/>
           <a:ext cx="91440" cy="247351"/>
         </a:xfrm>
         <a:custGeom>
@@ -16280,7 +16275,7 @@
       </dsp:nvSpPr>
       <dsp:spPr>
         <a:xfrm>
-          <a:off x="374530" y="1093068"/>
+          <a:off x="374530" y="770488"/>
           <a:ext cx="3414425" cy="277740"/>
         </a:xfrm>
         <a:custGeom>
@@ -16342,7 +16337,7 @@
       </dsp:nvSpPr>
       <dsp:spPr>
         <a:xfrm>
-          <a:off x="2679651" y="718538"/>
+          <a:off x="2679651" y="395958"/>
           <a:ext cx="2218608" cy="374530"/>
         </a:xfrm>
         <a:prstGeom prst="rect">
@@ -16419,7 +16414,7 @@
         </a:p>
       </dsp:txBody>
       <dsp:txXfrm>
-        <a:off x="2679651" y="718538"/>
+        <a:off x="2679651" y="395958"/>
         <a:ext cx="2218608" cy="374530"/>
       </dsp:txXfrm>
     </dsp:sp>
@@ -16430,7 +16425,7 @@
       </dsp:nvSpPr>
       <dsp:spPr>
         <a:xfrm>
-          <a:off x="0" y="1370809"/>
+          <a:off x="0" y="1048229"/>
           <a:ext cx="749061" cy="374530"/>
         </a:xfrm>
         <a:prstGeom prst="rect">
@@ -16507,7 +16502,7 @@
         </a:p>
       </dsp:txBody>
       <dsp:txXfrm>
-        <a:off x="0" y="1370809"/>
+        <a:off x="0" y="1048229"/>
         <a:ext cx="749061" cy="374530"/>
       </dsp:txXfrm>
     </dsp:sp>
@@ -16518,7 +16513,7 @@
       </dsp:nvSpPr>
       <dsp:spPr>
         <a:xfrm>
-          <a:off x="147119" y="1805426"/>
+          <a:off x="147119" y="1482846"/>
           <a:ext cx="749061" cy="374530"/>
         </a:xfrm>
         <a:prstGeom prst="rect">
@@ -16595,7 +16590,7 @@
         </a:p>
       </dsp:txBody>
       <dsp:txXfrm>
-        <a:off x="147119" y="1805426"/>
+        <a:off x="147119" y="1482846"/>
         <a:ext cx="749061" cy="374530"/>
       </dsp:txXfrm>
     </dsp:sp>
@@ -16606,7 +16601,7 @@
       </dsp:nvSpPr>
       <dsp:spPr>
         <a:xfrm>
-          <a:off x="153186" y="2311073"/>
+          <a:off x="153186" y="1988493"/>
           <a:ext cx="749061" cy="374530"/>
         </a:xfrm>
         <a:prstGeom prst="rect">
@@ -16683,7 +16678,7 @@
         </a:p>
       </dsp:txBody>
       <dsp:txXfrm>
-        <a:off x="153186" y="2311073"/>
+        <a:off x="153186" y="1988493"/>
         <a:ext cx="749061" cy="374530"/>
       </dsp:txXfrm>
     </dsp:sp>
@@ -16694,7 +16689,7 @@
       </dsp:nvSpPr>
       <dsp:spPr>
         <a:xfrm>
-          <a:off x="159253" y="2766308"/>
+          <a:off x="159253" y="2443728"/>
           <a:ext cx="749061" cy="374530"/>
         </a:xfrm>
         <a:prstGeom prst="rect">
@@ -16771,7 +16766,7 @@
         </a:p>
       </dsp:txBody>
       <dsp:txXfrm>
-        <a:off x="159253" y="2766308"/>
+        <a:off x="159253" y="2443728"/>
         <a:ext cx="749061" cy="374530"/>
       </dsp:txXfrm>
     </dsp:sp>
@@ -16782,7 +16777,7 @@
       </dsp:nvSpPr>
       <dsp:spPr>
         <a:xfrm>
-          <a:off x="945289" y="1370809"/>
+          <a:off x="945289" y="1048229"/>
           <a:ext cx="749061" cy="374530"/>
         </a:xfrm>
         <a:prstGeom prst="rect">
@@ -16852,7 +16847,7 @@
         </a:p>
       </dsp:txBody>
       <dsp:txXfrm>
-        <a:off x="945289" y="1370809"/>
+        <a:off x="945289" y="1048229"/>
         <a:ext cx="749061" cy="374530"/>
       </dsp:txXfrm>
     </dsp:sp>
@@ -16863,7 +16858,7 @@
       </dsp:nvSpPr>
       <dsp:spPr>
         <a:xfrm>
-          <a:off x="1061715" y="1799947"/>
+          <a:off x="1061715" y="1477367"/>
           <a:ext cx="749061" cy="374530"/>
         </a:xfrm>
         <a:prstGeom prst="rect">
@@ -16933,7 +16928,7 @@
         </a:p>
       </dsp:txBody>
       <dsp:txXfrm>
-        <a:off x="1061715" y="1799947"/>
+        <a:off x="1061715" y="1477367"/>
         <a:ext cx="749061" cy="374530"/>
       </dsp:txXfrm>
     </dsp:sp>
@@ -16944,7 +16939,7 @@
       </dsp:nvSpPr>
       <dsp:spPr>
         <a:xfrm>
-          <a:off x="1073850" y="2242328"/>
+          <a:off x="1073850" y="1919748"/>
           <a:ext cx="749061" cy="374530"/>
         </a:xfrm>
         <a:prstGeom prst="rect">
@@ -17014,7 +17009,7 @@
         </a:p>
       </dsp:txBody>
       <dsp:txXfrm>
-        <a:off x="1073850" y="2242328"/>
+        <a:off x="1073850" y="1919748"/>
         <a:ext cx="749061" cy="374530"/>
       </dsp:txXfrm>
     </dsp:sp>
@@ -17025,7 +17020,7 @@
       </dsp:nvSpPr>
       <dsp:spPr>
         <a:xfrm>
-          <a:off x="1098127" y="2672765"/>
+          <a:off x="1098127" y="2350185"/>
           <a:ext cx="672222" cy="374530"/>
         </a:xfrm>
         <a:prstGeom prst="rect">
@@ -17095,7 +17090,7 @@
         </a:p>
       </dsp:txBody>
       <dsp:txXfrm>
-        <a:off x="1098127" y="2672765"/>
+        <a:off x="1098127" y="2350185"/>
         <a:ext cx="672222" cy="374530"/>
       </dsp:txXfrm>
     </dsp:sp>
@@ -17106,7 +17101,7 @@
       </dsp:nvSpPr>
       <dsp:spPr>
         <a:xfrm>
-          <a:off x="1820073" y="1366146"/>
+          <a:off x="1820073" y="1043566"/>
           <a:ext cx="749061" cy="382706"/>
         </a:xfrm>
         <a:prstGeom prst="rect">
@@ -17184,7 +17179,7 @@
         </a:p>
       </dsp:txBody>
       <dsp:txXfrm>
-        <a:off x="1820073" y="1366146"/>
+        <a:off x="1820073" y="1043566"/>
         <a:ext cx="749061" cy="382706"/>
       </dsp:txXfrm>
     </dsp:sp>
@@ -17195,7 +17190,7 @@
       </dsp:nvSpPr>
       <dsp:spPr>
         <a:xfrm>
-          <a:off x="2007930" y="1820007"/>
+          <a:off x="2007930" y="1497427"/>
           <a:ext cx="749061" cy="374530"/>
         </a:xfrm>
         <a:prstGeom prst="rect">
@@ -17269,7 +17264,7 @@
         </a:p>
       </dsp:txBody>
       <dsp:txXfrm>
-        <a:off x="2007930" y="1820007"/>
+        <a:off x="2007930" y="1497427"/>
         <a:ext cx="749061" cy="374530"/>
       </dsp:txXfrm>
     </dsp:sp>
@@ -17280,7 +17275,7 @@
       </dsp:nvSpPr>
       <dsp:spPr>
         <a:xfrm>
-          <a:off x="2000709" y="2238290"/>
+          <a:off x="2000709" y="1915710"/>
           <a:ext cx="749061" cy="374530"/>
         </a:xfrm>
         <a:prstGeom prst="rect">
@@ -17354,7 +17349,7 @@
         </a:p>
       </dsp:txBody>
       <dsp:txXfrm>
-        <a:off x="2000709" y="2238290"/>
+        <a:off x="2000709" y="1915710"/>
         <a:ext cx="749061" cy="374530"/>
       </dsp:txXfrm>
     </dsp:sp>
@@ -17365,7 +17360,7 @@
       </dsp:nvSpPr>
       <dsp:spPr>
         <a:xfrm>
-          <a:off x="2004095" y="2707008"/>
+          <a:off x="2004095" y="2384428"/>
           <a:ext cx="749061" cy="374530"/>
         </a:xfrm>
         <a:prstGeom prst="rect">
@@ -17442,7 +17437,7 @@
         </a:p>
       </dsp:txBody>
       <dsp:txXfrm>
-        <a:off x="2004095" y="2707008"/>
+        <a:off x="2004095" y="2384428"/>
         <a:ext cx="749061" cy="374530"/>
       </dsp:txXfrm>
     </dsp:sp>
@@ -17453,7 +17448,7 @@
       </dsp:nvSpPr>
       <dsp:spPr>
         <a:xfrm>
-          <a:off x="2725322" y="1372218"/>
+          <a:off x="2725322" y="1049638"/>
           <a:ext cx="749061" cy="330759"/>
         </a:xfrm>
         <a:prstGeom prst="rect">
@@ -17527,7 +17522,7 @@
         </a:p>
       </dsp:txBody>
       <dsp:txXfrm>
-        <a:off x="2725322" y="1372218"/>
+        <a:off x="2725322" y="1049638"/>
         <a:ext cx="749061" cy="330759"/>
       </dsp:txXfrm>
     </dsp:sp>
@@ -17538,7 +17533,7 @@
       </dsp:nvSpPr>
       <dsp:spPr>
         <a:xfrm>
-          <a:off x="2885778" y="1751273"/>
+          <a:off x="2885778" y="1428693"/>
           <a:ext cx="749061" cy="374530"/>
         </a:xfrm>
         <a:prstGeom prst="rect">
@@ -17612,7 +17607,7 @@
         </a:p>
       </dsp:txBody>
       <dsp:txXfrm>
-        <a:off x="2885778" y="1751273"/>
+        <a:off x="2885778" y="1428693"/>
         <a:ext cx="749061" cy="374530"/>
       </dsp:txXfrm>
     </dsp:sp>
@@ -17623,7 +17618,7 @@
       </dsp:nvSpPr>
       <dsp:spPr>
         <a:xfrm>
-          <a:off x="2893583" y="2186732"/>
+          <a:off x="2893583" y="1864152"/>
           <a:ext cx="749061" cy="374530"/>
         </a:xfrm>
         <a:prstGeom prst="rect">
@@ -17697,7 +17692,7 @@
         </a:p>
       </dsp:txBody>
       <dsp:txXfrm>
-        <a:off x="2893583" y="2186732"/>
+        <a:off x="2893583" y="1864152"/>
         <a:ext cx="749061" cy="374530"/>
       </dsp:txXfrm>
     </dsp:sp>
@@ -17708,7 +17703,7 @@
       </dsp:nvSpPr>
       <dsp:spPr>
         <a:xfrm>
-          <a:off x="2876310" y="2634184"/>
+          <a:off x="2876310" y="2311604"/>
           <a:ext cx="749061" cy="374530"/>
         </a:xfrm>
         <a:prstGeom prst="rect">
@@ -17785,7 +17780,7 @@
         </a:p>
       </dsp:txBody>
       <dsp:txXfrm>
-        <a:off x="2876310" y="2634184"/>
+        <a:off x="2876310" y="2311604"/>
         <a:ext cx="749061" cy="374530"/>
       </dsp:txXfrm>
     </dsp:sp>
@@ -17796,7 +17791,7 @@
       </dsp:nvSpPr>
       <dsp:spPr>
         <a:xfrm>
-          <a:off x="3629327" y="1359049"/>
+          <a:off x="3629327" y="1036469"/>
           <a:ext cx="1054371" cy="379530"/>
         </a:xfrm>
         <a:prstGeom prst="rect">
@@ -17873,7 +17868,7 @@
         </a:p>
       </dsp:txBody>
       <dsp:txXfrm>
-        <a:off x="3629327" y="1359049"/>
+        <a:off x="3629327" y="1036469"/>
         <a:ext cx="1054371" cy="379530"/>
       </dsp:txXfrm>
     </dsp:sp>
@@ -17884,7 +17879,7 @@
       </dsp:nvSpPr>
       <dsp:spPr>
         <a:xfrm>
-          <a:off x="3864448" y="1819254"/>
+          <a:off x="3864448" y="1496674"/>
           <a:ext cx="749061" cy="374530"/>
         </a:xfrm>
         <a:prstGeom prst="rect">
@@ -17954,7 +17949,7 @@
         </a:p>
       </dsp:txBody>
       <dsp:txXfrm>
-        <a:off x="3864448" y="1819254"/>
+        <a:off x="3864448" y="1496674"/>
         <a:ext cx="749061" cy="374530"/>
       </dsp:txXfrm>
     </dsp:sp>
@@ -17965,7 +17960,7 @@
       </dsp:nvSpPr>
       <dsp:spPr>
         <a:xfrm>
-          <a:off x="3867219" y="2275781"/>
+          <a:off x="3867219" y="1953201"/>
           <a:ext cx="749061" cy="374530"/>
         </a:xfrm>
         <a:prstGeom prst="rect">
@@ -18035,7 +18030,7 @@
         </a:p>
       </dsp:txBody>
       <dsp:txXfrm>
-        <a:off x="3867219" y="2275781"/>
+        <a:off x="3867219" y="1953201"/>
         <a:ext cx="749061" cy="374530"/>
       </dsp:txXfrm>
     </dsp:sp>
@@ -18046,7 +18041,7 @@
       </dsp:nvSpPr>
       <dsp:spPr>
         <a:xfrm>
-          <a:off x="3861040" y="2708738"/>
+          <a:off x="3861040" y="2386158"/>
           <a:ext cx="749061" cy="374530"/>
         </a:xfrm>
         <a:prstGeom prst="rect">
@@ -18116,7 +18111,7 @@
         </a:p>
       </dsp:txBody>
       <dsp:txXfrm>
-        <a:off x="3861040" y="2708738"/>
+        <a:off x="3861040" y="2386158"/>
         <a:ext cx="749061" cy="374530"/>
       </dsp:txXfrm>
     </dsp:sp>
@@ -18127,7 +18122,7 @@
       </dsp:nvSpPr>
       <dsp:spPr>
         <a:xfrm>
-          <a:off x="3870965" y="3143168"/>
+          <a:off x="3870965" y="2820588"/>
           <a:ext cx="749061" cy="374530"/>
         </a:xfrm>
         <a:prstGeom prst="rect">
@@ -18197,7 +18192,7 @@
         </a:p>
       </dsp:txBody>
       <dsp:txXfrm>
-        <a:off x="3870965" y="3143168"/>
+        <a:off x="3870965" y="2820588"/>
         <a:ext cx="749061" cy="374530"/>
       </dsp:txXfrm>
     </dsp:sp>
@@ -18208,7 +18203,7 @@
       </dsp:nvSpPr>
       <dsp:spPr>
         <a:xfrm>
-          <a:off x="3877976" y="3594159"/>
+          <a:off x="3877976" y="3271579"/>
           <a:ext cx="749061" cy="374530"/>
         </a:xfrm>
         <a:prstGeom prst="rect">
@@ -18278,7 +18273,7 @@
         </a:p>
       </dsp:txBody>
       <dsp:txXfrm>
-        <a:off x="3877976" y="3594159"/>
+        <a:off x="3877976" y="3271579"/>
         <a:ext cx="749061" cy="374530"/>
       </dsp:txXfrm>
     </dsp:sp>
@@ -18289,7 +18284,7 @@
       </dsp:nvSpPr>
       <dsp:spPr>
         <a:xfrm>
-          <a:off x="4827211" y="1367431"/>
+          <a:off x="4827211" y="1044851"/>
           <a:ext cx="749061" cy="343351"/>
         </a:xfrm>
         <a:prstGeom prst="rect">
@@ -18359,7 +18354,7 @@
         </a:p>
       </dsp:txBody>
       <dsp:txXfrm>
-        <a:off x="4827211" y="1367431"/>
+        <a:off x="4827211" y="1044851"/>
         <a:ext cx="749061" cy="343351"/>
       </dsp:txXfrm>
     </dsp:sp>
@@ -18370,7 +18365,7 @@
       </dsp:nvSpPr>
       <dsp:spPr>
         <a:xfrm>
-          <a:off x="4988447" y="1794359"/>
+          <a:off x="4988447" y="1471779"/>
           <a:ext cx="749061" cy="374530"/>
         </a:xfrm>
         <a:prstGeom prst="rect">
@@ -18444,7 +18439,7 @@
         </a:p>
       </dsp:txBody>
       <dsp:txXfrm>
-        <a:off x="4988447" y="1794359"/>
+        <a:off x="4988447" y="1471779"/>
         <a:ext cx="749061" cy="374530"/>
       </dsp:txXfrm>
     </dsp:sp>
@@ -18455,7 +18450,7 @@
       </dsp:nvSpPr>
       <dsp:spPr>
         <a:xfrm>
-          <a:off x="5747561" y="1359446"/>
+          <a:off x="5747561" y="1036866"/>
           <a:ext cx="749061" cy="323489"/>
         </a:xfrm>
         <a:prstGeom prst="rect">
@@ -18525,7 +18520,7 @@
         </a:p>
       </dsp:txBody>
       <dsp:txXfrm>
-        <a:off x="5747561" y="1359446"/>
+        <a:off x="5747561" y="1036866"/>
         <a:ext cx="749061" cy="323489"/>
       </dsp:txXfrm>
     </dsp:sp>
@@ -18536,7 +18531,7 @@
       </dsp:nvSpPr>
       <dsp:spPr>
         <a:xfrm>
-          <a:off x="5883718" y="1766516"/>
+          <a:off x="5883718" y="1443936"/>
           <a:ext cx="749061" cy="374530"/>
         </a:xfrm>
         <a:prstGeom prst="rect">
@@ -18606,7 +18601,7 @@
         </a:p>
       </dsp:txBody>
       <dsp:txXfrm>
-        <a:off x="5883718" y="1766516"/>
+        <a:off x="5883718" y="1443936"/>
         <a:ext cx="749061" cy="374530"/>
       </dsp:txXfrm>
     </dsp:sp>
@@ -18617,7 +18612,7 @@
       </dsp:nvSpPr>
       <dsp:spPr>
         <a:xfrm>
-          <a:off x="5897860" y="2255927"/>
+          <a:off x="5897860" y="1933347"/>
           <a:ext cx="749061" cy="374530"/>
         </a:xfrm>
         <a:prstGeom prst="rect">
@@ -18687,7 +18682,7 @@
         </a:p>
       </dsp:txBody>
       <dsp:txXfrm>
-        <a:off x="5897860" y="2255927"/>
+        <a:off x="5897860" y="1933347"/>
         <a:ext cx="749061" cy="374530"/>
       </dsp:txXfrm>
     </dsp:sp>
@@ -18698,7 +18693,7 @@
       </dsp:nvSpPr>
       <dsp:spPr>
         <a:xfrm>
-          <a:off x="6652315" y="1363536"/>
+          <a:off x="6652315" y="1040956"/>
           <a:ext cx="923158" cy="359838"/>
         </a:xfrm>
         <a:prstGeom prst="rect">
@@ -18768,7 +18763,7 @@
         </a:p>
       </dsp:txBody>
       <dsp:txXfrm>
-        <a:off x="6652315" y="1363536"/>
+        <a:off x="6652315" y="1040956"/>
         <a:ext cx="923158" cy="359838"/>
       </dsp:txXfrm>
     </dsp:sp>
@@ -18779,7 +18774,7 @@
       </dsp:nvSpPr>
       <dsp:spPr>
         <a:xfrm>
-          <a:off x="6883097" y="1767512"/>
+          <a:off x="6883097" y="1444932"/>
           <a:ext cx="749061" cy="374530"/>
         </a:xfrm>
         <a:prstGeom prst="rect">
@@ -18849,7 +18844,7 @@
         </a:p>
       </dsp:txBody>
       <dsp:txXfrm>
-        <a:off x="6883097" y="1767512"/>
+        <a:off x="6883097" y="1444932"/>
         <a:ext cx="749061" cy="374530"/>
       </dsp:txXfrm>
     </dsp:sp>

</xml_diff>

<commit_message>
sửa đặc tả usecase + sửa sơ đồ phân luồng màn hình
</commit_message>
<xml_diff>
--- a/2_QAs/verFinal/17_2_ApplicationDevelopment_QAs_verFinal.docx
+++ b/2_QAs/verFinal/17_2_ApplicationDevelopment_QAs_verFinal.docx
@@ -1,6 +1,6 @@
 
 <file path=word/document.xml><?xml version="1.0" encoding="utf-8"?>
-<w:document xmlns:wpc="http://schemas.microsoft.com/office/word/2010/wordprocessingCanvas" xmlns:mc="http://schemas.openxmlformats.org/markup-compatibility/2006" xmlns:o="urn:schemas-microsoft-com:office:office" xmlns:r="http://schemas.openxmlformats.org/officeDocument/2006/relationships" xmlns:m="http://schemas.openxmlformats.org/officeDocument/2006/math" xmlns:v="urn:schemas-microsoft-com:vml" xmlns:wp14="http://schemas.microsoft.com/office/word/2010/wordprocessingDrawing" xmlns:wp="http://schemas.openxmlformats.org/drawingml/2006/wordprocessingDrawing" xmlns:w10="urn:schemas-microsoft-com:office:word" xmlns:w="http://schemas.openxmlformats.org/wordprocessingml/2006/main" xmlns:w14="http://schemas.microsoft.com/office/word/2010/wordml" xmlns:w15="http://schemas.microsoft.com/office/word/2012/wordml" xmlns:wpg="http://schemas.microsoft.com/office/word/2010/wordprocessingGroup" xmlns:wpi="http://schemas.microsoft.com/office/word/2010/wordprocessingInk" xmlns:wne="http://schemas.microsoft.com/office/word/2006/wordml" xmlns:wps="http://schemas.microsoft.com/office/word/2010/wordprocessingShape" mc:Ignorable="w14 w15 wp14">
+<w:document xmlns:wpc="http://schemas.microsoft.com/office/word/2010/wordprocessingCanvas" xmlns:cx="http://schemas.microsoft.com/office/drawing/2014/chartex" xmlns:cx1="http://schemas.microsoft.com/office/drawing/2015/9/8/chartex" xmlns:cx2="http://schemas.microsoft.com/office/drawing/2015/10/21/chartex" xmlns:cx3="http://schemas.microsoft.com/office/drawing/2016/5/9/chartex" xmlns:cx4="http://schemas.microsoft.com/office/drawing/2016/5/10/chartex" xmlns:cx5="http://schemas.microsoft.com/office/drawing/2016/5/11/chartex" xmlns:cx6="http://schemas.microsoft.com/office/drawing/2016/5/12/chartex" xmlns:cx7="http://schemas.microsoft.com/office/drawing/2016/5/13/chartex" xmlns:cx8="http://schemas.microsoft.com/office/drawing/2016/5/14/chartex" xmlns:mc="http://schemas.openxmlformats.org/markup-compatibility/2006" xmlns:aink="http://schemas.microsoft.com/office/drawing/2016/ink" xmlns:am3d="http://schemas.microsoft.com/office/drawing/2017/model3d" xmlns:o="urn:schemas-microsoft-com:office:office" xmlns:oel="http://schemas.microsoft.com/office/2019/extlst" xmlns:r="http://schemas.openxmlformats.org/officeDocument/2006/relationships" xmlns:m="http://schemas.openxmlformats.org/officeDocument/2006/math" xmlns:v="urn:schemas-microsoft-com:vml" xmlns:wp14="http://schemas.microsoft.com/office/word/2010/wordprocessingDrawing" xmlns:wp="http://schemas.openxmlformats.org/drawingml/2006/wordprocessingDrawing" xmlns:w10="urn:schemas-microsoft-com:office:word" xmlns:w="http://schemas.openxmlformats.org/wordprocessingml/2006/main" xmlns:w14="http://schemas.microsoft.com/office/word/2010/wordml" xmlns:w15="http://schemas.microsoft.com/office/word/2012/wordml" xmlns:w16cex="http://schemas.microsoft.com/office/word/2018/wordml/cex" xmlns:w16cid="http://schemas.microsoft.com/office/word/2016/wordml/cid" xmlns:w16="http://schemas.microsoft.com/office/word/2018/wordml" xmlns:w16sdtdh="http://schemas.microsoft.com/office/word/2020/wordml/sdtdatahash" xmlns:w16se="http://schemas.microsoft.com/office/word/2015/wordml/symex" xmlns:wpg="http://schemas.microsoft.com/office/word/2010/wordprocessingGroup" xmlns:wpi="http://schemas.microsoft.com/office/word/2010/wordprocessingInk" xmlns:wne="http://schemas.microsoft.com/office/word/2006/wordml" xmlns:wps="http://schemas.microsoft.com/office/word/2010/wordprocessingShape" mc:Ignorable="w14 w15 w16se w16cid w16 w16cex w16sdtdh wp14">
   <w:body>
     <w:p>
       <w:pPr>
@@ -2958,7 +2958,17 @@
           <w:szCs w:val="26"/>
           <w:lang w:val="en-US"/>
         </w:rPr>
-        <w:t>Nếu thời gian đặt phòng nhỏ hơn 1 giờ thì sẽ tính giá tiền theo một giờ</w:t>
+        <w:t xml:space="preserve">Nếu thời gian đặt phòng nhỏ hơn 1 giờ thì sẽ tính giá tiền </w:t>
+      </w:r>
+      <w:r>
+        <w:rPr>
+          <w:rFonts w:ascii="Times New Roman" w:hAnsi="Times New Roman" w:cs="Times New Roman"/>
+          <w:bCs/>
+          <w:sz w:val="26"/>
+          <w:szCs w:val="26"/>
+          <w:lang w:val="en-US"/>
+        </w:rPr>
+        <w:t>làm tròn đến 30 phút</w:t>
       </w:r>
       <w:r>
         <w:rPr>
@@ -2969,6 +2979,34 @@
           <w:lang w:val="en-US"/>
         </w:rPr>
         <w:t>.</w:t>
+      </w:r>
+    </w:p>
+    <w:p>
+      <w:pPr>
+        <w:pStyle w:val="ListParagraph"/>
+        <w:numPr>
+          <w:ilvl w:val="0"/>
+          <w:numId w:val="8"/>
+        </w:numPr>
+        <w:spacing w:after="120" w:line="240" w:lineRule="auto"/>
+        <w:jc w:val="both"/>
+        <w:rPr>
+          <w:rFonts w:ascii="Times New Roman" w:hAnsi="Times New Roman" w:cs="Times New Roman"/>
+          <w:bCs/>
+          <w:sz w:val="26"/>
+          <w:szCs w:val="26"/>
+          <w:lang w:val="en-US"/>
+        </w:rPr>
+      </w:pPr>
+      <w:r>
+        <w:rPr>
+          <w:rFonts w:ascii="Times New Roman" w:hAnsi="Times New Roman" w:cs="Times New Roman"/>
+          <w:bCs/>
+          <w:sz w:val="26"/>
+          <w:szCs w:val="26"/>
+          <w:lang w:val="en-US"/>
+        </w:rPr>
+        <w:t>Giá tiền giờ tính theo khung giờ cuối cùng khi kết thúc phiếu đặt phòng</w:t>
       </w:r>
     </w:p>
     <w:p>
@@ -5379,7 +5417,16 @@
                 <w:szCs w:val="26"/>
                 <w:lang w:val="en-US"/>
               </w:rPr>
-              <w:t>Thời gian sẽ tính là 1 giờ</w:t>
+              <w:t xml:space="preserve">Thời gian sẽ </w:t>
+            </w:r>
+            <w:r>
+              <w:rPr>
+                <w:rFonts w:ascii="Times New Roman" w:hAnsi="Times New Roman" w:cs="Times New Roman"/>
+                <w:sz w:val="26"/>
+                <w:szCs w:val="26"/>
+                <w:lang w:val="en-US"/>
+              </w:rPr>
+              <w:t>làm tròn thành 30 phút</w:t>
             </w:r>
             <w:r>
               <w:rPr>
@@ -7715,8 +7762,6 @@
         </w:rPr>
         <w:t>https://github.com/trannguyenvu3482/iuh-app-dev-group-17.git</w:t>
       </w:r>
-      <w:bookmarkStart w:id="1" w:name="_GoBack"/>
-      <w:bookmarkEnd w:id="1"/>
     </w:p>
     <w:sectPr>
       <w:headerReference w:type="even" r:id="rId12"/>
@@ -7736,7 +7781,7 @@
 </file>
 
 <file path=word/endnotes.xml><?xml version="1.0" encoding="utf-8"?>
-<w:endnotes xmlns:wpc="http://schemas.microsoft.com/office/word/2010/wordprocessingCanvas" xmlns:mc="http://schemas.openxmlformats.org/markup-compatibility/2006" xmlns:o="urn:schemas-microsoft-com:office:office" xmlns:r="http://schemas.openxmlformats.org/officeDocument/2006/relationships" xmlns:m="http://schemas.openxmlformats.org/officeDocument/2006/math" xmlns:v="urn:schemas-microsoft-com:vml" xmlns:wp14="http://schemas.microsoft.com/office/word/2010/wordprocessingDrawing" xmlns:wp="http://schemas.openxmlformats.org/drawingml/2006/wordprocessingDrawing" xmlns:w10="urn:schemas-microsoft-com:office:word" xmlns:w="http://schemas.openxmlformats.org/wordprocessingml/2006/main" xmlns:w14="http://schemas.microsoft.com/office/word/2010/wordml" xmlns:w15="http://schemas.microsoft.com/office/word/2012/wordml" xmlns:wpg="http://schemas.microsoft.com/office/word/2010/wordprocessingGroup" xmlns:wpi="http://schemas.microsoft.com/office/word/2010/wordprocessingInk" xmlns:wne="http://schemas.microsoft.com/office/word/2006/wordml" xmlns:wps="http://schemas.microsoft.com/office/word/2010/wordprocessingShape" mc:Ignorable="w14 w15 wp14">
+<w:endnotes xmlns:wpc="http://schemas.microsoft.com/office/word/2010/wordprocessingCanvas" xmlns:cx="http://schemas.microsoft.com/office/drawing/2014/chartex" xmlns:cx1="http://schemas.microsoft.com/office/drawing/2015/9/8/chartex" xmlns:cx2="http://schemas.microsoft.com/office/drawing/2015/10/21/chartex" xmlns:cx3="http://schemas.microsoft.com/office/drawing/2016/5/9/chartex" xmlns:cx4="http://schemas.microsoft.com/office/drawing/2016/5/10/chartex" xmlns:cx5="http://schemas.microsoft.com/office/drawing/2016/5/11/chartex" xmlns:cx6="http://schemas.microsoft.com/office/drawing/2016/5/12/chartex" xmlns:cx7="http://schemas.microsoft.com/office/drawing/2016/5/13/chartex" xmlns:cx8="http://schemas.microsoft.com/office/drawing/2016/5/14/chartex" xmlns:mc="http://schemas.openxmlformats.org/markup-compatibility/2006" xmlns:aink="http://schemas.microsoft.com/office/drawing/2016/ink" xmlns:am3d="http://schemas.microsoft.com/office/drawing/2017/model3d" xmlns:o="urn:schemas-microsoft-com:office:office" xmlns:oel="http://schemas.microsoft.com/office/2019/extlst" xmlns:r="http://schemas.openxmlformats.org/officeDocument/2006/relationships" xmlns:m="http://schemas.openxmlformats.org/officeDocument/2006/math" xmlns:v="urn:schemas-microsoft-com:vml" xmlns:wp14="http://schemas.microsoft.com/office/word/2010/wordprocessingDrawing" xmlns:wp="http://schemas.openxmlformats.org/drawingml/2006/wordprocessingDrawing" xmlns:w10="urn:schemas-microsoft-com:office:word" xmlns:w="http://schemas.openxmlformats.org/wordprocessingml/2006/main" xmlns:w14="http://schemas.microsoft.com/office/word/2010/wordml" xmlns:w15="http://schemas.microsoft.com/office/word/2012/wordml" xmlns:w16cex="http://schemas.microsoft.com/office/word/2018/wordml/cex" xmlns:w16cid="http://schemas.microsoft.com/office/word/2016/wordml/cid" xmlns:w16="http://schemas.microsoft.com/office/word/2018/wordml" xmlns:w16sdtdh="http://schemas.microsoft.com/office/word/2020/wordml/sdtdatahash" xmlns:w16se="http://schemas.microsoft.com/office/word/2015/wordml/symex" xmlns:wpg="http://schemas.microsoft.com/office/word/2010/wordprocessingGroup" xmlns:wpi="http://schemas.microsoft.com/office/word/2010/wordprocessingInk" xmlns:wne="http://schemas.microsoft.com/office/word/2006/wordml" xmlns:wps="http://schemas.microsoft.com/office/word/2010/wordprocessingShape" mc:Ignorable="w14 w15 w16se w16cid w16 w16cex w16sdtdh wp14">
   <w:endnote w:type="separator" w:id="-1">
     <w:p>
       <w:pPr>
@@ -7761,7 +7806,7 @@
 </file>
 
 <file path=word/footer1.xml><?xml version="1.0" encoding="utf-8"?>
-<w:ftr xmlns:wpc="http://schemas.microsoft.com/office/word/2010/wordprocessingCanvas" xmlns:mc="http://schemas.openxmlformats.org/markup-compatibility/2006" xmlns:o="urn:schemas-microsoft-com:office:office" xmlns:r="http://schemas.openxmlformats.org/officeDocument/2006/relationships" xmlns:m="http://schemas.openxmlformats.org/officeDocument/2006/math" xmlns:v="urn:schemas-microsoft-com:vml" xmlns:wp14="http://schemas.microsoft.com/office/word/2010/wordprocessingDrawing" xmlns:wp="http://schemas.openxmlformats.org/drawingml/2006/wordprocessingDrawing" xmlns:w10="urn:schemas-microsoft-com:office:word" xmlns:w="http://schemas.openxmlformats.org/wordprocessingml/2006/main" xmlns:w14="http://schemas.microsoft.com/office/word/2010/wordml" xmlns:w15="http://schemas.microsoft.com/office/word/2012/wordml" xmlns:wpg="http://schemas.microsoft.com/office/word/2010/wordprocessingGroup" xmlns:wpi="http://schemas.microsoft.com/office/word/2010/wordprocessingInk" xmlns:wne="http://schemas.microsoft.com/office/word/2006/wordml" xmlns:wps="http://schemas.microsoft.com/office/word/2010/wordprocessingShape" mc:Ignorable="w14 w15 wp14">
+<w:ftr xmlns:wpc="http://schemas.microsoft.com/office/word/2010/wordprocessingCanvas" xmlns:cx="http://schemas.microsoft.com/office/drawing/2014/chartex" xmlns:cx1="http://schemas.microsoft.com/office/drawing/2015/9/8/chartex" xmlns:cx2="http://schemas.microsoft.com/office/drawing/2015/10/21/chartex" xmlns:cx3="http://schemas.microsoft.com/office/drawing/2016/5/9/chartex" xmlns:cx4="http://schemas.microsoft.com/office/drawing/2016/5/10/chartex" xmlns:cx5="http://schemas.microsoft.com/office/drawing/2016/5/11/chartex" xmlns:cx6="http://schemas.microsoft.com/office/drawing/2016/5/12/chartex" xmlns:cx7="http://schemas.microsoft.com/office/drawing/2016/5/13/chartex" xmlns:cx8="http://schemas.microsoft.com/office/drawing/2016/5/14/chartex" xmlns:mc="http://schemas.openxmlformats.org/markup-compatibility/2006" xmlns:aink="http://schemas.microsoft.com/office/drawing/2016/ink" xmlns:am3d="http://schemas.microsoft.com/office/drawing/2017/model3d" xmlns:o="urn:schemas-microsoft-com:office:office" xmlns:oel="http://schemas.microsoft.com/office/2019/extlst" xmlns:r="http://schemas.openxmlformats.org/officeDocument/2006/relationships" xmlns:m="http://schemas.openxmlformats.org/officeDocument/2006/math" xmlns:v="urn:schemas-microsoft-com:vml" xmlns:wp14="http://schemas.microsoft.com/office/word/2010/wordprocessingDrawing" xmlns:wp="http://schemas.openxmlformats.org/drawingml/2006/wordprocessingDrawing" xmlns:w10="urn:schemas-microsoft-com:office:word" xmlns:w="http://schemas.openxmlformats.org/wordprocessingml/2006/main" xmlns:w14="http://schemas.microsoft.com/office/word/2010/wordml" xmlns:w15="http://schemas.microsoft.com/office/word/2012/wordml" xmlns:w16cex="http://schemas.microsoft.com/office/word/2018/wordml/cex" xmlns:w16cid="http://schemas.microsoft.com/office/word/2016/wordml/cid" xmlns:w16="http://schemas.microsoft.com/office/word/2018/wordml" xmlns:w16sdtdh="http://schemas.microsoft.com/office/word/2020/wordml/sdtdatahash" xmlns:w16se="http://schemas.microsoft.com/office/word/2015/wordml/symex" xmlns:wpg="http://schemas.microsoft.com/office/word/2010/wordprocessingGroup" xmlns:wpi="http://schemas.microsoft.com/office/word/2010/wordprocessingInk" xmlns:wne="http://schemas.microsoft.com/office/word/2006/wordml" xmlns:wps="http://schemas.microsoft.com/office/word/2010/wordprocessingShape" mc:Ignorable="w14 w15 w16se w16cid w16 w16cex w16sdtdh wp14">
   <w:p>
     <w:pPr>
       <w:pStyle w:val="Footer"/>
@@ -7771,7 +7816,7 @@
 </file>
 
 <file path=word/footer2.xml><?xml version="1.0" encoding="utf-8"?>
-<w:ftr xmlns:wpc="http://schemas.microsoft.com/office/word/2010/wordprocessingCanvas" xmlns:mc="http://schemas.openxmlformats.org/markup-compatibility/2006" xmlns:o="urn:schemas-microsoft-com:office:office" xmlns:r="http://schemas.openxmlformats.org/officeDocument/2006/relationships" xmlns:m="http://schemas.openxmlformats.org/officeDocument/2006/math" xmlns:v="urn:schemas-microsoft-com:vml" xmlns:wp14="http://schemas.microsoft.com/office/word/2010/wordprocessingDrawing" xmlns:wp="http://schemas.openxmlformats.org/drawingml/2006/wordprocessingDrawing" xmlns:w10="urn:schemas-microsoft-com:office:word" xmlns:w="http://schemas.openxmlformats.org/wordprocessingml/2006/main" xmlns:w14="http://schemas.microsoft.com/office/word/2010/wordml" xmlns:w15="http://schemas.microsoft.com/office/word/2012/wordml" xmlns:wpg="http://schemas.microsoft.com/office/word/2010/wordprocessingGroup" xmlns:wpi="http://schemas.microsoft.com/office/word/2010/wordprocessingInk" xmlns:wne="http://schemas.microsoft.com/office/word/2006/wordml" xmlns:wps="http://schemas.microsoft.com/office/word/2010/wordprocessingShape" mc:Ignorable="w14 w15 wp14">
+<w:ftr xmlns:wpc="http://schemas.microsoft.com/office/word/2010/wordprocessingCanvas" xmlns:cx="http://schemas.microsoft.com/office/drawing/2014/chartex" xmlns:cx1="http://schemas.microsoft.com/office/drawing/2015/9/8/chartex" xmlns:cx2="http://schemas.microsoft.com/office/drawing/2015/10/21/chartex" xmlns:cx3="http://schemas.microsoft.com/office/drawing/2016/5/9/chartex" xmlns:cx4="http://schemas.microsoft.com/office/drawing/2016/5/10/chartex" xmlns:cx5="http://schemas.microsoft.com/office/drawing/2016/5/11/chartex" xmlns:cx6="http://schemas.microsoft.com/office/drawing/2016/5/12/chartex" xmlns:cx7="http://schemas.microsoft.com/office/drawing/2016/5/13/chartex" xmlns:cx8="http://schemas.microsoft.com/office/drawing/2016/5/14/chartex" xmlns:mc="http://schemas.openxmlformats.org/markup-compatibility/2006" xmlns:aink="http://schemas.microsoft.com/office/drawing/2016/ink" xmlns:am3d="http://schemas.microsoft.com/office/drawing/2017/model3d" xmlns:o="urn:schemas-microsoft-com:office:office" xmlns:oel="http://schemas.microsoft.com/office/2019/extlst" xmlns:r="http://schemas.openxmlformats.org/officeDocument/2006/relationships" xmlns:m="http://schemas.openxmlformats.org/officeDocument/2006/math" xmlns:v="urn:schemas-microsoft-com:vml" xmlns:wp14="http://schemas.microsoft.com/office/word/2010/wordprocessingDrawing" xmlns:wp="http://schemas.openxmlformats.org/drawingml/2006/wordprocessingDrawing" xmlns:w10="urn:schemas-microsoft-com:office:word" xmlns:w="http://schemas.openxmlformats.org/wordprocessingml/2006/main" xmlns:w14="http://schemas.microsoft.com/office/word/2010/wordml" xmlns:w15="http://schemas.microsoft.com/office/word/2012/wordml" xmlns:w16cex="http://schemas.microsoft.com/office/word/2018/wordml/cex" xmlns:w16cid="http://schemas.microsoft.com/office/word/2016/wordml/cid" xmlns:w16="http://schemas.microsoft.com/office/word/2018/wordml" xmlns:w16sdtdh="http://schemas.microsoft.com/office/word/2020/wordml/sdtdatahash" xmlns:w16se="http://schemas.microsoft.com/office/word/2015/wordml/symex" xmlns:wpg="http://schemas.microsoft.com/office/word/2010/wordprocessingGroup" xmlns:wpi="http://schemas.microsoft.com/office/word/2010/wordprocessingInk" xmlns:wne="http://schemas.microsoft.com/office/word/2006/wordml" xmlns:wps="http://schemas.microsoft.com/office/word/2010/wordprocessingShape" mc:Ignorable="w14 w15 w16se w16cid w16 w16cex w16sdtdh wp14">
   <w:sdt>
     <w:sdtPr>
       <w:id w:val="1892402474"/>
@@ -7780,7 +7825,6 @@
         <w:docPartUnique/>
       </w:docPartObj>
     </w:sdtPr>
-    <w:sdtEndPr/>
     <w:sdtContent>
       <w:p>
         <w:pPr>
@@ -7845,7 +7889,7 @@
                 </wp:anchor>
               </w:drawing>
             </mc:Choice>
-            <mc:Fallback xmlns:cx="http://schemas.microsoft.com/office/drawing/2014/chartex" xmlns:cx1="http://schemas.microsoft.com/office/drawing/2015/9/8/chartex" xmlns:cx2="http://schemas.microsoft.com/office/drawing/2015/10/21/chartex" xmlns:cx3="http://schemas.microsoft.com/office/drawing/2016/5/9/chartex" xmlns:cx4="http://schemas.microsoft.com/office/drawing/2016/5/10/chartex" xmlns:cx5="http://schemas.microsoft.com/office/drawing/2016/5/11/chartex" xmlns:cx6="http://schemas.microsoft.com/office/drawing/2016/5/12/chartex" xmlns:cx7="http://schemas.microsoft.com/office/drawing/2016/5/13/chartex" xmlns:cx8="http://schemas.microsoft.com/office/drawing/2016/5/14/chartex" xmlns:aink="http://schemas.microsoft.com/office/drawing/2016/ink" xmlns:am3d="http://schemas.microsoft.com/office/drawing/2017/model3d" xmlns:oel="http://schemas.microsoft.com/office/2019/extlst" xmlns:w16cex="http://schemas.microsoft.com/office/word/2018/wordml/cex" xmlns:w16cid="http://schemas.microsoft.com/office/word/2016/wordml/cid" xmlns:w16="http://schemas.microsoft.com/office/word/2018/wordml" xmlns:w16sdtdh="http://schemas.microsoft.com/office/word/2020/wordml/sdtdatahash" xmlns:w16se="http://schemas.microsoft.com/office/word/2015/wordml/symex">
+            <mc:Fallback>
               <w:pict>
                 <v:line id="shape_0" from="0.85pt,0.5pt" to="525.2pt,0.5pt" ID="Straight Connector 1" stroked="t" o:allowincell="f" style="position:absolute" wp14:anchorId="3EA180FB">
                   <v:stroke color="black" weight="6480" joinstyle="miter" endcap="flat"/>
@@ -7931,7 +7975,7 @@
 </file>
 
 <file path=word/footer3.xml><?xml version="1.0" encoding="utf-8"?>
-<w:ftr xmlns:wpc="http://schemas.microsoft.com/office/word/2010/wordprocessingCanvas" xmlns:mc="http://schemas.openxmlformats.org/markup-compatibility/2006" xmlns:o="urn:schemas-microsoft-com:office:office" xmlns:r="http://schemas.openxmlformats.org/officeDocument/2006/relationships" xmlns:m="http://schemas.openxmlformats.org/officeDocument/2006/math" xmlns:v="urn:schemas-microsoft-com:vml" xmlns:wp14="http://schemas.microsoft.com/office/word/2010/wordprocessingDrawing" xmlns:wp="http://schemas.openxmlformats.org/drawingml/2006/wordprocessingDrawing" xmlns:w10="urn:schemas-microsoft-com:office:word" xmlns:w="http://schemas.openxmlformats.org/wordprocessingml/2006/main" xmlns:w14="http://schemas.microsoft.com/office/word/2010/wordml" xmlns:w15="http://schemas.microsoft.com/office/word/2012/wordml" xmlns:wpg="http://schemas.microsoft.com/office/word/2010/wordprocessingGroup" xmlns:wpi="http://schemas.microsoft.com/office/word/2010/wordprocessingInk" xmlns:wne="http://schemas.microsoft.com/office/word/2006/wordml" xmlns:wps="http://schemas.microsoft.com/office/word/2010/wordprocessingShape" mc:Ignorable="w14 w15 wp14">
+<w:ftr xmlns:wpc="http://schemas.microsoft.com/office/word/2010/wordprocessingCanvas" xmlns:cx="http://schemas.microsoft.com/office/drawing/2014/chartex" xmlns:cx1="http://schemas.microsoft.com/office/drawing/2015/9/8/chartex" xmlns:cx2="http://schemas.microsoft.com/office/drawing/2015/10/21/chartex" xmlns:cx3="http://schemas.microsoft.com/office/drawing/2016/5/9/chartex" xmlns:cx4="http://schemas.microsoft.com/office/drawing/2016/5/10/chartex" xmlns:cx5="http://schemas.microsoft.com/office/drawing/2016/5/11/chartex" xmlns:cx6="http://schemas.microsoft.com/office/drawing/2016/5/12/chartex" xmlns:cx7="http://schemas.microsoft.com/office/drawing/2016/5/13/chartex" xmlns:cx8="http://schemas.microsoft.com/office/drawing/2016/5/14/chartex" xmlns:mc="http://schemas.openxmlformats.org/markup-compatibility/2006" xmlns:aink="http://schemas.microsoft.com/office/drawing/2016/ink" xmlns:am3d="http://schemas.microsoft.com/office/drawing/2017/model3d" xmlns:o="urn:schemas-microsoft-com:office:office" xmlns:oel="http://schemas.microsoft.com/office/2019/extlst" xmlns:r="http://schemas.openxmlformats.org/officeDocument/2006/relationships" xmlns:m="http://schemas.openxmlformats.org/officeDocument/2006/math" xmlns:v="urn:schemas-microsoft-com:vml" xmlns:wp14="http://schemas.microsoft.com/office/word/2010/wordprocessingDrawing" xmlns:wp="http://schemas.openxmlformats.org/drawingml/2006/wordprocessingDrawing" xmlns:w10="urn:schemas-microsoft-com:office:word" xmlns:w="http://schemas.openxmlformats.org/wordprocessingml/2006/main" xmlns:w14="http://schemas.microsoft.com/office/word/2010/wordml" xmlns:w15="http://schemas.microsoft.com/office/word/2012/wordml" xmlns:w16cex="http://schemas.microsoft.com/office/word/2018/wordml/cex" xmlns:w16cid="http://schemas.microsoft.com/office/word/2016/wordml/cid" xmlns:w16="http://schemas.microsoft.com/office/word/2018/wordml" xmlns:w16sdtdh="http://schemas.microsoft.com/office/word/2020/wordml/sdtdatahash" xmlns:w16se="http://schemas.microsoft.com/office/word/2015/wordml/symex" xmlns:wpg="http://schemas.microsoft.com/office/word/2010/wordprocessingGroup" xmlns:wpi="http://schemas.microsoft.com/office/word/2010/wordprocessingInk" xmlns:wne="http://schemas.microsoft.com/office/word/2006/wordml" xmlns:wps="http://schemas.microsoft.com/office/word/2010/wordprocessingShape" mc:Ignorable="w14 w15 w16se w16cid w16 w16cex w16sdtdh wp14">
   <w:sdt>
     <w:sdtPr>
       <w:id w:val="294275151"/>
@@ -7940,7 +7984,6 @@
         <w:docPartUnique/>
       </w:docPartObj>
     </w:sdtPr>
-    <w:sdtEndPr/>
     <w:sdtContent>
       <w:p>
         <w:pPr>
@@ -8005,7 +8048,7 @@
                 </wp:anchor>
               </w:drawing>
             </mc:Choice>
-            <mc:Fallback xmlns:cx="http://schemas.microsoft.com/office/drawing/2014/chartex" xmlns:cx1="http://schemas.microsoft.com/office/drawing/2015/9/8/chartex" xmlns:cx2="http://schemas.microsoft.com/office/drawing/2015/10/21/chartex" xmlns:cx3="http://schemas.microsoft.com/office/drawing/2016/5/9/chartex" xmlns:cx4="http://schemas.microsoft.com/office/drawing/2016/5/10/chartex" xmlns:cx5="http://schemas.microsoft.com/office/drawing/2016/5/11/chartex" xmlns:cx6="http://schemas.microsoft.com/office/drawing/2016/5/12/chartex" xmlns:cx7="http://schemas.microsoft.com/office/drawing/2016/5/13/chartex" xmlns:cx8="http://schemas.microsoft.com/office/drawing/2016/5/14/chartex" xmlns:aink="http://schemas.microsoft.com/office/drawing/2016/ink" xmlns:am3d="http://schemas.microsoft.com/office/drawing/2017/model3d" xmlns:oel="http://schemas.microsoft.com/office/2019/extlst" xmlns:w16cex="http://schemas.microsoft.com/office/word/2018/wordml/cex" xmlns:w16cid="http://schemas.microsoft.com/office/word/2016/wordml/cid" xmlns:w16="http://schemas.microsoft.com/office/word/2018/wordml" xmlns:w16sdtdh="http://schemas.microsoft.com/office/word/2020/wordml/sdtdatahash" xmlns:w16se="http://schemas.microsoft.com/office/word/2015/wordml/symex">
+            <mc:Fallback>
               <w:pict>
                 <v:line id="shape_0" from="0.85pt,0.5pt" to="525.2pt,0.5pt" ID="Straight Connector 1" stroked="t" o:allowincell="f" style="position:absolute" wp14:anchorId="3EA180FB">
                   <v:stroke color="black" weight="6480" joinstyle="miter" endcap="flat"/>
@@ -8091,7 +8134,7 @@
 </file>
 
 <file path=word/footnotes.xml><?xml version="1.0" encoding="utf-8"?>
-<w:footnotes xmlns:wpc="http://schemas.microsoft.com/office/word/2010/wordprocessingCanvas" xmlns:mc="http://schemas.openxmlformats.org/markup-compatibility/2006" xmlns:o="urn:schemas-microsoft-com:office:office" xmlns:r="http://schemas.openxmlformats.org/officeDocument/2006/relationships" xmlns:m="http://schemas.openxmlformats.org/officeDocument/2006/math" xmlns:v="urn:schemas-microsoft-com:vml" xmlns:wp14="http://schemas.microsoft.com/office/word/2010/wordprocessingDrawing" xmlns:wp="http://schemas.openxmlformats.org/drawingml/2006/wordprocessingDrawing" xmlns:w10="urn:schemas-microsoft-com:office:word" xmlns:w="http://schemas.openxmlformats.org/wordprocessingml/2006/main" xmlns:w14="http://schemas.microsoft.com/office/word/2010/wordml" xmlns:w15="http://schemas.microsoft.com/office/word/2012/wordml" xmlns:wpg="http://schemas.microsoft.com/office/word/2010/wordprocessingGroup" xmlns:wpi="http://schemas.microsoft.com/office/word/2010/wordprocessingInk" xmlns:wne="http://schemas.microsoft.com/office/word/2006/wordml" xmlns:wps="http://schemas.microsoft.com/office/word/2010/wordprocessingShape" mc:Ignorable="w14 w15 wp14">
+<w:footnotes xmlns:wpc="http://schemas.microsoft.com/office/word/2010/wordprocessingCanvas" xmlns:cx="http://schemas.microsoft.com/office/drawing/2014/chartex" xmlns:cx1="http://schemas.microsoft.com/office/drawing/2015/9/8/chartex" xmlns:cx2="http://schemas.microsoft.com/office/drawing/2015/10/21/chartex" xmlns:cx3="http://schemas.microsoft.com/office/drawing/2016/5/9/chartex" xmlns:cx4="http://schemas.microsoft.com/office/drawing/2016/5/10/chartex" xmlns:cx5="http://schemas.microsoft.com/office/drawing/2016/5/11/chartex" xmlns:cx6="http://schemas.microsoft.com/office/drawing/2016/5/12/chartex" xmlns:cx7="http://schemas.microsoft.com/office/drawing/2016/5/13/chartex" xmlns:cx8="http://schemas.microsoft.com/office/drawing/2016/5/14/chartex" xmlns:mc="http://schemas.openxmlformats.org/markup-compatibility/2006" xmlns:aink="http://schemas.microsoft.com/office/drawing/2016/ink" xmlns:am3d="http://schemas.microsoft.com/office/drawing/2017/model3d" xmlns:o="urn:schemas-microsoft-com:office:office" xmlns:oel="http://schemas.microsoft.com/office/2019/extlst" xmlns:r="http://schemas.openxmlformats.org/officeDocument/2006/relationships" xmlns:m="http://schemas.openxmlformats.org/officeDocument/2006/math" xmlns:v="urn:schemas-microsoft-com:vml" xmlns:wp14="http://schemas.microsoft.com/office/word/2010/wordprocessingDrawing" xmlns:wp="http://schemas.openxmlformats.org/drawingml/2006/wordprocessingDrawing" xmlns:w10="urn:schemas-microsoft-com:office:word" xmlns:w="http://schemas.openxmlformats.org/wordprocessingml/2006/main" xmlns:w14="http://schemas.microsoft.com/office/word/2010/wordml" xmlns:w15="http://schemas.microsoft.com/office/word/2012/wordml" xmlns:w16cex="http://schemas.microsoft.com/office/word/2018/wordml/cex" xmlns:w16cid="http://schemas.microsoft.com/office/word/2016/wordml/cid" xmlns:w16="http://schemas.microsoft.com/office/word/2018/wordml" xmlns:w16sdtdh="http://schemas.microsoft.com/office/word/2020/wordml/sdtdatahash" xmlns:w16se="http://schemas.microsoft.com/office/word/2015/wordml/symex" xmlns:wpg="http://schemas.microsoft.com/office/word/2010/wordprocessingGroup" xmlns:wpi="http://schemas.microsoft.com/office/word/2010/wordprocessingInk" xmlns:wne="http://schemas.microsoft.com/office/word/2006/wordml" xmlns:wps="http://schemas.microsoft.com/office/word/2010/wordprocessingShape" mc:Ignorable="w14 w15 w16se w16cid w16 w16cex w16sdtdh wp14">
   <w:footnote w:type="separator" w:id="-1">
     <w:p>
       <w:pPr>
@@ -8116,7 +8159,7 @@
 </file>
 
 <file path=word/header1.xml><?xml version="1.0" encoding="utf-8"?>
-<w:hdr xmlns:wpc="http://schemas.microsoft.com/office/word/2010/wordprocessingCanvas" xmlns:mc="http://schemas.openxmlformats.org/markup-compatibility/2006" xmlns:o="urn:schemas-microsoft-com:office:office" xmlns:r="http://schemas.openxmlformats.org/officeDocument/2006/relationships" xmlns:m="http://schemas.openxmlformats.org/officeDocument/2006/math" xmlns:v="urn:schemas-microsoft-com:vml" xmlns:wp14="http://schemas.microsoft.com/office/word/2010/wordprocessingDrawing" xmlns:wp="http://schemas.openxmlformats.org/drawingml/2006/wordprocessingDrawing" xmlns:w10="urn:schemas-microsoft-com:office:word" xmlns:w="http://schemas.openxmlformats.org/wordprocessingml/2006/main" xmlns:w14="http://schemas.microsoft.com/office/word/2010/wordml" xmlns:w15="http://schemas.microsoft.com/office/word/2012/wordml" xmlns:wpg="http://schemas.microsoft.com/office/word/2010/wordprocessingGroup" xmlns:wpi="http://schemas.microsoft.com/office/word/2010/wordprocessingInk" xmlns:wne="http://schemas.microsoft.com/office/word/2006/wordml" xmlns:wps="http://schemas.microsoft.com/office/word/2010/wordprocessingShape" mc:Ignorable="w14 w15 wp14">
+<w:hdr xmlns:wpc="http://schemas.microsoft.com/office/word/2010/wordprocessingCanvas" xmlns:cx="http://schemas.microsoft.com/office/drawing/2014/chartex" xmlns:cx1="http://schemas.microsoft.com/office/drawing/2015/9/8/chartex" xmlns:cx2="http://schemas.microsoft.com/office/drawing/2015/10/21/chartex" xmlns:cx3="http://schemas.microsoft.com/office/drawing/2016/5/9/chartex" xmlns:cx4="http://schemas.microsoft.com/office/drawing/2016/5/10/chartex" xmlns:cx5="http://schemas.microsoft.com/office/drawing/2016/5/11/chartex" xmlns:cx6="http://schemas.microsoft.com/office/drawing/2016/5/12/chartex" xmlns:cx7="http://schemas.microsoft.com/office/drawing/2016/5/13/chartex" xmlns:cx8="http://schemas.microsoft.com/office/drawing/2016/5/14/chartex" xmlns:mc="http://schemas.openxmlformats.org/markup-compatibility/2006" xmlns:aink="http://schemas.microsoft.com/office/drawing/2016/ink" xmlns:am3d="http://schemas.microsoft.com/office/drawing/2017/model3d" xmlns:o="urn:schemas-microsoft-com:office:office" xmlns:oel="http://schemas.microsoft.com/office/2019/extlst" xmlns:r="http://schemas.openxmlformats.org/officeDocument/2006/relationships" xmlns:m="http://schemas.openxmlformats.org/officeDocument/2006/math" xmlns:v="urn:schemas-microsoft-com:vml" xmlns:wp14="http://schemas.microsoft.com/office/word/2010/wordprocessingDrawing" xmlns:wp="http://schemas.openxmlformats.org/drawingml/2006/wordprocessingDrawing" xmlns:w10="urn:schemas-microsoft-com:office:word" xmlns:w="http://schemas.openxmlformats.org/wordprocessingml/2006/main" xmlns:w14="http://schemas.microsoft.com/office/word/2010/wordml" xmlns:w15="http://schemas.microsoft.com/office/word/2012/wordml" xmlns:w16cex="http://schemas.microsoft.com/office/word/2018/wordml/cex" xmlns:w16cid="http://schemas.microsoft.com/office/word/2016/wordml/cid" xmlns:w16="http://schemas.microsoft.com/office/word/2018/wordml" xmlns:w16sdtdh="http://schemas.microsoft.com/office/word/2020/wordml/sdtdatahash" xmlns:w16se="http://schemas.microsoft.com/office/word/2015/wordml/symex" xmlns:wpg="http://schemas.microsoft.com/office/word/2010/wordprocessingGroup" xmlns:wpi="http://schemas.microsoft.com/office/word/2010/wordprocessingInk" xmlns:wne="http://schemas.microsoft.com/office/word/2006/wordml" xmlns:wps="http://schemas.microsoft.com/office/word/2010/wordprocessingShape" mc:Ignorable="w14 w15 w16se w16cid w16 w16cex w16sdtdh wp14">
   <w:p>
     <w:pPr>
       <w:pStyle w:val="Header"/>
@@ -8126,7 +8169,7 @@
 </file>
 
 <file path=word/header2.xml><?xml version="1.0" encoding="utf-8"?>
-<w:hdr xmlns:wpc="http://schemas.microsoft.com/office/word/2010/wordprocessingCanvas" xmlns:mc="http://schemas.openxmlformats.org/markup-compatibility/2006" xmlns:o="urn:schemas-microsoft-com:office:office" xmlns:r="http://schemas.openxmlformats.org/officeDocument/2006/relationships" xmlns:m="http://schemas.openxmlformats.org/officeDocument/2006/math" xmlns:v="urn:schemas-microsoft-com:vml" xmlns:wp14="http://schemas.microsoft.com/office/word/2010/wordprocessingDrawing" xmlns:wp="http://schemas.openxmlformats.org/drawingml/2006/wordprocessingDrawing" xmlns:w10="urn:schemas-microsoft-com:office:word" xmlns:w="http://schemas.openxmlformats.org/wordprocessingml/2006/main" xmlns:w14="http://schemas.microsoft.com/office/word/2010/wordml" xmlns:w15="http://schemas.microsoft.com/office/word/2012/wordml" xmlns:wpg="http://schemas.microsoft.com/office/word/2010/wordprocessingGroup" xmlns:wpi="http://schemas.microsoft.com/office/word/2010/wordprocessingInk" xmlns:wne="http://schemas.microsoft.com/office/word/2006/wordml" xmlns:wps="http://schemas.microsoft.com/office/word/2010/wordprocessingShape" mc:Ignorable="w14 w15 wp14">
+<w:hdr xmlns:wpc="http://schemas.microsoft.com/office/word/2010/wordprocessingCanvas" xmlns:cx="http://schemas.microsoft.com/office/drawing/2014/chartex" xmlns:cx1="http://schemas.microsoft.com/office/drawing/2015/9/8/chartex" xmlns:cx2="http://schemas.microsoft.com/office/drawing/2015/10/21/chartex" xmlns:cx3="http://schemas.microsoft.com/office/drawing/2016/5/9/chartex" xmlns:cx4="http://schemas.microsoft.com/office/drawing/2016/5/10/chartex" xmlns:cx5="http://schemas.microsoft.com/office/drawing/2016/5/11/chartex" xmlns:cx6="http://schemas.microsoft.com/office/drawing/2016/5/12/chartex" xmlns:cx7="http://schemas.microsoft.com/office/drawing/2016/5/13/chartex" xmlns:cx8="http://schemas.microsoft.com/office/drawing/2016/5/14/chartex" xmlns:mc="http://schemas.openxmlformats.org/markup-compatibility/2006" xmlns:aink="http://schemas.microsoft.com/office/drawing/2016/ink" xmlns:am3d="http://schemas.microsoft.com/office/drawing/2017/model3d" xmlns:o="urn:schemas-microsoft-com:office:office" xmlns:oel="http://schemas.microsoft.com/office/2019/extlst" xmlns:r="http://schemas.openxmlformats.org/officeDocument/2006/relationships" xmlns:m="http://schemas.openxmlformats.org/officeDocument/2006/math" xmlns:v="urn:schemas-microsoft-com:vml" xmlns:wp14="http://schemas.microsoft.com/office/word/2010/wordprocessingDrawing" xmlns:wp="http://schemas.openxmlformats.org/drawingml/2006/wordprocessingDrawing" xmlns:w10="urn:schemas-microsoft-com:office:word" xmlns:w="http://schemas.openxmlformats.org/wordprocessingml/2006/main" xmlns:w14="http://schemas.microsoft.com/office/word/2010/wordml" xmlns:w15="http://schemas.microsoft.com/office/word/2012/wordml" xmlns:w16cex="http://schemas.microsoft.com/office/word/2018/wordml/cex" xmlns:w16cid="http://schemas.microsoft.com/office/word/2016/wordml/cid" xmlns:w16="http://schemas.microsoft.com/office/word/2018/wordml" xmlns:w16sdtdh="http://schemas.microsoft.com/office/word/2020/wordml/sdtdatahash" xmlns:w16se="http://schemas.microsoft.com/office/word/2015/wordml/symex" xmlns:wpg="http://schemas.microsoft.com/office/word/2010/wordprocessingGroup" xmlns:wpi="http://schemas.microsoft.com/office/word/2010/wordprocessingInk" xmlns:wne="http://schemas.microsoft.com/office/word/2006/wordml" xmlns:wps="http://schemas.microsoft.com/office/word/2010/wordprocessingShape" mc:Ignorable="w14 w15 w16se w16cid w16 w16cex w16sdtdh wp14">
   <w:p>
     <w:pPr>
       <w:pStyle w:val="Header"/>
@@ -8136,7 +8179,7 @@
 </file>
 
 <file path=word/header3.xml><?xml version="1.0" encoding="utf-8"?>
-<w:hdr xmlns:wpc="http://schemas.microsoft.com/office/word/2010/wordprocessingCanvas" xmlns:mc="http://schemas.openxmlformats.org/markup-compatibility/2006" xmlns:o="urn:schemas-microsoft-com:office:office" xmlns:r="http://schemas.openxmlformats.org/officeDocument/2006/relationships" xmlns:m="http://schemas.openxmlformats.org/officeDocument/2006/math" xmlns:v="urn:schemas-microsoft-com:vml" xmlns:wp14="http://schemas.microsoft.com/office/word/2010/wordprocessingDrawing" xmlns:wp="http://schemas.openxmlformats.org/drawingml/2006/wordprocessingDrawing" xmlns:w10="urn:schemas-microsoft-com:office:word" xmlns:w="http://schemas.openxmlformats.org/wordprocessingml/2006/main" xmlns:w14="http://schemas.microsoft.com/office/word/2010/wordml" xmlns:w15="http://schemas.microsoft.com/office/word/2012/wordml" xmlns:wpg="http://schemas.microsoft.com/office/word/2010/wordprocessingGroup" xmlns:wpi="http://schemas.microsoft.com/office/word/2010/wordprocessingInk" xmlns:wne="http://schemas.microsoft.com/office/word/2006/wordml" xmlns:wps="http://schemas.microsoft.com/office/word/2010/wordprocessingShape" mc:Ignorable="w14 w15 wp14">
+<w:hdr xmlns:wpc="http://schemas.microsoft.com/office/word/2010/wordprocessingCanvas" xmlns:cx="http://schemas.microsoft.com/office/drawing/2014/chartex" xmlns:cx1="http://schemas.microsoft.com/office/drawing/2015/9/8/chartex" xmlns:cx2="http://schemas.microsoft.com/office/drawing/2015/10/21/chartex" xmlns:cx3="http://schemas.microsoft.com/office/drawing/2016/5/9/chartex" xmlns:cx4="http://schemas.microsoft.com/office/drawing/2016/5/10/chartex" xmlns:cx5="http://schemas.microsoft.com/office/drawing/2016/5/11/chartex" xmlns:cx6="http://schemas.microsoft.com/office/drawing/2016/5/12/chartex" xmlns:cx7="http://schemas.microsoft.com/office/drawing/2016/5/13/chartex" xmlns:cx8="http://schemas.microsoft.com/office/drawing/2016/5/14/chartex" xmlns:mc="http://schemas.openxmlformats.org/markup-compatibility/2006" xmlns:aink="http://schemas.microsoft.com/office/drawing/2016/ink" xmlns:am3d="http://schemas.microsoft.com/office/drawing/2017/model3d" xmlns:o="urn:schemas-microsoft-com:office:office" xmlns:oel="http://schemas.microsoft.com/office/2019/extlst" xmlns:r="http://schemas.openxmlformats.org/officeDocument/2006/relationships" xmlns:m="http://schemas.openxmlformats.org/officeDocument/2006/math" xmlns:v="urn:schemas-microsoft-com:vml" xmlns:wp14="http://schemas.microsoft.com/office/word/2010/wordprocessingDrawing" xmlns:wp="http://schemas.openxmlformats.org/drawingml/2006/wordprocessingDrawing" xmlns:w10="urn:schemas-microsoft-com:office:word" xmlns:w="http://schemas.openxmlformats.org/wordprocessingml/2006/main" xmlns:w14="http://schemas.microsoft.com/office/word/2010/wordml" xmlns:w15="http://schemas.microsoft.com/office/word/2012/wordml" xmlns:w16cex="http://schemas.microsoft.com/office/word/2018/wordml/cex" xmlns:w16cid="http://schemas.microsoft.com/office/word/2016/wordml/cid" xmlns:w16="http://schemas.microsoft.com/office/word/2018/wordml" xmlns:w16sdtdh="http://schemas.microsoft.com/office/word/2020/wordml/sdtdatahash" xmlns:w16se="http://schemas.microsoft.com/office/word/2015/wordml/symex" xmlns:wpg="http://schemas.microsoft.com/office/word/2010/wordprocessingGroup" xmlns:wpi="http://schemas.microsoft.com/office/word/2010/wordprocessingInk" xmlns:wne="http://schemas.microsoft.com/office/word/2006/wordml" xmlns:wps="http://schemas.microsoft.com/office/word/2010/wordprocessingShape" mc:Ignorable="w14 w15 w16se w16cid w16 w16cex w16sdtdh wp14">
   <w:p>
     <w:pPr>
       <w:pStyle w:val="Header"/>
@@ -8146,8 +8189,8 @@
 </file>
 
 <file path=word/numbering.xml><?xml version="1.0" encoding="utf-8"?>
-<w:numbering xmlns:wpc="http://schemas.microsoft.com/office/word/2010/wordprocessingCanvas" xmlns:mc="http://schemas.openxmlformats.org/markup-compatibility/2006" xmlns:o="urn:schemas-microsoft-com:office:office" xmlns:r="http://schemas.openxmlformats.org/officeDocument/2006/relationships" xmlns:m="http://schemas.openxmlformats.org/officeDocument/2006/math" xmlns:v="urn:schemas-microsoft-com:vml" xmlns:wp14="http://schemas.microsoft.com/office/word/2010/wordprocessingDrawing" xmlns:wp="http://schemas.openxmlformats.org/drawingml/2006/wordprocessingDrawing" xmlns:w10="urn:schemas-microsoft-com:office:word" xmlns:w="http://schemas.openxmlformats.org/wordprocessingml/2006/main" xmlns:w14="http://schemas.microsoft.com/office/word/2010/wordml" xmlns:w15="http://schemas.microsoft.com/office/word/2012/wordml" xmlns:wpg="http://schemas.microsoft.com/office/word/2010/wordprocessingGroup" xmlns:wpi="http://schemas.microsoft.com/office/word/2010/wordprocessingInk" xmlns:wne="http://schemas.microsoft.com/office/word/2006/wordml" xmlns:wps="http://schemas.microsoft.com/office/word/2010/wordprocessingShape" mc:Ignorable="w14 w15 wp14">
-  <w:abstractNum w:abstractNumId="0">
+<w:numbering xmlns:wpc="http://schemas.microsoft.com/office/word/2010/wordprocessingCanvas" xmlns:cx="http://schemas.microsoft.com/office/drawing/2014/chartex" xmlns:cx1="http://schemas.microsoft.com/office/drawing/2015/9/8/chartex" xmlns:cx2="http://schemas.microsoft.com/office/drawing/2015/10/21/chartex" xmlns:cx3="http://schemas.microsoft.com/office/drawing/2016/5/9/chartex" xmlns:cx4="http://schemas.microsoft.com/office/drawing/2016/5/10/chartex" xmlns:cx5="http://schemas.microsoft.com/office/drawing/2016/5/11/chartex" xmlns:cx6="http://schemas.microsoft.com/office/drawing/2016/5/12/chartex" xmlns:cx7="http://schemas.microsoft.com/office/drawing/2016/5/13/chartex" xmlns:cx8="http://schemas.microsoft.com/office/drawing/2016/5/14/chartex" xmlns:mc="http://schemas.openxmlformats.org/markup-compatibility/2006" xmlns:aink="http://schemas.microsoft.com/office/drawing/2016/ink" xmlns:am3d="http://schemas.microsoft.com/office/drawing/2017/model3d" xmlns:o="urn:schemas-microsoft-com:office:office" xmlns:oel="http://schemas.microsoft.com/office/2019/extlst" xmlns:r="http://schemas.openxmlformats.org/officeDocument/2006/relationships" xmlns:m="http://schemas.openxmlformats.org/officeDocument/2006/math" xmlns:v="urn:schemas-microsoft-com:vml" xmlns:wp14="http://schemas.microsoft.com/office/word/2010/wordprocessingDrawing" xmlns:wp="http://schemas.openxmlformats.org/drawingml/2006/wordprocessingDrawing" xmlns:w10="urn:schemas-microsoft-com:office:word" xmlns:w="http://schemas.openxmlformats.org/wordprocessingml/2006/main" xmlns:w14="http://schemas.microsoft.com/office/word/2010/wordml" xmlns:w15="http://schemas.microsoft.com/office/word/2012/wordml" xmlns:w16cex="http://schemas.microsoft.com/office/word/2018/wordml/cex" xmlns:w16cid="http://schemas.microsoft.com/office/word/2016/wordml/cid" xmlns:w16="http://schemas.microsoft.com/office/word/2018/wordml" xmlns:w16sdtdh="http://schemas.microsoft.com/office/word/2020/wordml/sdtdatahash" xmlns:w16se="http://schemas.microsoft.com/office/word/2015/wordml/symex" xmlns:wpg="http://schemas.microsoft.com/office/word/2010/wordprocessingGroup" xmlns:wpi="http://schemas.microsoft.com/office/word/2010/wordprocessingInk" xmlns:wne="http://schemas.microsoft.com/office/word/2006/wordml" xmlns:wps="http://schemas.microsoft.com/office/word/2010/wordprocessingShape" mc:Ignorable="w14 w15 w16se w16cid w16 w16cex w16sdtdh wp14">
+  <w:abstractNum w:abstractNumId="0" w15:restartNumberingAfterBreak="0">
     <w:nsid w:val="058F788D"/>
     <w:multiLevelType w:val="hybridMultilevel"/>
     <w:tmpl w:val="17B60F0C"/>
@@ -8260,7 +8303,7 @@
       </w:rPr>
     </w:lvl>
   </w:abstractNum>
-  <w:abstractNum w:abstractNumId="1">
+  <w:abstractNum w:abstractNumId="1" w15:restartNumberingAfterBreak="0">
     <w:nsid w:val="0C776B7B"/>
     <w:multiLevelType w:val="hybridMultilevel"/>
     <w:tmpl w:val="134ED5A8"/>
@@ -8373,7 +8416,7 @@
       </w:rPr>
     </w:lvl>
   </w:abstractNum>
-  <w:abstractNum w:abstractNumId="2">
+  <w:abstractNum w:abstractNumId="2" w15:restartNumberingAfterBreak="0">
     <w:nsid w:val="14941522"/>
     <w:multiLevelType w:val="multilevel"/>
     <w:tmpl w:val="BB5C2C00"/>
@@ -8486,7 +8529,7 @@
       </w:pPr>
     </w:lvl>
   </w:abstractNum>
-  <w:abstractNum w:abstractNumId="3">
+  <w:abstractNum w:abstractNumId="3" w15:restartNumberingAfterBreak="0">
     <w:nsid w:val="167E25C7"/>
     <w:multiLevelType w:val="hybridMultilevel"/>
     <w:tmpl w:val="50820F28"/>
@@ -8598,7 +8641,7 @@
       </w:rPr>
     </w:lvl>
   </w:abstractNum>
-  <w:abstractNum w:abstractNumId="4">
+  <w:abstractNum w:abstractNumId="4" w15:restartNumberingAfterBreak="0">
     <w:nsid w:val="2C3B03A0"/>
     <w:multiLevelType w:val="hybridMultilevel"/>
     <w:tmpl w:val="CBECA254"/>
@@ -8684,7 +8727,7 @@
       </w:pPr>
     </w:lvl>
   </w:abstractNum>
-  <w:abstractNum w:abstractNumId="5">
+  <w:abstractNum w:abstractNumId="5" w15:restartNumberingAfterBreak="0">
     <w:nsid w:val="2CDB0CC7"/>
     <w:multiLevelType w:val="hybridMultilevel"/>
     <w:tmpl w:val="BF8612D0"/>
@@ -8796,7 +8839,7 @@
       </w:rPr>
     </w:lvl>
   </w:abstractNum>
-  <w:abstractNum w:abstractNumId="6">
+  <w:abstractNum w:abstractNumId="6" w15:restartNumberingAfterBreak="0">
     <w:nsid w:val="30D10BBC"/>
     <w:multiLevelType w:val="hybridMultilevel"/>
     <w:tmpl w:val="9C2CC4EE"/>
@@ -8909,7 +8952,7 @@
       </w:rPr>
     </w:lvl>
   </w:abstractNum>
-  <w:abstractNum w:abstractNumId="7">
+  <w:abstractNum w:abstractNumId="7" w15:restartNumberingAfterBreak="0">
     <w:nsid w:val="546617F3"/>
     <w:multiLevelType w:val="hybridMultilevel"/>
     <w:tmpl w:val="DDC4321A"/>
@@ -9022,7 +9065,7 @@
       </w:rPr>
     </w:lvl>
   </w:abstractNum>
-  <w:abstractNum w:abstractNumId="8">
+  <w:abstractNum w:abstractNumId="8" w15:restartNumberingAfterBreak="0">
     <w:nsid w:val="590B5486"/>
     <w:multiLevelType w:val="multilevel"/>
     <w:tmpl w:val="9C781F00"/>
@@ -9144,7 +9187,7 @@
       </w:pPr>
     </w:lvl>
   </w:abstractNum>
-  <w:abstractNum w:abstractNumId="9">
+  <w:abstractNum w:abstractNumId="9" w15:restartNumberingAfterBreak="0">
     <w:nsid w:val="5E1F22EC"/>
     <w:multiLevelType w:val="hybridMultilevel"/>
     <w:tmpl w:val="12500D6E"/>
@@ -9257,7 +9300,7 @@
       </w:rPr>
     </w:lvl>
   </w:abstractNum>
-  <w:abstractNum w:abstractNumId="10">
+  <w:abstractNum w:abstractNumId="10" w15:restartNumberingAfterBreak="0">
     <w:nsid w:val="68FF4242"/>
     <w:multiLevelType w:val="hybridMultilevel"/>
     <w:tmpl w:val="7A0CC560"/>
@@ -9369,7 +9412,7 @@
       </w:rPr>
     </w:lvl>
   </w:abstractNum>
-  <w:abstractNum w:abstractNumId="11">
+  <w:abstractNum w:abstractNumId="11" w15:restartNumberingAfterBreak="0">
     <w:nsid w:val="6BE501CA"/>
     <w:multiLevelType w:val="hybridMultilevel"/>
     <w:tmpl w:val="8A462966"/>
@@ -9482,7 +9525,7 @@
       </w:rPr>
     </w:lvl>
   </w:abstractNum>
-  <w:abstractNum w:abstractNumId="12">
+  <w:abstractNum w:abstractNumId="12" w15:restartNumberingAfterBreak="0">
     <w:nsid w:val="6CCE6871"/>
     <w:multiLevelType w:val="multilevel"/>
     <w:tmpl w:val="F2461290"/>
@@ -9595,7 +9638,7 @@
       </w:pPr>
     </w:lvl>
   </w:abstractNum>
-  <w:abstractNum w:abstractNumId="13">
+  <w:abstractNum w:abstractNumId="13" w15:restartNumberingAfterBreak="0">
     <w:nsid w:val="7FEB3E20"/>
     <w:multiLevelType w:val="multilevel"/>
     <w:tmpl w:val="1F5EC406"/>
@@ -9708,59 +9751,59 @@
       </w:pPr>
     </w:lvl>
   </w:abstractNum>
-  <w:num w:numId="1">
+  <w:num w:numId="1" w16cid:durableId="1813674996">
     <w:abstractNumId w:val="2"/>
   </w:num>
-  <w:num w:numId="2">
+  <w:num w:numId="2" w16cid:durableId="2112050281">
     <w:abstractNumId w:val="12"/>
   </w:num>
-  <w:num w:numId="3">
+  <w:num w:numId="3" w16cid:durableId="1990015122">
     <w:abstractNumId w:val="13"/>
   </w:num>
-  <w:num w:numId="4">
+  <w:num w:numId="4" w16cid:durableId="264965859">
     <w:abstractNumId w:val="8"/>
   </w:num>
-  <w:num w:numId="5">
+  <w:num w:numId="5" w16cid:durableId="1922522843">
     <w:abstractNumId w:val="13"/>
     <w:lvlOverride w:ilvl="0">
       <w:startOverride w:val="1"/>
     </w:lvlOverride>
   </w:num>
-  <w:num w:numId="6">
+  <w:num w:numId="6" w16cid:durableId="172958640">
     <w:abstractNumId w:val="3"/>
   </w:num>
-  <w:num w:numId="7">
+  <w:num w:numId="7" w16cid:durableId="1593588221">
     <w:abstractNumId w:val="5"/>
   </w:num>
-  <w:num w:numId="8">
+  <w:num w:numId="8" w16cid:durableId="328947140">
     <w:abstractNumId w:val="10"/>
   </w:num>
-  <w:num w:numId="9">
+  <w:num w:numId="9" w16cid:durableId="1171682207">
     <w:abstractNumId w:val="4"/>
   </w:num>
-  <w:num w:numId="10">
+  <w:num w:numId="10" w16cid:durableId="822746129">
     <w:abstractNumId w:val="9"/>
   </w:num>
-  <w:num w:numId="11">
+  <w:num w:numId="11" w16cid:durableId="2031027079">
     <w:abstractNumId w:val="7"/>
   </w:num>
-  <w:num w:numId="12">
+  <w:num w:numId="12" w16cid:durableId="689767888">
     <w:abstractNumId w:val="1"/>
   </w:num>
-  <w:num w:numId="13">
+  <w:num w:numId="13" w16cid:durableId="1123236048">
     <w:abstractNumId w:val="11"/>
   </w:num>
-  <w:num w:numId="14">
+  <w:num w:numId="14" w16cid:durableId="881206472">
     <w:abstractNumId w:val="6"/>
   </w:num>
-  <w:num w:numId="15">
+  <w:num w:numId="15" w16cid:durableId="482435515">
     <w:abstractNumId w:val="0"/>
   </w:num>
 </w:numbering>
 </file>
 
 <file path=word/styles.xml><?xml version="1.0" encoding="utf-8"?>
-<w:styles xmlns:mc="http://schemas.openxmlformats.org/markup-compatibility/2006" xmlns:r="http://schemas.openxmlformats.org/officeDocument/2006/relationships" xmlns:w="http://schemas.openxmlformats.org/wordprocessingml/2006/main" xmlns:w14="http://schemas.microsoft.com/office/word/2010/wordml" xmlns:w15="http://schemas.microsoft.com/office/word/2012/wordml" mc:Ignorable="w14 w15">
+<w:styles xmlns:mc="http://schemas.openxmlformats.org/markup-compatibility/2006" xmlns:r="http://schemas.openxmlformats.org/officeDocument/2006/relationships" xmlns:w="http://schemas.openxmlformats.org/wordprocessingml/2006/main" xmlns:w14="http://schemas.microsoft.com/office/word/2010/wordml" xmlns:w15="http://schemas.microsoft.com/office/word/2012/wordml" xmlns:w16cex="http://schemas.microsoft.com/office/word/2018/wordml/cex" xmlns:w16cid="http://schemas.microsoft.com/office/word/2016/wordml/cid" xmlns:w16="http://schemas.microsoft.com/office/word/2018/wordml" xmlns:w16sdtdh="http://schemas.microsoft.com/office/word/2020/wordml/sdtdatahash" xmlns:w16se="http://schemas.microsoft.com/office/word/2015/wordml/symex" mc:Ignorable="w14 w15 w16se w16cid w16 w16cex w16sdtdh">
   <w:docDefaults>
     <w:rPrDefault>
       <w:rPr>
@@ -9776,7 +9819,7 @@
       </w:pPr>
     </w:pPrDefault>
   </w:docDefaults>
-  <w:latentStyles w:defLockedState="0" w:defUIPriority="99" w:defSemiHidden="0" w:defUnhideWhenUsed="0" w:defQFormat="0" w:count="371">
+  <w:latentStyles w:defLockedState="0" w:defUIPriority="99" w:defSemiHidden="0" w:defUnhideWhenUsed="0" w:defQFormat="0" w:count="376">
     <w:lsdException w:name="Normal" w:uiPriority="0" w:qFormat="1"/>
     <w:lsdException w:name="heading 1" w:uiPriority="9" w:qFormat="1"/>
     <w:lsdException w:name="heading 2" w:semiHidden="1" w:uiPriority="9" w:unhideWhenUsed="1" w:qFormat="1"/>
@@ -10148,6 +10191,11 @@
     <w:lsdException w:name="List Table 5 Dark Accent 6" w:uiPriority="50"/>
     <w:lsdException w:name="List Table 6 Colorful Accent 6" w:uiPriority="51"/>
     <w:lsdException w:name="List Table 7 Colorful Accent 6" w:uiPriority="52"/>
+    <w:lsdException w:name="Mention" w:semiHidden="1" w:unhideWhenUsed="1"/>
+    <w:lsdException w:name="Smart Hyperlink" w:semiHidden="1" w:unhideWhenUsed="1"/>
+    <w:lsdException w:name="Hashtag" w:semiHidden="1" w:unhideWhenUsed="1"/>
+    <w:lsdException w:name="Unresolved Mention" w:semiHidden="1" w:unhideWhenUsed="1"/>
+    <w:lsdException w:name="Smart Link" w:semiHidden="1" w:unhideWhenUsed="1"/>
   </w:latentStyles>
   <w:style w:type="paragraph" w:default="1" w:styleId="Normal">
     <w:name w:val="Normal"/>
@@ -10311,7 +10359,6 @@
     <w:uiPriority w:val="39"/>
     <w:rsid w:val="00472CA7"/>
     <w:tblPr>
-      <w:tblInd w:w="0" w:type="dxa"/>
       <w:tblBorders>
         <w:top w:val="single" w:sz="4" w:space="0" w:color="auto"/>
         <w:left w:val="single" w:sz="4" w:space="0" w:color="auto"/>
@@ -10320,12 +10367,6 @@
         <w:insideH w:val="single" w:sz="4" w:space="0" w:color="auto"/>
         <w:insideV w:val="single" w:sz="4" w:space="0" w:color="auto"/>
       </w:tblBorders>
-      <w:tblCellMar>
-        <w:top w:w="0" w:type="dxa"/>
-        <w:left w:w="108" w:type="dxa"/>
-        <w:bottom w:w="0" w:type="dxa"/>
-        <w:right w:w="108" w:type="dxa"/>
-      </w:tblCellMar>
     </w:tblPr>
   </w:style>
 </w:styles>
@@ -12538,13 +12579,6 @@
         </dgm:presLayoutVars>
       </dgm:prSet>
       <dgm:spPr/>
-      <dgm:t>
-        <a:bodyPr/>
-        <a:lstStyle/>
-        <a:p>
-          <a:endParaRPr lang="en-US"/>
-        </a:p>
-      </dgm:t>
     </dgm:pt>
     <dgm:pt modelId="{7B08CB0C-0DBC-48EE-85F3-D97B4256411A}" type="pres">
       <dgm:prSet presAssocID="{261050EF-6B10-424B-A534-04DB5D6DD0D1}" presName="hierRoot1" presStyleCnt="0">
@@ -12565,24 +12599,10 @@
         </dgm:presLayoutVars>
       </dgm:prSet>
       <dgm:spPr/>
-      <dgm:t>
-        <a:bodyPr/>
-        <a:lstStyle/>
-        <a:p>
-          <a:endParaRPr lang="en-US"/>
-        </a:p>
-      </dgm:t>
     </dgm:pt>
     <dgm:pt modelId="{4C1DA071-6665-439A-83BB-343AC2E4F45E}" type="pres">
       <dgm:prSet presAssocID="{261050EF-6B10-424B-A534-04DB5D6DD0D1}" presName="rootConnector1" presStyleLbl="node1" presStyleIdx="0" presStyleCnt="0"/>
       <dgm:spPr/>
-      <dgm:t>
-        <a:bodyPr/>
-        <a:lstStyle/>
-        <a:p>
-          <a:endParaRPr lang="en-US"/>
-        </a:p>
-      </dgm:t>
     </dgm:pt>
     <dgm:pt modelId="{F19675B1-3959-43BA-A885-3385DCEACD1F}" type="pres">
       <dgm:prSet presAssocID="{261050EF-6B10-424B-A534-04DB5D6DD0D1}" presName="hierChild2" presStyleCnt="0"/>
@@ -12591,13 +12611,6 @@
     <dgm:pt modelId="{7EE6D349-9BDB-40F9-8607-0D4AC1990B98}" type="pres">
       <dgm:prSet presAssocID="{DF523098-211F-4C83-B2EA-0229C116ACC6}" presName="Name37" presStyleLbl="parChTrans1D2" presStyleIdx="0" presStyleCnt="8"/>
       <dgm:spPr/>
-      <dgm:t>
-        <a:bodyPr/>
-        <a:lstStyle/>
-        <a:p>
-          <a:endParaRPr lang="en-US"/>
-        </a:p>
-      </dgm:t>
     </dgm:pt>
     <dgm:pt modelId="{9916F9FD-BFBD-4ADA-BF58-E8FEAFC9CE6D}" type="pres">
       <dgm:prSet presAssocID="{05EA8AF9-685E-4F17-AB48-02EF2F62BDB8}" presName="hierRoot2" presStyleCnt="0">
@@ -12618,24 +12631,10 @@
         </dgm:presLayoutVars>
       </dgm:prSet>
       <dgm:spPr/>
-      <dgm:t>
-        <a:bodyPr/>
-        <a:lstStyle/>
-        <a:p>
-          <a:endParaRPr lang="en-US"/>
-        </a:p>
-      </dgm:t>
     </dgm:pt>
     <dgm:pt modelId="{94CD8531-086C-4997-9783-A7416740DC2A}" type="pres">
       <dgm:prSet presAssocID="{05EA8AF9-685E-4F17-AB48-02EF2F62BDB8}" presName="rootConnector" presStyleLbl="node2" presStyleIdx="0" presStyleCnt="8"/>
       <dgm:spPr/>
-      <dgm:t>
-        <a:bodyPr/>
-        <a:lstStyle/>
-        <a:p>
-          <a:endParaRPr lang="en-US"/>
-        </a:p>
-      </dgm:t>
     </dgm:pt>
     <dgm:pt modelId="{CE8681F2-E990-4557-95C1-E3EA7F60B735}" type="pres">
       <dgm:prSet presAssocID="{05EA8AF9-685E-4F17-AB48-02EF2F62BDB8}" presName="hierChild4" presStyleCnt="0"/>
@@ -12644,13 +12643,6 @@
     <dgm:pt modelId="{C4D91958-7881-4BB0-89C7-D7C2880A707E}" type="pres">
       <dgm:prSet presAssocID="{2647A027-2F48-40EA-9298-C3B7D1AC7A97}" presName="Name37" presStyleLbl="parChTrans1D3" presStyleIdx="0" presStyleCnt="21"/>
       <dgm:spPr/>
-      <dgm:t>
-        <a:bodyPr/>
-        <a:lstStyle/>
-        <a:p>
-          <a:endParaRPr lang="en-US"/>
-        </a:p>
-      </dgm:t>
     </dgm:pt>
     <dgm:pt modelId="{06164E5B-F429-478C-8B55-668EE0970806}" type="pres">
       <dgm:prSet presAssocID="{8F5CC0D3-89BF-42A6-9ACC-C2FC926FEEEF}" presName="hierRoot2" presStyleCnt="0">
@@ -12671,24 +12663,10 @@
         </dgm:presLayoutVars>
       </dgm:prSet>
       <dgm:spPr/>
-      <dgm:t>
-        <a:bodyPr/>
-        <a:lstStyle/>
-        <a:p>
-          <a:endParaRPr lang="en-US"/>
-        </a:p>
-      </dgm:t>
     </dgm:pt>
     <dgm:pt modelId="{B5FF36AD-0303-4ECF-9C86-A64F51FC3B54}" type="pres">
       <dgm:prSet presAssocID="{8F5CC0D3-89BF-42A6-9ACC-C2FC926FEEEF}" presName="rootConnector" presStyleLbl="node3" presStyleIdx="0" presStyleCnt="21"/>
       <dgm:spPr/>
-      <dgm:t>
-        <a:bodyPr/>
-        <a:lstStyle/>
-        <a:p>
-          <a:endParaRPr lang="en-US"/>
-        </a:p>
-      </dgm:t>
     </dgm:pt>
     <dgm:pt modelId="{32F5926F-1AFD-4DC7-A7E8-5710E842CA86}" type="pres">
       <dgm:prSet presAssocID="{8F5CC0D3-89BF-42A6-9ACC-C2FC926FEEEF}" presName="hierChild4" presStyleCnt="0"/>
@@ -12701,13 +12679,6 @@
     <dgm:pt modelId="{8D008C46-86FF-453F-9523-6A4C41823B2C}" type="pres">
       <dgm:prSet presAssocID="{1CE94983-BB35-4516-BD57-AC2B86F815C3}" presName="Name37" presStyleLbl="parChTrans1D3" presStyleIdx="1" presStyleCnt="21"/>
       <dgm:spPr/>
-      <dgm:t>
-        <a:bodyPr/>
-        <a:lstStyle/>
-        <a:p>
-          <a:endParaRPr lang="en-US"/>
-        </a:p>
-      </dgm:t>
     </dgm:pt>
     <dgm:pt modelId="{6D86F7C2-8AAE-42B8-844B-3CA655AA70A3}" type="pres">
       <dgm:prSet presAssocID="{E5C93A3B-BD0C-4469-B5FF-9128D879E1C2}" presName="hierRoot2" presStyleCnt="0">
@@ -12728,24 +12699,10 @@
         </dgm:presLayoutVars>
       </dgm:prSet>
       <dgm:spPr/>
-      <dgm:t>
-        <a:bodyPr/>
-        <a:lstStyle/>
-        <a:p>
-          <a:endParaRPr lang="en-US"/>
-        </a:p>
-      </dgm:t>
     </dgm:pt>
     <dgm:pt modelId="{BDE2388A-21F9-416F-9348-3908D0C675B4}" type="pres">
       <dgm:prSet presAssocID="{E5C93A3B-BD0C-4469-B5FF-9128D879E1C2}" presName="rootConnector" presStyleLbl="node3" presStyleIdx="1" presStyleCnt="21"/>
       <dgm:spPr/>
-      <dgm:t>
-        <a:bodyPr/>
-        <a:lstStyle/>
-        <a:p>
-          <a:endParaRPr lang="en-US"/>
-        </a:p>
-      </dgm:t>
     </dgm:pt>
     <dgm:pt modelId="{140B6644-B361-40BA-A1EC-67989BC1EE33}" type="pres">
       <dgm:prSet presAssocID="{E5C93A3B-BD0C-4469-B5FF-9128D879E1C2}" presName="hierChild4" presStyleCnt="0"/>
@@ -12758,13 +12715,6 @@
     <dgm:pt modelId="{4E058B36-3A78-4388-85BF-519ACFE75C2C}" type="pres">
       <dgm:prSet presAssocID="{204490F8-0B66-4A35-90EE-08130AFD4362}" presName="Name37" presStyleLbl="parChTrans1D3" presStyleIdx="2" presStyleCnt="21"/>
       <dgm:spPr/>
-      <dgm:t>
-        <a:bodyPr/>
-        <a:lstStyle/>
-        <a:p>
-          <a:endParaRPr lang="en-US"/>
-        </a:p>
-      </dgm:t>
     </dgm:pt>
     <dgm:pt modelId="{709C30AF-1E4C-4CCA-916A-8ACF5C302AF6}" type="pres">
       <dgm:prSet presAssocID="{2CD04B43-8B4A-4341-9C43-C9814B741C3F}" presName="hierRoot2" presStyleCnt="0">
@@ -12785,24 +12735,10 @@
         </dgm:presLayoutVars>
       </dgm:prSet>
       <dgm:spPr/>
-      <dgm:t>
-        <a:bodyPr/>
-        <a:lstStyle/>
-        <a:p>
-          <a:endParaRPr lang="en-US"/>
-        </a:p>
-      </dgm:t>
     </dgm:pt>
     <dgm:pt modelId="{6A6EE2C0-B1FC-4732-8D59-275AE0F49221}" type="pres">
       <dgm:prSet presAssocID="{2CD04B43-8B4A-4341-9C43-C9814B741C3F}" presName="rootConnector" presStyleLbl="node3" presStyleIdx="2" presStyleCnt="21"/>
       <dgm:spPr/>
-      <dgm:t>
-        <a:bodyPr/>
-        <a:lstStyle/>
-        <a:p>
-          <a:endParaRPr lang="en-US"/>
-        </a:p>
-      </dgm:t>
     </dgm:pt>
     <dgm:pt modelId="{CBDF7EA1-D718-4965-B907-023C9C4D77BD}" type="pres">
       <dgm:prSet presAssocID="{2CD04B43-8B4A-4341-9C43-C9814B741C3F}" presName="hierChild4" presStyleCnt="0"/>
@@ -12819,13 +12755,6 @@
     <dgm:pt modelId="{82CECC7C-8860-4D77-9A4E-747C205ECAB0}" type="pres">
       <dgm:prSet presAssocID="{816C6F2E-7424-48B2-A256-B424EC3FB9D1}" presName="Name37" presStyleLbl="parChTrans1D2" presStyleIdx="1" presStyleCnt="8"/>
       <dgm:spPr/>
-      <dgm:t>
-        <a:bodyPr/>
-        <a:lstStyle/>
-        <a:p>
-          <a:endParaRPr lang="en-US"/>
-        </a:p>
-      </dgm:t>
     </dgm:pt>
     <dgm:pt modelId="{8F421187-AA53-4554-8029-93D1B11F8D6B}" type="pres">
       <dgm:prSet presAssocID="{062FACA7-154B-492B-ABFE-285CB0AF1B15}" presName="hierRoot2" presStyleCnt="0">
@@ -12846,24 +12775,10 @@
         </dgm:presLayoutVars>
       </dgm:prSet>
       <dgm:spPr/>
-      <dgm:t>
-        <a:bodyPr/>
-        <a:lstStyle/>
-        <a:p>
-          <a:endParaRPr lang="en-US"/>
-        </a:p>
-      </dgm:t>
     </dgm:pt>
     <dgm:pt modelId="{7165ABC0-CF00-4ECB-A9D3-546A5AD92E27}" type="pres">
       <dgm:prSet presAssocID="{062FACA7-154B-492B-ABFE-285CB0AF1B15}" presName="rootConnector" presStyleLbl="node2" presStyleIdx="1" presStyleCnt="8"/>
       <dgm:spPr/>
-      <dgm:t>
-        <a:bodyPr/>
-        <a:lstStyle/>
-        <a:p>
-          <a:endParaRPr lang="en-US"/>
-        </a:p>
-      </dgm:t>
     </dgm:pt>
     <dgm:pt modelId="{FD7532C9-ACB7-4AEB-AA08-927A2E1757DE}" type="pres">
       <dgm:prSet presAssocID="{062FACA7-154B-492B-ABFE-285CB0AF1B15}" presName="hierChild4" presStyleCnt="0"/>
@@ -12872,13 +12787,6 @@
     <dgm:pt modelId="{0241D7FD-C0FC-428B-A8DF-251C6112C67B}" type="pres">
       <dgm:prSet presAssocID="{C705D708-67E7-488D-8642-7FE9C4F87C44}" presName="Name37" presStyleLbl="parChTrans1D3" presStyleIdx="3" presStyleCnt="21"/>
       <dgm:spPr/>
-      <dgm:t>
-        <a:bodyPr/>
-        <a:lstStyle/>
-        <a:p>
-          <a:endParaRPr lang="en-US"/>
-        </a:p>
-      </dgm:t>
     </dgm:pt>
     <dgm:pt modelId="{48EEED92-D3F0-461A-956D-ADD909F718CD}" type="pres">
       <dgm:prSet presAssocID="{153CDD1A-8235-410D-874A-F532A19970E6}" presName="hierRoot2" presStyleCnt="0">
@@ -12899,24 +12807,10 @@
         </dgm:presLayoutVars>
       </dgm:prSet>
       <dgm:spPr/>
-      <dgm:t>
-        <a:bodyPr/>
-        <a:lstStyle/>
-        <a:p>
-          <a:endParaRPr lang="en-US"/>
-        </a:p>
-      </dgm:t>
     </dgm:pt>
     <dgm:pt modelId="{C7C55572-F359-469C-8918-8D5BD2D9F814}" type="pres">
       <dgm:prSet presAssocID="{153CDD1A-8235-410D-874A-F532A19970E6}" presName="rootConnector" presStyleLbl="node3" presStyleIdx="3" presStyleCnt="21"/>
       <dgm:spPr/>
-      <dgm:t>
-        <a:bodyPr/>
-        <a:lstStyle/>
-        <a:p>
-          <a:endParaRPr lang="en-US"/>
-        </a:p>
-      </dgm:t>
     </dgm:pt>
     <dgm:pt modelId="{34AD731B-A23F-471F-B883-6BDCBE080F3A}" type="pres">
       <dgm:prSet presAssocID="{153CDD1A-8235-410D-874A-F532A19970E6}" presName="hierChild4" presStyleCnt="0"/>
@@ -12929,13 +12823,6 @@
     <dgm:pt modelId="{835779FE-5370-4B8F-8355-4B51F47F4469}" type="pres">
       <dgm:prSet presAssocID="{963CEA43-FB2D-4D27-B954-03550E639E99}" presName="Name37" presStyleLbl="parChTrans1D3" presStyleIdx="4" presStyleCnt="21"/>
       <dgm:spPr/>
-      <dgm:t>
-        <a:bodyPr/>
-        <a:lstStyle/>
-        <a:p>
-          <a:endParaRPr lang="en-US"/>
-        </a:p>
-      </dgm:t>
     </dgm:pt>
     <dgm:pt modelId="{850FBA87-2EE4-4BD7-A20C-99D7B93F9773}" type="pres">
       <dgm:prSet presAssocID="{7482043B-0425-4190-8B6A-F2630CFDBE07}" presName="hierRoot2" presStyleCnt="0">
@@ -12956,24 +12843,10 @@
         </dgm:presLayoutVars>
       </dgm:prSet>
       <dgm:spPr/>
-      <dgm:t>
-        <a:bodyPr/>
-        <a:lstStyle/>
-        <a:p>
-          <a:endParaRPr lang="en-US"/>
-        </a:p>
-      </dgm:t>
     </dgm:pt>
     <dgm:pt modelId="{AC8204D8-018D-4634-9EAB-1E1F6325321A}" type="pres">
       <dgm:prSet presAssocID="{7482043B-0425-4190-8B6A-F2630CFDBE07}" presName="rootConnector" presStyleLbl="node3" presStyleIdx="4" presStyleCnt="21"/>
       <dgm:spPr/>
-      <dgm:t>
-        <a:bodyPr/>
-        <a:lstStyle/>
-        <a:p>
-          <a:endParaRPr lang="en-US"/>
-        </a:p>
-      </dgm:t>
     </dgm:pt>
     <dgm:pt modelId="{8ACAF94E-4380-47FA-A45E-71C2CA2AD9A9}" type="pres">
       <dgm:prSet presAssocID="{7482043B-0425-4190-8B6A-F2630CFDBE07}" presName="hierChild4" presStyleCnt="0"/>
@@ -12986,13 +12859,6 @@
     <dgm:pt modelId="{71B5821D-9E2E-43D1-88B4-C85CD5C3553A}" type="pres">
       <dgm:prSet presAssocID="{4C13C38A-4670-4096-8B94-3C49236DD0E8}" presName="Name37" presStyleLbl="parChTrans1D3" presStyleIdx="5" presStyleCnt="21"/>
       <dgm:spPr/>
-      <dgm:t>
-        <a:bodyPr/>
-        <a:lstStyle/>
-        <a:p>
-          <a:endParaRPr lang="en-US"/>
-        </a:p>
-      </dgm:t>
     </dgm:pt>
     <dgm:pt modelId="{24613A22-E6AF-47AE-903E-6485A5F71E47}" type="pres">
       <dgm:prSet presAssocID="{D443B3F8-7C7A-45EF-9B41-0E8F4F87515A}" presName="hierRoot2" presStyleCnt="0">
@@ -13013,24 +12879,10 @@
         </dgm:presLayoutVars>
       </dgm:prSet>
       <dgm:spPr/>
-      <dgm:t>
-        <a:bodyPr/>
-        <a:lstStyle/>
-        <a:p>
-          <a:endParaRPr lang="en-US"/>
-        </a:p>
-      </dgm:t>
     </dgm:pt>
     <dgm:pt modelId="{11325F07-3967-4998-B045-00E7D7E0921D}" type="pres">
       <dgm:prSet presAssocID="{D443B3F8-7C7A-45EF-9B41-0E8F4F87515A}" presName="rootConnector" presStyleLbl="node3" presStyleIdx="5" presStyleCnt="21"/>
       <dgm:spPr/>
-      <dgm:t>
-        <a:bodyPr/>
-        <a:lstStyle/>
-        <a:p>
-          <a:endParaRPr lang="en-US"/>
-        </a:p>
-      </dgm:t>
     </dgm:pt>
     <dgm:pt modelId="{F5CD8781-6873-434D-87E4-614EC7E4AE71}" type="pres">
       <dgm:prSet presAssocID="{D443B3F8-7C7A-45EF-9B41-0E8F4F87515A}" presName="hierChild4" presStyleCnt="0"/>
@@ -13047,13 +12899,6 @@
     <dgm:pt modelId="{0844DC12-1969-4360-A62B-FB64B7339EBC}" type="pres">
       <dgm:prSet presAssocID="{B5703EA3-9250-4DA5-A3B1-12646ED84EB8}" presName="Name37" presStyleLbl="parChTrans1D2" presStyleIdx="2" presStyleCnt="8"/>
       <dgm:spPr/>
-      <dgm:t>
-        <a:bodyPr/>
-        <a:lstStyle/>
-        <a:p>
-          <a:endParaRPr lang="en-US"/>
-        </a:p>
-      </dgm:t>
     </dgm:pt>
     <dgm:pt modelId="{0E8E3671-EE4D-4C9B-B5B7-5360D1C8DB26}" type="pres">
       <dgm:prSet presAssocID="{7F60AD8B-1957-4E0A-8003-AE1344948608}" presName="hierRoot2" presStyleCnt="0">
@@ -13074,24 +12919,10 @@
         </dgm:presLayoutVars>
       </dgm:prSet>
       <dgm:spPr/>
-      <dgm:t>
-        <a:bodyPr/>
-        <a:lstStyle/>
-        <a:p>
-          <a:endParaRPr lang="en-US"/>
-        </a:p>
-      </dgm:t>
     </dgm:pt>
     <dgm:pt modelId="{19F2A717-476F-483C-872F-B2788DF35F1E}" type="pres">
       <dgm:prSet presAssocID="{7F60AD8B-1957-4E0A-8003-AE1344948608}" presName="rootConnector" presStyleLbl="node2" presStyleIdx="2" presStyleCnt="8"/>
       <dgm:spPr/>
-      <dgm:t>
-        <a:bodyPr/>
-        <a:lstStyle/>
-        <a:p>
-          <a:endParaRPr lang="en-US"/>
-        </a:p>
-      </dgm:t>
     </dgm:pt>
     <dgm:pt modelId="{5F3246FE-3CE1-4804-8228-170E7E1296A0}" type="pres">
       <dgm:prSet presAssocID="{7F60AD8B-1957-4E0A-8003-AE1344948608}" presName="hierChild4" presStyleCnt="0"/>
@@ -13100,13 +12931,6 @@
     <dgm:pt modelId="{6CCF958D-1A0F-49EE-B204-5CE9E82955E8}" type="pres">
       <dgm:prSet presAssocID="{B3888FD0-EDB2-4400-B358-7E55FD65D7AE}" presName="Name37" presStyleLbl="parChTrans1D3" presStyleIdx="6" presStyleCnt="21"/>
       <dgm:spPr/>
-      <dgm:t>
-        <a:bodyPr/>
-        <a:lstStyle/>
-        <a:p>
-          <a:endParaRPr lang="en-US"/>
-        </a:p>
-      </dgm:t>
     </dgm:pt>
     <dgm:pt modelId="{AE7E61CE-AA9B-4E32-97F3-F90315F3B0AA}" type="pres">
       <dgm:prSet presAssocID="{A4818848-6BB9-4569-BB00-9603B4BE4FE5}" presName="hierRoot2" presStyleCnt="0">
@@ -13127,24 +12951,10 @@
         </dgm:presLayoutVars>
       </dgm:prSet>
       <dgm:spPr/>
-      <dgm:t>
-        <a:bodyPr/>
-        <a:lstStyle/>
-        <a:p>
-          <a:endParaRPr lang="en-US"/>
-        </a:p>
-      </dgm:t>
     </dgm:pt>
     <dgm:pt modelId="{51EEB651-417E-4A6D-89BA-6A4F4D4F1A40}" type="pres">
       <dgm:prSet presAssocID="{A4818848-6BB9-4569-BB00-9603B4BE4FE5}" presName="rootConnector" presStyleLbl="node3" presStyleIdx="6" presStyleCnt="21"/>
       <dgm:spPr/>
-      <dgm:t>
-        <a:bodyPr/>
-        <a:lstStyle/>
-        <a:p>
-          <a:endParaRPr lang="en-US"/>
-        </a:p>
-      </dgm:t>
     </dgm:pt>
     <dgm:pt modelId="{FE857D6B-87F0-4649-8AD9-E0E68BDE045C}" type="pres">
       <dgm:prSet presAssocID="{A4818848-6BB9-4569-BB00-9603B4BE4FE5}" presName="hierChild4" presStyleCnt="0"/>
@@ -13157,13 +12967,6 @@
     <dgm:pt modelId="{7756EA0A-4F78-4F3A-990D-E4D1B498BB1D}" type="pres">
       <dgm:prSet presAssocID="{5B250CA1-6A9B-457C-9BAB-DF233E9A7332}" presName="Name37" presStyleLbl="parChTrans1D3" presStyleIdx="7" presStyleCnt="21"/>
       <dgm:spPr/>
-      <dgm:t>
-        <a:bodyPr/>
-        <a:lstStyle/>
-        <a:p>
-          <a:endParaRPr lang="en-US"/>
-        </a:p>
-      </dgm:t>
     </dgm:pt>
     <dgm:pt modelId="{95E7344E-FF4D-434B-BBC2-F05D4441EC03}" type="pres">
       <dgm:prSet presAssocID="{47E36546-66D8-49A8-A045-532ADD8F9331}" presName="hierRoot2" presStyleCnt="0">
@@ -13184,24 +12987,10 @@
         </dgm:presLayoutVars>
       </dgm:prSet>
       <dgm:spPr/>
-      <dgm:t>
-        <a:bodyPr/>
-        <a:lstStyle/>
-        <a:p>
-          <a:endParaRPr lang="en-US"/>
-        </a:p>
-      </dgm:t>
     </dgm:pt>
     <dgm:pt modelId="{C193F619-BB38-4DD1-B00D-2D950100ADC2}" type="pres">
       <dgm:prSet presAssocID="{47E36546-66D8-49A8-A045-532ADD8F9331}" presName="rootConnector" presStyleLbl="node3" presStyleIdx="7" presStyleCnt="21"/>
       <dgm:spPr/>
-      <dgm:t>
-        <a:bodyPr/>
-        <a:lstStyle/>
-        <a:p>
-          <a:endParaRPr lang="en-US"/>
-        </a:p>
-      </dgm:t>
     </dgm:pt>
     <dgm:pt modelId="{5E18D7C6-8579-42BF-95F6-437FFCE97C49}" type="pres">
       <dgm:prSet presAssocID="{47E36546-66D8-49A8-A045-532ADD8F9331}" presName="hierChild4" presStyleCnt="0"/>
@@ -13214,13 +13003,6 @@
     <dgm:pt modelId="{3684AE11-CAE1-4580-8AF7-016CBFC7BD3A}" type="pres">
       <dgm:prSet presAssocID="{B1C7A904-5148-4A4A-997A-C5033B7050EE}" presName="Name37" presStyleLbl="parChTrans1D3" presStyleIdx="8" presStyleCnt="21"/>
       <dgm:spPr/>
-      <dgm:t>
-        <a:bodyPr/>
-        <a:lstStyle/>
-        <a:p>
-          <a:endParaRPr lang="en-US"/>
-        </a:p>
-      </dgm:t>
     </dgm:pt>
     <dgm:pt modelId="{3A6475BB-01B9-401E-9E47-BED1A698554F}" type="pres">
       <dgm:prSet presAssocID="{EEB1D350-71A2-4935-9641-219741AC072B}" presName="hierRoot2" presStyleCnt="0">
@@ -13241,24 +13023,10 @@
         </dgm:presLayoutVars>
       </dgm:prSet>
       <dgm:spPr/>
-      <dgm:t>
-        <a:bodyPr/>
-        <a:lstStyle/>
-        <a:p>
-          <a:endParaRPr lang="en-US"/>
-        </a:p>
-      </dgm:t>
     </dgm:pt>
     <dgm:pt modelId="{CCCCCCB3-AE92-4D1B-9CB2-AABE344E256F}" type="pres">
       <dgm:prSet presAssocID="{EEB1D350-71A2-4935-9641-219741AC072B}" presName="rootConnector" presStyleLbl="node3" presStyleIdx="8" presStyleCnt="21"/>
       <dgm:spPr/>
-      <dgm:t>
-        <a:bodyPr/>
-        <a:lstStyle/>
-        <a:p>
-          <a:endParaRPr lang="en-US"/>
-        </a:p>
-      </dgm:t>
     </dgm:pt>
     <dgm:pt modelId="{52E535AC-CD8F-4886-90F6-D6A65ED727A3}" type="pres">
       <dgm:prSet presAssocID="{EEB1D350-71A2-4935-9641-219741AC072B}" presName="hierChild4" presStyleCnt="0"/>
@@ -13275,13 +13043,6 @@
     <dgm:pt modelId="{E2CA1D28-0DDC-4D38-8443-DAA68D57AE14}" type="pres">
       <dgm:prSet presAssocID="{A76F20BD-4A91-4719-88A1-7C5A3C45EDAD}" presName="Name37" presStyleLbl="parChTrans1D2" presStyleIdx="3" presStyleCnt="8"/>
       <dgm:spPr/>
-      <dgm:t>
-        <a:bodyPr/>
-        <a:lstStyle/>
-        <a:p>
-          <a:endParaRPr lang="en-US"/>
-        </a:p>
-      </dgm:t>
     </dgm:pt>
     <dgm:pt modelId="{266D53B6-3BB4-4ECD-8DE0-A2BA4611933F}" type="pres">
       <dgm:prSet presAssocID="{47EC4152-2F88-4CFD-B628-6B6E7618D571}" presName="hierRoot2" presStyleCnt="0">
@@ -13302,24 +13063,10 @@
         </dgm:presLayoutVars>
       </dgm:prSet>
       <dgm:spPr/>
-      <dgm:t>
-        <a:bodyPr/>
-        <a:lstStyle/>
-        <a:p>
-          <a:endParaRPr lang="en-US"/>
-        </a:p>
-      </dgm:t>
     </dgm:pt>
     <dgm:pt modelId="{888030B3-26D5-4A7A-B12B-5685FB2BA710}" type="pres">
       <dgm:prSet presAssocID="{47EC4152-2F88-4CFD-B628-6B6E7618D571}" presName="rootConnector" presStyleLbl="node2" presStyleIdx="3" presStyleCnt="8"/>
       <dgm:spPr/>
-      <dgm:t>
-        <a:bodyPr/>
-        <a:lstStyle/>
-        <a:p>
-          <a:endParaRPr lang="en-US"/>
-        </a:p>
-      </dgm:t>
     </dgm:pt>
     <dgm:pt modelId="{3B31657F-5095-429F-A5C8-2A80B6FBD435}" type="pres">
       <dgm:prSet presAssocID="{47EC4152-2F88-4CFD-B628-6B6E7618D571}" presName="hierChild4" presStyleCnt="0"/>
@@ -13328,13 +13075,6 @@
     <dgm:pt modelId="{B6AE8000-8DEF-4676-8133-495CD864D191}" type="pres">
       <dgm:prSet presAssocID="{D0E406A1-B2A8-49B0-B2A8-1C3649E54FEE}" presName="Name37" presStyleLbl="parChTrans1D3" presStyleIdx="9" presStyleCnt="21"/>
       <dgm:spPr/>
-      <dgm:t>
-        <a:bodyPr/>
-        <a:lstStyle/>
-        <a:p>
-          <a:endParaRPr lang="en-US"/>
-        </a:p>
-      </dgm:t>
     </dgm:pt>
     <dgm:pt modelId="{CED35166-9586-47CA-83AB-4668D2A25FEF}" type="pres">
       <dgm:prSet presAssocID="{96A88335-D946-486F-8749-AB8CC007AFF7}" presName="hierRoot2" presStyleCnt="0">
@@ -13355,24 +13095,10 @@
         </dgm:presLayoutVars>
       </dgm:prSet>
       <dgm:spPr/>
-      <dgm:t>
-        <a:bodyPr/>
-        <a:lstStyle/>
-        <a:p>
-          <a:endParaRPr lang="en-US"/>
-        </a:p>
-      </dgm:t>
     </dgm:pt>
     <dgm:pt modelId="{059BB235-3398-4774-91ED-6230AB110204}" type="pres">
       <dgm:prSet presAssocID="{96A88335-D946-486F-8749-AB8CC007AFF7}" presName="rootConnector" presStyleLbl="node3" presStyleIdx="9" presStyleCnt="21"/>
       <dgm:spPr/>
-      <dgm:t>
-        <a:bodyPr/>
-        <a:lstStyle/>
-        <a:p>
-          <a:endParaRPr lang="en-US"/>
-        </a:p>
-      </dgm:t>
     </dgm:pt>
     <dgm:pt modelId="{268A704B-9F6C-45B4-AD93-D0BE24038C2F}" type="pres">
       <dgm:prSet presAssocID="{96A88335-D946-486F-8749-AB8CC007AFF7}" presName="hierChild4" presStyleCnt="0"/>
@@ -13385,13 +13111,6 @@
     <dgm:pt modelId="{70790399-97EE-40F4-87F5-8D7E6E27F148}" type="pres">
       <dgm:prSet presAssocID="{AE6A0986-5F29-4B3F-BE36-3378A7971FB5}" presName="Name37" presStyleLbl="parChTrans1D3" presStyleIdx="10" presStyleCnt="21"/>
       <dgm:spPr/>
-      <dgm:t>
-        <a:bodyPr/>
-        <a:lstStyle/>
-        <a:p>
-          <a:endParaRPr lang="en-US"/>
-        </a:p>
-      </dgm:t>
     </dgm:pt>
     <dgm:pt modelId="{283E8FE7-3662-4A00-9CC1-E45F87FF4903}" type="pres">
       <dgm:prSet presAssocID="{7BFBCB43-3D64-4965-9E86-25A40B69F009}" presName="hierRoot2" presStyleCnt="0">
@@ -13412,24 +13131,10 @@
         </dgm:presLayoutVars>
       </dgm:prSet>
       <dgm:spPr/>
-      <dgm:t>
-        <a:bodyPr/>
-        <a:lstStyle/>
-        <a:p>
-          <a:endParaRPr lang="en-US"/>
-        </a:p>
-      </dgm:t>
     </dgm:pt>
     <dgm:pt modelId="{8233B0CF-3412-43E6-8AA4-DDC68E5DF432}" type="pres">
       <dgm:prSet presAssocID="{7BFBCB43-3D64-4965-9E86-25A40B69F009}" presName="rootConnector" presStyleLbl="node3" presStyleIdx="10" presStyleCnt="21"/>
       <dgm:spPr/>
-      <dgm:t>
-        <a:bodyPr/>
-        <a:lstStyle/>
-        <a:p>
-          <a:endParaRPr lang="en-US"/>
-        </a:p>
-      </dgm:t>
     </dgm:pt>
     <dgm:pt modelId="{B9B3FA55-F9BB-4B92-A756-E9F7B6977E31}" type="pres">
       <dgm:prSet presAssocID="{7BFBCB43-3D64-4965-9E86-25A40B69F009}" presName="hierChild4" presStyleCnt="0"/>
@@ -13442,13 +13147,6 @@
     <dgm:pt modelId="{F7488C6A-BDFC-4F47-AD1F-7FB9492919A9}" type="pres">
       <dgm:prSet presAssocID="{5A98225B-C1D1-4182-92AF-E02F949D24FA}" presName="Name37" presStyleLbl="parChTrans1D3" presStyleIdx="11" presStyleCnt="21"/>
       <dgm:spPr/>
-      <dgm:t>
-        <a:bodyPr/>
-        <a:lstStyle/>
-        <a:p>
-          <a:endParaRPr lang="en-US"/>
-        </a:p>
-      </dgm:t>
     </dgm:pt>
     <dgm:pt modelId="{58EDEFD5-0FB6-4B48-BADF-806A2C26703A}" type="pres">
       <dgm:prSet presAssocID="{BB52997C-4B76-4F0F-B05E-6B5340A45F26}" presName="hierRoot2" presStyleCnt="0">
@@ -13469,24 +13167,10 @@
         </dgm:presLayoutVars>
       </dgm:prSet>
       <dgm:spPr/>
-      <dgm:t>
-        <a:bodyPr/>
-        <a:lstStyle/>
-        <a:p>
-          <a:endParaRPr lang="en-US"/>
-        </a:p>
-      </dgm:t>
     </dgm:pt>
     <dgm:pt modelId="{C5839704-30EA-47C1-B503-4059571A7837}" type="pres">
       <dgm:prSet presAssocID="{BB52997C-4B76-4F0F-B05E-6B5340A45F26}" presName="rootConnector" presStyleLbl="node3" presStyleIdx="11" presStyleCnt="21"/>
       <dgm:spPr/>
-      <dgm:t>
-        <a:bodyPr/>
-        <a:lstStyle/>
-        <a:p>
-          <a:endParaRPr lang="en-US"/>
-        </a:p>
-      </dgm:t>
     </dgm:pt>
     <dgm:pt modelId="{237B4E32-3F3B-47A2-8970-08343BB22A23}" type="pres">
       <dgm:prSet presAssocID="{BB52997C-4B76-4F0F-B05E-6B5340A45F26}" presName="hierChild4" presStyleCnt="0"/>
@@ -13503,13 +13187,6 @@
     <dgm:pt modelId="{EDB5EBCC-AAEC-4DDD-B2C1-93285CFF234B}" type="pres">
       <dgm:prSet presAssocID="{EE451020-7334-435C-8FAF-A5DAAAA8E124}" presName="Name37" presStyleLbl="parChTrans1D2" presStyleIdx="4" presStyleCnt="8"/>
       <dgm:spPr/>
-      <dgm:t>
-        <a:bodyPr/>
-        <a:lstStyle/>
-        <a:p>
-          <a:endParaRPr lang="en-US"/>
-        </a:p>
-      </dgm:t>
     </dgm:pt>
     <dgm:pt modelId="{AAFBD0A9-117C-49B4-9B74-463BD6935746}" type="pres">
       <dgm:prSet presAssocID="{7C97A2B2-D310-4DE8-8696-B2030DBB9338}" presName="hierRoot2" presStyleCnt="0">
@@ -13530,24 +13207,10 @@
         </dgm:presLayoutVars>
       </dgm:prSet>
       <dgm:spPr/>
-      <dgm:t>
-        <a:bodyPr/>
-        <a:lstStyle/>
-        <a:p>
-          <a:endParaRPr lang="en-US"/>
-        </a:p>
-      </dgm:t>
     </dgm:pt>
     <dgm:pt modelId="{3C6E5EC1-B665-4572-B911-2A742B5F802B}" type="pres">
       <dgm:prSet presAssocID="{7C97A2B2-D310-4DE8-8696-B2030DBB9338}" presName="rootConnector" presStyleLbl="node2" presStyleIdx="4" presStyleCnt="8"/>
       <dgm:spPr/>
-      <dgm:t>
-        <a:bodyPr/>
-        <a:lstStyle/>
-        <a:p>
-          <a:endParaRPr lang="en-US"/>
-        </a:p>
-      </dgm:t>
     </dgm:pt>
     <dgm:pt modelId="{3FE5FCB3-151E-4AAA-B71A-63158DA963EA}" type="pres">
       <dgm:prSet presAssocID="{7C97A2B2-D310-4DE8-8696-B2030DBB9338}" presName="hierChild4" presStyleCnt="0"/>
@@ -13556,13 +13219,6 @@
     <dgm:pt modelId="{9668EA97-9A6A-49D1-A141-48FB286F2E26}" type="pres">
       <dgm:prSet presAssocID="{0D1E675C-3DEC-4C16-929B-69D83C89282E}" presName="Name37" presStyleLbl="parChTrans1D3" presStyleIdx="12" presStyleCnt="21"/>
       <dgm:spPr/>
-      <dgm:t>
-        <a:bodyPr/>
-        <a:lstStyle/>
-        <a:p>
-          <a:endParaRPr lang="en-US"/>
-        </a:p>
-      </dgm:t>
     </dgm:pt>
     <dgm:pt modelId="{6ACB89F8-C3F2-4A95-A8CA-9108A7AA4E75}" type="pres">
       <dgm:prSet presAssocID="{546AD99A-6C86-470C-9314-B8268C5617C7}" presName="hierRoot2" presStyleCnt="0">
@@ -13583,24 +13239,10 @@
         </dgm:presLayoutVars>
       </dgm:prSet>
       <dgm:spPr/>
-      <dgm:t>
-        <a:bodyPr/>
-        <a:lstStyle/>
-        <a:p>
-          <a:endParaRPr lang="en-US"/>
-        </a:p>
-      </dgm:t>
     </dgm:pt>
     <dgm:pt modelId="{17E96035-8719-4A90-9F09-A40F0679CF84}" type="pres">
       <dgm:prSet presAssocID="{546AD99A-6C86-470C-9314-B8268C5617C7}" presName="rootConnector" presStyleLbl="node3" presStyleIdx="12" presStyleCnt="21"/>
       <dgm:spPr/>
-      <dgm:t>
-        <a:bodyPr/>
-        <a:lstStyle/>
-        <a:p>
-          <a:endParaRPr lang="en-US"/>
-        </a:p>
-      </dgm:t>
     </dgm:pt>
     <dgm:pt modelId="{C701CAFF-DD26-4B23-99A1-718618D4BB1C}" type="pres">
       <dgm:prSet presAssocID="{546AD99A-6C86-470C-9314-B8268C5617C7}" presName="hierChild4" presStyleCnt="0"/>
@@ -13613,13 +13255,6 @@
     <dgm:pt modelId="{C533E5AC-074B-469B-84A4-D8DF587D800C}" type="pres">
       <dgm:prSet presAssocID="{1A2D5238-EFA7-4401-9840-4A87D6CB60B3}" presName="Name37" presStyleLbl="parChTrans1D3" presStyleIdx="13" presStyleCnt="21"/>
       <dgm:spPr/>
-      <dgm:t>
-        <a:bodyPr/>
-        <a:lstStyle/>
-        <a:p>
-          <a:endParaRPr lang="en-US"/>
-        </a:p>
-      </dgm:t>
     </dgm:pt>
     <dgm:pt modelId="{924B196E-0AE0-4E89-88C9-ED3D895EB2BC}" type="pres">
       <dgm:prSet presAssocID="{8ADDDF09-2082-4DAD-896B-6F53B62A2553}" presName="hierRoot2" presStyleCnt="0">
@@ -13640,24 +13275,10 @@
         </dgm:presLayoutVars>
       </dgm:prSet>
       <dgm:spPr/>
-      <dgm:t>
-        <a:bodyPr/>
-        <a:lstStyle/>
-        <a:p>
-          <a:endParaRPr lang="en-US"/>
-        </a:p>
-      </dgm:t>
     </dgm:pt>
     <dgm:pt modelId="{6AED5D12-C6A4-4ECF-907A-D0C259CC59D2}" type="pres">
       <dgm:prSet presAssocID="{8ADDDF09-2082-4DAD-896B-6F53B62A2553}" presName="rootConnector" presStyleLbl="node3" presStyleIdx="13" presStyleCnt="21"/>
       <dgm:spPr/>
-      <dgm:t>
-        <a:bodyPr/>
-        <a:lstStyle/>
-        <a:p>
-          <a:endParaRPr lang="en-US"/>
-        </a:p>
-      </dgm:t>
     </dgm:pt>
     <dgm:pt modelId="{A614F300-91D0-4DBA-B43E-CFF19F4FC6E1}" type="pres">
       <dgm:prSet presAssocID="{8ADDDF09-2082-4DAD-896B-6F53B62A2553}" presName="hierChild4" presStyleCnt="0"/>
@@ -13670,13 +13291,6 @@
     <dgm:pt modelId="{8D8D1D11-FEB7-4BF1-92CD-87CB27308046}" type="pres">
       <dgm:prSet presAssocID="{CB1A67A5-536E-48BC-9CFD-3436BC0B8991}" presName="Name37" presStyleLbl="parChTrans1D3" presStyleIdx="14" presStyleCnt="21"/>
       <dgm:spPr/>
-      <dgm:t>
-        <a:bodyPr/>
-        <a:lstStyle/>
-        <a:p>
-          <a:endParaRPr lang="en-US"/>
-        </a:p>
-      </dgm:t>
     </dgm:pt>
     <dgm:pt modelId="{67377324-D722-440E-84D8-39E8E46F5379}" type="pres">
       <dgm:prSet presAssocID="{0ABC830F-8D31-49DE-A2FC-0CC195DA3338}" presName="hierRoot2" presStyleCnt="0">
@@ -13697,24 +13311,10 @@
         </dgm:presLayoutVars>
       </dgm:prSet>
       <dgm:spPr/>
-      <dgm:t>
-        <a:bodyPr/>
-        <a:lstStyle/>
-        <a:p>
-          <a:endParaRPr lang="en-US"/>
-        </a:p>
-      </dgm:t>
     </dgm:pt>
     <dgm:pt modelId="{FB8425BB-A470-4265-A83D-C87D7FB1BD6E}" type="pres">
       <dgm:prSet presAssocID="{0ABC830F-8D31-49DE-A2FC-0CC195DA3338}" presName="rootConnector" presStyleLbl="node3" presStyleIdx="14" presStyleCnt="21"/>
       <dgm:spPr/>
-      <dgm:t>
-        <a:bodyPr/>
-        <a:lstStyle/>
-        <a:p>
-          <a:endParaRPr lang="en-US"/>
-        </a:p>
-      </dgm:t>
     </dgm:pt>
     <dgm:pt modelId="{27FE2E9E-D414-4547-A951-7C6091ACD3D4}" type="pres">
       <dgm:prSet presAssocID="{0ABC830F-8D31-49DE-A2FC-0CC195DA3338}" presName="hierChild4" presStyleCnt="0"/>
@@ -13727,13 +13327,6 @@
     <dgm:pt modelId="{16A683E6-F0F1-4CC4-B60B-51DDDDD5BF39}" type="pres">
       <dgm:prSet presAssocID="{2F33C39E-BA7F-4E69-9508-2AF397703E32}" presName="Name37" presStyleLbl="parChTrans1D3" presStyleIdx="15" presStyleCnt="21"/>
       <dgm:spPr/>
-      <dgm:t>
-        <a:bodyPr/>
-        <a:lstStyle/>
-        <a:p>
-          <a:endParaRPr lang="en-US"/>
-        </a:p>
-      </dgm:t>
     </dgm:pt>
     <dgm:pt modelId="{4346A7B9-6E2C-4FEC-90AF-31622B316E7E}" type="pres">
       <dgm:prSet presAssocID="{38134862-1F5A-42EF-9114-228BBBA673DF}" presName="hierRoot2" presStyleCnt="0">
@@ -13754,24 +13347,10 @@
         </dgm:presLayoutVars>
       </dgm:prSet>
       <dgm:spPr/>
-      <dgm:t>
-        <a:bodyPr/>
-        <a:lstStyle/>
-        <a:p>
-          <a:endParaRPr lang="en-US"/>
-        </a:p>
-      </dgm:t>
     </dgm:pt>
     <dgm:pt modelId="{CDD5EB14-CE7F-4CB2-B425-0A8C553D8614}" type="pres">
       <dgm:prSet presAssocID="{38134862-1F5A-42EF-9114-228BBBA673DF}" presName="rootConnector" presStyleLbl="node3" presStyleIdx="15" presStyleCnt="21"/>
       <dgm:spPr/>
-      <dgm:t>
-        <a:bodyPr/>
-        <a:lstStyle/>
-        <a:p>
-          <a:endParaRPr lang="en-US"/>
-        </a:p>
-      </dgm:t>
     </dgm:pt>
     <dgm:pt modelId="{BF66D8A3-1E3A-4C58-9B14-F38913BA8FFD}" type="pres">
       <dgm:prSet presAssocID="{38134862-1F5A-42EF-9114-228BBBA673DF}" presName="hierChild4" presStyleCnt="0"/>
@@ -13784,13 +13363,6 @@
     <dgm:pt modelId="{160F94A8-6A5A-43D6-AE72-0489B033246E}" type="pres">
       <dgm:prSet presAssocID="{716E2359-B836-4ADA-8936-F7DCA1FAE133}" presName="Name37" presStyleLbl="parChTrans1D3" presStyleIdx="16" presStyleCnt="21"/>
       <dgm:spPr/>
-      <dgm:t>
-        <a:bodyPr/>
-        <a:lstStyle/>
-        <a:p>
-          <a:endParaRPr lang="en-US"/>
-        </a:p>
-      </dgm:t>
     </dgm:pt>
     <dgm:pt modelId="{66349751-1B96-4A6B-95AA-F692E4529B3F}" type="pres">
       <dgm:prSet presAssocID="{42BA0DE6-6A05-430E-83CA-7A4C23B09BDD}" presName="hierRoot2" presStyleCnt="0">
@@ -13811,24 +13383,10 @@
         </dgm:presLayoutVars>
       </dgm:prSet>
       <dgm:spPr/>
-      <dgm:t>
-        <a:bodyPr/>
-        <a:lstStyle/>
-        <a:p>
-          <a:endParaRPr lang="en-US"/>
-        </a:p>
-      </dgm:t>
     </dgm:pt>
     <dgm:pt modelId="{A4FB3E05-F1A6-4D0D-AAAD-9C3EE92EA43E}" type="pres">
       <dgm:prSet presAssocID="{42BA0DE6-6A05-430E-83CA-7A4C23B09BDD}" presName="rootConnector" presStyleLbl="node3" presStyleIdx="16" presStyleCnt="21"/>
       <dgm:spPr/>
-      <dgm:t>
-        <a:bodyPr/>
-        <a:lstStyle/>
-        <a:p>
-          <a:endParaRPr lang="en-US"/>
-        </a:p>
-      </dgm:t>
     </dgm:pt>
     <dgm:pt modelId="{704053C8-9E33-4958-A197-554CF096319C}" type="pres">
       <dgm:prSet presAssocID="{42BA0DE6-6A05-430E-83CA-7A4C23B09BDD}" presName="hierChild4" presStyleCnt="0"/>
@@ -13845,13 +13403,6 @@
     <dgm:pt modelId="{BF02D435-0551-4A78-BF32-3C54D0BFEFF0}" type="pres">
       <dgm:prSet presAssocID="{7A674132-9A01-45C8-8221-B1462A8392F7}" presName="Name37" presStyleLbl="parChTrans1D2" presStyleIdx="5" presStyleCnt="8"/>
       <dgm:spPr/>
-      <dgm:t>
-        <a:bodyPr/>
-        <a:lstStyle/>
-        <a:p>
-          <a:endParaRPr lang="en-US"/>
-        </a:p>
-      </dgm:t>
     </dgm:pt>
     <dgm:pt modelId="{821FF1A1-8DBD-40FB-9009-ECF56E52A023}" type="pres">
       <dgm:prSet presAssocID="{BB8D49E5-C7DE-4461-B15B-89659ECAE74C}" presName="hierRoot2" presStyleCnt="0">
@@ -13872,24 +13423,10 @@
         </dgm:presLayoutVars>
       </dgm:prSet>
       <dgm:spPr/>
-      <dgm:t>
-        <a:bodyPr/>
-        <a:lstStyle/>
-        <a:p>
-          <a:endParaRPr lang="en-US"/>
-        </a:p>
-      </dgm:t>
     </dgm:pt>
     <dgm:pt modelId="{DE184EAE-33EB-4E5D-9049-E0EC3A9777FB}" type="pres">
       <dgm:prSet presAssocID="{BB8D49E5-C7DE-4461-B15B-89659ECAE74C}" presName="rootConnector" presStyleLbl="node2" presStyleIdx="5" presStyleCnt="8"/>
       <dgm:spPr/>
-      <dgm:t>
-        <a:bodyPr/>
-        <a:lstStyle/>
-        <a:p>
-          <a:endParaRPr lang="en-US"/>
-        </a:p>
-      </dgm:t>
     </dgm:pt>
     <dgm:pt modelId="{8478D0B8-F691-42BA-8A71-31C3817A990C}" type="pres">
       <dgm:prSet presAssocID="{BB8D49E5-C7DE-4461-B15B-89659ECAE74C}" presName="hierChild4" presStyleCnt="0"/>
@@ -13898,13 +13435,6 @@
     <dgm:pt modelId="{E3C8BB38-09E0-4CAD-B3AE-7DDE1805FB46}" type="pres">
       <dgm:prSet presAssocID="{F9F5E343-8349-4275-A08D-FF3C4DF650B0}" presName="Name37" presStyleLbl="parChTrans1D3" presStyleIdx="17" presStyleCnt="21"/>
       <dgm:spPr/>
-      <dgm:t>
-        <a:bodyPr/>
-        <a:lstStyle/>
-        <a:p>
-          <a:endParaRPr lang="en-US"/>
-        </a:p>
-      </dgm:t>
     </dgm:pt>
     <dgm:pt modelId="{B0A7C336-2143-4A60-A937-B63F02C83ABC}" type="pres">
       <dgm:prSet presAssocID="{BAE9B89F-0241-4CE5-9CA9-5F95BAA463BC}" presName="hierRoot2" presStyleCnt="0">
@@ -13925,24 +13455,10 @@
         </dgm:presLayoutVars>
       </dgm:prSet>
       <dgm:spPr/>
-      <dgm:t>
-        <a:bodyPr/>
-        <a:lstStyle/>
-        <a:p>
-          <a:endParaRPr lang="en-US"/>
-        </a:p>
-      </dgm:t>
     </dgm:pt>
     <dgm:pt modelId="{3604A3AC-93FD-40CC-AE2A-1D3ECF4DEFA6}" type="pres">
       <dgm:prSet presAssocID="{BAE9B89F-0241-4CE5-9CA9-5F95BAA463BC}" presName="rootConnector" presStyleLbl="node3" presStyleIdx="17" presStyleCnt="21"/>
       <dgm:spPr/>
-      <dgm:t>
-        <a:bodyPr/>
-        <a:lstStyle/>
-        <a:p>
-          <a:endParaRPr lang="en-US"/>
-        </a:p>
-      </dgm:t>
     </dgm:pt>
     <dgm:pt modelId="{987113C1-030B-4375-9652-2E6CBD11BCE8}" type="pres">
       <dgm:prSet presAssocID="{BAE9B89F-0241-4CE5-9CA9-5F95BAA463BC}" presName="hierChild4" presStyleCnt="0"/>
@@ -13959,13 +13475,6 @@
     <dgm:pt modelId="{C1D97370-A86E-429D-A745-FC2C74E0210B}" type="pres">
       <dgm:prSet presAssocID="{E7619079-C0C0-45A1-B184-029265F2D238}" presName="Name37" presStyleLbl="parChTrans1D2" presStyleIdx="6" presStyleCnt="8"/>
       <dgm:spPr/>
-      <dgm:t>
-        <a:bodyPr/>
-        <a:lstStyle/>
-        <a:p>
-          <a:endParaRPr lang="en-US"/>
-        </a:p>
-      </dgm:t>
     </dgm:pt>
     <dgm:pt modelId="{E1D438C8-2666-4CC2-8B89-C49AF5393AB8}" type="pres">
       <dgm:prSet presAssocID="{BC466BB0-1E45-4D46-B893-F06B65556844}" presName="hierRoot2" presStyleCnt="0">
@@ -13986,24 +13495,10 @@
         </dgm:presLayoutVars>
       </dgm:prSet>
       <dgm:spPr/>
-      <dgm:t>
-        <a:bodyPr/>
-        <a:lstStyle/>
-        <a:p>
-          <a:endParaRPr lang="en-US"/>
-        </a:p>
-      </dgm:t>
     </dgm:pt>
     <dgm:pt modelId="{A677E4AB-856F-4508-86F3-5CADE35CBB28}" type="pres">
       <dgm:prSet presAssocID="{BC466BB0-1E45-4D46-B893-F06B65556844}" presName="rootConnector" presStyleLbl="node2" presStyleIdx="6" presStyleCnt="8"/>
       <dgm:spPr/>
-      <dgm:t>
-        <a:bodyPr/>
-        <a:lstStyle/>
-        <a:p>
-          <a:endParaRPr lang="en-US"/>
-        </a:p>
-      </dgm:t>
     </dgm:pt>
     <dgm:pt modelId="{889BCB79-D9CA-464C-B81B-326DEE3B394A}" type="pres">
       <dgm:prSet presAssocID="{BC466BB0-1E45-4D46-B893-F06B65556844}" presName="hierChild4" presStyleCnt="0"/>
@@ -14012,13 +13507,6 @@
     <dgm:pt modelId="{00BBF58F-BC25-430E-AF4A-EF1743941547}" type="pres">
       <dgm:prSet presAssocID="{30EFD069-8DF6-4EFE-9752-283B51AA25AA}" presName="Name37" presStyleLbl="parChTrans1D3" presStyleIdx="18" presStyleCnt="21"/>
       <dgm:spPr/>
-      <dgm:t>
-        <a:bodyPr/>
-        <a:lstStyle/>
-        <a:p>
-          <a:endParaRPr lang="en-US"/>
-        </a:p>
-      </dgm:t>
     </dgm:pt>
     <dgm:pt modelId="{284195E3-9804-4924-BBCE-E05F2247095C}" type="pres">
       <dgm:prSet presAssocID="{59C298BB-B61A-444E-B426-0F1F8E1FEFDC}" presName="hierRoot2" presStyleCnt="0">
@@ -14039,24 +13527,10 @@
         </dgm:presLayoutVars>
       </dgm:prSet>
       <dgm:spPr/>
-      <dgm:t>
-        <a:bodyPr/>
-        <a:lstStyle/>
-        <a:p>
-          <a:endParaRPr lang="en-US"/>
-        </a:p>
-      </dgm:t>
     </dgm:pt>
     <dgm:pt modelId="{EC57841B-EF0C-4738-874F-7BAFC08778EA}" type="pres">
       <dgm:prSet presAssocID="{59C298BB-B61A-444E-B426-0F1F8E1FEFDC}" presName="rootConnector" presStyleLbl="node3" presStyleIdx="18" presStyleCnt="21"/>
       <dgm:spPr/>
-      <dgm:t>
-        <a:bodyPr/>
-        <a:lstStyle/>
-        <a:p>
-          <a:endParaRPr lang="en-US"/>
-        </a:p>
-      </dgm:t>
     </dgm:pt>
     <dgm:pt modelId="{B159AF4F-86D3-43EB-8712-8E57A1CFC118}" type="pres">
       <dgm:prSet presAssocID="{59C298BB-B61A-444E-B426-0F1F8E1FEFDC}" presName="hierChild4" presStyleCnt="0"/>
@@ -14069,13 +13543,6 @@
     <dgm:pt modelId="{393E5717-DBD7-4011-A3AF-2DCE93A24C5A}" type="pres">
       <dgm:prSet presAssocID="{7D2E0E56-9B0C-4AD5-9C01-881077224BE0}" presName="Name37" presStyleLbl="parChTrans1D3" presStyleIdx="19" presStyleCnt="21"/>
       <dgm:spPr/>
-      <dgm:t>
-        <a:bodyPr/>
-        <a:lstStyle/>
-        <a:p>
-          <a:endParaRPr lang="en-US"/>
-        </a:p>
-      </dgm:t>
     </dgm:pt>
     <dgm:pt modelId="{3D0E91A9-1716-4BC1-853A-F9532F2954DC}" type="pres">
       <dgm:prSet presAssocID="{3BA2F07B-14CB-40F0-BA4C-59968C13A12F}" presName="hierRoot2" presStyleCnt="0">
@@ -14096,24 +13563,10 @@
         </dgm:presLayoutVars>
       </dgm:prSet>
       <dgm:spPr/>
-      <dgm:t>
-        <a:bodyPr/>
-        <a:lstStyle/>
-        <a:p>
-          <a:endParaRPr lang="en-US"/>
-        </a:p>
-      </dgm:t>
     </dgm:pt>
     <dgm:pt modelId="{9C033BE6-31AE-4D1C-A829-04D736C65DF3}" type="pres">
       <dgm:prSet presAssocID="{3BA2F07B-14CB-40F0-BA4C-59968C13A12F}" presName="rootConnector" presStyleLbl="node3" presStyleIdx="19" presStyleCnt="21"/>
       <dgm:spPr/>
-      <dgm:t>
-        <a:bodyPr/>
-        <a:lstStyle/>
-        <a:p>
-          <a:endParaRPr lang="en-US"/>
-        </a:p>
-      </dgm:t>
     </dgm:pt>
     <dgm:pt modelId="{C226BDA1-C052-4ED3-93EB-F2B54C5E8E70}" type="pres">
       <dgm:prSet presAssocID="{3BA2F07B-14CB-40F0-BA4C-59968C13A12F}" presName="hierChild4" presStyleCnt="0"/>
@@ -14130,13 +13583,6 @@
     <dgm:pt modelId="{BECA2525-A446-45DB-BB07-3CC81B12ACCE}" type="pres">
       <dgm:prSet presAssocID="{862D7E59-DA02-4FB2-959C-75C28C638E3C}" presName="Name37" presStyleLbl="parChTrans1D2" presStyleIdx="7" presStyleCnt="8"/>
       <dgm:spPr/>
-      <dgm:t>
-        <a:bodyPr/>
-        <a:lstStyle/>
-        <a:p>
-          <a:endParaRPr lang="en-US"/>
-        </a:p>
-      </dgm:t>
     </dgm:pt>
     <dgm:pt modelId="{AF6DD108-91FF-4043-813E-87B4617E4BA6}" type="pres">
       <dgm:prSet presAssocID="{DC3CB1FC-F65D-4FA9-9F6F-6CE33B97FF34}" presName="hierRoot2" presStyleCnt="0">
@@ -14157,24 +13603,10 @@
         </dgm:presLayoutVars>
       </dgm:prSet>
       <dgm:spPr/>
-      <dgm:t>
-        <a:bodyPr/>
-        <a:lstStyle/>
-        <a:p>
-          <a:endParaRPr lang="en-US"/>
-        </a:p>
-      </dgm:t>
     </dgm:pt>
     <dgm:pt modelId="{5BF9F1A0-E7E6-4FFB-B8FB-38795619BCA4}" type="pres">
       <dgm:prSet presAssocID="{DC3CB1FC-F65D-4FA9-9F6F-6CE33B97FF34}" presName="rootConnector" presStyleLbl="node2" presStyleIdx="7" presStyleCnt="8"/>
       <dgm:spPr/>
-      <dgm:t>
-        <a:bodyPr/>
-        <a:lstStyle/>
-        <a:p>
-          <a:endParaRPr lang="en-US"/>
-        </a:p>
-      </dgm:t>
     </dgm:pt>
     <dgm:pt modelId="{5F9E6422-398F-413D-8219-514467B4012B}" type="pres">
       <dgm:prSet presAssocID="{DC3CB1FC-F65D-4FA9-9F6F-6CE33B97FF34}" presName="hierChild4" presStyleCnt="0"/>
@@ -14183,13 +13615,6 @@
     <dgm:pt modelId="{E0178490-008B-4C81-A837-1560051CA18D}" type="pres">
       <dgm:prSet presAssocID="{1A815503-D0AB-4DA6-8C3A-B5A14C5BADF8}" presName="Name37" presStyleLbl="parChTrans1D3" presStyleIdx="20" presStyleCnt="21"/>
       <dgm:spPr/>
-      <dgm:t>
-        <a:bodyPr/>
-        <a:lstStyle/>
-        <a:p>
-          <a:endParaRPr lang="en-US"/>
-        </a:p>
-      </dgm:t>
     </dgm:pt>
     <dgm:pt modelId="{C2573747-FE6B-45D7-9370-B73F5D3BD62C}" type="pres">
       <dgm:prSet presAssocID="{649961B5-28F1-49A0-A0BF-BDE3AA43C642}" presName="hierRoot2" presStyleCnt="0">
@@ -14210,24 +13635,10 @@
         </dgm:presLayoutVars>
       </dgm:prSet>
       <dgm:spPr/>
-      <dgm:t>
-        <a:bodyPr/>
-        <a:lstStyle/>
-        <a:p>
-          <a:endParaRPr lang="en-US"/>
-        </a:p>
-      </dgm:t>
     </dgm:pt>
     <dgm:pt modelId="{CECFDEEB-FCF3-4363-B46F-E06083BDBF60}" type="pres">
       <dgm:prSet presAssocID="{649961B5-28F1-49A0-A0BF-BDE3AA43C642}" presName="rootConnector" presStyleLbl="node3" presStyleIdx="20" presStyleCnt="21"/>
       <dgm:spPr/>
-      <dgm:t>
-        <a:bodyPr/>
-        <a:lstStyle/>
-        <a:p>
-          <a:endParaRPr lang="en-US"/>
-        </a:p>
-      </dgm:t>
     </dgm:pt>
     <dgm:pt modelId="{3ABF4B0F-1871-4C76-95CD-5B2D2D8C53EE}" type="pres">
       <dgm:prSet presAssocID="{649961B5-28F1-49A0-A0BF-BDE3AA43C642}" presName="hierChild4" presStyleCnt="0"/>
@@ -14247,126 +13658,126 @@
     </dgm:pt>
   </dgm:ptLst>
   <dgm:cxnLst>
+    <dgm:cxn modelId="{698A9503-8322-4124-880B-23CB63C115C6}" type="presOf" srcId="{0D1E675C-3DEC-4C16-929B-69D83C89282E}" destId="{9668EA97-9A6A-49D1-A141-48FB286F2E26}" srcOrd="0" destOrd="0" presId="urn:microsoft.com/office/officeart/2005/8/layout/orgChart1"/>
+    <dgm:cxn modelId="{FBCC7E07-1EB7-449F-8F16-DD183B98A66B}" srcId="{261050EF-6B10-424B-A534-04DB5D6DD0D1}" destId="{DC3CB1FC-F65D-4FA9-9F6F-6CE33B97FF34}" srcOrd="7" destOrd="0" parTransId="{862D7E59-DA02-4FB2-959C-75C28C638E3C}" sibTransId="{398613EF-EE9F-4B60-AB11-584B5F4F11E7}"/>
+    <dgm:cxn modelId="{7BCB410B-E4EC-430F-A774-6B8249B8C60A}" type="presOf" srcId="{7482043B-0425-4190-8B6A-F2630CFDBE07}" destId="{AC8204D8-018D-4634-9EAB-1E1F6325321A}" srcOrd="1" destOrd="0" presId="urn:microsoft.com/office/officeart/2005/8/layout/orgChart1"/>
+    <dgm:cxn modelId="{5C6DCF0D-E653-4560-83C3-3510483C7FE7}" srcId="{261050EF-6B10-424B-A534-04DB5D6DD0D1}" destId="{05EA8AF9-685E-4F17-AB48-02EF2F62BDB8}" srcOrd="0" destOrd="0" parTransId="{DF523098-211F-4C83-B2EA-0229C116ACC6}" sibTransId="{D6CBA16F-4824-4596-83D9-92869603B59A}"/>
+    <dgm:cxn modelId="{F6988515-8C7C-41E7-A59F-9B8D24F3F5BD}" type="presOf" srcId="{5FCDEB0C-A6DD-430E-9035-7797F8349C05}" destId="{5B49F92D-439E-444C-8581-BE5FD3FCB6BF}" srcOrd="0" destOrd="0" presId="urn:microsoft.com/office/officeart/2005/8/layout/orgChart1"/>
+    <dgm:cxn modelId="{5BBFB01D-E19B-4D7F-B4A2-FAAA6534C617}" type="presOf" srcId="{0ABC830F-8D31-49DE-A2FC-0CC195DA3338}" destId="{5258DC8D-8EE0-4CC4-A92C-300A7ED1F995}" srcOrd="0" destOrd="0" presId="urn:microsoft.com/office/officeart/2005/8/layout/orgChart1"/>
+    <dgm:cxn modelId="{D65DD51D-7B24-4948-938D-C0F108B58196}" type="presOf" srcId="{1CE94983-BB35-4516-BD57-AC2B86F815C3}" destId="{8D008C46-86FF-453F-9523-6A4C41823B2C}" srcOrd="0" destOrd="0" presId="urn:microsoft.com/office/officeart/2005/8/layout/orgChart1"/>
+    <dgm:cxn modelId="{38330620-8695-4711-A624-89BD8C51F4F3}" type="presOf" srcId="{7A674132-9A01-45C8-8221-B1462A8392F7}" destId="{BF02D435-0551-4A78-BF32-3C54D0BFEFF0}" srcOrd="0" destOrd="0" presId="urn:microsoft.com/office/officeart/2005/8/layout/orgChart1"/>
+    <dgm:cxn modelId="{61C7AE20-0C1D-450F-B2F6-D4174ED3DD92}" srcId="{7C97A2B2-D310-4DE8-8696-B2030DBB9338}" destId="{42BA0DE6-6A05-430E-83CA-7A4C23B09BDD}" srcOrd="4" destOrd="0" parTransId="{716E2359-B836-4ADA-8936-F7DCA1FAE133}" sibTransId="{6BD16720-D68F-4403-9672-1B148C105D38}"/>
+    <dgm:cxn modelId="{03E63721-CC1A-4056-8777-2BEF12EECE75}" srcId="{261050EF-6B10-424B-A534-04DB5D6DD0D1}" destId="{BC466BB0-1E45-4D46-B893-F06B65556844}" srcOrd="6" destOrd="0" parTransId="{E7619079-C0C0-45A1-B184-029265F2D238}" sibTransId="{2FC31503-2F72-474B-8A64-634A366E4CA0}"/>
+    <dgm:cxn modelId="{7833F221-DB05-456F-BF05-DBCB77D66B03}" type="presOf" srcId="{0ABC830F-8D31-49DE-A2FC-0CC195DA3338}" destId="{FB8425BB-A470-4265-A83D-C87D7FB1BD6E}" srcOrd="1" destOrd="0" presId="urn:microsoft.com/office/officeart/2005/8/layout/orgChart1"/>
+    <dgm:cxn modelId="{3D6DF422-3EA4-4CD1-AF73-9789DBE646C6}" type="presOf" srcId="{B5703EA3-9250-4DA5-A3B1-12646ED84EB8}" destId="{0844DC12-1969-4360-A62B-FB64B7339EBC}" srcOrd="0" destOrd="0" presId="urn:microsoft.com/office/officeart/2005/8/layout/orgChart1"/>
+    <dgm:cxn modelId="{BC625925-2C45-4501-9801-F5957A54DB9C}" type="presOf" srcId="{42BA0DE6-6A05-430E-83CA-7A4C23B09BDD}" destId="{A4FB3E05-F1A6-4D0D-AAAD-9C3EE92EA43E}" srcOrd="1" destOrd="0" presId="urn:microsoft.com/office/officeart/2005/8/layout/orgChart1"/>
+    <dgm:cxn modelId="{F1F5F92B-7318-4FCC-924E-338ED72D2E7C}" type="presOf" srcId="{062FACA7-154B-492B-ABFE-285CB0AF1B15}" destId="{F2454630-FC0F-4D5C-ABBA-C9ABC55316B3}" srcOrd="0" destOrd="0" presId="urn:microsoft.com/office/officeart/2005/8/layout/orgChart1"/>
+    <dgm:cxn modelId="{57B4742F-C590-4994-ABD4-59B9E0CFA7E1}" srcId="{062FACA7-154B-492B-ABFE-285CB0AF1B15}" destId="{153CDD1A-8235-410D-874A-F532A19970E6}" srcOrd="0" destOrd="0" parTransId="{C705D708-67E7-488D-8642-7FE9C4F87C44}" sibTransId="{6442FD16-C0A2-4314-9391-F6CD11D534C8}"/>
+    <dgm:cxn modelId="{27499B31-0217-4172-88B9-A28CF6E879AB}" srcId="{7C97A2B2-D310-4DE8-8696-B2030DBB9338}" destId="{546AD99A-6C86-470C-9314-B8268C5617C7}" srcOrd="0" destOrd="0" parTransId="{0D1E675C-3DEC-4C16-929B-69D83C89282E}" sibTransId="{3C0D3AB1-3C55-4A3A-9415-81F8721AFEB4}"/>
+    <dgm:cxn modelId="{05518933-E1D4-40BE-B621-3843D89D58F2}" type="presOf" srcId="{816C6F2E-7424-48B2-A256-B424EC3FB9D1}" destId="{82CECC7C-8860-4D77-9A4E-747C205ECAB0}" srcOrd="0" destOrd="0" presId="urn:microsoft.com/office/officeart/2005/8/layout/orgChart1"/>
+    <dgm:cxn modelId="{E3D7E634-72BB-441D-BC85-0C84FB554277}" type="presOf" srcId="{8F5CC0D3-89BF-42A6-9ACC-C2FC926FEEEF}" destId="{D5186EA8-2A5A-45EE-A8A4-8A215706F848}" srcOrd="0" destOrd="0" presId="urn:microsoft.com/office/officeart/2005/8/layout/orgChart1"/>
+    <dgm:cxn modelId="{D05AFF37-1C68-4EA0-9DB8-2ED6B956D096}" srcId="{BC466BB0-1E45-4D46-B893-F06B65556844}" destId="{59C298BB-B61A-444E-B426-0F1F8E1FEFDC}" srcOrd="0" destOrd="0" parTransId="{30EFD069-8DF6-4EFE-9752-283B51AA25AA}" sibTransId="{44EDACF4-1CE1-4459-B3AC-15AB3E342A64}"/>
+    <dgm:cxn modelId="{86816C38-FA0A-4C1A-8836-6A71A9F4CE1E}" type="presOf" srcId="{47EC4152-2F88-4CFD-B628-6B6E7618D571}" destId="{DB28635D-A2F0-40A4-91F0-F0FCBC53160C}" srcOrd="0" destOrd="0" presId="urn:microsoft.com/office/officeart/2005/8/layout/orgChart1"/>
+    <dgm:cxn modelId="{FE661639-D8DF-4018-AA73-DF720C0D87E6}" srcId="{47EC4152-2F88-4CFD-B628-6B6E7618D571}" destId="{BB52997C-4B76-4F0F-B05E-6B5340A45F26}" srcOrd="2" destOrd="0" parTransId="{5A98225B-C1D1-4182-92AF-E02F949D24FA}" sibTransId="{05DFDDEE-B3D9-479D-A1A7-E9CC907B0338}"/>
+    <dgm:cxn modelId="{0546C939-B08B-4DD6-97EC-7112D4F9748E}" type="presOf" srcId="{D443B3F8-7C7A-45EF-9B41-0E8F4F87515A}" destId="{D1A4ED5F-6C1E-4697-A608-6369EDEB7CCC}" srcOrd="0" destOrd="0" presId="urn:microsoft.com/office/officeart/2005/8/layout/orgChart1"/>
+    <dgm:cxn modelId="{36D1043A-AA00-415D-A6BB-3F151A65AF7E}" type="presOf" srcId="{D0E406A1-B2A8-49B0-B2A8-1C3649E54FEE}" destId="{B6AE8000-8DEF-4676-8133-495CD864D191}" srcOrd="0" destOrd="0" presId="urn:microsoft.com/office/officeart/2005/8/layout/orgChart1"/>
+    <dgm:cxn modelId="{7059263A-0CBF-445D-BAFC-4AF504A87FE6}" type="presOf" srcId="{DC3CB1FC-F65D-4FA9-9F6F-6CE33B97FF34}" destId="{5BF9F1A0-E7E6-4FFB-B8FB-38795619BCA4}" srcOrd="1" destOrd="0" presId="urn:microsoft.com/office/officeart/2005/8/layout/orgChart1"/>
+    <dgm:cxn modelId="{6D7A9940-FBA2-47F3-8D92-892F53ADCB8D}" srcId="{261050EF-6B10-424B-A534-04DB5D6DD0D1}" destId="{062FACA7-154B-492B-ABFE-285CB0AF1B15}" srcOrd="1" destOrd="0" parTransId="{816C6F2E-7424-48B2-A256-B424EC3FB9D1}" sibTransId="{064AD29E-FCA5-48B5-B5EF-9E88FBE2B674}"/>
+    <dgm:cxn modelId="{0984C85C-DF63-4E57-BC79-25E6709D5B2F}" type="presOf" srcId="{A4818848-6BB9-4569-BB00-9603B4BE4FE5}" destId="{8D5AE2F4-B0BB-45E2-AC6F-A2BE30D41A21}" srcOrd="0" destOrd="0" presId="urn:microsoft.com/office/officeart/2005/8/layout/orgChart1"/>
     <dgm:cxn modelId="{F31BBB5D-1913-4C29-9DC9-B86217C6EA54}" type="presOf" srcId="{153CDD1A-8235-410D-874A-F532A19970E6}" destId="{8DD34944-5540-401F-8DA3-0BC3C7ED9E29}" srcOrd="0" destOrd="0" presId="urn:microsoft.com/office/officeart/2005/8/layout/orgChart1"/>
+    <dgm:cxn modelId="{544A4A5E-C6C1-495D-ABE1-561919017370}" srcId="{BB8D49E5-C7DE-4461-B15B-89659ECAE74C}" destId="{BAE9B89F-0241-4CE5-9CA9-5F95BAA463BC}" srcOrd="0" destOrd="0" parTransId="{F9F5E343-8349-4275-A08D-FF3C4DF650B0}" sibTransId="{6951F855-CF1B-42F4-92A4-E605A02FA779}"/>
+    <dgm:cxn modelId="{8BFF585E-63F7-41AC-936F-7AFA0F75AB15}" srcId="{261050EF-6B10-424B-A534-04DB5D6DD0D1}" destId="{47EC4152-2F88-4CFD-B628-6B6E7618D571}" srcOrd="3" destOrd="0" parTransId="{A76F20BD-4A91-4719-88A1-7C5A3C45EDAD}" sibTransId="{DFA6DD67-9BE1-4A34-91E1-8E51AE9A6EDC}"/>
+    <dgm:cxn modelId="{98B0DD61-6F9B-4FBB-881D-145AF5B141FE}" srcId="{7F60AD8B-1957-4E0A-8003-AE1344948608}" destId="{EEB1D350-71A2-4935-9641-219741AC072B}" srcOrd="2" destOrd="0" parTransId="{B1C7A904-5148-4A4A-997A-C5033B7050EE}" sibTransId="{57C80291-5F4C-4EBC-8B0C-A11F1445FB85}"/>
+    <dgm:cxn modelId="{CFFB3443-EDFE-4005-8D93-699C3CB68526}" type="presOf" srcId="{B3888FD0-EDB2-4400-B358-7E55FD65D7AE}" destId="{6CCF958D-1A0F-49EE-B204-5CE9E82955E8}" srcOrd="0" destOrd="0" presId="urn:microsoft.com/office/officeart/2005/8/layout/orgChart1"/>
+    <dgm:cxn modelId="{E52D9A63-DD37-411C-8168-1D3A19ABECD5}" type="presOf" srcId="{DC3CB1FC-F65D-4FA9-9F6F-6CE33B97FF34}" destId="{6440DE83-D182-4B15-AF18-034EB11219F6}" srcOrd="0" destOrd="0" presId="urn:microsoft.com/office/officeart/2005/8/layout/orgChart1"/>
+    <dgm:cxn modelId="{CF422146-6190-49E4-B9D6-1DB2BBC3E808}" type="presOf" srcId="{BB8D49E5-C7DE-4461-B15B-89659ECAE74C}" destId="{B2C695C9-A0F2-4547-9087-9E80A375FDA3}" srcOrd="0" destOrd="0" presId="urn:microsoft.com/office/officeart/2005/8/layout/orgChart1"/>
+    <dgm:cxn modelId="{91856267-7111-45C1-9B0B-E8F55147633F}" type="presOf" srcId="{BB52997C-4B76-4F0F-B05E-6B5340A45F26}" destId="{4666A5C6-BA5E-4C44-A413-DC679EF65C24}" srcOrd="0" destOrd="0" presId="urn:microsoft.com/office/officeart/2005/8/layout/orgChart1"/>
+    <dgm:cxn modelId="{67676767-E101-49FE-B82E-667B2FF40CD8}" srcId="{062FACA7-154B-492B-ABFE-285CB0AF1B15}" destId="{D443B3F8-7C7A-45EF-9B41-0E8F4F87515A}" srcOrd="2" destOrd="0" parTransId="{4C13C38A-4670-4096-8B94-3C49236DD0E8}" sibTransId="{59275958-F953-4ABD-921F-E8FC8972DE1F}"/>
+    <dgm:cxn modelId="{F7654967-D2CD-4AB1-89B9-A9909A95EA09}" type="presOf" srcId="{4C13C38A-4670-4096-8B94-3C49236DD0E8}" destId="{71B5821D-9E2E-43D1-88B4-C85CD5C3553A}" srcOrd="0" destOrd="0" presId="urn:microsoft.com/office/officeart/2005/8/layout/orgChart1"/>
+    <dgm:cxn modelId="{29883048-E7DA-485F-A540-D8E97EB043DF}" type="presOf" srcId="{38134862-1F5A-42EF-9114-228BBBA673DF}" destId="{CDD5EB14-CE7F-4CB2-B425-0A8C553D8614}" srcOrd="1" destOrd="0" presId="urn:microsoft.com/office/officeart/2005/8/layout/orgChart1"/>
+    <dgm:cxn modelId="{4979426A-DFAA-4445-B727-52CBD0EDC5F8}" type="presOf" srcId="{963CEA43-FB2D-4D27-B954-03550E639E99}" destId="{835779FE-5370-4B8F-8355-4B51F47F4469}" srcOrd="0" destOrd="0" presId="urn:microsoft.com/office/officeart/2005/8/layout/orgChart1"/>
+    <dgm:cxn modelId="{7EDCF94C-1969-45D1-A706-9C82A9099606}" type="presOf" srcId="{59C298BB-B61A-444E-B426-0F1F8E1FEFDC}" destId="{B9DC5DD9-72D7-4119-8A3A-D579ABED901E}" srcOrd="0" destOrd="0" presId="urn:microsoft.com/office/officeart/2005/8/layout/orgChart1"/>
+    <dgm:cxn modelId="{1C872F4E-CBAA-4E7A-A462-BCF597780BEE}" type="presOf" srcId="{42BA0DE6-6A05-430E-83CA-7A4C23B09BDD}" destId="{B17C1864-87C1-4D35-93F8-7AC0ACE7A6CC}" srcOrd="0" destOrd="0" presId="urn:microsoft.com/office/officeart/2005/8/layout/orgChart1"/>
+    <dgm:cxn modelId="{48292E71-1426-45EE-B2BE-EFA2A1F323AA}" type="presOf" srcId="{30EFD069-8DF6-4EFE-9752-283B51AA25AA}" destId="{00BBF58F-BC25-430E-AF4A-EF1743941547}" srcOrd="0" destOrd="0" presId="urn:microsoft.com/office/officeart/2005/8/layout/orgChart1"/>
+    <dgm:cxn modelId="{9ECA1953-FED2-4AC8-A3EB-55052EB2C00A}" type="presOf" srcId="{F9F5E343-8349-4275-A08D-FF3C4DF650B0}" destId="{E3C8BB38-09E0-4CAD-B3AE-7DDE1805FB46}" srcOrd="0" destOrd="0" presId="urn:microsoft.com/office/officeart/2005/8/layout/orgChart1"/>
+    <dgm:cxn modelId="{B02C3E54-33FC-4799-8BD8-40BE102C5784}" srcId="{47EC4152-2F88-4CFD-B628-6B6E7618D571}" destId="{96A88335-D946-486F-8749-AB8CC007AFF7}" srcOrd="0" destOrd="0" parTransId="{D0E406A1-B2A8-49B0-B2A8-1C3649E54FEE}" sibTransId="{D59EAD3F-426A-4A7F-8F7A-6D897FBB01AF}"/>
+    <dgm:cxn modelId="{6FA65975-455E-43E8-905B-9B4A0396567E}" type="presOf" srcId="{7F60AD8B-1957-4E0A-8003-AE1344948608}" destId="{19F2A717-476F-483C-872F-B2788DF35F1E}" srcOrd="1" destOrd="0" presId="urn:microsoft.com/office/officeart/2005/8/layout/orgChart1"/>
+    <dgm:cxn modelId="{2AD7C775-AFEB-45DE-B552-66A321AEE842}" type="presOf" srcId="{1A815503-D0AB-4DA6-8C3A-B5A14C5BADF8}" destId="{E0178490-008B-4C81-A837-1560051CA18D}" srcOrd="0" destOrd="0" presId="urn:microsoft.com/office/officeart/2005/8/layout/orgChart1"/>
+    <dgm:cxn modelId="{AC89DC55-6E39-45CB-99DD-47E7AF252B31}" srcId="{BC466BB0-1E45-4D46-B893-F06B65556844}" destId="{3BA2F07B-14CB-40F0-BA4C-59968C13A12F}" srcOrd="1" destOrd="0" parTransId="{7D2E0E56-9B0C-4AD5-9C01-881077224BE0}" sibTransId="{B77E4FD2-03ED-495E-BFD7-EEEBC10A16FE}"/>
+    <dgm:cxn modelId="{C2017157-4DEB-4D1D-A976-2CB3CC5E829C}" type="presOf" srcId="{BC466BB0-1E45-4D46-B893-F06B65556844}" destId="{B2AE35BD-E322-4BA2-95C5-B5AB8BA61BAD}" srcOrd="0" destOrd="0" presId="urn:microsoft.com/office/officeart/2005/8/layout/orgChart1"/>
+    <dgm:cxn modelId="{1436E957-A152-445E-8668-72A49146BE13}" type="presOf" srcId="{2CD04B43-8B4A-4341-9C43-C9814B741C3F}" destId="{6A6EE2C0-B1FC-4732-8D59-275AE0F49221}" srcOrd="1" destOrd="0" presId="urn:microsoft.com/office/officeart/2005/8/layout/orgChart1"/>
+    <dgm:cxn modelId="{4EDE5158-EB52-462E-940B-1B8EF9EE24EB}" srcId="{47EC4152-2F88-4CFD-B628-6B6E7618D571}" destId="{7BFBCB43-3D64-4965-9E86-25A40B69F009}" srcOrd="1" destOrd="0" parTransId="{AE6A0986-5F29-4B3F-BE36-3378A7971FB5}" sibTransId="{82384B63-2FFB-4946-A65D-AC845925315A}"/>
+    <dgm:cxn modelId="{CA70B579-6A2C-4EA2-B1E6-F2808BDEC9D7}" type="presOf" srcId="{7D2E0E56-9B0C-4AD5-9C01-881077224BE0}" destId="{393E5717-DBD7-4011-A3AF-2DCE93A24C5A}" srcOrd="0" destOrd="0" presId="urn:microsoft.com/office/officeart/2005/8/layout/orgChart1"/>
+    <dgm:cxn modelId="{97D1DE59-DFB1-4522-8014-77F784046F1F}" type="presOf" srcId="{8ADDDF09-2082-4DAD-896B-6F53B62A2553}" destId="{6AED5D12-C6A4-4ECF-907A-D0C259CC59D2}" srcOrd="1" destOrd="0" presId="urn:microsoft.com/office/officeart/2005/8/layout/orgChart1"/>
+    <dgm:cxn modelId="{57BA0183-7EC7-4083-9675-63FCCEB28243}" type="presOf" srcId="{A4818848-6BB9-4569-BB00-9603B4BE4FE5}" destId="{51EEB651-417E-4A6D-89BA-6A4F4D4F1A40}" srcOrd="1" destOrd="0" presId="urn:microsoft.com/office/officeart/2005/8/layout/orgChart1"/>
+    <dgm:cxn modelId="{044D0C83-F4B4-4310-B2E1-7EA8A7572B12}" type="presOf" srcId="{5A98225B-C1D1-4182-92AF-E02F949D24FA}" destId="{F7488C6A-BDFC-4F47-AD1F-7FB9492919A9}" srcOrd="0" destOrd="0" presId="urn:microsoft.com/office/officeart/2005/8/layout/orgChart1"/>
+    <dgm:cxn modelId="{00AB8286-19B6-4453-998A-BC9695370525}" type="presOf" srcId="{A76F20BD-4A91-4719-88A1-7C5A3C45EDAD}" destId="{E2CA1D28-0DDC-4D38-8443-DAA68D57AE14}" srcOrd="0" destOrd="0" presId="urn:microsoft.com/office/officeart/2005/8/layout/orgChart1"/>
+    <dgm:cxn modelId="{82C46187-0454-4701-8095-780B5FDD2496}" type="presOf" srcId="{3BA2F07B-14CB-40F0-BA4C-59968C13A12F}" destId="{9C033BE6-31AE-4D1C-A829-04D736C65DF3}" srcOrd="1" destOrd="0" presId="urn:microsoft.com/office/officeart/2005/8/layout/orgChart1"/>
+    <dgm:cxn modelId="{EA4FA789-BAEB-4B75-940E-748F86A0CF54}" srcId="{7C97A2B2-D310-4DE8-8696-B2030DBB9338}" destId="{8ADDDF09-2082-4DAD-896B-6F53B62A2553}" srcOrd="1" destOrd="0" parTransId="{1A2D5238-EFA7-4401-9840-4A87D6CB60B3}" sibTransId="{D65459AD-2FA4-40CD-AB62-0FA2B711F859}"/>
+    <dgm:cxn modelId="{C0C3748A-78AB-487E-AE83-AE4672996E35}" srcId="{05EA8AF9-685E-4F17-AB48-02EF2F62BDB8}" destId="{8F5CC0D3-89BF-42A6-9ACC-C2FC926FEEEF}" srcOrd="0" destOrd="0" parTransId="{2647A027-2F48-40EA-9298-C3B7D1AC7A97}" sibTransId="{029B694C-555B-4DE0-9D9A-851BE6ADD80F}"/>
+    <dgm:cxn modelId="{E71A6E8C-9CF0-4912-B3FD-5A41F15E4550}" srcId="{261050EF-6B10-424B-A534-04DB5D6DD0D1}" destId="{BB8D49E5-C7DE-4461-B15B-89659ECAE74C}" srcOrd="5" destOrd="0" parTransId="{7A674132-9A01-45C8-8221-B1462A8392F7}" sibTransId="{0EF8A4D6-FD8E-449E-8361-7DF48538B6F0}"/>
+    <dgm:cxn modelId="{52CB9A8C-4BD6-4CF0-A4C8-C1FE823A366D}" type="presOf" srcId="{E7619079-C0C0-45A1-B184-029265F2D238}" destId="{C1D97370-A86E-429D-A745-FC2C74E0210B}" srcOrd="0" destOrd="0" presId="urn:microsoft.com/office/officeart/2005/8/layout/orgChart1"/>
+    <dgm:cxn modelId="{6141FB8C-A946-43A2-ACB6-7A859C48C9C0}" type="presOf" srcId="{B1C7A904-5148-4A4A-997A-C5033B7050EE}" destId="{3684AE11-CAE1-4580-8AF7-016CBFC7BD3A}" srcOrd="0" destOrd="0" presId="urn:microsoft.com/office/officeart/2005/8/layout/orgChart1"/>
+    <dgm:cxn modelId="{04C2358E-C247-4507-8B33-118BFBD9D9B6}" type="presOf" srcId="{546AD99A-6C86-470C-9314-B8268C5617C7}" destId="{F864DEC5-E3B5-4F0F-9E10-4F159F21FE43}" srcOrd="0" destOrd="0" presId="urn:microsoft.com/office/officeart/2005/8/layout/orgChart1"/>
+    <dgm:cxn modelId="{D13D8590-20F7-4194-AE7F-7DFB0C350019}" type="presOf" srcId="{204490F8-0B66-4A35-90EE-08130AFD4362}" destId="{4E058B36-3A78-4388-85BF-519ACFE75C2C}" srcOrd="0" destOrd="0" presId="urn:microsoft.com/office/officeart/2005/8/layout/orgChart1"/>
+    <dgm:cxn modelId="{853C0491-73C3-4301-A354-8ADE8696584E}" type="presOf" srcId="{7BFBCB43-3D64-4965-9E86-25A40B69F009}" destId="{8233B0CF-3412-43E6-8AA4-DDC68E5DF432}" srcOrd="1" destOrd="0" presId="urn:microsoft.com/office/officeart/2005/8/layout/orgChart1"/>
+    <dgm:cxn modelId="{33D1ED91-86B0-42C8-90F0-B89D8C3ED187}" srcId="{261050EF-6B10-424B-A534-04DB5D6DD0D1}" destId="{7C97A2B2-D310-4DE8-8696-B2030DBB9338}" srcOrd="4" destOrd="0" parTransId="{EE451020-7334-435C-8FAF-A5DAAAA8E124}" sibTransId="{A3D2EA89-DD7C-4914-9F72-1E3132A5C1AA}"/>
+    <dgm:cxn modelId="{0EA05395-F9F1-4A1D-B509-A86A7C004B49}" srcId="{5FCDEB0C-A6DD-430E-9035-7797F8349C05}" destId="{261050EF-6B10-424B-A534-04DB5D6DD0D1}" srcOrd="0" destOrd="0" parTransId="{3B22AE85-6A3B-411C-BE05-4898527CFE84}" sibTransId="{91E65E29-B175-497B-8DC1-6DBEDE7D6B57}"/>
     <dgm:cxn modelId="{E1D78295-F952-49BD-925F-A7E93776A802}" type="presOf" srcId="{5B250CA1-6A9B-457C-9BAB-DF233E9A7332}" destId="{7756EA0A-4F78-4F3A-990D-E4D1B498BB1D}" srcOrd="0" destOrd="0" presId="urn:microsoft.com/office/officeart/2005/8/layout/orgChart1"/>
-    <dgm:cxn modelId="{EA4FA789-BAEB-4B75-940E-748F86A0CF54}" srcId="{7C97A2B2-D310-4DE8-8696-B2030DBB9338}" destId="{8ADDDF09-2082-4DAD-896B-6F53B62A2553}" srcOrd="1" destOrd="0" parTransId="{1A2D5238-EFA7-4401-9840-4A87D6CB60B3}" sibTransId="{D65459AD-2FA4-40CD-AB62-0FA2B711F859}"/>
-    <dgm:cxn modelId="{2AD7C775-AFEB-45DE-B552-66A321AEE842}" type="presOf" srcId="{1A815503-D0AB-4DA6-8C3A-B5A14C5BADF8}" destId="{E0178490-008B-4C81-A837-1560051CA18D}" srcOrd="0" destOrd="0" presId="urn:microsoft.com/office/officeart/2005/8/layout/orgChart1"/>
-    <dgm:cxn modelId="{48292E71-1426-45EE-B2BE-EFA2A1F323AA}" type="presOf" srcId="{30EFD069-8DF6-4EFE-9752-283B51AA25AA}" destId="{00BBF58F-BC25-430E-AF4A-EF1743941547}" srcOrd="0" destOrd="0" presId="urn:microsoft.com/office/officeart/2005/8/layout/orgChart1"/>
     <dgm:cxn modelId="{9895E595-470E-4DE2-88F5-45FBE7FF2869}" type="presOf" srcId="{EEB1D350-71A2-4935-9641-219741AC072B}" destId="{2D0927C1-C2B8-4654-806E-ED0D04F1813B}" srcOrd="0" destOrd="0" presId="urn:microsoft.com/office/officeart/2005/8/layout/orgChart1"/>
-    <dgm:cxn modelId="{D65DD51D-7B24-4948-938D-C0F108B58196}" type="presOf" srcId="{1CE94983-BB35-4516-BD57-AC2B86F815C3}" destId="{8D008C46-86FF-453F-9523-6A4C41823B2C}" srcOrd="0" destOrd="0" presId="urn:microsoft.com/office/officeart/2005/8/layout/orgChart1"/>
+    <dgm:cxn modelId="{E942EB9A-E917-4F1F-BE36-A056BB949611}" type="presOf" srcId="{E5C93A3B-BD0C-4469-B5FF-9128D879E1C2}" destId="{77397489-270C-4BB9-891B-56EA3D16AB52}" srcOrd="0" destOrd="0" presId="urn:microsoft.com/office/officeart/2005/8/layout/orgChart1"/>
+    <dgm:cxn modelId="{E0A1EC9A-4094-438A-9CC4-5515E3EC9D7E}" type="presOf" srcId="{7C97A2B2-D310-4DE8-8696-B2030DBB9338}" destId="{57632859-120D-404D-B83F-7396FE292C73}" srcOrd="0" destOrd="0" presId="urn:microsoft.com/office/officeart/2005/8/layout/orgChart1"/>
+    <dgm:cxn modelId="{36F3989C-78CB-4FD6-9617-8070ABB3CBCA}" type="presOf" srcId="{47E36546-66D8-49A8-A045-532ADD8F9331}" destId="{8FADBEE9-A6FD-4305-A890-D346B4751364}" srcOrd="0" destOrd="0" presId="urn:microsoft.com/office/officeart/2005/8/layout/orgChart1"/>
+    <dgm:cxn modelId="{F546699F-AD48-4D2F-B6D2-A4E9B0889892}" srcId="{7C97A2B2-D310-4DE8-8696-B2030DBB9338}" destId="{38134862-1F5A-42EF-9114-228BBBA673DF}" srcOrd="3" destOrd="0" parTransId="{2F33C39E-BA7F-4E69-9508-2AF397703E32}" sibTransId="{505B981C-B50A-4369-934A-D870A8BCD4A1}"/>
+    <dgm:cxn modelId="{2838E59F-5C4C-4C12-A4D3-3850E06B07C4}" type="presOf" srcId="{153CDD1A-8235-410D-874A-F532A19970E6}" destId="{C7C55572-F359-469C-8918-8D5BD2D9F814}" srcOrd="1" destOrd="0" presId="urn:microsoft.com/office/officeart/2005/8/layout/orgChart1"/>
+    <dgm:cxn modelId="{9C58B9A2-B491-4735-8ECC-86801FB26C42}" type="presOf" srcId="{EEB1D350-71A2-4935-9641-219741AC072B}" destId="{CCCCCCB3-AE92-4D1B-9CB2-AABE344E256F}" srcOrd="1" destOrd="0" presId="urn:microsoft.com/office/officeart/2005/8/layout/orgChart1"/>
+    <dgm:cxn modelId="{271910A4-5C88-4234-9F95-C8FAB13016D2}" type="presOf" srcId="{862D7E59-DA02-4FB2-959C-75C28C638E3C}" destId="{BECA2525-A446-45DB-BB07-3CC81B12ACCE}" srcOrd="0" destOrd="0" presId="urn:microsoft.com/office/officeart/2005/8/layout/orgChart1"/>
+    <dgm:cxn modelId="{3BDB82A4-6ACA-463A-99B1-058A6AE1F878}" type="presOf" srcId="{BAE9B89F-0241-4CE5-9CA9-5F95BAA463BC}" destId="{3604A3AC-93FD-40CC-AE2A-1D3ECF4DEFA6}" srcOrd="1" destOrd="0" presId="urn:microsoft.com/office/officeart/2005/8/layout/orgChart1"/>
+    <dgm:cxn modelId="{7B248BA4-7601-401F-A23C-423B2826A134}" type="presOf" srcId="{2CD04B43-8B4A-4341-9C43-C9814B741C3F}" destId="{D8167597-CBCB-4972-9D7A-CD5B0F18B626}" srcOrd="0" destOrd="0" presId="urn:microsoft.com/office/officeart/2005/8/layout/orgChart1"/>
+    <dgm:cxn modelId="{9D7D00A6-B00E-4081-916D-D93793CF9B28}" type="presOf" srcId="{CB1A67A5-536E-48BC-9CFD-3436BC0B8991}" destId="{8D8D1D11-FEB7-4BF1-92CD-87CB27308046}" srcOrd="0" destOrd="0" presId="urn:microsoft.com/office/officeart/2005/8/layout/orgChart1"/>
+    <dgm:cxn modelId="{C7FA20AA-9C18-4549-8E61-0D6DBE965003}" type="presOf" srcId="{7482043B-0425-4190-8B6A-F2630CFDBE07}" destId="{501767B8-CF5A-4303-9BB3-3E1F8E0CA89D}" srcOrd="0" destOrd="0" presId="urn:microsoft.com/office/officeart/2005/8/layout/orgChart1"/>
+    <dgm:cxn modelId="{79F02EAA-E168-4EAF-8477-B2112F96BE9E}" type="presOf" srcId="{C705D708-67E7-488D-8642-7FE9C4F87C44}" destId="{0241D7FD-C0FC-428B-A8DF-251C6112C67B}" srcOrd="0" destOrd="0" presId="urn:microsoft.com/office/officeart/2005/8/layout/orgChart1"/>
+    <dgm:cxn modelId="{872A99AB-BC3C-4C86-AC32-B1D18D783239}" srcId="{062FACA7-154B-492B-ABFE-285CB0AF1B15}" destId="{7482043B-0425-4190-8B6A-F2630CFDBE07}" srcOrd="1" destOrd="0" parTransId="{963CEA43-FB2D-4D27-B954-03550E639E99}" sibTransId="{055D77EE-F11D-4F30-AE9B-D8F0DC031B49}"/>
     <dgm:cxn modelId="{105EC0AB-3CA1-42A7-8A8A-60D73CEFE7C7}" type="presOf" srcId="{D443B3F8-7C7A-45EF-9B41-0E8F4F87515A}" destId="{11325F07-3967-4998-B045-00E7D7E0921D}" srcOrd="1" destOrd="0" presId="urn:microsoft.com/office/officeart/2005/8/layout/orgChart1"/>
-    <dgm:cxn modelId="{5BBFB01D-E19B-4D7F-B4A2-FAAA6534C617}" type="presOf" srcId="{0ABC830F-8D31-49DE-A2FC-0CC195DA3338}" destId="{5258DC8D-8EE0-4CC4-A92C-300A7ED1F995}" srcOrd="0" destOrd="0" presId="urn:microsoft.com/office/officeart/2005/8/layout/orgChart1"/>
-    <dgm:cxn modelId="{7833F221-DB05-456F-BF05-DBCB77D66B03}" type="presOf" srcId="{0ABC830F-8D31-49DE-A2FC-0CC195DA3338}" destId="{FB8425BB-A470-4265-A83D-C87D7FB1BD6E}" srcOrd="1" destOrd="0" presId="urn:microsoft.com/office/officeart/2005/8/layout/orgChart1"/>
-    <dgm:cxn modelId="{0EA05395-F9F1-4A1D-B509-A86A7C004B49}" srcId="{5FCDEB0C-A6DD-430E-9035-7797F8349C05}" destId="{261050EF-6B10-424B-A534-04DB5D6DD0D1}" srcOrd="0" destOrd="0" parTransId="{3B22AE85-6A3B-411C-BE05-4898527CFE84}" sibTransId="{91E65E29-B175-497B-8DC1-6DBEDE7D6B57}"/>
-    <dgm:cxn modelId="{F546699F-AD48-4D2F-B6D2-A4E9B0889892}" srcId="{7C97A2B2-D310-4DE8-8696-B2030DBB9338}" destId="{38134862-1F5A-42EF-9114-228BBBA673DF}" srcOrd="3" destOrd="0" parTransId="{2F33C39E-BA7F-4E69-9508-2AF397703E32}" sibTransId="{505B981C-B50A-4369-934A-D870A8BCD4A1}"/>
+    <dgm:cxn modelId="{1DAF89AD-1DA8-4917-B55D-2AA1C01D463A}" type="presOf" srcId="{649961B5-28F1-49A0-A0BF-BDE3AA43C642}" destId="{8B9EA88B-DD47-4F45-B381-2EED5725E882}" srcOrd="0" destOrd="0" presId="urn:microsoft.com/office/officeart/2005/8/layout/orgChart1"/>
+    <dgm:cxn modelId="{778539AE-5C2B-4899-A525-BF13BB438388}" type="presOf" srcId="{8F5CC0D3-89BF-42A6-9ACC-C2FC926FEEEF}" destId="{B5FF36AD-0303-4ECF-9C86-A64F51FC3B54}" srcOrd="1" destOrd="0" presId="urn:microsoft.com/office/officeart/2005/8/layout/orgChart1"/>
+    <dgm:cxn modelId="{399D31B4-58AD-4386-AE71-42E505ECD3F9}" type="presOf" srcId="{649961B5-28F1-49A0-A0BF-BDE3AA43C642}" destId="{CECFDEEB-FCF3-4363-B46F-E06083BDBF60}" srcOrd="1" destOrd="0" presId="urn:microsoft.com/office/officeart/2005/8/layout/orgChart1"/>
+    <dgm:cxn modelId="{11856AB6-23E6-47D0-B309-B956F7E1F152}" type="presOf" srcId="{3BA2F07B-14CB-40F0-BA4C-59968C13A12F}" destId="{4A4D5550-DDF6-442B-960C-AB74646E723D}" srcOrd="0" destOrd="0" presId="urn:microsoft.com/office/officeart/2005/8/layout/orgChart1"/>
+    <dgm:cxn modelId="{665000BA-BAE5-41BA-9C69-6E79581DE673}" type="presOf" srcId="{96A88335-D946-486F-8749-AB8CC007AFF7}" destId="{10B91571-5CE5-42A3-A5B0-E6F16856F0CF}" srcOrd="0" destOrd="0" presId="urn:microsoft.com/office/officeart/2005/8/layout/orgChart1"/>
+    <dgm:cxn modelId="{471FB0BD-A461-4140-B5AD-C95B6501E435}" type="presOf" srcId="{47EC4152-2F88-4CFD-B628-6B6E7618D571}" destId="{888030B3-26D5-4A7A-B12B-5685FB2BA710}" srcOrd="1" destOrd="0" presId="urn:microsoft.com/office/officeart/2005/8/layout/orgChart1"/>
+    <dgm:cxn modelId="{F12010C1-A8E5-455D-ACD4-0C0BBA198FC7}" type="presOf" srcId="{2647A027-2F48-40EA-9298-C3B7D1AC7A97}" destId="{C4D91958-7881-4BB0-89C7-D7C2880A707E}" srcOrd="0" destOrd="0" presId="urn:microsoft.com/office/officeart/2005/8/layout/orgChart1"/>
+    <dgm:cxn modelId="{531F72C1-E354-4F0A-A39A-569BDCA7BE8B}" type="presOf" srcId="{7F60AD8B-1957-4E0A-8003-AE1344948608}" destId="{1FA25DF1-C892-46C7-81DF-16443DDEB3C9}" srcOrd="0" destOrd="0" presId="urn:microsoft.com/office/officeart/2005/8/layout/orgChart1"/>
+    <dgm:cxn modelId="{B33BBFC1-079F-4B6E-BF9E-F37856679CCC}" type="presOf" srcId="{BC466BB0-1E45-4D46-B893-F06B65556844}" destId="{A677E4AB-856F-4508-86F3-5CADE35CBB28}" srcOrd="1" destOrd="0" presId="urn:microsoft.com/office/officeart/2005/8/layout/orgChart1"/>
+    <dgm:cxn modelId="{E911F0C8-9B49-4BCB-975A-F89CF3DEEE6F}" type="presOf" srcId="{062FACA7-154B-492B-ABFE-285CB0AF1B15}" destId="{7165ABC0-CF00-4ECB-A9D3-546A5AD92E27}" srcOrd="1" destOrd="0" presId="urn:microsoft.com/office/officeart/2005/8/layout/orgChart1"/>
+    <dgm:cxn modelId="{281B63CA-A4F6-4683-92D9-D18A9851F4F5}" srcId="{DC3CB1FC-F65D-4FA9-9F6F-6CE33B97FF34}" destId="{649961B5-28F1-49A0-A0BF-BDE3AA43C642}" srcOrd="0" destOrd="0" parTransId="{1A815503-D0AB-4DA6-8C3A-B5A14C5BADF8}" sibTransId="{1EB37176-D679-4086-987E-85A3946F0550}"/>
+    <dgm:cxn modelId="{55FA94CA-144C-4A98-A252-2B3AA95566E5}" type="presOf" srcId="{BB8D49E5-C7DE-4461-B15B-89659ECAE74C}" destId="{DE184EAE-33EB-4E5D-9049-E0EC3A9777FB}" srcOrd="1" destOrd="0" presId="urn:microsoft.com/office/officeart/2005/8/layout/orgChart1"/>
+    <dgm:cxn modelId="{FB3834CD-30BB-4B87-9272-F19709C76284}" type="presOf" srcId="{47E36546-66D8-49A8-A045-532ADD8F9331}" destId="{C193F619-BB38-4DD1-B00D-2D950100ADC2}" srcOrd="1" destOrd="0" presId="urn:microsoft.com/office/officeart/2005/8/layout/orgChart1"/>
+    <dgm:cxn modelId="{6C22C6CF-C907-4EEF-BBF1-1E2FBE34D0F5}" type="presOf" srcId="{BAE9B89F-0241-4CE5-9CA9-5F95BAA463BC}" destId="{77CEE38A-AE25-4D87-A70E-6A681CF5F9C5}" srcOrd="0" destOrd="0" presId="urn:microsoft.com/office/officeart/2005/8/layout/orgChart1"/>
+    <dgm:cxn modelId="{88489FD0-7159-4D20-948C-6EE9EBAD459E}" type="presOf" srcId="{1A2D5238-EFA7-4401-9840-4A87D6CB60B3}" destId="{C533E5AC-074B-469B-84A4-D8DF587D800C}" srcOrd="0" destOrd="0" presId="urn:microsoft.com/office/officeart/2005/8/layout/orgChart1"/>
+    <dgm:cxn modelId="{54E59FD3-7070-4A06-AD89-FBC6B0D7F2BB}" type="presOf" srcId="{96A88335-D946-486F-8749-AB8CC007AFF7}" destId="{059BB235-3398-4774-91ED-6230AB110204}" srcOrd="1" destOrd="0" presId="urn:microsoft.com/office/officeart/2005/8/layout/orgChart1"/>
+    <dgm:cxn modelId="{349D8CD5-15BD-4F4D-B644-EB2E0FCFDDA3}" type="presOf" srcId="{38134862-1F5A-42EF-9114-228BBBA673DF}" destId="{93EB46DE-E1FC-4DBC-A924-8BC4E073F16A}" srcOrd="0" destOrd="0" presId="urn:microsoft.com/office/officeart/2005/8/layout/orgChart1"/>
+    <dgm:cxn modelId="{FB8428D6-B09A-428E-81F8-F25763869056}" type="presOf" srcId="{261050EF-6B10-424B-A534-04DB5D6DD0D1}" destId="{4C1DA071-6665-439A-83BB-343AC2E4F45E}" srcOrd="1" destOrd="0" presId="urn:microsoft.com/office/officeart/2005/8/layout/orgChart1"/>
+    <dgm:cxn modelId="{3FA177D6-C267-4E95-8E6C-BF48C0F3A6CC}" type="presOf" srcId="{716E2359-B836-4ADA-8936-F7DCA1FAE133}" destId="{160F94A8-6A5A-43D6-AE72-0489B033246E}" srcOrd="0" destOrd="0" presId="urn:microsoft.com/office/officeart/2005/8/layout/orgChart1"/>
+    <dgm:cxn modelId="{D47485D9-19C2-431B-8B60-7F5521A9FD3E}" type="presOf" srcId="{AE6A0986-5F29-4B3F-BE36-3378A7971FB5}" destId="{70790399-97EE-40F4-87F5-8D7E6E27F148}" srcOrd="0" destOrd="0" presId="urn:microsoft.com/office/officeart/2005/8/layout/orgChart1"/>
     <dgm:cxn modelId="{0BE468DB-305D-41C4-A9B3-B8B0C9BC148B}" type="presOf" srcId="{261050EF-6B10-424B-A534-04DB5D6DD0D1}" destId="{907BF431-E1CE-4F39-AC5B-7927A7CDD519}" srcOrd="0" destOrd="0" presId="urn:microsoft.com/office/officeart/2005/8/layout/orgChart1"/>
+    <dgm:cxn modelId="{2AACF5DD-0C4B-470F-B757-6F843C2BEAE1}" type="presOf" srcId="{7C97A2B2-D310-4DE8-8696-B2030DBB9338}" destId="{3C6E5EC1-B665-4572-B911-2A742B5F802B}" srcOrd="1" destOrd="0" presId="urn:microsoft.com/office/officeart/2005/8/layout/orgChart1"/>
+    <dgm:cxn modelId="{C430CFE4-1978-4EBB-9E7E-43D367CC8E33}" type="presOf" srcId="{2F33C39E-BA7F-4E69-9508-2AF397703E32}" destId="{16A683E6-F0F1-4CC4-B60B-51DDDDD5BF39}" srcOrd="0" destOrd="0" presId="urn:microsoft.com/office/officeart/2005/8/layout/orgChart1"/>
+    <dgm:cxn modelId="{EFAAC6E5-B042-4EC2-B905-7AF08DC248E9}" type="presOf" srcId="{8ADDDF09-2082-4DAD-896B-6F53B62A2553}" destId="{F0A517AB-DDA7-4B8C-8330-27F8C10F5634}" srcOrd="0" destOrd="0" presId="urn:microsoft.com/office/officeart/2005/8/layout/orgChart1"/>
+    <dgm:cxn modelId="{17B849E7-6DED-46FE-BDD3-95EF1F5ACCB4}" type="presOf" srcId="{05EA8AF9-685E-4F17-AB48-02EF2F62BDB8}" destId="{36799BA8-8CEE-4CD4-8416-DE33995F3542}" srcOrd="0" destOrd="0" presId="urn:microsoft.com/office/officeart/2005/8/layout/orgChart1"/>
+    <dgm:cxn modelId="{FF8D55E8-3AEB-4184-B643-87A90F0F0AAB}" type="presOf" srcId="{E5C93A3B-BD0C-4469-B5FF-9128D879E1C2}" destId="{BDE2388A-21F9-416F-9348-3908D0C675B4}" srcOrd="1" destOrd="0" presId="urn:microsoft.com/office/officeart/2005/8/layout/orgChart1"/>
     <dgm:cxn modelId="{BBBD79E8-10B0-4113-A55F-81BFA569952F}" type="presOf" srcId="{BB52997C-4B76-4F0F-B05E-6B5340A45F26}" destId="{C5839704-30EA-47C1-B503-4059571A7837}" srcOrd="1" destOrd="0" presId="urn:microsoft.com/office/officeart/2005/8/layout/orgChart1"/>
+    <dgm:cxn modelId="{3462A1E8-3D9E-4307-91A3-01D581029015}" srcId="{05EA8AF9-685E-4F17-AB48-02EF2F62BDB8}" destId="{2CD04B43-8B4A-4341-9C43-C9814B741C3F}" srcOrd="2" destOrd="0" parTransId="{204490F8-0B66-4A35-90EE-08130AFD4362}" sibTransId="{D81D2D84-5E20-45F0-85FB-12889EEB8B04}"/>
+    <dgm:cxn modelId="{B94DFFEC-326E-4922-97C6-0C6EA8B1D098}" type="presOf" srcId="{05EA8AF9-685E-4F17-AB48-02EF2F62BDB8}" destId="{94CD8531-086C-4997-9783-A7416740DC2A}" srcOrd="1" destOrd="0" presId="urn:microsoft.com/office/officeart/2005/8/layout/orgChart1"/>
+    <dgm:cxn modelId="{511B4BED-95DC-42C6-BDCE-5CD32DEDF131}" type="presOf" srcId="{546AD99A-6C86-470C-9314-B8268C5617C7}" destId="{17E96035-8719-4A90-9F09-A40F0679CF84}" srcOrd="1" destOrd="0" presId="urn:microsoft.com/office/officeart/2005/8/layout/orgChart1"/>
+    <dgm:cxn modelId="{785E12F0-7EDB-4EAE-803F-F2428000725E}" srcId="{7F60AD8B-1957-4E0A-8003-AE1344948608}" destId="{A4818848-6BB9-4569-BB00-9603B4BE4FE5}" srcOrd="0" destOrd="0" parTransId="{B3888FD0-EDB2-4400-B358-7E55FD65D7AE}" sibTransId="{1943086D-E577-4736-9D01-5DA429CE14CF}"/>
+    <dgm:cxn modelId="{415ECDF1-21F4-4E86-9971-3E6DD1F12F00}" srcId="{261050EF-6B10-424B-A534-04DB5D6DD0D1}" destId="{7F60AD8B-1957-4E0A-8003-AE1344948608}" srcOrd="2" destOrd="0" parTransId="{B5703EA3-9250-4DA5-A3B1-12646ED84EB8}" sibTransId="{09BDE851-C959-4D00-9E87-9BB53B0CAE58}"/>
+    <dgm:cxn modelId="{8336B4F4-EDCA-4076-90FA-EB4EB4228615}" srcId="{7C97A2B2-D310-4DE8-8696-B2030DBB9338}" destId="{0ABC830F-8D31-49DE-A2FC-0CC195DA3338}" srcOrd="2" destOrd="0" parTransId="{CB1A67A5-536E-48BC-9CFD-3436BC0B8991}" sibTransId="{DE0CAAC6-C98D-4953-A96B-25A99F46A62D}"/>
+    <dgm:cxn modelId="{8CCB1AF5-850E-46A3-B78F-A024F6E55865}" srcId="{05EA8AF9-685E-4F17-AB48-02EF2F62BDB8}" destId="{E5C93A3B-BD0C-4469-B5FF-9128D879E1C2}" srcOrd="1" destOrd="0" parTransId="{1CE94983-BB35-4516-BD57-AC2B86F815C3}" sibTransId="{593A01C2-5F6E-437B-A0FB-61A8F87DAD66}"/>
     <dgm:cxn modelId="{2730F1F5-6176-424D-8965-DD2BD666B30F}" srcId="{7F60AD8B-1957-4E0A-8003-AE1344948608}" destId="{47E36546-66D8-49A8-A045-532ADD8F9331}" srcOrd="1" destOrd="0" parTransId="{5B250CA1-6A9B-457C-9BAB-DF233E9A7332}" sibTransId="{9102E707-E1A2-4EC6-BB10-7F649DD7D771}"/>
-    <dgm:cxn modelId="{471FB0BD-A461-4140-B5AD-C95B6501E435}" type="presOf" srcId="{47EC4152-2F88-4CFD-B628-6B6E7618D571}" destId="{888030B3-26D5-4A7A-B12B-5685FB2BA710}" srcOrd="1" destOrd="0" presId="urn:microsoft.com/office/officeart/2005/8/layout/orgChart1"/>
-    <dgm:cxn modelId="{6D7A9940-FBA2-47F3-8D92-892F53ADCB8D}" srcId="{261050EF-6B10-424B-A534-04DB5D6DD0D1}" destId="{062FACA7-154B-492B-ABFE-285CB0AF1B15}" srcOrd="1" destOrd="0" parTransId="{816C6F2E-7424-48B2-A256-B424EC3FB9D1}" sibTransId="{064AD29E-FCA5-48B5-B5EF-9E88FBE2B674}"/>
-    <dgm:cxn modelId="{9ECA1953-FED2-4AC8-A3EB-55052EB2C00A}" type="presOf" srcId="{F9F5E343-8349-4275-A08D-FF3C4DF650B0}" destId="{E3C8BB38-09E0-4CAD-B3AE-7DDE1805FB46}" srcOrd="0" destOrd="0" presId="urn:microsoft.com/office/officeart/2005/8/layout/orgChart1"/>
-    <dgm:cxn modelId="{D05AFF37-1C68-4EA0-9DB8-2ED6B956D096}" srcId="{BC466BB0-1E45-4D46-B893-F06B65556844}" destId="{59C298BB-B61A-444E-B426-0F1F8E1FEFDC}" srcOrd="0" destOrd="0" parTransId="{30EFD069-8DF6-4EFE-9752-283B51AA25AA}" sibTransId="{44EDACF4-1CE1-4459-B3AC-15AB3E342A64}"/>
-    <dgm:cxn modelId="{54E59FD3-7070-4A06-AD89-FBC6B0D7F2BB}" type="presOf" srcId="{96A88335-D946-486F-8749-AB8CC007AFF7}" destId="{059BB235-3398-4774-91ED-6230AB110204}" srcOrd="1" destOrd="0" presId="urn:microsoft.com/office/officeart/2005/8/layout/orgChart1"/>
-    <dgm:cxn modelId="{0984C85C-DF63-4E57-BC79-25E6709D5B2F}" type="presOf" srcId="{A4818848-6BB9-4569-BB00-9603B4BE4FE5}" destId="{8D5AE2F4-B0BB-45E2-AC6F-A2BE30D41A21}" srcOrd="0" destOrd="0" presId="urn:microsoft.com/office/officeart/2005/8/layout/orgChart1"/>
-    <dgm:cxn modelId="{7BCB410B-E4EC-430F-A774-6B8249B8C60A}" type="presOf" srcId="{7482043B-0425-4190-8B6A-F2630CFDBE07}" destId="{AC8204D8-018D-4634-9EAB-1E1F6325321A}" srcOrd="1" destOrd="0" presId="urn:microsoft.com/office/officeart/2005/8/layout/orgChart1"/>
-    <dgm:cxn modelId="{79F02EAA-E168-4EAF-8477-B2112F96BE9E}" type="presOf" srcId="{C705D708-67E7-488D-8642-7FE9C4F87C44}" destId="{0241D7FD-C0FC-428B-A8DF-251C6112C67B}" srcOrd="0" destOrd="0" presId="urn:microsoft.com/office/officeart/2005/8/layout/orgChart1"/>
+    <dgm:cxn modelId="{5A93A5F6-9497-4089-B09B-D77ADF390AE6}" type="presOf" srcId="{EE451020-7334-435C-8FAF-A5DAAAA8E124}" destId="{EDB5EBCC-AAEC-4DDD-B2C1-93285CFF234B}" srcOrd="0" destOrd="0" presId="urn:microsoft.com/office/officeart/2005/8/layout/orgChart1"/>
     <dgm:cxn modelId="{FE65AFF6-58B0-4B11-B6E6-1DF730E1D46E}" type="presOf" srcId="{DF523098-211F-4C83-B2EA-0229C116ACC6}" destId="{7EE6D349-9BDB-40F9-8607-0D4AC1990B98}" srcOrd="0" destOrd="0" presId="urn:microsoft.com/office/officeart/2005/8/layout/orgChart1"/>
-    <dgm:cxn modelId="{AC89DC55-6E39-45CB-99DD-47E7AF252B31}" srcId="{BC466BB0-1E45-4D46-B893-F06B65556844}" destId="{3BA2F07B-14CB-40F0-BA4C-59968C13A12F}" srcOrd="1" destOrd="0" parTransId="{7D2E0E56-9B0C-4AD5-9C01-881077224BE0}" sibTransId="{B77E4FD2-03ED-495E-BFD7-EEEBC10A16FE}"/>
-    <dgm:cxn modelId="{E911F0C8-9B49-4BCB-975A-F89CF3DEEE6F}" type="presOf" srcId="{062FACA7-154B-492B-ABFE-285CB0AF1B15}" destId="{7165ABC0-CF00-4ECB-A9D3-546A5AD92E27}" srcOrd="1" destOrd="0" presId="urn:microsoft.com/office/officeart/2005/8/layout/orgChart1"/>
-    <dgm:cxn modelId="{FE661639-D8DF-4018-AA73-DF720C0D87E6}" srcId="{47EC4152-2F88-4CFD-B628-6B6E7618D571}" destId="{BB52997C-4B76-4F0F-B05E-6B5340A45F26}" srcOrd="2" destOrd="0" parTransId="{5A98225B-C1D1-4182-92AF-E02F949D24FA}" sibTransId="{05DFDDEE-B3D9-479D-A1A7-E9CC907B0338}"/>
-    <dgm:cxn modelId="{665000BA-BAE5-41BA-9C69-6E79581DE673}" type="presOf" srcId="{96A88335-D946-486F-8749-AB8CC007AFF7}" destId="{10B91571-5CE5-42A3-A5B0-E6F16856F0CF}" srcOrd="0" destOrd="0" presId="urn:microsoft.com/office/officeart/2005/8/layout/orgChart1"/>
-    <dgm:cxn modelId="{F12010C1-A8E5-455D-ACD4-0C0BBA198FC7}" type="presOf" srcId="{2647A027-2F48-40EA-9298-C3B7D1AC7A97}" destId="{C4D91958-7881-4BB0-89C7-D7C2880A707E}" srcOrd="0" destOrd="0" presId="urn:microsoft.com/office/officeart/2005/8/layout/orgChart1"/>
-    <dgm:cxn modelId="{61C7AE20-0C1D-450F-B2F6-D4174ED3DD92}" srcId="{7C97A2B2-D310-4DE8-8696-B2030DBB9338}" destId="{42BA0DE6-6A05-430E-83CA-7A4C23B09BDD}" srcOrd="4" destOrd="0" parTransId="{716E2359-B836-4ADA-8936-F7DCA1FAE133}" sibTransId="{6BD16720-D68F-4403-9672-1B148C105D38}"/>
-    <dgm:cxn modelId="{33D1ED91-86B0-42C8-90F0-B89D8C3ED187}" srcId="{261050EF-6B10-424B-A534-04DB5D6DD0D1}" destId="{7C97A2B2-D310-4DE8-8696-B2030DBB9338}" srcOrd="4" destOrd="0" parTransId="{EE451020-7334-435C-8FAF-A5DAAAA8E124}" sibTransId="{A3D2EA89-DD7C-4914-9F72-1E3132A5C1AA}"/>
-    <dgm:cxn modelId="{6141FB8C-A946-43A2-ACB6-7A859C48C9C0}" type="presOf" srcId="{B1C7A904-5148-4A4A-997A-C5033B7050EE}" destId="{3684AE11-CAE1-4580-8AF7-016CBFC7BD3A}" srcOrd="0" destOrd="0" presId="urn:microsoft.com/office/officeart/2005/8/layout/orgChart1"/>
-    <dgm:cxn modelId="{C2017157-4DEB-4D1D-A976-2CB3CC5E829C}" type="presOf" srcId="{BC466BB0-1E45-4D46-B893-F06B65556844}" destId="{B2AE35BD-E322-4BA2-95C5-B5AB8BA61BAD}" srcOrd="0" destOrd="0" presId="urn:microsoft.com/office/officeart/2005/8/layout/orgChart1"/>
-    <dgm:cxn modelId="{98B0DD61-6F9B-4FBB-881D-145AF5B141FE}" srcId="{7F60AD8B-1957-4E0A-8003-AE1344948608}" destId="{EEB1D350-71A2-4935-9641-219741AC072B}" srcOrd="2" destOrd="0" parTransId="{B1C7A904-5148-4A4A-997A-C5033B7050EE}" sibTransId="{57C80291-5F4C-4EBC-8B0C-A11F1445FB85}"/>
-    <dgm:cxn modelId="{044D0C83-F4B4-4310-B2E1-7EA8A7572B12}" type="presOf" srcId="{5A98225B-C1D1-4182-92AF-E02F949D24FA}" destId="{F7488C6A-BDFC-4F47-AD1F-7FB9492919A9}" srcOrd="0" destOrd="0" presId="urn:microsoft.com/office/officeart/2005/8/layout/orgChart1"/>
-    <dgm:cxn modelId="{57BA0183-7EC7-4083-9675-63FCCEB28243}" type="presOf" srcId="{A4818848-6BB9-4569-BB00-9603B4BE4FE5}" destId="{51EEB651-417E-4A6D-89BA-6A4F4D4F1A40}" srcOrd="1" destOrd="0" presId="urn:microsoft.com/office/officeart/2005/8/layout/orgChart1"/>
-    <dgm:cxn modelId="{5C6DCF0D-E653-4560-83C3-3510483C7FE7}" srcId="{261050EF-6B10-424B-A534-04DB5D6DD0D1}" destId="{05EA8AF9-685E-4F17-AB48-02EF2F62BDB8}" srcOrd="0" destOrd="0" parTransId="{DF523098-211F-4C83-B2EA-0229C116ACC6}" sibTransId="{D6CBA16F-4824-4596-83D9-92869603B59A}"/>
-    <dgm:cxn modelId="{FB3834CD-30BB-4B87-9272-F19709C76284}" type="presOf" srcId="{47E36546-66D8-49A8-A045-532ADD8F9331}" destId="{C193F619-BB38-4DD1-B00D-2D950100ADC2}" srcOrd="1" destOrd="0" presId="urn:microsoft.com/office/officeart/2005/8/layout/orgChart1"/>
-    <dgm:cxn modelId="{55FA94CA-144C-4A98-A252-2B3AA95566E5}" type="presOf" srcId="{BB8D49E5-C7DE-4461-B15B-89659ECAE74C}" destId="{DE184EAE-33EB-4E5D-9049-E0EC3A9777FB}" srcOrd="1" destOrd="0" presId="urn:microsoft.com/office/officeart/2005/8/layout/orgChart1"/>
-    <dgm:cxn modelId="{5A93A5F6-9497-4089-B09B-D77ADF390AE6}" type="presOf" srcId="{EE451020-7334-435C-8FAF-A5DAAAA8E124}" destId="{EDB5EBCC-AAEC-4DDD-B2C1-93285CFF234B}" srcOrd="0" destOrd="0" presId="urn:microsoft.com/office/officeart/2005/8/layout/orgChart1"/>
-    <dgm:cxn modelId="{36F3989C-78CB-4FD6-9617-8070ABB3CBCA}" type="presOf" srcId="{47E36546-66D8-49A8-A045-532ADD8F9331}" destId="{8FADBEE9-A6FD-4305-A890-D346B4751364}" srcOrd="0" destOrd="0" presId="urn:microsoft.com/office/officeart/2005/8/layout/orgChart1"/>
-    <dgm:cxn modelId="{FF8D55E8-3AEB-4184-B643-87A90F0F0AAB}" type="presOf" srcId="{E5C93A3B-BD0C-4469-B5FF-9128D879E1C2}" destId="{BDE2388A-21F9-416F-9348-3908D0C675B4}" srcOrd="1" destOrd="0" presId="urn:microsoft.com/office/officeart/2005/8/layout/orgChart1"/>
-    <dgm:cxn modelId="{544A4A5E-C6C1-495D-ABE1-561919017370}" srcId="{BB8D49E5-C7DE-4461-B15B-89659ECAE74C}" destId="{BAE9B89F-0241-4CE5-9CA9-5F95BAA463BC}" srcOrd="0" destOrd="0" parTransId="{F9F5E343-8349-4275-A08D-FF3C4DF650B0}" sibTransId="{6951F855-CF1B-42F4-92A4-E605A02FA779}"/>
-    <dgm:cxn modelId="{D13D8590-20F7-4194-AE7F-7DFB0C350019}" type="presOf" srcId="{204490F8-0B66-4A35-90EE-08130AFD4362}" destId="{4E058B36-3A78-4388-85BF-519ACFE75C2C}" srcOrd="0" destOrd="0" presId="urn:microsoft.com/office/officeart/2005/8/layout/orgChart1"/>
-    <dgm:cxn modelId="{281B63CA-A4F6-4683-92D9-D18A9851F4F5}" srcId="{DC3CB1FC-F65D-4FA9-9F6F-6CE33B97FF34}" destId="{649961B5-28F1-49A0-A0BF-BDE3AA43C642}" srcOrd="0" destOrd="0" parTransId="{1A815503-D0AB-4DA6-8C3A-B5A14C5BADF8}" sibTransId="{1EB37176-D679-4086-987E-85A3946F0550}"/>
-    <dgm:cxn modelId="{05518933-E1D4-40BE-B621-3843D89D58F2}" type="presOf" srcId="{816C6F2E-7424-48B2-A256-B424EC3FB9D1}" destId="{82CECC7C-8860-4D77-9A4E-747C205ECAB0}" srcOrd="0" destOrd="0" presId="urn:microsoft.com/office/officeart/2005/8/layout/orgChart1"/>
-    <dgm:cxn modelId="{3FA177D6-C267-4E95-8E6C-BF48C0F3A6CC}" type="presOf" srcId="{716E2359-B836-4ADA-8936-F7DCA1FAE133}" destId="{160F94A8-6A5A-43D6-AE72-0489B033246E}" srcOrd="0" destOrd="0" presId="urn:microsoft.com/office/officeart/2005/8/layout/orgChart1"/>
-    <dgm:cxn modelId="{BC625925-2C45-4501-9801-F5957A54DB9C}" type="presOf" srcId="{42BA0DE6-6A05-430E-83CA-7A4C23B09BDD}" destId="{A4FB3E05-F1A6-4D0D-AAAD-9C3EE92EA43E}" srcOrd="1" destOrd="0" presId="urn:microsoft.com/office/officeart/2005/8/layout/orgChart1"/>
-    <dgm:cxn modelId="{E52D9A63-DD37-411C-8168-1D3A19ABECD5}" type="presOf" srcId="{DC3CB1FC-F65D-4FA9-9F6F-6CE33B97FF34}" destId="{6440DE83-D182-4B15-AF18-034EB11219F6}" srcOrd="0" destOrd="0" presId="urn:microsoft.com/office/officeart/2005/8/layout/orgChart1"/>
-    <dgm:cxn modelId="{3BDB82A4-6ACA-463A-99B1-058A6AE1F878}" type="presOf" srcId="{BAE9B89F-0241-4CE5-9CA9-5F95BAA463BC}" destId="{3604A3AC-93FD-40CC-AE2A-1D3ECF4DEFA6}" srcOrd="1" destOrd="0" presId="urn:microsoft.com/office/officeart/2005/8/layout/orgChart1"/>
-    <dgm:cxn modelId="{2838E59F-5C4C-4C12-A4D3-3850E06B07C4}" type="presOf" srcId="{153CDD1A-8235-410D-874A-F532A19970E6}" destId="{C7C55572-F359-469C-8918-8D5BD2D9F814}" srcOrd="1" destOrd="0" presId="urn:microsoft.com/office/officeart/2005/8/layout/orgChart1"/>
-    <dgm:cxn modelId="{F7654967-D2CD-4AB1-89B9-A9909A95EA09}" type="presOf" srcId="{4C13C38A-4670-4096-8B94-3C49236DD0E8}" destId="{71B5821D-9E2E-43D1-88B4-C85CD5C3553A}" srcOrd="0" destOrd="0" presId="urn:microsoft.com/office/officeart/2005/8/layout/orgChart1"/>
-    <dgm:cxn modelId="{4979426A-DFAA-4445-B727-52CBD0EDC5F8}" type="presOf" srcId="{963CEA43-FB2D-4D27-B954-03550E639E99}" destId="{835779FE-5370-4B8F-8355-4B51F47F4469}" srcOrd="0" destOrd="0" presId="urn:microsoft.com/office/officeart/2005/8/layout/orgChart1"/>
-    <dgm:cxn modelId="{8BFF585E-63F7-41AC-936F-7AFA0F75AB15}" srcId="{261050EF-6B10-424B-A534-04DB5D6DD0D1}" destId="{47EC4152-2F88-4CFD-B628-6B6E7618D571}" srcOrd="3" destOrd="0" parTransId="{A76F20BD-4A91-4719-88A1-7C5A3C45EDAD}" sibTransId="{DFA6DD67-9BE1-4A34-91E1-8E51AE9A6EDC}"/>
-    <dgm:cxn modelId="{531F72C1-E354-4F0A-A39A-569BDCA7BE8B}" type="presOf" srcId="{7F60AD8B-1957-4E0A-8003-AE1344948608}" destId="{1FA25DF1-C892-46C7-81DF-16443DDEB3C9}" srcOrd="0" destOrd="0" presId="urn:microsoft.com/office/officeart/2005/8/layout/orgChart1"/>
-    <dgm:cxn modelId="{04C2358E-C247-4507-8B33-118BFBD9D9B6}" type="presOf" srcId="{546AD99A-6C86-470C-9314-B8268C5617C7}" destId="{F864DEC5-E3B5-4F0F-9E10-4F159F21FE43}" srcOrd="0" destOrd="0" presId="urn:microsoft.com/office/officeart/2005/8/layout/orgChart1"/>
-    <dgm:cxn modelId="{EFAAC6E5-B042-4EC2-B905-7AF08DC248E9}" type="presOf" srcId="{8ADDDF09-2082-4DAD-896B-6F53B62A2553}" destId="{F0A517AB-DDA7-4B8C-8330-27F8C10F5634}" srcOrd="0" destOrd="0" presId="urn:microsoft.com/office/officeart/2005/8/layout/orgChart1"/>
-    <dgm:cxn modelId="{36D1043A-AA00-415D-A6BB-3F151A65AF7E}" type="presOf" srcId="{D0E406A1-B2A8-49B0-B2A8-1C3649E54FEE}" destId="{B6AE8000-8DEF-4676-8133-495CD864D191}" srcOrd="0" destOrd="0" presId="urn:microsoft.com/office/officeart/2005/8/layout/orgChart1"/>
-    <dgm:cxn modelId="{E942EB9A-E917-4F1F-BE36-A056BB949611}" type="presOf" srcId="{E5C93A3B-BD0C-4469-B5FF-9128D879E1C2}" destId="{77397489-270C-4BB9-891B-56EA3D16AB52}" srcOrd="0" destOrd="0" presId="urn:microsoft.com/office/officeart/2005/8/layout/orgChart1"/>
-    <dgm:cxn modelId="{8336B4F4-EDCA-4076-90FA-EB4EB4228615}" srcId="{7C97A2B2-D310-4DE8-8696-B2030DBB9338}" destId="{0ABC830F-8D31-49DE-A2FC-0CC195DA3338}" srcOrd="2" destOrd="0" parTransId="{CB1A67A5-536E-48BC-9CFD-3436BC0B8991}" sibTransId="{DE0CAAC6-C98D-4953-A96B-25A99F46A62D}"/>
-    <dgm:cxn modelId="{17B849E7-6DED-46FE-BDD3-95EF1F5ACCB4}" type="presOf" srcId="{05EA8AF9-685E-4F17-AB48-02EF2F62BDB8}" destId="{36799BA8-8CEE-4CD4-8416-DE33995F3542}" srcOrd="0" destOrd="0" presId="urn:microsoft.com/office/officeart/2005/8/layout/orgChart1"/>
-    <dgm:cxn modelId="{785E12F0-7EDB-4EAE-803F-F2428000725E}" srcId="{7F60AD8B-1957-4E0A-8003-AE1344948608}" destId="{A4818848-6BB9-4569-BB00-9603B4BE4FE5}" srcOrd="0" destOrd="0" parTransId="{B3888FD0-EDB2-4400-B358-7E55FD65D7AE}" sibTransId="{1943086D-E577-4736-9D01-5DA429CE14CF}"/>
-    <dgm:cxn modelId="{1436E957-A152-445E-8668-72A49146BE13}" type="presOf" srcId="{2CD04B43-8B4A-4341-9C43-C9814B741C3F}" destId="{6A6EE2C0-B1FC-4732-8D59-275AE0F49221}" srcOrd="1" destOrd="0" presId="urn:microsoft.com/office/officeart/2005/8/layout/orgChart1"/>
-    <dgm:cxn modelId="{82C46187-0454-4701-8095-780B5FDD2496}" type="presOf" srcId="{3BA2F07B-14CB-40F0-BA4C-59968C13A12F}" destId="{9C033BE6-31AE-4D1C-A829-04D736C65DF3}" srcOrd="1" destOrd="0" presId="urn:microsoft.com/office/officeart/2005/8/layout/orgChart1"/>
-    <dgm:cxn modelId="{11856AB6-23E6-47D0-B309-B956F7E1F152}" type="presOf" srcId="{3BA2F07B-14CB-40F0-BA4C-59968C13A12F}" destId="{4A4D5550-DDF6-442B-960C-AB74646E723D}" srcOrd="0" destOrd="0" presId="urn:microsoft.com/office/officeart/2005/8/layout/orgChart1"/>
-    <dgm:cxn modelId="{97D1DE59-DFB1-4522-8014-77F784046F1F}" type="presOf" srcId="{8ADDDF09-2082-4DAD-896B-6F53B62A2553}" destId="{6AED5D12-C6A4-4ECF-907A-D0C259CC59D2}" srcOrd="1" destOrd="0" presId="urn:microsoft.com/office/officeart/2005/8/layout/orgChart1"/>
-    <dgm:cxn modelId="{E3D7E634-72BB-441D-BC85-0C84FB554277}" type="presOf" srcId="{8F5CC0D3-89BF-42A6-9ACC-C2FC926FEEEF}" destId="{D5186EA8-2A5A-45EE-A8A4-8A215706F848}" srcOrd="0" destOrd="0" presId="urn:microsoft.com/office/officeart/2005/8/layout/orgChart1"/>
-    <dgm:cxn modelId="{CF422146-6190-49E4-B9D6-1DB2BBC3E808}" type="presOf" srcId="{BB8D49E5-C7DE-4461-B15B-89659ECAE74C}" destId="{B2C695C9-A0F2-4547-9087-9E80A375FDA3}" srcOrd="0" destOrd="0" presId="urn:microsoft.com/office/officeart/2005/8/layout/orgChart1"/>
-    <dgm:cxn modelId="{B94DFFEC-326E-4922-97C6-0C6EA8B1D098}" type="presOf" srcId="{05EA8AF9-685E-4F17-AB48-02EF2F62BDB8}" destId="{94CD8531-086C-4997-9783-A7416740DC2A}" srcOrd="1" destOrd="0" presId="urn:microsoft.com/office/officeart/2005/8/layout/orgChart1"/>
-    <dgm:cxn modelId="{9D7D00A6-B00E-4081-916D-D93793CF9B28}" type="presOf" srcId="{CB1A67A5-536E-48BC-9CFD-3436BC0B8991}" destId="{8D8D1D11-FEB7-4BF1-92CD-87CB27308046}" srcOrd="0" destOrd="0" presId="urn:microsoft.com/office/officeart/2005/8/layout/orgChart1"/>
-    <dgm:cxn modelId="{91856267-7111-45C1-9B0B-E8F55147633F}" type="presOf" srcId="{BB52997C-4B76-4F0F-B05E-6B5340A45F26}" destId="{4666A5C6-BA5E-4C44-A413-DC679EF65C24}" srcOrd="0" destOrd="0" presId="urn:microsoft.com/office/officeart/2005/8/layout/orgChart1"/>
-    <dgm:cxn modelId="{349D8CD5-15BD-4F4D-B644-EB2E0FCFDDA3}" type="presOf" srcId="{38134862-1F5A-42EF-9114-228BBBA673DF}" destId="{93EB46DE-E1FC-4DBC-A924-8BC4E073F16A}" srcOrd="0" destOrd="0" presId="urn:microsoft.com/office/officeart/2005/8/layout/orgChart1"/>
-    <dgm:cxn modelId="{9C58B9A2-B491-4735-8ECC-86801FB26C42}" type="presOf" srcId="{EEB1D350-71A2-4935-9641-219741AC072B}" destId="{CCCCCCB3-AE92-4D1B-9CB2-AABE344E256F}" srcOrd="1" destOrd="0" presId="urn:microsoft.com/office/officeart/2005/8/layout/orgChart1"/>
-    <dgm:cxn modelId="{E0A1EC9A-4094-438A-9CC4-5515E3EC9D7E}" type="presOf" srcId="{7C97A2B2-D310-4DE8-8696-B2030DBB9338}" destId="{57632859-120D-404D-B83F-7396FE292C73}" srcOrd="0" destOrd="0" presId="urn:microsoft.com/office/officeart/2005/8/layout/orgChart1"/>
-    <dgm:cxn modelId="{52CB9A8C-4BD6-4CF0-A4C8-C1FE823A366D}" type="presOf" srcId="{E7619079-C0C0-45A1-B184-029265F2D238}" destId="{C1D97370-A86E-429D-A745-FC2C74E0210B}" srcOrd="0" destOrd="0" presId="urn:microsoft.com/office/officeart/2005/8/layout/orgChart1"/>
-    <dgm:cxn modelId="{C0C3748A-78AB-487E-AE83-AE4672996E35}" srcId="{05EA8AF9-685E-4F17-AB48-02EF2F62BDB8}" destId="{8F5CC0D3-89BF-42A6-9ACC-C2FC926FEEEF}" srcOrd="0" destOrd="0" parTransId="{2647A027-2F48-40EA-9298-C3B7D1AC7A97}" sibTransId="{029B694C-555B-4DE0-9D9A-851BE6ADD80F}"/>
-    <dgm:cxn modelId="{B33BBFC1-079F-4B6E-BF9E-F37856679CCC}" type="presOf" srcId="{BC466BB0-1E45-4D46-B893-F06B65556844}" destId="{A677E4AB-856F-4508-86F3-5CADE35CBB28}" srcOrd="1" destOrd="0" presId="urn:microsoft.com/office/officeart/2005/8/layout/orgChart1"/>
-    <dgm:cxn modelId="{E71A6E8C-9CF0-4912-B3FD-5A41F15E4550}" srcId="{261050EF-6B10-424B-A534-04DB5D6DD0D1}" destId="{BB8D49E5-C7DE-4461-B15B-89659ECAE74C}" srcOrd="5" destOrd="0" parTransId="{7A674132-9A01-45C8-8221-B1462A8392F7}" sibTransId="{0EF8A4D6-FD8E-449E-8361-7DF48538B6F0}"/>
-    <dgm:cxn modelId="{F6988515-8C7C-41E7-A59F-9B8D24F3F5BD}" type="presOf" srcId="{5FCDEB0C-A6DD-430E-9035-7797F8349C05}" destId="{5B49F92D-439E-444C-8581-BE5FD3FCB6BF}" srcOrd="0" destOrd="0" presId="urn:microsoft.com/office/officeart/2005/8/layout/orgChart1"/>
-    <dgm:cxn modelId="{57B4742F-C590-4994-ABD4-59B9E0CFA7E1}" srcId="{062FACA7-154B-492B-ABFE-285CB0AF1B15}" destId="{153CDD1A-8235-410D-874A-F532A19970E6}" srcOrd="0" destOrd="0" parTransId="{C705D708-67E7-488D-8642-7FE9C4F87C44}" sibTransId="{6442FD16-C0A2-4314-9391-F6CD11D534C8}"/>
-    <dgm:cxn modelId="{FB8428D6-B09A-428E-81F8-F25763869056}" type="presOf" srcId="{261050EF-6B10-424B-A534-04DB5D6DD0D1}" destId="{4C1DA071-6665-439A-83BB-343AC2E4F45E}" srcOrd="1" destOrd="0" presId="urn:microsoft.com/office/officeart/2005/8/layout/orgChart1"/>
-    <dgm:cxn modelId="{C430CFE4-1978-4EBB-9E7E-43D367CC8E33}" type="presOf" srcId="{2F33C39E-BA7F-4E69-9508-2AF397703E32}" destId="{16A683E6-F0F1-4CC4-B60B-51DDDDD5BF39}" srcOrd="0" destOrd="0" presId="urn:microsoft.com/office/officeart/2005/8/layout/orgChart1"/>
-    <dgm:cxn modelId="{C7FA20AA-9C18-4549-8E61-0D6DBE965003}" type="presOf" srcId="{7482043B-0425-4190-8B6A-F2630CFDBE07}" destId="{501767B8-CF5A-4303-9BB3-3E1F8E0CA89D}" srcOrd="0" destOrd="0" presId="urn:microsoft.com/office/officeart/2005/8/layout/orgChart1"/>
-    <dgm:cxn modelId="{853C0491-73C3-4301-A354-8ADE8696584E}" type="presOf" srcId="{7BFBCB43-3D64-4965-9E86-25A40B69F009}" destId="{8233B0CF-3412-43E6-8AA4-DDC68E5DF432}" srcOrd="1" destOrd="0" presId="urn:microsoft.com/office/officeart/2005/8/layout/orgChart1"/>
-    <dgm:cxn modelId="{CA70B579-6A2C-4EA2-B1E6-F2808BDEC9D7}" type="presOf" srcId="{7D2E0E56-9B0C-4AD5-9C01-881077224BE0}" destId="{393E5717-DBD7-4011-A3AF-2DCE93A24C5A}" srcOrd="0" destOrd="0" presId="urn:microsoft.com/office/officeart/2005/8/layout/orgChart1"/>
-    <dgm:cxn modelId="{D47485D9-19C2-431B-8B60-7F5521A9FD3E}" type="presOf" srcId="{AE6A0986-5F29-4B3F-BE36-3378A7971FB5}" destId="{70790399-97EE-40F4-87F5-8D7E6E27F148}" srcOrd="0" destOrd="0" presId="urn:microsoft.com/office/officeart/2005/8/layout/orgChart1"/>
-    <dgm:cxn modelId="{7059263A-0CBF-445D-BAFC-4AF504A87FE6}" type="presOf" srcId="{DC3CB1FC-F65D-4FA9-9F6F-6CE33B97FF34}" destId="{5BF9F1A0-E7E6-4FFB-B8FB-38795619BCA4}" srcOrd="1" destOrd="0" presId="urn:microsoft.com/office/officeart/2005/8/layout/orgChart1"/>
-    <dgm:cxn modelId="{F1F5F92B-7318-4FCC-924E-338ED72D2E7C}" type="presOf" srcId="{062FACA7-154B-492B-ABFE-285CB0AF1B15}" destId="{F2454630-FC0F-4D5C-ABBA-C9ABC55316B3}" srcOrd="0" destOrd="0" presId="urn:microsoft.com/office/officeart/2005/8/layout/orgChart1"/>
-    <dgm:cxn modelId="{7B248BA4-7601-401F-A23C-423B2826A134}" type="presOf" srcId="{2CD04B43-8B4A-4341-9C43-C9814B741C3F}" destId="{D8167597-CBCB-4972-9D7A-CD5B0F18B626}" srcOrd="0" destOrd="0" presId="urn:microsoft.com/office/officeart/2005/8/layout/orgChart1"/>
-    <dgm:cxn modelId="{415ECDF1-21F4-4E86-9971-3E6DD1F12F00}" srcId="{261050EF-6B10-424B-A534-04DB5D6DD0D1}" destId="{7F60AD8B-1957-4E0A-8003-AE1344948608}" srcOrd="2" destOrd="0" parTransId="{B5703EA3-9250-4DA5-A3B1-12646ED84EB8}" sibTransId="{09BDE851-C959-4D00-9E87-9BB53B0CAE58}"/>
-    <dgm:cxn modelId="{27499B31-0217-4172-88B9-A28CF6E879AB}" srcId="{7C97A2B2-D310-4DE8-8696-B2030DBB9338}" destId="{546AD99A-6C86-470C-9314-B8268C5617C7}" srcOrd="0" destOrd="0" parTransId="{0D1E675C-3DEC-4C16-929B-69D83C89282E}" sibTransId="{3C0D3AB1-3C55-4A3A-9415-81F8721AFEB4}"/>
-    <dgm:cxn modelId="{271910A4-5C88-4234-9F95-C8FAB13016D2}" type="presOf" srcId="{862D7E59-DA02-4FB2-959C-75C28C638E3C}" destId="{BECA2525-A446-45DB-BB07-3CC81B12ACCE}" srcOrd="0" destOrd="0" presId="urn:microsoft.com/office/officeart/2005/8/layout/orgChart1"/>
-    <dgm:cxn modelId="{6FA65975-455E-43E8-905B-9B4A0396567E}" type="presOf" srcId="{7F60AD8B-1957-4E0A-8003-AE1344948608}" destId="{19F2A717-476F-483C-872F-B2788DF35F1E}" srcOrd="1" destOrd="0" presId="urn:microsoft.com/office/officeart/2005/8/layout/orgChart1"/>
-    <dgm:cxn modelId="{38330620-8695-4711-A624-89BD8C51F4F3}" type="presOf" srcId="{7A674132-9A01-45C8-8221-B1462A8392F7}" destId="{BF02D435-0551-4A78-BF32-3C54D0BFEFF0}" srcOrd="0" destOrd="0" presId="urn:microsoft.com/office/officeart/2005/8/layout/orgChart1"/>
-    <dgm:cxn modelId="{29883048-E7DA-485F-A540-D8E97EB043DF}" type="presOf" srcId="{38134862-1F5A-42EF-9114-228BBBA673DF}" destId="{CDD5EB14-CE7F-4CB2-B425-0A8C553D8614}" srcOrd="1" destOrd="0" presId="urn:microsoft.com/office/officeart/2005/8/layout/orgChart1"/>
-    <dgm:cxn modelId="{03E63721-CC1A-4056-8777-2BEF12EECE75}" srcId="{261050EF-6B10-424B-A534-04DB5D6DD0D1}" destId="{BC466BB0-1E45-4D46-B893-F06B65556844}" srcOrd="6" destOrd="0" parTransId="{E7619079-C0C0-45A1-B184-029265F2D238}" sibTransId="{2FC31503-2F72-474B-8A64-634A366E4CA0}"/>
-    <dgm:cxn modelId="{3D6DF422-3EA4-4CD1-AF73-9789DBE646C6}" type="presOf" srcId="{B5703EA3-9250-4DA5-A3B1-12646ED84EB8}" destId="{0844DC12-1969-4360-A62B-FB64B7339EBC}" srcOrd="0" destOrd="0" presId="urn:microsoft.com/office/officeart/2005/8/layout/orgChart1"/>
-    <dgm:cxn modelId="{1C872F4E-CBAA-4E7A-A462-BCF597780BEE}" type="presOf" srcId="{42BA0DE6-6A05-430E-83CA-7A4C23B09BDD}" destId="{B17C1864-87C1-4D35-93F8-7AC0ACE7A6CC}" srcOrd="0" destOrd="0" presId="urn:microsoft.com/office/officeart/2005/8/layout/orgChart1"/>
-    <dgm:cxn modelId="{7EDCF94C-1969-45D1-A706-9C82A9099606}" type="presOf" srcId="{59C298BB-B61A-444E-B426-0F1F8E1FEFDC}" destId="{B9DC5DD9-72D7-4119-8A3A-D579ABED901E}" srcOrd="0" destOrd="0" presId="urn:microsoft.com/office/officeart/2005/8/layout/orgChart1"/>
-    <dgm:cxn modelId="{778539AE-5C2B-4899-A525-BF13BB438388}" type="presOf" srcId="{8F5CC0D3-89BF-42A6-9ACC-C2FC926FEEEF}" destId="{B5FF36AD-0303-4ECF-9C86-A64F51FC3B54}" srcOrd="1" destOrd="0" presId="urn:microsoft.com/office/officeart/2005/8/layout/orgChart1"/>
-    <dgm:cxn modelId="{1DAF89AD-1DA8-4917-B55D-2AA1C01D463A}" type="presOf" srcId="{649961B5-28F1-49A0-A0BF-BDE3AA43C642}" destId="{8B9EA88B-DD47-4F45-B381-2EED5725E882}" srcOrd="0" destOrd="0" presId="urn:microsoft.com/office/officeart/2005/8/layout/orgChart1"/>
-    <dgm:cxn modelId="{86816C38-FA0A-4C1A-8836-6A71A9F4CE1E}" type="presOf" srcId="{47EC4152-2F88-4CFD-B628-6B6E7618D571}" destId="{DB28635D-A2F0-40A4-91F0-F0FCBC53160C}" srcOrd="0" destOrd="0" presId="urn:microsoft.com/office/officeart/2005/8/layout/orgChart1"/>
-    <dgm:cxn modelId="{0546C939-B08B-4DD6-97EC-7112D4F9748E}" type="presOf" srcId="{D443B3F8-7C7A-45EF-9B41-0E8F4F87515A}" destId="{D1A4ED5F-6C1E-4697-A608-6369EDEB7CCC}" srcOrd="0" destOrd="0" presId="urn:microsoft.com/office/officeart/2005/8/layout/orgChart1"/>
-    <dgm:cxn modelId="{B02C3E54-33FC-4799-8BD8-40BE102C5784}" srcId="{47EC4152-2F88-4CFD-B628-6B6E7618D571}" destId="{96A88335-D946-486F-8749-AB8CC007AFF7}" srcOrd="0" destOrd="0" parTransId="{D0E406A1-B2A8-49B0-B2A8-1C3649E54FEE}" sibTransId="{D59EAD3F-426A-4A7F-8F7A-6D897FBB01AF}"/>
-    <dgm:cxn modelId="{00AB8286-19B6-4453-998A-BC9695370525}" type="presOf" srcId="{A76F20BD-4A91-4719-88A1-7C5A3C45EDAD}" destId="{E2CA1D28-0DDC-4D38-8443-DAA68D57AE14}" srcOrd="0" destOrd="0" presId="urn:microsoft.com/office/officeart/2005/8/layout/orgChart1"/>
+    <dgm:cxn modelId="{369DD4F8-6295-49F3-9035-36B83A1F2493}" type="presOf" srcId="{7BFBCB43-3D64-4965-9E86-25A40B69F009}" destId="{78E5D5B8-78D8-4A7C-880F-2129CD4097E9}" srcOrd="0" destOrd="0" presId="urn:microsoft.com/office/officeart/2005/8/layout/orgChart1"/>
     <dgm:cxn modelId="{94BEEFFF-6CC3-4C2E-9385-893FBAD38135}" type="presOf" srcId="{59C298BB-B61A-444E-B426-0F1F8E1FEFDC}" destId="{EC57841B-EF0C-4738-874F-7BAFC08778EA}" srcOrd="1" destOrd="0" presId="urn:microsoft.com/office/officeart/2005/8/layout/orgChart1"/>
-    <dgm:cxn modelId="{8CCB1AF5-850E-46A3-B78F-A024F6E55865}" srcId="{05EA8AF9-685E-4F17-AB48-02EF2F62BDB8}" destId="{E5C93A3B-BD0C-4469-B5FF-9128D879E1C2}" srcOrd="1" destOrd="0" parTransId="{1CE94983-BB35-4516-BD57-AC2B86F815C3}" sibTransId="{593A01C2-5F6E-437B-A0FB-61A8F87DAD66}"/>
-    <dgm:cxn modelId="{CFFB3443-EDFE-4005-8D93-699C3CB68526}" type="presOf" srcId="{B3888FD0-EDB2-4400-B358-7E55FD65D7AE}" destId="{6CCF958D-1A0F-49EE-B204-5CE9E82955E8}" srcOrd="0" destOrd="0" presId="urn:microsoft.com/office/officeart/2005/8/layout/orgChart1"/>
-    <dgm:cxn modelId="{FBCC7E07-1EB7-449F-8F16-DD183B98A66B}" srcId="{261050EF-6B10-424B-A534-04DB5D6DD0D1}" destId="{DC3CB1FC-F65D-4FA9-9F6F-6CE33B97FF34}" srcOrd="7" destOrd="0" parTransId="{862D7E59-DA02-4FB2-959C-75C28C638E3C}" sibTransId="{398613EF-EE9F-4B60-AB11-584B5F4F11E7}"/>
-    <dgm:cxn modelId="{4EDE5158-EB52-462E-940B-1B8EF9EE24EB}" srcId="{47EC4152-2F88-4CFD-B628-6B6E7618D571}" destId="{7BFBCB43-3D64-4965-9E86-25A40B69F009}" srcOrd="1" destOrd="0" parTransId="{AE6A0986-5F29-4B3F-BE36-3378A7971FB5}" sibTransId="{82384B63-2FFB-4946-A65D-AC845925315A}"/>
-    <dgm:cxn modelId="{88489FD0-7159-4D20-948C-6EE9EBAD459E}" type="presOf" srcId="{1A2D5238-EFA7-4401-9840-4A87D6CB60B3}" destId="{C533E5AC-074B-469B-84A4-D8DF587D800C}" srcOrd="0" destOrd="0" presId="urn:microsoft.com/office/officeart/2005/8/layout/orgChart1"/>
-    <dgm:cxn modelId="{698A9503-8322-4124-880B-23CB63C115C6}" type="presOf" srcId="{0D1E675C-3DEC-4C16-929B-69D83C89282E}" destId="{9668EA97-9A6A-49D1-A141-48FB286F2E26}" srcOrd="0" destOrd="0" presId="urn:microsoft.com/office/officeart/2005/8/layout/orgChart1"/>
-    <dgm:cxn modelId="{369DD4F8-6295-49F3-9035-36B83A1F2493}" type="presOf" srcId="{7BFBCB43-3D64-4965-9E86-25A40B69F009}" destId="{78E5D5B8-78D8-4A7C-880F-2129CD4097E9}" srcOrd="0" destOrd="0" presId="urn:microsoft.com/office/officeart/2005/8/layout/orgChart1"/>
-    <dgm:cxn modelId="{3462A1E8-3D9E-4307-91A3-01D581029015}" srcId="{05EA8AF9-685E-4F17-AB48-02EF2F62BDB8}" destId="{2CD04B43-8B4A-4341-9C43-C9814B741C3F}" srcOrd="2" destOrd="0" parTransId="{204490F8-0B66-4A35-90EE-08130AFD4362}" sibTransId="{D81D2D84-5E20-45F0-85FB-12889EEB8B04}"/>
-    <dgm:cxn modelId="{872A99AB-BC3C-4C86-AC32-B1D18D783239}" srcId="{062FACA7-154B-492B-ABFE-285CB0AF1B15}" destId="{7482043B-0425-4190-8B6A-F2630CFDBE07}" srcOrd="1" destOrd="0" parTransId="{963CEA43-FB2D-4D27-B954-03550E639E99}" sibTransId="{055D77EE-F11D-4F30-AE9B-D8F0DC031B49}"/>
-    <dgm:cxn modelId="{6C22C6CF-C907-4EEF-BBF1-1E2FBE34D0F5}" type="presOf" srcId="{BAE9B89F-0241-4CE5-9CA9-5F95BAA463BC}" destId="{77CEE38A-AE25-4D87-A70E-6A681CF5F9C5}" srcOrd="0" destOrd="0" presId="urn:microsoft.com/office/officeart/2005/8/layout/orgChart1"/>
-    <dgm:cxn modelId="{2AACF5DD-0C4B-470F-B757-6F843C2BEAE1}" type="presOf" srcId="{7C97A2B2-D310-4DE8-8696-B2030DBB9338}" destId="{3C6E5EC1-B665-4572-B911-2A742B5F802B}" srcOrd="1" destOrd="0" presId="urn:microsoft.com/office/officeart/2005/8/layout/orgChart1"/>
-    <dgm:cxn modelId="{67676767-E101-49FE-B82E-667B2FF40CD8}" srcId="{062FACA7-154B-492B-ABFE-285CB0AF1B15}" destId="{D443B3F8-7C7A-45EF-9B41-0E8F4F87515A}" srcOrd="2" destOrd="0" parTransId="{4C13C38A-4670-4096-8B94-3C49236DD0E8}" sibTransId="{59275958-F953-4ABD-921F-E8FC8972DE1F}"/>
-    <dgm:cxn modelId="{399D31B4-58AD-4386-AE71-42E505ECD3F9}" type="presOf" srcId="{649961B5-28F1-49A0-A0BF-BDE3AA43C642}" destId="{CECFDEEB-FCF3-4363-B46F-E06083BDBF60}" srcOrd="1" destOrd="0" presId="urn:microsoft.com/office/officeart/2005/8/layout/orgChart1"/>
-    <dgm:cxn modelId="{511B4BED-95DC-42C6-BDCE-5CD32DEDF131}" type="presOf" srcId="{546AD99A-6C86-470C-9314-B8268C5617C7}" destId="{17E96035-8719-4A90-9F09-A40F0679CF84}" srcOrd="1" destOrd="0" presId="urn:microsoft.com/office/officeart/2005/8/layout/orgChart1"/>
     <dgm:cxn modelId="{4220360A-5734-4503-B268-F6ADFAC06472}" type="presParOf" srcId="{5B49F92D-439E-444C-8581-BE5FD3FCB6BF}" destId="{7B08CB0C-0DBC-48EE-85F3-D97B4256411A}" srcOrd="0" destOrd="0" presId="urn:microsoft.com/office/officeart/2005/8/layout/orgChart1"/>
     <dgm:cxn modelId="{C1414B1F-29F1-4649-8356-5CA753AB764C}" type="presParOf" srcId="{7B08CB0C-0DBC-48EE-85F3-D97B4256411A}" destId="{797366C4-8514-4A54-8919-E8488B29A78B}" srcOrd="0" destOrd="0" presId="urn:microsoft.com/office/officeart/2005/8/layout/orgChart1"/>
     <dgm:cxn modelId="{7B16545B-F7B0-44E7-A362-FAA1338E8ADB}" type="presParOf" srcId="{797366C4-8514-4A54-8919-E8488B29A78B}" destId="{907BF431-E1CE-4F39-AC5B-7927A7CDD519}" srcOrd="0" destOrd="0" presId="urn:microsoft.com/office/officeart/2005/8/layout/orgChart1"/>
@@ -16386,7 +15797,7 @@
         </a:bodyPr>
         <a:lstStyle/>
         <a:p>
-          <a:pPr lvl="0" algn="ctr" defTabSz="488950">
+          <a:pPr marL="0" lvl="0" indent="0" algn="ctr" defTabSz="488950">
             <a:lnSpc>
               <a:spcPct val="90000"/>
             </a:lnSpc>
@@ -16396,6 +15807,7 @@
             <a:spcAft>
               <a:spcPct val="35000"/>
             </a:spcAft>
+            <a:buNone/>
           </a:pPr>
           <a:r>
             <a:rPr lang="vi-VN" sz="1100" kern="1200">
@@ -16474,7 +15886,7 @@
         </a:bodyPr>
         <a:lstStyle/>
         <a:p>
-          <a:pPr lvl="0" algn="ctr" defTabSz="444500">
+          <a:pPr marL="0" lvl="0" indent="0" algn="ctr" defTabSz="444500">
             <a:lnSpc>
               <a:spcPct val="90000"/>
             </a:lnSpc>
@@ -16484,6 +15896,7 @@
             <a:spcAft>
               <a:spcPct val="35000"/>
             </a:spcAft>
+            <a:buNone/>
           </a:pPr>
           <a:r>
             <a:rPr lang="vi-VN" sz="1000" kern="1200">
@@ -16562,7 +15975,7 @@
         </a:bodyPr>
         <a:lstStyle/>
         <a:p>
-          <a:pPr lvl="0" algn="ctr" defTabSz="444500">
+          <a:pPr marL="0" lvl="0" indent="0" algn="ctr" defTabSz="444500">
             <a:lnSpc>
               <a:spcPct val="90000"/>
             </a:lnSpc>
@@ -16572,6 +15985,7 @@
             <a:spcAft>
               <a:spcPct val="35000"/>
             </a:spcAft>
+            <a:buNone/>
           </a:pPr>
           <a:r>
             <a:rPr lang="vi-VN" sz="1000" kern="1200">
@@ -16650,7 +16064,7 @@
         </a:bodyPr>
         <a:lstStyle/>
         <a:p>
-          <a:pPr lvl="0" algn="ctr" defTabSz="444500">
+          <a:pPr marL="0" lvl="0" indent="0" algn="ctr" defTabSz="444500">
             <a:lnSpc>
               <a:spcPct val="90000"/>
             </a:lnSpc>
@@ -16660,6 +16074,7 @@
             <a:spcAft>
               <a:spcPct val="35000"/>
             </a:spcAft>
+            <a:buNone/>
           </a:pPr>
           <a:r>
             <a:rPr lang="vi-VN" sz="1000" kern="1200">
@@ -16738,7 +16153,7 @@
         </a:bodyPr>
         <a:lstStyle/>
         <a:p>
-          <a:pPr lvl="0" algn="ctr" defTabSz="444500">
+          <a:pPr marL="0" lvl="0" indent="0" algn="ctr" defTabSz="444500">
             <a:lnSpc>
               <a:spcPct val="90000"/>
             </a:lnSpc>
@@ -16748,6 +16163,7 @@
             <a:spcAft>
               <a:spcPct val="35000"/>
             </a:spcAft>
+            <a:buNone/>
           </a:pPr>
           <a:r>
             <a:rPr lang="vi-VN" sz="1000" kern="1200">
@@ -16826,7 +16242,7 @@
         </a:bodyPr>
         <a:lstStyle/>
         <a:p>
-          <a:pPr lvl="0" algn="ctr" defTabSz="444500">
+          <a:pPr marL="0" lvl="0" indent="0" algn="ctr" defTabSz="444500">
             <a:lnSpc>
               <a:spcPct val="90000"/>
             </a:lnSpc>
@@ -16836,6 +16252,7 @@
             <a:spcAft>
               <a:spcPct val="35000"/>
             </a:spcAft>
+            <a:buNone/>
           </a:pPr>
           <a:r>
             <a:rPr lang="en-US" sz="1000" kern="1200">
@@ -16907,7 +16324,7 @@
         </a:bodyPr>
         <a:lstStyle/>
         <a:p>
-          <a:pPr lvl="0" algn="ctr" defTabSz="444500">
+          <a:pPr marL="0" lvl="0" indent="0" algn="ctr" defTabSz="444500">
             <a:lnSpc>
               <a:spcPct val="90000"/>
             </a:lnSpc>
@@ -16917,6 +16334,7 @@
             <a:spcAft>
               <a:spcPct val="35000"/>
             </a:spcAft>
+            <a:buNone/>
           </a:pPr>
           <a:r>
             <a:rPr lang="en-US" sz="1000" kern="1200">
@@ -16988,7 +16406,7 @@
         </a:bodyPr>
         <a:lstStyle/>
         <a:p>
-          <a:pPr lvl="0" algn="ctr" defTabSz="444500">
+          <a:pPr marL="0" lvl="0" indent="0" algn="ctr" defTabSz="444500">
             <a:lnSpc>
               <a:spcPct val="90000"/>
             </a:lnSpc>
@@ -16998,6 +16416,7 @@
             <a:spcAft>
               <a:spcPct val="35000"/>
             </a:spcAft>
+            <a:buNone/>
           </a:pPr>
           <a:r>
             <a:rPr lang="en-US" sz="1000" kern="1200">
@@ -17069,7 +16488,7 @@
         </a:bodyPr>
         <a:lstStyle/>
         <a:p>
-          <a:pPr lvl="0" algn="ctr" defTabSz="444500">
+          <a:pPr marL="0" lvl="0" indent="0" algn="ctr" defTabSz="444500">
             <a:lnSpc>
               <a:spcPct val="90000"/>
             </a:lnSpc>
@@ -17079,6 +16498,7 @@
             <a:spcAft>
               <a:spcPct val="35000"/>
             </a:spcAft>
+            <a:buNone/>
           </a:pPr>
           <a:r>
             <a:rPr lang="en-US" sz="1000" kern="1200">
@@ -17150,7 +16570,7 @@
         </a:bodyPr>
         <a:lstStyle/>
         <a:p>
-          <a:pPr lvl="0" algn="ctr" defTabSz="444500">
+          <a:pPr marL="0" lvl="0" indent="0" algn="ctr" defTabSz="444500">
             <a:lnSpc>
               <a:spcPct val="90000"/>
             </a:lnSpc>
@@ -17160,6 +16580,7 @@
             <a:spcAft>
               <a:spcPct val="35000"/>
             </a:spcAft>
+            <a:buNone/>
           </a:pPr>
           <a:r>
             <a:rPr lang="en-US" sz="1000" kern="1200">
@@ -17239,7 +16660,7 @@
         </a:bodyPr>
         <a:lstStyle/>
         <a:p>
-          <a:pPr lvl="0" algn="ctr" defTabSz="444500">
+          <a:pPr marL="0" lvl="0" indent="0" algn="ctr" defTabSz="444500">
             <a:lnSpc>
               <a:spcPct val="90000"/>
             </a:lnSpc>
@@ -17249,6 +16670,7 @@
             <a:spcAft>
               <a:spcPct val="35000"/>
             </a:spcAft>
+            <a:buNone/>
           </a:pPr>
           <a:r>
             <a:rPr lang="vi-VN" sz="1000" kern="1200">
@@ -17324,7 +16746,7 @@
         </a:bodyPr>
         <a:lstStyle/>
         <a:p>
-          <a:pPr lvl="0" algn="ctr" defTabSz="444500">
+          <a:pPr marL="0" lvl="0" indent="0" algn="ctr" defTabSz="444500">
             <a:lnSpc>
               <a:spcPct val="90000"/>
             </a:lnSpc>
@@ -17334,6 +16756,7 @@
             <a:spcAft>
               <a:spcPct val="35000"/>
             </a:spcAft>
+            <a:buNone/>
           </a:pPr>
           <a:r>
             <a:rPr lang="vi-VN" sz="1000" kern="1200">
@@ -17409,7 +16832,7 @@
         </a:bodyPr>
         <a:lstStyle/>
         <a:p>
-          <a:pPr lvl="0" algn="ctr" defTabSz="444500">
+          <a:pPr marL="0" lvl="0" indent="0" algn="ctr" defTabSz="444500">
             <a:lnSpc>
               <a:spcPct val="90000"/>
             </a:lnSpc>
@@ -17419,6 +16842,7 @@
             <a:spcAft>
               <a:spcPct val="35000"/>
             </a:spcAft>
+            <a:buNone/>
           </a:pPr>
           <a:r>
             <a:rPr lang="vi-VN" sz="1000" kern="1200">
@@ -17497,7 +16921,7 @@
         </a:bodyPr>
         <a:lstStyle/>
         <a:p>
-          <a:pPr lvl="0" algn="ctr" defTabSz="444500">
+          <a:pPr marL="0" lvl="0" indent="0" algn="ctr" defTabSz="444500">
             <a:lnSpc>
               <a:spcPct val="90000"/>
             </a:lnSpc>
@@ -17507,6 +16931,7 @@
             <a:spcAft>
               <a:spcPct val="35000"/>
             </a:spcAft>
+            <a:buNone/>
           </a:pPr>
           <a:r>
             <a:rPr lang="vi-VN" sz="1000" kern="1200">
@@ -17582,7 +17007,7 @@
         </a:bodyPr>
         <a:lstStyle/>
         <a:p>
-          <a:pPr lvl="0" algn="ctr" defTabSz="444500">
+          <a:pPr marL="0" lvl="0" indent="0" algn="ctr" defTabSz="444500">
             <a:lnSpc>
               <a:spcPct val="90000"/>
             </a:lnSpc>
@@ -17592,6 +17017,7 @@
             <a:spcAft>
               <a:spcPct val="35000"/>
             </a:spcAft>
+            <a:buNone/>
           </a:pPr>
           <a:r>
             <a:rPr lang="vi-VN" sz="1000" kern="1200">
@@ -17667,7 +17093,7 @@
         </a:bodyPr>
         <a:lstStyle/>
         <a:p>
-          <a:pPr lvl="0" algn="ctr" defTabSz="444500">
+          <a:pPr marL="0" lvl="0" indent="0" algn="ctr" defTabSz="444500">
             <a:lnSpc>
               <a:spcPct val="90000"/>
             </a:lnSpc>
@@ -17677,6 +17103,7 @@
             <a:spcAft>
               <a:spcPct val="35000"/>
             </a:spcAft>
+            <a:buNone/>
           </a:pPr>
           <a:r>
             <a:rPr lang="vi-VN" sz="1000" kern="1200">
@@ -17752,7 +17179,7 @@
         </a:bodyPr>
         <a:lstStyle/>
         <a:p>
-          <a:pPr lvl="0" algn="ctr" defTabSz="444500">
+          <a:pPr marL="0" lvl="0" indent="0" algn="ctr" defTabSz="444500">
             <a:lnSpc>
               <a:spcPct val="90000"/>
             </a:lnSpc>
@@ -17762,6 +17189,7 @@
             <a:spcAft>
               <a:spcPct val="35000"/>
             </a:spcAft>
+            <a:buNone/>
           </a:pPr>
           <a:r>
             <a:rPr lang="vi-VN" sz="1000" kern="1200">
@@ -17840,7 +17268,7 @@
         </a:bodyPr>
         <a:lstStyle/>
         <a:p>
-          <a:pPr lvl="0" algn="ctr" defTabSz="444500">
+          <a:pPr marL="0" lvl="0" indent="0" algn="ctr" defTabSz="444500">
             <a:lnSpc>
               <a:spcPct val="90000"/>
             </a:lnSpc>
@@ -17850,6 +17278,7 @@
             <a:spcAft>
               <a:spcPct val="35000"/>
             </a:spcAft>
+            <a:buNone/>
           </a:pPr>
           <a:r>
             <a:rPr lang="vi-VN" sz="1000" kern="1200">
@@ -17928,7 +17357,7 @@
         </a:bodyPr>
         <a:lstStyle/>
         <a:p>
-          <a:pPr lvl="0" algn="ctr" defTabSz="444500">
+          <a:pPr marL="0" lvl="0" indent="0" algn="ctr" defTabSz="444500">
             <a:lnSpc>
               <a:spcPct val="90000"/>
             </a:lnSpc>
@@ -17938,6 +17367,7 @@
             <a:spcAft>
               <a:spcPct val="35000"/>
             </a:spcAft>
+            <a:buNone/>
           </a:pPr>
           <a:r>
             <a:rPr lang="en-US" sz="1000" kern="1200">
@@ -18009,7 +17439,7 @@
         </a:bodyPr>
         <a:lstStyle/>
         <a:p>
-          <a:pPr lvl="0" algn="ctr" defTabSz="444500">
+          <a:pPr marL="0" lvl="0" indent="0" algn="ctr" defTabSz="444500">
             <a:lnSpc>
               <a:spcPct val="90000"/>
             </a:lnSpc>
@@ -18019,6 +17449,7 @@
             <a:spcAft>
               <a:spcPct val="35000"/>
             </a:spcAft>
+            <a:buNone/>
           </a:pPr>
           <a:r>
             <a:rPr lang="en-US" sz="1000" kern="1200">
@@ -18090,7 +17521,7 @@
         </a:bodyPr>
         <a:lstStyle/>
         <a:p>
-          <a:pPr lvl="0" algn="ctr" defTabSz="444500">
+          <a:pPr marL="0" lvl="0" indent="0" algn="ctr" defTabSz="444500">
             <a:lnSpc>
               <a:spcPct val="90000"/>
             </a:lnSpc>
@@ -18100,6 +17531,7 @@
             <a:spcAft>
               <a:spcPct val="35000"/>
             </a:spcAft>
+            <a:buNone/>
           </a:pPr>
           <a:r>
             <a:rPr lang="en-US" sz="1000" kern="1200">
@@ -18171,7 +17603,7 @@
         </a:bodyPr>
         <a:lstStyle/>
         <a:p>
-          <a:pPr lvl="0" algn="ctr" defTabSz="444500">
+          <a:pPr marL="0" lvl="0" indent="0" algn="ctr" defTabSz="444500">
             <a:lnSpc>
               <a:spcPct val="90000"/>
             </a:lnSpc>
@@ -18181,6 +17613,7 @@
             <a:spcAft>
               <a:spcPct val="35000"/>
             </a:spcAft>
+            <a:buNone/>
           </a:pPr>
           <a:r>
             <a:rPr lang="en-US" sz="1000" kern="1200">
@@ -18252,7 +17685,7 @@
         </a:bodyPr>
         <a:lstStyle/>
         <a:p>
-          <a:pPr lvl="0" algn="ctr" defTabSz="444500">
+          <a:pPr marL="0" lvl="0" indent="0" algn="ctr" defTabSz="444500">
             <a:lnSpc>
               <a:spcPct val="90000"/>
             </a:lnSpc>
@@ -18262,6 +17695,7 @@
             <a:spcAft>
               <a:spcPct val="35000"/>
             </a:spcAft>
+            <a:buNone/>
           </a:pPr>
           <a:r>
             <a:rPr lang="en-US" sz="1000" kern="1200">
@@ -18333,7 +17767,7 @@
         </a:bodyPr>
         <a:lstStyle/>
         <a:p>
-          <a:pPr lvl="0" algn="ctr" defTabSz="444500">
+          <a:pPr marL="0" lvl="0" indent="0" algn="ctr" defTabSz="444500">
             <a:lnSpc>
               <a:spcPct val="90000"/>
             </a:lnSpc>
@@ -18343,6 +17777,7 @@
             <a:spcAft>
               <a:spcPct val="35000"/>
             </a:spcAft>
+            <a:buNone/>
           </a:pPr>
           <a:r>
             <a:rPr lang="en-US" sz="1000" kern="1200">
@@ -18414,7 +17849,7 @@
         </a:bodyPr>
         <a:lstStyle/>
         <a:p>
-          <a:pPr lvl="0" algn="ctr" defTabSz="444500">
+          <a:pPr marL="0" lvl="0" indent="0" algn="ctr" defTabSz="444500">
             <a:lnSpc>
               <a:spcPct val="90000"/>
             </a:lnSpc>
@@ -18424,6 +17859,7 @@
             <a:spcAft>
               <a:spcPct val="35000"/>
             </a:spcAft>
+            <a:buNone/>
           </a:pPr>
           <a:r>
             <a:rPr lang="vi-VN" sz="1000" kern="1200">
@@ -18499,7 +17935,7 @@
         </a:bodyPr>
         <a:lstStyle/>
         <a:p>
-          <a:pPr lvl="0" algn="ctr" defTabSz="444500">
+          <a:pPr marL="0" lvl="0" indent="0" algn="ctr" defTabSz="444500">
             <a:lnSpc>
               <a:spcPct val="90000"/>
             </a:lnSpc>
@@ -18509,6 +17945,7 @@
             <a:spcAft>
               <a:spcPct val="35000"/>
             </a:spcAft>
+            <a:buNone/>
           </a:pPr>
           <a:r>
             <a:rPr lang="en-US" sz="1000" kern="1200">
@@ -18580,7 +18017,7 @@
         </a:bodyPr>
         <a:lstStyle/>
         <a:p>
-          <a:pPr lvl="0" algn="ctr" defTabSz="444500">
+          <a:pPr marL="0" lvl="0" indent="0" algn="ctr" defTabSz="444500">
             <a:lnSpc>
               <a:spcPct val="90000"/>
             </a:lnSpc>
@@ -18590,6 +18027,7 @@
             <a:spcAft>
               <a:spcPct val="35000"/>
             </a:spcAft>
+            <a:buNone/>
           </a:pPr>
           <a:r>
             <a:rPr lang="en-US" sz="1000" kern="1200">
@@ -18661,7 +18099,7 @@
         </a:bodyPr>
         <a:lstStyle/>
         <a:p>
-          <a:pPr lvl="0" algn="ctr" defTabSz="444500">
+          <a:pPr marL="0" lvl="0" indent="0" algn="ctr" defTabSz="444500">
             <a:lnSpc>
               <a:spcPct val="90000"/>
             </a:lnSpc>
@@ -18671,6 +18109,7 @@
             <a:spcAft>
               <a:spcPct val="35000"/>
             </a:spcAft>
+            <a:buNone/>
           </a:pPr>
           <a:r>
             <a:rPr lang="en-US" sz="1000" kern="1200">
@@ -18742,7 +18181,7 @@
         </a:bodyPr>
         <a:lstStyle/>
         <a:p>
-          <a:pPr lvl="0" algn="ctr" defTabSz="444500">
+          <a:pPr marL="0" lvl="0" indent="0" algn="ctr" defTabSz="444500">
             <a:lnSpc>
               <a:spcPct val="90000"/>
             </a:lnSpc>
@@ -18752,6 +18191,7 @@
             <a:spcAft>
               <a:spcPct val="35000"/>
             </a:spcAft>
+            <a:buNone/>
           </a:pPr>
           <a:r>
             <a:rPr lang="en-US" sz="1000" kern="1200">
@@ -18823,7 +18263,7 @@
         </a:bodyPr>
         <a:lstStyle/>
         <a:p>
-          <a:pPr lvl="0" algn="ctr" defTabSz="444500">
+          <a:pPr marL="0" lvl="0" indent="0" algn="ctr" defTabSz="444500">
             <a:lnSpc>
               <a:spcPct val="90000"/>
             </a:lnSpc>
@@ -18833,6 +18273,7 @@
             <a:spcAft>
               <a:spcPct val="35000"/>
             </a:spcAft>
+            <a:buNone/>
           </a:pPr>
           <a:r>
             <a:rPr lang="en-US" sz="1000" kern="1200">

</xml_diff>